<commit_message>
Thêm chi tiết giới thiệu dự án
</commit_message>
<xml_diff>
--- a/MyProjectMgnt .docx
+++ b/MyProjectMgnt .docx
@@ -189,7 +189,7 @@
                                     <pic:cNvPicPr/>
                                   </pic:nvPicPr>
                                   <pic:blipFill>
-                                    <a:blip r:embed="rId8">
+                                    <a:blip r:embed="rId9">
                                       <a:extLst>
                                         <a:ext uri="{28A0092B-C50C-407E-A947-70E740481C1C}">
                                           <a14:useLocalDpi xmlns:a14="http://schemas.microsoft.com/office/drawing/2010/main" val="0"/>
@@ -316,8 +316,6 @@
         </w:rPr>
         <w:t>PAKME</w:t>
       </w:r>
-      <w:bookmarkStart w:id="0" w:name="_GoBack"/>
-      <w:bookmarkEnd w:id="0"/>
     </w:p>
     <w:p>
       <w:pPr>
@@ -3955,9 +3953,9 @@
       <w:pPr>
         <w:pStyle w:val="Mucluc3"/>
         <w:sectPr>
-          <w:headerReference w:type="default" r:id="rId9"/>
-          <w:footerReference w:type="default" r:id="rId10"/>
-          <w:footerReference w:type="first" r:id="rId11"/>
+          <w:headerReference w:type="default" r:id="rId10"/>
+          <w:footerReference w:type="default" r:id="rId11"/>
+          <w:footerReference w:type="first" r:id="rId12"/>
           <w:footnotePr>
             <w:pos w:val="beneathText"/>
           </w:footnotePr>
@@ -3974,7 +3972,7 @@
       <w:pPr>
         <w:pStyle w:val="u1"/>
       </w:pPr>
-      <w:bookmarkStart w:id="1" w:name="_Toc527975125"/>
+      <w:bookmarkStart w:id="0" w:name="_Toc527975125"/>
       <w:proofErr w:type="spellStart"/>
       <w:r>
         <w:lastRenderedPageBreak/>
@@ -4004,10 +4002,1654 @@
       <w:r>
         <w:t>án</w:t>
       </w:r>
+      <w:bookmarkEnd w:id="0"/>
+      <w:proofErr w:type="spellEnd"/>
+    </w:p>
+    <w:p>
+      <w:pPr>
+        <w:rPr>
+          <w:sz w:val="24"/>
+          <w:szCs w:val="24"/>
+        </w:rPr>
+      </w:pPr>
+      <w:proofErr w:type="spellStart"/>
+      <w:r>
+        <w:rPr>
+          <w:sz w:val="24"/>
+          <w:szCs w:val="24"/>
+        </w:rPr>
+        <w:t>Đỗ</w:t>
+      </w:r>
+      <w:proofErr w:type="spellEnd"/>
+      <w:r>
+        <w:rPr>
+          <w:sz w:val="24"/>
+          <w:szCs w:val="24"/>
+        </w:rPr>
+        <w:t xml:space="preserve"> </w:t>
+      </w:r>
+      <w:proofErr w:type="spellStart"/>
+      <w:r>
+        <w:rPr>
+          <w:sz w:val="24"/>
+          <w:szCs w:val="24"/>
+        </w:rPr>
+        <w:t>xe</w:t>
+      </w:r>
+      <w:proofErr w:type="spellEnd"/>
+      <w:r>
+        <w:rPr>
+          <w:sz w:val="24"/>
+          <w:szCs w:val="24"/>
+        </w:rPr>
+        <w:t xml:space="preserve"> </w:t>
+      </w:r>
+      <w:proofErr w:type="spellStart"/>
+      <w:r>
+        <w:rPr>
+          <w:sz w:val="24"/>
+          <w:szCs w:val="24"/>
+        </w:rPr>
+        <w:t>trong</w:t>
+      </w:r>
+      <w:proofErr w:type="spellEnd"/>
+      <w:r>
+        <w:rPr>
+          <w:sz w:val="24"/>
+          <w:szCs w:val="24"/>
+        </w:rPr>
+        <w:t xml:space="preserve"> </w:t>
+      </w:r>
+      <w:proofErr w:type="spellStart"/>
+      <w:r>
+        <w:rPr>
+          <w:sz w:val="24"/>
+          <w:szCs w:val="24"/>
+        </w:rPr>
+        <w:t>vòng</w:t>
+      </w:r>
+      <w:proofErr w:type="spellEnd"/>
+      <w:r>
+        <w:rPr>
+          <w:sz w:val="24"/>
+          <w:szCs w:val="24"/>
+        </w:rPr>
+        <w:t xml:space="preserve"> “1 </w:t>
+      </w:r>
+      <w:proofErr w:type="spellStart"/>
+      <w:r>
+        <w:rPr>
+          <w:sz w:val="24"/>
+          <w:szCs w:val="24"/>
+        </w:rPr>
+        <w:t>nốt</w:t>
+      </w:r>
+      <w:proofErr w:type="spellEnd"/>
+      <w:r>
+        <w:rPr>
+          <w:sz w:val="24"/>
+          <w:szCs w:val="24"/>
+        </w:rPr>
+        <w:t xml:space="preserve"> </w:t>
+      </w:r>
+      <w:proofErr w:type="spellStart"/>
+      <w:r>
+        <w:rPr>
+          <w:sz w:val="24"/>
+          <w:szCs w:val="24"/>
+        </w:rPr>
+        <w:t>nhạc</w:t>
+      </w:r>
+      <w:proofErr w:type="spellEnd"/>
+      <w:r>
+        <w:rPr>
+          <w:sz w:val="24"/>
+          <w:szCs w:val="24"/>
+        </w:rPr>
+        <w:t>”.</w:t>
+      </w:r>
+    </w:p>
+    <w:p>
+      <w:pPr>
+        <w:rPr>
+          <w:sz w:val="24"/>
+          <w:szCs w:val="24"/>
+        </w:rPr>
+      </w:pPr>
+      <w:proofErr w:type="spellStart"/>
+      <w:r>
+        <w:rPr>
+          <w:sz w:val="24"/>
+          <w:szCs w:val="24"/>
+        </w:rPr>
+        <w:t>Bạn</w:t>
+      </w:r>
+      <w:proofErr w:type="spellEnd"/>
+      <w:r>
+        <w:rPr>
+          <w:sz w:val="24"/>
+          <w:szCs w:val="24"/>
+        </w:rPr>
+        <w:t xml:space="preserve"> </w:t>
+      </w:r>
+      <w:proofErr w:type="spellStart"/>
+      <w:r>
+        <w:rPr>
+          <w:sz w:val="24"/>
+          <w:szCs w:val="24"/>
+        </w:rPr>
+        <w:t>không</w:t>
+      </w:r>
+      <w:proofErr w:type="spellEnd"/>
+      <w:r>
+        <w:rPr>
+          <w:sz w:val="24"/>
+          <w:szCs w:val="24"/>
+        </w:rPr>
+        <w:t xml:space="preserve"> </w:t>
+      </w:r>
+      <w:proofErr w:type="spellStart"/>
+      <w:r>
+        <w:rPr>
+          <w:sz w:val="24"/>
+          <w:szCs w:val="24"/>
+        </w:rPr>
+        <w:t>còn</w:t>
+      </w:r>
+      <w:proofErr w:type="spellEnd"/>
+      <w:r>
+        <w:rPr>
+          <w:sz w:val="24"/>
+          <w:szCs w:val="24"/>
+        </w:rPr>
+        <w:t xml:space="preserve"> </w:t>
+      </w:r>
+      <w:proofErr w:type="spellStart"/>
+      <w:r>
+        <w:rPr>
+          <w:sz w:val="24"/>
+          <w:szCs w:val="24"/>
+        </w:rPr>
+        <w:t>phải</w:t>
+      </w:r>
+      <w:proofErr w:type="spellEnd"/>
+      <w:r>
+        <w:rPr>
+          <w:sz w:val="24"/>
+          <w:szCs w:val="24"/>
+        </w:rPr>
+        <w:t xml:space="preserve"> lo </w:t>
+      </w:r>
+      <w:proofErr w:type="spellStart"/>
+      <w:r>
+        <w:rPr>
+          <w:sz w:val="24"/>
+          <w:szCs w:val="24"/>
+        </w:rPr>
+        <w:t>chạy</w:t>
+      </w:r>
+      <w:proofErr w:type="spellEnd"/>
+      <w:r>
+        <w:rPr>
+          <w:sz w:val="24"/>
+          <w:szCs w:val="24"/>
+        </w:rPr>
+        <w:t xml:space="preserve"> </w:t>
+      </w:r>
+      <w:proofErr w:type="spellStart"/>
+      <w:r>
+        <w:rPr>
+          <w:sz w:val="24"/>
+          <w:szCs w:val="24"/>
+        </w:rPr>
+        <w:t>loanh</w:t>
+      </w:r>
+      <w:proofErr w:type="spellEnd"/>
+      <w:r>
+        <w:rPr>
+          <w:sz w:val="24"/>
+          <w:szCs w:val="24"/>
+        </w:rPr>
+        <w:t xml:space="preserve"> </w:t>
+      </w:r>
+      <w:proofErr w:type="spellStart"/>
+      <w:r>
+        <w:rPr>
+          <w:sz w:val="24"/>
+          <w:szCs w:val="24"/>
+        </w:rPr>
+        <w:t>quanh</w:t>
+      </w:r>
+      <w:proofErr w:type="spellEnd"/>
+      <w:r>
+        <w:rPr>
+          <w:sz w:val="24"/>
+          <w:szCs w:val="24"/>
+        </w:rPr>
+        <w:t xml:space="preserve"> </w:t>
+      </w:r>
+      <w:proofErr w:type="spellStart"/>
+      <w:r>
+        <w:rPr>
+          <w:sz w:val="24"/>
+          <w:szCs w:val="24"/>
+        </w:rPr>
+        <w:t>thành</w:t>
+      </w:r>
+      <w:proofErr w:type="spellEnd"/>
+      <w:r>
+        <w:rPr>
+          <w:sz w:val="24"/>
+          <w:szCs w:val="24"/>
+        </w:rPr>
+        <w:t xml:space="preserve"> </w:t>
+      </w:r>
+      <w:proofErr w:type="spellStart"/>
+      <w:r>
+        <w:rPr>
+          <w:sz w:val="24"/>
+          <w:szCs w:val="24"/>
+        </w:rPr>
+        <w:t>phố</w:t>
+      </w:r>
+      <w:proofErr w:type="spellEnd"/>
+      <w:r>
+        <w:rPr>
+          <w:sz w:val="24"/>
+          <w:szCs w:val="24"/>
+        </w:rPr>
+        <w:t xml:space="preserve"> </w:t>
+      </w:r>
+      <w:proofErr w:type="spellStart"/>
+      <w:r>
+        <w:rPr>
+          <w:sz w:val="24"/>
+          <w:szCs w:val="24"/>
+        </w:rPr>
+        <w:t>để</w:t>
+      </w:r>
+      <w:proofErr w:type="spellEnd"/>
+      <w:r>
+        <w:rPr>
+          <w:sz w:val="24"/>
+          <w:szCs w:val="24"/>
+        </w:rPr>
+        <w:t xml:space="preserve"> </w:t>
+      </w:r>
+      <w:proofErr w:type="spellStart"/>
+      <w:r>
+        <w:rPr>
+          <w:sz w:val="24"/>
+          <w:szCs w:val="24"/>
+        </w:rPr>
+        <w:t>tìm</w:t>
+      </w:r>
+      <w:proofErr w:type="spellEnd"/>
+      <w:r>
+        <w:rPr>
+          <w:sz w:val="24"/>
+          <w:szCs w:val="24"/>
+        </w:rPr>
+        <w:t xml:space="preserve"> </w:t>
+      </w:r>
+      <w:proofErr w:type="spellStart"/>
+      <w:r>
+        <w:rPr>
+          <w:sz w:val="24"/>
+          <w:szCs w:val="24"/>
+        </w:rPr>
+        <w:t>bãi</w:t>
+      </w:r>
+      <w:proofErr w:type="spellEnd"/>
+      <w:r>
+        <w:rPr>
+          <w:sz w:val="24"/>
+          <w:szCs w:val="24"/>
+        </w:rPr>
+        <w:t xml:space="preserve"> </w:t>
+      </w:r>
+      <w:proofErr w:type="spellStart"/>
+      <w:r>
+        <w:rPr>
+          <w:sz w:val="24"/>
+          <w:szCs w:val="24"/>
+        </w:rPr>
+        <w:t>đỗ</w:t>
+      </w:r>
+      <w:proofErr w:type="spellEnd"/>
+      <w:r>
+        <w:rPr>
+          <w:sz w:val="24"/>
+          <w:szCs w:val="24"/>
+        </w:rPr>
+        <w:t xml:space="preserve"> </w:t>
+      </w:r>
+      <w:proofErr w:type="spellStart"/>
+      <w:r>
+        <w:rPr>
+          <w:sz w:val="24"/>
+          <w:szCs w:val="24"/>
+        </w:rPr>
+        <w:t>xe</w:t>
+      </w:r>
+      <w:proofErr w:type="spellEnd"/>
+      <w:r>
+        <w:rPr>
+          <w:sz w:val="24"/>
+          <w:szCs w:val="24"/>
+        </w:rPr>
+        <w:t xml:space="preserve"> </w:t>
+      </w:r>
+      <w:proofErr w:type="spellStart"/>
+      <w:r>
+        <w:rPr>
+          <w:sz w:val="24"/>
+          <w:szCs w:val="24"/>
+        </w:rPr>
+        <w:t>còn</w:t>
+      </w:r>
+      <w:proofErr w:type="spellEnd"/>
+      <w:r>
+        <w:rPr>
+          <w:sz w:val="24"/>
+          <w:szCs w:val="24"/>
+        </w:rPr>
+        <w:t xml:space="preserve"> </w:t>
+      </w:r>
+      <w:proofErr w:type="spellStart"/>
+      <w:r>
+        <w:rPr>
+          <w:sz w:val="24"/>
+          <w:szCs w:val="24"/>
+        </w:rPr>
+        <w:t>chỗ</w:t>
+      </w:r>
+      <w:proofErr w:type="spellEnd"/>
+      <w:r>
+        <w:rPr>
+          <w:sz w:val="24"/>
+          <w:szCs w:val="24"/>
+        </w:rPr>
+        <w:t xml:space="preserve"> </w:t>
+      </w:r>
+      <w:proofErr w:type="spellStart"/>
+      <w:r>
+        <w:rPr>
+          <w:sz w:val="24"/>
+          <w:szCs w:val="24"/>
+        </w:rPr>
+        <w:t>trống</w:t>
+      </w:r>
+      <w:proofErr w:type="spellEnd"/>
+      <w:r>
+        <w:rPr>
+          <w:sz w:val="24"/>
+          <w:szCs w:val="24"/>
+        </w:rPr>
+        <w:t xml:space="preserve">, </w:t>
+      </w:r>
+      <w:proofErr w:type="spellStart"/>
+      <w:r>
+        <w:rPr>
+          <w:sz w:val="24"/>
+          <w:szCs w:val="24"/>
+        </w:rPr>
+        <w:t>không</w:t>
+      </w:r>
+      <w:proofErr w:type="spellEnd"/>
+      <w:r>
+        <w:rPr>
+          <w:sz w:val="24"/>
+          <w:szCs w:val="24"/>
+        </w:rPr>
+        <w:t xml:space="preserve"> </w:t>
+      </w:r>
+      <w:proofErr w:type="spellStart"/>
+      <w:r>
+        <w:rPr>
+          <w:sz w:val="24"/>
+          <w:szCs w:val="24"/>
+        </w:rPr>
+        <w:t>phải</w:t>
+      </w:r>
+      <w:proofErr w:type="spellEnd"/>
+      <w:r>
+        <w:rPr>
+          <w:sz w:val="24"/>
+          <w:szCs w:val="24"/>
+        </w:rPr>
+        <w:t xml:space="preserve"> lo </w:t>
+      </w:r>
+      <w:proofErr w:type="spellStart"/>
+      <w:r>
+        <w:rPr>
+          <w:sz w:val="24"/>
+          <w:szCs w:val="24"/>
+        </w:rPr>
+        <w:t>lắng</w:t>
+      </w:r>
+      <w:proofErr w:type="spellEnd"/>
+      <w:r>
+        <w:rPr>
+          <w:sz w:val="24"/>
+          <w:szCs w:val="24"/>
+        </w:rPr>
+        <w:t xml:space="preserve"> </w:t>
+      </w:r>
+      <w:proofErr w:type="spellStart"/>
+      <w:r>
+        <w:rPr>
+          <w:sz w:val="24"/>
+          <w:szCs w:val="24"/>
+        </w:rPr>
+        <w:t>vì</w:t>
+      </w:r>
+      <w:proofErr w:type="spellEnd"/>
+      <w:r>
+        <w:rPr>
+          <w:sz w:val="24"/>
+          <w:szCs w:val="24"/>
+        </w:rPr>
+        <w:t xml:space="preserve"> </w:t>
+      </w:r>
+      <w:proofErr w:type="spellStart"/>
+      <w:r>
+        <w:rPr>
+          <w:sz w:val="24"/>
+          <w:szCs w:val="24"/>
+        </w:rPr>
+        <w:t>đỗ</w:t>
+      </w:r>
+      <w:proofErr w:type="spellEnd"/>
+      <w:r>
+        <w:rPr>
+          <w:sz w:val="24"/>
+          <w:szCs w:val="24"/>
+        </w:rPr>
+        <w:t xml:space="preserve"> </w:t>
+      </w:r>
+      <w:proofErr w:type="spellStart"/>
+      <w:r>
+        <w:rPr>
+          <w:sz w:val="24"/>
+          <w:szCs w:val="24"/>
+        </w:rPr>
+        <w:t>xe</w:t>
+      </w:r>
+      <w:proofErr w:type="spellEnd"/>
+      <w:r>
+        <w:rPr>
+          <w:sz w:val="24"/>
+          <w:szCs w:val="24"/>
+        </w:rPr>
+        <w:t xml:space="preserve"> </w:t>
+      </w:r>
+      <w:proofErr w:type="spellStart"/>
+      <w:r>
+        <w:rPr>
+          <w:sz w:val="24"/>
+          <w:szCs w:val="24"/>
+        </w:rPr>
+        <w:t>sai</w:t>
+      </w:r>
+      <w:proofErr w:type="spellEnd"/>
+      <w:r>
+        <w:rPr>
+          <w:sz w:val="24"/>
+          <w:szCs w:val="24"/>
+        </w:rPr>
+        <w:t xml:space="preserve"> </w:t>
+      </w:r>
+      <w:proofErr w:type="spellStart"/>
+      <w:r>
+        <w:rPr>
+          <w:sz w:val="24"/>
+          <w:szCs w:val="24"/>
+        </w:rPr>
+        <w:t>quy</w:t>
+      </w:r>
+      <w:proofErr w:type="spellEnd"/>
+      <w:r>
+        <w:rPr>
+          <w:sz w:val="24"/>
+          <w:szCs w:val="24"/>
+        </w:rPr>
+        <w:t xml:space="preserve"> </w:t>
+      </w:r>
+      <w:proofErr w:type="spellStart"/>
+      <w:r>
+        <w:rPr>
+          <w:sz w:val="24"/>
+          <w:szCs w:val="24"/>
+        </w:rPr>
+        <w:t>định</w:t>
+      </w:r>
+      <w:proofErr w:type="spellEnd"/>
+      <w:r>
+        <w:rPr>
+          <w:sz w:val="24"/>
+          <w:szCs w:val="24"/>
+        </w:rPr>
+        <w:t xml:space="preserve">, </w:t>
+      </w:r>
+      <w:proofErr w:type="spellStart"/>
+      <w:r>
+        <w:rPr>
+          <w:sz w:val="24"/>
+          <w:szCs w:val="24"/>
+        </w:rPr>
+        <w:t>không</w:t>
+      </w:r>
+      <w:proofErr w:type="spellEnd"/>
+      <w:r>
+        <w:rPr>
+          <w:sz w:val="24"/>
+          <w:szCs w:val="24"/>
+        </w:rPr>
+        <w:t xml:space="preserve"> lo </w:t>
+      </w:r>
+      <w:proofErr w:type="spellStart"/>
+      <w:r>
+        <w:rPr>
+          <w:sz w:val="24"/>
+          <w:szCs w:val="24"/>
+        </w:rPr>
+        <w:t>sợ</w:t>
+      </w:r>
+      <w:proofErr w:type="spellEnd"/>
+      <w:r>
+        <w:rPr>
+          <w:sz w:val="24"/>
+          <w:szCs w:val="24"/>
+        </w:rPr>
+        <w:t xml:space="preserve"> chi </w:t>
+      </w:r>
+      <w:proofErr w:type="spellStart"/>
+      <w:r>
+        <w:rPr>
+          <w:sz w:val="24"/>
+          <w:szCs w:val="24"/>
+        </w:rPr>
+        <w:t>phí</w:t>
+      </w:r>
+      <w:proofErr w:type="spellEnd"/>
+      <w:r>
+        <w:rPr>
+          <w:sz w:val="24"/>
+          <w:szCs w:val="24"/>
+        </w:rPr>
+        <w:t xml:space="preserve"> </w:t>
+      </w:r>
+      <w:proofErr w:type="spellStart"/>
+      <w:r>
+        <w:rPr>
+          <w:sz w:val="24"/>
+          <w:szCs w:val="24"/>
+        </w:rPr>
+        <w:t>cao</w:t>
+      </w:r>
+      <w:proofErr w:type="spellEnd"/>
+      <w:r>
+        <w:rPr>
+          <w:sz w:val="24"/>
+          <w:szCs w:val="24"/>
+        </w:rPr>
+        <w:t xml:space="preserve">, </w:t>
+      </w:r>
+      <w:proofErr w:type="spellStart"/>
+      <w:r>
+        <w:rPr>
+          <w:sz w:val="24"/>
+          <w:szCs w:val="24"/>
+        </w:rPr>
+        <w:t>không</w:t>
+      </w:r>
+      <w:proofErr w:type="spellEnd"/>
+      <w:r>
+        <w:rPr>
+          <w:sz w:val="24"/>
+          <w:szCs w:val="24"/>
+        </w:rPr>
+        <w:t xml:space="preserve"> </w:t>
+      </w:r>
+      <w:proofErr w:type="spellStart"/>
+      <w:r>
+        <w:rPr>
+          <w:sz w:val="24"/>
+          <w:szCs w:val="24"/>
+        </w:rPr>
+        <w:t>phải</w:t>
+      </w:r>
+      <w:proofErr w:type="spellEnd"/>
+      <w:r>
+        <w:rPr>
+          <w:sz w:val="24"/>
+          <w:szCs w:val="24"/>
+        </w:rPr>
+        <w:t xml:space="preserve"> </w:t>
+      </w:r>
+      <w:proofErr w:type="spellStart"/>
+      <w:r>
+        <w:rPr>
+          <w:sz w:val="24"/>
+          <w:szCs w:val="24"/>
+        </w:rPr>
+        <w:t>dùng</w:t>
+      </w:r>
+      <w:proofErr w:type="spellEnd"/>
+      <w:r>
+        <w:rPr>
+          <w:sz w:val="24"/>
+          <w:szCs w:val="24"/>
+        </w:rPr>
+        <w:t xml:space="preserve"> “</w:t>
+      </w:r>
+      <w:proofErr w:type="spellStart"/>
+      <w:r>
+        <w:rPr>
+          <w:sz w:val="24"/>
+          <w:szCs w:val="24"/>
+        </w:rPr>
+        <w:t>chiêu</w:t>
+      </w:r>
+      <w:proofErr w:type="spellEnd"/>
+      <w:r>
+        <w:rPr>
+          <w:sz w:val="24"/>
+          <w:szCs w:val="24"/>
+        </w:rPr>
+        <w:t xml:space="preserve">” </w:t>
+      </w:r>
+      <w:proofErr w:type="spellStart"/>
+      <w:r>
+        <w:rPr>
+          <w:sz w:val="24"/>
+          <w:szCs w:val="24"/>
+        </w:rPr>
+        <w:t>mở</w:t>
+      </w:r>
+      <w:proofErr w:type="spellEnd"/>
+      <w:r>
+        <w:rPr>
+          <w:sz w:val="24"/>
+          <w:szCs w:val="24"/>
+        </w:rPr>
+        <w:t xml:space="preserve"> </w:t>
+      </w:r>
+      <w:proofErr w:type="spellStart"/>
+      <w:r>
+        <w:rPr>
+          <w:sz w:val="24"/>
+          <w:szCs w:val="24"/>
+        </w:rPr>
+        <w:t>đèn</w:t>
+      </w:r>
+      <w:proofErr w:type="spellEnd"/>
+      <w:r>
+        <w:rPr>
+          <w:sz w:val="24"/>
+          <w:szCs w:val="24"/>
+        </w:rPr>
+        <w:t xml:space="preserve"> </w:t>
+      </w:r>
+      <w:proofErr w:type="spellStart"/>
+      <w:r>
+        <w:rPr>
+          <w:sz w:val="24"/>
+          <w:szCs w:val="24"/>
+        </w:rPr>
+        <w:t>khẩn</w:t>
+      </w:r>
+      <w:proofErr w:type="spellEnd"/>
+      <w:r>
+        <w:rPr>
+          <w:sz w:val="24"/>
+          <w:szCs w:val="24"/>
+        </w:rPr>
+        <w:t xml:space="preserve"> </w:t>
+      </w:r>
+      <w:proofErr w:type="spellStart"/>
+      <w:r>
+        <w:rPr>
+          <w:sz w:val="24"/>
+          <w:szCs w:val="24"/>
+        </w:rPr>
+        <w:t>cấp</w:t>
+      </w:r>
+      <w:proofErr w:type="spellEnd"/>
+      <w:r>
+        <w:rPr>
+          <w:sz w:val="24"/>
+          <w:szCs w:val="24"/>
+        </w:rPr>
+        <w:t xml:space="preserve"> hay </w:t>
+      </w:r>
+      <w:proofErr w:type="spellStart"/>
+      <w:r>
+        <w:rPr>
+          <w:sz w:val="24"/>
+          <w:szCs w:val="24"/>
+        </w:rPr>
+        <w:t>mở</w:t>
+      </w:r>
+      <w:proofErr w:type="spellEnd"/>
+      <w:r>
+        <w:rPr>
+          <w:sz w:val="24"/>
+          <w:szCs w:val="24"/>
+        </w:rPr>
+        <w:t xml:space="preserve"> </w:t>
+      </w:r>
+      <w:proofErr w:type="spellStart"/>
+      <w:r>
+        <w:rPr>
+          <w:sz w:val="24"/>
+          <w:szCs w:val="24"/>
+        </w:rPr>
+        <w:t>cốp</w:t>
+      </w:r>
+      <w:proofErr w:type="spellEnd"/>
+      <w:r>
+        <w:rPr>
+          <w:sz w:val="24"/>
+          <w:szCs w:val="24"/>
+        </w:rPr>
+        <w:t xml:space="preserve"> </w:t>
+      </w:r>
+      <w:proofErr w:type="spellStart"/>
+      <w:r>
+        <w:rPr>
+          <w:sz w:val="24"/>
+          <w:szCs w:val="24"/>
+        </w:rPr>
+        <w:t>xe</w:t>
+      </w:r>
+      <w:proofErr w:type="spellEnd"/>
+      <w:r>
+        <w:rPr>
+          <w:sz w:val="24"/>
+          <w:szCs w:val="24"/>
+        </w:rPr>
+        <w:t xml:space="preserve"> </w:t>
+      </w:r>
+      <w:proofErr w:type="spellStart"/>
+      <w:r>
+        <w:rPr>
+          <w:sz w:val="24"/>
+          <w:szCs w:val="24"/>
+        </w:rPr>
+        <w:t>khi</w:t>
+      </w:r>
+      <w:proofErr w:type="spellEnd"/>
+      <w:r>
+        <w:rPr>
+          <w:sz w:val="24"/>
+          <w:szCs w:val="24"/>
+        </w:rPr>
+        <w:t xml:space="preserve"> </w:t>
+      </w:r>
+      <w:proofErr w:type="spellStart"/>
+      <w:r>
+        <w:rPr>
+          <w:sz w:val="24"/>
+          <w:szCs w:val="24"/>
+        </w:rPr>
+        <w:t>đậu</w:t>
+      </w:r>
+      <w:proofErr w:type="spellEnd"/>
+      <w:r>
+        <w:rPr>
+          <w:sz w:val="24"/>
+          <w:szCs w:val="24"/>
+        </w:rPr>
+        <w:t xml:space="preserve"> </w:t>
+      </w:r>
+      <w:proofErr w:type="spellStart"/>
+      <w:r>
+        <w:rPr>
+          <w:sz w:val="24"/>
+          <w:szCs w:val="24"/>
+        </w:rPr>
+        <w:t>nơi</w:t>
+      </w:r>
+      <w:proofErr w:type="spellEnd"/>
+      <w:r>
+        <w:rPr>
+          <w:sz w:val="24"/>
+          <w:szCs w:val="24"/>
+        </w:rPr>
+        <w:t xml:space="preserve"> </w:t>
+      </w:r>
+      <w:proofErr w:type="spellStart"/>
+      <w:r>
+        <w:rPr>
+          <w:sz w:val="24"/>
+          <w:szCs w:val="24"/>
+        </w:rPr>
+        <w:t>trái</w:t>
+      </w:r>
+      <w:proofErr w:type="spellEnd"/>
+      <w:r>
+        <w:rPr>
+          <w:sz w:val="24"/>
+          <w:szCs w:val="24"/>
+        </w:rPr>
+        <w:t xml:space="preserve"> </w:t>
+      </w:r>
+      <w:proofErr w:type="spellStart"/>
+      <w:r>
+        <w:rPr>
+          <w:sz w:val="24"/>
+          <w:szCs w:val="24"/>
+        </w:rPr>
+        <w:t>quy</w:t>
+      </w:r>
+      <w:proofErr w:type="spellEnd"/>
+      <w:r>
+        <w:rPr>
+          <w:sz w:val="24"/>
+          <w:szCs w:val="24"/>
+        </w:rPr>
+        <w:t xml:space="preserve"> </w:t>
+      </w:r>
+      <w:proofErr w:type="spellStart"/>
+      <w:r>
+        <w:rPr>
+          <w:sz w:val="24"/>
+          <w:szCs w:val="24"/>
+        </w:rPr>
+        <w:t>định</w:t>
+      </w:r>
+      <w:proofErr w:type="spellEnd"/>
+      <w:r>
+        <w:rPr>
+          <w:sz w:val="24"/>
+          <w:szCs w:val="24"/>
+        </w:rPr>
+        <w:t xml:space="preserve">. </w:t>
+      </w:r>
+      <w:proofErr w:type="spellStart"/>
+      <w:r>
+        <w:rPr>
+          <w:sz w:val="24"/>
+          <w:szCs w:val="24"/>
+        </w:rPr>
+        <w:t>Pakme</w:t>
+      </w:r>
+      <w:proofErr w:type="spellEnd"/>
+      <w:r>
+        <w:rPr>
+          <w:sz w:val="24"/>
+          <w:szCs w:val="24"/>
+        </w:rPr>
+        <w:t xml:space="preserve"> </w:t>
+      </w:r>
+      <w:proofErr w:type="spellStart"/>
+      <w:r>
+        <w:rPr>
+          <w:sz w:val="24"/>
+          <w:szCs w:val="24"/>
+        </w:rPr>
+        <w:t>là</w:t>
+      </w:r>
+      <w:proofErr w:type="spellEnd"/>
+      <w:r>
+        <w:rPr>
+          <w:sz w:val="24"/>
+          <w:szCs w:val="24"/>
+        </w:rPr>
+        <w:t xml:space="preserve"> </w:t>
+      </w:r>
+      <w:proofErr w:type="spellStart"/>
+      <w:r>
+        <w:rPr>
+          <w:sz w:val="24"/>
+          <w:szCs w:val="24"/>
+        </w:rPr>
+        <w:t>một</w:t>
+      </w:r>
+      <w:proofErr w:type="spellEnd"/>
+      <w:r>
+        <w:rPr>
+          <w:sz w:val="24"/>
+          <w:szCs w:val="24"/>
+        </w:rPr>
+        <w:t xml:space="preserve"> </w:t>
+      </w:r>
+      <w:proofErr w:type="spellStart"/>
+      <w:r>
+        <w:rPr>
+          <w:sz w:val="24"/>
+          <w:szCs w:val="24"/>
+        </w:rPr>
+        <w:t>ứng</w:t>
+      </w:r>
+      <w:proofErr w:type="spellEnd"/>
+      <w:r>
+        <w:rPr>
+          <w:sz w:val="24"/>
+          <w:szCs w:val="24"/>
+        </w:rPr>
+        <w:t xml:space="preserve"> </w:t>
+      </w:r>
+      <w:proofErr w:type="spellStart"/>
+      <w:r>
+        <w:rPr>
+          <w:sz w:val="24"/>
+          <w:szCs w:val="24"/>
+        </w:rPr>
+        <w:t>dụng</w:t>
+      </w:r>
+      <w:proofErr w:type="spellEnd"/>
+      <w:r>
+        <w:rPr>
+          <w:sz w:val="24"/>
+          <w:szCs w:val="24"/>
+        </w:rPr>
+        <w:t xml:space="preserve"> </w:t>
+      </w:r>
+      <w:proofErr w:type="spellStart"/>
+      <w:r>
+        <w:rPr>
+          <w:sz w:val="24"/>
+          <w:szCs w:val="24"/>
+        </w:rPr>
+        <w:t>giúp</w:t>
+      </w:r>
+      <w:proofErr w:type="spellEnd"/>
+      <w:r>
+        <w:rPr>
+          <w:sz w:val="24"/>
+          <w:szCs w:val="24"/>
+        </w:rPr>
+        <w:t xml:space="preserve"> </w:t>
+      </w:r>
+      <w:proofErr w:type="spellStart"/>
+      <w:r>
+        <w:rPr>
+          <w:sz w:val="24"/>
+          <w:szCs w:val="24"/>
+        </w:rPr>
+        <w:t>bạn</w:t>
+      </w:r>
+      <w:proofErr w:type="spellEnd"/>
+      <w:r>
+        <w:rPr>
+          <w:sz w:val="24"/>
+          <w:szCs w:val="24"/>
+        </w:rPr>
+        <w:t xml:space="preserve"> </w:t>
+      </w:r>
+      <w:proofErr w:type="spellStart"/>
+      <w:r>
+        <w:rPr>
+          <w:sz w:val="24"/>
+          <w:szCs w:val="24"/>
+        </w:rPr>
+        <w:t>tìm</w:t>
+      </w:r>
+      <w:proofErr w:type="spellEnd"/>
+      <w:r>
+        <w:rPr>
+          <w:sz w:val="24"/>
+          <w:szCs w:val="24"/>
+        </w:rPr>
+        <w:t xml:space="preserve"> </w:t>
+      </w:r>
+      <w:proofErr w:type="spellStart"/>
+      <w:r>
+        <w:rPr>
+          <w:sz w:val="24"/>
+          <w:szCs w:val="24"/>
+        </w:rPr>
+        <w:t>kiếm</w:t>
+      </w:r>
+      <w:proofErr w:type="spellEnd"/>
+      <w:r>
+        <w:rPr>
+          <w:sz w:val="24"/>
+          <w:szCs w:val="24"/>
+        </w:rPr>
+        <w:t xml:space="preserve"> </w:t>
+      </w:r>
+      <w:proofErr w:type="spellStart"/>
+      <w:r>
+        <w:rPr>
+          <w:sz w:val="24"/>
+          <w:szCs w:val="24"/>
+        </w:rPr>
+        <w:t>các</w:t>
+      </w:r>
+      <w:proofErr w:type="spellEnd"/>
+      <w:r>
+        <w:rPr>
+          <w:sz w:val="24"/>
+          <w:szCs w:val="24"/>
+        </w:rPr>
+        <w:t xml:space="preserve"> </w:t>
+      </w:r>
+      <w:proofErr w:type="spellStart"/>
+      <w:r>
+        <w:rPr>
+          <w:sz w:val="24"/>
+          <w:szCs w:val="24"/>
+        </w:rPr>
+        <w:t>bãi</w:t>
+      </w:r>
+      <w:proofErr w:type="spellEnd"/>
+      <w:r>
+        <w:rPr>
+          <w:sz w:val="24"/>
+          <w:szCs w:val="24"/>
+        </w:rPr>
+        <w:t xml:space="preserve"> </w:t>
+      </w:r>
+      <w:proofErr w:type="spellStart"/>
+      <w:r>
+        <w:rPr>
+          <w:sz w:val="24"/>
+          <w:szCs w:val="24"/>
+        </w:rPr>
+        <w:t>đỗ</w:t>
+      </w:r>
+      <w:proofErr w:type="spellEnd"/>
+      <w:r>
+        <w:rPr>
+          <w:sz w:val="24"/>
+          <w:szCs w:val="24"/>
+        </w:rPr>
+        <w:t xml:space="preserve"> </w:t>
+      </w:r>
+      <w:proofErr w:type="spellStart"/>
+      <w:r>
+        <w:rPr>
+          <w:sz w:val="24"/>
+          <w:szCs w:val="24"/>
+        </w:rPr>
+        <w:t>xe</w:t>
+      </w:r>
+      <w:proofErr w:type="spellEnd"/>
+      <w:r>
+        <w:rPr>
+          <w:sz w:val="24"/>
+          <w:szCs w:val="24"/>
+        </w:rPr>
+        <w:t xml:space="preserve"> </w:t>
+      </w:r>
+      <w:proofErr w:type="spellStart"/>
+      <w:r>
+        <w:rPr>
+          <w:sz w:val="24"/>
+          <w:szCs w:val="24"/>
+        </w:rPr>
+        <w:t>phù</w:t>
+      </w:r>
+      <w:proofErr w:type="spellEnd"/>
+      <w:r>
+        <w:rPr>
+          <w:sz w:val="24"/>
+          <w:szCs w:val="24"/>
+        </w:rPr>
+        <w:t xml:space="preserve"> </w:t>
+      </w:r>
+      <w:proofErr w:type="spellStart"/>
+      <w:r>
+        <w:rPr>
+          <w:sz w:val="24"/>
+          <w:szCs w:val="24"/>
+        </w:rPr>
+        <w:t>hợp</w:t>
+      </w:r>
+      <w:proofErr w:type="spellEnd"/>
+      <w:r>
+        <w:rPr>
+          <w:sz w:val="24"/>
+          <w:szCs w:val="24"/>
+        </w:rPr>
+        <w:t xml:space="preserve"> </w:t>
+      </w:r>
+      <w:proofErr w:type="spellStart"/>
+      <w:r>
+        <w:rPr>
+          <w:sz w:val="24"/>
+          <w:szCs w:val="24"/>
+        </w:rPr>
+        <w:t>với</w:t>
+      </w:r>
+      <w:proofErr w:type="spellEnd"/>
+      <w:r>
+        <w:rPr>
+          <w:sz w:val="24"/>
+          <w:szCs w:val="24"/>
+        </w:rPr>
+        <w:t xml:space="preserve"> </w:t>
+      </w:r>
+      <w:proofErr w:type="spellStart"/>
+      <w:r>
+        <w:rPr>
+          <w:sz w:val="24"/>
+          <w:szCs w:val="24"/>
+        </w:rPr>
+        <w:t>mình</w:t>
+      </w:r>
+      <w:proofErr w:type="spellEnd"/>
+      <w:r>
+        <w:rPr>
+          <w:sz w:val="24"/>
+          <w:szCs w:val="24"/>
+        </w:rPr>
+        <w:t xml:space="preserve"> qua smart phone.</w:t>
+      </w:r>
+    </w:p>
+    <w:p>
+      <w:pPr>
+        <w:rPr>
+          <w:sz w:val="24"/>
+          <w:szCs w:val="24"/>
+        </w:rPr>
+      </w:pPr>
+      <w:proofErr w:type="spellStart"/>
+      <w:r>
+        <w:rPr>
+          <w:sz w:val="24"/>
+          <w:szCs w:val="24"/>
+        </w:rPr>
+        <w:t>Những</w:t>
+      </w:r>
+      <w:proofErr w:type="spellEnd"/>
+      <w:r>
+        <w:rPr>
+          <w:sz w:val="24"/>
+          <w:szCs w:val="24"/>
+        </w:rPr>
+        <w:t xml:space="preserve"> </w:t>
+      </w:r>
+      <w:proofErr w:type="spellStart"/>
+      <w:r>
+        <w:rPr>
+          <w:sz w:val="24"/>
+          <w:szCs w:val="24"/>
+        </w:rPr>
+        <w:t>tính</w:t>
+      </w:r>
+      <w:proofErr w:type="spellEnd"/>
+      <w:r>
+        <w:rPr>
+          <w:sz w:val="24"/>
+          <w:szCs w:val="24"/>
+        </w:rPr>
+        <w:t xml:space="preserve"> </w:t>
+      </w:r>
+      <w:proofErr w:type="spellStart"/>
+      <w:r>
+        <w:rPr>
+          <w:sz w:val="24"/>
+          <w:szCs w:val="24"/>
+        </w:rPr>
+        <w:t>năng</w:t>
+      </w:r>
+      <w:proofErr w:type="spellEnd"/>
+      <w:r>
+        <w:rPr>
+          <w:sz w:val="24"/>
+          <w:szCs w:val="24"/>
+        </w:rPr>
+        <w:t xml:space="preserve"> </w:t>
+      </w:r>
+      <w:proofErr w:type="spellStart"/>
+      <w:r>
+        <w:rPr>
+          <w:sz w:val="24"/>
+          <w:szCs w:val="24"/>
+        </w:rPr>
+        <w:t>mà</w:t>
+      </w:r>
+      <w:proofErr w:type="spellEnd"/>
+      <w:r>
+        <w:rPr>
+          <w:sz w:val="24"/>
+          <w:szCs w:val="24"/>
+        </w:rPr>
+        <w:t xml:space="preserve"> </w:t>
+      </w:r>
+      <w:proofErr w:type="spellStart"/>
+      <w:r>
+        <w:rPr>
+          <w:sz w:val="24"/>
+          <w:szCs w:val="24"/>
+        </w:rPr>
+        <w:t>pakme</w:t>
+      </w:r>
+      <w:proofErr w:type="spellEnd"/>
+      <w:r>
+        <w:rPr>
+          <w:sz w:val="24"/>
+          <w:szCs w:val="24"/>
+        </w:rPr>
+        <w:t xml:space="preserve"> </w:t>
+      </w:r>
+      <w:proofErr w:type="spellStart"/>
+      <w:r>
+        <w:rPr>
+          <w:sz w:val="24"/>
+          <w:szCs w:val="24"/>
+        </w:rPr>
+        <w:t>mang</w:t>
+      </w:r>
+      <w:proofErr w:type="spellEnd"/>
+      <w:r>
+        <w:rPr>
+          <w:sz w:val="24"/>
+          <w:szCs w:val="24"/>
+        </w:rPr>
+        <w:t xml:space="preserve"> </w:t>
+      </w:r>
+      <w:proofErr w:type="spellStart"/>
+      <w:r>
+        <w:rPr>
+          <w:sz w:val="24"/>
+          <w:szCs w:val="24"/>
+        </w:rPr>
+        <w:t>lại</w:t>
+      </w:r>
+      <w:proofErr w:type="spellEnd"/>
+      <w:r>
+        <w:rPr>
+          <w:sz w:val="24"/>
+          <w:szCs w:val="24"/>
+        </w:rPr>
+        <w:t xml:space="preserve"> </w:t>
+      </w:r>
+      <w:proofErr w:type="spellStart"/>
+      <w:proofErr w:type="gramStart"/>
+      <w:r>
+        <w:rPr>
+          <w:sz w:val="24"/>
+          <w:szCs w:val="24"/>
+        </w:rPr>
+        <w:t>như</w:t>
+      </w:r>
+      <w:proofErr w:type="spellEnd"/>
+      <w:r>
+        <w:rPr>
+          <w:sz w:val="24"/>
+          <w:szCs w:val="24"/>
+        </w:rPr>
+        <w:t xml:space="preserve"> :</w:t>
+      </w:r>
+      <w:proofErr w:type="gramEnd"/>
+    </w:p>
+    <w:p>
+      <w:pPr>
+        <w:pStyle w:val="oancuaDanhsach"/>
+        <w:numPr>
+          <w:ilvl w:val="0"/>
+          <w:numId w:val="33"/>
+        </w:numPr>
+        <w:rPr>
+          <w:sz w:val="24"/>
+          <w:szCs w:val="24"/>
+        </w:rPr>
+      </w:pPr>
+      <w:proofErr w:type="spellStart"/>
+      <w:r>
+        <w:rPr>
+          <w:sz w:val="24"/>
+          <w:szCs w:val="24"/>
+        </w:rPr>
+        <w:t>Tìm</w:t>
+      </w:r>
+      <w:proofErr w:type="spellEnd"/>
+      <w:r>
+        <w:rPr>
+          <w:sz w:val="24"/>
+          <w:szCs w:val="24"/>
+        </w:rPr>
+        <w:t xml:space="preserve"> </w:t>
+      </w:r>
+      <w:proofErr w:type="spellStart"/>
+      <w:r>
+        <w:rPr>
+          <w:sz w:val="24"/>
+          <w:szCs w:val="24"/>
+        </w:rPr>
+        <w:t>kiếm</w:t>
+      </w:r>
+      <w:proofErr w:type="spellEnd"/>
+      <w:r>
+        <w:rPr>
+          <w:sz w:val="24"/>
+          <w:szCs w:val="24"/>
+        </w:rPr>
+        <w:t xml:space="preserve"> </w:t>
+      </w:r>
+      <w:proofErr w:type="spellStart"/>
+      <w:r>
+        <w:rPr>
+          <w:sz w:val="24"/>
+          <w:szCs w:val="24"/>
+        </w:rPr>
+        <w:t>bãi</w:t>
+      </w:r>
+      <w:proofErr w:type="spellEnd"/>
+      <w:r>
+        <w:rPr>
+          <w:sz w:val="24"/>
+          <w:szCs w:val="24"/>
+        </w:rPr>
+        <w:t xml:space="preserve"> </w:t>
+      </w:r>
+      <w:proofErr w:type="spellStart"/>
+      <w:r>
+        <w:rPr>
+          <w:sz w:val="24"/>
+          <w:szCs w:val="24"/>
+        </w:rPr>
+        <w:t>đỗ</w:t>
+      </w:r>
+      <w:proofErr w:type="spellEnd"/>
+      <w:r>
+        <w:rPr>
+          <w:sz w:val="24"/>
+          <w:szCs w:val="24"/>
+        </w:rPr>
+        <w:t xml:space="preserve"> </w:t>
+      </w:r>
+      <w:proofErr w:type="spellStart"/>
+      <w:r>
+        <w:rPr>
+          <w:sz w:val="24"/>
+          <w:szCs w:val="24"/>
+        </w:rPr>
+        <w:t>xe</w:t>
+      </w:r>
+      <w:proofErr w:type="spellEnd"/>
+    </w:p>
+    <w:p>
+      <w:pPr>
+        <w:pStyle w:val="oancuaDanhsach"/>
+        <w:numPr>
+          <w:ilvl w:val="0"/>
+          <w:numId w:val="33"/>
+        </w:numPr>
+        <w:rPr>
+          <w:sz w:val="24"/>
+          <w:szCs w:val="24"/>
+        </w:rPr>
+      </w:pPr>
+      <w:proofErr w:type="spellStart"/>
+      <w:r>
+        <w:rPr>
+          <w:sz w:val="24"/>
+          <w:szCs w:val="24"/>
+        </w:rPr>
+        <w:t>Hiển</w:t>
+      </w:r>
+      <w:proofErr w:type="spellEnd"/>
+      <w:r>
+        <w:rPr>
+          <w:sz w:val="24"/>
+          <w:szCs w:val="24"/>
+        </w:rPr>
+        <w:t xml:space="preserve"> </w:t>
+      </w:r>
+      <w:proofErr w:type="spellStart"/>
+      <w:r>
+        <w:rPr>
+          <w:sz w:val="24"/>
+          <w:szCs w:val="24"/>
+        </w:rPr>
+        <w:t>thị</w:t>
+      </w:r>
+      <w:proofErr w:type="spellEnd"/>
+      <w:r>
+        <w:rPr>
+          <w:sz w:val="24"/>
+          <w:szCs w:val="24"/>
+        </w:rPr>
+        <w:t xml:space="preserve"> </w:t>
+      </w:r>
+      <w:proofErr w:type="spellStart"/>
+      <w:r>
+        <w:rPr>
+          <w:sz w:val="24"/>
+          <w:szCs w:val="24"/>
+        </w:rPr>
+        <w:t>thông</w:t>
+      </w:r>
+      <w:proofErr w:type="spellEnd"/>
+      <w:r>
+        <w:rPr>
+          <w:sz w:val="24"/>
+          <w:szCs w:val="24"/>
+        </w:rPr>
+        <w:t xml:space="preserve"> tin </w:t>
+      </w:r>
+      <w:proofErr w:type="spellStart"/>
+      <w:r>
+        <w:rPr>
+          <w:sz w:val="24"/>
+          <w:szCs w:val="24"/>
+        </w:rPr>
+        <w:t>bãi</w:t>
+      </w:r>
+      <w:proofErr w:type="spellEnd"/>
+      <w:r>
+        <w:rPr>
+          <w:sz w:val="24"/>
+          <w:szCs w:val="24"/>
+        </w:rPr>
+        <w:t xml:space="preserve"> </w:t>
+      </w:r>
+      <w:proofErr w:type="spellStart"/>
+      <w:r>
+        <w:rPr>
+          <w:sz w:val="24"/>
+          <w:szCs w:val="24"/>
+        </w:rPr>
+        <w:t>đỗ</w:t>
+      </w:r>
+      <w:proofErr w:type="spellEnd"/>
+      <w:r>
+        <w:rPr>
+          <w:sz w:val="24"/>
+          <w:szCs w:val="24"/>
+        </w:rPr>
+        <w:t xml:space="preserve"> </w:t>
+      </w:r>
+      <w:proofErr w:type="spellStart"/>
+      <w:r>
+        <w:rPr>
+          <w:sz w:val="24"/>
+          <w:szCs w:val="24"/>
+        </w:rPr>
+        <w:t>xe</w:t>
+      </w:r>
+      <w:proofErr w:type="spellEnd"/>
+    </w:p>
+    <w:p>
+      <w:pPr>
+        <w:pStyle w:val="oancuaDanhsach"/>
+        <w:numPr>
+          <w:ilvl w:val="0"/>
+          <w:numId w:val="33"/>
+        </w:numPr>
+        <w:rPr>
+          <w:sz w:val="24"/>
+          <w:szCs w:val="24"/>
+        </w:rPr>
+      </w:pPr>
+      <w:proofErr w:type="spellStart"/>
+      <w:r>
+        <w:rPr>
+          <w:sz w:val="24"/>
+          <w:szCs w:val="24"/>
+        </w:rPr>
+        <w:t>Chỉ</w:t>
+      </w:r>
+      <w:proofErr w:type="spellEnd"/>
+      <w:r>
+        <w:rPr>
+          <w:sz w:val="24"/>
+          <w:szCs w:val="24"/>
+        </w:rPr>
+        <w:t xml:space="preserve"> </w:t>
+      </w:r>
+      <w:proofErr w:type="spellStart"/>
+      <w:r>
+        <w:rPr>
+          <w:sz w:val="24"/>
+          <w:szCs w:val="24"/>
+        </w:rPr>
+        <w:t>đường</w:t>
+      </w:r>
+      <w:proofErr w:type="spellEnd"/>
+      <w:r>
+        <w:rPr>
+          <w:sz w:val="24"/>
+          <w:szCs w:val="24"/>
+        </w:rPr>
+        <w:t xml:space="preserve"> </w:t>
+      </w:r>
+      <w:proofErr w:type="spellStart"/>
+      <w:r>
+        <w:rPr>
+          <w:sz w:val="24"/>
+          <w:szCs w:val="24"/>
+        </w:rPr>
+        <w:t>tới</w:t>
+      </w:r>
+      <w:proofErr w:type="spellEnd"/>
+      <w:r>
+        <w:rPr>
+          <w:sz w:val="24"/>
+          <w:szCs w:val="24"/>
+        </w:rPr>
+        <w:t xml:space="preserve"> </w:t>
+      </w:r>
+      <w:proofErr w:type="spellStart"/>
+      <w:r>
+        <w:rPr>
+          <w:sz w:val="24"/>
+          <w:szCs w:val="24"/>
+        </w:rPr>
+        <w:t>bãi</w:t>
+      </w:r>
+      <w:proofErr w:type="spellEnd"/>
+      <w:r>
+        <w:rPr>
+          <w:sz w:val="24"/>
+          <w:szCs w:val="24"/>
+        </w:rPr>
+        <w:t xml:space="preserve"> </w:t>
+      </w:r>
+      <w:proofErr w:type="spellStart"/>
+      <w:r>
+        <w:rPr>
+          <w:sz w:val="24"/>
+          <w:szCs w:val="24"/>
+        </w:rPr>
+        <w:t>đỗ</w:t>
+      </w:r>
+      <w:proofErr w:type="spellEnd"/>
+      <w:r>
+        <w:rPr>
+          <w:sz w:val="24"/>
+          <w:szCs w:val="24"/>
+        </w:rPr>
+        <w:t xml:space="preserve"> </w:t>
+      </w:r>
+      <w:proofErr w:type="spellStart"/>
+      <w:r>
+        <w:rPr>
+          <w:sz w:val="24"/>
+          <w:szCs w:val="24"/>
+        </w:rPr>
+        <w:t>xe</w:t>
+      </w:r>
+      <w:proofErr w:type="spellEnd"/>
+    </w:p>
+    <w:p>
+      <w:pPr>
+        <w:rPr>
+          <w:sz w:val="24"/>
+          <w:szCs w:val="24"/>
+        </w:rPr>
+      </w:pPr>
+      <w:proofErr w:type="spellStart"/>
+      <w:r>
+        <w:rPr>
+          <w:sz w:val="24"/>
+          <w:szCs w:val="24"/>
+        </w:rPr>
+        <w:t>Pakme</w:t>
+      </w:r>
+      <w:proofErr w:type="spellEnd"/>
+      <w:r>
+        <w:rPr>
+          <w:sz w:val="24"/>
+          <w:szCs w:val="24"/>
+        </w:rPr>
+        <w:t>-</w:t>
+      </w:r>
+      <w:r>
+        <w:rPr>
+          <w:sz w:val="24"/>
+          <w:szCs w:val="24"/>
+        </w:rPr>
+        <w:t xml:space="preserve"> app </w:t>
+      </w:r>
+      <w:proofErr w:type="spellStart"/>
+      <w:r>
+        <w:rPr>
+          <w:sz w:val="24"/>
+          <w:szCs w:val="24"/>
+        </w:rPr>
+        <w:t>của</w:t>
+      </w:r>
+      <w:proofErr w:type="spellEnd"/>
+      <w:r>
+        <w:rPr>
+          <w:sz w:val="24"/>
+          <w:szCs w:val="24"/>
+        </w:rPr>
+        <w:t xml:space="preserve"> </w:t>
+      </w:r>
+      <w:proofErr w:type="spellStart"/>
+      <w:r>
+        <w:rPr>
+          <w:sz w:val="24"/>
+          <w:szCs w:val="24"/>
+        </w:rPr>
+        <w:t>tương</w:t>
+      </w:r>
+      <w:proofErr w:type="spellEnd"/>
+      <w:r>
+        <w:rPr>
+          <w:sz w:val="24"/>
+          <w:szCs w:val="24"/>
+        </w:rPr>
+        <w:t xml:space="preserve"> </w:t>
+      </w:r>
+      <w:proofErr w:type="spellStart"/>
+      <w:r>
+        <w:rPr>
+          <w:sz w:val="24"/>
+          <w:szCs w:val="24"/>
+        </w:rPr>
+        <w:t>lai</w:t>
+      </w:r>
+      <w:proofErr w:type="spellEnd"/>
+      <w:r>
+        <w:rPr>
+          <w:sz w:val="24"/>
+          <w:szCs w:val="24"/>
+        </w:rPr>
+        <w:t>.</w:t>
+      </w:r>
+      <w:bookmarkStart w:id="1" w:name="_GoBack"/>
       <w:bookmarkEnd w:id="1"/>
-      <w:proofErr w:type="spellEnd"/>
     </w:p>
-    <w:p/>
     <w:p>
       <w:pPr>
         <w:pStyle w:val="u1"/>
@@ -6402,12 +8044,12 @@
     <w:p/>
     <w:p/>
     <w:sectPr>
-      <w:headerReference w:type="even" r:id="rId12"/>
-      <w:headerReference w:type="default" r:id="rId13"/>
-      <w:footerReference w:type="even" r:id="rId14"/>
-      <w:footerReference w:type="default" r:id="rId15"/>
-      <w:headerReference w:type="first" r:id="rId16"/>
-      <w:footerReference w:type="first" r:id="rId17"/>
+      <w:headerReference w:type="even" r:id="rId13"/>
+      <w:headerReference w:type="default" r:id="rId14"/>
+      <w:footerReference w:type="even" r:id="rId15"/>
+      <w:footerReference w:type="default" r:id="rId16"/>
+      <w:headerReference w:type="first" r:id="rId17"/>
+      <w:footerReference w:type="first" r:id="rId18"/>
       <w:footnotePr>
         <w:pos w:val="beneathText"/>
       </w:footnotePr>
@@ -7081,7 +8723,7 @@
                                   <pic:cNvPicPr/>
                                 </pic:nvPicPr>
                                 <pic:blipFill>
-                                  <a:blip r:embed="rId1">
+                                  <a:blip r:embed="rId2">
                                     <a:extLst>
                                       <a:ext uri="{28A0092B-C50C-407E-A947-70E740481C1C}">
                                         <a14:useLocalDpi xmlns:a14="http://schemas.microsoft.com/office/drawing/2010/main" val="0"/>
@@ -9687,6 +11329,119 @@
         </w:tabs>
         <w:ind w:left="5102" w:hanging="1700"/>
       </w:pPr>
+    </w:lvl>
+  </w:abstractNum>
+  <w:abstractNum w:abstractNumId="32" w15:restartNumberingAfterBreak="0">
+    <w:nsid w:val="7E820D19"/>
+    <w:multiLevelType w:val="hybridMultilevel"/>
+    <w:tmpl w:val="4A5C1FCA"/>
+    <w:lvl w:ilvl="0" w:tplc="0409000B">
+      <w:start w:val="1"/>
+      <w:numFmt w:val="bullet"/>
+      <w:lvlText w:val=""/>
+      <w:lvlJc w:val="left"/>
+      <w:pPr>
+        <w:ind w:left="720" w:hanging="360"/>
+      </w:pPr>
+      <w:rPr>
+        <w:rFonts w:ascii="Wingdings" w:hAnsi="Wingdings" w:hint="default"/>
+      </w:rPr>
+    </w:lvl>
+    <w:lvl w:ilvl="1" w:tplc="04090003" w:tentative="1">
+      <w:start w:val="1"/>
+      <w:numFmt w:val="bullet"/>
+      <w:lvlText w:val="o"/>
+      <w:lvlJc w:val="left"/>
+      <w:pPr>
+        <w:ind w:left="1440" w:hanging="360"/>
+      </w:pPr>
+      <w:rPr>
+        <w:rFonts w:ascii="Courier New" w:hAnsi="Courier New" w:cs="Courier New" w:hint="default"/>
+      </w:rPr>
+    </w:lvl>
+    <w:lvl w:ilvl="2" w:tplc="04090005" w:tentative="1">
+      <w:start w:val="1"/>
+      <w:numFmt w:val="bullet"/>
+      <w:lvlText w:val=""/>
+      <w:lvlJc w:val="left"/>
+      <w:pPr>
+        <w:ind w:left="2160" w:hanging="360"/>
+      </w:pPr>
+      <w:rPr>
+        <w:rFonts w:ascii="Wingdings" w:hAnsi="Wingdings" w:hint="default"/>
+      </w:rPr>
+    </w:lvl>
+    <w:lvl w:ilvl="3" w:tplc="04090001" w:tentative="1">
+      <w:start w:val="1"/>
+      <w:numFmt w:val="bullet"/>
+      <w:lvlText w:val=""/>
+      <w:lvlJc w:val="left"/>
+      <w:pPr>
+        <w:ind w:left="2880" w:hanging="360"/>
+      </w:pPr>
+      <w:rPr>
+        <w:rFonts w:ascii="Symbol" w:hAnsi="Symbol" w:hint="default"/>
+      </w:rPr>
+    </w:lvl>
+    <w:lvl w:ilvl="4" w:tplc="04090003" w:tentative="1">
+      <w:start w:val="1"/>
+      <w:numFmt w:val="bullet"/>
+      <w:lvlText w:val="o"/>
+      <w:lvlJc w:val="left"/>
+      <w:pPr>
+        <w:ind w:left="3600" w:hanging="360"/>
+      </w:pPr>
+      <w:rPr>
+        <w:rFonts w:ascii="Courier New" w:hAnsi="Courier New" w:cs="Courier New" w:hint="default"/>
+      </w:rPr>
+    </w:lvl>
+    <w:lvl w:ilvl="5" w:tplc="04090005" w:tentative="1">
+      <w:start w:val="1"/>
+      <w:numFmt w:val="bullet"/>
+      <w:lvlText w:val=""/>
+      <w:lvlJc w:val="left"/>
+      <w:pPr>
+        <w:ind w:left="4320" w:hanging="360"/>
+      </w:pPr>
+      <w:rPr>
+        <w:rFonts w:ascii="Wingdings" w:hAnsi="Wingdings" w:hint="default"/>
+      </w:rPr>
+    </w:lvl>
+    <w:lvl w:ilvl="6" w:tplc="04090001" w:tentative="1">
+      <w:start w:val="1"/>
+      <w:numFmt w:val="bullet"/>
+      <w:lvlText w:val=""/>
+      <w:lvlJc w:val="left"/>
+      <w:pPr>
+        <w:ind w:left="5040" w:hanging="360"/>
+      </w:pPr>
+      <w:rPr>
+        <w:rFonts w:ascii="Symbol" w:hAnsi="Symbol" w:hint="default"/>
+      </w:rPr>
+    </w:lvl>
+    <w:lvl w:ilvl="7" w:tplc="04090003" w:tentative="1">
+      <w:start w:val="1"/>
+      <w:numFmt w:val="bullet"/>
+      <w:lvlText w:val="o"/>
+      <w:lvlJc w:val="left"/>
+      <w:pPr>
+        <w:ind w:left="5760" w:hanging="360"/>
+      </w:pPr>
+      <w:rPr>
+        <w:rFonts w:ascii="Courier New" w:hAnsi="Courier New" w:cs="Courier New" w:hint="default"/>
+      </w:rPr>
+    </w:lvl>
+    <w:lvl w:ilvl="8" w:tplc="04090005" w:tentative="1">
+      <w:start w:val="1"/>
+      <w:numFmt w:val="bullet"/>
+      <w:lvlText w:val=""/>
+      <w:lvlJc w:val="left"/>
+      <w:pPr>
+        <w:ind w:left="6480" w:hanging="360"/>
+      </w:pPr>
+      <w:rPr>
+        <w:rFonts w:ascii="Wingdings" w:hAnsi="Wingdings" w:hint="default"/>
+      </w:rPr>
     </w:lvl>
   </w:abstractNum>
   <w:num w:numId="1">
@@ -9784,6 +11539,9 @@
   </w:num>
   <w:num w:numId="32">
     <w:abstractNumId w:val="25"/>
+  </w:num>
+  <w:num w:numId="33">
+    <w:abstractNumId w:val="32"/>
   </w:num>
 </w:numbering>
 </file>
@@ -11426,7 +13184,7 @@
 </file>
 
 <file path=customXml/itemProps1.xml><?xml version="1.0" encoding="utf-8"?>
-<ds:datastoreItem xmlns:ds="http://schemas.openxmlformats.org/officeDocument/2006/customXml" ds:itemID="{7E4038AA-F69C-43F7-BB72-245B16D7D963}">
+<ds:datastoreItem xmlns:ds="http://schemas.openxmlformats.org/officeDocument/2006/customXml" ds:itemID="{DA9F3BD3-4F07-425A-B15C-34C16872D482}">
   <ds:schemaRefs>
     <ds:schemaRef ds:uri="http://schemas.openxmlformats.org/officeDocument/2006/bibliography"/>
   </ds:schemaRefs>

</xml_diff>

<commit_message>
Chi tiết thông tin liên hệ khách hàng
</commit_message>
<xml_diff>
--- a/MyProjectMgnt .docx
+++ b/MyProjectMgnt .docx
@@ -4866,95 +4866,45 @@
           <w:sz w:val="24"/>
           <w:szCs w:val="24"/>
         </w:rPr>
-        <w:t xml:space="preserve">. </w:t>
-      </w:r>
-      <w:proofErr w:type="spellStart"/>
-      <w:r>
-        <w:rPr>
-          <w:sz w:val="24"/>
-          <w:szCs w:val="24"/>
-        </w:rPr>
-        <w:t>Pakme</w:t>
-      </w:r>
-      <w:proofErr w:type="spellEnd"/>
-      <w:r>
-        <w:rPr>
-          <w:sz w:val="24"/>
-          <w:szCs w:val="24"/>
-        </w:rPr>
-        <w:t xml:space="preserve"> </w:t>
-      </w:r>
-      <w:proofErr w:type="spellStart"/>
-      <w:r>
-        <w:rPr>
-          <w:sz w:val="24"/>
-          <w:szCs w:val="24"/>
-        </w:rPr>
-        <w:t>là</w:t>
-      </w:r>
-      <w:proofErr w:type="spellEnd"/>
-      <w:r>
-        <w:rPr>
-          <w:sz w:val="24"/>
-          <w:szCs w:val="24"/>
-        </w:rPr>
-        <w:t xml:space="preserve"> </w:t>
-      </w:r>
-      <w:proofErr w:type="spellStart"/>
-      <w:r>
-        <w:rPr>
-          <w:sz w:val="24"/>
-          <w:szCs w:val="24"/>
-        </w:rPr>
-        <w:t>một</w:t>
-      </w:r>
-      <w:proofErr w:type="spellEnd"/>
-      <w:r>
-        <w:rPr>
-          <w:sz w:val="24"/>
-          <w:szCs w:val="24"/>
-        </w:rPr>
-        <w:t xml:space="preserve"> </w:t>
-      </w:r>
-      <w:proofErr w:type="spellStart"/>
-      <w:r>
-        <w:rPr>
-          <w:sz w:val="24"/>
-          <w:szCs w:val="24"/>
-        </w:rPr>
-        <w:t>ứng</w:t>
-      </w:r>
-      <w:proofErr w:type="spellEnd"/>
-      <w:r>
-        <w:rPr>
-          <w:sz w:val="24"/>
-          <w:szCs w:val="24"/>
-        </w:rPr>
-        <w:t xml:space="preserve"> </w:t>
-      </w:r>
-      <w:proofErr w:type="spellStart"/>
-      <w:r>
-        <w:rPr>
-          <w:sz w:val="24"/>
-          <w:szCs w:val="24"/>
-        </w:rPr>
-        <w:t>dụng</w:t>
-      </w:r>
-      <w:proofErr w:type="spellEnd"/>
-      <w:r>
-        <w:rPr>
-          <w:sz w:val="24"/>
-          <w:szCs w:val="24"/>
-        </w:rPr>
-        <w:t xml:space="preserve"> </w:t>
-      </w:r>
-      <w:proofErr w:type="spellStart"/>
-      <w:r>
-        <w:rPr>
-          <w:sz w:val="24"/>
-          <w:szCs w:val="24"/>
-        </w:rPr>
-        <w:t>giúp</w:t>
+        <w:t>.</w:t>
+      </w:r>
+      <w:r>
+        <w:rPr>
+          <w:sz w:val="24"/>
+          <w:szCs w:val="24"/>
+        </w:rPr>
+        <w:t xml:space="preserve"> </w:t>
+      </w:r>
+      <w:proofErr w:type="spellStart"/>
+      <w:r>
+        <w:rPr>
+          <w:sz w:val="24"/>
+          <w:szCs w:val="24"/>
+        </w:rPr>
+        <w:t>Với</w:t>
+      </w:r>
+      <w:proofErr w:type="spellEnd"/>
+      <w:r>
+        <w:rPr>
+          <w:sz w:val="24"/>
+          <w:szCs w:val="24"/>
+        </w:rPr>
+        <w:t xml:space="preserve"> </w:t>
+      </w:r>
+      <w:proofErr w:type="spellStart"/>
+      <w:r>
+        <w:rPr>
+          <w:sz w:val="24"/>
+          <w:szCs w:val="24"/>
+        </w:rPr>
+        <w:t>PakM</w:t>
+      </w:r>
+      <w:r>
+        <w:rPr>
+          <w:sz w:val="24"/>
+          <w:szCs w:val="24"/>
+        </w:rPr>
+        <w:t>e</w:t>
       </w:r>
       <w:proofErr w:type="spellEnd"/>
       <w:r>
@@ -4986,71 +4936,199 @@
           <w:sz w:val="24"/>
           <w:szCs w:val="24"/>
         </w:rPr>
-        <w:t>tìm</w:t>
-      </w:r>
-      <w:proofErr w:type="spellEnd"/>
-      <w:r>
-        <w:rPr>
-          <w:sz w:val="24"/>
-          <w:szCs w:val="24"/>
-        </w:rPr>
-        <w:t xml:space="preserve"> </w:t>
-      </w:r>
-      <w:proofErr w:type="spellStart"/>
-      <w:r>
-        <w:rPr>
-          <w:sz w:val="24"/>
-          <w:szCs w:val="24"/>
-        </w:rPr>
-        <w:t>kiếm</w:t>
-      </w:r>
-      <w:proofErr w:type="spellEnd"/>
-      <w:r>
-        <w:rPr>
-          <w:sz w:val="24"/>
-          <w:szCs w:val="24"/>
-        </w:rPr>
-        <w:t xml:space="preserve"> </w:t>
-      </w:r>
-      <w:proofErr w:type="spellStart"/>
-      <w:r>
-        <w:rPr>
-          <w:sz w:val="24"/>
-          <w:szCs w:val="24"/>
-        </w:rPr>
-        <w:t>các</w:t>
-      </w:r>
-      <w:proofErr w:type="spellEnd"/>
-      <w:r>
-        <w:rPr>
-          <w:sz w:val="24"/>
-          <w:szCs w:val="24"/>
-        </w:rPr>
-        <w:t xml:space="preserve"> </w:t>
-      </w:r>
-      <w:proofErr w:type="spellStart"/>
-      <w:r>
-        <w:rPr>
-          <w:sz w:val="24"/>
-          <w:szCs w:val="24"/>
-        </w:rPr>
-        <w:t>bãi</w:t>
-      </w:r>
-      <w:proofErr w:type="spellEnd"/>
-      <w:r>
-        <w:rPr>
-          <w:sz w:val="24"/>
-          <w:szCs w:val="24"/>
-        </w:rPr>
-        <w:t xml:space="preserve"> </w:t>
-      </w:r>
-      <w:proofErr w:type="spellStart"/>
-      <w:r>
-        <w:rPr>
-          <w:sz w:val="24"/>
-          <w:szCs w:val="24"/>
-        </w:rPr>
-        <w:t>đỗ</w:t>
+        <w:t>chỉ</w:t>
+      </w:r>
+      <w:proofErr w:type="spellEnd"/>
+      <w:r>
+        <w:rPr>
+          <w:sz w:val="24"/>
+          <w:szCs w:val="24"/>
+        </w:rPr>
+        <w:t xml:space="preserve"> </w:t>
+      </w:r>
+      <w:proofErr w:type="spellStart"/>
+      <w:r>
+        <w:rPr>
+          <w:sz w:val="24"/>
+          <w:szCs w:val="24"/>
+        </w:rPr>
+        <w:t>cần</w:t>
+      </w:r>
+      <w:proofErr w:type="spellEnd"/>
+      <w:r>
+        <w:rPr>
+          <w:sz w:val="24"/>
+          <w:szCs w:val="24"/>
+        </w:rPr>
+        <w:t xml:space="preserve"> </w:t>
+      </w:r>
+      <w:proofErr w:type="spellStart"/>
+      <w:r>
+        <w:rPr>
+          <w:sz w:val="24"/>
+          <w:szCs w:val="24"/>
+        </w:rPr>
+        <w:t>nhập</w:t>
+      </w:r>
+      <w:proofErr w:type="spellEnd"/>
+      <w:r>
+        <w:rPr>
+          <w:sz w:val="24"/>
+          <w:szCs w:val="24"/>
+        </w:rPr>
+        <w:t xml:space="preserve"> </w:t>
+      </w:r>
+      <w:proofErr w:type="spellStart"/>
+      <w:r>
+        <w:rPr>
+          <w:sz w:val="24"/>
+          <w:szCs w:val="24"/>
+        </w:rPr>
+        <w:t>điểm</w:t>
+      </w:r>
+      <w:proofErr w:type="spellEnd"/>
+      <w:r>
+        <w:rPr>
+          <w:sz w:val="24"/>
+          <w:szCs w:val="24"/>
+        </w:rPr>
+        <w:t xml:space="preserve"> </w:t>
+      </w:r>
+      <w:proofErr w:type="spellStart"/>
+      <w:r>
+        <w:rPr>
+          <w:sz w:val="24"/>
+          <w:szCs w:val="24"/>
+        </w:rPr>
+        <w:t>đến</w:t>
+      </w:r>
+      <w:proofErr w:type="spellEnd"/>
+      <w:r>
+        <w:rPr>
+          <w:sz w:val="24"/>
+          <w:szCs w:val="24"/>
+        </w:rPr>
+        <w:t xml:space="preserve">, </w:t>
+      </w:r>
+      <w:proofErr w:type="spellStart"/>
+      <w:r>
+        <w:rPr>
+          <w:sz w:val="24"/>
+          <w:szCs w:val="24"/>
+        </w:rPr>
+        <w:t>PakMe</w:t>
+      </w:r>
+      <w:proofErr w:type="spellEnd"/>
+      <w:r>
+        <w:rPr>
+          <w:sz w:val="24"/>
+          <w:szCs w:val="24"/>
+        </w:rPr>
+        <w:t xml:space="preserve"> </w:t>
+      </w:r>
+      <w:proofErr w:type="spellStart"/>
+      <w:r>
+        <w:rPr>
+          <w:sz w:val="24"/>
+          <w:szCs w:val="24"/>
+        </w:rPr>
+        <w:t>sẽ</w:t>
+      </w:r>
+      <w:proofErr w:type="spellEnd"/>
+      <w:r>
+        <w:rPr>
+          <w:sz w:val="24"/>
+          <w:szCs w:val="24"/>
+        </w:rPr>
+        <w:t xml:space="preserve"> </w:t>
+      </w:r>
+      <w:proofErr w:type="spellStart"/>
+      <w:r>
+        <w:rPr>
+          <w:sz w:val="24"/>
+          <w:szCs w:val="24"/>
+        </w:rPr>
+        <w:t>cung</w:t>
+      </w:r>
+      <w:proofErr w:type="spellEnd"/>
+      <w:r>
+        <w:rPr>
+          <w:sz w:val="24"/>
+          <w:szCs w:val="24"/>
+        </w:rPr>
+        <w:t xml:space="preserve"> </w:t>
+      </w:r>
+      <w:proofErr w:type="spellStart"/>
+      <w:r>
+        <w:rPr>
+          <w:sz w:val="24"/>
+          <w:szCs w:val="24"/>
+        </w:rPr>
+        <w:t>cấp</w:t>
+      </w:r>
+      <w:proofErr w:type="spellEnd"/>
+      <w:r>
+        <w:rPr>
+          <w:sz w:val="24"/>
+          <w:szCs w:val="24"/>
+        </w:rPr>
+        <w:t xml:space="preserve"> chi </w:t>
+      </w:r>
+      <w:proofErr w:type="spellStart"/>
+      <w:r>
+        <w:rPr>
+          <w:sz w:val="24"/>
+          <w:szCs w:val="24"/>
+        </w:rPr>
+        <w:t>tiết</w:t>
+      </w:r>
+      <w:proofErr w:type="spellEnd"/>
+      <w:r>
+        <w:rPr>
+          <w:sz w:val="24"/>
+          <w:szCs w:val="24"/>
+        </w:rPr>
+        <w:t xml:space="preserve"> </w:t>
+      </w:r>
+      <w:proofErr w:type="spellStart"/>
+      <w:r>
+        <w:rPr>
+          <w:sz w:val="24"/>
+          <w:szCs w:val="24"/>
+        </w:rPr>
+        <w:t>về</w:t>
+      </w:r>
+      <w:proofErr w:type="spellEnd"/>
+      <w:r>
+        <w:rPr>
+          <w:sz w:val="24"/>
+          <w:szCs w:val="24"/>
+        </w:rPr>
+        <w:t xml:space="preserve"> </w:t>
+      </w:r>
+      <w:proofErr w:type="spellStart"/>
+      <w:r>
+        <w:rPr>
+          <w:sz w:val="24"/>
+          <w:szCs w:val="24"/>
+        </w:rPr>
+        <w:t>nơi</w:t>
+      </w:r>
+      <w:proofErr w:type="spellEnd"/>
+      <w:r>
+        <w:rPr>
+          <w:sz w:val="24"/>
+          <w:szCs w:val="24"/>
+        </w:rPr>
+        <w:t xml:space="preserve"> </w:t>
+      </w:r>
+      <w:proofErr w:type="spellStart"/>
+      <w:r>
+        <w:rPr>
+          <w:sz w:val="24"/>
+          <w:szCs w:val="24"/>
+        </w:rPr>
+        <w:t>đậu</w:t>
       </w:r>
       <w:proofErr w:type="spellEnd"/>
       <w:r>
@@ -5082,63 +5160,31 @@
           <w:sz w:val="24"/>
           <w:szCs w:val="24"/>
         </w:rPr>
-        <w:t>phù</w:t>
-      </w:r>
-      <w:proofErr w:type="spellEnd"/>
-      <w:r>
-        <w:rPr>
-          <w:sz w:val="24"/>
-          <w:szCs w:val="24"/>
-        </w:rPr>
-        <w:t xml:space="preserve"> </w:t>
-      </w:r>
-      <w:proofErr w:type="spellStart"/>
-      <w:r>
-        <w:rPr>
-          <w:sz w:val="24"/>
-          <w:szCs w:val="24"/>
-        </w:rPr>
-        <w:t>hợp</w:t>
-      </w:r>
-      <w:proofErr w:type="spellEnd"/>
-      <w:r>
-        <w:rPr>
-          <w:sz w:val="24"/>
-          <w:szCs w:val="24"/>
-        </w:rPr>
-        <w:t xml:space="preserve"> </w:t>
-      </w:r>
-      <w:proofErr w:type="spellStart"/>
-      <w:r>
-        <w:rPr>
-          <w:sz w:val="24"/>
-          <w:szCs w:val="24"/>
-        </w:rPr>
-        <w:t>với</w:t>
-      </w:r>
-      <w:proofErr w:type="spellEnd"/>
-      <w:r>
-        <w:rPr>
-          <w:sz w:val="24"/>
-          <w:szCs w:val="24"/>
-        </w:rPr>
-        <w:t xml:space="preserve"> </w:t>
-      </w:r>
-      <w:proofErr w:type="spellStart"/>
-      <w:r>
-        <w:rPr>
-          <w:sz w:val="24"/>
-          <w:szCs w:val="24"/>
-        </w:rPr>
-        <w:t>mình</w:t>
-      </w:r>
-      <w:proofErr w:type="spellEnd"/>
-      <w:r>
-        <w:rPr>
-          <w:sz w:val="24"/>
-          <w:szCs w:val="24"/>
-        </w:rPr>
-        <w:t xml:space="preserve"> qua smart phone.</w:t>
+        <w:t>gần</w:t>
+      </w:r>
+      <w:proofErr w:type="spellEnd"/>
+      <w:r>
+        <w:rPr>
+          <w:sz w:val="24"/>
+          <w:szCs w:val="24"/>
+        </w:rPr>
+        <w:t xml:space="preserve"> </w:t>
+      </w:r>
+      <w:proofErr w:type="spellStart"/>
+      <w:r>
+        <w:rPr>
+          <w:sz w:val="24"/>
+          <w:szCs w:val="24"/>
+        </w:rPr>
+        <w:t>nhất</w:t>
+      </w:r>
+      <w:proofErr w:type="spellEnd"/>
+      <w:r>
+        <w:rPr>
+          <w:sz w:val="24"/>
+          <w:szCs w:val="24"/>
+        </w:rPr>
+        <w:t>.</w:t>
       </w:r>
     </w:p>
     <w:p>
@@ -5154,7 +5200,14 @@
           <w:sz w:val="24"/>
           <w:szCs w:val="24"/>
         </w:rPr>
-        <w:t>Những</w:t>
+        <w:t>Nhữ</w:t>
+      </w:r>
+      <w:r>
+        <w:rPr>
+          <w:sz w:val="24"/>
+          <w:szCs w:val="24"/>
+        </w:rPr>
+        <w:t>ng</w:t>
       </w:r>
       <w:proofErr w:type="spellEnd"/>
       <w:r>
@@ -5218,7 +5271,14 @@
           <w:sz w:val="24"/>
           <w:szCs w:val="24"/>
         </w:rPr>
-        <w:t>pakme</w:t>
+        <w:t>PakM</w:t>
+      </w:r>
+      <w:r>
+        <w:rPr>
+          <w:sz w:val="24"/>
+          <w:szCs w:val="24"/>
+        </w:rPr>
+        <w:t>e</w:t>
       </w:r>
       <w:proofErr w:type="spellEnd"/>
       <w:r>
@@ -5582,7 +5642,14 @@
           <w:sz w:val="24"/>
           <w:szCs w:val="24"/>
         </w:rPr>
-        <w:t>Pakme</w:t>
+        <w:t>PakM</w:t>
+      </w:r>
+      <w:r>
+        <w:rPr>
+          <w:sz w:val="24"/>
+          <w:szCs w:val="24"/>
+        </w:rPr>
+        <w:t>e</w:t>
       </w:r>
       <w:proofErr w:type="spellEnd"/>
       <w:r>
@@ -5647,14 +5714,12 @@
         </w:rPr>
         <w:t>.</w:t>
       </w:r>
-      <w:bookmarkStart w:id="1" w:name="_GoBack"/>
-      <w:bookmarkEnd w:id="1"/>
     </w:p>
     <w:p>
       <w:pPr>
         <w:pStyle w:val="u1"/>
       </w:pPr>
-      <w:bookmarkStart w:id="2" w:name="_Toc527975126"/>
+      <w:bookmarkStart w:id="1" w:name="_Toc527975126"/>
       <w:proofErr w:type="spellStart"/>
       <w:r>
         <w:t>Các</w:t>
@@ -5707,14 +5772,14 @@
       <w:r>
         <w:t>án</w:t>
       </w:r>
-      <w:bookmarkEnd w:id="2"/>
+      <w:bookmarkEnd w:id="1"/>
       <w:proofErr w:type="spellEnd"/>
     </w:p>
     <w:p>
       <w:pPr>
         <w:pStyle w:val="u2"/>
       </w:pPr>
-      <w:bookmarkStart w:id="3" w:name="_Toc527975127"/>
+      <w:bookmarkStart w:id="2" w:name="_Toc527975127"/>
       <w:proofErr w:type="spellStart"/>
       <w:r>
         <w:t>Thông</w:t>
@@ -5759,10 +5824,328 @@
       <w:r>
         <w:t>hàng</w:t>
       </w:r>
+      <w:bookmarkEnd w:id="2"/>
+      <w:proofErr w:type="spellEnd"/>
+    </w:p>
+    <w:p>
+      <w:pPr>
+        <w:pStyle w:val="oancuaDanhsach"/>
+        <w:numPr>
+          <w:ilvl w:val="0"/>
+          <w:numId w:val="34"/>
+        </w:numPr>
+        <w:rPr>
+          <w:sz w:val="24"/>
+          <w:szCs w:val="24"/>
+        </w:rPr>
+      </w:pPr>
+      <w:proofErr w:type="spellStart"/>
+      <w:r>
+        <w:rPr>
+          <w:sz w:val="24"/>
+          <w:szCs w:val="24"/>
+        </w:rPr>
+        <w:t>Ông</w:t>
+      </w:r>
+      <w:proofErr w:type="spellEnd"/>
+      <w:r>
+        <w:rPr>
+          <w:sz w:val="24"/>
+          <w:szCs w:val="24"/>
+        </w:rPr>
+        <w:t xml:space="preserve">: </w:t>
+      </w:r>
+      <w:proofErr w:type="spellStart"/>
+      <w:r>
+        <w:rPr>
+          <w:sz w:val="24"/>
+          <w:szCs w:val="24"/>
+        </w:rPr>
+        <w:t>Trần</w:t>
+      </w:r>
+      <w:proofErr w:type="spellEnd"/>
+      <w:r>
+        <w:rPr>
+          <w:sz w:val="24"/>
+          <w:szCs w:val="24"/>
+        </w:rPr>
+        <w:t xml:space="preserve"> </w:t>
+      </w:r>
+      <w:proofErr w:type="spellStart"/>
+      <w:r>
+        <w:rPr>
+          <w:sz w:val="24"/>
+          <w:szCs w:val="24"/>
+        </w:rPr>
+        <w:t>Cảnh</w:t>
+      </w:r>
+      <w:proofErr w:type="spellEnd"/>
+      <w:r>
+        <w:rPr>
+          <w:sz w:val="24"/>
+          <w:szCs w:val="24"/>
+        </w:rPr>
+        <w:t xml:space="preserve"> </w:t>
+      </w:r>
+      <w:proofErr w:type="spellStart"/>
+      <w:r>
+        <w:rPr>
+          <w:sz w:val="24"/>
+          <w:szCs w:val="24"/>
+        </w:rPr>
+        <w:t>Tuấn</w:t>
+      </w:r>
+      <w:proofErr w:type="spellEnd"/>
+    </w:p>
+    <w:p>
+      <w:pPr>
+        <w:pStyle w:val="oancuaDanhsach"/>
+        <w:ind w:left="720"/>
+        <w:rPr>
+          <w:sz w:val="24"/>
+          <w:szCs w:val="24"/>
+        </w:rPr>
+      </w:pPr>
+      <w:proofErr w:type="spellStart"/>
+      <w:r>
+        <w:rPr>
+          <w:sz w:val="24"/>
+          <w:szCs w:val="24"/>
+        </w:rPr>
+        <w:t>Số</w:t>
+      </w:r>
+      <w:proofErr w:type="spellEnd"/>
+      <w:r>
+        <w:rPr>
+          <w:sz w:val="24"/>
+          <w:szCs w:val="24"/>
+        </w:rPr>
+        <w:t xml:space="preserve"> </w:t>
+      </w:r>
+      <w:proofErr w:type="spellStart"/>
+      <w:r>
+        <w:rPr>
+          <w:sz w:val="24"/>
+          <w:szCs w:val="24"/>
+        </w:rPr>
+        <w:t>điện</w:t>
+      </w:r>
+      <w:proofErr w:type="spellEnd"/>
+      <w:r>
+        <w:rPr>
+          <w:sz w:val="24"/>
+          <w:szCs w:val="24"/>
+        </w:rPr>
+        <w:t xml:space="preserve"> </w:t>
+      </w:r>
+      <w:proofErr w:type="spellStart"/>
+      <w:proofErr w:type="gramStart"/>
+      <w:r>
+        <w:rPr>
+          <w:sz w:val="24"/>
+          <w:szCs w:val="24"/>
+        </w:rPr>
+        <w:t>thoại</w:t>
+      </w:r>
+      <w:proofErr w:type="spellEnd"/>
+      <w:r>
+        <w:rPr>
+          <w:sz w:val="24"/>
+          <w:szCs w:val="24"/>
+        </w:rPr>
+        <w:t xml:space="preserve"> :</w:t>
+      </w:r>
+      <w:proofErr w:type="gramEnd"/>
+      <w:r>
+        <w:rPr>
+          <w:sz w:val="24"/>
+          <w:szCs w:val="24"/>
+        </w:rPr>
+        <w:t xml:space="preserve"> 0362894567</w:t>
+      </w:r>
+    </w:p>
+    <w:p>
+      <w:pPr>
+        <w:pStyle w:val="oancuaDanhsach"/>
+        <w:ind w:left="720"/>
+        <w:rPr>
+          <w:sz w:val="24"/>
+          <w:szCs w:val="24"/>
+        </w:rPr>
+      </w:pPr>
+      <w:r>
+        <w:rPr>
+          <w:sz w:val="24"/>
+          <w:szCs w:val="24"/>
+        </w:rPr>
+        <w:t>Email: tuantc@gmail.com</w:t>
+      </w:r>
+    </w:p>
+    <w:p>
+      <w:pPr>
+        <w:pStyle w:val="oancuaDanhsach"/>
+        <w:numPr>
+          <w:ilvl w:val="0"/>
+          <w:numId w:val="34"/>
+        </w:numPr>
+        <w:rPr>
+          <w:sz w:val="24"/>
+          <w:szCs w:val="24"/>
+        </w:rPr>
+      </w:pPr>
+      <w:proofErr w:type="spellStart"/>
+      <w:r>
+        <w:rPr>
+          <w:sz w:val="24"/>
+          <w:szCs w:val="24"/>
+        </w:rPr>
+        <w:t>Ông</w:t>
+      </w:r>
+      <w:proofErr w:type="spellEnd"/>
+      <w:r>
+        <w:rPr>
+          <w:sz w:val="24"/>
+          <w:szCs w:val="24"/>
+        </w:rPr>
+        <w:t>:</w:t>
+      </w:r>
+      <w:r>
+        <w:rPr>
+          <w:sz w:val="24"/>
+          <w:szCs w:val="24"/>
+        </w:rPr>
+        <w:t xml:space="preserve"> </w:t>
+      </w:r>
+      <w:proofErr w:type="spellStart"/>
+      <w:r>
+        <w:rPr>
+          <w:sz w:val="24"/>
+          <w:szCs w:val="24"/>
+        </w:rPr>
+        <w:t>Phí</w:t>
+      </w:r>
+      <w:proofErr w:type="spellEnd"/>
+      <w:r>
+        <w:rPr>
+          <w:sz w:val="24"/>
+          <w:szCs w:val="24"/>
+        </w:rPr>
+        <w:t xml:space="preserve"> </w:t>
+      </w:r>
+      <w:proofErr w:type="spellStart"/>
+      <w:r>
+        <w:rPr>
+          <w:sz w:val="24"/>
+          <w:szCs w:val="24"/>
+        </w:rPr>
+        <w:t>Đức</w:t>
+      </w:r>
+      <w:proofErr w:type="spellEnd"/>
+      <w:r>
+        <w:rPr>
+          <w:sz w:val="24"/>
+          <w:szCs w:val="24"/>
+        </w:rPr>
+        <w:t xml:space="preserve"> </w:t>
+      </w:r>
+      <w:proofErr w:type="spellStart"/>
+      <w:r>
+        <w:rPr>
+          <w:sz w:val="24"/>
+          <w:szCs w:val="24"/>
+        </w:rPr>
+        <w:t>Hoàng</w:t>
+      </w:r>
+      <w:proofErr w:type="spellEnd"/>
+    </w:p>
+    <w:p>
+      <w:pPr>
+        <w:pStyle w:val="oancuaDanhsach"/>
+        <w:ind w:left="720"/>
+        <w:rPr>
+          <w:sz w:val="24"/>
+          <w:szCs w:val="24"/>
+        </w:rPr>
+      </w:pPr>
+      <w:proofErr w:type="spellStart"/>
+      <w:r>
+        <w:rPr>
+          <w:sz w:val="24"/>
+          <w:szCs w:val="24"/>
+        </w:rPr>
+        <w:t>Số</w:t>
+      </w:r>
+      <w:proofErr w:type="spellEnd"/>
+      <w:r>
+        <w:rPr>
+          <w:sz w:val="24"/>
+          <w:szCs w:val="24"/>
+        </w:rPr>
+        <w:t xml:space="preserve"> </w:t>
+      </w:r>
+      <w:proofErr w:type="spellStart"/>
+      <w:r>
+        <w:rPr>
+          <w:sz w:val="24"/>
+          <w:szCs w:val="24"/>
+        </w:rPr>
+        <w:t>điện</w:t>
+      </w:r>
+      <w:proofErr w:type="spellEnd"/>
+      <w:r>
+        <w:rPr>
+          <w:sz w:val="24"/>
+          <w:szCs w:val="24"/>
+        </w:rPr>
+        <w:t xml:space="preserve"> </w:t>
+      </w:r>
+      <w:proofErr w:type="spellStart"/>
+      <w:proofErr w:type="gramStart"/>
+      <w:r>
+        <w:rPr>
+          <w:sz w:val="24"/>
+          <w:szCs w:val="24"/>
+        </w:rPr>
+        <w:t>thoại</w:t>
+      </w:r>
+      <w:proofErr w:type="spellEnd"/>
+      <w:r>
+        <w:rPr>
+          <w:sz w:val="24"/>
+          <w:szCs w:val="24"/>
+        </w:rPr>
+        <w:t xml:space="preserve"> :</w:t>
+      </w:r>
+      <w:proofErr w:type="gramEnd"/>
+      <w:r>
+        <w:rPr>
+          <w:sz w:val="24"/>
+          <w:szCs w:val="24"/>
+        </w:rPr>
+        <w:t xml:space="preserve"> 0810081008</w:t>
+      </w:r>
+    </w:p>
+    <w:p>
+      <w:pPr>
+        <w:pStyle w:val="oancuaDanhsach"/>
+        <w:ind w:left="720"/>
+        <w:rPr>
+          <w:sz w:val="24"/>
+          <w:szCs w:val="24"/>
+        </w:rPr>
+      </w:pPr>
+      <w:proofErr w:type="gramStart"/>
+      <w:r>
+        <w:rPr>
+          <w:sz w:val="24"/>
+          <w:szCs w:val="24"/>
+        </w:rPr>
+        <w:t>Email:hoangpd@gmail.com</w:t>
+      </w:r>
+      <w:bookmarkStart w:id="3" w:name="_GoBack"/>
       <w:bookmarkEnd w:id="3"/>
-      <w:proofErr w:type="spellEnd"/>
+      <w:proofErr w:type="gramEnd"/>
     </w:p>
-    <w:p/>
     <w:p>
       <w:pPr>
         <w:pStyle w:val="u2"/>
@@ -11332,6 +11715,119 @@
     </w:lvl>
   </w:abstractNum>
   <w:abstractNum w:abstractNumId="32" w15:restartNumberingAfterBreak="0">
+    <w:nsid w:val="79A46B55"/>
+    <w:multiLevelType w:val="hybridMultilevel"/>
+    <w:tmpl w:val="C10C7584"/>
+    <w:lvl w:ilvl="0" w:tplc="0409000B">
+      <w:start w:val="1"/>
+      <w:numFmt w:val="bullet"/>
+      <w:lvlText w:val=""/>
+      <w:lvlJc w:val="left"/>
+      <w:pPr>
+        <w:ind w:left="720" w:hanging="360"/>
+      </w:pPr>
+      <w:rPr>
+        <w:rFonts w:ascii="Wingdings" w:hAnsi="Wingdings" w:hint="default"/>
+      </w:rPr>
+    </w:lvl>
+    <w:lvl w:ilvl="1" w:tplc="04090003" w:tentative="1">
+      <w:start w:val="1"/>
+      <w:numFmt w:val="bullet"/>
+      <w:lvlText w:val="o"/>
+      <w:lvlJc w:val="left"/>
+      <w:pPr>
+        <w:ind w:left="1440" w:hanging="360"/>
+      </w:pPr>
+      <w:rPr>
+        <w:rFonts w:ascii="Courier New" w:hAnsi="Courier New" w:cs="Courier New" w:hint="default"/>
+      </w:rPr>
+    </w:lvl>
+    <w:lvl w:ilvl="2" w:tplc="04090005" w:tentative="1">
+      <w:start w:val="1"/>
+      <w:numFmt w:val="bullet"/>
+      <w:lvlText w:val=""/>
+      <w:lvlJc w:val="left"/>
+      <w:pPr>
+        <w:ind w:left="2160" w:hanging="360"/>
+      </w:pPr>
+      <w:rPr>
+        <w:rFonts w:ascii="Wingdings" w:hAnsi="Wingdings" w:hint="default"/>
+      </w:rPr>
+    </w:lvl>
+    <w:lvl w:ilvl="3" w:tplc="04090001" w:tentative="1">
+      <w:start w:val="1"/>
+      <w:numFmt w:val="bullet"/>
+      <w:lvlText w:val=""/>
+      <w:lvlJc w:val="left"/>
+      <w:pPr>
+        <w:ind w:left="2880" w:hanging="360"/>
+      </w:pPr>
+      <w:rPr>
+        <w:rFonts w:ascii="Symbol" w:hAnsi="Symbol" w:hint="default"/>
+      </w:rPr>
+    </w:lvl>
+    <w:lvl w:ilvl="4" w:tplc="04090003" w:tentative="1">
+      <w:start w:val="1"/>
+      <w:numFmt w:val="bullet"/>
+      <w:lvlText w:val="o"/>
+      <w:lvlJc w:val="left"/>
+      <w:pPr>
+        <w:ind w:left="3600" w:hanging="360"/>
+      </w:pPr>
+      <w:rPr>
+        <w:rFonts w:ascii="Courier New" w:hAnsi="Courier New" w:cs="Courier New" w:hint="default"/>
+      </w:rPr>
+    </w:lvl>
+    <w:lvl w:ilvl="5" w:tplc="04090005" w:tentative="1">
+      <w:start w:val="1"/>
+      <w:numFmt w:val="bullet"/>
+      <w:lvlText w:val=""/>
+      <w:lvlJc w:val="left"/>
+      <w:pPr>
+        <w:ind w:left="4320" w:hanging="360"/>
+      </w:pPr>
+      <w:rPr>
+        <w:rFonts w:ascii="Wingdings" w:hAnsi="Wingdings" w:hint="default"/>
+      </w:rPr>
+    </w:lvl>
+    <w:lvl w:ilvl="6" w:tplc="04090001" w:tentative="1">
+      <w:start w:val="1"/>
+      <w:numFmt w:val="bullet"/>
+      <w:lvlText w:val=""/>
+      <w:lvlJc w:val="left"/>
+      <w:pPr>
+        <w:ind w:left="5040" w:hanging="360"/>
+      </w:pPr>
+      <w:rPr>
+        <w:rFonts w:ascii="Symbol" w:hAnsi="Symbol" w:hint="default"/>
+      </w:rPr>
+    </w:lvl>
+    <w:lvl w:ilvl="7" w:tplc="04090003" w:tentative="1">
+      <w:start w:val="1"/>
+      <w:numFmt w:val="bullet"/>
+      <w:lvlText w:val="o"/>
+      <w:lvlJc w:val="left"/>
+      <w:pPr>
+        <w:ind w:left="5760" w:hanging="360"/>
+      </w:pPr>
+      <w:rPr>
+        <w:rFonts w:ascii="Courier New" w:hAnsi="Courier New" w:cs="Courier New" w:hint="default"/>
+      </w:rPr>
+    </w:lvl>
+    <w:lvl w:ilvl="8" w:tplc="04090005" w:tentative="1">
+      <w:start w:val="1"/>
+      <w:numFmt w:val="bullet"/>
+      <w:lvlText w:val=""/>
+      <w:lvlJc w:val="left"/>
+      <w:pPr>
+        <w:ind w:left="6480" w:hanging="360"/>
+      </w:pPr>
+      <w:rPr>
+        <w:rFonts w:ascii="Wingdings" w:hAnsi="Wingdings" w:hint="default"/>
+      </w:rPr>
+    </w:lvl>
+  </w:abstractNum>
+  <w:abstractNum w:abstractNumId="33" w15:restartNumberingAfterBreak="0">
     <w:nsid w:val="7E820D19"/>
     <w:multiLevelType w:val="hybridMultilevel"/>
     <w:tmpl w:val="4A5C1FCA"/>
@@ -11541,6 +12037,9 @@
     <w:abstractNumId w:val="25"/>
   </w:num>
   <w:num w:numId="33">
+    <w:abstractNumId w:val="33"/>
+  </w:num>
+  <w:num w:numId="34">
     <w:abstractNumId w:val="32"/>
   </w:num>
 </w:numbering>
@@ -13184,7 +13683,7 @@
 </file>
 
 <file path=customXml/itemProps1.xml><?xml version="1.0" encoding="utf-8"?>
-<ds:datastoreItem xmlns:ds="http://schemas.openxmlformats.org/officeDocument/2006/customXml" ds:itemID="{DA9F3BD3-4F07-425A-B15C-34C16872D482}">
+<ds:datastoreItem xmlns:ds="http://schemas.openxmlformats.org/officeDocument/2006/customXml" ds:itemID="{4F1AF8E9-C2E1-4CBE-AB28-94495CE26DCC}">
   <ds:schemaRefs>
     <ds:schemaRef ds:uri="http://schemas.openxmlformats.org/officeDocument/2006/bibliography"/>
   </ds:schemaRefs>

</xml_diff>

<commit_message>
Bổ sung thêm 1 liên lạc phía khách hàng
</commit_message>
<xml_diff>
--- a/MyProjectMgnt .docx
+++ b/MyProjectMgnt .docx
@@ -6140,11 +6140,179 @@
           <w:sz w:val="24"/>
           <w:szCs w:val="24"/>
         </w:rPr>
-        <w:t>Email:hoangpd@gmail.com</w:t>
+        <w:t>Email:hoangpd</w:t>
+      </w:r>
+      <w:r>
+        <w:rPr>
+          <w:sz w:val="24"/>
+          <w:szCs w:val="24"/>
+        </w:rPr>
+        <w:t>_0810</w:t>
+      </w:r>
+      <w:r>
+        <w:rPr>
+          <w:sz w:val="24"/>
+          <w:szCs w:val="24"/>
+        </w:rPr>
+        <w:t>@gmail.com</w:t>
+      </w:r>
+      <w:proofErr w:type="gramEnd"/>
+    </w:p>
+    <w:p>
+      <w:pPr>
+        <w:pStyle w:val="oancuaDanhsach"/>
+        <w:numPr>
+          <w:ilvl w:val="0"/>
+          <w:numId w:val="34"/>
+        </w:numPr>
+        <w:rPr>
+          <w:sz w:val="24"/>
+          <w:szCs w:val="24"/>
+        </w:rPr>
+      </w:pPr>
+      <w:proofErr w:type="spellStart"/>
+      <w:r>
+        <w:rPr>
+          <w:sz w:val="24"/>
+          <w:szCs w:val="24"/>
+        </w:rPr>
+        <w:t>Bà</w:t>
+      </w:r>
+      <w:proofErr w:type="spellEnd"/>
+      <w:r>
+        <w:rPr>
+          <w:sz w:val="24"/>
+          <w:szCs w:val="24"/>
+        </w:rPr>
+        <w:t xml:space="preserve">: </w:t>
+      </w:r>
+      <w:proofErr w:type="spellStart"/>
+      <w:r>
+        <w:rPr>
+          <w:sz w:val="24"/>
+          <w:szCs w:val="24"/>
+        </w:rPr>
+        <w:t>Lại</w:t>
+      </w:r>
+      <w:proofErr w:type="spellEnd"/>
+      <w:r>
+        <w:rPr>
+          <w:sz w:val="24"/>
+          <w:szCs w:val="24"/>
+        </w:rPr>
+        <w:t xml:space="preserve"> </w:t>
+      </w:r>
+      <w:proofErr w:type="spellStart"/>
+      <w:r>
+        <w:rPr>
+          <w:sz w:val="24"/>
+          <w:szCs w:val="24"/>
+        </w:rPr>
+        <w:t>Thị</w:t>
+      </w:r>
+      <w:proofErr w:type="spellEnd"/>
+      <w:r>
+        <w:rPr>
+          <w:sz w:val="24"/>
+          <w:szCs w:val="24"/>
+        </w:rPr>
+        <w:t xml:space="preserve"> </w:t>
+      </w:r>
+      <w:proofErr w:type="spellStart"/>
+      <w:r>
+        <w:rPr>
+          <w:sz w:val="24"/>
+          <w:szCs w:val="24"/>
+        </w:rPr>
+        <w:t>Hương</w:t>
       </w:r>
       <w:bookmarkStart w:id="3" w:name="_GoBack"/>
       <w:bookmarkEnd w:id="3"/>
+      <w:proofErr w:type="spellEnd"/>
+    </w:p>
+    <w:p>
+      <w:pPr>
+        <w:pStyle w:val="oancuaDanhsach"/>
+        <w:ind w:left="720"/>
+        <w:rPr>
+          <w:sz w:val="24"/>
+          <w:szCs w:val="24"/>
+        </w:rPr>
+      </w:pPr>
+      <w:proofErr w:type="spellStart"/>
+      <w:r>
+        <w:rPr>
+          <w:sz w:val="24"/>
+          <w:szCs w:val="24"/>
+        </w:rPr>
+        <w:t>Số</w:t>
+      </w:r>
+      <w:proofErr w:type="spellEnd"/>
+      <w:r>
+        <w:rPr>
+          <w:sz w:val="24"/>
+          <w:szCs w:val="24"/>
+        </w:rPr>
+        <w:t xml:space="preserve"> </w:t>
+      </w:r>
+      <w:proofErr w:type="spellStart"/>
+      <w:r>
+        <w:rPr>
+          <w:sz w:val="24"/>
+          <w:szCs w:val="24"/>
+        </w:rPr>
+        <w:t>điện</w:t>
+      </w:r>
+      <w:proofErr w:type="spellEnd"/>
+      <w:r>
+        <w:rPr>
+          <w:sz w:val="24"/>
+          <w:szCs w:val="24"/>
+        </w:rPr>
+        <w:t xml:space="preserve"> </w:t>
+      </w:r>
+      <w:proofErr w:type="spellStart"/>
+      <w:proofErr w:type="gramStart"/>
+      <w:r>
+        <w:rPr>
+          <w:sz w:val="24"/>
+          <w:szCs w:val="24"/>
+        </w:rPr>
+        <w:t>thoại</w:t>
+      </w:r>
+      <w:proofErr w:type="spellEnd"/>
+      <w:r>
+        <w:rPr>
+          <w:sz w:val="24"/>
+          <w:szCs w:val="24"/>
+        </w:rPr>
+        <w:t xml:space="preserve"> :</w:t>
+      </w:r>
       <w:proofErr w:type="gramEnd"/>
+      <w:r>
+        <w:rPr>
+          <w:sz w:val="24"/>
+          <w:szCs w:val="24"/>
+        </w:rPr>
+        <w:t xml:space="preserve"> 0388888888</w:t>
+      </w:r>
+    </w:p>
+    <w:p>
+      <w:pPr>
+        <w:pStyle w:val="oancuaDanhsach"/>
+        <w:ind w:left="720"/>
+        <w:rPr>
+          <w:sz w:val="24"/>
+          <w:szCs w:val="24"/>
+        </w:rPr>
+      </w:pPr>
+      <w:r>
+        <w:rPr>
+          <w:sz w:val="24"/>
+          <w:szCs w:val="24"/>
+        </w:rPr>
+        <w:t>Email: huonglt@gmail.com</w:t>
+      </w:r>
     </w:p>
     <w:p>
       <w:pPr>
@@ -13683,7 +13851,7 @@
 </file>
 
 <file path=customXml/itemProps1.xml><?xml version="1.0" encoding="utf-8"?>
-<ds:datastoreItem xmlns:ds="http://schemas.openxmlformats.org/officeDocument/2006/customXml" ds:itemID="{4F1AF8E9-C2E1-4CBE-AB28-94495CE26DCC}">
+<ds:datastoreItem xmlns:ds="http://schemas.openxmlformats.org/officeDocument/2006/customXml" ds:itemID="{BFDFF720-6C9C-4378-A39E-21CF37EF9BBD}">
   <ds:schemaRefs>
     <ds:schemaRef ds:uri="http://schemas.openxmlformats.org/officeDocument/2006/bibliography"/>
   </ds:schemaRefs>

</xml_diff>

<commit_message>
Chi tiết yêu cầu khách hàng
</commit_message>
<xml_diff>
--- a/MyProjectMgnt .docx
+++ b/MyProjectMgnt .docx
@@ -6861,10 +6861,15 @@
       <w:r>
         <w:t xml:space="preserve"> </w:t>
       </w:r>
-      <w:r>
-        <w:t>hang</w:t>
+      <w:proofErr w:type="spellStart"/>
+      <w:r>
+        <w:t>hà</w:t>
+      </w:r>
+      <w:r>
+        <w:t>ng</w:t>
       </w:r>
       <w:bookmarkEnd w:id="4"/>
+      <w:proofErr w:type="spellEnd"/>
     </w:p>
     <w:p>
       <w:pPr>
@@ -7242,16 +7247,7 @@
           <w:sz w:val="24"/>
           <w:szCs w:val="24"/>
         </w:rPr>
-        <w:t>l</w:t>
-      </w:r>
-      <w:bookmarkStart w:id="5" w:name="_GoBack"/>
-      <w:bookmarkEnd w:id="5"/>
-      <w:r>
-        <w:rPr>
-          <w:sz w:val="24"/>
-          <w:szCs w:val="24"/>
-        </w:rPr>
-        <w:t>ý</w:t>
+        <w:t>lý</w:t>
       </w:r>
       <w:proofErr w:type="spellEnd"/>
       <w:r>
@@ -8040,10 +8036,9 @@
       <w:pPr>
         <w:pStyle w:val="u1"/>
       </w:pPr>
-      <w:bookmarkStart w:id="6" w:name="_Toc527975130"/>
-      <w:proofErr w:type="spellStart"/>
-      <w:r>
-        <w:lastRenderedPageBreak/>
+      <w:bookmarkStart w:id="5" w:name="_Toc527975130"/>
+      <w:proofErr w:type="spellStart"/>
+      <w:r>
         <w:t>Khảo</w:t>
       </w:r>
       <w:proofErr w:type="spellEnd"/>
@@ -8070,14 +8065,14 @@
       <w:r>
         <w:t>án</w:t>
       </w:r>
-      <w:bookmarkEnd w:id="6"/>
+      <w:bookmarkEnd w:id="5"/>
       <w:proofErr w:type="spellEnd"/>
     </w:p>
     <w:p>
       <w:pPr>
         <w:pStyle w:val="u2"/>
       </w:pPr>
-      <w:bookmarkStart w:id="7" w:name="_Toc527975131"/>
+      <w:bookmarkStart w:id="6" w:name="_Toc527975131"/>
       <w:proofErr w:type="spellStart"/>
       <w:r>
         <w:t>Yêu</w:t>
@@ -8106,16 +8101,473 @@
       <w:r>
         <w:t>hàng</w:t>
       </w:r>
-      <w:bookmarkEnd w:id="7"/>
+      <w:bookmarkEnd w:id="6"/>
       <w:proofErr w:type="spellEnd"/>
     </w:p>
     <w:p>
       <w:pPr>
+        <w:pStyle w:val="oancuaDanhsach"/>
+        <w:numPr>
+          <w:ilvl w:val="0"/>
+          <w:numId w:val="36"/>
+        </w:numPr>
+        <w:rPr>
+          <w:sz w:val="24"/>
+          <w:szCs w:val="24"/>
+        </w:rPr>
+      </w:pPr>
+      <w:proofErr w:type="spellStart"/>
+      <w:r>
+        <w:rPr>
+          <w:sz w:val="24"/>
+          <w:szCs w:val="24"/>
+        </w:rPr>
+        <w:t>Ứng</w:t>
+      </w:r>
+      <w:proofErr w:type="spellEnd"/>
+      <w:r>
+        <w:rPr>
+          <w:sz w:val="24"/>
+          <w:szCs w:val="24"/>
+        </w:rPr>
+        <w:t xml:space="preserve"> </w:t>
+      </w:r>
+      <w:proofErr w:type="spellStart"/>
+      <w:r>
+        <w:rPr>
+          <w:sz w:val="24"/>
+          <w:szCs w:val="24"/>
+        </w:rPr>
+        <w:t>dụng</w:t>
+      </w:r>
+      <w:proofErr w:type="spellEnd"/>
+      <w:r>
+        <w:rPr>
+          <w:sz w:val="24"/>
+          <w:szCs w:val="24"/>
+        </w:rPr>
+        <w:t xml:space="preserve"> </w:t>
+      </w:r>
+      <w:proofErr w:type="spellStart"/>
+      <w:r>
+        <w:rPr>
+          <w:sz w:val="24"/>
+          <w:szCs w:val="24"/>
+        </w:rPr>
+        <w:t>có</w:t>
+      </w:r>
+      <w:proofErr w:type="spellEnd"/>
+      <w:r>
+        <w:rPr>
+          <w:sz w:val="24"/>
+          <w:szCs w:val="24"/>
+        </w:rPr>
+        <w:t xml:space="preserve"> </w:t>
+      </w:r>
+      <w:proofErr w:type="spellStart"/>
+      <w:r>
+        <w:rPr>
+          <w:sz w:val="24"/>
+          <w:szCs w:val="24"/>
+        </w:rPr>
+        <w:t>thể</w:t>
+      </w:r>
+      <w:proofErr w:type="spellEnd"/>
+      <w:r>
+        <w:rPr>
+          <w:sz w:val="24"/>
+          <w:szCs w:val="24"/>
+        </w:rPr>
+        <w:t xml:space="preserve"> </w:t>
+      </w:r>
+      <w:proofErr w:type="spellStart"/>
+      <w:r>
+        <w:rPr>
+          <w:sz w:val="24"/>
+          <w:szCs w:val="24"/>
+        </w:rPr>
+        <w:t>chạy</w:t>
+      </w:r>
+      <w:proofErr w:type="spellEnd"/>
+      <w:r>
+        <w:rPr>
+          <w:sz w:val="24"/>
+          <w:szCs w:val="24"/>
+        </w:rPr>
+        <w:t xml:space="preserve"> </w:t>
+      </w:r>
+      <w:proofErr w:type="spellStart"/>
+      <w:r>
+        <w:rPr>
+          <w:sz w:val="24"/>
+          <w:szCs w:val="24"/>
+        </w:rPr>
+        <w:t>được</w:t>
+      </w:r>
+      <w:proofErr w:type="spellEnd"/>
+      <w:r>
+        <w:rPr>
+          <w:sz w:val="24"/>
+          <w:szCs w:val="24"/>
+        </w:rPr>
+        <w:t xml:space="preserve"> </w:t>
+      </w:r>
+      <w:proofErr w:type="spellStart"/>
+      <w:r>
+        <w:rPr>
+          <w:sz w:val="24"/>
+          <w:szCs w:val="24"/>
+        </w:rPr>
+        <w:t>trên</w:t>
+      </w:r>
+      <w:proofErr w:type="spellEnd"/>
+      <w:r>
+        <w:rPr>
+          <w:sz w:val="24"/>
+          <w:szCs w:val="24"/>
+        </w:rPr>
+        <w:t xml:space="preserve"> android </w:t>
+      </w:r>
+      <w:proofErr w:type="spellStart"/>
+      <w:r>
+        <w:rPr>
+          <w:sz w:val="24"/>
+          <w:szCs w:val="24"/>
+        </w:rPr>
+        <w:t>và</w:t>
+      </w:r>
+      <w:proofErr w:type="spellEnd"/>
+      <w:r>
+        <w:rPr>
+          <w:sz w:val="24"/>
+          <w:szCs w:val="24"/>
+        </w:rPr>
+        <w:t xml:space="preserve"> </w:t>
+      </w:r>
+      <w:proofErr w:type="spellStart"/>
+      <w:r>
+        <w:rPr>
+          <w:sz w:val="24"/>
+          <w:szCs w:val="24"/>
+        </w:rPr>
+        <w:t>ios</w:t>
+      </w:r>
+      <w:proofErr w:type="spellEnd"/>
+    </w:p>
+    <w:p>
+      <w:pPr>
+        <w:pStyle w:val="oancuaDanhsach"/>
+        <w:numPr>
+          <w:ilvl w:val="0"/>
+          <w:numId w:val="36"/>
+        </w:numPr>
+        <w:rPr>
+          <w:sz w:val="24"/>
+          <w:szCs w:val="24"/>
+        </w:rPr>
+      </w:pPr>
+      <w:proofErr w:type="spellStart"/>
+      <w:r>
+        <w:rPr>
+          <w:sz w:val="24"/>
+          <w:szCs w:val="24"/>
+        </w:rPr>
+        <w:t>Tìm</w:t>
+      </w:r>
+      <w:proofErr w:type="spellEnd"/>
+      <w:r>
+        <w:rPr>
+          <w:sz w:val="24"/>
+          <w:szCs w:val="24"/>
+        </w:rPr>
+        <w:t xml:space="preserve"> </w:t>
+      </w:r>
+      <w:proofErr w:type="spellStart"/>
+      <w:r>
+        <w:rPr>
+          <w:sz w:val="24"/>
+          <w:szCs w:val="24"/>
+        </w:rPr>
+        <w:t>vị</w:t>
+      </w:r>
+      <w:proofErr w:type="spellEnd"/>
+      <w:r>
+        <w:rPr>
+          <w:sz w:val="24"/>
+          <w:szCs w:val="24"/>
+        </w:rPr>
+        <w:t xml:space="preserve"> </w:t>
+      </w:r>
+      <w:proofErr w:type="spellStart"/>
+      <w:r>
+        <w:rPr>
+          <w:sz w:val="24"/>
+          <w:szCs w:val="24"/>
+        </w:rPr>
+        <w:t>trí</w:t>
+      </w:r>
+      <w:proofErr w:type="spellEnd"/>
+      <w:r>
+        <w:rPr>
+          <w:sz w:val="24"/>
+          <w:szCs w:val="24"/>
+        </w:rPr>
+        <w:t xml:space="preserve"> </w:t>
+      </w:r>
+      <w:proofErr w:type="spellStart"/>
+      <w:r>
+        <w:rPr>
+          <w:sz w:val="24"/>
+          <w:szCs w:val="24"/>
+        </w:rPr>
+        <w:t>các</w:t>
+      </w:r>
+      <w:proofErr w:type="spellEnd"/>
+      <w:r>
+        <w:rPr>
+          <w:sz w:val="24"/>
+          <w:szCs w:val="24"/>
+        </w:rPr>
+        <w:t xml:space="preserve"> </w:t>
+      </w:r>
+      <w:proofErr w:type="spellStart"/>
+      <w:r>
+        <w:rPr>
+          <w:sz w:val="24"/>
+          <w:szCs w:val="24"/>
+        </w:rPr>
+        <w:t>bãi</w:t>
+      </w:r>
+      <w:proofErr w:type="spellEnd"/>
+      <w:r>
+        <w:rPr>
+          <w:sz w:val="24"/>
+          <w:szCs w:val="24"/>
+        </w:rPr>
+        <w:t xml:space="preserve"> </w:t>
+      </w:r>
+      <w:proofErr w:type="spellStart"/>
+      <w:r>
+        <w:rPr>
+          <w:sz w:val="24"/>
+          <w:szCs w:val="24"/>
+        </w:rPr>
+        <w:t>đỗ</w:t>
+      </w:r>
+      <w:proofErr w:type="spellEnd"/>
+      <w:r>
+        <w:rPr>
+          <w:sz w:val="24"/>
+          <w:szCs w:val="24"/>
+        </w:rPr>
+        <w:t xml:space="preserve"> </w:t>
+      </w:r>
+      <w:proofErr w:type="spellStart"/>
+      <w:r>
+        <w:rPr>
+          <w:sz w:val="24"/>
+          <w:szCs w:val="24"/>
+        </w:rPr>
+        <w:t>xe</w:t>
+      </w:r>
+      <w:proofErr w:type="spellEnd"/>
+      <w:r>
+        <w:rPr>
+          <w:sz w:val="24"/>
+          <w:szCs w:val="24"/>
+        </w:rPr>
+        <w:t xml:space="preserve"> ở </w:t>
+      </w:r>
+      <w:proofErr w:type="spellStart"/>
+      <w:r>
+        <w:rPr>
+          <w:sz w:val="24"/>
+          <w:szCs w:val="24"/>
+        </w:rPr>
+        <w:t>gần</w:t>
+      </w:r>
+      <w:proofErr w:type="spellEnd"/>
+    </w:p>
+    <w:p>
+      <w:pPr>
+        <w:pStyle w:val="oancuaDanhsach"/>
+        <w:numPr>
+          <w:ilvl w:val="0"/>
+          <w:numId w:val="36"/>
+        </w:numPr>
+        <w:rPr>
+          <w:sz w:val="24"/>
+          <w:szCs w:val="24"/>
+        </w:rPr>
+      </w:pPr>
+      <w:proofErr w:type="spellStart"/>
+      <w:r>
+        <w:rPr>
+          <w:sz w:val="24"/>
+          <w:szCs w:val="24"/>
+        </w:rPr>
+        <w:t>Thông</w:t>
+      </w:r>
+      <w:proofErr w:type="spellEnd"/>
+      <w:r>
+        <w:rPr>
+          <w:sz w:val="24"/>
+          <w:szCs w:val="24"/>
+        </w:rPr>
+        <w:t xml:space="preserve"> tin </w:t>
+      </w:r>
+      <w:proofErr w:type="spellStart"/>
+      <w:r>
+        <w:rPr>
+          <w:sz w:val="24"/>
+          <w:szCs w:val="24"/>
+        </w:rPr>
+        <w:t>của</w:t>
+      </w:r>
+      <w:proofErr w:type="spellEnd"/>
+      <w:r>
+        <w:rPr>
+          <w:sz w:val="24"/>
+          <w:szCs w:val="24"/>
+        </w:rPr>
+        <w:t xml:space="preserve"> </w:t>
+      </w:r>
+      <w:proofErr w:type="spellStart"/>
+      <w:r>
+        <w:rPr>
+          <w:sz w:val="24"/>
+          <w:szCs w:val="24"/>
+        </w:rPr>
+        <w:t>bãi</w:t>
+      </w:r>
+      <w:proofErr w:type="spellEnd"/>
+      <w:r>
+        <w:rPr>
+          <w:sz w:val="24"/>
+          <w:szCs w:val="24"/>
+        </w:rPr>
+        <w:t xml:space="preserve"> </w:t>
+      </w:r>
+      <w:proofErr w:type="spellStart"/>
+      <w:r>
+        <w:rPr>
+          <w:sz w:val="24"/>
+          <w:szCs w:val="24"/>
+        </w:rPr>
+        <w:t>đỗ</w:t>
+      </w:r>
+      <w:proofErr w:type="spellEnd"/>
+      <w:r>
+        <w:rPr>
+          <w:sz w:val="24"/>
+          <w:szCs w:val="24"/>
+        </w:rPr>
+        <w:t xml:space="preserve"> </w:t>
+      </w:r>
+      <w:proofErr w:type="spellStart"/>
+      <w:r>
+        <w:rPr>
+          <w:sz w:val="24"/>
+          <w:szCs w:val="24"/>
+        </w:rPr>
+        <w:t>xe</w:t>
+      </w:r>
+      <w:proofErr w:type="spellEnd"/>
+    </w:p>
+    <w:p>
+      <w:pPr>
+        <w:pStyle w:val="oancuaDanhsach"/>
+        <w:numPr>
+          <w:ilvl w:val="0"/>
+          <w:numId w:val="36"/>
+        </w:numPr>
+        <w:rPr>
+          <w:sz w:val="24"/>
+          <w:szCs w:val="24"/>
+        </w:rPr>
+      </w:pPr>
+      <w:proofErr w:type="spellStart"/>
+      <w:r>
+        <w:rPr>
+          <w:sz w:val="24"/>
+          <w:szCs w:val="24"/>
+        </w:rPr>
+        <w:t>Đặt</w:t>
+      </w:r>
+      <w:proofErr w:type="spellEnd"/>
+      <w:r>
+        <w:rPr>
+          <w:sz w:val="24"/>
+          <w:szCs w:val="24"/>
+        </w:rPr>
+        <w:t xml:space="preserve"> </w:t>
+      </w:r>
+      <w:proofErr w:type="spellStart"/>
+      <w:r>
+        <w:rPr>
+          <w:sz w:val="24"/>
+          <w:szCs w:val="24"/>
+        </w:rPr>
+        <w:t>trước</w:t>
+      </w:r>
+      <w:proofErr w:type="spellEnd"/>
+      <w:r>
+        <w:rPr>
+          <w:sz w:val="24"/>
+          <w:szCs w:val="24"/>
+        </w:rPr>
+        <w:t xml:space="preserve"> </w:t>
+      </w:r>
+      <w:proofErr w:type="spellStart"/>
+      <w:r>
+        <w:rPr>
+          <w:sz w:val="24"/>
+          <w:szCs w:val="24"/>
+        </w:rPr>
+        <w:t>chỗ</w:t>
+      </w:r>
+      <w:proofErr w:type="spellEnd"/>
+      <w:r>
+        <w:rPr>
+          <w:sz w:val="24"/>
+          <w:szCs w:val="24"/>
+        </w:rPr>
+        <w:t xml:space="preserve"> </w:t>
+      </w:r>
+      <w:proofErr w:type="spellStart"/>
+      <w:r>
+        <w:rPr>
+          <w:sz w:val="24"/>
+          <w:szCs w:val="24"/>
+        </w:rPr>
+        <w:t>đỗ</w:t>
+      </w:r>
+      <w:proofErr w:type="spellEnd"/>
+      <w:r>
+        <w:rPr>
+          <w:sz w:val="24"/>
+          <w:szCs w:val="24"/>
+        </w:rPr>
+        <w:t xml:space="preserve"> </w:t>
+      </w:r>
+      <w:proofErr w:type="spellStart"/>
+      <w:r>
+        <w:rPr>
+          <w:sz w:val="24"/>
+          <w:szCs w:val="24"/>
+        </w:rPr>
+        <w:t>xe</w:t>
+      </w:r>
+      <w:proofErr w:type="spellEnd"/>
+    </w:p>
+    <w:p>
+      <w:pPr>
         <w:pStyle w:val="u2"/>
       </w:pPr>
-      <w:bookmarkStart w:id="8" w:name="_Toc527975132"/>
-      <w:proofErr w:type="spellStart"/>
-      <w:r>
+      <w:bookmarkStart w:id="7" w:name="_Toc527975132"/>
+      <w:proofErr w:type="spellStart"/>
+      <w:r>
+        <w:lastRenderedPageBreak/>
         <w:t>Mô</w:t>
       </w:r>
       <w:proofErr w:type="spellEnd"/>
@@ -8140,7 +8592,12 @@
       </w:r>
       <w:proofErr w:type="spellStart"/>
       <w:r>
-        <w:t>động</w:t>
+        <w:t>độn</w:t>
+      </w:r>
+      <w:bookmarkStart w:id="8" w:name="_GoBack"/>
+      <w:bookmarkEnd w:id="8"/>
+      <w:r>
+        <w:t>g</w:t>
       </w:r>
       <w:proofErr w:type="spellEnd"/>
       <w:r>
@@ -8174,7 +8631,7 @@
       <w:r>
         <w:t>vụ</w:t>
       </w:r>
-      <w:bookmarkEnd w:id="8"/>
+      <w:bookmarkEnd w:id="7"/>
       <w:proofErr w:type="spellEnd"/>
     </w:p>
     <w:p>
@@ -13059,7 +13516,7 @@
   <w:abstractNum w:abstractNumId="29" w15:restartNumberingAfterBreak="0">
     <w:nsid w:val="46D05BEB"/>
     <w:multiLevelType w:val="hybridMultilevel"/>
-    <w:tmpl w:val="6F36CC9C"/>
+    <w:tmpl w:val="EF2E6F12"/>
     <w:lvl w:ilvl="0" w:tplc="0409000B">
       <w:start w:val="1"/>
       <w:numFmt w:val="bullet"/>
@@ -15777,7 +16234,7 @@
 </file>
 
 <file path=customXml/itemProps1.xml><?xml version="1.0" encoding="utf-8"?>
-<ds:datastoreItem xmlns:ds="http://schemas.openxmlformats.org/officeDocument/2006/customXml" ds:itemID="{F10E1919-1042-4628-A083-E478191B0039}">
+<ds:datastoreItem xmlns:ds="http://schemas.openxmlformats.org/officeDocument/2006/customXml" ds:itemID="{A205C0F9-61BB-44E0-A824-4AE2747ED86D}">
   <ds:schemaRefs>
     <ds:schemaRef ds:uri="http://schemas.openxmlformats.org/officeDocument/2006/bibliography"/>
   </ds:schemaRefs>

</xml_diff>

<commit_message>
Chi tiết mô hình hoạt động hiện thời
</commit_message>
<xml_diff>
--- a/MyProjectMgnt .docx
+++ b/MyProjectMgnt .docx
@@ -8476,10 +8476,1787 @@
     </w:p>
     <w:p>
       <w:pPr>
+        <w:pStyle w:val="u2"/>
+      </w:pPr>
+      <w:bookmarkStart w:id="7" w:name="_Toc527975132"/>
+      <w:proofErr w:type="spellStart"/>
+      <w:r>
+        <w:t>Mô</w:t>
+      </w:r>
+      <w:proofErr w:type="spellEnd"/>
+      <w:r>
+        <w:t xml:space="preserve"> </w:t>
+      </w:r>
+      <w:proofErr w:type="spellStart"/>
+      <w:r>
+        <w:t>hình</w:t>
+      </w:r>
+      <w:proofErr w:type="spellEnd"/>
+      <w:r>
+        <w:t xml:space="preserve"> </w:t>
+      </w:r>
+      <w:proofErr w:type="spellStart"/>
+      <w:r>
+        <w:t>hoạt</w:t>
+      </w:r>
+      <w:proofErr w:type="spellEnd"/>
+      <w:r>
+        <w:t xml:space="preserve"> </w:t>
+      </w:r>
+      <w:proofErr w:type="spellStart"/>
+      <w:r>
+        <w:t>động</w:t>
+      </w:r>
+      <w:proofErr w:type="spellEnd"/>
+      <w:r>
+        <w:t xml:space="preserve"> </w:t>
+      </w:r>
+      <w:proofErr w:type="spellStart"/>
+      <w:r>
+        <w:t>hiện</w:t>
+      </w:r>
+      <w:proofErr w:type="spellEnd"/>
+      <w:r>
+        <w:t xml:space="preserve"> </w:t>
+      </w:r>
+      <w:proofErr w:type="spellStart"/>
+      <w:r>
+        <w:t>thời</w:t>
+      </w:r>
+      <w:proofErr w:type="spellEnd"/>
+      <w:r>
+        <w:t xml:space="preserve"> – </w:t>
+      </w:r>
+      <w:proofErr w:type="spellStart"/>
+      <w:r>
+        <w:t>nghiệp</w:t>
+      </w:r>
+      <w:proofErr w:type="spellEnd"/>
+      <w:r>
+        <w:t xml:space="preserve"> </w:t>
+      </w:r>
+      <w:proofErr w:type="spellStart"/>
+      <w:r>
+        <w:t>v</w:t>
+      </w:r>
+      <w:bookmarkEnd w:id="7"/>
+      <w:r>
+        <w:t>ụ</w:t>
+      </w:r>
+      <w:proofErr w:type="spellEnd"/>
+    </w:p>
+    <w:p>
+      <w:pPr>
+        <w:rPr>
+          <w:sz w:val="24"/>
+          <w:szCs w:val="24"/>
+        </w:rPr>
+      </w:pPr>
+    </w:p>
+    <w:p>
+      <w:pPr>
+        <w:rPr>
+          <w:sz w:val="24"/>
+          <w:szCs w:val="24"/>
+        </w:rPr>
+      </w:pPr>
+    </w:p>
+    <w:p>
+      <w:pPr>
+        <w:rPr>
+          <w:sz w:val="24"/>
+          <w:szCs w:val="24"/>
+        </w:rPr>
+      </w:pPr>
+    </w:p>
+    <w:p>
+      <w:pPr>
+        <w:rPr>
+          <w:sz w:val="24"/>
+          <w:szCs w:val="24"/>
+        </w:rPr>
+      </w:pPr>
+    </w:p>
+    <w:p>
+      <w:pPr>
+        <w:rPr>
+          <w:sz w:val="24"/>
+          <w:szCs w:val="24"/>
+        </w:rPr>
+      </w:pPr>
+    </w:p>
+    <w:p>
+      <w:pPr>
+        <w:rPr>
+          <w:sz w:val="24"/>
+          <w:szCs w:val="24"/>
+        </w:rPr>
+      </w:pPr>
+    </w:p>
+    <w:p>
+      <w:pPr>
+        <w:rPr>
+          <w:sz w:val="24"/>
+          <w:szCs w:val="24"/>
+        </w:rPr>
+      </w:pPr>
+    </w:p>
+    <w:p>
+      <w:pPr>
+        <w:rPr>
+          <w:sz w:val="24"/>
+          <w:szCs w:val="24"/>
+        </w:rPr>
+      </w:pPr>
+      <w:r>
+        <w:rPr>
+          <w:noProof/>
+          <w:sz w:val="24"/>
+          <w:szCs w:val="24"/>
+        </w:rPr>
+        <w:lastRenderedPageBreak/>
+        <mc:AlternateContent>
+          <mc:Choice Requires="wps">
+            <w:drawing>
+              <wp:anchor distT="0" distB="0" distL="114300" distR="114300" simplePos="0" relativeHeight="251671552" behindDoc="0" locked="0" layoutInCell="1" allowOverlap="1" wp14:anchorId="1DDD5306" wp14:editId="6CF3AE6C">
+                <wp:simplePos x="0" y="0"/>
+                <wp:positionH relativeFrom="column">
+                  <wp:posOffset>899160</wp:posOffset>
+                </wp:positionH>
+                <wp:positionV relativeFrom="paragraph">
+                  <wp:posOffset>-31115</wp:posOffset>
+                </wp:positionV>
+                <wp:extent cx="1104900" cy="3162300"/>
+                <wp:effectExtent l="0" t="0" r="19050" b="19050"/>
+                <wp:wrapNone/>
+                <wp:docPr id="21" name="Mũi tên: Cong Trái 21"/>
+                <wp:cNvGraphicFramePr/>
+                <a:graphic xmlns:a="http://schemas.openxmlformats.org/drawingml/2006/main">
+                  <a:graphicData uri="http://schemas.microsoft.com/office/word/2010/wordprocessingShape">
+                    <wps:wsp>
+                      <wps:cNvSpPr/>
+                      <wps:spPr>
+                        <a:xfrm rot="10800000">
+                          <a:off x="0" y="0"/>
+                          <a:ext cx="1104900" cy="3162300"/>
+                        </a:xfrm>
+                        <a:prstGeom prst="curvedLeftArrow">
+                          <a:avLst/>
+                        </a:prstGeom>
+                      </wps:spPr>
+                      <wps:style>
+                        <a:lnRef idx="2">
+                          <a:schemeClr val="dk1"/>
+                        </a:lnRef>
+                        <a:fillRef idx="1">
+                          <a:schemeClr val="lt1"/>
+                        </a:fillRef>
+                        <a:effectRef idx="0">
+                          <a:schemeClr val="dk1"/>
+                        </a:effectRef>
+                        <a:fontRef idx="minor">
+                          <a:schemeClr val="dk1"/>
+                        </a:fontRef>
+                      </wps:style>
+                      <wps:bodyPr rot="0" spcFirstLastPara="0" vertOverflow="overflow" horzOverflow="overflow" vert="horz" wrap="square" lIns="91440" tIns="45720" rIns="91440" bIns="45720" numCol="1" spcCol="0" rtlCol="0" fromWordArt="0" anchor="ctr" anchorCtr="0" forceAA="0" compatLnSpc="1">
+                        <a:prstTxWarp prst="textNoShape">
+                          <a:avLst/>
+                        </a:prstTxWarp>
+                        <a:noAutofit/>
+                      </wps:bodyPr>
+                    </wps:wsp>
+                  </a:graphicData>
+                </a:graphic>
+                <wp14:sizeRelH relativeFrom="margin">
+                  <wp14:pctWidth>0</wp14:pctWidth>
+                </wp14:sizeRelH>
+                <wp14:sizeRelV relativeFrom="margin">
+                  <wp14:pctHeight>0</wp14:pctHeight>
+                </wp14:sizeRelV>
+              </wp:anchor>
+            </w:drawing>
+          </mc:Choice>
+          <mc:Fallback>
+            <w:pict>
+              <v:shapetype w14:anchorId="7E30E6ED" id="_x0000_t103" coordsize="21600,21600" o:spt="103" adj="12960,19440,7200" path="wr@22,0@21@3,,0@21@4@22@14@21@1@21@7@2@12l@2@13,0@8@2@11at@22,0@21@3@2@10@24@16@22@14@21@1@24@16,0@14xear@22@14@21@1@21@7@24@16nfe">
+                <v:stroke joinstyle="miter"/>
+                <v:formulas>
+                  <v:f eqn="val #0"/>
+                  <v:f eqn="val #1"/>
+                  <v:f eqn="val #2"/>
+                  <v:f eqn="sum #0 width #1"/>
+                  <v:f eqn="prod @3 1 2"/>
+                  <v:f eqn="sum #1 #1 width"/>
+                  <v:f eqn="sum @5 #1 #0"/>
+                  <v:f eqn="prod @6 1 2"/>
+                  <v:f eqn="mid width #0"/>
+                  <v:f eqn="ellipse #2 height @4"/>
+                  <v:f eqn="sum @4 @9 0"/>
+                  <v:f eqn="sum @10 #1 width"/>
+                  <v:f eqn="sum @7 @9 0"/>
+                  <v:f eqn="sum @11 width #0"/>
+                  <v:f eqn="sum @5 0 #0"/>
+                  <v:f eqn="prod @14 1 2"/>
+                  <v:f eqn="mid @4 @7"/>
+                  <v:f eqn="sum #0 #1 width"/>
+                  <v:f eqn="prod @17 1 2"/>
+                  <v:f eqn="sum @16 0 @18"/>
+                  <v:f eqn="val width"/>
+                  <v:f eqn="val height"/>
+                  <v:f eqn="sum 0 0 height"/>
+                  <v:f eqn="sum @16 0 @4"/>
+                  <v:f eqn="ellipse @23 @4 height"/>
+                  <v:f eqn="sum @8 128 0"/>
+                  <v:f eqn="prod @5 1 2"/>
+                  <v:f eqn="sum @5 0 128"/>
+                  <v:f eqn="sum #0 @16 @11"/>
+                  <v:f eqn="sum width 0 #0"/>
+                  <v:f eqn="prod @29 1 2"/>
+                  <v:f eqn="prod height height 1"/>
+                  <v:f eqn="prod #2 #2 1"/>
+                  <v:f eqn="sum @31 0 @32"/>
+                  <v:f eqn="sqrt @33"/>
+                  <v:f eqn="sum @34 height 0"/>
+                  <v:f eqn="prod width height @35"/>
+                  <v:f eqn="sum @36 64 0"/>
+                  <v:f eqn="prod #0 1 2"/>
+                  <v:f eqn="ellipse @30 @38 height"/>
+                  <v:f eqn="sum @39 0 64"/>
+                  <v:f eqn="prod @4 1 2"/>
+                  <v:f eqn="sum #1 0 @41"/>
+                  <v:f eqn="prod height 4390 32768"/>
+                  <v:f eqn="prod height 28378 32768"/>
+                </v:formulas>
+                <v:path o:extrusionok="f" o:connecttype="custom" o:connectlocs="0,@15;@2,@11;0,@8;@2,@13;@21,@16" o:connectangles="180,180,180,90,0" textboxrect="@43,@41,@44,@42"/>
+                <v:handles>
+                  <v:h position="topLeft,#0" yrange="@37,@27"/>
+                  <v:h position="topLeft,#1" yrange="@25,@20"/>
+                  <v:h position="#2,bottomRight" xrange="0,@40"/>
+                </v:handles>
+                <o:complex v:ext="view"/>
+              </v:shapetype>
+              <v:shape id="Mũi tên: Cong Trái 21" o:spid="_x0000_s1026" type="#_x0000_t103" style="position:absolute;margin-left:70.8pt;margin-top:-2.45pt;width:87pt;height:249pt;rotation:180;z-index:251671552;visibility:visible;mso-wrap-style:square;mso-width-percent:0;mso-height-percent:0;mso-wrap-distance-left:9pt;mso-wrap-distance-top:0;mso-wrap-distance-right:9pt;mso-wrap-distance-bottom:0;mso-position-horizontal:absolute;mso-position-horizontal-relative:text;mso-position-vertical:absolute;mso-position-vertical-relative:text;mso-width-percent:0;mso-height-percent:0;mso-width-relative:margin;mso-height-relative:margin;v-text-anchor:middle" o:gfxdata="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" adj="17827,20657,5400" fillcolor="white [3201]" strokecolor="black [3200]" strokeweight="2pt"/>
+            </w:pict>
+          </mc:Fallback>
+        </mc:AlternateContent>
+      </w:r>
+      <w:r>
+        <w:rPr>
+          <w:noProof/>
+          <w:sz w:val="24"/>
+          <w:szCs w:val="24"/>
+        </w:rPr>
+        <mc:AlternateContent>
+          <mc:Choice Requires="wps">
+            <w:drawing>
+              <wp:anchor distT="0" distB="0" distL="114300" distR="114300" simplePos="0" relativeHeight="251666432" behindDoc="0" locked="0" layoutInCell="1" allowOverlap="1" wp14:anchorId="53D5A662" wp14:editId="4E898810">
+                <wp:simplePos x="0" y="0"/>
+                <wp:positionH relativeFrom="margin">
+                  <wp:posOffset>3338830</wp:posOffset>
+                </wp:positionH>
+                <wp:positionV relativeFrom="paragraph">
+                  <wp:posOffset>6350</wp:posOffset>
+                </wp:positionV>
+                <wp:extent cx="819150" cy="1819275"/>
+                <wp:effectExtent l="0" t="0" r="19050" b="28575"/>
+                <wp:wrapNone/>
+                <wp:docPr id="16" name="Mũi tên: Cong Phải 16"/>
+                <wp:cNvGraphicFramePr/>
+                <a:graphic xmlns:a="http://schemas.openxmlformats.org/drawingml/2006/main">
+                  <a:graphicData uri="http://schemas.microsoft.com/office/word/2010/wordprocessingShape">
+                    <wps:wsp>
+                      <wps:cNvSpPr/>
+                      <wps:spPr>
+                        <a:xfrm rot="10800000">
+                          <a:off x="0" y="0"/>
+                          <a:ext cx="819150" cy="1819275"/>
+                        </a:xfrm>
+                        <a:prstGeom prst="curvedRightArrow">
+                          <a:avLst/>
+                        </a:prstGeom>
+                      </wps:spPr>
+                      <wps:style>
+                        <a:lnRef idx="2">
+                          <a:schemeClr val="dk1"/>
+                        </a:lnRef>
+                        <a:fillRef idx="1">
+                          <a:schemeClr val="lt1"/>
+                        </a:fillRef>
+                        <a:effectRef idx="0">
+                          <a:schemeClr val="dk1"/>
+                        </a:effectRef>
+                        <a:fontRef idx="minor">
+                          <a:schemeClr val="dk1"/>
+                        </a:fontRef>
+                      </wps:style>
+                      <wps:bodyPr rot="0" spcFirstLastPara="0" vertOverflow="overflow" horzOverflow="overflow" vert="horz" wrap="square" lIns="91440" tIns="45720" rIns="91440" bIns="45720" numCol="1" spcCol="0" rtlCol="0" fromWordArt="0" anchor="ctr" anchorCtr="0" forceAA="0" compatLnSpc="1">
+                        <a:prstTxWarp prst="textNoShape">
+                          <a:avLst/>
+                        </a:prstTxWarp>
+                        <a:noAutofit/>
+                      </wps:bodyPr>
+                    </wps:wsp>
+                  </a:graphicData>
+                </a:graphic>
+                <wp14:sizeRelH relativeFrom="margin">
+                  <wp14:pctWidth>0</wp14:pctWidth>
+                </wp14:sizeRelH>
+                <wp14:sizeRelV relativeFrom="margin">
+                  <wp14:pctHeight>0</wp14:pctHeight>
+                </wp14:sizeRelV>
+              </wp:anchor>
+            </w:drawing>
+          </mc:Choice>
+          <mc:Fallback>
+            <w:pict>
+              <v:shapetype w14:anchorId="45A3FFB7" id="_x0000_t102" coordsize="21600,21600" o:spt="102" adj="12960,19440,14400" path="ar,0@23@3@22,,0@4,0@15@23@1,0@7@2@13l@2@14@22@8@2@12wa,0@23@3@2@11@26@17,0@15@23@1@26@17@22@15xear,0@23@3,0@4@26@17nfe">
+                <v:stroke joinstyle="miter"/>
+                <v:formulas>
+                  <v:f eqn="val #0"/>
+                  <v:f eqn="val #1"/>
+                  <v:f eqn="val #2"/>
+                  <v:f eqn="sum #0 width #1"/>
+                  <v:f eqn="prod @3 1 2"/>
+                  <v:f eqn="sum #1 #1 width"/>
+                  <v:f eqn="sum @5 #1 #0"/>
+                  <v:f eqn="prod @6 1 2"/>
+                  <v:f eqn="mid width #0"/>
+                  <v:f eqn="sum height 0 #2"/>
+                  <v:f eqn="ellipse @9 height @4"/>
+                  <v:f eqn="sum @4 @10 0"/>
+                  <v:f eqn="sum @11 #1 width"/>
+                  <v:f eqn="sum @7 @10 0"/>
+                  <v:f eqn="sum @12 width #0"/>
+                  <v:f eqn="sum @5 0 #0"/>
+                  <v:f eqn="prod @15 1 2"/>
+                  <v:f eqn="mid @4 @7"/>
+                  <v:f eqn="sum #0 #1 width"/>
+                  <v:f eqn="prod @18 1 2"/>
+                  <v:f eqn="sum @17 0 @19"/>
+                  <v:f eqn="val width"/>
+                  <v:f eqn="val height"/>
+                  <v:f eqn="prod height 2 1"/>
+                  <v:f eqn="sum @17 0 @4"/>
+                  <v:f eqn="ellipse @24 @4 height"/>
+                  <v:f eqn="sum height 0 @25"/>
+                  <v:f eqn="sum @8 128 0"/>
+                  <v:f eqn="prod @5 1 2"/>
+                  <v:f eqn="sum @5 0 128"/>
+                  <v:f eqn="sum #0 @17 @12"/>
+                  <v:f eqn="ellipse @20 @4 height"/>
+                  <v:f eqn="sum width 0 #0"/>
+                  <v:f eqn="prod @32 1 2"/>
+                  <v:f eqn="prod height height 1"/>
+                  <v:f eqn="prod @9 @9 1"/>
+                  <v:f eqn="sum @34 0 @35"/>
+                  <v:f eqn="sqrt @36"/>
+                  <v:f eqn="sum @37 height 0"/>
+                  <v:f eqn="prod width height @38"/>
+                  <v:f eqn="sum @39 64 0"/>
+                  <v:f eqn="prod #0 1 2"/>
+                  <v:f eqn="ellipse @33 @41 height"/>
+                  <v:f eqn="sum height 0 @42"/>
+                  <v:f eqn="sum @43 64 0"/>
+                  <v:f eqn="prod @4 1 2"/>
+                  <v:f eqn="sum #1 0 @45"/>
+                  <v:f eqn="prod height 4390 32768"/>
+                  <v:f eqn="prod height 28378 32768"/>
+                </v:formulas>
+                <v:path o:extrusionok="f" o:connecttype="custom" o:connectlocs="0,@17;@2,@14;@22,@8;@2,@12;@22,@16" o:connectangles="180,90,0,0,0" textboxrect="@47,@45,@48,@46"/>
+                <v:handles>
+                  <v:h position="bottomRight,#0" yrange="@40,@29"/>
+                  <v:h position="bottomRight,#1" yrange="@27,@21"/>
+                  <v:h position="#2,bottomRight" xrange="@44,@22"/>
+                </v:handles>
+                <o:complex v:ext="view"/>
+              </v:shapetype>
+              <v:shape id="Mũi tên: Cong Phải 16" o:spid="_x0000_s1026" type="#_x0000_t102" style="position:absolute;margin-left:262.9pt;margin-top:.5pt;width:64.5pt;height:143.25pt;rotation:180;z-index:251666432;visibility:visible;mso-wrap-style:square;mso-width-percent:0;mso-height-percent:0;mso-wrap-distance-left:9pt;mso-wrap-distance-top:0;mso-wrap-distance-right:9pt;mso-wrap-distance-bottom:0;mso-position-horizontal:absolute;mso-position-horizontal-relative:margin;mso-position-vertical:absolute;mso-position-vertical-relative:text;mso-width-percent:0;mso-height-percent:0;mso-width-relative:margin;mso-height-relative:margin;v-text-anchor:middle" o:gfxdata="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" adj="16737,20384,16200" fillcolor="white [3201]" strokecolor="black [3200]" strokeweight="2pt">
+                <w10:wrap anchorx="margin"/>
+              </v:shape>
+            </w:pict>
+          </mc:Fallback>
+        </mc:AlternateContent>
+      </w:r>
+      <w:r>
+        <w:rPr>
+          <w:noProof/>
+          <w:sz w:val="24"/>
+          <w:szCs w:val="24"/>
+        </w:rPr>
+        <mc:AlternateContent>
+          <mc:Choice Requires="wps">
+            <w:drawing>
+              <wp:anchor distT="0" distB="0" distL="114300" distR="114300" simplePos="0" relativeHeight="251661312" behindDoc="0" locked="0" layoutInCell="1" allowOverlap="1" wp14:anchorId="039903BB" wp14:editId="7F14B968">
+                <wp:simplePos x="0" y="0"/>
+                <wp:positionH relativeFrom="column">
+                  <wp:posOffset>2062480</wp:posOffset>
+                </wp:positionH>
+                <wp:positionV relativeFrom="paragraph">
+                  <wp:posOffset>-31115</wp:posOffset>
+                </wp:positionV>
+                <wp:extent cx="1247775" cy="457200"/>
+                <wp:effectExtent l="0" t="0" r="28575" b="19050"/>
+                <wp:wrapNone/>
+                <wp:docPr id="6" name="Lưu đồ: Tiến trình 6"/>
+                <wp:cNvGraphicFramePr/>
+                <a:graphic xmlns:a="http://schemas.openxmlformats.org/drawingml/2006/main">
+                  <a:graphicData uri="http://schemas.microsoft.com/office/word/2010/wordprocessingShape">
+                    <wps:wsp>
+                      <wps:cNvSpPr/>
+                      <wps:spPr>
+                        <a:xfrm>
+                          <a:off x="0" y="0"/>
+                          <a:ext cx="1247775" cy="457200"/>
+                        </a:xfrm>
+                        <a:prstGeom prst="flowChartProcess">
+                          <a:avLst/>
+                        </a:prstGeom>
+                      </wps:spPr>
+                      <wps:style>
+                        <a:lnRef idx="2">
+                          <a:schemeClr val="dk1"/>
+                        </a:lnRef>
+                        <a:fillRef idx="1">
+                          <a:schemeClr val="lt1"/>
+                        </a:fillRef>
+                        <a:effectRef idx="0">
+                          <a:schemeClr val="dk1"/>
+                        </a:effectRef>
+                        <a:fontRef idx="minor">
+                          <a:schemeClr val="dk1"/>
+                        </a:fontRef>
+                      </wps:style>
+                      <wps:txbx>
+                        <w:txbxContent>
+                          <w:p>
+                            <w:pPr>
+                              <w:jc w:val="center"/>
+                            </w:pPr>
+                            <w:proofErr w:type="spellStart"/>
+                            <w:r>
+                              <w:t>Lái</w:t>
+                            </w:r>
+                            <w:proofErr w:type="spellEnd"/>
+                            <w:r>
+                              <w:t xml:space="preserve"> </w:t>
+                            </w:r>
+                            <w:proofErr w:type="spellStart"/>
+                            <w:r>
+                              <w:t>xe</w:t>
+                            </w:r>
+                            <w:proofErr w:type="spellEnd"/>
+                          </w:p>
+                        </w:txbxContent>
+                      </wps:txbx>
+                      <wps:bodyPr rot="0" spcFirstLastPara="0" vertOverflow="overflow" horzOverflow="overflow" vert="horz" wrap="square" lIns="91440" tIns="45720" rIns="91440" bIns="45720" numCol="1" spcCol="0" rtlCol="0" fromWordArt="0" anchor="ctr" anchorCtr="0" forceAA="0" compatLnSpc="1">
+                        <a:prstTxWarp prst="textNoShape">
+                          <a:avLst/>
+                        </a:prstTxWarp>
+                        <a:noAutofit/>
+                      </wps:bodyPr>
+                    </wps:wsp>
+                  </a:graphicData>
+                </a:graphic>
+              </wp:anchor>
+            </w:drawing>
+          </mc:Choice>
+          <mc:Fallback>
+            <w:pict>
+              <v:shapetype w14:anchorId="039903BB" id="_x0000_t109" coordsize="21600,21600" o:spt="109" path="m,l,21600r21600,l21600,xe">
+                <v:stroke joinstyle="miter"/>
+                <v:path gradientshapeok="t" o:connecttype="rect"/>
+              </v:shapetype>
+              <v:shape id="Lưu đồ: Tiến trình 6" o:spid="_x0000_s1027" type="#_x0000_t109" style="position:absolute;left:0;text-align:left;margin-left:162.4pt;margin-top:-2.45pt;width:98.25pt;height:36pt;z-index:251661312;visibility:visible;mso-wrap-style:square;mso-wrap-distance-left:9pt;mso-wrap-distance-top:0;mso-wrap-distance-right:9pt;mso-wrap-distance-bottom:0;mso-position-horizontal:absolute;mso-position-horizontal-relative:text;mso-position-vertical:absolute;mso-position-vertical-relative:text;v-text-anchor:middle" o:gfxdata="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" fillcolor="white [3201]" strokecolor="black [3200]" strokeweight="2pt">
+                <v:textbox>
+                  <w:txbxContent>
+                    <w:p>
+                      <w:pPr>
+                        <w:jc w:val="center"/>
+                      </w:pPr>
+                      <w:proofErr w:type="spellStart"/>
+                      <w:r>
+                        <w:t>Lái</w:t>
+                      </w:r>
+                      <w:proofErr w:type="spellEnd"/>
+                      <w:r>
+                        <w:t xml:space="preserve"> </w:t>
+                      </w:r>
+                      <w:proofErr w:type="spellStart"/>
+                      <w:r>
+                        <w:t>xe</w:t>
+                      </w:r>
+                      <w:proofErr w:type="spellEnd"/>
+                    </w:p>
+                  </w:txbxContent>
+                </v:textbox>
+              </v:shape>
+            </w:pict>
+          </mc:Fallback>
+        </mc:AlternateContent>
+      </w:r>
+    </w:p>
+    <w:p>
+      <w:pPr>
+        <w:rPr>
+          <w:sz w:val="24"/>
+          <w:szCs w:val="24"/>
+        </w:rPr>
+      </w:pPr>
+      <w:r>
+        <w:rPr>
+          <w:noProof/>
+          <w:sz w:val="24"/>
+          <w:szCs w:val="24"/>
+        </w:rPr>
+        <mc:AlternateContent>
+          <mc:Choice Requires="wps">
+            <w:drawing>
+              <wp:anchor distT="0" distB="0" distL="114300" distR="114300" simplePos="0" relativeHeight="251664384" behindDoc="0" locked="0" layoutInCell="1" allowOverlap="1" wp14:anchorId="2A14BC2E" wp14:editId="416D7015">
+                <wp:simplePos x="0" y="0"/>
+                <wp:positionH relativeFrom="column">
+                  <wp:posOffset>2548255</wp:posOffset>
+                </wp:positionH>
+                <wp:positionV relativeFrom="paragraph">
+                  <wp:posOffset>138430</wp:posOffset>
+                </wp:positionV>
+                <wp:extent cx="304800" cy="847725"/>
+                <wp:effectExtent l="19050" t="0" r="19050" b="47625"/>
+                <wp:wrapNone/>
+                <wp:docPr id="10" name="Mũi tên: Xuống 10"/>
+                <wp:cNvGraphicFramePr/>
+                <a:graphic xmlns:a="http://schemas.openxmlformats.org/drawingml/2006/main">
+                  <a:graphicData uri="http://schemas.microsoft.com/office/word/2010/wordprocessingShape">
+                    <wps:wsp>
+                      <wps:cNvSpPr/>
+                      <wps:spPr>
+                        <a:xfrm>
+                          <a:off x="0" y="0"/>
+                          <a:ext cx="304800" cy="847725"/>
+                        </a:xfrm>
+                        <a:prstGeom prst="downArrow">
+                          <a:avLst/>
+                        </a:prstGeom>
+                      </wps:spPr>
+                      <wps:style>
+                        <a:lnRef idx="2">
+                          <a:schemeClr val="dk1"/>
+                        </a:lnRef>
+                        <a:fillRef idx="1">
+                          <a:schemeClr val="lt1"/>
+                        </a:fillRef>
+                        <a:effectRef idx="0">
+                          <a:schemeClr val="dk1"/>
+                        </a:effectRef>
+                        <a:fontRef idx="minor">
+                          <a:schemeClr val="dk1"/>
+                        </a:fontRef>
+                      </wps:style>
+                      <wps:bodyPr rot="0" spcFirstLastPara="0" vertOverflow="overflow" horzOverflow="overflow" vert="horz" wrap="square" lIns="91440" tIns="45720" rIns="91440" bIns="45720" numCol="1" spcCol="0" rtlCol="0" fromWordArt="0" anchor="ctr" anchorCtr="0" forceAA="0" compatLnSpc="1">
+                        <a:prstTxWarp prst="textNoShape">
+                          <a:avLst/>
+                        </a:prstTxWarp>
+                        <a:noAutofit/>
+                      </wps:bodyPr>
+                    </wps:wsp>
+                  </a:graphicData>
+                </a:graphic>
+              </wp:anchor>
+            </w:drawing>
+          </mc:Choice>
+          <mc:Fallback>
+            <w:pict>
+              <v:shapetype w14:anchorId="4BA71066" id="_x0000_t67" coordsize="21600,21600" o:spt="67" adj="16200,5400" path="m0@0l@1@0@1,0@2,0@2@0,21600@0,10800,21600xe">
+                <v:stroke joinstyle="miter"/>
+                <v:formulas>
+                  <v:f eqn="val #0"/>
+                  <v:f eqn="val #1"/>
+                  <v:f eqn="sum height 0 #1"/>
+                  <v:f eqn="sum 10800 0 #1"/>
+                  <v:f eqn="sum width 0 #0"/>
+                  <v:f eqn="prod @4 @3 10800"/>
+                  <v:f eqn="sum width 0 @5"/>
+                </v:formulas>
+                <v:path o:connecttype="custom" o:connectlocs="10800,0;0,@0;10800,21600;21600,@0" o:connectangles="270,180,90,0" textboxrect="@1,0,@2,@6"/>
+                <v:handles>
+                  <v:h position="#1,#0" xrange="0,10800" yrange="0,21600"/>
+                </v:handles>
+              </v:shapetype>
+              <v:shape id="Mũi tên: Xuống 10" o:spid="_x0000_s1026" type="#_x0000_t67" style="position:absolute;margin-left:200.65pt;margin-top:10.9pt;width:24pt;height:66.75pt;z-index:251664384;visibility:visible;mso-wrap-style:square;mso-wrap-distance-left:9pt;mso-wrap-distance-top:0;mso-wrap-distance-right:9pt;mso-wrap-distance-bottom:0;mso-position-horizontal:absolute;mso-position-horizontal-relative:text;mso-position-vertical:absolute;mso-position-vertical-relative:text;v-text-anchor:middle" o:gfxdata="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" adj="17717" fillcolor="white [3201]" strokecolor="black [3200]" strokeweight="2pt"/>
+            </w:pict>
+          </mc:Fallback>
+        </mc:AlternateContent>
+      </w:r>
+    </w:p>
+    <w:p>
+      <w:pPr>
+        <w:rPr>
+          <w:sz w:val="24"/>
+          <w:szCs w:val="24"/>
+        </w:rPr>
+      </w:pPr>
+      <w:r>
+        <w:rPr>
+          <w:noProof/>
+          <w:sz w:val="24"/>
+          <w:szCs w:val="24"/>
+        </w:rPr>
+        <mc:AlternateContent>
+          <mc:Choice Requires="wps">
+            <w:drawing>
+              <wp:anchor distT="0" distB="0" distL="114300" distR="114300" simplePos="0" relativeHeight="251668480" behindDoc="0" locked="0" layoutInCell="1" allowOverlap="1" wp14:anchorId="6D3DDE58" wp14:editId="72B153B7">
+                <wp:simplePos x="0" y="0"/>
+                <wp:positionH relativeFrom="column">
+                  <wp:posOffset>4205605</wp:posOffset>
+                </wp:positionH>
+                <wp:positionV relativeFrom="paragraph">
+                  <wp:posOffset>155575</wp:posOffset>
+                </wp:positionV>
+                <wp:extent cx="1066800" cy="390525"/>
+                <wp:effectExtent l="0" t="0" r="19050" b="28575"/>
+                <wp:wrapNone/>
+                <wp:docPr id="18" name="Hộp Văn bản 18"/>
+                <wp:cNvGraphicFramePr/>
+                <a:graphic xmlns:a="http://schemas.openxmlformats.org/drawingml/2006/main">
+                  <a:graphicData uri="http://schemas.microsoft.com/office/word/2010/wordprocessingShape">
+                    <wps:wsp>
+                      <wps:cNvSpPr txBox="1"/>
+                      <wps:spPr>
+                        <a:xfrm>
+                          <a:off x="0" y="0"/>
+                          <a:ext cx="1066800" cy="390525"/>
+                        </a:xfrm>
+                        <a:prstGeom prst="rect">
+                          <a:avLst/>
+                        </a:prstGeom>
+                        <a:solidFill>
+                          <a:schemeClr val="lt1"/>
+                        </a:solidFill>
+                        <a:ln w="6350">
+                          <a:solidFill>
+                            <a:prstClr val="black"/>
+                          </a:solidFill>
+                        </a:ln>
+                      </wps:spPr>
+                      <wps:txbx>
+                        <w:txbxContent>
+                          <w:p>
+                            <w:proofErr w:type="spellStart"/>
+                            <w:r>
+                              <w:t>Không</w:t>
+                            </w:r>
+                            <w:proofErr w:type="spellEnd"/>
+                            <w:r>
+                              <w:t xml:space="preserve"> </w:t>
+                            </w:r>
+                            <w:proofErr w:type="spellStart"/>
+                            <w:r>
+                              <w:t>tìm</w:t>
+                            </w:r>
+                            <w:proofErr w:type="spellEnd"/>
+                            <w:r>
+                              <w:t xml:space="preserve"> </w:t>
+                            </w:r>
+                            <w:proofErr w:type="spellStart"/>
+                            <w:r>
+                              <w:t>thấy</w:t>
+                            </w:r>
+                            <w:proofErr w:type="spellEnd"/>
+                          </w:p>
+                        </w:txbxContent>
+                      </wps:txbx>
+                      <wps:bodyPr rot="0" spcFirstLastPara="0" vertOverflow="overflow" horzOverflow="overflow" vert="horz" wrap="square" lIns="91440" tIns="45720" rIns="91440" bIns="45720" numCol="1" spcCol="0" rtlCol="0" fromWordArt="0" anchor="t" anchorCtr="0" forceAA="0" compatLnSpc="1">
+                        <a:prstTxWarp prst="textNoShape">
+                          <a:avLst/>
+                        </a:prstTxWarp>
+                        <a:noAutofit/>
+                      </wps:bodyPr>
+                    </wps:wsp>
+                  </a:graphicData>
+                </a:graphic>
+                <wp14:sizeRelH relativeFrom="margin">
+                  <wp14:pctWidth>0</wp14:pctWidth>
+                </wp14:sizeRelH>
+              </wp:anchor>
+            </w:drawing>
+          </mc:Choice>
+          <mc:Fallback>
+            <w:pict>
+              <v:shape w14:anchorId="6D3DDE58" id="Hộp Văn bản 18" o:spid="_x0000_s1028" type="#_x0000_t202" style="position:absolute;left:0;text-align:left;margin-left:331.15pt;margin-top:12.25pt;width:84pt;height:30.75pt;z-index:251668480;visibility:visible;mso-wrap-style:square;mso-width-percent:0;mso-wrap-distance-left:9pt;mso-wrap-distance-top:0;mso-wrap-distance-right:9pt;mso-wrap-distance-bottom:0;mso-position-horizontal:absolute;mso-position-horizontal-relative:text;mso-position-vertical:absolute;mso-position-vertical-relative:text;mso-width-percent:0;mso-width-relative:margin;v-text-anchor:top" o:gfxdata="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" fillcolor="white [3201]" strokeweight=".5pt">
+                <v:textbox>
+                  <w:txbxContent>
+                    <w:p>
+                      <w:proofErr w:type="spellStart"/>
+                      <w:r>
+                        <w:t>Không</w:t>
+                      </w:r>
+                      <w:proofErr w:type="spellEnd"/>
+                      <w:r>
+                        <w:t xml:space="preserve"> </w:t>
+                      </w:r>
+                      <w:proofErr w:type="spellStart"/>
+                      <w:r>
+                        <w:t>tìm</w:t>
+                      </w:r>
+                      <w:proofErr w:type="spellEnd"/>
+                      <w:r>
+                        <w:t xml:space="preserve"> </w:t>
+                      </w:r>
+                      <w:proofErr w:type="spellStart"/>
+                      <w:r>
+                        <w:t>thấy</w:t>
+                      </w:r>
+                      <w:proofErr w:type="spellEnd"/>
+                    </w:p>
+                  </w:txbxContent>
+                </v:textbox>
+              </v:shape>
+            </w:pict>
+          </mc:Fallback>
+        </mc:AlternateContent>
+      </w:r>
+    </w:p>
+    <w:p>
+      <w:pPr>
+        <w:rPr>
+          <w:sz w:val="24"/>
+          <w:szCs w:val="24"/>
+        </w:rPr>
+      </w:pPr>
+    </w:p>
+    <w:p>
+      <w:pPr>
+        <w:rPr>
+          <w:sz w:val="24"/>
+          <w:szCs w:val="24"/>
+        </w:rPr>
+      </w:pPr>
+      <w:r>
+        <w:rPr>
+          <w:noProof/>
+          <w:sz w:val="24"/>
+          <w:szCs w:val="24"/>
+        </w:rPr>
+        <mc:AlternateContent>
+          <mc:Choice Requires="wps">
+            <w:drawing>
+              <wp:anchor distT="0" distB="0" distL="114300" distR="114300" simplePos="0" relativeHeight="251673600" behindDoc="0" locked="0" layoutInCell="1" allowOverlap="1" wp14:anchorId="3AB48013" wp14:editId="49E63E6D">
+                <wp:simplePos x="0" y="0"/>
+                <wp:positionH relativeFrom="column">
+                  <wp:posOffset>-109220</wp:posOffset>
+                </wp:positionH>
+                <wp:positionV relativeFrom="paragraph">
+                  <wp:posOffset>122555</wp:posOffset>
+                </wp:positionV>
+                <wp:extent cx="981075" cy="371475"/>
+                <wp:effectExtent l="0" t="0" r="28575" b="28575"/>
+                <wp:wrapNone/>
+                <wp:docPr id="23" name="Hộp Văn bản 23"/>
+                <wp:cNvGraphicFramePr/>
+                <a:graphic xmlns:a="http://schemas.openxmlformats.org/drawingml/2006/main">
+                  <a:graphicData uri="http://schemas.microsoft.com/office/word/2010/wordprocessingShape">
+                    <wps:wsp>
+                      <wps:cNvSpPr txBox="1"/>
+                      <wps:spPr>
+                        <a:xfrm>
+                          <a:off x="0" y="0"/>
+                          <a:ext cx="981075" cy="371475"/>
+                        </a:xfrm>
+                        <a:prstGeom prst="rect">
+                          <a:avLst/>
+                        </a:prstGeom>
+                        <a:solidFill>
+                          <a:schemeClr val="lt1"/>
+                        </a:solidFill>
+                        <a:ln w="6350">
+                          <a:solidFill>
+                            <a:prstClr val="black"/>
+                          </a:solidFill>
+                        </a:ln>
+                      </wps:spPr>
+                      <wps:txbx>
+                        <w:txbxContent>
+                          <w:p>
+                            <w:proofErr w:type="spellStart"/>
+                            <w:r>
+                              <w:t>Hết</w:t>
+                            </w:r>
+                            <w:proofErr w:type="spellEnd"/>
+                            <w:r>
+                              <w:t xml:space="preserve"> </w:t>
+                            </w:r>
+                            <w:proofErr w:type="spellStart"/>
+                            <w:r>
+                              <w:t>chỗ</w:t>
+                            </w:r>
+                            <w:proofErr w:type="spellEnd"/>
+                            <w:r>
+                              <w:t xml:space="preserve"> </w:t>
+                            </w:r>
+                            <w:proofErr w:type="spellStart"/>
+                            <w:r>
+                              <w:t>trống</w:t>
+                            </w:r>
+                            <w:proofErr w:type="spellEnd"/>
+                          </w:p>
+                        </w:txbxContent>
+                      </wps:txbx>
+                      <wps:bodyPr rot="0" spcFirstLastPara="0" vertOverflow="overflow" horzOverflow="overflow" vert="horz" wrap="square" lIns="91440" tIns="45720" rIns="91440" bIns="45720" numCol="1" spcCol="0" rtlCol="0" fromWordArt="0" anchor="t" anchorCtr="0" forceAA="0" compatLnSpc="1">
+                        <a:prstTxWarp prst="textNoShape">
+                          <a:avLst/>
+                        </a:prstTxWarp>
+                        <a:noAutofit/>
+                      </wps:bodyPr>
+                    </wps:wsp>
+                  </a:graphicData>
+                </a:graphic>
+                <wp14:sizeRelH relativeFrom="margin">
+                  <wp14:pctWidth>0</wp14:pctWidth>
+                </wp14:sizeRelH>
+              </wp:anchor>
+            </w:drawing>
+          </mc:Choice>
+          <mc:Fallback>
+            <w:pict>
+              <v:shape w14:anchorId="3AB48013" id="Hộp Văn bản 23" o:spid="_x0000_s1029" type="#_x0000_t202" style="position:absolute;left:0;text-align:left;margin-left:-8.6pt;margin-top:9.65pt;width:77.25pt;height:29.25pt;z-index:251673600;visibility:visible;mso-wrap-style:square;mso-width-percent:0;mso-wrap-distance-left:9pt;mso-wrap-distance-top:0;mso-wrap-distance-right:9pt;mso-wrap-distance-bottom:0;mso-position-horizontal:absolute;mso-position-horizontal-relative:text;mso-position-vertical:absolute;mso-position-vertical-relative:text;mso-width-percent:0;mso-width-relative:margin;v-text-anchor:top" o:gfxdata="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" fillcolor="white [3201]" strokeweight=".5pt">
+                <v:textbox>
+                  <w:txbxContent>
+                    <w:p>
+                      <w:proofErr w:type="spellStart"/>
+                      <w:r>
+                        <w:t>Hết</w:t>
+                      </w:r>
+                      <w:proofErr w:type="spellEnd"/>
+                      <w:r>
+                        <w:t xml:space="preserve"> </w:t>
+                      </w:r>
+                      <w:proofErr w:type="spellStart"/>
+                      <w:r>
+                        <w:t>chỗ</w:t>
+                      </w:r>
+                      <w:proofErr w:type="spellEnd"/>
+                      <w:r>
+                        <w:t xml:space="preserve"> </w:t>
+                      </w:r>
+                      <w:proofErr w:type="spellStart"/>
+                      <w:r>
+                        <w:t>trống</w:t>
+                      </w:r>
+                      <w:proofErr w:type="spellEnd"/>
+                    </w:p>
+                  </w:txbxContent>
+                </v:textbox>
+              </v:shape>
+            </w:pict>
+          </mc:Fallback>
+        </mc:AlternateContent>
+      </w:r>
+      <w:r>
+        <w:rPr>
+          <w:noProof/>
+          <w:sz w:val="24"/>
+          <w:szCs w:val="24"/>
+        </w:rPr>
+        <mc:AlternateContent>
+          <mc:Choice Requires="wps">
+            <w:drawing>
+              <wp:anchor distT="0" distB="0" distL="114300" distR="114300" simplePos="0" relativeHeight="251662336" behindDoc="0" locked="0" layoutInCell="1" allowOverlap="1" wp14:anchorId="0AC2F8F6" wp14:editId="1956AE0E">
+                <wp:simplePos x="0" y="0"/>
+                <wp:positionH relativeFrom="margin">
+                  <wp:posOffset>1605280</wp:posOffset>
+                </wp:positionH>
+                <wp:positionV relativeFrom="paragraph">
+                  <wp:posOffset>141605</wp:posOffset>
+                </wp:positionV>
+                <wp:extent cx="2028825" cy="809625"/>
+                <wp:effectExtent l="0" t="0" r="28575" b="28575"/>
+                <wp:wrapNone/>
+                <wp:docPr id="7" name="Lưu Đồ: Quyết Định 7"/>
+                <wp:cNvGraphicFramePr/>
+                <a:graphic xmlns:a="http://schemas.openxmlformats.org/drawingml/2006/main">
+                  <a:graphicData uri="http://schemas.microsoft.com/office/word/2010/wordprocessingShape">
+                    <wps:wsp>
+                      <wps:cNvSpPr/>
+                      <wps:spPr>
+                        <a:xfrm>
+                          <a:off x="0" y="0"/>
+                          <a:ext cx="2028825" cy="809625"/>
+                        </a:xfrm>
+                        <a:prstGeom prst="flowChartDecision">
+                          <a:avLst/>
+                        </a:prstGeom>
+                      </wps:spPr>
+                      <wps:style>
+                        <a:lnRef idx="2">
+                          <a:schemeClr val="dk1"/>
+                        </a:lnRef>
+                        <a:fillRef idx="1">
+                          <a:schemeClr val="lt1"/>
+                        </a:fillRef>
+                        <a:effectRef idx="0">
+                          <a:schemeClr val="dk1"/>
+                        </a:effectRef>
+                        <a:fontRef idx="minor">
+                          <a:schemeClr val="dk1"/>
+                        </a:fontRef>
+                      </wps:style>
+                      <wps:txbx>
+                        <w:txbxContent>
+                          <w:p>
+                            <w:pPr>
+                              <w:jc w:val="center"/>
+                            </w:pPr>
+                            <w:proofErr w:type="spellStart"/>
+                            <w:r>
+                              <w:t>Tìm</w:t>
+                            </w:r>
+                            <w:proofErr w:type="spellEnd"/>
+                            <w:r>
+                              <w:t xml:space="preserve"> </w:t>
+                            </w:r>
+                            <w:proofErr w:type="spellStart"/>
+                            <w:r>
+                              <w:t>kiếm</w:t>
+                            </w:r>
+                            <w:proofErr w:type="spellEnd"/>
+                            <w:r>
+                              <w:t xml:space="preserve"> </w:t>
+                            </w:r>
+                            <w:proofErr w:type="spellStart"/>
+                            <w:r>
+                              <w:t>bãi</w:t>
+                            </w:r>
+                            <w:proofErr w:type="spellEnd"/>
+                            <w:r>
+                              <w:t xml:space="preserve"> </w:t>
+                            </w:r>
+                            <w:proofErr w:type="spellStart"/>
+                            <w:r>
+                              <w:t>đỗ</w:t>
+                            </w:r>
+                            <w:proofErr w:type="spellEnd"/>
+                            <w:r>
+                              <w:t xml:space="preserve"> </w:t>
+                            </w:r>
+                            <w:proofErr w:type="spellStart"/>
+                            <w:r>
+                              <w:t>xe</w:t>
+                            </w:r>
+                            <w:proofErr w:type="spellEnd"/>
+                          </w:p>
+                        </w:txbxContent>
+                      </wps:txbx>
+                      <wps:bodyPr rot="0" spcFirstLastPara="0" vertOverflow="overflow" horzOverflow="overflow" vert="horz" wrap="square" lIns="91440" tIns="45720" rIns="91440" bIns="45720" numCol="1" spcCol="0" rtlCol="0" fromWordArt="0" anchor="ctr" anchorCtr="0" forceAA="0" compatLnSpc="1">
+                        <a:prstTxWarp prst="textNoShape">
+                          <a:avLst/>
+                        </a:prstTxWarp>
+                        <a:noAutofit/>
+                      </wps:bodyPr>
+                    </wps:wsp>
+                  </a:graphicData>
+                </a:graphic>
+                <wp14:sizeRelH relativeFrom="margin">
+                  <wp14:pctWidth>0</wp14:pctWidth>
+                </wp14:sizeRelH>
+                <wp14:sizeRelV relativeFrom="margin">
+                  <wp14:pctHeight>0</wp14:pctHeight>
+                </wp14:sizeRelV>
+              </wp:anchor>
+            </w:drawing>
+          </mc:Choice>
+          <mc:Fallback>
+            <w:pict>
+              <v:shapetype w14:anchorId="0AC2F8F6" id="_x0000_t110" coordsize="21600,21600" o:spt="110" path="m10800,l,10800,10800,21600,21600,10800xe">
+                <v:stroke joinstyle="miter"/>
+                <v:path gradientshapeok="t" o:connecttype="rect" textboxrect="5400,5400,16200,16200"/>
+              </v:shapetype>
+              <v:shape id="Lưu Đồ: Quyết Định 7" o:spid="_x0000_s1030" type="#_x0000_t110" style="position:absolute;left:0;text-align:left;margin-left:126.4pt;margin-top:11.15pt;width:159.75pt;height:63.75pt;z-index:251662336;visibility:visible;mso-wrap-style:square;mso-width-percent:0;mso-height-percent:0;mso-wrap-distance-left:9pt;mso-wrap-distance-top:0;mso-wrap-distance-right:9pt;mso-wrap-distance-bottom:0;mso-position-horizontal:absolute;mso-position-horizontal-relative:margin;mso-position-vertical:absolute;mso-position-vertical-relative:text;mso-width-percent:0;mso-height-percent:0;mso-width-relative:margin;mso-height-relative:margin;v-text-anchor:middle" o:gfxdata="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" fillcolor="white [3201]" strokecolor="black [3200]" strokeweight="2pt">
+                <v:textbox>
+                  <w:txbxContent>
+                    <w:p>
+                      <w:pPr>
+                        <w:jc w:val="center"/>
+                      </w:pPr>
+                      <w:proofErr w:type="spellStart"/>
+                      <w:r>
+                        <w:t>Tìm</w:t>
+                      </w:r>
+                      <w:proofErr w:type="spellEnd"/>
+                      <w:r>
+                        <w:t xml:space="preserve"> </w:t>
+                      </w:r>
+                      <w:proofErr w:type="spellStart"/>
+                      <w:r>
+                        <w:t>kiếm</w:t>
+                      </w:r>
+                      <w:proofErr w:type="spellEnd"/>
+                      <w:r>
+                        <w:t xml:space="preserve"> </w:t>
+                      </w:r>
+                      <w:proofErr w:type="spellStart"/>
+                      <w:r>
+                        <w:t>bãi</w:t>
+                      </w:r>
+                      <w:proofErr w:type="spellEnd"/>
+                      <w:r>
+                        <w:t xml:space="preserve"> </w:t>
+                      </w:r>
+                      <w:proofErr w:type="spellStart"/>
+                      <w:r>
+                        <w:t>đỗ</w:t>
+                      </w:r>
+                      <w:proofErr w:type="spellEnd"/>
+                      <w:r>
+                        <w:t xml:space="preserve"> </w:t>
+                      </w:r>
+                      <w:proofErr w:type="spellStart"/>
+                      <w:r>
+                        <w:t>xe</w:t>
+                      </w:r>
+                      <w:proofErr w:type="spellEnd"/>
+                    </w:p>
+                  </w:txbxContent>
+                </v:textbox>
+                <w10:wrap anchorx="margin"/>
+              </v:shape>
+            </w:pict>
+          </mc:Fallback>
+        </mc:AlternateContent>
+      </w:r>
+    </w:p>
+    <w:p>
+      <w:pPr>
+        <w:rPr>
+          <w:sz w:val="24"/>
+          <w:szCs w:val="24"/>
+        </w:rPr>
+      </w:pPr>
+    </w:p>
+    <w:p>
+      <w:pPr>
+        <w:rPr>
+          <w:sz w:val="24"/>
+          <w:szCs w:val="24"/>
+        </w:rPr>
+      </w:pPr>
+    </w:p>
+    <w:p>
+      <w:pPr>
+        <w:rPr>
+          <w:sz w:val="24"/>
+          <w:szCs w:val="24"/>
+        </w:rPr>
+      </w:pPr>
+      <w:r>
+        <w:rPr>
+          <w:noProof/>
+          <w:sz w:val="24"/>
+          <w:szCs w:val="24"/>
+        </w:rPr>
+        <mc:AlternateContent>
+          <mc:Choice Requires="wps">
+            <w:drawing>
+              <wp:anchor distT="0" distB="0" distL="114300" distR="114300" simplePos="0" relativeHeight="251667456" behindDoc="0" locked="0" layoutInCell="1" allowOverlap="1" wp14:anchorId="7EC072B3" wp14:editId="34AF26EB">
+                <wp:simplePos x="0" y="0"/>
+                <wp:positionH relativeFrom="column">
+                  <wp:posOffset>1805305</wp:posOffset>
+                </wp:positionH>
+                <wp:positionV relativeFrom="paragraph">
+                  <wp:posOffset>202565</wp:posOffset>
+                </wp:positionV>
+                <wp:extent cx="695325" cy="323850"/>
+                <wp:effectExtent l="0" t="0" r="28575" b="19050"/>
+                <wp:wrapNone/>
+                <wp:docPr id="17" name="Hộp Văn bản 17"/>
+                <wp:cNvGraphicFramePr/>
+                <a:graphic xmlns:a="http://schemas.openxmlformats.org/drawingml/2006/main">
+                  <a:graphicData uri="http://schemas.microsoft.com/office/word/2010/wordprocessingShape">
+                    <wps:wsp>
+                      <wps:cNvSpPr txBox="1"/>
+                      <wps:spPr>
+                        <a:xfrm>
+                          <a:off x="0" y="0"/>
+                          <a:ext cx="695325" cy="323850"/>
+                        </a:xfrm>
+                        <a:prstGeom prst="rect">
+                          <a:avLst/>
+                        </a:prstGeom>
+                        <a:solidFill>
+                          <a:schemeClr val="lt1"/>
+                        </a:solidFill>
+                        <a:ln w="6350">
+                          <a:solidFill>
+                            <a:prstClr val="black"/>
+                          </a:solidFill>
+                        </a:ln>
+                      </wps:spPr>
+                      <wps:txbx>
+                        <w:txbxContent>
+                          <w:p>
+                            <w:proofErr w:type="spellStart"/>
+                            <w:r>
+                              <w:t>Tìm</w:t>
+                            </w:r>
+                            <w:proofErr w:type="spellEnd"/>
+                            <w:r>
+                              <w:t xml:space="preserve"> </w:t>
+                            </w:r>
+                            <w:proofErr w:type="spellStart"/>
+                            <w:r>
+                              <w:t>thấy</w:t>
+                            </w:r>
+                            <w:proofErr w:type="spellEnd"/>
+                          </w:p>
+                        </w:txbxContent>
+                      </wps:txbx>
+                      <wps:bodyPr rot="0" spcFirstLastPara="0" vertOverflow="overflow" horzOverflow="overflow" vert="horz" wrap="square" lIns="91440" tIns="45720" rIns="91440" bIns="45720" numCol="1" spcCol="0" rtlCol="0" fromWordArt="0" anchor="t" anchorCtr="0" forceAA="0" compatLnSpc="1">
+                        <a:prstTxWarp prst="textNoShape">
+                          <a:avLst/>
+                        </a:prstTxWarp>
+                        <a:noAutofit/>
+                      </wps:bodyPr>
+                    </wps:wsp>
+                  </a:graphicData>
+                </a:graphic>
+              </wp:anchor>
+            </w:drawing>
+          </mc:Choice>
+          <mc:Fallback>
+            <w:pict>
+              <v:shape w14:anchorId="7EC072B3" id="Hộp Văn bản 17" o:spid="_x0000_s1031" type="#_x0000_t202" style="position:absolute;left:0;text-align:left;margin-left:142.15pt;margin-top:15.95pt;width:54.75pt;height:25.5pt;z-index:251667456;visibility:visible;mso-wrap-style:square;mso-wrap-distance-left:9pt;mso-wrap-distance-top:0;mso-wrap-distance-right:9pt;mso-wrap-distance-bottom:0;mso-position-horizontal:absolute;mso-position-horizontal-relative:text;mso-position-vertical:absolute;mso-position-vertical-relative:text;v-text-anchor:top" o:gfxdata="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" fillcolor="white [3201]" strokeweight=".5pt">
+                <v:textbox>
+                  <w:txbxContent>
+                    <w:p>
+                      <w:proofErr w:type="spellStart"/>
+                      <w:r>
+                        <w:t>Tìm</w:t>
+                      </w:r>
+                      <w:proofErr w:type="spellEnd"/>
+                      <w:r>
+                        <w:t xml:space="preserve"> </w:t>
+                      </w:r>
+                      <w:proofErr w:type="spellStart"/>
+                      <w:r>
+                        <w:t>thấy</w:t>
+                      </w:r>
+                      <w:proofErr w:type="spellEnd"/>
+                    </w:p>
+                  </w:txbxContent>
+                </v:textbox>
+              </v:shape>
+            </w:pict>
+          </mc:Fallback>
+        </mc:AlternateContent>
+      </w:r>
+      <w:r>
+        <w:rPr>
+          <w:noProof/>
+          <w:sz w:val="24"/>
+          <w:szCs w:val="24"/>
+        </w:rPr>
+        <mc:AlternateContent>
+          <mc:Choice Requires="wps">
+            <w:drawing>
+              <wp:anchor distT="0" distB="0" distL="114300" distR="114300" simplePos="0" relativeHeight="251665408" behindDoc="0" locked="0" layoutInCell="1" allowOverlap="1" wp14:anchorId="74300AC1" wp14:editId="4463297F">
+                <wp:simplePos x="0" y="0"/>
+                <wp:positionH relativeFrom="column">
+                  <wp:posOffset>2510155</wp:posOffset>
+                </wp:positionH>
+                <wp:positionV relativeFrom="paragraph">
+                  <wp:posOffset>107315</wp:posOffset>
+                </wp:positionV>
+                <wp:extent cx="276225" cy="485775"/>
+                <wp:effectExtent l="19050" t="0" r="28575" b="47625"/>
+                <wp:wrapNone/>
+                <wp:docPr id="12" name="Mũi tên: Xuống 12"/>
+                <wp:cNvGraphicFramePr/>
+                <a:graphic xmlns:a="http://schemas.openxmlformats.org/drawingml/2006/main">
+                  <a:graphicData uri="http://schemas.microsoft.com/office/word/2010/wordprocessingShape">
+                    <wps:wsp>
+                      <wps:cNvSpPr/>
+                      <wps:spPr>
+                        <a:xfrm>
+                          <a:off x="0" y="0"/>
+                          <a:ext cx="276225" cy="485775"/>
+                        </a:xfrm>
+                        <a:prstGeom prst="downArrow">
+                          <a:avLst/>
+                        </a:prstGeom>
+                      </wps:spPr>
+                      <wps:style>
+                        <a:lnRef idx="2">
+                          <a:schemeClr val="dk1"/>
+                        </a:lnRef>
+                        <a:fillRef idx="1">
+                          <a:schemeClr val="lt1"/>
+                        </a:fillRef>
+                        <a:effectRef idx="0">
+                          <a:schemeClr val="dk1"/>
+                        </a:effectRef>
+                        <a:fontRef idx="minor">
+                          <a:schemeClr val="dk1"/>
+                        </a:fontRef>
+                      </wps:style>
+                      <wps:bodyPr rot="0" spcFirstLastPara="0" vertOverflow="overflow" horzOverflow="overflow" vert="horz" wrap="square" lIns="91440" tIns="45720" rIns="91440" bIns="45720" numCol="1" spcCol="0" rtlCol="0" fromWordArt="0" anchor="ctr" anchorCtr="0" forceAA="0" compatLnSpc="1">
+                        <a:prstTxWarp prst="textNoShape">
+                          <a:avLst/>
+                        </a:prstTxWarp>
+                        <a:noAutofit/>
+                      </wps:bodyPr>
+                    </wps:wsp>
+                  </a:graphicData>
+                </a:graphic>
+              </wp:anchor>
+            </w:drawing>
+          </mc:Choice>
+          <mc:Fallback>
+            <w:pict>
+              <v:shape w14:anchorId="2D38EDBB" id="Mũi tên: Xuống 12" o:spid="_x0000_s1026" type="#_x0000_t67" style="position:absolute;margin-left:197.65pt;margin-top:8.45pt;width:21.75pt;height:38.25pt;z-index:251665408;visibility:visible;mso-wrap-style:square;mso-wrap-distance-left:9pt;mso-wrap-distance-top:0;mso-wrap-distance-right:9pt;mso-wrap-distance-bottom:0;mso-position-horizontal:absolute;mso-position-horizontal-relative:text;mso-position-vertical:absolute;mso-position-vertical-relative:text;v-text-anchor:middle" o:gfxdata="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" adj="15459" fillcolor="white [3201]" strokecolor="black [3200]" strokeweight="2pt"/>
+            </w:pict>
+          </mc:Fallback>
+        </mc:AlternateContent>
+      </w:r>
+    </w:p>
+    <w:p>
+      <w:pPr>
+        <w:rPr>
+          <w:sz w:val="24"/>
+          <w:szCs w:val="24"/>
+        </w:rPr>
+      </w:pPr>
+    </w:p>
+    <w:p>
+      <w:pPr>
+        <w:rPr>
+          <w:sz w:val="24"/>
+          <w:szCs w:val="24"/>
+        </w:rPr>
+      </w:pPr>
+      <w:r>
+        <w:rPr>
+          <w:noProof/>
+          <w:sz w:val="24"/>
+          <w:szCs w:val="24"/>
+        </w:rPr>
+        <mc:AlternateContent>
+          <mc:Choice Requires="wps">
+            <w:drawing>
+              <wp:anchor distT="0" distB="0" distL="114300" distR="114300" simplePos="0" relativeHeight="251663360" behindDoc="0" locked="0" layoutInCell="1" allowOverlap="1" wp14:anchorId="30848599" wp14:editId="27626941">
+                <wp:simplePos x="0" y="0"/>
+                <wp:positionH relativeFrom="margin">
+                  <wp:posOffset>1729106</wp:posOffset>
+                </wp:positionH>
+                <wp:positionV relativeFrom="paragraph">
+                  <wp:posOffset>8255</wp:posOffset>
+                </wp:positionV>
+                <wp:extent cx="1943100" cy="876300"/>
+                <wp:effectExtent l="0" t="0" r="19050" b="19050"/>
+                <wp:wrapNone/>
+                <wp:docPr id="8" name="Lưu Đồ: Quyết Định 8"/>
+                <wp:cNvGraphicFramePr/>
+                <a:graphic xmlns:a="http://schemas.openxmlformats.org/drawingml/2006/main">
+                  <a:graphicData uri="http://schemas.microsoft.com/office/word/2010/wordprocessingShape">
+                    <wps:wsp>
+                      <wps:cNvSpPr/>
+                      <wps:spPr>
+                        <a:xfrm>
+                          <a:off x="0" y="0"/>
+                          <a:ext cx="1943100" cy="876300"/>
+                        </a:xfrm>
+                        <a:prstGeom prst="flowChartDecision">
+                          <a:avLst/>
+                        </a:prstGeom>
+                      </wps:spPr>
+                      <wps:style>
+                        <a:lnRef idx="2">
+                          <a:schemeClr val="dk1"/>
+                        </a:lnRef>
+                        <a:fillRef idx="1">
+                          <a:schemeClr val="lt1"/>
+                        </a:fillRef>
+                        <a:effectRef idx="0">
+                          <a:schemeClr val="dk1"/>
+                        </a:effectRef>
+                        <a:fontRef idx="minor">
+                          <a:schemeClr val="dk1"/>
+                        </a:fontRef>
+                      </wps:style>
+                      <wps:txbx>
+                        <w:txbxContent>
+                          <w:p>
+                            <w:proofErr w:type="spellStart"/>
+                            <w:r>
+                              <w:t>Kiểm</w:t>
+                            </w:r>
+                            <w:proofErr w:type="spellEnd"/>
+                            <w:r>
+                              <w:t xml:space="preserve"> </w:t>
+                            </w:r>
+                            <w:proofErr w:type="spellStart"/>
+                            <w:r>
+                              <w:t>tra</w:t>
+                            </w:r>
+                            <w:proofErr w:type="spellEnd"/>
+                            <w:r>
+                              <w:t xml:space="preserve"> </w:t>
+                            </w:r>
+                            <w:proofErr w:type="spellStart"/>
+                            <w:r>
+                              <w:t>bãi</w:t>
+                            </w:r>
+                            <w:proofErr w:type="spellEnd"/>
+                            <w:r>
+                              <w:t xml:space="preserve"> </w:t>
+                            </w:r>
+                            <w:proofErr w:type="spellStart"/>
+                            <w:r>
+                              <w:t>đỗ</w:t>
+                            </w:r>
+                            <w:proofErr w:type="spellEnd"/>
+                            <w:r>
+                              <w:t xml:space="preserve"> </w:t>
+                            </w:r>
+                            <w:proofErr w:type="spellStart"/>
+                            <w:r>
+                              <w:t>xe</w:t>
+                            </w:r>
+                            <w:proofErr w:type="spellEnd"/>
+                          </w:p>
+                        </w:txbxContent>
+                      </wps:txbx>
+                      <wps:bodyPr rot="0" spcFirstLastPara="0" vertOverflow="overflow" horzOverflow="overflow" vert="horz" wrap="square" lIns="91440" tIns="45720" rIns="91440" bIns="45720" numCol="1" spcCol="0" rtlCol="0" fromWordArt="0" anchor="ctr" anchorCtr="0" forceAA="0" compatLnSpc="1">
+                        <a:prstTxWarp prst="textNoShape">
+                          <a:avLst/>
+                        </a:prstTxWarp>
+                        <a:noAutofit/>
+                      </wps:bodyPr>
+                    </wps:wsp>
+                  </a:graphicData>
+                </a:graphic>
+                <wp14:sizeRelH relativeFrom="margin">
+                  <wp14:pctWidth>0</wp14:pctWidth>
+                </wp14:sizeRelH>
+                <wp14:sizeRelV relativeFrom="margin">
+                  <wp14:pctHeight>0</wp14:pctHeight>
+                </wp14:sizeRelV>
+              </wp:anchor>
+            </w:drawing>
+          </mc:Choice>
+          <mc:Fallback>
+            <w:pict>
+              <v:shape w14:anchorId="30848599" id="Lưu Đồ: Quyết Định 8" o:spid="_x0000_s1032" type="#_x0000_t110" style="position:absolute;left:0;text-align:left;margin-left:136.15pt;margin-top:.65pt;width:153pt;height:69pt;z-index:251663360;visibility:visible;mso-wrap-style:square;mso-width-percent:0;mso-height-percent:0;mso-wrap-distance-left:9pt;mso-wrap-distance-top:0;mso-wrap-distance-right:9pt;mso-wrap-distance-bottom:0;mso-position-horizontal:absolute;mso-position-horizontal-relative:margin;mso-position-vertical:absolute;mso-position-vertical-relative:text;mso-width-percent:0;mso-height-percent:0;mso-width-relative:margin;mso-height-relative:margin;v-text-anchor:middle" o:gfxdata="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" fillcolor="white [3201]" strokecolor="black [3200]" strokeweight="2pt">
+                <v:textbox>
+                  <w:txbxContent>
+                    <w:p>
+                      <w:proofErr w:type="spellStart"/>
+                      <w:r>
+                        <w:t>Kiểm</w:t>
+                      </w:r>
+                      <w:proofErr w:type="spellEnd"/>
+                      <w:r>
+                        <w:t xml:space="preserve"> </w:t>
+                      </w:r>
+                      <w:proofErr w:type="spellStart"/>
+                      <w:r>
+                        <w:t>tra</w:t>
+                      </w:r>
+                      <w:proofErr w:type="spellEnd"/>
+                      <w:r>
+                        <w:t xml:space="preserve"> </w:t>
+                      </w:r>
+                      <w:proofErr w:type="spellStart"/>
+                      <w:r>
+                        <w:t>bãi</w:t>
+                      </w:r>
+                      <w:proofErr w:type="spellEnd"/>
+                      <w:r>
+                        <w:t xml:space="preserve"> </w:t>
+                      </w:r>
+                      <w:proofErr w:type="spellStart"/>
+                      <w:r>
+                        <w:t>đỗ</w:t>
+                      </w:r>
+                      <w:proofErr w:type="spellEnd"/>
+                      <w:r>
+                        <w:t xml:space="preserve"> </w:t>
+                      </w:r>
+                      <w:proofErr w:type="spellStart"/>
+                      <w:r>
+                        <w:t>xe</w:t>
+                      </w:r>
+                      <w:proofErr w:type="spellEnd"/>
+                    </w:p>
+                  </w:txbxContent>
+                </v:textbox>
+                <w10:wrap anchorx="margin"/>
+              </v:shape>
+            </w:pict>
+          </mc:Fallback>
+        </mc:AlternateContent>
+      </w:r>
+    </w:p>
+    <w:p>
+      <w:pPr>
+        <w:rPr>
+          <w:sz w:val="24"/>
+          <w:szCs w:val="24"/>
+        </w:rPr>
+      </w:pPr>
+    </w:p>
+    <w:p>
+      <w:pPr>
+        <w:rPr>
+          <w:sz w:val="24"/>
+          <w:szCs w:val="24"/>
+        </w:rPr>
+      </w:pPr>
+    </w:p>
+    <w:p>
+      <w:pPr>
+        <w:rPr>
+          <w:sz w:val="24"/>
+          <w:szCs w:val="24"/>
+        </w:rPr>
+      </w:pPr>
+      <w:r>
+        <w:rPr>
+          <w:noProof/>
+          <w:sz w:val="24"/>
+          <w:szCs w:val="24"/>
+        </w:rPr>
+        <mc:AlternateContent>
+          <mc:Choice Requires="wps">
+            <w:drawing>
+              <wp:anchor distT="0" distB="0" distL="114300" distR="114300" simplePos="0" relativeHeight="251672576" behindDoc="0" locked="0" layoutInCell="1" allowOverlap="1" wp14:anchorId="3444A8CA" wp14:editId="171F1143">
+                <wp:simplePos x="0" y="0"/>
+                <wp:positionH relativeFrom="column">
+                  <wp:posOffset>2786379</wp:posOffset>
+                </wp:positionH>
+                <wp:positionV relativeFrom="paragraph">
+                  <wp:posOffset>125730</wp:posOffset>
+                </wp:positionV>
+                <wp:extent cx="1057275" cy="333375"/>
+                <wp:effectExtent l="0" t="0" r="28575" b="28575"/>
+                <wp:wrapNone/>
+                <wp:docPr id="22" name="Hộp Văn bản 22"/>
+                <wp:cNvGraphicFramePr/>
+                <a:graphic xmlns:a="http://schemas.openxmlformats.org/drawingml/2006/main">
+                  <a:graphicData uri="http://schemas.microsoft.com/office/word/2010/wordprocessingShape">
+                    <wps:wsp>
+                      <wps:cNvSpPr txBox="1"/>
+                      <wps:spPr>
+                        <a:xfrm>
+                          <a:off x="0" y="0"/>
+                          <a:ext cx="1057275" cy="333375"/>
+                        </a:xfrm>
+                        <a:prstGeom prst="rect">
+                          <a:avLst/>
+                        </a:prstGeom>
+                        <a:solidFill>
+                          <a:schemeClr val="lt1"/>
+                        </a:solidFill>
+                        <a:ln w="6350">
+                          <a:solidFill>
+                            <a:prstClr val="black"/>
+                          </a:solidFill>
+                        </a:ln>
+                      </wps:spPr>
+                      <wps:txbx>
+                        <w:txbxContent>
+                          <w:p>
+                            <w:proofErr w:type="spellStart"/>
+                            <w:r>
+                              <w:t>Còn</w:t>
+                            </w:r>
+                            <w:proofErr w:type="spellEnd"/>
+                            <w:r>
+                              <w:t xml:space="preserve"> </w:t>
+                            </w:r>
+                            <w:proofErr w:type="spellStart"/>
+                            <w:r>
+                              <w:t>chỗ</w:t>
+                            </w:r>
+                            <w:proofErr w:type="spellEnd"/>
+                            <w:r>
+                              <w:t xml:space="preserve"> </w:t>
+                            </w:r>
+                            <w:proofErr w:type="spellStart"/>
+                            <w:r>
+                              <w:t>trống</w:t>
+                            </w:r>
+                            <w:proofErr w:type="spellEnd"/>
+                          </w:p>
+                        </w:txbxContent>
+                      </wps:txbx>
+                      <wps:bodyPr rot="0" spcFirstLastPara="0" vertOverflow="overflow" horzOverflow="overflow" vert="horz" wrap="square" lIns="91440" tIns="45720" rIns="91440" bIns="45720" numCol="1" spcCol="0" rtlCol="0" fromWordArt="0" anchor="t" anchorCtr="0" forceAA="0" compatLnSpc="1">
+                        <a:prstTxWarp prst="textNoShape">
+                          <a:avLst/>
+                        </a:prstTxWarp>
+                        <a:noAutofit/>
+                      </wps:bodyPr>
+                    </wps:wsp>
+                  </a:graphicData>
+                </a:graphic>
+                <wp14:sizeRelH relativeFrom="margin">
+                  <wp14:pctWidth>0</wp14:pctWidth>
+                </wp14:sizeRelH>
+              </wp:anchor>
+            </w:drawing>
+          </mc:Choice>
+          <mc:Fallback>
+            <w:pict>
+              <v:shape w14:anchorId="3444A8CA" id="Hộp Văn bản 22" o:spid="_x0000_s1033" type="#_x0000_t202" style="position:absolute;left:0;text-align:left;margin-left:219.4pt;margin-top:9.9pt;width:83.25pt;height:26.25pt;z-index:251672576;visibility:visible;mso-wrap-style:square;mso-width-percent:0;mso-wrap-distance-left:9pt;mso-wrap-distance-top:0;mso-wrap-distance-right:9pt;mso-wrap-distance-bottom:0;mso-position-horizontal:absolute;mso-position-horizontal-relative:text;mso-position-vertical:absolute;mso-position-vertical-relative:text;mso-width-percent:0;mso-width-relative:margin;v-text-anchor:top" o:gfxdata="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" fillcolor="white [3201]" strokeweight=".5pt">
+                <v:textbox>
+                  <w:txbxContent>
+                    <w:p>
+                      <w:proofErr w:type="spellStart"/>
+                      <w:r>
+                        <w:t>Còn</w:t>
+                      </w:r>
+                      <w:proofErr w:type="spellEnd"/>
+                      <w:r>
+                        <w:t xml:space="preserve"> </w:t>
+                      </w:r>
+                      <w:proofErr w:type="spellStart"/>
+                      <w:r>
+                        <w:t>chỗ</w:t>
+                      </w:r>
+                      <w:proofErr w:type="spellEnd"/>
+                      <w:r>
+                        <w:t xml:space="preserve"> </w:t>
+                      </w:r>
+                      <w:proofErr w:type="spellStart"/>
+                      <w:r>
+                        <w:t>trống</w:t>
+                      </w:r>
+                      <w:proofErr w:type="spellEnd"/>
+                    </w:p>
+                  </w:txbxContent>
+                </v:textbox>
+              </v:shape>
+            </w:pict>
+          </mc:Fallback>
+        </mc:AlternateContent>
+      </w:r>
+      <w:r>
+        <w:rPr>
+          <w:noProof/>
+          <w:sz w:val="24"/>
+          <w:szCs w:val="24"/>
+        </w:rPr>
+        <mc:AlternateContent>
+          <mc:Choice Requires="wps">
+            <w:drawing>
+              <wp:anchor distT="0" distB="0" distL="114300" distR="114300" simplePos="0" relativeHeight="251670528" behindDoc="0" locked="0" layoutInCell="1" allowOverlap="1" wp14:anchorId="5394553F" wp14:editId="2A8EB05E">
+                <wp:simplePos x="0" y="0"/>
+                <wp:positionH relativeFrom="column">
+                  <wp:posOffset>2519680</wp:posOffset>
+                </wp:positionH>
+                <wp:positionV relativeFrom="paragraph">
+                  <wp:posOffset>11430</wp:posOffset>
+                </wp:positionV>
+                <wp:extent cx="314325" cy="685800"/>
+                <wp:effectExtent l="19050" t="0" r="28575" b="38100"/>
+                <wp:wrapNone/>
+                <wp:docPr id="20" name="Mũi tên: Xuống 20"/>
+                <wp:cNvGraphicFramePr/>
+                <a:graphic xmlns:a="http://schemas.openxmlformats.org/drawingml/2006/main">
+                  <a:graphicData uri="http://schemas.microsoft.com/office/word/2010/wordprocessingShape">
+                    <wps:wsp>
+                      <wps:cNvSpPr/>
+                      <wps:spPr>
+                        <a:xfrm>
+                          <a:off x="0" y="0"/>
+                          <a:ext cx="314325" cy="685800"/>
+                        </a:xfrm>
+                        <a:prstGeom prst="downArrow">
+                          <a:avLst/>
+                        </a:prstGeom>
+                      </wps:spPr>
+                      <wps:style>
+                        <a:lnRef idx="2">
+                          <a:schemeClr val="dk1"/>
+                        </a:lnRef>
+                        <a:fillRef idx="1">
+                          <a:schemeClr val="lt1"/>
+                        </a:fillRef>
+                        <a:effectRef idx="0">
+                          <a:schemeClr val="dk1"/>
+                        </a:effectRef>
+                        <a:fontRef idx="minor">
+                          <a:schemeClr val="dk1"/>
+                        </a:fontRef>
+                      </wps:style>
+                      <wps:bodyPr rot="0" spcFirstLastPara="0" vertOverflow="overflow" horzOverflow="overflow" vert="horz" wrap="square" lIns="91440" tIns="45720" rIns="91440" bIns="45720" numCol="1" spcCol="0" rtlCol="0" fromWordArt="0" anchor="ctr" anchorCtr="0" forceAA="0" compatLnSpc="1">
+                        <a:prstTxWarp prst="textNoShape">
+                          <a:avLst/>
+                        </a:prstTxWarp>
+                        <a:noAutofit/>
+                      </wps:bodyPr>
+                    </wps:wsp>
+                  </a:graphicData>
+                </a:graphic>
+              </wp:anchor>
+            </w:drawing>
+          </mc:Choice>
+          <mc:Fallback>
+            <w:pict>
+              <v:shape w14:anchorId="5B2253A6" id="Mũi tên: Xuống 20" o:spid="_x0000_s1026" type="#_x0000_t67" style="position:absolute;margin-left:198.4pt;margin-top:.9pt;width:24.75pt;height:54pt;z-index:251670528;visibility:visible;mso-wrap-style:square;mso-wrap-distance-left:9pt;mso-wrap-distance-top:0;mso-wrap-distance-right:9pt;mso-wrap-distance-bottom:0;mso-position-horizontal:absolute;mso-position-horizontal-relative:text;mso-position-vertical:absolute;mso-position-vertical-relative:text;v-text-anchor:middle" o:gfxdata="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" adj="16650" fillcolor="white [3201]" strokecolor="black [3200]" strokeweight="2pt"/>
+            </w:pict>
+          </mc:Fallback>
+        </mc:AlternateContent>
+      </w:r>
+    </w:p>
+    <w:p>
+      <w:pPr>
+        <w:rPr>
+          <w:sz w:val="24"/>
+          <w:szCs w:val="24"/>
+        </w:rPr>
+      </w:pPr>
+    </w:p>
+    <w:p>
+      <w:pPr>
+        <w:rPr>
+          <w:sz w:val="24"/>
+          <w:szCs w:val="24"/>
+        </w:rPr>
+      </w:pPr>
+      <w:r>
+        <w:rPr>
+          <w:noProof/>
+          <w:sz w:val="24"/>
+          <w:szCs w:val="24"/>
+        </w:rPr>
+        <mc:AlternateContent>
+          <mc:Choice Requires="wps">
+            <w:drawing>
+              <wp:anchor distT="0" distB="0" distL="114300" distR="114300" simplePos="0" relativeHeight="251669504" behindDoc="0" locked="0" layoutInCell="1" allowOverlap="1" wp14:anchorId="359E5E34" wp14:editId="4CF2A4ED">
+                <wp:simplePos x="0" y="0"/>
+                <wp:positionH relativeFrom="column">
+                  <wp:posOffset>1786255</wp:posOffset>
+                </wp:positionH>
+                <wp:positionV relativeFrom="paragraph">
+                  <wp:posOffset>102870</wp:posOffset>
+                </wp:positionV>
+                <wp:extent cx="1666875" cy="600075"/>
+                <wp:effectExtent l="0" t="0" r="28575" b="28575"/>
+                <wp:wrapNone/>
+                <wp:docPr id="19" name="Hình chữ nhật 19"/>
+                <wp:cNvGraphicFramePr/>
+                <a:graphic xmlns:a="http://schemas.openxmlformats.org/drawingml/2006/main">
+                  <a:graphicData uri="http://schemas.microsoft.com/office/word/2010/wordprocessingShape">
+                    <wps:wsp>
+                      <wps:cNvSpPr/>
+                      <wps:spPr>
+                        <a:xfrm>
+                          <a:off x="0" y="0"/>
+                          <a:ext cx="1666875" cy="600075"/>
+                        </a:xfrm>
+                        <a:prstGeom prst="rect">
+                          <a:avLst/>
+                        </a:prstGeom>
+                      </wps:spPr>
+                      <wps:style>
+                        <a:lnRef idx="2">
+                          <a:schemeClr val="dk1"/>
+                        </a:lnRef>
+                        <a:fillRef idx="1">
+                          <a:schemeClr val="lt1"/>
+                        </a:fillRef>
+                        <a:effectRef idx="0">
+                          <a:schemeClr val="dk1"/>
+                        </a:effectRef>
+                        <a:fontRef idx="minor">
+                          <a:schemeClr val="dk1"/>
+                        </a:fontRef>
+                      </wps:style>
+                      <wps:txbx>
+                        <w:txbxContent>
+                          <w:p>
+                            <w:pPr>
+                              <w:jc w:val="center"/>
+                            </w:pPr>
+                            <w:proofErr w:type="spellStart"/>
+                            <w:r>
+                              <w:t>Đỗ</w:t>
+                            </w:r>
+                            <w:proofErr w:type="spellEnd"/>
+                            <w:r>
+                              <w:t xml:space="preserve"> </w:t>
+                            </w:r>
+                            <w:proofErr w:type="spellStart"/>
+                            <w:r>
+                              <w:t>Xe</w:t>
+                            </w:r>
+                            <w:proofErr w:type="spellEnd"/>
+                          </w:p>
+                        </w:txbxContent>
+                      </wps:txbx>
+                      <wps:bodyPr rot="0" spcFirstLastPara="0" vertOverflow="overflow" horzOverflow="overflow" vert="horz" wrap="square" lIns="91440" tIns="45720" rIns="91440" bIns="45720" numCol="1" spcCol="0" rtlCol="0" fromWordArt="0" anchor="ctr" anchorCtr="0" forceAA="0" compatLnSpc="1">
+                        <a:prstTxWarp prst="textNoShape">
+                          <a:avLst/>
+                        </a:prstTxWarp>
+                        <a:noAutofit/>
+                      </wps:bodyPr>
+                    </wps:wsp>
+                  </a:graphicData>
+                </a:graphic>
+              </wp:anchor>
+            </w:drawing>
+          </mc:Choice>
+          <mc:Fallback>
+            <w:pict>
+              <v:rect w14:anchorId="359E5E34" id="Hình chữ nhật 19" o:spid="_x0000_s1034" style="position:absolute;left:0;text-align:left;margin-left:140.65pt;margin-top:8.1pt;width:131.25pt;height:47.25pt;z-index:251669504;visibility:visible;mso-wrap-style:square;mso-wrap-distance-left:9pt;mso-wrap-distance-top:0;mso-wrap-distance-right:9pt;mso-wrap-distance-bottom:0;mso-position-horizontal:absolute;mso-position-horizontal-relative:text;mso-position-vertical:absolute;mso-position-vertical-relative:text;v-text-anchor:middle" o:gfxdata="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" fillcolor="white [3201]" strokecolor="black [3200]" strokeweight="2pt">
+                <v:textbox>
+                  <w:txbxContent>
+                    <w:p>
+                      <w:pPr>
+                        <w:jc w:val="center"/>
+                      </w:pPr>
+                      <w:proofErr w:type="spellStart"/>
+                      <w:r>
+                        <w:t>Đỗ</w:t>
+                      </w:r>
+                      <w:proofErr w:type="spellEnd"/>
+                      <w:r>
+                        <w:t xml:space="preserve"> </w:t>
+                      </w:r>
+                      <w:proofErr w:type="spellStart"/>
+                      <w:r>
+                        <w:t>Xe</w:t>
+                      </w:r>
+                      <w:proofErr w:type="spellEnd"/>
+                    </w:p>
+                  </w:txbxContent>
+                </v:textbox>
+              </v:rect>
+            </w:pict>
+          </mc:Fallback>
+        </mc:AlternateContent>
+      </w:r>
+    </w:p>
+    <w:p>
+      <w:pPr>
+        <w:rPr>
+          <w:sz w:val="24"/>
+          <w:szCs w:val="24"/>
+        </w:rPr>
+      </w:pPr>
+    </w:p>
+    <w:p>
+      <w:pPr>
+        <w:rPr>
+          <w:sz w:val="24"/>
+          <w:szCs w:val="24"/>
+        </w:rPr>
+      </w:pPr>
+    </w:p>
+    <w:p>
+      <w:pPr>
         <w:pStyle w:val="oancuaDanhsach"/>
         <w:numPr>
           <w:ilvl w:val="0"/>
-          <w:numId w:val="36"/>
+          <w:numId w:val="39"/>
         </w:numPr>
         <w:rPr>
           <w:sz w:val="24"/>
@@ -8492,39 +10269,119 @@
           <w:sz w:val="24"/>
           <w:szCs w:val="24"/>
         </w:rPr>
-        <w:t>Đặt</w:t>
-      </w:r>
-      <w:proofErr w:type="spellEnd"/>
-      <w:r>
-        <w:rPr>
-          <w:sz w:val="24"/>
-          <w:szCs w:val="24"/>
-        </w:rPr>
-        <w:t xml:space="preserve"> </w:t>
-      </w:r>
-      <w:proofErr w:type="spellStart"/>
-      <w:r>
-        <w:rPr>
-          <w:sz w:val="24"/>
-          <w:szCs w:val="24"/>
-        </w:rPr>
-        <w:t>trước</w:t>
-      </w:r>
-      <w:proofErr w:type="spellEnd"/>
-      <w:r>
-        <w:rPr>
-          <w:sz w:val="24"/>
-          <w:szCs w:val="24"/>
-        </w:rPr>
-        <w:t xml:space="preserve"> </w:t>
-      </w:r>
-      <w:proofErr w:type="spellStart"/>
-      <w:r>
-        <w:rPr>
-          <w:sz w:val="24"/>
-          <w:szCs w:val="24"/>
-        </w:rPr>
-        <w:t>chỗ</w:t>
+        <w:t>Người</w:t>
+      </w:r>
+      <w:proofErr w:type="spellEnd"/>
+      <w:r>
+        <w:rPr>
+          <w:sz w:val="24"/>
+          <w:szCs w:val="24"/>
+        </w:rPr>
+        <w:t xml:space="preserve"> </w:t>
+      </w:r>
+      <w:proofErr w:type="spellStart"/>
+      <w:r>
+        <w:rPr>
+          <w:sz w:val="24"/>
+          <w:szCs w:val="24"/>
+        </w:rPr>
+        <w:t>lái</w:t>
+      </w:r>
+      <w:proofErr w:type="spellEnd"/>
+      <w:r>
+        <w:rPr>
+          <w:sz w:val="24"/>
+          <w:szCs w:val="24"/>
+        </w:rPr>
+        <w:t xml:space="preserve"> </w:t>
+      </w:r>
+      <w:proofErr w:type="spellStart"/>
+      <w:r>
+        <w:rPr>
+          <w:sz w:val="24"/>
+          <w:szCs w:val="24"/>
+        </w:rPr>
+        <w:t>xe</w:t>
+      </w:r>
+      <w:proofErr w:type="spellEnd"/>
+      <w:r>
+        <w:rPr>
+          <w:sz w:val="24"/>
+          <w:szCs w:val="24"/>
+        </w:rPr>
+        <w:t xml:space="preserve"> di </w:t>
+      </w:r>
+      <w:proofErr w:type="spellStart"/>
+      <w:r>
+        <w:rPr>
+          <w:sz w:val="24"/>
+          <w:szCs w:val="24"/>
+        </w:rPr>
+        <w:t>chuyển</w:t>
+      </w:r>
+      <w:proofErr w:type="spellEnd"/>
+      <w:r>
+        <w:rPr>
+          <w:sz w:val="24"/>
+          <w:szCs w:val="24"/>
+        </w:rPr>
+        <w:t xml:space="preserve"> </w:t>
+      </w:r>
+      <w:proofErr w:type="spellStart"/>
+      <w:r>
+        <w:rPr>
+          <w:sz w:val="24"/>
+          <w:szCs w:val="24"/>
+        </w:rPr>
+        <w:t>để</w:t>
+      </w:r>
+      <w:proofErr w:type="spellEnd"/>
+      <w:r>
+        <w:rPr>
+          <w:sz w:val="24"/>
+          <w:szCs w:val="24"/>
+        </w:rPr>
+        <w:t xml:space="preserve"> </w:t>
+      </w:r>
+      <w:proofErr w:type="spellStart"/>
+      <w:r>
+        <w:rPr>
+          <w:sz w:val="24"/>
+          <w:szCs w:val="24"/>
+        </w:rPr>
+        <w:t>tìm</w:t>
+      </w:r>
+      <w:proofErr w:type="spellEnd"/>
+      <w:r>
+        <w:rPr>
+          <w:sz w:val="24"/>
+          <w:szCs w:val="24"/>
+        </w:rPr>
+        <w:t xml:space="preserve"> </w:t>
+      </w:r>
+      <w:proofErr w:type="spellStart"/>
+      <w:r>
+        <w:rPr>
+          <w:sz w:val="24"/>
+          <w:szCs w:val="24"/>
+        </w:rPr>
+        <w:t>kiếm</w:t>
+      </w:r>
+      <w:proofErr w:type="spellEnd"/>
+      <w:r>
+        <w:rPr>
+          <w:sz w:val="24"/>
+          <w:szCs w:val="24"/>
+        </w:rPr>
+        <w:t xml:space="preserve"> </w:t>
+      </w:r>
+      <w:proofErr w:type="spellStart"/>
+      <w:r>
+        <w:rPr>
+          <w:sz w:val="24"/>
+          <w:szCs w:val="24"/>
+        </w:rPr>
+        <w:t>bãi</w:t>
       </w:r>
       <w:proofErr w:type="spellEnd"/>
       <w:r>
@@ -8562,9 +10419,860 @@
     </w:p>
     <w:p>
       <w:pPr>
+        <w:pStyle w:val="oancuaDanhsach"/>
+        <w:numPr>
+          <w:ilvl w:val="0"/>
+          <w:numId w:val="39"/>
+        </w:numPr>
+        <w:rPr>
+          <w:sz w:val="24"/>
+          <w:szCs w:val="24"/>
+        </w:rPr>
+      </w:pPr>
+      <w:proofErr w:type="spellStart"/>
+      <w:r>
+        <w:rPr>
+          <w:sz w:val="24"/>
+          <w:szCs w:val="24"/>
+        </w:rPr>
+        <w:t>Nếu</w:t>
+      </w:r>
+      <w:proofErr w:type="spellEnd"/>
+      <w:r>
+        <w:rPr>
+          <w:sz w:val="24"/>
+          <w:szCs w:val="24"/>
+        </w:rPr>
+        <w:t xml:space="preserve"> </w:t>
+      </w:r>
+      <w:proofErr w:type="spellStart"/>
+      <w:r>
+        <w:rPr>
+          <w:sz w:val="24"/>
+          <w:szCs w:val="24"/>
+        </w:rPr>
+        <w:t>tìm</w:t>
+      </w:r>
+      <w:proofErr w:type="spellEnd"/>
+      <w:r>
+        <w:rPr>
+          <w:sz w:val="24"/>
+          <w:szCs w:val="24"/>
+        </w:rPr>
+        <w:t xml:space="preserve"> </w:t>
+      </w:r>
+      <w:proofErr w:type="spellStart"/>
+      <w:r>
+        <w:rPr>
+          <w:sz w:val="24"/>
+          <w:szCs w:val="24"/>
+        </w:rPr>
+        <w:t>thấy</w:t>
+      </w:r>
+      <w:proofErr w:type="spellEnd"/>
+      <w:r>
+        <w:rPr>
+          <w:sz w:val="24"/>
+          <w:szCs w:val="24"/>
+        </w:rPr>
+        <w:t xml:space="preserve"> </w:t>
+      </w:r>
+      <w:proofErr w:type="spellStart"/>
+      <w:r>
+        <w:rPr>
+          <w:sz w:val="24"/>
+          <w:szCs w:val="24"/>
+        </w:rPr>
+        <w:t>bãi</w:t>
+      </w:r>
+      <w:proofErr w:type="spellEnd"/>
+      <w:r>
+        <w:rPr>
+          <w:sz w:val="24"/>
+          <w:szCs w:val="24"/>
+        </w:rPr>
+        <w:t xml:space="preserve"> </w:t>
+      </w:r>
+      <w:proofErr w:type="spellStart"/>
+      <w:r>
+        <w:rPr>
+          <w:sz w:val="24"/>
+          <w:szCs w:val="24"/>
+        </w:rPr>
+        <w:t>đỗ</w:t>
+      </w:r>
+      <w:proofErr w:type="spellEnd"/>
+      <w:r>
+        <w:rPr>
+          <w:sz w:val="24"/>
+          <w:szCs w:val="24"/>
+        </w:rPr>
+        <w:t xml:space="preserve"> </w:t>
+      </w:r>
+      <w:proofErr w:type="spellStart"/>
+      <w:r>
+        <w:rPr>
+          <w:sz w:val="24"/>
+          <w:szCs w:val="24"/>
+        </w:rPr>
+        <w:t>xe</w:t>
+      </w:r>
+      <w:proofErr w:type="spellEnd"/>
+      <w:r>
+        <w:rPr>
+          <w:sz w:val="24"/>
+          <w:szCs w:val="24"/>
+        </w:rPr>
+        <w:t xml:space="preserve">, </w:t>
+      </w:r>
+      <w:proofErr w:type="spellStart"/>
+      <w:r>
+        <w:rPr>
+          <w:sz w:val="24"/>
+          <w:szCs w:val="24"/>
+        </w:rPr>
+        <w:t>sẽ</w:t>
+      </w:r>
+      <w:proofErr w:type="spellEnd"/>
+      <w:r>
+        <w:rPr>
+          <w:sz w:val="24"/>
+          <w:szCs w:val="24"/>
+        </w:rPr>
+        <w:t xml:space="preserve"> </w:t>
+      </w:r>
+      <w:proofErr w:type="spellStart"/>
+      <w:r>
+        <w:rPr>
+          <w:sz w:val="24"/>
+          <w:szCs w:val="24"/>
+        </w:rPr>
+        <w:t>kiểm</w:t>
+      </w:r>
+      <w:proofErr w:type="spellEnd"/>
+      <w:r>
+        <w:rPr>
+          <w:sz w:val="24"/>
+          <w:szCs w:val="24"/>
+        </w:rPr>
+        <w:t xml:space="preserve"> </w:t>
+      </w:r>
+      <w:proofErr w:type="spellStart"/>
+      <w:r>
+        <w:rPr>
+          <w:sz w:val="24"/>
+          <w:szCs w:val="24"/>
+        </w:rPr>
+        <w:t>tra</w:t>
+      </w:r>
+      <w:proofErr w:type="spellEnd"/>
+      <w:r>
+        <w:rPr>
+          <w:sz w:val="24"/>
+          <w:szCs w:val="24"/>
+        </w:rPr>
+        <w:t xml:space="preserve"> </w:t>
+      </w:r>
+      <w:proofErr w:type="spellStart"/>
+      <w:r>
+        <w:rPr>
+          <w:sz w:val="24"/>
+          <w:szCs w:val="24"/>
+        </w:rPr>
+        <w:t>xem</w:t>
+      </w:r>
+      <w:proofErr w:type="spellEnd"/>
+      <w:r>
+        <w:rPr>
+          <w:sz w:val="24"/>
+          <w:szCs w:val="24"/>
+        </w:rPr>
+        <w:t xml:space="preserve"> </w:t>
+      </w:r>
+      <w:proofErr w:type="spellStart"/>
+      <w:r>
+        <w:rPr>
+          <w:sz w:val="24"/>
+          <w:szCs w:val="24"/>
+        </w:rPr>
+        <w:t>bãi</w:t>
+      </w:r>
+      <w:proofErr w:type="spellEnd"/>
+      <w:r>
+        <w:rPr>
+          <w:sz w:val="24"/>
+          <w:szCs w:val="24"/>
+        </w:rPr>
+        <w:t xml:space="preserve"> </w:t>
+      </w:r>
+      <w:proofErr w:type="spellStart"/>
+      <w:r>
+        <w:rPr>
+          <w:sz w:val="24"/>
+          <w:szCs w:val="24"/>
+        </w:rPr>
+        <w:t>còn</w:t>
+      </w:r>
+      <w:proofErr w:type="spellEnd"/>
+      <w:r>
+        <w:rPr>
+          <w:sz w:val="24"/>
+          <w:szCs w:val="24"/>
+        </w:rPr>
+        <w:t xml:space="preserve"> </w:t>
+      </w:r>
+      <w:proofErr w:type="spellStart"/>
+      <w:r>
+        <w:rPr>
+          <w:sz w:val="24"/>
+          <w:szCs w:val="24"/>
+        </w:rPr>
+        <w:t>chỗ</w:t>
+      </w:r>
+      <w:proofErr w:type="spellEnd"/>
+      <w:r>
+        <w:rPr>
+          <w:sz w:val="24"/>
+          <w:szCs w:val="24"/>
+        </w:rPr>
+        <w:t xml:space="preserve"> </w:t>
+      </w:r>
+      <w:proofErr w:type="spellStart"/>
+      <w:r>
+        <w:rPr>
+          <w:sz w:val="24"/>
+          <w:szCs w:val="24"/>
+        </w:rPr>
+        <w:t>để</w:t>
+      </w:r>
+      <w:proofErr w:type="spellEnd"/>
+      <w:r>
+        <w:rPr>
+          <w:sz w:val="24"/>
+          <w:szCs w:val="24"/>
+        </w:rPr>
+        <w:t xml:space="preserve"> </w:t>
+      </w:r>
+      <w:proofErr w:type="spellStart"/>
+      <w:r>
+        <w:rPr>
+          <w:sz w:val="24"/>
+          <w:szCs w:val="24"/>
+        </w:rPr>
+        <w:t>xe</w:t>
+      </w:r>
+      <w:proofErr w:type="spellEnd"/>
+      <w:r>
+        <w:rPr>
+          <w:sz w:val="24"/>
+          <w:szCs w:val="24"/>
+        </w:rPr>
+        <w:t xml:space="preserve"> hay </w:t>
+      </w:r>
+      <w:proofErr w:type="spellStart"/>
+      <w:r>
+        <w:rPr>
+          <w:sz w:val="24"/>
+          <w:szCs w:val="24"/>
+        </w:rPr>
+        <w:t>không</w:t>
+      </w:r>
+      <w:proofErr w:type="spellEnd"/>
+      <w:r>
+        <w:rPr>
+          <w:sz w:val="24"/>
+          <w:szCs w:val="24"/>
+        </w:rPr>
+        <w:t xml:space="preserve">, </w:t>
+      </w:r>
+      <w:proofErr w:type="spellStart"/>
+      <w:r>
+        <w:rPr>
+          <w:sz w:val="24"/>
+          <w:szCs w:val="24"/>
+        </w:rPr>
+        <w:t>nếu</w:t>
+      </w:r>
+      <w:proofErr w:type="spellEnd"/>
+      <w:r>
+        <w:rPr>
+          <w:sz w:val="24"/>
+          <w:szCs w:val="24"/>
+        </w:rPr>
+        <w:t xml:space="preserve"> </w:t>
+      </w:r>
+      <w:proofErr w:type="spellStart"/>
+      <w:r>
+        <w:rPr>
+          <w:sz w:val="24"/>
+          <w:szCs w:val="24"/>
+        </w:rPr>
+        <w:t>có</w:t>
+      </w:r>
+      <w:proofErr w:type="spellEnd"/>
+      <w:r>
+        <w:rPr>
+          <w:sz w:val="24"/>
+          <w:szCs w:val="24"/>
+        </w:rPr>
+        <w:t xml:space="preserve"> </w:t>
+      </w:r>
+      <w:proofErr w:type="spellStart"/>
+      <w:r>
+        <w:rPr>
+          <w:sz w:val="24"/>
+          <w:szCs w:val="24"/>
+        </w:rPr>
+        <w:t>thì</w:t>
+      </w:r>
+      <w:proofErr w:type="spellEnd"/>
+      <w:r>
+        <w:rPr>
+          <w:sz w:val="24"/>
+          <w:szCs w:val="24"/>
+        </w:rPr>
+        <w:t xml:space="preserve"> </w:t>
+      </w:r>
+      <w:proofErr w:type="spellStart"/>
+      <w:r>
+        <w:rPr>
+          <w:sz w:val="24"/>
+          <w:szCs w:val="24"/>
+        </w:rPr>
+        <w:t>đõ</w:t>
+      </w:r>
+      <w:proofErr w:type="spellEnd"/>
+      <w:r>
+        <w:rPr>
+          <w:sz w:val="24"/>
+          <w:szCs w:val="24"/>
+        </w:rPr>
+        <w:t xml:space="preserve"> </w:t>
+      </w:r>
+      <w:proofErr w:type="spellStart"/>
+      <w:r>
+        <w:rPr>
+          <w:sz w:val="24"/>
+          <w:szCs w:val="24"/>
+        </w:rPr>
+        <w:t>xe</w:t>
+      </w:r>
+      <w:proofErr w:type="spellEnd"/>
+      <w:r>
+        <w:rPr>
+          <w:sz w:val="24"/>
+          <w:szCs w:val="24"/>
+        </w:rPr>
+        <w:t xml:space="preserve">, </w:t>
+      </w:r>
+      <w:proofErr w:type="spellStart"/>
+      <w:r>
+        <w:rPr>
+          <w:sz w:val="24"/>
+          <w:szCs w:val="24"/>
+        </w:rPr>
+        <w:t>ngược</w:t>
+      </w:r>
+      <w:proofErr w:type="spellEnd"/>
+      <w:r>
+        <w:rPr>
+          <w:sz w:val="24"/>
+          <w:szCs w:val="24"/>
+        </w:rPr>
+        <w:t xml:space="preserve"> </w:t>
+      </w:r>
+      <w:proofErr w:type="spellStart"/>
+      <w:r>
+        <w:rPr>
+          <w:sz w:val="24"/>
+          <w:szCs w:val="24"/>
+        </w:rPr>
+        <w:t>lại</w:t>
+      </w:r>
+      <w:proofErr w:type="spellEnd"/>
+      <w:r>
+        <w:rPr>
+          <w:sz w:val="24"/>
+          <w:szCs w:val="24"/>
+        </w:rPr>
+        <w:t xml:space="preserve"> </w:t>
+      </w:r>
+      <w:proofErr w:type="spellStart"/>
+      <w:r>
+        <w:rPr>
+          <w:sz w:val="24"/>
+          <w:szCs w:val="24"/>
+        </w:rPr>
+        <w:t>nếu</w:t>
+      </w:r>
+      <w:proofErr w:type="spellEnd"/>
+      <w:r>
+        <w:rPr>
+          <w:sz w:val="24"/>
+          <w:szCs w:val="24"/>
+        </w:rPr>
+        <w:t xml:space="preserve"> </w:t>
+      </w:r>
+      <w:proofErr w:type="spellStart"/>
+      <w:r>
+        <w:rPr>
+          <w:sz w:val="24"/>
+          <w:szCs w:val="24"/>
+        </w:rPr>
+        <w:t>không</w:t>
+      </w:r>
+      <w:proofErr w:type="spellEnd"/>
+      <w:r>
+        <w:rPr>
+          <w:sz w:val="24"/>
+          <w:szCs w:val="24"/>
+        </w:rPr>
+        <w:t xml:space="preserve"> </w:t>
+      </w:r>
+      <w:proofErr w:type="spellStart"/>
+      <w:r>
+        <w:rPr>
+          <w:sz w:val="24"/>
+          <w:szCs w:val="24"/>
+        </w:rPr>
+        <w:t>có</w:t>
+      </w:r>
+      <w:proofErr w:type="spellEnd"/>
+      <w:r>
+        <w:rPr>
+          <w:sz w:val="24"/>
+          <w:szCs w:val="24"/>
+        </w:rPr>
+        <w:t xml:space="preserve"> </w:t>
+      </w:r>
+      <w:proofErr w:type="spellStart"/>
+      <w:r>
+        <w:rPr>
+          <w:sz w:val="24"/>
+          <w:szCs w:val="24"/>
+        </w:rPr>
+        <w:t>lại</w:t>
+      </w:r>
+      <w:proofErr w:type="spellEnd"/>
+      <w:r>
+        <w:rPr>
+          <w:sz w:val="24"/>
+          <w:szCs w:val="24"/>
+        </w:rPr>
+        <w:t xml:space="preserve"> </w:t>
+      </w:r>
+      <w:proofErr w:type="spellStart"/>
+      <w:r>
+        <w:rPr>
+          <w:sz w:val="24"/>
+          <w:szCs w:val="24"/>
+        </w:rPr>
+        <w:t>tiếp</w:t>
+      </w:r>
+      <w:proofErr w:type="spellEnd"/>
+      <w:r>
+        <w:rPr>
+          <w:sz w:val="24"/>
+          <w:szCs w:val="24"/>
+        </w:rPr>
+        <w:t xml:space="preserve"> </w:t>
+      </w:r>
+      <w:proofErr w:type="spellStart"/>
+      <w:r>
+        <w:rPr>
+          <w:sz w:val="24"/>
+          <w:szCs w:val="24"/>
+        </w:rPr>
+        <w:t>tục</w:t>
+      </w:r>
+      <w:proofErr w:type="spellEnd"/>
+      <w:r>
+        <w:rPr>
+          <w:sz w:val="24"/>
+          <w:szCs w:val="24"/>
+        </w:rPr>
+        <w:t xml:space="preserve"> </w:t>
+      </w:r>
+      <w:proofErr w:type="spellStart"/>
+      <w:r>
+        <w:rPr>
+          <w:sz w:val="24"/>
+          <w:szCs w:val="24"/>
+        </w:rPr>
+        <w:t>tìm</w:t>
+      </w:r>
+      <w:proofErr w:type="spellEnd"/>
+      <w:r>
+        <w:rPr>
+          <w:sz w:val="24"/>
+          <w:szCs w:val="24"/>
+        </w:rPr>
+        <w:t xml:space="preserve"> </w:t>
+      </w:r>
+      <w:proofErr w:type="spellStart"/>
+      <w:r>
+        <w:rPr>
+          <w:sz w:val="24"/>
+          <w:szCs w:val="24"/>
+        </w:rPr>
+        <w:t>kiếm</w:t>
+      </w:r>
+      <w:proofErr w:type="spellEnd"/>
+      <w:r>
+        <w:rPr>
+          <w:sz w:val="24"/>
+          <w:szCs w:val="24"/>
+        </w:rPr>
+        <w:t xml:space="preserve"> </w:t>
+      </w:r>
+      <w:proofErr w:type="spellStart"/>
+      <w:r>
+        <w:rPr>
+          <w:sz w:val="24"/>
+          <w:szCs w:val="24"/>
+        </w:rPr>
+        <w:t>bãi</w:t>
+      </w:r>
+      <w:proofErr w:type="spellEnd"/>
+      <w:r>
+        <w:rPr>
+          <w:sz w:val="24"/>
+          <w:szCs w:val="24"/>
+        </w:rPr>
+        <w:t xml:space="preserve"> </w:t>
+      </w:r>
+      <w:proofErr w:type="spellStart"/>
+      <w:r>
+        <w:rPr>
+          <w:sz w:val="24"/>
+          <w:szCs w:val="24"/>
+        </w:rPr>
+        <w:t>đỗ</w:t>
+      </w:r>
+      <w:proofErr w:type="spellEnd"/>
+      <w:r>
+        <w:rPr>
+          <w:sz w:val="24"/>
+          <w:szCs w:val="24"/>
+        </w:rPr>
+        <w:t xml:space="preserve"> </w:t>
+      </w:r>
+      <w:proofErr w:type="spellStart"/>
+      <w:r>
+        <w:rPr>
+          <w:sz w:val="24"/>
+          <w:szCs w:val="24"/>
+        </w:rPr>
+        <w:t>xe</w:t>
+      </w:r>
+      <w:proofErr w:type="spellEnd"/>
+    </w:p>
+    <w:p>
+      <w:pPr>
+        <w:pStyle w:val="oancuaDanhsach"/>
+        <w:numPr>
+          <w:ilvl w:val="0"/>
+          <w:numId w:val="39"/>
+        </w:numPr>
+        <w:rPr>
+          <w:sz w:val="24"/>
+          <w:szCs w:val="24"/>
+        </w:rPr>
+      </w:pPr>
+      <w:proofErr w:type="spellStart"/>
+      <w:r>
+        <w:rPr>
+          <w:sz w:val="24"/>
+          <w:szCs w:val="24"/>
+        </w:rPr>
+        <w:t>Trung</w:t>
+      </w:r>
+      <w:proofErr w:type="spellEnd"/>
+      <w:r>
+        <w:rPr>
+          <w:sz w:val="24"/>
+          <w:szCs w:val="24"/>
+        </w:rPr>
+        <w:t xml:space="preserve"> </w:t>
+      </w:r>
+      <w:proofErr w:type="spellStart"/>
+      <w:r>
+        <w:rPr>
+          <w:sz w:val="24"/>
+          <w:szCs w:val="24"/>
+        </w:rPr>
+        <w:t>bình</w:t>
+      </w:r>
+      <w:proofErr w:type="spellEnd"/>
+      <w:r>
+        <w:rPr>
+          <w:sz w:val="24"/>
+          <w:szCs w:val="24"/>
+        </w:rPr>
+        <w:t xml:space="preserve"> </w:t>
+      </w:r>
+      <w:proofErr w:type="spellStart"/>
+      <w:r>
+        <w:rPr>
+          <w:sz w:val="24"/>
+          <w:szCs w:val="24"/>
+        </w:rPr>
+        <w:t>một</w:t>
+      </w:r>
+      <w:proofErr w:type="spellEnd"/>
+      <w:r>
+        <w:rPr>
+          <w:sz w:val="24"/>
+          <w:szCs w:val="24"/>
+        </w:rPr>
+        <w:t xml:space="preserve"> </w:t>
+      </w:r>
+      <w:proofErr w:type="spellStart"/>
+      <w:r>
+        <w:rPr>
+          <w:sz w:val="24"/>
+          <w:szCs w:val="24"/>
+        </w:rPr>
+        <w:t>người</w:t>
+      </w:r>
+      <w:proofErr w:type="spellEnd"/>
+      <w:r>
+        <w:rPr>
+          <w:sz w:val="24"/>
+          <w:szCs w:val="24"/>
+        </w:rPr>
+        <w:t xml:space="preserve"> </w:t>
+      </w:r>
+      <w:proofErr w:type="spellStart"/>
+      <w:r>
+        <w:rPr>
+          <w:sz w:val="24"/>
+          <w:szCs w:val="24"/>
+        </w:rPr>
+        <w:t>cần</w:t>
+      </w:r>
+      <w:proofErr w:type="spellEnd"/>
+      <w:r>
+        <w:rPr>
+          <w:sz w:val="24"/>
+          <w:szCs w:val="24"/>
+        </w:rPr>
+        <w:t xml:space="preserve"> 30 </w:t>
+      </w:r>
+      <w:proofErr w:type="spellStart"/>
+      <w:r>
+        <w:rPr>
+          <w:sz w:val="24"/>
+          <w:szCs w:val="24"/>
+        </w:rPr>
+        <w:t>phút</w:t>
+      </w:r>
+      <w:proofErr w:type="spellEnd"/>
+      <w:r>
+        <w:rPr>
+          <w:sz w:val="24"/>
+          <w:szCs w:val="24"/>
+        </w:rPr>
+        <w:t xml:space="preserve"> </w:t>
+      </w:r>
+      <w:proofErr w:type="spellStart"/>
+      <w:r>
+        <w:rPr>
+          <w:sz w:val="24"/>
+          <w:szCs w:val="24"/>
+        </w:rPr>
+        <w:t>để</w:t>
+      </w:r>
+      <w:proofErr w:type="spellEnd"/>
+      <w:r>
+        <w:rPr>
+          <w:sz w:val="24"/>
+          <w:szCs w:val="24"/>
+        </w:rPr>
+        <w:t xml:space="preserve"> </w:t>
+      </w:r>
+      <w:proofErr w:type="spellStart"/>
+      <w:r>
+        <w:rPr>
+          <w:sz w:val="24"/>
+          <w:szCs w:val="24"/>
+        </w:rPr>
+        <w:t>đỗ</w:t>
+      </w:r>
+      <w:proofErr w:type="spellEnd"/>
+      <w:r>
+        <w:rPr>
+          <w:sz w:val="24"/>
+          <w:szCs w:val="24"/>
+        </w:rPr>
+        <w:t xml:space="preserve"> </w:t>
+      </w:r>
+      <w:proofErr w:type="spellStart"/>
+      <w:r>
+        <w:rPr>
+          <w:sz w:val="24"/>
+          <w:szCs w:val="24"/>
+        </w:rPr>
+        <w:t>được</w:t>
+      </w:r>
+      <w:proofErr w:type="spellEnd"/>
+      <w:r>
+        <w:rPr>
+          <w:sz w:val="24"/>
+          <w:szCs w:val="24"/>
+        </w:rPr>
+        <w:t xml:space="preserve"> </w:t>
+      </w:r>
+      <w:proofErr w:type="spellStart"/>
+      <w:r>
+        <w:rPr>
+          <w:sz w:val="24"/>
+          <w:szCs w:val="24"/>
+        </w:rPr>
+        <w:t>xe</w:t>
+      </w:r>
+      <w:proofErr w:type="spellEnd"/>
+      <w:r>
+        <w:rPr>
+          <w:sz w:val="24"/>
+          <w:szCs w:val="24"/>
+        </w:rPr>
+        <w:t xml:space="preserve"> </w:t>
+      </w:r>
+      <w:proofErr w:type="spellStart"/>
+      <w:r>
+        <w:rPr>
+          <w:sz w:val="24"/>
+          <w:szCs w:val="24"/>
+        </w:rPr>
+        <w:t>của</w:t>
+      </w:r>
+      <w:proofErr w:type="spellEnd"/>
+      <w:r>
+        <w:rPr>
+          <w:sz w:val="24"/>
+          <w:szCs w:val="24"/>
+        </w:rPr>
+        <w:t xml:space="preserve"> </w:t>
+      </w:r>
+      <w:proofErr w:type="spellStart"/>
+      <w:r>
+        <w:rPr>
+          <w:sz w:val="24"/>
+          <w:szCs w:val="24"/>
+        </w:rPr>
+        <w:t>mình</w:t>
+      </w:r>
+      <w:proofErr w:type="spellEnd"/>
+      <w:r>
+        <w:rPr>
+          <w:sz w:val="24"/>
+          <w:szCs w:val="24"/>
+        </w:rPr>
+        <w:t xml:space="preserve"> </w:t>
+      </w:r>
+      <w:proofErr w:type="spellStart"/>
+      <w:r>
+        <w:rPr>
+          <w:sz w:val="24"/>
+          <w:szCs w:val="24"/>
+        </w:rPr>
+        <w:t>trong</w:t>
+      </w:r>
+      <w:proofErr w:type="spellEnd"/>
+      <w:r>
+        <w:rPr>
+          <w:sz w:val="24"/>
+          <w:szCs w:val="24"/>
+        </w:rPr>
+        <w:t xml:space="preserve"> </w:t>
+      </w:r>
+      <w:proofErr w:type="spellStart"/>
+      <w:r>
+        <w:rPr>
+          <w:sz w:val="24"/>
+          <w:szCs w:val="24"/>
+        </w:rPr>
+        <w:t>trung</w:t>
+      </w:r>
+      <w:proofErr w:type="spellEnd"/>
+      <w:r>
+        <w:rPr>
+          <w:sz w:val="24"/>
+          <w:szCs w:val="24"/>
+        </w:rPr>
+        <w:t xml:space="preserve"> </w:t>
+      </w:r>
+      <w:proofErr w:type="spellStart"/>
+      <w:r>
+        <w:rPr>
+          <w:sz w:val="24"/>
+          <w:szCs w:val="24"/>
+        </w:rPr>
+        <w:t>tâm</w:t>
+      </w:r>
+      <w:proofErr w:type="spellEnd"/>
+      <w:r>
+        <w:rPr>
+          <w:sz w:val="24"/>
+          <w:szCs w:val="24"/>
+        </w:rPr>
+        <w:t xml:space="preserve"> </w:t>
+      </w:r>
+      <w:proofErr w:type="spellStart"/>
+      <w:r>
+        <w:rPr>
+          <w:sz w:val="24"/>
+          <w:szCs w:val="24"/>
+        </w:rPr>
+        <w:t>thành</w:t>
+      </w:r>
+      <w:proofErr w:type="spellEnd"/>
+      <w:r>
+        <w:rPr>
+          <w:sz w:val="24"/>
+          <w:szCs w:val="24"/>
+        </w:rPr>
+        <w:t xml:space="preserve"> </w:t>
+      </w:r>
+      <w:proofErr w:type="spellStart"/>
+      <w:r>
+        <w:rPr>
+          <w:sz w:val="24"/>
+          <w:szCs w:val="24"/>
+        </w:rPr>
+        <w:t>phố</w:t>
+      </w:r>
+      <w:proofErr w:type="spellEnd"/>
+      <w:r>
+        <w:rPr>
+          <w:sz w:val="24"/>
+          <w:szCs w:val="24"/>
+        </w:rPr>
+        <w:t xml:space="preserve"> </w:t>
+      </w:r>
+      <w:proofErr w:type="spellStart"/>
+      <w:r>
+        <w:rPr>
+          <w:sz w:val="24"/>
+          <w:szCs w:val="24"/>
+        </w:rPr>
+        <w:t>lớn</w:t>
+      </w:r>
+      <w:proofErr w:type="spellEnd"/>
+      <w:r>
+        <w:rPr>
+          <w:sz w:val="24"/>
+          <w:szCs w:val="24"/>
+        </w:rPr>
+        <w:t>.</w:t>
+      </w:r>
+    </w:p>
+    <w:p>
+      <w:pPr>
         <w:pStyle w:val="u2"/>
       </w:pPr>
-      <w:bookmarkStart w:id="7" w:name="_Toc527975132"/>
+      <w:bookmarkStart w:id="8" w:name="_Toc527975133"/>
       <w:proofErr w:type="spellStart"/>
       <w:r>
         <w:lastRenderedPageBreak/>
@@ -8586,160 +11294,89 @@
       <w:r>
         <w:t>hoạt</w:t>
       </w:r>
-      <w:proofErr w:type="spellEnd"/>
-      <w:r>
-        <w:t xml:space="preserve"> </w:t>
-      </w:r>
-      <w:proofErr w:type="spellStart"/>
-      <w:r>
-        <w:t>độn</w:t>
-      </w:r>
-      <w:bookmarkStart w:id="8" w:name="_GoBack"/>
+      <w:bookmarkStart w:id="9" w:name="_GoBack"/>
+      <w:bookmarkEnd w:id="9"/>
+      <w:proofErr w:type="spellEnd"/>
+      <w:r>
+        <w:t xml:space="preserve"> </w:t>
+      </w:r>
+      <w:proofErr w:type="spellStart"/>
+      <w:r>
+        <w:t>động</w:t>
+      </w:r>
+      <w:proofErr w:type="spellEnd"/>
+      <w:r>
+        <w:t xml:space="preserve"> </w:t>
+      </w:r>
+      <w:proofErr w:type="spellStart"/>
+      <w:r>
+        <w:t>dự</w:t>
+      </w:r>
+      <w:proofErr w:type="spellEnd"/>
+      <w:r>
+        <w:t xml:space="preserve"> </w:t>
+      </w:r>
+      <w:proofErr w:type="spellStart"/>
+      <w:r>
+        <w:t>kiến</w:t>
+      </w:r>
+      <w:proofErr w:type="spellEnd"/>
+      <w:r>
+        <w:t xml:space="preserve"> </w:t>
+      </w:r>
+      <w:proofErr w:type="spellStart"/>
+      <w:r>
+        <w:t>sau</w:t>
+      </w:r>
+      <w:proofErr w:type="spellEnd"/>
+      <w:r>
+        <w:t xml:space="preserve"> </w:t>
+      </w:r>
+      <w:proofErr w:type="spellStart"/>
+      <w:r>
+        <w:t>khi</w:t>
+      </w:r>
+      <w:proofErr w:type="spellEnd"/>
+      <w:r>
+        <w:t xml:space="preserve"> </w:t>
+      </w:r>
+      <w:proofErr w:type="spellStart"/>
+      <w:r>
+        <w:t>áp</w:t>
+      </w:r>
+      <w:proofErr w:type="spellEnd"/>
+      <w:r>
+        <w:t xml:space="preserve"> </w:t>
+      </w:r>
+      <w:proofErr w:type="spellStart"/>
+      <w:r>
+        <w:t>dụng</w:t>
+      </w:r>
+      <w:proofErr w:type="spellEnd"/>
+      <w:r>
+        <w:t xml:space="preserve"> </w:t>
+      </w:r>
+      <w:proofErr w:type="spellStart"/>
+      <w:r>
+        <w:t>sản</w:t>
+      </w:r>
+      <w:proofErr w:type="spellEnd"/>
+      <w:r>
+        <w:t xml:space="preserve"> </w:t>
+      </w:r>
+      <w:proofErr w:type="spellStart"/>
+      <w:r>
+        <w:t>phẩm</w:t>
+      </w:r>
+      <w:proofErr w:type="spellEnd"/>
+      <w:r>
+        <w:t xml:space="preserve"> </w:t>
+      </w:r>
+      <w:proofErr w:type="spellStart"/>
+      <w:r>
+        <w:t>mới</w:t>
+      </w:r>
       <w:bookmarkEnd w:id="8"/>
-      <w:r>
-        <w:t>g</w:t>
-      </w:r>
-      <w:proofErr w:type="spellEnd"/>
-      <w:r>
-        <w:t xml:space="preserve"> </w:t>
-      </w:r>
-      <w:proofErr w:type="spellStart"/>
-      <w:r>
-        <w:t>hiện</w:t>
-      </w:r>
-      <w:proofErr w:type="spellEnd"/>
-      <w:r>
-        <w:t xml:space="preserve"> </w:t>
-      </w:r>
-      <w:proofErr w:type="spellStart"/>
-      <w:r>
-        <w:t>thời</w:t>
-      </w:r>
-      <w:proofErr w:type="spellEnd"/>
-      <w:r>
-        <w:t xml:space="preserve"> – </w:t>
-      </w:r>
-      <w:proofErr w:type="spellStart"/>
-      <w:r>
-        <w:t>nghiệp</w:t>
-      </w:r>
-      <w:proofErr w:type="spellEnd"/>
-      <w:r>
-        <w:t xml:space="preserve"> </w:t>
-      </w:r>
-      <w:proofErr w:type="spellStart"/>
-      <w:r>
-        <w:t>vụ</w:t>
-      </w:r>
-      <w:bookmarkEnd w:id="7"/>
-      <w:proofErr w:type="spellEnd"/>
-    </w:p>
-    <w:p>
-      <w:pPr>
-        <w:pStyle w:val="u2"/>
-      </w:pPr>
-      <w:bookmarkStart w:id="9" w:name="_Toc527975133"/>
-      <w:proofErr w:type="spellStart"/>
-      <w:r>
-        <w:t>Mô</w:t>
-      </w:r>
-      <w:proofErr w:type="spellEnd"/>
-      <w:r>
-        <w:t xml:space="preserve"> </w:t>
-      </w:r>
-      <w:proofErr w:type="spellStart"/>
-      <w:r>
-        <w:t>hình</w:t>
-      </w:r>
-      <w:proofErr w:type="spellEnd"/>
-      <w:r>
-        <w:t xml:space="preserve"> </w:t>
-      </w:r>
-      <w:proofErr w:type="spellStart"/>
-      <w:r>
-        <w:t>hoạt</w:t>
-      </w:r>
-      <w:proofErr w:type="spellEnd"/>
-      <w:r>
-        <w:t xml:space="preserve"> </w:t>
-      </w:r>
-      <w:proofErr w:type="spellStart"/>
-      <w:r>
-        <w:t>động</w:t>
-      </w:r>
-      <w:proofErr w:type="spellEnd"/>
-      <w:r>
-        <w:t xml:space="preserve"> </w:t>
-      </w:r>
-      <w:proofErr w:type="spellStart"/>
-      <w:r>
-        <w:t>dự</w:t>
-      </w:r>
-      <w:proofErr w:type="spellEnd"/>
-      <w:r>
-        <w:t xml:space="preserve"> </w:t>
-      </w:r>
-      <w:proofErr w:type="spellStart"/>
-      <w:r>
-        <w:t>kiến</w:t>
-      </w:r>
-      <w:proofErr w:type="spellEnd"/>
-      <w:r>
-        <w:t xml:space="preserve"> </w:t>
-      </w:r>
-      <w:proofErr w:type="spellStart"/>
-      <w:r>
-        <w:t>sau</w:t>
-      </w:r>
-      <w:proofErr w:type="spellEnd"/>
-      <w:r>
-        <w:t xml:space="preserve"> </w:t>
-      </w:r>
-      <w:proofErr w:type="spellStart"/>
-      <w:r>
-        <w:t>khi</w:t>
-      </w:r>
-      <w:proofErr w:type="spellEnd"/>
-      <w:r>
-        <w:t xml:space="preserve"> </w:t>
-      </w:r>
-      <w:proofErr w:type="spellStart"/>
-      <w:r>
-        <w:t>áp</w:t>
-      </w:r>
-      <w:proofErr w:type="spellEnd"/>
-      <w:r>
-        <w:t xml:space="preserve"> </w:t>
-      </w:r>
-      <w:proofErr w:type="spellStart"/>
-      <w:r>
-        <w:t>dụng</w:t>
-      </w:r>
-      <w:proofErr w:type="spellEnd"/>
-      <w:r>
-        <w:t xml:space="preserve"> </w:t>
-      </w:r>
-      <w:proofErr w:type="spellStart"/>
-      <w:r>
-        <w:t>sản</w:t>
-      </w:r>
-      <w:proofErr w:type="spellEnd"/>
-      <w:r>
-        <w:t xml:space="preserve"> </w:t>
-      </w:r>
-      <w:proofErr w:type="spellStart"/>
-      <w:r>
-        <w:t>phẩm</w:t>
-      </w:r>
-      <w:proofErr w:type="spellEnd"/>
-      <w:r>
-        <w:t xml:space="preserve"> </w:t>
-      </w:r>
-      <w:proofErr w:type="spellStart"/>
-      <w:r>
-        <w:t>mới</w:t>
-      </w:r>
-      <w:bookmarkEnd w:id="9"/>
       <w:proofErr w:type="spellEnd"/>
     </w:p>
     <w:p>
@@ -11274,7 +13911,7 @@
               <v:stroke joinstyle="miter"/>
               <v:path gradientshapeok="t" o:connecttype="rect"/>
             </v:shapetype>
-            <v:shape id="Text Box 14" o:spid="_x0000_s1027" type="#_x0000_t202" style="position:absolute;left:0;text-align:left;margin-left:-78.05pt;margin-top:-10.3pt;width:71.35pt;height:30.7pt;z-index:251659264;visibility:visible;mso-wrap-style:square;mso-width-percent:0;mso-height-percent:0;mso-wrap-distance-left:9pt;mso-wrap-distance-top:0;mso-wrap-distance-right:9pt;mso-wrap-distance-bottom:0;mso-position-horizontal:absolute;mso-position-horizontal-relative:margin;mso-position-vertical:absolute;mso-position-vertical-relative:text;mso-width-percent:0;mso-height-percent:0;mso-width-relative:margin;mso-height-relative:margin;v-text-anchor:top" o:gfxdata="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" fillcolor="white [3201]" strokeweight=".5pt">
+            <v:shape id="Text Box 14" o:spid="_x0000_s1035" type="#_x0000_t202" style="position:absolute;left:0;text-align:left;margin-left:-78.05pt;margin-top:-10.3pt;width:71.35pt;height:30.7pt;z-index:251659264;visibility:visible;mso-wrap-style:square;mso-width-percent:0;mso-height-percent:0;mso-wrap-distance-left:9pt;mso-wrap-distance-top:0;mso-wrap-distance-right:9pt;mso-wrap-distance-bottom:0;mso-position-horizontal:absolute;mso-position-horizontal-relative:margin;mso-position-vertical:absolute;mso-position-vertical-relative:text;mso-width-percent:0;mso-height-percent:0;mso-width-relative:margin;mso-height-relative:margin;v-text-anchor:top" o:gfxdata="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" fillcolor="white [3201]" strokeweight=".5pt">
               <v:textbox>
                 <w:txbxContent>
                   <w:p>
@@ -13514,6 +16151,119 @@
     </w:lvl>
   </w:abstractNum>
   <w:abstractNum w:abstractNumId="29" w15:restartNumberingAfterBreak="0">
+    <w:nsid w:val="437B1B39"/>
+    <w:multiLevelType w:val="hybridMultilevel"/>
+    <w:tmpl w:val="10E475E8"/>
+    <w:lvl w:ilvl="0" w:tplc="0409000B">
+      <w:start w:val="1"/>
+      <w:numFmt w:val="bullet"/>
+      <w:lvlText w:val=""/>
+      <w:lvlJc w:val="left"/>
+      <w:pPr>
+        <w:ind w:left="720" w:hanging="360"/>
+      </w:pPr>
+      <w:rPr>
+        <w:rFonts w:ascii="Wingdings" w:hAnsi="Wingdings" w:hint="default"/>
+      </w:rPr>
+    </w:lvl>
+    <w:lvl w:ilvl="1" w:tplc="04090003" w:tentative="1">
+      <w:start w:val="1"/>
+      <w:numFmt w:val="bullet"/>
+      <w:lvlText w:val="o"/>
+      <w:lvlJc w:val="left"/>
+      <w:pPr>
+        <w:ind w:left="1440" w:hanging="360"/>
+      </w:pPr>
+      <w:rPr>
+        <w:rFonts w:ascii="Courier New" w:hAnsi="Courier New" w:cs="Courier New" w:hint="default"/>
+      </w:rPr>
+    </w:lvl>
+    <w:lvl w:ilvl="2" w:tplc="04090005" w:tentative="1">
+      <w:start w:val="1"/>
+      <w:numFmt w:val="bullet"/>
+      <w:lvlText w:val=""/>
+      <w:lvlJc w:val="left"/>
+      <w:pPr>
+        <w:ind w:left="2160" w:hanging="360"/>
+      </w:pPr>
+      <w:rPr>
+        <w:rFonts w:ascii="Wingdings" w:hAnsi="Wingdings" w:hint="default"/>
+      </w:rPr>
+    </w:lvl>
+    <w:lvl w:ilvl="3" w:tplc="04090001" w:tentative="1">
+      <w:start w:val="1"/>
+      <w:numFmt w:val="bullet"/>
+      <w:lvlText w:val=""/>
+      <w:lvlJc w:val="left"/>
+      <w:pPr>
+        <w:ind w:left="2880" w:hanging="360"/>
+      </w:pPr>
+      <w:rPr>
+        <w:rFonts w:ascii="Symbol" w:hAnsi="Symbol" w:hint="default"/>
+      </w:rPr>
+    </w:lvl>
+    <w:lvl w:ilvl="4" w:tplc="04090003" w:tentative="1">
+      <w:start w:val="1"/>
+      <w:numFmt w:val="bullet"/>
+      <w:lvlText w:val="o"/>
+      <w:lvlJc w:val="left"/>
+      <w:pPr>
+        <w:ind w:left="3600" w:hanging="360"/>
+      </w:pPr>
+      <w:rPr>
+        <w:rFonts w:ascii="Courier New" w:hAnsi="Courier New" w:cs="Courier New" w:hint="default"/>
+      </w:rPr>
+    </w:lvl>
+    <w:lvl w:ilvl="5" w:tplc="04090005" w:tentative="1">
+      <w:start w:val="1"/>
+      <w:numFmt w:val="bullet"/>
+      <w:lvlText w:val=""/>
+      <w:lvlJc w:val="left"/>
+      <w:pPr>
+        <w:ind w:left="4320" w:hanging="360"/>
+      </w:pPr>
+      <w:rPr>
+        <w:rFonts w:ascii="Wingdings" w:hAnsi="Wingdings" w:hint="default"/>
+      </w:rPr>
+    </w:lvl>
+    <w:lvl w:ilvl="6" w:tplc="04090001" w:tentative="1">
+      <w:start w:val="1"/>
+      <w:numFmt w:val="bullet"/>
+      <w:lvlText w:val=""/>
+      <w:lvlJc w:val="left"/>
+      <w:pPr>
+        <w:ind w:left="5040" w:hanging="360"/>
+      </w:pPr>
+      <w:rPr>
+        <w:rFonts w:ascii="Symbol" w:hAnsi="Symbol" w:hint="default"/>
+      </w:rPr>
+    </w:lvl>
+    <w:lvl w:ilvl="7" w:tplc="04090003" w:tentative="1">
+      <w:start w:val="1"/>
+      <w:numFmt w:val="bullet"/>
+      <w:lvlText w:val="o"/>
+      <w:lvlJc w:val="left"/>
+      <w:pPr>
+        <w:ind w:left="5760" w:hanging="360"/>
+      </w:pPr>
+      <w:rPr>
+        <w:rFonts w:ascii="Courier New" w:hAnsi="Courier New" w:cs="Courier New" w:hint="default"/>
+      </w:rPr>
+    </w:lvl>
+    <w:lvl w:ilvl="8" w:tplc="04090005" w:tentative="1">
+      <w:start w:val="1"/>
+      <w:numFmt w:val="bullet"/>
+      <w:lvlText w:val=""/>
+      <w:lvlJc w:val="left"/>
+      <w:pPr>
+        <w:ind w:left="6480" w:hanging="360"/>
+      </w:pPr>
+      <w:rPr>
+        <w:rFonts w:ascii="Wingdings" w:hAnsi="Wingdings" w:hint="default"/>
+      </w:rPr>
+    </w:lvl>
+  </w:abstractNum>
+  <w:abstractNum w:abstractNumId="30" w15:restartNumberingAfterBreak="0">
     <w:nsid w:val="46D05BEB"/>
     <w:multiLevelType w:val="hybridMultilevel"/>
     <w:tmpl w:val="EF2E6F12"/>
@@ -13626,7 +16376,120 @@
       </w:rPr>
     </w:lvl>
   </w:abstractNum>
-  <w:abstractNum w:abstractNumId="30" w15:restartNumberingAfterBreak="0">
+  <w:abstractNum w:abstractNumId="31" w15:restartNumberingAfterBreak="0">
+    <w:nsid w:val="511A1910"/>
+    <w:multiLevelType w:val="hybridMultilevel"/>
+    <w:tmpl w:val="6930AF66"/>
+    <w:lvl w:ilvl="0" w:tplc="0409000B">
+      <w:start w:val="1"/>
+      <w:numFmt w:val="bullet"/>
+      <w:lvlText w:val=""/>
+      <w:lvlJc w:val="left"/>
+      <w:pPr>
+        <w:ind w:left="720" w:hanging="360"/>
+      </w:pPr>
+      <w:rPr>
+        <w:rFonts w:ascii="Wingdings" w:hAnsi="Wingdings" w:hint="default"/>
+      </w:rPr>
+    </w:lvl>
+    <w:lvl w:ilvl="1" w:tplc="04090003" w:tentative="1">
+      <w:start w:val="1"/>
+      <w:numFmt w:val="bullet"/>
+      <w:lvlText w:val="o"/>
+      <w:lvlJc w:val="left"/>
+      <w:pPr>
+        <w:ind w:left="1440" w:hanging="360"/>
+      </w:pPr>
+      <w:rPr>
+        <w:rFonts w:ascii="Courier New" w:hAnsi="Courier New" w:cs="Courier New" w:hint="default"/>
+      </w:rPr>
+    </w:lvl>
+    <w:lvl w:ilvl="2" w:tplc="04090005" w:tentative="1">
+      <w:start w:val="1"/>
+      <w:numFmt w:val="bullet"/>
+      <w:lvlText w:val=""/>
+      <w:lvlJc w:val="left"/>
+      <w:pPr>
+        <w:ind w:left="2160" w:hanging="360"/>
+      </w:pPr>
+      <w:rPr>
+        <w:rFonts w:ascii="Wingdings" w:hAnsi="Wingdings" w:hint="default"/>
+      </w:rPr>
+    </w:lvl>
+    <w:lvl w:ilvl="3" w:tplc="04090001" w:tentative="1">
+      <w:start w:val="1"/>
+      <w:numFmt w:val="bullet"/>
+      <w:lvlText w:val=""/>
+      <w:lvlJc w:val="left"/>
+      <w:pPr>
+        <w:ind w:left="2880" w:hanging="360"/>
+      </w:pPr>
+      <w:rPr>
+        <w:rFonts w:ascii="Symbol" w:hAnsi="Symbol" w:hint="default"/>
+      </w:rPr>
+    </w:lvl>
+    <w:lvl w:ilvl="4" w:tplc="04090003" w:tentative="1">
+      <w:start w:val="1"/>
+      <w:numFmt w:val="bullet"/>
+      <w:lvlText w:val="o"/>
+      <w:lvlJc w:val="left"/>
+      <w:pPr>
+        <w:ind w:left="3600" w:hanging="360"/>
+      </w:pPr>
+      <w:rPr>
+        <w:rFonts w:ascii="Courier New" w:hAnsi="Courier New" w:cs="Courier New" w:hint="default"/>
+      </w:rPr>
+    </w:lvl>
+    <w:lvl w:ilvl="5" w:tplc="04090005" w:tentative="1">
+      <w:start w:val="1"/>
+      <w:numFmt w:val="bullet"/>
+      <w:lvlText w:val=""/>
+      <w:lvlJc w:val="left"/>
+      <w:pPr>
+        <w:ind w:left="4320" w:hanging="360"/>
+      </w:pPr>
+      <w:rPr>
+        <w:rFonts w:ascii="Wingdings" w:hAnsi="Wingdings" w:hint="default"/>
+      </w:rPr>
+    </w:lvl>
+    <w:lvl w:ilvl="6" w:tplc="04090001" w:tentative="1">
+      <w:start w:val="1"/>
+      <w:numFmt w:val="bullet"/>
+      <w:lvlText w:val=""/>
+      <w:lvlJc w:val="left"/>
+      <w:pPr>
+        <w:ind w:left="5040" w:hanging="360"/>
+      </w:pPr>
+      <w:rPr>
+        <w:rFonts w:ascii="Symbol" w:hAnsi="Symbol" w:hint="default"/>
+      </w:rPr>
+    </w:lvl>
+    <w:lvl w:ilvl="7" w:tplc="04090003" w:tentative="1">
+      <w:start w:val="1"/>
+      <w:numFmt w:val="bullet"/>
+      <w:lvlText w:val="o"/>
+      <w:lvlJc w:val="left"/>
+      <w:pPr>
+        <w:ind w:left="5760" w:hanging="360"/>
+      </w:pPr>
+      <w:rPr>
+        <w:rFonts w:ascii="Courier New" w:hAnsi="Courier New" w:cs="Courier New" w:hint="default"/>
+      </w:rPr>
+    </w:lvl>
+    <w:lvl w:ilvl="8" w:tplc="04090005" w:tentative="1">
+      <w:start w:val="1"/>
+      <w:numFmt w:val="bullet"/>
+      <w:lvlText w:val=""/>
+      <w:lvlJc w:val="left"/>
+      <w:pPr>
+        <w:ind w:left="6480" w:hanging="360"/>
+      </w:pPr>
+      <w:rPr>
+        <w:rFonts w:ascii="Wingdings" w:hAnsi="Wingdings" w:hint="default"/>
+      </w:rPr>
+    </w:lvl>
+  </w:abstractNum>
+  <w:abstractNum w:abstractNumId="32" w15:restartNumberingAfterBreak="0">
     <w:nsid w:val="58B72105"/>
     <w:multiLevelType w:val="multilevel"/>
     <w:tmpl w:val="D960FB60"/>
@@ -13775,7 +16638,7 @@
       </w:rPr>
     </w:lvl>
   </w:abstractNum>
-  <w:abstractNum w:abstractNumId="31" w15:restartNumberingAfterBreak="0">
+  <w:abstractNum w:abstractNumId="33" w15:restartNumberingAfterBreak="0">
     <w:nsid w:val="644273D5"/>
     <w:multiLevelType w:val="hybridMultilevel"/>
     <w:tmpl w:val="0DDCF002"/>
@@ -13887,7 +16750,7 @@
       </w:rPr>
     </w:lvl>
   </w:abstractNum>
-  <w:abstractNum w:abstractNumId="32" w15:restartNumberingAfterBreak="0">
+  <w:abstractNum w:abstractNumId="34" w15:restartNumberingAfterBreak="0">
     <w:nsid w:val="67C1146D"/>
     <w:multiLevelType w:val="hybridMultilevel"/>
     <w:tmpl w:val="7DA8282E"/>
@@ -14027,7 +16890,7 @@
       </w:rPr>
     </w:lvl>
   </w:abstractNum>
-  <w:abstractNum w:abstractNumId="33" w15:restartNumberingAfterBreak="0">
+  <w:abstractNum w:abstractNumId="35" w15:restartNumberingAfterBreak="0">
     <w:nsid w:val="79405515"/>
     <w:multiLevelType w:val="hybridMultilevel"/>
     <w:tmpl w:val="B588D586"/>
@@ -14143,7 +17006,7 @@
       </w:pPr>
     </w:lvl>
   </w:abstractNum>
-  <w:abstractNum w:abstractNumId="34" w15:restartNumberingAfterBreak="0">
+  <w:abstractNum w:abstractNumId="36" w15:restartNumberingAfterBreak="0">
     <w:nsid w:val="795348F1"/>
     <w:multiLevelType w:val="multilevel"/>
     <w:tmpl w:val="00000011"/>
@@ -14256,7 +17119,7 @@
       </w:pPr>
     </w:lvl>
   </w:abstractNum>
-  <w:abstractNum w:abstractNumId="35" w15:restartNumberingAfterBreak="0">
+  <w:abstractNum w:abstractNumId="37" w15:restartNumberingAfterBreak="0">
     <w:nsid w:val="79A46B55"/>
     <w:multiLevelType w:val="hybridMultilevel"/>
     <w:tmpl w:val="A50657AE"/>
@@ -14369,7 +17232,7 @@
       </w:rPr>
     </w:lvl>
   </w:abstractNum>
-  <w:abstractNum w:abstractNumId="36" w15:restartNumberingAfterBreak="0">
+  <w:abstractNum w:abstractNumId="38" w15:restartNumberingAfterBreak="0">
     <w:nsid w:val="7E820D19"/>
     <w:multiLevelType w:val="hybridMultilevel"/>
     <w:tmpl w:val="4A5C1FCA"/>
@@ -14540,10 +17403,10 @@
     <w:abstractNumId w:val="22"/>
   </w:num>
   <w:num w:numId="20">
-    <w:abstractNumId w:val="34"/>
+    <w:abstractNumId w:val="36"/>
   </w:num>
   <w:num w:numId="21">
-    <w:abstractNumId w:val="33"/>
+    <w:abstractNumId w:val="35"/>
   </w:num>
   <w:num w:numId="22">
     <w:abstractNumId w:val="21"/>
@@ -14561,7 +17424,7 @@
     <w:abstractNumId w:val="24"/>
   </w:num>
   <w:num w:numId="27">
-    <w:abstractNumId w:val="32"/>
+    <w:abstractNumId w:val="34"/>
   </w:num>
   <w:num w:numId="28">
     <w:abstractNumId w:val="28"/>
@@ -14573,25 +17436,31 @@
     <w:abstractNumId w:val="18"/>
   </w:num>
   <w:num w:numId="31">
-    <w:abstractNumId w:val="30"/>
+    <w:abstractNumId w:val="32"/>
   </w:num>
   <w:num w:numId="32">
     <w:abstractNumId w:val="25"/>
   </w:num>
   <w:num w:numId="33">
-    <w:abstractNumId w:val="36"/>
+    <w:abstractNumId w:val="38"/>
   </w:num>
   <w:num w:numId="34">
-    <w:abstractNumId w:val="35"/>
+    <w:abstractNumId w:val="37"/>
   </w:num>
   <w:num w:numId="35">
     <w:abstractNumId w:val="27"/>
   </w:num>
   <w:num w:numId="36">
-    <w:abstractNumId w:val="29"/>
+    <w:abstractNumId w:val="30"/>
   </w:num>
   <w:num w:numId="37">
+    <w:abstractNumId w:val="33"/>
+  </w:num>
+  <w:num w:numId="38">
     <w:abstractNumId w:val="31"/>
+  </w:num>
+  <w:num w:numId="39">
+    <w:abstractNumId w:val="29"/>
   </w:num>
 </w:numbering>
 </file>
@@ -16234,7 +19103,7 @@
 </file>
 
 <file path=customXml/itemProps1.xml><?xml version="1.0" encoding="utf-8"?>
-<ds:datastoreItem xmlns:ds="http://schemas.openxmlformats.org/officeDocument/2006/customXml" ds:itemID="{A205C0F9-61BB-44E0-A824-4AE2747ED86D}">
+<ds:datastoreItem xmlns:ds="http://schemas.openxmlformats.org/officeDocument/2006/customXml" ds:itemID="{A5F318F5-07AE-4BEF-BD54-E2F17DFC75AB}">
   <ds:schemaRefs>
     <ds:schemaRef ds:uri="http://schemas.openxmlformats.org/officeDocument/2006/bibliography"/>
   </ds:schemaRefs>

</xml_diff>

<commit_message>
Chi tiết ước lượng tính năng
</commit_message>
<xml_diff>
--- a/MyProjectMgnt .docx
+++ b/MyProjectMgnt .docx
@@ -4947,7 +4947,7 @@
           </mc:Choice>
           <mc:Fallback>
             <w:pict>
-              <v:shapetype w14:anchorId="7892AAE0" id="_x0000_t103" coordsize="21600,21600" o:spt="103" adj="12960,19440,7200" path="wr@22,0@21@3,,0@21@4@22@14@21@1@21@7@2@12l@2@13,0@8@2@11at@22,0@21@3@2@10@24@16@22@14@21@1@24@16,0@14xear@22@14@21@1@21@7@24@16nfe">
+              <v:shapetype w14:anchorId="42A58982" id="_x0000_t103" coordsize="21600,21600" o:spt="103" adj="12960,19440,7200" path="wr@22,0@21@3,,0@21@4@22@14@21@1@21@7@2@12l@2@13,0@8@2@11at@22,0@21@3@2@10@24@16@22@14@21@1@24@16,0@14xear@22@14@21@1@21@7@24@16nfe">
                 <v:stroke joinstyle="miter"/>
                 <v:formulas>
                   <v:f eqn="val #0"/>
@@ -5078,7 +5078,7 @@
           </mc:Choice>
           <mc:Fallback>
             <w:pict>
-              <v:shapetype w14:anchorId="25D80AFA" id="_x0000_t102" coordsize="21600,21600" o:spt="102" adj="12960,19440,14400" path="ar,0@23@3@22,,0@4,0@15@23@1,0@7@2@13l@2@14@22@8@2@12wa,0@23@3@2@11@26@17,0@15@23@1@26@17@22@15xear,0@23@3,0@4@26@17nfe">
+              <v:shapetype w14:anchorId="7BB7154F" id="_x0000_t102" coordsize="21600,21600" o:spt="102" adj="12960,19440,14400" path="ar,0@23@3@22,,0@4,0@15@23@1,0@7@2@13l@2@14@22@8@2@12wa,0@23@3@2@11@26@17,0@15@23@1@26@17@22@15xear,0@23@3,0@4@26@17nfe">
                 <v:stroke joinstyle="miter"/>
                 <v:formulas>
                   <v:f eqn="val #0"/>
@@ -5314,7 +5314,7 @@
           </mc:Choice>
           <mc:Fallback>
             <w:pict>
-              <v:shapetype w14:anchorId="08FEB8EC" id="_x0000_t67" coordsize="21600,21600" o:spt="67" adj="16200,5400" path="m0@0l@1@0@1,0@2,0@2@0,21600@0,10800,21600xe">
+              <v:shapetype w14:anchorId="107EC694" id="_x0000_t67" coordsize="21600,21600" o:spt="67" adj="16200,5400" path="m0@0l@1@0@1,0@2,0@2@0,21600@0,10800,21600xe">
                 <v:stroke joinstyle="miter"/>
                 <v:formulas>
                   <v:f eqn="val #0"/>
@@ -5799,7 +5799,7 @@
           </mc:Choice>
           <mc:Fallback>
             <w:pict>
-              <v:shape w14:anchorId="6BA09832" id="Mũi tên: Xuống 12" o:spid="_x0000_s1026" type="#_x0000_t67" style="position:absolute;margin-left:197.65pt;margin-top:8.45pt;width:21.75pt;height:38.25pt;z-index:251665408;visibility:visible;mso-wrap-style:square;mso-wrap-distance-left:9pt;mso-wrap-distance-top:0;mso-wrap-distance-right:9pt;mso-wrap-distance-bottom:0;mso-position-horizontal:absolute;mso-position-horizontal-relative:text;mso-position-vertical:absolute;mso-position-vertical-relative:text;v-text-anchor:middle" o:gfxdata="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" adj="15459" fillcolor="white [3201]" strokecolor="black [3200]" strokeweight="2pt"/>
+              <v:shape w14:anchorId="703548B1" id="Mũi tên: Xuống 12" o:spid="_x0000_s1026" type="#_x0000_t67" style="position:absolute;margin-left:197.65pt;margin-top:8.45pt;width:21.75pt;height:38.25pt;z-index:251665408;visibility:visible;mso-wrap-style:square;mso-wrap-distance-left:9pt;mso-wrap-distance-top:0;mso-wrap-distance-right:9pt;mso-wrap-distance-bottom:0;mso-position-horizontal:absolute;mso-position-horizontal-relative:text;mso-position-vertical:absolute;mso-position-vertical-relative:text;v-text-anchor:middle" o:gfxdata="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" adj="15459" fillcolor="white [3201]" strokecolor="black [3200]" strokeweight="2pt"/>
             </w:pict>
           </mc:Fallback>
         </mc:AlternateContent>
@@ -6085,7 +6085,7 @@
           </mc:Choice>
           <mc:Fallback>
             <w:pict>
-              <v:shape w14:anchorId="76DC58D5" id="Mũi tên: Xuống 20" o:spid="_x0000_s1026" type="#_x0000_t67" style="position:absolute;margin-left:198.4pt;margin-top:.9pt;width:24.75pt;height:54pt;z-index:251670528;visibility:visible;mso-wrap-style:square;mso-wrap-distance-left:9pt;mso-wrap-distance-top:0;mso-wrap-distance-right:9pt;mso-wrap-distance-bottom:0;mso-position-horizontal:absolute;mso-position-horizontal-relative:text;mso-position-vertical:absolute;mso-position-vertical-relative:text;v-text-anchor:middle" o:gfxdata="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" adj="16650" fillcolor="white [3201]" strokecolor="black [3200]" strokeweight="2pt"/>
+              <v:shape w14:anchorId="54362729" id="Mũi tên: Xuống 20" o:spid="_x0000_s1026" type="#_x0000_t67" style="position:absolute;margin-left:198.4pt;margin-top:.9pt;width:24.75pt;height:54pt;z-index:251670528;visibility:visible;mso-wrap-style:square;mso-wrap-distance-left:9pt;mso-wrap-distance-top:0;mso-wrap-distance-right:9pt;mso-wrap-distance-bottom:0;mso-position-horizontal:absolute;mso-position-horizontal-relative:text;mso-position-vertical:absolute;mso-position-vertical-relative:text;v-text-anchor:middle" o:gfxdata="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" adj="16650" fillcolor="white [3201]" strokecolor="black [3200]" strokeweight="2pt"/>
             </w:pict>
           </mc:Fallback>
         </mc:AlternateContent>
@@ -6692,7 +6692,7 @@
           </mc:Choice>
           <mc:Fallback>
             <w:pict>
-              <v:shapetype w14:anchorId="7A890308" id="_x0000_t13" coordsize="21600,21600" o:spt="13" adj="16200,5400" path="m@0,l@0@1,0@1,0@2@0@2@0,21600,21600,10800xe">
+              <v:shapetype w14:anchorId="31012D64" id="_x0000_t13" coordsize="21600,21600" o:spt="13" adj="16200,5400" path="m@0,l@0@1,0@1,0@2@0@2@0,21600,21600,10800xe">
                 <v:stroke joinstyle="miter"/>
                 <v:formulas>
                   <v:f eqn="val #0"/>
@@ -6774,7 +6774,7 @@
           </mc:Choice>
           <mc:Fallback>
             <w:pict>
-              <v:shape w14:anchorId="35304ADB" id="Mũi tên: Phải 27" o:spid="_x0000_s1026" type="#_x0000_t13" style="position:absolute;margin-left:121.9pt;margin-top:2.35pt;width:44.25pt;height:11.25pt;z-index:251677696;visibility:visible;mso-wrap-style:square;mso-wrap-distance-left:9pt;mso-wrap-distance-top:0;mso-wrap-distance-right:9pt;mso-wrap-distance-bottom:0;mso-position-horizontal:absolute;mso-position-horizontal-relative:text;mso-position-vertical:absolute;mso-position-vertical-relative:text;v-text-anchor:middle" o:gfxdata="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" adj="18854" fillcolor="white [3201]" strokecolor="#f79646 [3209]" strokeweight="2pt"/>
+              <v:shape w14:anchorId="6ADB8B9D" id="Mũi tên: Phải 27" o:spid="_x0000_s1026" type="#_x0000_t13" style="position:absolute;margin-left:121.9pt;margin-top:2.35pt;width:44.25pt;height:11.25pt;z-index:251677696;visibility:visible;mso-wrap-style:square;mso-wrap-distance-left:9pt;mso-wrap-distance-top:0;mso-wrap-distance-right:9pt;mso-wrap-distance-bottom:0;mso-position-horizontal:absolute;mso-position-horizontal-relative:text;mso-position-vertical:absolute;mso-position-vertical-relative:text;v-text-anchor:middle" o:gfxdata="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" adj="18854" fillcolor="white [3201]" strokecolor="#f79646 [3209]" strokeweight="2pt"/>
             </w:pict>
           </mc:Fallback>
         </mc:AlternateContent>
@@ -6842,7 +6842,7 @@
           </mc:Choice>
           <mc:Fallback>
             <w:pict>
-              <v:shapetype w14:anchorId="44D40B5A" id="_x0000_t66" coordsize="21600,21600" o:spt="66" adj="5400,5400" path="m@0,l@0@1,21600@1,21600@2@0@2@0,21600,,10800xe">
+              <v:shapetype w14:anchorId="613AEF1E" id="_x0000_t66" coordsize="21600,21600" o:spt="66" adj="5400,5400" path="m@0,l@0@1,21600@1,21600@2@0@2@0,21600,,10800xe">
                 <v:stroke joinstyle="miter"/>
                 <v:formulas>
                   <v:f eqn="val #0"/>
@@ -6922,7 +6922,7 @@
           </mc:Choice>
           <mc:Fallback>
             <w:pict>
-              <v:shape w14:anchorId="3DA852D0" id="Mũi tên: Trái 28" o:spid="_x0000_s1026" type="#_x0000_t66" style="position:absolute;margin-left:121.15pt;margin-top:.45pt;width:42.75pt;height:10.5pt;z-index:251678720;visibility:visible;mso-wrap-style:square;mso-wrap-distance-left:9pt;mso-wrap-distance-top:0;mso-wrap-distance-right:9pt;mso-wrap-distance-bottom:0;mso-position-horizontal:absolute;mso-position-horizontal-relative:text;mso-position-vertical:absolute;mso-position-vertical-relative:text;v-text-anchor:middle" o:gfxdata="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" adj="2653" fillcolor="white [3201]" strokecolor="#f79646 [3209]" strokeweight="2pt"/>
+              <v:shape w14:anchorId="0104CBA4" id="Mũi tên: Trái 28" o:spid="_x0000_s1026" type="#_x0000_t66" style="position:absolute;margin-left:121.15pt;margin-top:.45pt;width:42.75pt;height:10.5pt;z-index:251678720;visibility:visible;mso-wrap-style:square;mso-wrap-distance-left:9pt;mso-wrap-distance-top:0;mso-wrap-distance-right:9pt;mso-wrap-distance-bottom:0;mso-position-horizontal:absolute;mso-position-horizontal-relative:text;mso-position-vertical:absolute;mso-position-vertical-relative:text;v-text-anchor:middle" o:gfxdata="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" adj="2653" fillcolor="white [3201]" strokecolor="#f79646 [3209]" strokeweight="2pt"/>
             </w:pict>
           </mc:Fallback>
         </mc:AlternateContent>
@@ -7044,154 +7044,384 @@
         </w:rPr>
         <w:t>Yêu cầu người dùng phải có thiết bị kết nối internet</w:t>
       </w:r>
-      <w:bookmarkStart w:id="10" w:name="_GoBack"/>
+    </w:p>
+    <w:p/>
+    <w:p>
+      <w:pPr>
+        <w:pStyle w:val="u1"/>
+      </w:pPr>
+      <w:bookmarkStart w:id="10" w:name="_Toc527975135"/>
+      <w:r>
+        <w:t>Ước lượng</w:t>
+      </w:r>
       <w:bookmarkEnd w:id="10"/>
     </w:p>
-    <w:p/>
+    <w:p>
+      <w:pPr>
+        <w:pStyle w:val="u2"/>
+      </w:pPr>
+      <w:bookmarkStart w:id="11" w:name="_Toc527975136"/>
+      <w:r>
+        <w:t>Ước lượng tính năng</w:t>
+      </w:r>
+      <w:bookmarkEnd w:id="11"/>
+    </w:p>
+    <w:p>
+      <w:pPr>
+        <w:pStyle w:val="oancuaDanhsach"/>
+        <w:numPr>
+          <w:ilvl w:val="0"/>
+          <w:numId w:val="42"/>
+        </w:numPr>
+        <w:rPr>
+          <w:sz w:val="24"/>
+          <w:szCs w:val="24"/>
+        </w:rPr>
+      </w:pPr>
+      <w:r>
+        <w:rPr>
+          <w:sz w:val="24"/>
+          <w:szCs w:val="24"/>
+        </w:rPr>
+        <w:t>App:</w:t>
+      </w:r>
+    </w:p>
+    <w:p>
+      <w:pPr>
+        <w:pStyle w:val="oancuaDanhsach"/>
+        <w:numPr>
+          <w:ilvl w:val="0"/>
+          <w:numId w:val="44"/>
+        </w:numPr>
+        <w:rPr>
+          <w:sz w:val="24"/>
+          <w:szCs w:val="24"/>
+        </w:rPr>
+      </w:pPr>
+      <w:r>
+        <w:rPr>
+          <w:sz w:val="24"/>
+          <w:szCs w:val="24"/>
+        </w:rPr>
+        <w:t>Đăng nhập</w:t>
+      </w:r>
+    </w:p>
+    <w:p>
+      <w:pPr>
+        <w:pStyle w:val="oancuaDanhsach"/>
+        <w:numPr>
+          <w:ilvl w:val="0"/>
+          <w:numId w:val="44"/>
+        </w:numPr>
+        <w:rPr>
+          <w:sz w:val="24"/>
+          <w:szCs w:val="24"/>
+        </w:rPr>
+      </w:pPr>
+      <w:r>
+        <w:rPr>
+          <w:sz w:val="24"/>
+          <w:szCs w:val="24"/>
+        </w:rPr>
+        <w:t>Tích hợp google map</w:t>
+      </w:r>
+    </w:p>
+    <w:p>
+      <w:pPr>
+        <w:pStyle w:val="oancuaDanhsach"/>
+        <w:numPr>
+          <w:ilvl w:val="0"/>
+          <w:numId w:val="44"/>
+        </w:numPr>
+        <w:rPr>
+          <w:sz w:val="24"/>
+          <w:szCs w:val="24"/>
+        </w:rPr>
+      </w:pPr>
+      <w:r>
+        <w:rPr>
+          <w:sz w:val="24"/>
+          <w:szCs w:val="24"/>
+        </w:rPr>
+        <w:t>Tích hợp tìm kiếm bằng giọng nói</w:t>
+      </w:r>
+    </w:p>
+    <w:p>
+      <w:pPr>
+        <w:pStyle w:val="oancuaDanhsach"/>
+        <w:numPr>
+          <w:ilvl w:val="0"/>
+          <w:numId w:val="44"/>
+        </w:numPr>
+        <w:rPr>
+          <w:sz w:val="24"/>
+          <w:szCs w:val="24"/>
+        </w:rPr>
+      </w:pPr>
+      <w:r>
+        <w:rPr>
+          <w:sz w:val="24"/>
+          <w:szCs w:val="24"/>
+        </w:rPr>
+        <w:t xml:space="preserve">Liên kết ví điện tử </w:t>
+      </w:r>
+    </w:p>
+    <w:p>
+      <w:pPr>
+        <w:pStyle w:val="oancuaDanhsach"/>
+        <w:numPr>
+          <w:ilvl w:val="0"/>
+          <w:numId w:val="44"/>
+        </w:numPr>
+        <w:rPr>
+          <w:sz w:val="24"/>
+          <w:szCs w:val="24"/>
+        </w:rPr>
+      </w:pPr>
+      <w:r>
+        <w:rPr>
+          <w:sz w:val="24"/>
+          <w:szCs w:val="24"/>
+        </w:rPr>
+        <w:t>Phản hồi , đánh giá, thêm mới địa chỉ đỗ xe</w:t>
+      </w:r>
+    </w:p>
+    <w:p>
+      <w:pPr>
+        <w:pStyle w:val="oancuaDanhsach"/>
+        <w:numPr>
+          <w:ilvl w:val="0"/>
+          <w:numId w:val="44"/>
+        </w:numPr>
+        <w:rPr>
+          <w:sz w:val="24"/>
+          <w:szCs w:val="24"/>
+        </w:rPr>
+      </w:pPr>
+      <w:r>
+        <w:rPr>
+          <w:sz w:val="24"/>
+          <w:szCs w:val="24"/>
+        </w:rPr>
+        <w:t>Đặt trước chỗ đỗ xe</w:t>
+      </w:r>
+    </w:p>
+    <w:p>
+      <w:pPr>
+        <w:pStyle w:val="oancuaDanhsach"/>
+        <w:numPr>
+          <w:ilvl w:val="0"/>
+          <w:numId w:val="44"/>
+        </w:numPr>
+        <w:rPr>
+          <w:sz w:val="24"/>
+          <w:szCs w:val="24"/>
+        </w:rPr>
+      </w:pPr>
+      <w:r>
+        <w:rPr>
+          <w:sz w:val="24"/>
+          <w:szCs w:val="24"/>
+        </w:rPr>
+        <w:lastRenderedPageBreak/>
+        <w:t>Nhường chỗ đỗ xe</w:t>
+      </w:r>
+    </w:p>
+    <w:p>
+      <w:pPr>
+        <w:pStyle w:val="oancuaDanhsach"/>
+        <w:numPr>
+          <w:ilvl w:val="0"/>
+          <w:numId w:val="42"/>
+        </w:numPr>
+        <w:rPr>
+          <w:sz w:val="24"/>
+          <w:szCs w:val="24"/>
+        </w:rPr>
+      </w:pPr>
+      <w:r>
+        <w:rPr>
+          <w:sz w:val="24"/>
+          <w:szCs w:val="24"/>
+        </w:rPr>
+        <w:t>Server:</w:t>
+      </w:r>
+    </w:p>
+    <w:p>
+      <w:pPr>
+        <w:pStyle w:val="oancuaDanhsach"/>
+        <w:numPr>
+          <w:ilvl w:val="0"/>
+          <w:numId w:val="45"/>
+        </w:numPr>
+        <w:rPr>
+          <w:sz w:val="24"/>
+          <w:szCs w:val="24"/>
+        </w:rPr>
+      </w:pPr>
+      <w:r>
+        <w:rPr>
+          <w:sz w:val="24"/>
+          <w:szCs w:val="24"/>
+        </w:rPr>
+        <w:t>Lưu thông tin các bãi đỗ xe trong cơ sở dữ liệu</w:t>
+      </w:r>
+    </w:p>
+    <w:p>
+      <w:pPr>
+        <w:pStyle w:val="oancuaDanhsach"/>
+        <w:numPr>
+          <w:ilvl w:val="0"/>
+          <w:numId w:val="45"/>
+        </w:numPr>
+        <w:rPr>
+          <w:sz w:val="24"/>
+          <w:szCs w:val="24"/>
+        </w:rPr>
+      </w:pPr>
+      <w:r>
+        <w:rPr>
+          <w:sz w:val="24"/>
+          <w:szCs w:val="24"/>
+        </w:rPr>
+        <w:t>Xử lý yêu cầu được gửi lên từ app.</w:t>
+      </w:r>
+    </w:p>
+    <w:p>
+      <w:pPr>
+        <w:pStyle w:val="oancuaDanhsach"/>
+        <w:numPr>
+          <w:ilvl w:val="0"/>
+          <w:numId w:val="45"/>
+        </w:numPr>
+        <w:rPr>
+          <w:sz w:val="24"/>
+          <w:szCs w:val="24"/>
+        </w:rPr>
+      </w:pPr>
+      <w:r>
+        <w:rPr>
+          <w:sz w:val="24"/>
+          <w:szCs w:val="24"/>
+        </w:rPr>
+        <w:t>Cập nhật cơ sở dữ liệu 2 ph mỗi lần</w:t>
+      </w:r>
+      <w:bookmarkStart w:id="12" w:name="_GoBack"/>
+      <w:bookmarkEnd w:id="12"/>
+    </w:p>
+    <w:p>
+      <w:pPr>
+        <w:pStyle w:val="u2"/>
+      </w:pPr>
+      <w:bookmarkStart w:id="13" w:name="_Toc527975138"/>
+      <w:r>
+        <w:t>Ước lượng thời gian</w:t>
+      </w:r>
+      <w:bookmarkEnd w:id="13"/>
+    </w:p>
+    <w:p>
+      <w:pPr>
+        <w:pStyle w:val="u2"/>
+      </w:pPr>
+      <w:bookmarkStart w:id="14" w:name="_Toc527975139"/>
+      <w:r>
+        <w:t>Ước lượng rủi ro</w:t>
+      </w:r>
+      <w:bookmarkEnd w:id="14"/>
+    </w:p>
+    <w:p>
+      <w:pPr>
+        <w:pStyle w:val="u2"/>
+      </w:pPr>
+      <w:bookmarkStart w:id="15" w:name="_Toc527975140"/>
+      <w:r>
+        <w:t>Xác định các hạng mục kiểm thử</w:t>
+      </w:r>
+      <w:bookmarkEnd w:id="15"/>
+    </w:p>
+    <w:p>
+      <w:pPr>
+        <w:pStyle w:val="u2"/>
+      </w:pPr>
+      <w:bookmarkStart w:id="16" w:name="_Toc527975141"/>
+      <w:r>
+        <w:t>Ước lượng cách thức triển khai/cài đặt</w:t>
+      </w:r>
+      <w:bookmarkEnd w:id="16"/>
+    </w:p>
     <w:p>
       <w:pPr>
         <w:pStyle w:val="u1"/>
       </w:pPr>
-      <w:bookmarkStart w:id="11" w:name="_Toc527975135"/>
-      <w:r>
-        <w:lastRenderedPageBreak/>
-        <w:t>Ước lượng</w:t>
-      </w:r>
-      <w:bookmarkEnd w:id="11"/>
-    </w:p>
-    <w:p>
-      <w:pPr>
-        <w:pStyle w:val="u2"/>
-      </w:pPr>
-      <w:bookmarkStart w:id="12" w:name="_Toc527975136"/>
-      <w:r>
-        <w:t>Ước lượng tính năng</w:t>
-      </w:r>
-      <w:bookmarkEnd w:id="12"/>
-    </w:p>
-    <w:p>
-      <w:pPr>
-        <w:pStyle w:val="u2"/>
-      </w:pPr>
-      <w:bookmarkStart w:id="13" w:name="_Toc527975137"/>
-      <w:r>
-        <w:t>Ước lượng cách tích hợp hệ thống</w:t>
-      </w:r>
-      <w:bookmarkEnd w:id="13"/>
-    </w:p>
-    <w:p>
-      <w:pPr>
-        <w:pStyle w:val="u2"/>
-      </w:pPr>
-      <w:bookmarkStart w:id="14" w:name="_Toc527975138"/>
-      <w:r>
-        <w:t>Ước lượng thời gian</w:t>
-      </w:r>
-      <w:bookmarkEnd w:id="14"/>
-    </w:p>
-    <w:p>
-      <w:pPr>
-        <w:pStyle w:val="u2"/>
-      </w:pPr>
-      <w:bookmarkStart w:id="15" w:name="_Toc527975139"/>
-      <w:r>
-        <w:t>Ước lượng rủi ro</w:t>
-      </w:r>
-      <w:bookmarkEnd w:id="15"/>
-    </w:p>
-    <w:p>
-      <w:pPr>
-        <w:pStyle w:val="u2"/>
-      </w:pPr>
-      <w:bookmarkStart w:id="16" w:name="_Toc527975140"/>
-      <w:r>
-        <w:t>Xác định các hạng mục kiểm thử</w:t>
-      </w:r>
-      <w:bookmarkEnd w:id="16"/>
-    </w:p>
-    <w:p>
-      <w:pPr>
-        <w:pStyle w:val="u2"/>
-      </w:pPr>
-      <w:bookmarkStart w:id="17" w:name="_Toc527975141"/>
-      <w:r>
-        <w:t>Ước lượng cách thức triển khai/cài đặt</w:t>
+      <w:bookmarkStart w:id="17" w:name="_Toc527975142"/>
+      <w:r>
+        <w:t>Ước lượng giá thành</w:t>
       </w:r>
       <w:bookmarkEnd w:id="17"/>
     </w:p>
     <w:p>
       <w:pPr>
+        <w:rPr>
+          <w:i/>
+        </w:rPr>
+      </w:pPr>
+      <w:r>
+        <w:rPr>
+          <w:i/>
+        </w:rPr>
+        <w:t xml:space="preserve">Chi phí </w:t>
+      </w:r>
+      <w:r>
+        <w:rPr>
+          <w:i/>
+        </w:rPr>
+        <w:t>phát triển  +  Chi phí kiểm thử</w:t>
+      </w:r>
+    </w:p>
+    <w:p>
+      <w:pPr>
+        <w:rPr>
+          <w:i/>
+        </w:rPr>
+      </w:pPr>
+      <w:r>
+        <w:rPr>
+          <w:i/>
+        </w:rPr>
+        <w:t>Chi phí vận hành</w:t>
+      </w:r>
+      <w:r>
+        <w:rPr>
+          <w:i/>
+        </w:rPr>
+        <w:t>, quản lý, hành chính</w:t>
+      </w:r>
+    </w:p>
+    <w:p>
+      <w:pPr>
+        <w:rPr>
+          <w:i/>
+        </w:rPr>
+      </w:pPr>
+      <w:r>
+        <w:rPr>
+          <w:i/>
+        </w:rPr>
+        <w:t>Chi phí kính doanh, quảng cáo, tiếp thị</w:t>
+      </w:r>
+    </w:p>
+    <w:p>
+      <w:pPr>
         <w:pStyle w:val="u1"/>
       </w:pPr>
-      <w:bookmarkStart w:id="18" w:name="_Toc527975142"/>
-      <w:r>
-        <w:t>Ước lượng giá thành</w:t>
+      <w:bookmarkStart w:id="18" w:name="_Toc527975143"/>
+      <w:r>
+        <w:t>Phân chia các giai đoạn</w:t>
+      </w:r>
+      <w:r>
+        <w:t xml:space="preserve"> chính</w:t>
       </w:r>
       <w:bookmarkEnd w:id="18"/>
-    </w:p>
-    <w:p>
-      <w:pPr>
-        <w:rPr>
-          <w:i/>
-        </w:rPr>
-      </w:pPr>
-      <w:r>
-        <w:rPr>
-          <w:i/>
-        </w:rPr>
-        <w:t xml:space="preserve">Chi phí </w:t>
-      </w:r>
-      <w:r>
-        <w:rPr>
-          <w:i/>
-        </w:rPr>
-        <w:t>phát triển  +  Chi phí kiểm thử</w:t>
-      </w:r>
-    </w:p>
-    <w:p>
-      <w:pPr>
-        <w:rPr>
-          <w:i/>
-        </w:rPr>
-      </w:pPr>
-      <w:r>
-        <w:rPr>
-          <w:i/>
-        </w:rPr>
-        <w:t>Chi phí vận hành</w:t>
-      </w:r>
-      <w:r>
-        <w:rPr>
-          <w:i/>
-        </w:rPr>
-        <w:t>, quản lý, hành chính</w:t>
-      </w:r>
-    </w:p>
-    <w:p>
-      <w:pPr>
-        <w:rPr>
-          <w:i/>
-        </w:rPr>
-      </w:pPr>
-      <w:r>
-        <w:rPr>
-          <w:i/>
-        </w:rPr>
-        <w:t>Chi phí kính doanh, quảng cáo, tiếp thị</w:t>
-      </w:r>
-    </w:p>
-    <w:p>
-      <w:pPr>
-        <w:pStyle w:val="u1"/>
-      </w:pPr>
-      <w:bookmarkStart w:id="19" w:name="_Toc527975143"/>
-      <w:r>
-        <w:t>Phân chia các giai đoạn</w:t>
-      </w:r>
-      <w:r>
-        <w:t xml:space="preserve"> chính</w:t>
-      </w:r>
-      <w:bookmarkEnd w:id="19"/>
     </w:p>
     <w:p>
       <w:pPr>
@@ -7264,15 +7494,31 @@
       <w:pPr>
         <w:pStyle w:val="u1"/>
       </w:pPr>
-      <w:bookmarkStart w:id="20" w:name="_Toc527975144"/>
+      <w:bookmarkStart w:id="19" w:name="_Toc527975144"/>
       <w:r>
         <w:lastRenderedPageBreak/>
         <w:t>Phân tích thiết kế</w:t>
       </w:r>
+      <w:bookmarkEnd w:id="19"/>
+      <w:r>
+        <w:t xml:space="preserve"> </w:t>
+      </w:r>
+    </w:p>
+    <w:p>
+      <w:pPr>
+        <w:pStyle w:val="u2"/>
+        <w:rPr>
+          <w:lang w:eastAsia="en-US" w:bidi="ar-SA"/>
+        </w:rPr>
+      </w:pPr>
+      <w:bookmarkStart w:id="20" w:name="_Toc527975145"/>
+      <w:r>
+        <w:rPr>
+          <w:lang w:eastAsia="en-US" w:bidi="ar-SA"/>
+        </w:rPr>
+        <w:t>Mô hình tích hợp phần cứng/phần mềm</w:t>
+      </w:r>
       <w:bookmarkEnd w:id="20"/>
-      <w:r>
-        <w:t xml:space="preserve"> </w:t>
-      </w:r>
     </w:p>
     <w:p>
       <w:pPr>
@@ -7281,12 +7527,12 @@
           <w:lang w:eastAsia="en-US" w:bidi="ar-SA"/>
         </w:rPr>
       </w:pPr>
-      <w:bookmarkStart w:id="21" w:name="_Toc527975145"/>
+      <w:bookmarkStart w:id="21" w:name="_Toc527975146"/>
       <w:r>
         <w:rPr>
           <w:lang w:eastAsia="en-US" w:bidi="ar-SA"/>
         </w:rPr>
-        <w:t>Mô hình tích hợp phần cứng/phần mềm</w:t>
+        <w:t>Giao diện</w:t>
       </w:r>
       <w:bookmarkEnd w:id="21"/>
     </w:p>
@@ -7297,12 +7543,12 @@
           <w:lang w:eastAsia="en-US" w:bidi="ar-SA"/>
         </w:rPr>
       </w:pPr>
-      <w:bookmarkStart w:id="22" w:name="_Toc527975146"/>
+      <w:bookmarkStart w:id="22" w:name="_Toc527975147"/>
       <w:r>
         <w:rPr>
           <w:lang w:eastAsia="en-US" w:bidi="ar-SA"/>
         </w:rPr>
-        <w:t>Giao diện</w:t>
+        <w:t>Cơ sở dữ liệu</w:t>
       </w:r>
       <w:bookmarkEnd w:id="22"/>
     </w:p>
@@ -7313,12 +7559,12 @@
           <w:lang w:eastAsia="en-US" w:bidi="ar-SA"/>
         </w:rPr>
       </w:pPr>
-      <w:bookmarkStart w:id="23" w:name="_Toc527975147"/>
+      <w:bookmarkStart w:id="23" w:name="_Toc527975148"/>
       <w:r>
         <w:rPr>
           <w:lang w:eastAsia="en-US" w:bidi="ar-SA"/>
         </w:rPr>
-        <w:t>Cơ sở dữ liệu</w:t>
+        <w:t>Mạng</w:t>
       </w:r>
       <w:bookmarkEnd w:id="23"/>
     </w:p>
@@ -7329,12 +7575,12 @@
           <w:lang w:eastAsia="en-US" w:bidi="ar-SA"/>
         </w:rPr>
       </w:pPr>
-      <w:bookmarkStart w:id="24" w:name="_Toc527975148"/>
+      <w:bookmarkStart w:id="24" w:name="_Toc527975149"/>
       <w:r>
         <w:rPr>
           <w:lang w:eastAsia="en-US" w:bidi="ar-SA"/>
         </w:rPr>
-        <w:t>Mạng</w:t>
+        <w:t>Tương tác người dùng</w:t>
       </w:r>
       <w:bookmarkEnd w:id="24"/>
     </w:p>
@@ -7345,12 +7591,12 @@
           <w:lang w:eastAsia="en-US" w:bidi="ar-SA"/>
         </w:rPr>
       </w:pPr>
-      <w:bookmarkStart w:id="25" w:name="_Toc527975149"/>
+      <w:bookmarkStart w:id="25" w:name="_Toc527975150"/>
       <w:r>
         <w:rPr>
           <w:lang w:eastAsia="en-US" w:bidi="ar-SA"/>
         </w:rPr>
-        <w:t>Tương tác người dùng</w:t>
+        <w:t>Đặc tả giao diện API (interface)</w:t>
       </w:r>
       <w:bookmarkEnd w:id="25"/>
     </w:p>
@@ -7361,12 +7607,12 @@
           <w:lang w:eastAsia="en-US" w:bidi="ar-SA"/>
         </w:rPr>
       </w:pPr>
-      <w:bookmarkStart w:id="26" w:name="_Toc527975150"/>
+      <w:bookmarkStart w:id="26" w:name="_Toc527975151"/>
       <w:r>
         <w:rPr>
           <w:lang w:eastAsia="en-US" w:bidi="ar-SA"/>
         </w:rPr>
-        <w:t>Đặc tả giao diện API (interface)</w:t>
+        <w:t>Bảo mật</w:t>
       </w:r>
       <w:bookmarkEnd w:id="26"/>
     </w:p>
@@ -7377,12 +7623,12 @@
           <w:lang w:eastAsia="en-US" w:bidi="ar-SA"/>
         </w:rPr>
       </w:pPr>
-      <w:bookmarkStart w:id="27" w:name="_Toc527975151"/>
+      <w:bookmarkStart w:id="27" w:name="_Toc527975152"/>
       <w:r>
         <w:rPr>
           <w:lang w:eastAsia="en-US" w:bidi="ar-SA"/>
         </w:rPr>
-        <w:t>Bảo mật</w:t>
+        <w:t>Sao lưu phục hồi</w:t>
       </w:r>
       <w:bookmarkEnd w:id="27"/>
     </w:p>
@@ -7393,53 +7639,37 @@
           <w:lang w:eastAsia="en-US" w:bidi="ar-SA"/>
         </w:rPr>
       </w:pPr>
-      <w:bookmarkStart w:id="28" w:name="_Toc527975152"/>
+      <w:bookmarkStart w:id="28" w:name="_Toc527975153"/>
       <w:r>
         <w:rPr>
           <w:lang w:eastAsia="en-US" w:bidi="ar-SA"/>
         </w:rPr>
-        <w:t>Sao lưu phục hồi</w:t>
+        <w:t>Chuyển đổi dữ liệu</w:t>
       </w:r>
       <w:bookmarkEnd w:id="28"/>
     </w:p>
     <w:p>
       <w:pPr>
-        <w:pStyle w:val="u2"/>
         <w:rPr>
           <w:lang w:eastAsia="en-US" w:bidi="ar-SA"/>
         </w:rPr>
       </w:pPr>
-      <w:bookmarkStart w:id="29" w:name="_Toc527975153"/>
-      <w:r>
+    </w:p>
+    <w:p>
+      <w:pPr>
+        <w:pStyle w:val="u1"/>
         <w:rPr>
           <w:lang w:eastAsia="en-US" w:bidi="ar-SA"/>
         </w:rPr>
-        <w:t>Chuyển đổi dữ liệu</w:t>
+      </w:pPr>
+      <w:bookmarkStart w:id="29" w:name="_Toc527975154"/>
+      <w:r>
+        <w:rPr>
+          <w:lang w:eastAsia="en-US" w:bidi="ar-SA"/>
+        </w:rPr>
+        <w:t>Danh mục tài liệu liên quan</w:t>
       </w:r>
       <w:bookmarkEnd w:id="29"/>
-    </w:p>
-    <w:p>
-      <w:pPr>
-        <w:rPr>
-          <w:lang w:eastAsia="en-US" w:bidi="ar-SA"/>
-        </w:rPr>
-      </w:pPr>
-    </w:p>
-    <w:p>
-      <w:pPr>
-        <w:pStyle w:val="u1"/>
-        <w:rPr>
-          <w:lang w:eastAsia="en-US" w:bidi="ar-SA"/>
-        </w:rPr>
-      </w:pPr>
-      <w:bookmarkStart w:id="30" w:name="_Toc527975154"/>
-      <w:r>
-        <w:rPr>
-          <w:lang w:eastAsia="en-US" w:bidi="ar-SA"/>
-        </w:rPr>
-        <w:t>Danh mục tài liệu liên quan</w:t>
-      </w:r>
-      <w:bookmarkEnd w:id="30"/>
     </w:p>
     <w:p>
       <w:pPr>
@@ -10350,6 +10580,119 @@
     </w:lvl>
   </w:abstractNum>
   <w:abstractNum w:abstractNumId="29" w15:restartNumberingAfterBreak="0">
+    <w:nsid w:val="3B515E9E"/>
+    <w:multiLevelType w:val="hybridMultilevel"/>
+    <w:tmpl w:val="36248C5A"/>
+    <w:lvl w:ilvl="0" w:tplc="0409000B">
+      <w:start w:val="1"/>
+      <w:numFmt w:val="bullet"/>
+      <w:lvlText w:val=""/>
+      <w:lvlJc w:val="left"/>
+      <w:pPr>
+        <w:ind w:left="1440" w:hanging="360"/>
+      </w:pPr>
+      <w:rPr>
+        <w:rFonts w:ascii="Wingdings" w:hAnsi="Wingdings" w:hint="default"/>
+      </w:rPr>
+    </w:lvl>
+    <w:lvl w:ilvl="1" w:tplc="04090003" w:tentative="1">
+      <w:start w:val="1"/>
+      <w:numFmt w:val="bullet"/>
+      <w:lvlText w:val="o"/>
+      <w:lvlJc w:val="left"/>
+      <w:pPr>
+        <w:ind w:left="2160" w:hanging="360"/>
+      </w:pPr>
+      <w:rPr>
+        <w:rFonts w:ascii="Courier New" w:hAnsi="Courier New" w:cs="Courier New" w:hint="default"/>
+      </w:rPr>
+    </w:lvl>
+    <w:lvl w:ilvl="2" w:tplc="04090005" w:tentative="1">
+      <w:start w:val="1"/>
+      <w:numFmt w:val="bullet"/>
+      <w:lvlText w:val=""/>
+      <w:lvlJc w:val="left"/>
+      <w:pPr>
+        <w:ind w:left="2880" w:hanging="360"/>
+      </w:pPr>
+      <w:rPr>
+        <w:rFonts w:ascii="Wingdings" w:hAnsi="Wingdings" w:hint="default"/>
+      </w:rPr>
+    </w:lvl>
+    <w:lvl w:ilvl="3" w:tplc="04090001" w:tentative="1">
+      <w:start w:val="1"/>
+      <w:numFmt w:val="bullet"/>
+      <w:lvlText w:val=""/>
+      <w:lvlJc w:val="left"/>
+      <w:pPr>
+        <w:ind w:left="3600" w:hanging="360"/>
+      </w:pPr>
+      <w:rPr>
+        <w:rFonts w:ascii="Symbol" w:hAnsi="Symbol" w:hint="default"/>
+      </w:rPr>
+    </w:lvl>
+    <w:lvl w:ilvl="4" w:tplc="04090003" w:tentative="1">
+      <w:start w:val="1"/>
+      <w:numFmt w:val="bullet"/>
+      <w:lvlText w:val="o"/>
+      <w:lvlJc w:val="left"/>
+      <w:pPr>
+        <w:ind w:left="4320" w:hanging="360"/>
+      </w:pPr>
+      <w:rPr>
+        <w:rFonts w:ascii="Courier New" w:hAnsi="Courier New" w:cs="Courier New" w:hint="default"/>
+      </w:rPr>
+    </w:lvl>
+    <w:lvl w:ilvl="5" w:tplc="04090005" w:tentative="1">
+      <w:start w:val="1"/>
+      <w:numFmt w:val="bullet"/>
+      <w:lvlText w:val=""/>
+      <w:lvlJc w:val="left"/>
+      <w:pPr>
+        <w:ind w:left="5040" w:hanging="360"/>
+      </w:pPr>
+      <w:rPr>
+        <w:rFonts w:ascii="Wingdings" w:hAnsi="Wingdings" w:hint="default"/>
+      </w:rPr>
+    </w:lvl>
+    <w:lvl w:ilvl="6" w:tplc="04090001" w:tentative="1">
+      <w:start w:val="1"/>
+      <w:numFmt w:val="bullet"/>
+      <w:lvlText w:val=""/>
+      <w:lvlJc w:val="left"/>
+      <w:pPr>
+        <w:ind w:left="5760" w:hanging="360"/>
+      </w:pPr>
+      <w:rPr>
+        <w:rFonts w:ascii="Symbol" w:hAnsi="Symbol" w:hint="default"/>
+      </w:rPr>
+    </w:lvl>
+    <w:lvl w:ilvl="7" w:tplc="04090003" w:tentative="1">
+      <w:start w:val="1"/>
+      <w:numFmt w:val="bullet"/>
+      <w:lvlText w:val="o"/>
+      <w:lvlJc w:val="left"/>
+      <w:pPr>
+        <w:ind w:left="6480" w:hanging="360"/>
+      </w:pPr>
+      <w:rPr>
+        <w:rFonts w:ascii="Courier New" w:hAnsi="Courier New" w:cs="Courier New" w:hint="default"/>
+      </w:rPr>
+    </w:lvl>
+    <w:lvl w:ilvl="8" w:tplc="04090005" w:tentative="1">
+      <w:start w:val="1"/>
+      <w:numFmt w:val="bullet"/>
+      <w:lvlText w:val=""/>
+      <w:lvlJc w:val="left"/>
+      <w:pPr>
+        <w:ind w:left="7200" w:hanging="360"/>
+      </w:pPr>
+      <w:rPr>
+        <w:rFonts w:ascii="Wingdings" w:hAnsi="Wingdings" w:hint="default"/>
+      </w:rPr>
+    </w:lvl>
+  </w:abstractNum>
+  <w:abstractNum w:abstractNumId="30" w15:restartNumberingAfterBreak="0">
     <w:nsid w:val="437B1B39"/>
     <w:multiLevelType w:val="hybridMultilevel"/>
     <w:tmpl w:val="10E475E8"/>
@@ -10462,7 +10805,7 @@
       </w:rPr>
     </w:lvl>
   </w:abstractNum>
-  <w:abstractNum w:abstractNumId="30" w15:restartNumberingAfterBreak="0">
+  <w:abstractNum w:abstractNumId="31" w15:restartNumberingAfterBreak="0">
     <w:nsid w:val="46D05BEB"/>
     <w:multiLevelType w:val="hybridMultilevel"/>
     <w:tmpl w:val="EF2E6F12"/>
@@ -10575,7 +10918,7 @@
       </w:rPr>
     </w:lvl>
   </w:abstractNum>
-  <w:abstractNum w:abstractNumId="31" w15:restartNumberingAfterBreak="0">
+  <w:abstractNum w:abstractNumId="32" w15:restartNumberingAfterBreak="0">
     <w:nsid w:val="511A1910"/>
     <w:multiLevelType w:val="hybridMultilevel"/>
     <w:tmpl w:val="6930AF66"/>
@@ -10688,7 +11031,7 @@
       </w:rPr>
     </w:lvl>
   </w:abstractNum>
-  <w:abstractNum w:abstractNumId="32" w15:restartNumberingAfterBreak="0">
+  <w:abstractNum w:abstractNumId="33" w15:restartNumberingAfterBreak="0">
     <w:nsid w:val="58B72105"/>
     <w:multiLevelType w:val="multilevel"/>
     <w:tmpl w:val="D960FB60"/>
@@ -10837,10 +11180,10 @@
       </w:rPr>
     </w:lvl>
   </w:abstractNum>
-  <w:abstractNum w:abstractNumId="33" w15:restartNumberingAfterBreak="0">
+  <w:abstractNum w:abstractNumId="34" w15:restartNumberingAfterBreak="0">
     <w:nsid w:val="59D62233"/>
     <w:multiLevelType w:val="hybridMultilevel"/>
-    <w:tmpl w:val="931ABEBE"/>
+    <w:tmpl w:val="859C450E"/>
     <w:lvl w:ilvl="0" w:tplc="04090009">
       <w:start w:val="1"/>
       <w:numFmt w:val="bullet"/>
@@ -10950,10 +11293,10 @@
       </w:rPr>
     </w:lvl>
   </w:abstractNum>
-  <w:abstractNum w:abstractNumId="34" w15:restartNumberingAfterBreak="0">
+  <w:abstractNum w:abstractNumId="35" w15:restartNumberingAfterBreak="0">
     <w:nsid w:val="60450257"/>
     <w:multiLevelType w:val="hybridMultilevel"/>
-    <w:tmpl w:val="0454521E"/>
+    <w:tmpl w:val="152EE910"/>
     <w:lvl w:ilvl="0" w:tplc="0409000B">
       <w:start w:val="1"/>
       <w:numFmt w:val="bullet"/>
@@ -11063,7 +11406,7 @@
       </w:rPr>
     </w:lvl>
   </w:abstractNum>
-  <w:abstractNum w:abstractNumId="35" w15:restartNumberingAfterBreak="0">
+  <w:abstractNum w:abstractNumId="36" w15:restartNumberingAfterBreak="0">
     <w:nsid w:val="644273D5"/>
     <w:multiLevelType w:val="hybridMultilevel"/>
     <w:tmpl w:val="0DDCF002"/>
@@ -11175,7 +11518,7 @@
       </w:rPr>
     </w:lvl>
   </w:abstractNum>
-  <w:abstractNum w:abstractNumId="36" w15:restartNumberingAfterBreak="0">
+  <w:abstractNum w:abstractNumId="37" w15:restartNumberingAfterBreak="0">
     <w:nsid w:val="67C1146D"/>
     <w:multiLevelType w:val="hybridMultilevel"/>
     <w:tmpl w:val="7DA8282E"/>
@@ -11315,7 +11658,7 @@
       </w:rPr>
     </w:lvl>
   </w:abstractNum>
-  <w:abstractNum w:abstractNumId="37" w15:restartNumberingAfterBreak="0">
+  <w:abstractNum w:abstractNumId="38" w15:restartNumberingAfterBreak="0">
     <w:nsid w:val="68136143"/>
     <w:multiLevelType w:val="hybridMultilevel"/>
     <w:tmpl w:val="38F6AFFA"/>
@@ -11428,7 +11771,7 @@
       </w:rPr>
     </w:lvl>
   </w:abstractNum>
-  <w:abstractNum w:abstractNumId="38" w15:restartNumberingAfterBreak="0">
+  <w:abstractNum w:abstractNumId="39" w15:restartNumberingAfterBreak="0">
     <w:nsid w:val="69EC4886"/>
     <w:multiLevelType w:val="hybridMultilevel"/>
     <w:tmpl w:val="154EB416"/>
@@ -11541,7 +11884,7 @@
       </w:rPr>
     </w:lvl>
   </w:abstractNum>
-  <w:abstractNum w:abstractNumId="39" w15:restartNumberingAfterBreak="0">
+  <w:abstractNum w:abstractNumId="40" w15:restartNumberingAfterBreak="0">
     <w:nsid w:val="6F5C5BAF"/>
     <w:multiLevelType w:val="hybridMultilevel"/>
     <w:tmpl w:val="315E2C62"/>
@@ -11654,7 +11997,7 @@
       </w:rPr>
     </w:lvl>
   </w:abstractNum>
-  <w:abstractNum w:abstractNumId="40" w15:restartNumberingAfterBreak="0">
+  <w:abstractNum w:abstractNumId="41" w15:restartNumberingAfterBreak="0">
     <w:nsid w:val="79405515"/>
     <w:multiLevelType w:val="hybridMultilevel"/>
     <w:tmpl w:val="B588D586"/>
@@ -11770,7 +12113,7 @@
       </w:pPr>
     </w:lvl>
   </w:abstractNum>
-  <w:abstractNum w:abstractNumId="41" w15:restartNumberingAfterBreak="0">
+  <w:abstractNum w:abstractNumId="42" w15:restartNumberingAfterBreak="0">
     <w:nsid w:val="795348F1"/>
     <w:multiLevelType w:val="multilevel"/>
     <w:tmpl w:val="00000011"/>
@@ -11883,7 +12226,7 @@
       </w:pPr>
     </w:lvl>
   </w:abstractNum>
-  <w:abstractNum w:abstractNumId="42" w15:restartNumberingAfterBreak="0">
+  <w:abstractNum w:abstractNumId="43" w15:restartNumberingAfterBreak="0">
     <w:nsid w:val="79A46B55"/>
     <w:multiLevelType w:val="hybridMultilevel"/>
     <w:tmpl w:val="A50657AE"/>
@@ -11996,7 +12339,7 @@
       </w:rPr>
     </w:lvl>
   </w:abstractNum>
-  <w:abstractNum w:abstractNumId="43" w15:restartNumberingAfterBreak="0">
+  <w:abstractNum w:abstractNumId="44" w15:restartNumberingAfterBreak="0">
     <w:nsid w:val="7E820D19"/>
     <w:multiLevelType w:val="hybridMultilevel"/>
     <w:tmpl w:val="4A5C1FCA"/>
@@ -12167,10 +12510,10 @@
     <w:abstractNumId w:val="22"/>
   </w:num>
   <w:num w:numId="20">
-    <w:abstractNumId w:val="41"/>
+    <w:abstractNumId w:val="42"/>
   </w:num>
   <w:num w:numId="21">
-    <w:abstractNumId w:val="40"/>
+    <w:abstractNumId w:val="41"/>
   </w:num>
   <w:num w:numId="22">
     <w:abstractNumId w:val="21"/>
@@ -12188,7 +12531,7 @@
     <w:abstractNumId w:val="24"/>
   </w:num>
   <w:num w:numId="27">
-    <w:abstractNumId w:val="36"/>
+    <w:abstractNumId w:val="37"/>
   </w:num>
   <w:num w:numId="28">
     <w:abstractNumId w:val="28"/>
@@ -12200,46 +12543,49 @@
     <w:abstractNumId w:val="18"/>
   </w:num>
   <w:num w:numId="31">
-    <w:abstractNumId w:val="32"/>
+    <w:abstractNumId w:val="33"/>
   </w:num>
   <w:num w:numId="32">
     <w:abstractNumId w:val="25"/>
   </w:num>
   <w:num w:numId="33">
-    <w:abstractNumId w:val="43"/>
+    <w:abstractNumId w:val="44"/>
   </w:num>
   <w:num w:numId="34">
-    <w:abstractNumId w:val="42"/>
+    <w:abstractNumId w:val="43"/>
   </w:num>
   <w:num w:numId="35">
     <w:abstractNumId w:val="27"/>
   </w:num>
   <w:num w:numId="36">
+    <w:abstractNumId w:val="31"/>
+  </w:num>
+  <w:num w:numId="37">
+    <w:abstractNumId w:val="36"/>
+  </w:num>
+  <w:num w:numId="38">
+    <w:abstractNumId w:val="32"/>
+  </w:num>
+  <w:num w:numId="39">
     <w:abstractNumId w:val="30"/>
   </w:num>
-  <w:num w:numId="37">
+  <w:num w:numId="40">
+    <w:abstractNumId w:val="40"/>
+  </w:num>
+  <w:num w:numId="41">
+    <w:abstractNumId w:val="39"/>
+  </w:num>
+  <w:num w:numId="42">
+    <w:abstractNumId w:val="34"/>
+  </w:num>
+  <w:num w:numId="43">
+    <w:abstractNumId w:val="38"/>
+  </w:num>
+  <w:num w:numId="44">
     <w:abstractNumId w:val="35"/>
   </w:num>
-  <w:num w:numId="38">
-    <w:abstractNumId w:val="31"/>
-  </w:num>
-  <w:num w:numId="39">
+  <w:num w:numId="45">
     <w:abstractNumId w:val="29"/>
-  </w:num>
-  <w:num w:numId="40">
-    <w:abstractNumId w:val="39"/>
-  </w:num>
-  <w:num w:numId="41">
-    <w:abstractNumId w:val="38"/>
-  </w:num>
-  <w:num w:numId="42">
-    <w:abstractNumId w:val="33"/>
-  </w:num>
-  <w:num w:numId="43">
-    <w:abstractNumId w:val="37"/>
-  </w:num>
-  <w:num w:numId="44">
-    <w:abstractNumId w:val="34"/>
   </w:num>
 </w:numbering>
 </file>
@@ -13882,7 +14228,7 @@
 </file>
 
 <file path=customXml/itemProps1.xml><?xml version="1.0" encoding="utf-8"?>
-<ds:datastoreItem xmlns:ds="http://schemas.openxmlformats.org/officeDocument/2006/customXml" ds:itemID="{D98E120A-0610-42F9-AE0C-1E1CE2EFECD7}">
+<ds:datastoreItem xmlns:ds="http://schemas.openxmlformats.org/officeDocument/2006/customXml" ds:itemID="{5E6B8135-06B4-4AD5-AD9C-B65D6C1C36D8}">
   <ds:schemaRefs>
     <ds:schemaRef ds:uri="http://schemas.openxmlformats.org/officeDocument/2006/bibliography"/>
   </ds:schemaRefs>

</xml_diff>

<commit_message>
Chi tiết ước lượng kiểm thử
</commit_message>
<xml_diff>
--- a/MyProjectMgnt .docx
+++ b/MyProjectMgnt .docx
@@ -4947,7 +4947,7 @@
           </mc:Choice>
           <mc:Fallback>
             <w:pict>
-              <v:shapetype w14:anchorId="105D5337" id="_x0000_t103" coordsize="21600,21600" o:spt="103" adj="12960,19440,7200" path="wr@22,0@21@3,,0@21@4@22@14@21@1@21@7@2@12l@2@13,0@8@2@11at@22,0@21@3@2@10@24@16@22@14@21@1@24@16,0@14xear@22@14@21@1@21@7@24@16nfe">
+              <v:shapetype w14:anchorId="5B862BCD" id="_x0000_t103" coordsize="21600,21600" o:spt="103" adj="12960,19440,7200" path="wr@22,0@21@3,,0@21@4@22@14@21@1@21@7@2@12l@2@13,0@8@2@11at@22,0@21@3@2@10@24@16@22@14@21@1@24@16,0@14xear@22@14@21@1@21@7@24@16nfe">
                 <v:stroke joinstyle="miter"/>
                 <v:formulas>
                   <v:f eqn="val #0"/>
@@ -5078,7 +5078,7 @@
           </mc:Choice>
           <mc:Fallback>
             <w:pict>
-              <v:shapetype w14:anchorId="2B6EEAA3" id="_x0000_t102" coordsize="21600,21600" o:spt="102" adj="12960,19440,14400" path="ar,0@23@3@22,,0@4,0@15@23@1,0@7@2@13l@2@14@22@8@2@12wa,0@23@3@2@11@26@17,0@15@23@1@26@17@22@15xear,0@23@3,0@4@26@17nfe">
+              <v:shapetype w14:anchorId="6135CA4D" id="_x0000_t102" coordsize="21600,21600" o:spt="102" adj="12960,19440,14400" path="ar,0@23@3@22,,0@4,0@15@23@1,0@7@2@13l@2@14@22@8@2@12wa,0@23@3@2@11@26@17,0@15@23@1@26@17@22@15xear,0@23@3,0@4@26@17nfe">
                 <v:stroke joinstyle="miter"/>
                 <v:formulas>
                   <v:f eqn="val #0"/>
@@ -5314,7 +5314,7 @@
           </mc:Choice>
           <mc:Fallback>
             <w:pict>
-              <v:shapetype w14:anchorId="27D6A81C" id="_x0000_t67" coordsize="21600,21600" o:spt="67" adj="16200,5400" path="m0@0l@1@0@1,0@2,0@2@0,21600@0,10800,21600xe">
+              <v:shapetype w14:anchorId="5FD4FE95" id="_x0000_t67" coordsize="21600,21600" o:spt="67" adj="16200,5400" path="m0@0l@1@0@1,0@2,0@2@0,21600@0,10800,21600xe">
                 <v:stroke joinstyle="miter"/>
                 <v:formulas>
                   <v:f eqn="val #0"/>
@@ -5799,7 +5799,7 @@
           </mc:Choice>
           <mc:Fallback>
             <w:pict>
-              <v:shape w14:anchorId="76F3B6F0" id="Mũi tên: Xuống 12" o:spid="_x0000_s1026" type="#_x0000_t67" style="position:absolute;margin-left:197.65pt;margin-top:8.45pt;width:21.75pt;height:38.25pt;z-index:251665408;visibility:visible;mso-wrap-style:square;mso-wrap-distance-left:9pt;mso-wrap-distance-top:0;mso-wrap-distance-right:9pt;mso-wrap-distance-bottom:0;mso-position-horizontal:absolute;mso-position-horizontal-relative:text;mso-position-vertical:absolute;mso-position-vertical-relative:text;v-text-anchor:middle" o:gfxdata="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" adj="15459" fillcolor="white [3201]" strokecolor="black [3200]" strokeweight="2pt"/>
+              <v:shape w14:anchorId="2E4E879B" id="Mũi tên: Xuống 12" o:spid="_x0000_s1026" type="#_x0000_t67" style="position:absolute;margin-left:197.65pt;margin-top:8.45pt;width:21.75pt;height:38.25pt;z-index:251665408;visibility:visible;mso-wrap-style:square;mso-wrap-distance-left:9pt;mso-wrap-distance-top:0;mso-wrap-distance-right:9pt;mso-wrap-distance-bottom:0;mso-position-horizontal:absolute;mso-position-horizontal-relative:text;mso-position-vertical:absolute;mso-position-vertical-relative:text;v-text-anchor:middle" o:gfxdata="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" adj="15459" fillcolor="white [3201]" strokecolor="black [3200]" strokeweight="2pt"/>
             </w:pict>
           </mc:Fallback>
         </mc:AlternateContent>
@@ -6085,7 +6085,7 @@
           </mc:Choice>
           <mc:Fallback>
             <w:pict>
-              <v:shape w14:anchorId="77BAB6C6" id="Mũi tên: Xuống 20" o:spid="_x0000_s1026" type="#_x0000_t67" style="position:absolute;margin-left:198.4pt;margin-top:.9pt;width:24.75pt;height:54pt;z-index:251670528;visibility:visible;mso-wrap-style:square;mso-wrap-distance-left:9pt;mso-wrap-distance-top:0;mso-wrap-distance-right:9pt;mso-wrap-distance-bottom:0;mso-position-horizontal:absolute;mso-position-horizontal-relative:text;mso-position-vertical:absolute;mso-position-vertical-relative:text;v-text-anchor:middle" o:gfxdata="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" adj="16650" fillcolor="white [3201]" strokecolor="black [3200]" strokeweight="2pt"/>
+              <v:shape w14:anchorId="2E69CB8F" id="Mũi tên: Xuống 20" o:spid="_x0000_s1026" type="#_x0000_t67" style="position:absolute;margin-left:198.4pt;margin-top:.9pt;width:24.75pt;height:54pt;z-index:251670528;visibility:visible;mso-wrap-style:square;mso-wrap-distance-left:9pt;mso-wrap-distance-top:0;mso-wrap-distance-right:9pt;mso-wrap-distance-bottom:0;mso-position-horizontal:absolute;mso-position-horizontal-relative:text;mso-position-vertical:absolute;mso-position-vertical-relative:text;v-text-anchor:middle" o:gfxdata="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" adj="16650" fillcolor="white [3201]" strokecolor="black [3200]" strokeweight="2pt"/>
             </w:pict>
           </mc:Fallback>
         </mc:AlternateContent>
@@ -6692,7 +6692,7 @@
           </mc:Choice>
           <mc:Fallback>
             <w:pict>
-              <v:shapetype w14:anchorId="02E99A0C" id="_x0000_t13" coordsize="21600,21600" o:spt="13" adj="16200,5400" path="m@0,l@0@1,0@1,0@2@0@2@0,21600,21600,10800xe">
+              <v:shapetype w14:anchorId="6BA03AC3" id="_x0000_t13" coordsize="21600,21600" o:spt="13" adj="16200,5400" path="m@0,l@0@1,0@1,0@2@0@2@0,21600,21600,10800xe">
                 <v:stroke joinstyle="miter"/>
                 <v:formulas>
                   <v:f eqn="val #0"/>
@@ -6774,7 +6774,7 @@
           </mc:Choice>
           <mc:Fallback>
             <w:pict>
-              <v:shape w14:anchorId="5B3861FA" id="Mũi tên: Phải 27" o:spid="_x0000_s1026" type="#_x0000_t13" style="position:absolute;margin-left:121.9pt;margin-top:2.35pt;width:44.25pt;height:11.25pt;z-index:251677696;visibility:visible;mso-wrap-style:square;mso-wrap-distance-left:9pt;mso-wrap-distance-top:0;mso-wrap-distance-right:9pt;mso-wrap-distance-bottom:0;mso-position-horizontal:absolute;mso-position-horizontal-relative:text;mso-position-vertical:absolute;mso-position-vertical-relative:text;v-text-anchor:middle" o:gfxdata="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" adj="18854" fillcolor="white [3201]" strokecolor="#f79646 [3209]" strokeweight="2pt"/>
+              <v:shape w14:anchorId="3B72B90F" id="Mũi tên: Phải 27" o:spid="_x0000_s1026" type="#_x0000_t13" style="position:absolute;margin-left:121.9pt;margin-top:2.35pt;width:44.25pt;height:11.25pt;z-index:251677696;visibility:visible;mso-wrap-style:square;mso-wrap-distance-left:9pt;mso-wrap-distance-top:0;mso-wrap-distance-right:9pt;mso-wrap-distance-bottom:0;mso-position-horizontal:absolute;mso-position-horizontal-relative:text;mso-position-vertical:absolute;mso-position-vertical-relative:text;v-text-anchor:middle" o:gfxdata="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" adj="18854" fillcolor="white [3201]" strokecolor="#f79646 [3209]" strokeweight="2pt"/>
             </w:pict>
           </mc:Fallback>
         </mc:AlternateContent>
@@ -6842,7 +6842,7 @@
           </mc:Choice>
           <mc:Fallback>
             <w:pict>
-              <v:shapetype w14:anchorId="779FE18B" id="_x0000_t66" coordsize="21600,21600" o:spt="66" adj="5400,5400" path="m@0,l@0@1,21600@1,21600@2@0@2@0,21600,,10800xe">
+              <v:shapetype w14:anchorId="229621D3" id="_x0000_t66" coordsize="21600,21600" o:spt="66" adj="5400,5400" path="m@0,l@0@1,21600@1,21600@2@0@2@0,21600,,10800xe">
                 <v:stroke joinstyle="miter"/>
                 <v:formulas>
                   <v:f eqn="val #0"/>
@@ -6922,7 +6922,7 @@
           </mc:Choice>
           <mc:Fallback>
             <w:pict>
-              <v:shape w14:anchorId="7FB26BD8" id="Mũi tên: Trái 28" o:spid="_x0000_s1026" type="#_x0000_t66" style="position:absolute;margin-left:121.15pt;margin-top:.45pt;width:42.75pt;height:10.5pt;z-index:251678720;visibility:visible;mso-wrap-style:square;mso-wrap-distance-left:9pt;mso-wrap-distance-top:0;mso-wrap-distance-right:9pt;mso-wrap-distance-bottom:0;mso-position-horizontal:absolute;mso-position-horizontal-relative:text;mso-position-vertical:absolute;mso-position-vertical-relative:text;v-text-anchor:middle" o:gfxdata="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" adj="2653" fillcolor="white [3201]" strokecolor="#f79646 [3209]" strokeweight="2pt"/>
+              <v:shape w14:anchorId="129E8CF1" id="Mũi tên: Trái 28" o:spid="_x0000_s1026" type="#_x0000_t66" style="position:absolute;margin-left:121.15pt;margin-top:.45pt;width:42.75pt;height:10.5pt;z-index:251678720;visibility:visible;mso-wrap-style:square;mso-wrap-distance-left:9pt;mso-wrap-distance-top:0;mso-wrap-distance-right:9pt;mso-wrap-distance-bottom:0;mso-position-horizontal:absolute;mso-position-horizontal-relative:text;mso-position-vertical:absolute;mso-position-vertical-relative:text;v-text-anchor:middle" o:gfxdata="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" adj="2653" fillcolor="white [3201]" strokecolor="#f79646 [3209]" strokeweight="2pt"/>
             </w:pict>
           </mc:Fallback>
         </mc:AlternateContent>
@@ -7674,17 +7674,77 @@
         </w:rPr>
         <w:t>Các thiết bị cài đặt tại bãi đỗ xe bị hỏng</w:t>
       </w:r>
-      <w:bookmarkStart w:id="14" w:name="_GoBack"/>
+    </w:p>
+    <w:p>
+      <w:pPr>
+        <w:pStyle w:val="u2"/>
+      </w:pPr>
+      <w:bookmarkStart w:id="14" w:name="_Toc527975140"/>
+      <w:r>
+        <w:t>Xác định các hạng mục kiểm thử</w:t>
+      </w:r>
       <w:bookmarkEnd w:id="14"/>
     </w:p>
     <w:p>
       <w:pPr>
-        <w:pStyle w:val="u2"/>
-      </w:pPr>
-      <w:bookmarkStart w:id="15" w:name="_Toc527975140"/>
-      <w:r>
-        <w:t>Xác định các hạng mục kiểm thử</w:t>
-      </w:r>
+        <w:pStyle w:val="oancuaDanhsach"/>
+        <w:numPr>
+          <w:ilvl w:val="0"/>
+          <w:numId w:val="47"/>
+        </w:numPr>
+        <w:rPr>
+          <w:sz w:val="24"/>
+          <w:szCs w:val="24"/>
+        </w:rPr>
+      </w:pPr>
+      <w:r>
+        <w:rPr>
+          <w:sz w:val="24"/>
+          <w:szCs w:val="24"/>
+        </w:rPr>
+        <w:t>Kiểm thử cài đặt ứng dụng trên các nền tảng mobile khác nhau</w:t>
+      </w:r>
+    </w:p>
+    <w:p>
+      <w:pPr>
+        <w:pStyle w:val="oancuaDanhsach"/>
+        <w:numPr>
+          <w:ilvl w:val="0"/>
+          <w:numId w:val="47"/>
+        </w:numPr>
+        <w:rPr>
+          <w:sz w:val="24"/>
+          <w:szCs w:val="24"/>
+        </w:rPr>
+      </w:pPr>
+      <w:r>
+        <w:rPr>
+          <w:sz w:val="24"/>
+          <w:szCs w:val="24"/>
+        </w:rPr>
+        <w:t>Kiểm thử việc kết nối gửi nhận dữ liệu giữa app và server</w:t>
+      </w:r>
+    </w:p>
+    <w:p>
+      <w:pPr>
+        <w:pStyle w:val="oancuaDanhsach"/>
+        <w:numPr>
+          <w:ilvl w:val="0"/>
+          <w:numId w:val="47"/>
+        </w:numPr>
+        <w:rPr>
+          <w:sz w:val="24"/>
+          <w:szCs w:val="24"/>
+        </w:rPr>
+      </w:pPr>
+      <w:r>
+        <w:rPr>
+          <w:sz w:val="24"/>
+          <w:szCs w:val="24"/>
+        </w:rPr>
+        <w:t>Kiểm thử việc đồng bộ dữ liệu</w:t>
+      </w:r>
+      <w:bookmarkStart w:id="15" w:name="_GoBack"/>
       <w:bookmarkEnd w:id="15"/>
     </w:p>
     <w:p>
@@ -12801,6 +12861,119 @@
     </w:lvl>
   </w:abstractNum>
   <w:abstractNum w:abstractNumId="45" w15:restartNumberingAfterBreak="0">
+    <w:nsid w:val="7E1A7A24"/>
+    <w:multiLevelType w:val="hybridMultilevel"/>
+    <w:tmpl w:val="F342ED32"/>
+    <w:lvl w:ilvl="0" w:tplc="0409000B">
+      <w:start w:val="1"/>
+      <w:numFmt w:val="bullet"/>
+      <w:lvlText w:val=""/>
+      <w:lvlJc w:val="left"/>
+      <w:pPr>
+        <w:ind w:left="720" w:hanging="360"/>
+      </w:pPr>
+      <w:rPr>
+        <w:rFonts w:ascii="Wingdings" w:hAnsi="Wingdings" w:hint="default"/>
+      </w:rPr>
+    </w:lvl>
+    <w:lvl w:ilvl="1" w:tplc="04090003" w:tentative="1">
+      <w:start w:val="1"/>
+      <w:numFmt w:val="bullet"/>
+      <w:lvlText w:val="o"/>
+      <w:lvlJc w:val="left"/>
+      <w:pPr>
+        <w:ind w:left="1440" w:hanging="360"/>
+      </w:pPr>
+      <w:rPr>
+        <w:rFonts w:ascii="Courier New" w:hAnsi="Courier New" w:cs="Courier New" w:hint="default"/>
+      </w:rPr>
+    </w:lvl>
+    <w:lvl w:ilvl="2" w:tplc="04090005" w:tentative="1">
+      <w:start w:val="1"/>
+      <w:numFmt w:val="bullet"/>
+      <w:lvlText w:val=""/>
+      <w:lvlJc w:val="left"/>
+      <w:pPr>
+        <w:ind w:left="2160" w:hanging="360"/>
+      </w:pPr>
+      <w:rPr>
+        <w:rFonts w:ascii="Wingdings" w:hAnsi="Wingdings" w:hint="default"/>
+      </w:rPr>
+    </w:lvl>
+    <w:lvl w:ilvl="3" w:tplc="04090001" w:tentative="1">
+      <w:start w:val="1"/>
+      <w:numFmt w:val="bullet"/>
+      <w:lvlText w:val=""/>
+      <w:lvlJc w:val="left"/>
+      <w:pPr>
+        <w:ind w:left="2880" w:hanging="360"/>
+      </w:pPr>
+      <w:rPr>
+        <w:rFonts w:ascii="Symbol" w:hAnsi="Symbol" w:hint="default"/>
+      </w:rPr>
+    </w:lvl>
+    <w:lvl w:ilvl="4" w:tplc="04090003" w:tentative="1">
+      <w:start w:val="1"/>
+      <w:numFmt w:val="bullet"/>
+      <w:lvlText w:val="o"/>
+      <w:lvlJc w:val="left"/>
+      <w:pPr>
+        <w:ind w:left="3600" w:hanging="360"/>
+      </w:pPr>
+      <w:rPr>
+        <w:rFonts w:ascii="Courier New" w:hAnsi="Courier New" w:cs="Courier New" w:hint="default"/>
+      </w:rPr>
+    </w:lvl>
+    <w:lvl w:ilvl="5" w:tplc="04090005" w:tentative="1">
+      <w:start w:val="1"/>
+      <w:numFmt w:val="bullet"/>
+      <w:lvlText w:val=""/>
+      <w:lvlJc w:val="left"/>
+      <w:pPr>
+        <w:ind w:left="4320" w:hanging="360"/>
+      </w:pPr>
+      <w:rPr>
+        <w:rFonts w:ascii="Wingdings" w:hAnsi="Wingdings" w:hint="default"/>
+      </w:rPr>
+    </w:lvl>
+    <w:lvl w:ilvl="6" w:tplc="04090001" w:tentative="1">
+      <w:start w:val="1"/>
+      <w:numFmt w:val="bullet"/>
+      <w:lvlText w:val=""/>
+      <w:lvlJc w:val="left"/>
+      <w:pPr>
+        <w:ind w:left="5040" w:hanging="360"/>
+      </w:pPr>
+      <w:rPr>
+        <w:rFonts w:ascii="Symbol" w:hAnsi="Symbol" w:hint="default"/>
+      </w:rPr>
+    </w:lvl>
+    <w:lvl w:ilvl="7" w:tplc="04090003" w:tentative="1">
+      <w:start w:val="1"/>
+      <w:numFmt w:val="bullet"/>
+      <w:lvlText w:val="o"/>
+      <w:lvlJc w:val="left"/>
+      <w:pPr>
+        <w:ind w:left="5760" w:hanging="360"/>
+      </w:pPr>
+      <w:rPr>
+        <w:rFonts w:ascii="Courier New" w:hAnsi="Courier New" w:cs="Courier New" w:hint="default"/>
+      </w:rPr>
+    </w:lvl>
+    <w:lvl w:ilvl="8" w:tplc="04090005" w:tentative="1">
+      <w:start w:val="1"/>
+      <w:numFmt w:val="bullet"/>
+      <w:lvlText w:val=""/>
+      <w:lvlJc w:val="left"/>
+      <w:pPr>
+        <w:ind w:left="6480" w:hanging="360"/>
+      </w:pPr>
+      <w:rPr>
+        <w:rFonts w:ascii="Wingdings" w:hAnsi="Wingdings" w:hint="default"/>
+      </w:rPr>
+    </w:lvl>
+  </w:abstractNum>
+  <w:abstractNum w:abstractNumId="46" w15:restartNumberingAfterBreak="0">
     <w:nsid w:val="7E820D19"/>
     <w:multiLevelType w:val="hybridMultilevel"/>
     <w:tmpl w:val="4A5C1FCA"/>
@@ -13010,7 +13183,7 @@
     <w:abstractNumId w:val="25"/>
   </w:num>
   <w:num w:numId="33">
-    <w:abstractNumId w:val="45"/>
+    <w:abstractNumId w:val="46"/>
   </w:num>
   <w:num w:numId="34">
     <w:abstractNumId w:val="44"/>
@@ -13050,6 +13223,9 @@
   </w:num>
   <w:num w:numId="46">
     <w:abstractNumId w:val="39"/>
+  </w:num>
+  <w:num w:numId="47">
+    <w:abstractNumId w:val="45"/>
   </w:num>
 </w:numbering>
 </file>
@@ -14707,7 +14883,7 @@
 </file>
 
 <file path=customXml/itemProps1.xml><?xml version="1.0" encoding="utf-8"?>
-<ds:datastoreItem xmlns:ds="http://schemas.openxmlformats.org/officeDocument/2006/customXml" ds:itemID="{1909BC3A-950D-448A-80FC-E3E8B5BD22ED}">
+<ds:datastoreItem xmlns:ds="http://schemas.openxmlformats.org/officeDocument/2006/customXml" ds:itemID="{6534D948-6419-4656-A891-D3E576C10C48}">
   <ds:schemaRefs>
     <ds:schemaRef ds:uri="http://schemas.openxmlformats.org/officeDocument/2006/bibliography"/>
   </ds:schemaRefs>

</xml_diff>

<commit_message>
Chi tiết ước lượng triển khai và cài đặt
</commit_message>
<xml_diff>
--- a/MyProjectMgnt .docx
+++ b/MyProjectMgnt .docx
@@ -4947,7 +4947,7 @@
           </mc:Choice>
           <mc:Fallback>
             <w:pict>
-              <v:shapetype w14:anchorId="5B862BCD" id="_x0000_t103" coordsize="21600,21600" o:spt="103" adj="12960,19440,7200" path="wr@22,0@21@3,,0@21@4@22@14@21@1@21@7@2@12l@2@13,0@8@2@11at@22,0@21@3@2@10@24@16@22@14@21@1@24@16,0@14xear@22@14@21@1@21@7@24@16nfe">
+              <v:shapetype w14:anchorId="1A8FD9F2" id="_x0000_t103" coordsize="21600,21600" o:spt="103" adj="12960,19440,7200" path="wr@22,0@21@3,,0@21@4@22@14@21@1@21@7@2@12l@2@13,0@8@2@11at@22,0@21@3@2@10@24@16@22@14@21@1@24@16,0@14xear@22@14@21@1@21@7@24@16nfe">
                 <v:stroke joinstyle="miter"/>
                 <v:formulas>
                   <v:f eqn="val #0"/>
@@ -5078,7 +5078,7 @@
           </mc:Choice>
           <mc:Fallback>
             <w:pict>
-              <v:shapetype w14:anchorId="6135CA4D" id="_x0000_t102" coordsize="21600,21600" o:spt="102" adj="12960,19440,14400" path="ar,0@23@3@22,,0@4,0@15@23@1,0@7@2@13l@2@14@22@8@2@12wa,0@23@3@2@11@26@17,0@15@23@1@26@17@22@15xear,0@23@3,0@4@26@17nfe">
+              <v:shapetype w14:anchorId="38F91D3E" id="_x0000_t102" coordsize="21600,21600" o:spt="102" adj="12960,19440,14400" path="ar,0@23@3@22,,0@4,0@15@23@1,0@7@2@13l@2@14@22@8@2@12wa,0@23@3@2@11@26@17,0@15@23@1@26@17@22@15xear,0@23@3,0@4@26@17nfe">
                 <v:stroke joinstyle="miter"/>
                 <v:formulas>
                   <v:f eqn="val #0"/>
@@ -5314,7 +5314,7 @@
           </mc:Choice>
           <mc:Fallback>
             <w:pict>
-              <v:shapetype w14:anchorId="5FD4FE95" id="_x0000_t67" coordsize="21600,21600" o:spt="67" adj="16200,5400" path="m0@0l@1@0@1,0@2,0@2@0,21600@0,10800,21600xe">
+              <v:shapetype w14:anchorId="61D3D109" id="_x0000_t67" coordsize="21600,21600" o:spt="67" adj="16200,5400" path="m0@0l@1@0@1,0@2,0@2@0,21600@0,10800,21600xe">
                 <v:stroke joinstyle="miter"/>
                 <v:formulas>
                   <v:f eqn="val #0"/>
@@ -5799,7 +5799,7 @@
           </mc:Choice>
           <mc:Fallback>
             <w:pict>
-              <v:shape w14:anchorId="2E4E879B" id="Mũi tên: Xuống 12" o:spid="_x0000_s1026" type="#_x0000_t67" style="position:absolute;margin-left:197.65pt;margin-top:8.45pt;width:21.75pt;height:38.25pt;z-index:251665408;visibility:visible;mso-wrap-style:square;mso-wrap-distance-left:9pt;mso-wrap-distance-top:0;mso-wrap-distance-right:9pt;mso-wrap-distance-bottom:0;mso-position-horizontal:absolute;mso-position-horizontal-relative:text;mso-position-vertical:absolute;mso-position-vertical-relative:text;v-text-anchor:middle" o:gfxdata="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" adj="15459" fillcolor="white [3201]" strokecolor="black [3200]" strokeweight="2pt"/>
+              <v:shape w14:anchorId="03FCC753" id="Mũi tên: Xuống 12" o:spid="_x0000_s1026" type="#_x0000_t67" style="position:absolute;margin-left:197.65pt;margin-top:8.45pt;width:21.75pt;height:38.25pt;z-index:251665408;visibility:visible;mso-wrap-style:square;mso-wrap-distance-left:9pt;mso-wrap-distance-top:0;mso-wrap-distance-right:9pt;mso-wrap-distance-bottom:0;mso-position-horizontal:absolute;mso-position-horizontal-relative:text;mso-position-vertical:absolute;mso-position-vertical-relative:text;v-text-anchor:middle" o:gfxdata="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" adj="15459" fillcolor="white [3201]" strokecolor="black [3200]" strokeweight="2pt"/>
             </w:pict>
           </mc:Fallback>
         </mc:AlternateContent>
@@ -6085,7 +6085,7 @@
           </mc:Choice>
           <mc:Fallback>
             <w:pict>
-              <v:shape w14:anchorId="2E69CB8F" id="Mũi tên: Xuống 20" o:spid="_x0000_s1026" type="#_x0000_t67" style="position:absolute;margin-left:198.4pt;margin-top:.9pt;width:24.75pt;height:54pt;z-index:251670528;visibility:visible;mso-wrap-style:square;mso-wrap-distance-left:9pt;mso-wrap-distance-top:0;mso-wrap-distance-right:9pt;mso-wrap-distance-bottom:0;mso-position-horizontal:absolute;mso-position-horizontal-relative:text;mso-position-vertical:absolute;mso-position-vertical-relative:text;v-text-anchor:middle" o:gfxdata="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" adj="16650" fillcolor="white [3201]" strokecolor="black [3200]" strokeweight="2pt"/>
+              <v:shape w14:anchorId="11D9F025" id="Mũi tên: Xuống 20" o:spid="_x0000_s1026" type="#_x0000_t67" style="position:absolute;margin-left:198.4pt;margin-top:.9pt;width:24.75pt;height:54pt;z-index:251670528;visibility:visible;mso-wrap-style:square;mso-wrap-distance-left:9pt;mso-wrap-distance-top:0;mso-wrap-distance-right:9pt;mso-wrap-distance-bottom:0;mso-position-horizontal:absolute;mso-position-horizontal-relative:text;mso-position-vertical:absolute;mso-position-vertical-relative:text;v-text-anchor:middle" o:gfxdata="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" adj="16650" fillcolor="white [3201]" strokecolor="black [3200]" strokeweight="2pt"/>
             </w:pict>
           </mc:Fallback>
         </mc:AlternateContent>
@@ -6692,7 +6692,7 @@
           </mc:Choice>
           <mc:Fallback>
             <w:pict>
-              <v:shapetype w14:anchorId="6BA03AC3" id="_x0000_t13" coordsize="21600,21600" o:spt="13" adj="16200,5400" path="m@0,l@0@1,0@1,0@2@0@2@0,21600,21600,10800xe">
+              <v:shapetype w14:anchorId="2205FFAA" id="_x0000_t13" coordsize="21600,21600" o:spt="13" adj="16200,5400" path="m@0,l@0@1,0@1,0@2@0@2@0,21600,21600,10800xe">
                 <v:stroke joinstyle="miter"/>
                 <v:formulas>
                   <v:f eqn="val #0"/>
@@ -6774,7 +6774,7 @@
           </mc:Choice>
           <mc:Fallback>
             <w:pict>
-              <v:shape w14:anchorId="3B72B90F" id="Mũi tên: Phải 27" o:spid="_x0000_s1026" type="#_x0000_t13" style="position:absolute;margin-left:121.9pt;margin-top:2.35pt;width:44.25pt;height:11.25pt;z-index:251677696;visibility:visible;mso-wrap-style:square;mso-wrap-distance-left:9pt;mso-wrap-distance-top:0;mso-wrap-distance-right:9pt;mso-wrap-distance-bottom:0;mso-position-horizontal:absolute;mso-position-horizontal-relative:text;mso-position-vertical:absolute;mso-position-vertical-relative:text;v-text-anchor:middle" o:gfxdata="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" adj="18854" fillcolor="white [3201]" strokecolor="#f79646 [3209]" strokeweight="2pt"/>
+              <v:shape w14:anchorId="2F9032F3" id="Mũi tên: Phải 27" o:spid="_x0000_s1026" type="#_x0000_t13" style="position:absolute;margin-left:121.9pt;margin-top:2.35pt;width:44.25pt;height:11.25pt;z-index:251677696;visibility:visible;mso-wrap-style:square;mso-wrap-distance-left:9pt;mso-wrap-distance-top:0;mso-wrap-distance-right:9pt;mso-wrap-distance-bottom:0;mso-position-horizontal:absolute;mso-position-horizontal-relative:text;mso-position-vertical:absolute;mso-position-vertical-relative:text;v-text-anchor:middle" o:gfxdata="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" adj="18854" fillcolor="white [3201]" strokecolor="#f79646 [3209]" strokeweight="2pt"/>
             </w:pict>
           </mc:Fallback>
         </mc:AlternateContent>
@@ -6842,7 +6842,7 @@
           </mc:Choice>
           <mc:Fallback>
             <w:pict>
-              <v:shapetype w14:anchorId="229621D3" id="_x0000_t66" coordsize="21600,21600" o:spt="66" adj="5400,5400" path="m@0,l@0@1,21600@1,21600@2@0@2@0,21600,,10800xe">
+              <v:shapetype w14:anchorId="03B9D3DC" id="_x0000_t66" coordsize="21600,21600" o:spt="66" adj="5400,5400" path="m@0,l@0@1,21600@1,21600@2@0@2@0,21600,,10800xe">
                 <v:stroke joinstyle="miter"/>
                 <v:formulas>
                   <v:f eqn="val #0"/>
@@ -6922,7 +6922,7 @@
           </mc:Choice>
           <mc:Fallback>
             <w:pict>
-              <v:shape w14:anchorId="129E8CF1" id="Mũi tên: Trái 28" o:spid="_x0000_s1026" type="#_x0000_t66" style="position:absolute;margin-left:121.15pt;margin-top:.45pt;width:42.75pt;height:10.5pt;z-index:251678720;visibility:visible;mso-wrap-style:square;mso-wrap-distance-left:9pt;mso-wrap-distance-top:0;mso-wrap-distance-right:9pt;mso-wrap-distance-bottom:0;mso-position-horizontal:absolute;mso-position-horizontal-relative:text;mso-position-vertical:absolute;mso-position-vertical-relative:text;v-text-anchor:middle" o:gfxdata="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" adj="2653" fillcolor="white [3201]" strokecolor="#f79646 [3209]" strokeweight="2pt"/>
+              <v:shape w14:anchorId="14CF9F0D" id="Mũi tên: Trái 28" o:spid="_x0000_s1026" type="#_x0000_t66" style="position:absolute;margin-left:121.15pt;margin-top:.45pt;width:42.75pt;height:10.5pt;z-index:251678720;visibility:visible;mso-wrap-style:square;mso-wrap-distance-left:9pt;mso-wrap-distance-top:0;mso-wrap-distance-right:9pt;mso-wrap-distance-bottom:0;mso-position-horizontal:absolute;mso-position-horizontal-relative:text;mso-position-vertical:absolute;mso-position-vertical-relative:text;v-text-anchor:middle" o:gfxdata="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" adj="2653" fillcolor="white [3201]" strokecolor="#f79646 [3209]" strokeweight="2pt"/>
             </w:pict>
           </mc:Fallback>
         </mc:AlternateContent>
@@ -7744,18 +7744,217 @@
         </w:rPr>
         <w:t>Kiểm thử việc đồng bộ dữ liệu</w:t>
       </w:r>
-      <w:bookmarkStart w:id="15" w:name="_GoBack"/>
+    </w:p>
+    <w:p>
+      <w:pPr>
+        <w:pStyle w:val="u2"/>
+      </w:pPr>
+      <w:bookmarkStart w:id="15" w:name="_Toc527975141"/>
+      <w:r>
+        <w:t>Ước lượng cách thức triển khai/cài đặt</w:t>
+      </w:r>
       <w:bookmarkEnd w:id="15"/>
     </w:p>
-    <w:p>
-      <w:pPr>
-        <w:pStyle w:val="u2"/>
-      </w:pPr>
-      <w:bookmarkStart w:id="16" w:name="_Toc527975141"/>
-      <w:r>
-        <w:t>Ước lượng cách thức triển khai/cài đặt</w:t>
-      </w:r>
-      <w:bookmarkEnd w:id="16"/>
+    <w:tbl>
+      <w:tblPr>
+        <w:tblStyle w:val="LiBang"/>
+        <w:tblW w:w="8784" w:type="dxa"/>
+        <w:tblLook w:val="04A0" w:firstRow="1" w:lastRow="0" w:firstColumn="1" w:lastColumn="0" w:noHBand="0" w:noVBand="1"/>
+      </w:tblPr>
+      <w:tblGrid>
+        <w:gridCol w:w="4392"/>
+        <w:gridCol w:w="4392"/>
+      </w:tblGrid>
+      <w:tr>
+        <w:trPr>
+          <w:trHeight w:val="518"/>
+        </w:trPr>
+        <w:tc>
+          <w:tcPr>
+            <w:tcW w:w="4392" w:type="dxa"/>
+          </w:tcPr>
+          <w:p>
+            <w:pPr>
+              <w:rPr>
+                <w:sz w:val="24"/>
+                <w:szCs w:val="24"/>
+              </w:rPr>
+            </w:pPr>
+            <w:r>
+              <w:rPr>
+                <w:sz w:val="24"/>
+                <w:szCs w:val="24"/>
+              </w:rPr>
+              <w:t>Hạng mục</w:t>
+            </w:r>
+          </w:p>
+        </w:tc>
+        <w:tc>
+          <w:tcPr>
+            <w:tcW w:w="4392" w:type="dxa"/>
+          </w:tcPr>
+          <w:p>
+            <w:pPr>
+              <w:rPr>
+                <w:sz w:val="24"/>
+                <w:szCs w:val="24"/>
+              </w:rPr>
+            </w:pPr>
+            <w:r>
+              <w:rPr>
+                <w:sz w:val="24"/>
+                <w:szCs w:val="24"/>
+              </w:rPr>
+              <w:t>Kết nối</w:t>
+            </w:r>
+          </w:p>
+        </w:tc>
+      </w:tr>
+      <w:tr>
+        <w:trPr>
+          <w:trHeight w:val="518"/>
+        </w:trPr>
+        <w:tc>
+          <w:tcPr>
+            <w:tcW w:w="4392" w:type="dxa"/>
+          </w:tcPr>
+          <w:p>
+            <w:pPr>
+              <w:rPr>
+                <w:sz w:val="24"/>
+                <w:szCs w:val="24"/>
+              </w:rPr>
+            </w:pPr>
+            <w:r>
+              <w:rPr>
+                <w:sz w:val="24"/>
+                <w:szCs w:val="24"/>
+              </w:rPr>
+              <w:t>Thiết bị tại bãi đỗ xe</w:t>
+            </w:r>
+          </w:p>
+        </w:tc>
+        <w:tc>
+          <w:tcPr>
+            <w:tcW w:w="4392" w:type="dxa"/>
+          </w:tcPr>
+          <w:p>
+            <w:pPr>
+              <w:rPr>
+                <w:sz w:val="24"/>
+                <w:szCs w:val="24"/>
+              </w:rPr>
+            </w:pPr>
+            <w:r>
+              <w:rPr>
+                <w:sz w:val="24"/>
+                <w:szCs w:val="24"/>
+              </w:rPr>
+              <w:t xml:space="preserve">Server </w:t>
+            </w:r>
+          </w:p>
+        </w:tc>
+      </w:tr>
+      <w:tr>
+        <w:trPr>
+          <w:trHeight w:val="501"/>
+        </w:trPr>
+        <w:tc>
+          <w:tcPr>
+            <w:tcW w:w="4392" w:type="dxa"/>
+          </w:tcPr>
+          <w:p>
+            <w:pPr>
+              <w:rPr>
+                <w:sz w:val="24"/>
+                <w:szCs w:val="24"/>
+              </w:rPr>
+            </w:pPr>
+            <w:r>
+              <w:rPr>
+                <w:sz w:val="24"/>
+                <w:szCs w:val="24"/>
+              </w:rPr>
+              <w:t>Server</w:t>
+            </w:r>
+          </w:p>
+        </w:tc>
+        <w:tc>
+          <w:tcPr>
+            <w:tcW w:w="4392" w:type="dxa"/>
+          </w:tcPr>
+          <w:p>
+            <w:pPr>
+              <w:rPr>
+                <w:sz w:val="24"/>
+                <w:szCs w:val="24"/>
+              </w:rPr>
+            </w:pPr>
+            <w:r>
+              <w:rPr>
+                <w:sz w:val="24"/>
+                <w:szCs w:val="24"/>
+              </w:rPr>
+              <w:t>Cơ sở dữ liệu</w:t>
+            </w:r>
+          </w:p>
+        </w:tc>
+      </w:tr>
+      <w:tr>
+        <w:trPr>
+          <w:trHeight w:val="501"/>
+        </w:trPr>
+        <w:tc>
+          <w:tcPr>
+            <w:tcW w:w="4392" w:type="dxa"/>
+          </w:tcPr>
+          <w:p>
+            <w:pPr>
+              <w:rPr>
+                <w:sz w:val="24"/>
+                <w:szCs w:val="24"/>
+              </w:rPr>
+            </w:pPr>
+            <w:r>
+              <w:rPr>
+                <w:sz w:val="24"/>
+                <w:szCs w:val="24"/>
+              </w:rPr>
+              <w:t>Thiết bị người dùng</w:t>
+            </w:r>
+          </w:p>
+        </w:tc>
+        <w:tc>
+          <w:tcPr>
+            <w:tcW w:w="4392" w:type="dxa"/>
+          </w:tcPr>
+          <w:p>
+            <w:pPr>
+              <w:rPr>
+                <w:sz w:val="24"/>
+                <w:szCs w:val="24"/>
+              </w:rPr>
+            </w:pPr>
+            <w:r>
+              <w:rPr>
+                <w:sz w:val="24"/>
+                <w:szCs w:val="24"/>
+              </w:rPr>
+              <w:t>Server</w:t>
+            </w:r>
+            <w:bookmarkStart w:id="16" w:name="_GoBack"/>
+            <w:bookmarkEnd w:id="16"/>
+          </w:p>
+        </w:tc>
+      </w:tr>
+    </w:tbl>
+    <w:p>
+      <w:pPr>
+        <w:rPr>
+          <w:sz w:val="24"/>
+          <w:szCs w:val="24"/>
+        </w:rPr>
+      </w:pPr>
     </w:p>
     <w:p>
       <w:pPr>
@@ -7815,6 +8014,7 @@
         <w:rPr>
           <w:i/>
         </w:rPr>
+        <w:lastRenderedPageBreak/>
         <w:t>Chi phí kính doanh, quảng cáo, tiếp thị</w:t>
       </w:r>
     </w:p>
@@ -7904,7 +8104,6 @@
       </w:pPr>
       <w:bookmarkStart w:id="19" w:name="_Toc527975144"/>
       <w:r>
-        <w:lastRenderedPageBreak/>
         <w:t>Phân tích thiết kế</w:t>
       </w:r>
       <w:bookmarkEnd w:id="19"/>
@@ -14883,7 +15082,7 @@
 </file>
 
 <file path=customXml/itemProps1.xml><?xml version="1.0" encoding="utf-8"?>
-<ds:datastoreItem xmlns:ds="http://schemas.openxmlformats.org/officeDocument/2006/customXml" ds:itemID="{6534D948-6419-4656-A891-D3E576C10C48}">
+<ds:datastoreItem xmlns:ds="http://schemas.openxmlformats.org/officeDocument/2006/customXml" ds:itemID="{36384C09-9332-4AE4-BEC4-106FCC2276DB}">
   <ds:schemaRefs>
     <ds:schemaRef ds:uri="http://schemas.openxmlformats.org/officeDocument/2006/bibliography"/>
   </ds:schemaRefs>

</xml_diff>

<commit_message>
Chi tiết phân chia các giai đoạn chính
</commit_message>
<xml_diff>
--- a/MyProjectMgnt .docx
+++ b/MyProjectMgnt .docx
@@ -9239,7 +9239,7 @@
           </mc:Choice>
           <mc:Fallback>
             <w:pict>
-              <v:shapetype w14:anchorId="4C7D01F1" id="_x0000_t103" coordsize="21600,21600" o:spt="103" adj="12960,19440,7200" path="wr@22,0@21@3,,0@21@4@22@14@21@1@21@7@2@12l@2@13,0@8@2@11at@22,0@21@3@2@10@24@16@22@14@21@1@24@16,0@14xear@22@14@21@1@21@7@24@16nfe">
+              <v:shapetype w14:anchorId="2CF4D812" id="_x0000_t103" coordsize="21600,21600" o:spt="103" adj="12960,19440,7200" path="wr@22,0@21@3,,0@21@4@22@14@21@1@21@7@2@12l@2@13,0@8@2@11at@22,0@21@3@2@10@24@16@22@14@21@1@24@16,0@14xear@22@14@21@1@21@7@24@16nfe">
                 <v:stroke joinstyle="miter"/>
                 <v:formulas>
                   <v:f eqn="val #0"/>
@@ -9370,7 +9370,7 @@
           </mc:Choice>
           <mc:Fallback>
             <w:pict>
-              <v:shapetype w14:anchorId="03D4BCBE" id="_x0000_t102" coordsize="21600,21600" o:spt="102" adj="12960,19440,14400" path="ar,0@23@3@22,,0@4,0@15@23@1,0@7@2@13l@2@14@22@8@2@12wa,0@23@3@2@11@26@17,0@15@23@1@26@17@22@15xear,0@23@3,0@4@26@17nfe">
+              <v:shapetype w14:anchorId="6DA9BFB6" id="_x0000_t102" coordsize="21600,21600" o:spt="102" adj="12960,19440,14400" path="ar,0@23@3@22,,0@4,0@15@23@1,0@7@2@13l@2@14@22@8@2@12wa,0@23@3@2@11@26@17,0@15@23@1@26@17@22@15xear,0@23@3,0@4@26@17nfe">
                 <v:stroke joinstyle="miter"/>
                 <v:formulas>
                   <v:f eqn="val #0"/>
@@ -9626,7 +9626,7 @@
           </mc:Choice>
           <mc:Fallback>
             <w:pict>
-              <v:shapetype w14:anchorId="16752836" id="_x0000_t67" coordsize="21600,21600" o:spt="67" adj="16200,5400" path="m0@0l@1@0@1,0@2,0@2@0,21600@0,10800,21600xe">
+              <v:shapetype w14:anchorId="112CC59B" id="_x0000_t67" coordsize="21600,21600" o:spt="67" adj="16200,5400" path="m0@0l@1@0@1,0@2,0@2@0,21600@0,10800,21600xe">
                 <v:stroke joinstyle="miter"/>
                 <v:formulas>
                   <v:f eqn="val #0"/>
@@ -10271,7 +10271,7 @@
           </mc:Choice>
           <mc:Fallback>
             <w:pict>
-              <v:shape w14:anchorId="5AFB0F69" id="Mũi tên: Xuống 12" o:spid="_x0000_s1026" type="#_x0000_t67" style="position:absolute;margin-left:197.65pt;margin-top:8.45pt;width:21.75pt;height:38.25pt;z-index:251665408;visibility:visible;mso-wrap-style:square;mso-wrap-distance-left:9pt;mso-wrap-distance-top:0;mso-wrap-distance-right:9pt;mso-wrap-distance-bottom:0;mso-position-horizontal:absolute;mso-position-horizontal-relative:text;mso-position-vertical:absolute;mso-position-vertical-relative:text;v-text-anchor:middle" o:gfxdata="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" adj="15459" fillcolor="white [3201]" strokecolor="black [3200]" strokeweight="2pt"/>
+              <v:shape w14:anchorId="07FB129E" id="Mũi tên: Xuống 12" o:spid="_x0000_s1026" type="#_x0000_t67" style="position:absolute;margin-left:197.65pt;margin-top:8.45pt;width:21.75pt;height:38.25pt;z-index:251665408;visibility:visible;mso-wrap-style:square;mso-wrap-distance-left:9pt;mso-wrap-distance-top:0;mso-wrap-distance-right:9pt;mso-wrap-distance-bottom:0;mso-position-horizontal:absolute;mso-position-horizontal-relative:text;mso-position-vertical:absolute;mso-position-vertical-relative:text;v-text-anchor:middle" o:gfxdata="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" adj="15459" fillcolor="white [3201]" strokecolor="black [3200]" strokeweight="2pt"/>
             </w:pict>
           </mc:Fallback>
         </mc:AlternateContent>
@@ -10661,7 +10661,7 @@
           </mc:Choice>
           <mc:Fallback>
             <w:pict>
-              <v:shape w14:anchorId="7150DCE8" id="Mũi tên: Xuống 20" o:spid="_x0000_s1026" type="#_x0000_t67" style="position:absolute;margin-left:198.4pt;margin-top:.9pt;width:24.75pt;height:54pt;z-index:251670528;visibility:visible;mso-wrap-style:square;mso-wrap-distance-left:9pt;mso-wrap-distance-top:0;mso-wrap-distance-right:9pt;mso-wrap-distance-bottom:0;mso-position-horizontal:absolute;mso-position-horizontal-relative:text;mso-position-vertical:absolute;mso-position-vertical-relative:text;v-text-anchor:middle" o:gfxdata="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" adj="16650" fillcolor="white [3201]" strokecolor="black [3200]" strokeweight="2pt"/>
+              <v:shape w14:anchorId="15A46DE9" id="Mũi tên: Xuống 20" o:spid="_x0000_s1026" type="#_x0000_t67" style="position:absolute;margin-left:198.4pt;margin-top:.9pt;width:24.75pt;height:54pt;z-index:251670528;visibility:visible;mso-wrap-style:square;mso-wrap-distance-left:9pt;mso-wrap-distance-top:0;mso-wrap-distance-right:9pt;mso-wrap-distance-bottom:0;mso-position-horizontal:absolute;mso-position-horizontal-relative:text;mso-position-vertical:absolute;mso-position-vertical-relative:text;v-text-anchor:middle" o:gfxdata="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" adj="16650" fillcolor="white [3201]" strokecolor="black [3200]" strokeweight="2pt"/>
             </w:pict>
           </mc:Fallback>
         </mc:AlternateContent>
@@ -13070,7 +13070,7 @@
           </mc:Choice>
           <mc:Fallback>
             <w:pict>
-              <v:shapetype w14:anchorId="654A250A" id="_x0000_t13" coordsize="21600,21600" o:spt="13" adj="16200,5400" path="m@0,l@0@1,0@1,0@2@0@2@0,21600,21600,10800xe">
+              <v:shapetype w14:anchorId="2B9456DA" id="_x0000_t13" coordsize="21600,21600" o:spt="13" adj="16200,5400" path="m@0,l@0@1,0@1,0@2@0@2@0,21600,21600,10800xe">
                 <v:stroke joinstyle="miter"/>
                 <v:formulas>
                   <v:f eqn="val #0"/>
@@ -13152,7 +13152,7 @@
           </mc:Choice>
           <mc:Fallback>
             <w:pict>
-              <v:shape w14:anchorId="1B290F66" id="Mũi tên: Phải 27" o:spid="_x0000_s1026" type="#_x0000_t13" style="position:absolute;margin-left:121.9pt;margin-top:2.35pt;width:44.25pt;height:11.25pt;z-index:251677696;visibility:visible;mso-wrap-style:square;mso-wrap-distance-left:9pt;mso-wrap-distance-top:0;mso-wrap-distance-right:9pt;mso-wrap-distance-bottom:0;mso-position-horizontal:absolute;mso-position-horizontal-relative:text;mso-position-vertical:absolute;mso-position-vertical-relative:text;v-text-anchor:middle" o:gfxdata="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" adj="18854" fillcolor="white [3201]" strokecolor="#f79646 [3209]" strokeweight="2pt"/>
+              <v:shape w14:anchorId="0E5B055F" id="Mũi tên: Phải 27" o:spid="_x0000_s1026" type="#_x0000_t13" style="position:absolute;margin-left:121.9pt;margin-top:2.35pt;width:44.25pt;height:11.25pt;z-index:251677696;visibility:visible;mso-wrap-style:square;mso-wrap-distance-left:9pt;mso-wrap-distance-top:0;mso-wrap-distance-right:9pt;mso-wrap-distance-bottom:0;mso-position-horizontal:absolute;mso-position-horizontal-relative:text;mso-position-vertical:absolute;mso-position-vertical-relative:text;v-text-anchor:middle" o:gfxdata="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" adj="18854" fillcolor="white [3201]" strokecolor="#f79646 [3209]" strokeweight="2pt"/>
             </w:pict>
           </mc:Fallback>
         </mc:AlternateContent>
@@ -13220,7 +13220,7 @@
           </mc:Choice>
           <mc:Fallback>
             <w:pict>
-              <v:shapetype w14:anchorId="4CC75723" id="_x0000_t66" coordsize="21600,21600" o:spt="66" adj="5400,5400" path="m@0,l@0@1,21600@1,21600@2@0@2@0,21600,,10800xe">
+              <v:shapetype w14:anchorId="61738F17" id="_x0000_t66" coordsize="21600,21600" o:spt="66" adj="5400,5400" path="m@0,l@0@1,21600@1,21600@2@0@2@0,21600,,10800xe">
                 <v:stroke joinstyle="miter"/>
                 <v:formulas>
                   <v:f eqn="val #0"/>
@@ -13300,7 +13300,7 @@
           </mc:Choice>
           <mc:Fallback>
             <w:pict>
-              <v:shape w14:anchorId="317C5A11" id="Mũi tên: Trái 28" o:spid="_x0000_s1026" type="#_x0000_t66" style="position:absolute;margin-left:121.15pt;margin-top:.45pt;width:42.75pt;height:10.5pt;z-index:251678720;visibility:visible;mso-wrap-style:square;mso-wrap-distance-left:9pt;mso-wrap-distance-top:0;mso-wrap-distance-right:9pt;mso-wrap-distance-bottom:0;mso-position-horizontal:absolute;mso-position-horizontal-relative:text;mso-position-vertical:absolute;mso-position-vertical-relative:text;v-text-anchor:middle" o:gfxdata="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" adj="2653" fillcolor="white [3201]" strokecolor="#f79646 [3209]" strokeweight="2pt"/>
+              <v:shape w14:anchorId="4CE0BE30" id="Mũi tên: Trái 28" o:spid="_x0000_s1026" type="#_x0000_t66" style="position:absolute;margin-left:121.15pt;margin-top:.45pt;width:42.75pt;height:10.5pt;z-index:251678720;visibility:visible;mso-wrap-style:square;mso-wrap-distance-left:9pt;mso-wrap-distance-top:0;mso-wrap-distance-right:9pt;mso-wrap-distance-bottom:0;mso-position-horizontal:absolute;mso-position-horizontal-relative:text;mso-position-vertical:absolute;mso-position-vertical-relative:text;v-text-anchor:middle" o:gfxdata="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" adj="2653" fillcolor="white [3201]" strokecolor="#f79646 [3209]" strokeweight="2pt"/>
             </w:pict>
           </mc:Fallback>
         </mc:AlternateContent>
@@ -15330,7 +15330,14 @@
                 <w:sz w:val="24"/>
                 <w:szCs w:val="24"/>
               </w:rPr>
-              <w:t xml:space="preserve">3 </w:t>
+              <w:t>2</w:t>
+            </w:r>
+            <w:r>
+              <w:rPr>
+                <w:sz w:val="24"/>
+                <w:szCs w:val="24"/>
+              </w:rPr>
+              <w:t xml:space="preserve"> </w:t>
             </w:r>
             <w:proofErr w:type="spellStart"/>
             <w:r>
@@ -18083,16 +18090,7 @@
                 <w:sz w:val="24"/>
                 <w:szCs w:val="24"/>
               </w:rPr>
-              <w:t xml:space="preserve">1 750 000 000 </w:t>
-            </w:r>
-            <w:bookmarkStart w:id="17" w:name="_GoBack"/>
-            <w:bookmarkEnd w:id="17"/>
-            <w:r>
-              <w:rPr>
-                <w:sz w:val="24"/>
-                <w:szCs w:val="24"/>
-              </w:rPr>
-              <w:t>đ</w:t>
+              <w:t>1 750 000 000 đ</w:t>
             </w:r>
           </w:p>
         </w:tc>
@@ -18110,7 +18108,7 @@
       <w:pPr>
         <w:pStyle w:val="u1"/>
       </w:pPr>
-      <w:bookmarkStart w:id="18" w:name="_Toc527975143"/>
+      <w:bookmarkStart w:id="17" w:name="_Toc527975143"/>
       <w:proofErr w:type="spellStart"/>
       <w:r>
         <w:t>Phân</w:t>
@@ -18147,459 +18145,1084 @@
       <w:r>
         <w:t>chính</w:t>
       </w:r>
-      <w:bookmarkEnd w:id="18"/>
+      <w:bookmarkEnd w:id="17"/>
       <w:proofErr w:type="spellEnd"/>
     </w:p>
+    <w:tbl>
+      <w:tblPr>
+        <w:tblStyle w:val="LiBang"/>
+        <w:tblW w:w="0" w:type="auto"/>
+        <w:tblLook w:val="04A0" w:firstRow="1" w:lastRow="0" w:firstColumn="1" w:lastColumn="0" w:noHBand="0" w:noVBand="1"/>
+      </w:tblPr>
+      <w:tblGrid>
+        <w:gridCol w:w="805"/>
+        <w:gridCol w:w="1440"/>
+        <w:gridCol w:w="2340"/>
+        <w:gridCol w:w="1890"/>
+        <w:gridCol w:w="2295"/>
+      </w:tblGrid>
+      <w:tr>
+        <w:tc>
+          <w:tcPr>
+            <w:tcW w:w="805" w:type="dxa"/>
+          </w:tcPr>
+          <w:p>
+            <w:r>
+              <w:t>STT</w:t>
+            </w:r>
+          </w:p>
+        </w:tc>
+        <w:tc>
+          <w:tcPr>
+            <w:tcW w:w="1440" w:type="dxa"/>
+          </w:tcPr>
+          <w:p>
+            <w:proofErr w:type="spellStart"/>
+            <w:r>
+              <w:t>Thời</w:t>
+            </w:r>
+            <w:proofErr w:type="spellEnd"/>
+            <w:r>
+              <w:t xml:space="preserve"> </w:t>
+            </w:r>
+            <w:proofErr w:type="spellStart"/>
+            <w:r>
+              <w:t>gian</w:t>
+            </w:r>
+            <w:proofErr w:type="spellEnd"/>
+          </w:p>
+        </w:tc>
+        <w:tc>
+          <w:tcPr>
+            <w:tcW w:w="2340" w:type="dxa"/>
+          </w:tcPr>
+          <w:p>
+            <w:proofErr w:type="spellStart"/>
+            <w:r>
+              <w:t>Công</w:t>
+            </w:r>
+            <w:proofErr w:type="spellEnd"/>
+            <w:r>
+              <w:t xml:space="preserve"> </w:t>
+            </w:r>
+            <w:proofErr w:type="spellStart"/>
+            <w:r>
+              <w:t>việc</w:t>
+            </w:r>
+            <w:proofErr w:type="spellEnd"/>
+          </w:p>
+        </w:tc>
+        <w:tc>
+          <w:tcPr>
+            <w:tcW w:w="1890" w:type="dxa"/>
+          </w:tcPr>
+          <w:p>
+            <w:proofErr w:type="spellStart"/>
+            <w:r>
+              <w:t>Kết</w:t>
+            </w:r>
+            <w:proofErr w:type="spellEnd"/>
+            <w:r>
+              <w:t xml:space="preserve"> </w:t>
+            </w:r>
+            <w:proofErr w:type="spellStart"/>
+            <w:r>
+              <w:t>quả</w:t>
+            </w:r>
+            <w:proofErr w:type="spellEnd"/>
+          </w:p>
+        </w:tc>
+        <w:tc>
+          <w:tcPr>
+            <w:tcW w:w="2295" w:type="dxa"/>
+          </w:tcPr>
+          <w:p>
+            <w:proofErr w:type="spellStart"/>
+            <w:r>
+              <w:t>Số</w:t>
+            </w:r>
+            <w:proofErr w:type="spellEnd"/>
+            <w:r>
+              <w:t xml:space="preserve"> </w:t>
+            </w:r>
+            <w:proofErr w:type="spellStart"/>
+            <w:r>
+              <w:t>tiền</w:t>
+            </w:r>
+            <w:proofErr w:type="spellEnd"/>
+            <w:r>
+              <w:t xml:space="preserve"> </w:t>
+            </w:r>
+            <w:proofErr w:type="spellStart"/>
+            <w:r>
+              <w:t>cần</w:t>
+            </w:r>
+            <w:proofErr w:type="spellEnd"/>
+            <w:r>
+              <w:t xml:space="preserve"> </w:t>
+            </w:r>
+            <w:proofErr w:type="spellStart"/>
+            <w:r>
+              <w:t>thanh</w:t>
+            </w:r>
+            <w:proofErr w:type="spellEnd"/>
+            <w:r>
+              <w:t xml:space="preserve"> </w:t>
+            </w:r>
+            <w:proofErr w:type="spellStart"/>
+            <w:r>
+              <w:t>toán</w:t>
+            </w:r>
+            <w:proofErr w:type="spellEnd"/>
+          </w:p>
+        </w:tc>
+      </w:tr>
+      <w:tr>
+        <w:tc>
+          <w:tcPr>
+            <w:tcW w:w="805" w:type="dxa"/>
+          </w:tcPr>
+          <w:p>
+            <w:r>
+              <w:t>1</w:t>
+            </w:r>
+          </w:p>
+        </w:tc>
+        <w:tc>
+          <w:tcPr>
+            <w:tcW w:w="1440" w:type="dxa"/>
+          </w:tcPr>
+          <w:p>
+            <w:r>
+              <w:t>1</w:t>
+            </w:r>
+            <w:r>
+              <w:t xml:space="preserve"> </w:t>
+            </w:r>
+            <w:proofErr w:type="spellStart"/>
+            <w:r>
+              <w:t>tháng</w:t>
+            </w:r>
+            <w:proofErr w:type="spellEnd"/>
+          </w:p>
+        </w:tc>
+        <w:tc>
+          <w:tcPr>
+            <w:tcW w:w="2340" w:type="dxa"/>
+          </w:tcPr>
+          <w:p>
+            <w:proofErr w:type="spellStart"/>
+            <w:r>
+              <w:t>Khảo</w:t>
+            </w:r>
+            <w:proofErr w:type="spellEnd"/>
+            <w:r>
+              <w:t xml:space="preserve"> </w:t>
+            </w:r>
+            <w:proofErr w:type="spellStart"/>
+            <w:r>
+              <w:t>sát</w:t>
+            </w:r>
+            <w:proofErr w:type="spellEnd"/>
+            <w:r>
+              <w:t xml:space="preserve"> </w:t>
+            </w:r>
+            <w:proofErr w:type="spellStart"/>
+            <w:r>
+              <w:t>vị</w:t>
+            </w:r>
+            <w:proofErr w:type="spellEnd"/>
+            <w:r>
+              <w:t xml:space="preserve"> </w:t>
+            </w:r>
+            <w:proofErr w:type="spellStart"/>
+            <w:r>
+              <w:t>trí</w:t>
+            </w:r>
+            <w:proofErr w:type="spellEnd"/>
+            <w:r>
+              <w:t xml:space="preserve">, </w:t>
+            </w:r>
+            <w:proofErr w:type="spellStart"/>
+            <w:r>
+              <w:t>thông</w:t>
+            </w:r>
+            <w:proofErr w:type="spellEnd"/>
+            <w:r>
+              <w:t xml:space="preserve"> tin </w:t>
+            </w:r>
+            <w:proofErr w:type="spellStart"/>
+            <w:r>
+              <w:t>về</w:t>
+            </w:r>
+            <w:proofErr w:type="spellEnd"/>
+            <w:r>
+              <w:t xml:space="preserve"> </w:t>
+            </w:r>
+            <w:proofErr w:type="spellStart"/>
+            <w:r>
+              <w:t>bãi</w:t>
+            </w:r>
+            <w:proofErr w:type="spellEnd"/>
+            <w:r>
+              <w:t xml:space="preserve"> </w:t>
+            </w:r>
+            <w:proofErr w:type="spellStart"/>
+            <w:r>
+              <w:t>đỗ</w:t>
+            </w:r>
+            <w:proofErr w:type="spellEnd"/>
+            <w:r>
+              <w:t xml:space="preserve"> </w:t>
+            </w:r>
+            <w:proofErr w:type="spellStart"/>
+            <w:r>
+              <w:t>xe</w:t>
+            </w:r>
+            <w:proofErr w:type="spellEnd"/>
+          </w:p>
+        </w:tc>
+        <w:tc>
+          <w:tcPr>
+            <w:tcW w:w="1890" w:type="dxa"/>
+          </w:tcPr>
+          <w:p>
+            <w:proofErr w:type="spellStart"/>
+            <w:r>
+              <w:t>Có</w:t>
+            </w:r>
+            <w:proofErr w:type="spellEnd"/>
+            <w:r>
+              <w:t xml:space="preserve"> 1 </w:t>
+            </w:r>
+            <w:proofErr w:type="spellStart"/>
+            <w:r>
+              <w:t>bản</w:t>
+            </w:r>
+            <w:proofErr w:type="spellEnd"/>
+            <w:r>
+              <w:t xml:space="preserve"> </w:t>
+            </w:r>
+            <w:proofErr w:type="spellStart"/>
+            <w:r>
+              <w:t>cứng</w:t>
+            </w:r>
+            <w:proofErr w:type="spellEnd"/>
+            <w:r>
+              <w:t xml:space="preserve"> </w:t>
+            </w:r>
+            <w:proofErr w:type="spellStart"/>
+            <w:r>
+              <w:t>dữ</w:t>
+            </w:r>
+            <w:proofErr w:type="spellEnd"/>
+            <w:r>
+              <w:t xml:space="preserve"> </w:t>
+            </w:r>
+            <w:proofErr w:type="spellStart"/>
+            <w:r>
+              <w:t>liệu</w:t>
+            </w:r>
+            <w:proofErr w:type="spellEnd"/>
+            <w:r>
+              <w:t xml:space="preserve"> </w:t>
+            </w:r>
+            <w:proofErr w:type="spellStart"/>
+            <w:r>
+              <w:t>của</w:t>
+            </w:r>
+            <w:proofErr w:type="spellEnd"/>
+            <w:r>
+              <w:t xml:space="preserve"> </w:t>
+            </w:r>
+            <w:proofErr w:type="spellStart"/>
+            <w:r>
+              <w:t>từng</w:t>
+            </w:r>
+            <w:proofErr w:type="spellEnd"/>
+            <w:r>
+              <w:t xml:space="preserve"> </w:t>
+            </w:r>
+            <w:proofErr w:type="spellStart"/>
+            <w:r>
+              <w:t>bãi</w:t>
+            </w:r>
+            <w:proofErr w:type="spellEnd"/>
+            <w:r>
+              <w:t xml:space="preserve"> </w:t>
+            </w:r>
+            <w:proofErr w:type="spellStart"/>
+            <w:r>
+              <w:t>đỗ</w:t>
+            </w:r>
+            <w:proofErr w:type="spellEnd"/>
+            <w:r>
+              <w:t xml:space="preserve"> </w:t>
+            </w:r>
+            <w:proofErr w:type="spellStart"/>
+            <w:r>
+              <w:t>xe</w:t>
+            </w:r>
+            <w:proofErr w:type="spellEnd"/>
+          </w:p>
+        </w:tc>
+        <w:tc>
+          <w:tcPr>
+            <w:tcW w:w="2295" w:type="dxa"/>
+          </w:tcPr>
+          <w:p>
+            <w:r>
+              <w:t>150 000 000 đ</w:t>
+            </w:r>
+          </w:p>
+        </w:tc>
+      </w:tr>
+      <w:tr>
+        <w:tc>
+          <w:tcPr>
+            <w:tcW w:w="805" w:type="dxa"/>
+          </w:tcPr>
+          <w:p>
+            <w:r>
+              <w:t>2</w:t>
+            </w:r>
+          </w:p>
+        </w:tc>
+        <w:tc>
+          <w:tcPr>
+            <w:tcW w:w="1440" w:type="dxa"/>
+          </w:tcPr>
+          <w:p>
+            <w:r>
+              <w:t xml:space="preserve">1 </w:t>
+            </w:r>
+            <w:proofErr w:type="spellStart"/>
+            <w:r>
+              <w:t>tháng</w:t>
+            </w:r>
+            <w:proofErr w:type="spellEnd"/>
+          </w:p>
+        </w:tc>
+        <w:tc>
+          <w:tcPr>
+            <w:tcW w:w="2340" w:type="dxa"/>
+          </w:tcPr>
+          <w:p>
+            <w:proofErr w:type="spellStart"/>
+            <w:r>
+              <w:t>Thuyết</w:t>
+            </w:r>
+            <w:proofErr w:type="spellEnd"/>
+            <w:r>
+              <w:t xml:space="preserve"> </w:t>
+            </w:r>
+            <w:proofErr w:type="spellStart"/>
+            <w:r>
+              <w:t>phục</w:t>
+            </w:r>
+            <w:proofErr w:type="spellEnd"/>
+            <w:r>
+              <w:t xml:space="preserve"> </w:t>
+            </w:r>
+            <w:proofErr w:type="spellStart"/>
+            <w:r>
+              <w:t>chủ</w:t>
+            </w:r>
+            <w:proofErr w:type="spellEnd"/>
+            <w:r>
+              <w:t xml:space="preserve"> </w:t>
+            </w:r>
+            <w:proofErr w:type="spellStart"/>
+            <w:r>
+              <w:t>bãi</w:t>
+            </w:r>
+            <w:proofErr w:type="spellEnd"/>
+            <w:r>
+              <w:t xml:space="preserve"> </w:t>
+            </w:r>
+            <w:proofErr w:type="spellStart"/>
+            <w:r>
+              <w:t>đỗ</w:t>
+            </w:r>
+            <w:proofErr w:type="spellEnd"/>
+            <w:r>
+              <w:t xml:space="preserve"> </w:t>
+            </w:r>
+            <w:proofErr w:type="spellStart"/>
+            <w:r>
+              <w:t>xe</w:t>
+            </w:r>
+            <w:proofErr w:type="spellEnd"/>
+            <w:r>
+              <w:t xml:space="preserve"> </w:t>
+            </w:r>
+            <w:proofErr w:type="spellStart"/>
+            <w:r>
+              <w:t>hợp</w:t>
+            </w:r>
+            <w:proofErr w:type="spellEnd"/>
+            <w:r>
+              <w:t xml:space="preserve"> </w:t>
+            </w:r>
+            <w:proofErr w:type="spellStart"/>
+            <w:r>
+              <w:t>tác</w:t>
+            </w:r>
+            <w:proofErr w:type="spellEnd"/>
+          </w:p>
+        </w:tc>
+        <w:tc>
+          <w:tcPr>
+            <w:tcW w:w="1890" w:type="dxa"/>
+          </w:tcPr>
+          <w:p>
+            <w:proofErr w:type="spellStart"/>
+            <w:r>
+              <w:t>Danh</w:t>
+            </w:r>
+            <w:proofErr w:type="spellEnd"/>
+            <w:r>
+              <w:t xml:space="preserve"> </w:t>
+            </w:r>
+            <w:proofErr w:type="spellStart"/>
+            <w:r>
+              <w:t>sách</w:t>
+            </w:r>
+            <w:proofErr w:type="spellEnd"/>
+            <w:r>
+              <w:t xml:space="preserve"> </w:t>
+            </w:r>
+            <w:proofErr w:type="spellStart"/>
+            <w:r>
+              <w:t>các</w:t>
+            </w:r>
+            <w:proofErr w:type="spellEnd"/>
+            <w:r>
+              <w:t xml:space="preserve"> </w:t>
+            </w:r>
+            <w:proofErr w:type="spellStart"/>
+            <w:r>
+              <w:t>bãi</w:t>
+            </w:r>
+            <w:proofErr w:type="spellEnd"/>
+            <w:r>
+              <w:t xml:space="preserve"> </w:t>
+            </w:r>
+            <w:proofErr w:type="spellStart"/>
+            <w:r>
+              <w:t>đỗ</w:t>
+            </w:r>
+            <w:proofErr w:type="spellEnd"/>
+            <w:r>
+              <w:t xml:space="preserve"> </w:t>
+            </w:r>
+            <w:proofErr w:type="spellStart"/>
+            <w:r>
+              <w:t>xe</w:t>
+            </w:r>
+            <w:proofErr w:type="spellEnd"/>
+            <w:r>
+              <w:t xml:space="preserve"> </w:t>
+            </w:r>
+            <w:proofErr w:type="spellStart"/>
+            <w:r>
+              <w:t>hợp</w:t>
+            </w:r>
+            <w:proofErr w:type="spellEnd"/>
+            <w:r>
+              <w:t xml:space="preserve"> </w:t>
+            </w:r>
+            <w:proofErr w:type="spellStart"/>
+            <w:r>
+              <w:t>tác</w:t>
+            </w:r>
+            <w:proofErr w:type="spellEnd"/>
+          </w:p>
+        </w:tc>
+        <w:tc>
+          <w:tcPr>
+            <w:tcW w:w="2295" w:type="dxa"/>
+          </w:tcPr>
+          <w:p>
+            <w:r>
+              <w:t>200 000 000 đ</w:t>
+            </w:r>
+          </w:p>
+        </w:tc>
+      </w:tr>
+      <w:tr>
+        <w:tc>
+          <w:tcPr>
+            <w:tcW w:w="805" w:type="dxa"/>
+          </w:tcPr>
+          <w:p>
+            <w:r>
+              <w:t>3</w:t>
+            </w:r>
+          </w:p>
+        </w:tc>
+        <w:tc>
+          <w:tcPr>
+            <w:tcW w:w="1440" w:type="dxa"/>
+          </w:tcPr>
+          <w:p>
+            <w:r>
+              <w:t xml:space="preserve">1 </w:t>
+            </w:r>
+            <w:proofErr w:type="spellStart"/>
+            <w:r>
+              <w:t>tháng</w:t>
+            </w:r>
+            <w:proofErr w:type="spellEnd"/>
+          </w:p>
+        </w:tc>
+        <w:tc>
+          <w:tcPr>
+            <w:tcW w:w="2340" w:type="dxa"/>
+          </w:tcPr>
+          <w:p>
+            <w:proofErr w:type="spellStart"/>
+            <w:r>
+              <w:t>Xây</w:t>
+            </w:r>
+            <w:proofErr w:type="spellEnd"/>
+            <w:r>
+              <w:t xml:space="preserve"> </w:t>
+            </w:r>
+            <w:proofErr w:type="spellStart"/>
+            <w:r>
+              <w:t>dựng</w:t>
+            </w:r>
+            <w:proofErr w:type="spellEnd"/>
+            <w:r>
+              <w:t xml:space="preserve"> 1 </w:t>
+            </w:r>
+            <w:proofErr w:type="spellStart"/>
+            <w:r>
+              <w:t>vài</w:t>
+            </w:r>
+            <w:proofErr w:type="spellEnd"/>
+            <w:r>
+              <w:t xml:space="preserve"> </w:t>
+            </w:r>
+            <w:proofErr w:type="spellStart"/>
+            <w:r>
+              <w:t>tính</w:t>
+            </w:r>
+            <w:proofErr w:type="spellEnd"/>
+            <w:r>
+              <w:t xml:space="preserve"> </w:t>
+            </w:r>
+            <w:proofErr w:type="spellStart"/>
+            <w:r>
+              <w:t>năng</w:t>
+            </w:r>
+            <w:proofErr w:type="spellEnd"/>
+            <w:r>
+              <w:t xml:space="preserve"> </w:t>
+            </w:r>
+            <w:proofErr w:type="spellStart"/>
+            <w:r>
+              <w:t>cho</w:t>
+            </w:r>
+            <w:proofErr w:type="spellEnd"/>
+            <w:r>
+              <w:t xml:space="preserve"> </w:t>
+            </w:r>
+            <w:proofErr w:type="spellStart"/>
+            <w:r>
+              <w:t>ứng</w:t>
+            </w:r>
+            <w:proofErr w:type="spellEnd"/>
+            <w:r>
+              <w:t xml:space="preserve"> </w:t>
+            </w:r>
+            <w:proofErr w:type="spellStart"/>
+            <w:r>
+              <w:t>dụng</w:t>
+            </w:r>
+            <w:proofErr w:type="spellEnd"/>
+          </w:p>
+        </w:tc>
+        <w:tc>
+          <w:tcPr>
+            <w:tcW w:w="1890" w:type="dxa"/>
+          </w:tcPr>
+          <w:p>
+            <w:r>
+              <w:t xml:space="preserve">Demo 1 </w:t>
+            </w:r>
+            <w:proofErr w:type="spellStart"/>
+            <w:r>
+              <w:t>vài</w:t>
+            </w:r>
+            <w:proofErr w:type="spellEnd"/>
+            <w:r>
+              <w:t xml:space="preserve"> </w:t>
+            </w:r>
+            <w:proofErr w:type="spellStart"/>
+            <w:r>
+              <w:t>tính</w:t>
+            </w:r>
+            <w:proofErr w:type="spellEnd"/>
+            <w:r>
+              <w:t xml:space="preserve"> </w:t>
+            </w:r>
+            <w:proofErr w:type="spellStart"/>
+            <w:r>
+              <w:t>năng</w:t>
+            </w:r>
+            <w:proofErr w:type="spellEnd"/>
+            <w:r>
+              <w:t xml:space="preserve"> </w:t>
+            </w:r>
+            <w:proofErr w:type="spellStart"/>
+            <w:r>
+              <w:t>của</w:t>
+            </w:r>
+            <w:proofErr w:type="spellEnd"/>
+            <w:r>
+              <w:t xml:space="preserve"> </w:t>
+            </w:r>
+            <w:proofErr w:type="spellStart"/>
+            <w:r>
+              <w:t>ứng</w:t>
+            </w:r>
+            <w:proofErr w:type="spellEnd"/>
+            <w:r>
+              <w:t xml:space="preserve"> </w:t>
+            </w:r>
+            <w:proofErr w:type="spellStart"/>
+            <w:r>
+              <w:t>dụng</w:t>
+            </w:r>
+            <w:proofErr w:type="spellEnd"/>
+            <w:r>
+              <w:t xml:space="preserve"> </w:t>
+            </w:r>
+          </w:p>
+        </w:tc>
+        <w:tc>
+          <w:tcPr>
+            <w:tcW w:w="2295" w:type="dxa"/>
+          </w:tcPr>
+          <w:p>
+            <w:r>
+              <w:t>150 000 000 đ</w:t>
+            </w:r>
+          </w:p>
+        </w:tc>
+      </w:tr>
+      <w:tr>
+        <w:tc>
+          <w:tcPr>
+            <w:tcW w:w="805" w:type="dxa"/>
+          </w:tcPr>
+          <w:p>
+            <w:r>
+              <w:t>4</w:t>
+            </w:r>
+          </w:p>
+        </w:tc>
+        <w:tc>
+          <w:tcPr>
+            <w:tcW w:w="1440" w:type="dxa"/>
+          </w:tcPr>
+          <w:p>
+            <w:r>
+              <w:t xml:space="preserve">0.5 </w:t>
+            </w:r>
+            <w:proofErr w:type="spellStart"/>
+            <w:r>
+              <w:t>tháng</w:t>
+            </w:r>
+            <w:proofErr w:type="spellEnd"/>
+          </w:p>
+        </w:tc>
+        <w:tc>
+          <w:tcPr>
+            <w:tcW w:w="2340" w:type="dxa"/>
+          </w:tcPr>
+          <w:p>
+            <w:proofErr w:type="spellStart"/>
+            <w:r>
+              <w:t>Xây</w:t>
+            </w:r>
+            <w:proofErr w:type="spellEnd"/>
+            <w:r>
+              <w:t xml:space="preserve"> </w:t>
+            </w:r>
+            <w:proofErr w:type="spellStart"/>
+            <w:r>
+              <w:t>dựng</w:t>
+            </w:r>
+            <w:proofErr w:type="spellEnd"/>
+            <w:r>
+              <w:t xml:space="preserve"> server, </w:t>
+            </w:r>
+            <w:proofErr w:type="spellStart"/>
+            <w:r>
+              <w:t>xử</w:t>
+            </w:r>
+            <w:proofErr w:type="spellEnd"/>
+            <w:r>
+              <w:t xml:space="preserve"> </w:t>
+            </w:r>
+            <w:proofErr w:type="spellStart"/>
+            <w:r>
+              <w:t>lý</w:t>
+            </w:r>
+            <w:proofErr w:type="spellEnd"/>
+            <w:r>
+              <w:t xml:space="preserve"> </w:t>
+            </w:r>
+            <w:proofErr w:type="spellStart"/>
+            <w:r>
+              <w:t>kết</w:t>
+            </w:r>
+            <w:proofErr w:type="spellEnd"/>
+            <w:r>
+              <w:t xml:space="preserve"> </w:t>
+            </w:r>
+            <w:proofErr w:type="spellStart"/>
+            <w:r>
+              <w:t>nối</w:t>
+            </w:r>
+            <w:proofErr w:type="spellEnd"/>
+            <w:r>
+              <w:t>,</w:t>
+            </w:r>
+          </w:p>
+        </w:tc>
+        <w:tc>
+          <w:tcPr>
+            <w:tcW w:w="1890" w:type="dxa"/>
+          </w:tcPr>
+          <w:p>
+            <w:proofErr w:type="spellStart"/>
+            <w:r>
+              <w:t>Đưa</w:t>
+            </w:r>
+            <w:proofErr w:type="spellEnd"/>
+            <w:r>
+              <w:t xml:space="preserve"> </w:t>
+            </w:r>
+            <w:proofErr w:type="spellStart"/>
+            <w:r>
+              <w:t>ra</w:t>
+            </w:r>
+            <w:proofErr w:type="spellEnd"/>
+            <w:r>
+              <w:t xml:space="preserve"> demo </w:t>
+            </w:r>
+            <w:proofErr w:type="spellStart"/>
+            <w:r>
+              <w:t>các</w:t>
+            </w:r>
+            <w:proofErr w:type="spellEnd"/>
+            <w:r>
+              <w:t xml:space="preserve"> </w:t>
+            </w:r>
+            <w:proofErr w:type="spellStart"/>
+            <w:r>
+              <w:t>tính</w:t>
+            </w:r>
+            <w:proofErr w:type="spellEnd"/>
+            <w:r>
+              <w:t xml:space="preserve"> </w:t>
+            </w:r>
+            <w:proofErr w:type="spellStart"/>
+            <w:r>
+              <w:t>năng</w:t>
+            </w:r>
+            <w:proofErr w:type="spellEnd"/>
+          </w:p>
+        </w:tc>
+        <w:tc>
+          <w:tcPr>
+            <w:tcW w:w="2295" w:type="dxa"/>
+          </w:tcPr>
+          <w:p>
+            <w:r>
+              <w:t>500 000 000 đ</w:t>
+            </w:r>
+          </w:p>
+          <w:p/>
+        </w:tc>
+      </w:tr>
+      <w:tr>
+        <w:tc>
+          <w:tcPr>
+            <w:tcW w:w="805" w:type="dxa"/>
+          </w:tcPr>
+          <w:p>
+            <w:r>
+              <w:t xml:space="preserve">5 </w:t>
+            </w:r>
+          </w:p>
+        </w:tc>
+        <w:tc>
+          <w:tcPr>
+            <w:tcW w:w="1440" w:type="dxa"/>
+          </w:tcPr>
+          <w:p>
+            <w:r>
+              <w:t>2</w:t>
+            </w:r>
+            <w:bookmarkStart w:id="18" w:name="_GoBack"/>
+            <w:bookmarkEnd w:id="18"/>
+            <w:r>
+              <w:t xml:space="preserve"> </w:t>
+            </w:r>
+            <w:proofErr w:type="spellStart"/>
+            <w:r>
+              <w:t>tháng</w:t>
+            </w:r>
+            <w:proofErr w:type="spellEnd"/>
+          </w:p>
+        </w:tc>
+        <w:tc>
+          <w:tcPr>
+            <w:tcW w:w="2340" w:type="dxa"/>
+          </w:tcPr>
+          <w:p>
+            <w:proofErr w:type="spellStart"/>
+            <w:r>
+              <w:t>Lắp</w:t>
+            </w:r>
+            <w:proofErr w:type="spellEnd"/>
+            <w:r>
+              <w:t xml:space="preserve"> </w:t>
+            </w:r>
+            <w:proofErr w:type="spellStart"/>
+            <w:r>
+              <w:t>đặt</w:t>
+            </w:r>
+            <w:proofErr w:type="spellEnd"/>
+            <w:r>
+              <w:t xml:space="preserve"> </w:t>
+            </w:r>
+            <w:proofErr w:type="spellStart"/>
+            <w:r>
+              <w:t>các</w:t>
+            </w:r>
+            <w:proofErr w:type="spellEnd"/>
+            <w:r>
+              <w:t xml:space="preserve"> </w:t>
+            </w:r>
+            <w:proofErr w:type="spellStart"/>
+            <w:r>
+              <w:t>thiết</w:t>
+            </w:r>
+            <w:proofErr w:type="spellEnd"/>
+            <w:r>
+              <w:t xml:space="preserve"> </w:t>
+            </w:r>
+            <w:proofErr w:type="spellStart"/>
+            <w:r>
+              <w:t>bị</w:t>
+            </w:r>
+            <w:proofErr w:type="spellEnd"/>
+          </w:p>
+        </w:tc>
+        <w:tc>
+          <w:tcPr>
+            <w:tcW w:w="1890" w:type="dxa"/>
+          </w:tcPr>
+          <w:p>
+            <w:proofErr w:type="spellStart"/>
+            <w:r>
+              <w:t>Các</w:t>
+            </w:r>
+            <w:proofErr w:type="spellEnd"/>
+            <w:r>
+              <w:t xml:space="preserve"> </w:t>
+            </w:r>
+            <w:proofErr w:type="spellStart"/>
+            <w:r>
+              <w:t>thiết</w:t>
+            </w:r>
+            <w:proofErr w:type="spellEnd"/>
+            <w:r>
+              <w:t xml:space="preserve"> </w:t>
+            </w:r>
+            <w:proofErr w:type="spellStart"/>
+            <w:r>
+              <w:t>bị</w:t>
+            </w:r>
+            <w:proofErr w:type="spellEnd"/>
+            <w:r>
+              <w:t xml:space="preserve"> </w:t>
+            </w:r>
+            <w:proofErr w:type="spellStart"/>
+            <w:r>
+              <w:t>được</w:t>
+            </w:r>
+            <w:proofErr w:type="spellEnd"/>
+            <w:r>
+              <w:t xml:space="preserve"> </w:t>
+            </w:r>
+            <w:proofErr w:type="spellStart"/>
+            <w:r>
+              <w:t>lắp</w:t>
+            </w:r>
+            <w:proofErr w:type="spellEnd"/>
+            <w:r>
+              <w:t xml:space="preserve"> </w:t>
+            </w:r>
+            <w:proofErr w:type="spellStart"/>
+            <w:r>
+              <w:t>đặt</w:t>
+            </w:r>
+            <w:proofErr w:type="spellEnd"/>
+          </w:p>
+        </w:tc>
+        <w:tc>
+          <w:tcPr>
+            <w:tcW w:w="2295" w:type="dxa"/>
+          </w:tcPr>
+          <w:p>
+            <w:r>
+              <w:t>500 000 000 đ</w:t>
+            </w:r>
+          </w:p>
+        </w:tc>
+      </w:tr>
+      <w:tr>
+        <w:tc>
+          <w:tcPr>
+            <w:tcW w:w="805" w:type="dxa"/>
+          </w:tcPr>
+          <w:p>
+            <w:r>
+              <w:t>6</w:t>
+            </w:r>
+          </w:p>
+        </w:tc>
+        <w:tc>
+          <w:tcPr>
+            <w:tcW w:w="1440" w:type="dxa"/>
+          </w:tcPr>
+          <w:p>
+            <w:r>
+              <w:t xml:space="preserve">0.5 </w:t>
+            </w:r>
+            <w:proofErr w:type="spellStart"/>
+            <w:r>
+              <w:t>tháng</w:t>
+            </w:r>
+            <w:proofErr w:type="spellEnd"/>
+          </w:p>
+        </w:tc>
+        <w:tc>
+          <w:tcPr>
+            <w:tcW w:w="2340" w:type="dxa"/>
+          </w:tcPr>
+          <w:p>
+            <w:proofErr w:type="spellStart"/>
+            <w:r>
+              <w:t>Kiểm</w:t>
+            </w:r>
+            <w:proofErr w:type="spellEnd"/>
+            <w:r>
+              <w:t xml:space="preserve"> </w:t>
+            </w:r>
+            <w:proofErr w:type="spellStart"/>
+            <w:r>
+              <w:t>thử</w:t>
+            </w:r>
+            <w:proofErr w:type="spellEnd"/>
+            <w:r>
+              <w:t xml:space="preserve"> </w:t>
+            </w:r>
+            <w:proofErr w:type="spellStart"/>
+            <w:r>
+              <w:t>hoàn</w:t>
+            </w:r>
+            <w:proofErr w:type="spellEnd"/>
+            <w:r>
+              <w:t xml:space="preserve"> </w:t>
+            </w:r>
+            <w:proofErr w:type="spellStart"/>
+            <w:r>
+              <w:t>thiện</w:t>
+            </w:r>
+            <w:proofErr w:type="spellEnd"/>
+            <w:r>
+              <w:t xml:space="preserve"> </w:t>
+            </w:r>
+            <w:proofErr w:type="spellStart"/>
+            <w:r>
+              <w:t>dự</w:t>
+            </w:r>
+            <w:proofErr w:type="spellEnd"/>
+            <w:r>
+              <w:t xml:space="preserve"> </w:t>
+            </w:r>
+            <w:proofErr w:type="spellStart"/>
+            <w:r>
+              <w:t>án</w:t>
+            </w:r>
+            <w:proofErr w:type="spellEnd"/>
+          </w:p>
+        </w:tc>
+        <w:tc>
+          <w:tcPr>
+            <w:tcW w:w="1890" w:type="dxa"/>
+          </w:tcPr>
+          <w:p>
+            <w:proofErr w:type="spellStart"/>
+            <w:r>
+              <w:t>Áp</w:t>
+            </w:r>
+            <w:proofErr w:type="spellEnd"/>
+            <w:r>
+              <w:t xml:space="preserve"> </w:t>
+            </w:r>
+            <w:proofErr w:type="spellStart"/>
+            <w:r>
+              <w:t>dụng</w:t>
+            </w:r>
+            <w:proofErr w:type="spellEnd"/>
+            <w:r>
+              <w:t xml:space="preserve"> </w:t>
+            </w:r>
+            <w:proofErr w:type="spellStart"/>
+            <w:r>
+              <w:t>thực</w:t>
+            </w:r>
+            <w:proofErr w:type="spellEnd"/>
+            <w:r>
+              <w:t xml:space="preserve"> </w:t>
+            </w:r>
+            <w:proofErr w:type="spellStart"/>
+            <w:r>
+              <w:t>tế</w:t>
+            </w:r>
+            <w:proofErr w:type="spellEnd"/>
+          </w:p>
+        </w:tc>
+        <w:tc>
+          <w:tcPr>
+            <w:tcW w:w="2295" w:type="dxa"/>
+          </w:tcPr>
+          <w:p>
+            <w:r>
+              <w:t>200 000 000 đ</w:t>
+            </w:r>
+          </w:p>
+        </w:tc>
+      </w:tr>
+    </w:tbl>
+    <w:p/>
     <w:p>
       <w:pPr>
-        <w:rPr>
-          <w:i/>
-        </w:rPr>
-      </w:pPr>
-      <w:proofErr w:type="spellStart"/>
-      <w:r>
-        <w:rPr>
-          <w:i/>
-        </w:rPr>
-        <w:t>Phân</w:t>
-      </w:r>
-      <w:proofErr w:type="spellEnd"/>
-      <w:r>
-        <w:rPr>
-          <w:i/>
-        </w:rPr>
-        <w:t xml:space="preserve"> </w:t>
-      </w:r>
-      <w:r>
-        <w:rPr>
-          <w:i/>
-        </w:rPr>
-        <w:t xml:space="preserve">chia </w:t>
-      </w:r>
-      <w:proofErr w:type="spellStart"/>
-      <w:r>
-        <w:rPr>
-          <w:i/>
-        </w:rPr>
-        <w:t>để</w:t>
-      </w:r>
-      <w:proofErr w:type="spellEnd"/>
-      <w:r>
-        <w:rPr>
-          <w:i/>
-        </w:rPr>
-        <w:t xml:space="preserve"> </w:t>
-      </w:r>
-      <w:proofErr w:type="spellStart"/>
-      <w:r>
-        <w:rPr>
-          <w:i/>
-        </w:rPr>
-        <w:t>sao</w:t>
-      </w:r>
-      <w:proofErr w:type="spellEnd"/>
-      <w:r>
-        <w:rPr>
-          <w:i/>
-        </w:rPr>
-        <w:t xml:space="preserve"> </w:t>
-      </w:r>
-      <w:proofErr w:type="spellStart"/>
-      <w:r>
-        <w:rPr>
-          <w:i/>
-        </w:rPr>
-        <w:t>cho</w:t>
-      </w:r>
-      <w:proofErr w:type="spellEnd"/>
-      <w:r>
-        <w:rPr>
-          <w:i/>
-        </w:rPr>
-        <w:t>:</w:t>
-      </w:r>
-    </w:p>
-    <w:p>
-      <w:pPr>
-        <w:pStyle w:val="oancuaDanhsach"/>
-        <w:numPr>
-          <w:ilvl w:val="0"/>
-          <w:numId w:val="32"/>
-        </w:numPr>
-        <w:rPr>
-          <w:i/>
-        </w:rPr>
-      </w:pPr>
-      <w:r>
-        <w:rPr>
-          <w:i/>
-        </w:rPr>
-        <w:t xml:space="preserve"> </w:t>
-      </w:r>
-      <w:proofErr w:type="spellStart"/>
-      <w:r>
-        <w:rPr>
-          <w:i/>
-        </w:rPr>
-        <w:t>phù</w:t>
-      </w:r>
-      <w:proofErr w:type="spellEnd"/>
-      <w:r>
-        <w:rPr>
-          <w:i/>
-        </w:rPr>
-        <w:t xml:space="preserve"> </w:t>
-      </w:r>
-      <w:proofErr w:type="spellStart"/>
-      <w:r>
-        <w:rPr>
-          <w:i/>
-        </w:rPr>
-        <w:t>hợp</w:t>
-      </w:r>
-      <w:proofErr w:type="spellEnd"/>
-      <w:r>
-        <w:rPr>
-          <w:i/>
-        </w:rPr>
-        <w:t xml:space="preserve"> </w:t>
-      </w:r>
-      <w:proofErr w:type="spellStart"/>
-      <w:r>
-        <w:rPr>
-          <w:i/>
-        </w:rPr>
-        <w:t>v</w:t>
-      </w:r>
-      <w:r>
-        <w:rPr>
-          <w:i/>
-        </w:rPr>
-        <w:t>ề</w:t>
-      </w:r>
-      <w:proofErr w:type="spellEnd"/>
-      <w:r>
-        <w:rPr>
-          <w:i/>
-        </w:rPr>
-        <w:t xml:space="preserve"> </w:t>
-      </w:r>
-      <w:proofErr w:type="spellStart"/>
-      <w:r>
-        <w:rPr>
-          <w:i/>
-        </w:rPr>
-        <w:t>tiến</w:t>
-      </w:r>
-      <w:proofErr w:type="spellEnd"/>
-      <w:r>
-        <w:rPr>
-          <w:i/>
-        </w:rPr>
-        <w:t xml:space="preserve"> </w:t>
-      </w:r>
-      <w:proofErr w:type="spellStart"/>
-      <w:r>
-        <w:rPr>
-          <w:i/>
-        </w:rPr>
-        <w:t>độ</w:t>
-      </w:r>
-      <w:proofErr w:type="spellEnd"/>
-      <w:r>
-        <w:rPr>
-          <w:i/>
-        </w:rPr>
-        <w:t xml:space="preserve"> </w:t>
-      </w:r>
-      <w:proofErr w:type="spellStart"/>
-      <w:r>
-        <w:rPr>
-          <w:i/>
-        </w:rPr>
-        <w:t>hoàn</w:t>
-      </w:r>
-      <w:proofErr w:type="spellEnd"/>
-      <w:r>
-        <w:rPr>
-          <w:i/>
-        </w:rPr>
-        <w:t xml:space="preserve"> </w:t>
-      </w:r>
-      <w:proofErr w:type="spellStart"/>
-      <w:r>
-        <w:rPr>
-          <w:i/>
-        </w:rPr>
-        <w:t>thành</w:t>
-      </w:r>
-      <w:proofErr w:type="spellEnd"/>
-      <w:r>
-        <w:rPr>
-          <w:i/>
-        </w:rPr>
-        <w:t xml:space="preserve"> </w:t>
-      </w:r>
-      <w:proofErr w:type="spellStart"/>
-      <w:r>
-        <w:rPr>
-          <w:i/>
-        </w:rPr>
-        <w:t>tính</w:t>
-      </w:r>
-      <w:proofErr w:type="spellEnd"/>
-      <w:r>
-        <w:rPr>
-          <w:i/>
-        </w:rPr>
-        <w:t xml:space="preserve"> </w:t>
-      </w:r>
-      <w:proofErr w:type="spellStart"/>
-      <w:r>
-        <w:rPr>
-          <w:i/>
-        </w:rPr>
-        <w:t>năng</w:t>
-      </w:r>
-      <w:proofErr w:type="spellEnd"/>
-    </w:p>
-    <w:p>
-      <w:pPr>
-        <w:pStyle w:val="oancuaDanhsach"/>
-        <w:numPr>
-          <w:ilvl w:val="0"/>
-          <w:numId w:val="32"/>
-        </w:numPr>
-        <w:rPr>
-          <w:i/>
-        </w:rPr>
-      </w:pPr>
-      <w:proofErr w:type="spellStart"/>
-      <w:r>
-        <w:rPr>
-          <w:i/>
-        </w:rPr>
-        <w:t>phù</w:t>
-      </w:r>
-      <w:proofErr w:type="spellEnd"/>
-      <w:r>
-        <w:rPr>
-          <w:i/>
-        </w:rPr>
-        <w:t xml:space="preserve"> </w:t>
-      </w:r>
-      <w:proofErr w:type="spellStart"/>
-      <w:r>
-        <w:rPr>
-          <w:i/>
-        </w:rPr>
-        <w:t>hợp</w:t>
-      </w:r>
-      <w:proofErr w:type="spellEnd"/>
-      <w:r>
-        <w:rPr>
-          <w:i/>
-        </w:rPr>
-        <w:t xml:space="preserve"> </w:t>
-      </w:r>
-      <w:proofErr w:type="spellStart"/>
-      <w:r>
-        <w:rPr>
-          <w:i/>
-        </w:rPr>
-        <w:t>với</w:t>
-      </w:r>
-      <w:proofErr w:type="spellEnd"/>
-      <w:r>
-        <w:rPr>
-          <w:i/>
-        </w:rPr>
-        <w:t xml:space="preserve"> </w:t>
-      </w:r>
-      <w:proofErr w:type="spellStart"/>
-      <w:r>
-        <w:rPr>
-          <w:i/>
-        </w:rPr>
-        <w:t>thời</w:t>
-      </w:r>
-      <w:proofErr w:type="spellEnd"/>
-      <w:r>
-        <w:rPr>
-          <w:i/>
-        </w:rPr>
-        <w:t xml:space="preserve"> </w:t>
-      </w:r>
-      <w:proofErr w:type="spellStart"/>
-      <w:r>
-        <w:rPr>
-          <w:i/>
-        </w:rPr>
-        <w:t>điểm</w:t>
-      </w:r>
-      <w:proofErr w:type="spellEnd"/>
-      <w:r>
-        <w:rPr>
-          <w:i/>
-        </w:rPr>
-        <w:t xml:space="preserve"> </w:t>
-      </w:r>
-      <w:proofErr w:type="spellStart"/>
-      <w:r>
-        <w:rPr>
-          <w:i/>
-        </w:rPr>
-        <w:t>nghiệm</w:t>
-      </w:r>
-      <w:proofErr w:type="spellEnd"/>
-      <w:r>
-        <w:rPr>
-          <w:i/>
-        </w:rPr>
-        <w:t xml:space="preserve"> </w:t>
-      </w:r>
-      <w:proofErr w:type="spellStart"/>
-      <w:r>
-        <w:rPr>
-          <w:i/>
-        </w:rPr>
-        <w:t>thu</w:t>
-      </w:r>
-      <w:proofErr w:type="spellEnd"/>
-      <w:r>
-        <w:rPr>
-          <w:i/>
-        </w:rPr>
-        <w:t xml:space="preserve"> </w:t>
-      </w:r>
-      <w:proofErr w:type="spellStart"/>
-      <w:r>
-        <w:rPr>
-          <w:i/>
-        </w:rPr>
-        <w:t>và</w:t>
-      </w:r>
-      <w:proofErr w:type="spellEnd"/>
-      <w:r>
-        <w:rPr>
-          <w:i/>
-        </w:rPr>
-        <w:t xml:space="preserve"> </w:t>
-      </w:r>
-      <w:proofErr w:type="spellStart"/>
-      <w:r>
-        <w:rPr>
-          <w:i/>
-        </w:rPr>
-        <w:t>thanh</w:t>
-      </w:r>
-      <w:proofErr w:type="spellEnd"/>
-      <w:r>
-        <w:rPr>
-          <w:i/>
-        </w:rPr>
-        <w:t xml:space="preserve"> </w:t>
-      </w:r>
-      <w:proofErr w:type="spellStart"/>
-      <w:r>
-        <w:rPr>
-          <w:i/>
-        </w:rPr>
-        <w:t>toán</w:t>
-      </w:r>
-      <w:proofErr w:type="spellEnd"/>
-      <w:r>
-        <w:rPr>
-          <w:i/>
-        </w:rPr>
-        <w:t xml:space="preserve"> </w:t>
-      </w:r>
-      <w:proofErr w:type="spellStart"/>
-      <w:r>
-        <w:rPr>
-          <w:i/>
-        </w:rPr>
-        <w:t>theo</w:t>
-      </w:r>
-      <w:proofErr w:type="spellEnd"/>
-      <w:r>
-        <w:rPr>
-          <w:i/>
-        </w:rPr>
-        <w:t xml:space="preserve"> </w:t>
-      </w:r>
-      <w:proofErr w:type="spellStart"/>
-      <w:r>
-        <w:rPr>
-          <w:i/>
-        </w:rPr>
-        <w:t>giai</w:t>
-      </w:r>
-      <w:proofErr w:type="spellEnd"/>
-      <w:r>
-        <w:rPr>
-          <w:i/>
-        </w:rPr>
-        <w:t xml:space="preserve"> </w:t>
-      </w:r>
-      <w:proofErr w:type="spellStart"/>
-      <w:r>
-        <w:rPr>
-          <w:i/>
-        </w:rPr>
-        <w:t>đoạn</w:t>
-      </w:r>
-      <w:proofErr w:type="spellEnd"/>
-      <w:r>
-        <w:rPr>
-          <w:i/>
-        </w:rPr>
-        <w:t xml:space="preserve"> (</w:t>
-      </w:r>
-      <w:proofErr w:type="spellStart"/>
-      <w:r>
-        <w:rPr>
-          <w:i/>
-        </w:rPr>
-        <w:t>tháng</w:t>
-      </w:r>
-      <w:proofErr w:type="spellEnd"/>
-      <w:r>
-        <w:rPr>
-          <w:i/>
-        </w:rPr>
-        <w:t xml:space="preserve">, </w:t>
-      </w:r>
-      <w:proofErr w:type="spellStart"/>
-      <w:proofErr w:type="gramStart"/>
-      <w:r>
-        <w:rPr>
-          <w:i/>
-        </w:rPr>
-        <w:t>quý</w:t>
-      </w:r>
-      <w:proofErr w:type="spellEnd"/>
-      <w:r>
-        <w:rPr>
-          <w:i/>
-        </w:rPr>
-        <w:t>..</w:t>
-      </w:r>
-      <w:proofErr w:type="gramEnd"/>
-      <w:r>
-        <w:rPr>
-          <w:i/>
-        </w:rPr>
-        <w:t>)</w:t>
-      </w:r>
-    </w:p>
-    <w:p>
-      <w:pPr>
         <w:pStyle w:val="u1"/>
       </w:pPr>
       <w:bookmarkStart w:id="19" w:name="_Toc527975144"/>
       <w:proofErr w:type="spellStart"/>
       <w:r>
+        <w:lastRenderedPageBreak/>
         <w:t>Phân</w:t>
       </w:r>
       <w:proofErr w:type="spellEnd"/>
@@ -26027,7 +26650,7 @@
 </file>
 
 <file path=customXml/itemProps1.xml><?xml version="1.0" encoding="utf-8"?>
-<ds:datastoreItem xmlns:ds="http://schemas.openxmlformats.org/officeDocument/2006/customXml" ds:itemID="{BDA1F053-FDC3-401A-AAAA-2BF42166EC12}">
+<ds:datastoreItem xmlns:ds="http://schemas.openxmlformats.org/officeDocument/2006/customXml" ds:itemID="{DC48EEC6-507F-4FC5-8BA2-3D4BD2CCF683}">
   <ds:schemaRefs>
     <ds:schemaRef ds:uri="http://schemas.openxmlformats.org/officeDocument/2006/bibliography"/>
   </ds:schemaRefs>

</xml_diff>

<commit_message>
Chi tiết mô hình phần cứng phần mềm
</commit_message>
<xml_diff>
--- a/MyProjectMgnt .docx
+++ b/MyProjectMgnt .docx
@@ -189,7 +189,7 @@
                                     <pic:cNvPicPr/>
                                   </pic:nvPicPr>
                                   <pic:blipFill>
-                                    <a:blip r:embed="rId8">
+                                    <a:blip r:embed="rId9">
                                       <a:extLst>
                                         <a:ext uri="{28A0092B-C50C-407E-A947-70E740481C1C}">
                                           <a14:useLocalDpi xmlns:a14="http://schemas.microsoft.com/office/drawing/2010/main" val="0"/>
@@ -3953,9 +3953,9 @@
       <w:pPr>
         <w:pStyle w:val="Mucluc3"/>
         <w:sectPr>
-          <w:headerReference w:type="default" r:id="rId9"/>
-          <w:footerReference w:type="default" r:id="rId10"/>
-          <w:footerReference w:type="first" r:id="rId11"/>
+          <w:headerReference w:type="default" r:id="rId10"/>
+          <w:footerReference w:type="default" r:id="rId11"/>
+          <w:footerReference w:type="first" r:id="rId12"/>
           <w:footnotePr>
             <w:pos w:val="beneathText"/>
           </w:footnotePr>
@@ -6702,21 +6702,7 @@
           <w:sz w:val="24"/>
           <w:szCs w:val="24"/>
         </w:rPr>
-        <w:t>Email:hoangpd</w:t>
-      </w:r>
-      <w:r>
-        <w:rPr>
-          <w:sz w:val="24"/>
-          <w:szCs w:val="24"/>
-        </w:rPr>
-        <w:t>_0810</w:t>
-      </w:r>
-      <w:r>
-        <w:rPr>
-          <w:sz w:val="24"/>
-          <w:szCs w:val="24"/>
-        </w:rPr>
-        <w:t>@gmail.com</w:t>
+        <w:t>Email:hoangpd_0810@gmail.com</w:t>
       </w:r>
       <w:proofErr w:type="gramEnd"/>
     </w:p>
@@ -8070,6 +8056,7 @@
         </w:rPr>
         <w:t>án</w:t>
       </w:r>
+      <w:proofErr w:type="spellEnd"/>
     </w:p>
     <w:p>
       <w:pPr>
@@ -8079,6 +8066,7 @@
           <w:numId w:val="37"/>
         </w:numPr>
       </w:pPr>
+      <w:proofErr w:type="spellStart"/>
       <w:r>
         <w:rPr>
           <w:sz w:val="24"/>
@@ -18967,12 +18955,7 @@
           </w:tcPr>
           <w:p>
             <w:r>
-              <w:t>2</w:t>
-            </w:r>
-            <w:bookmarkStart w:id="18" w:name="_GoBack"/>
-            <w:bookmarkEnd w:id="18"/>
-            <w:r>
-              <w:t xml:space="preserve"> </w:t>
+              <w:t xml:space="preserve">2 </w:t>
             </w:r>
             <w:proofErr w:type="spellStart"/>
             <w:r>
@@ -19219,10 +19202,9 @@
       <w:pPr>
         <w:pStyle w:val="u1"/>
       </w:pPr>
-      <w:bookmarkStart w:id="19" w:name="_Toc527975144"/>
-      <w:proofErr w:type="spellStart"/>
-      <w:r>
-        <w:lastRenderedPageBreak/>
+      <w:bookmarkStart w:id="18" w:name="_Toc527975144"/>
+      <w:proofErr w:type="spellStart"/>
+      <w:r>
         <w:t>Phân</w:t>
       </w:r>
       <w:proofErr w:type="spellEnd"/>
@@ -19249,7 +19231,7 @@
       <w:r>
         <w:t>kế</w:t>
       </w:r>
-      <w:bookmarkEnd w:id="19"/>
+      <w:bookmarkEnd w:id="18"/>
       <w:proofErr w:type="spellEnd"/>
       <w:r>
         <w:t xml:space="preserve"> </w:t>
@@ -19262,7 +19244,7 @@
           <w:lang w:eastAsia="en-US" w:bidi="ar-SA"/>
         </w:rPr>
       </w:pPr>
-      <w:bookmarkStart w:id="20" w:name="_Toc527975145"/>
+      <w:bookmarkStart w:id="19" w:name="_Toc527975145"/>
       <w:proofErr w:type="spellStart"/>
       <w:r>
         <w:rPr>
@@ -19368,8 +19350,1267 @@
         </w:rPr>
         <w:t>mềm</w:t>
       </w:r>
+      <w:bookmarkEnd w:id="19"/>
+      <w:proofErr w:type="spellEnd"/>
+    </w:p>
+    <w:p>
+      <w:pPr>
+        <w:rPr>
+          <w:lang w:eastAsia="en-US" w:bidi="ar-SA"/>
+        </w:rPr>
+      </w:pPr>
+    </w:p>
+    <w:p>
+      <w:pPr>
+        <w:rPr>
+          <w:lang w:eastAsia="en-US" w:bidi="ar-SA"/>
+        </w:rPr>
+      </w:pPr>
+    </w:p>
+    <w:p>
+      <w:pPr>
+        <w:rPr>
+          <w:lang w:eastAsia="en-US" w:bidi="ar-SA"/>
+        </w:rPr>
+      </w:pPr>
+    </w:p>
+    <w:p>
+      <w:pPr>
+        <w:rPr>
+          <w:lang w:eastAsia="en-US" w:bidi="ar-SA"/>
+        </w:rPr>
+      </w:pPr>
+    </w:p>
+    <w:p>
+      <w:pPr>
+        <w:rPr>
+          <w:lang w:eastAsia="en-US" w:bidi="ar-SA"/>
+        </w:rPr>
+      </w:pPr>
+    </w:p>
+    <w:p>
+      <w:pPr>
+        <w:rPr>
+          <w:lang w:eastAsia="en-US" w:bidi="ar-SA"/>
+        </w:rPr>
+      </w:pPr>
+    </w:p>
+    <w:p>
+      <w:pPr>
+        <w:rPr>
+          <w:sz w:val="24"/>
+          <w:szCs w:val="24"/>
+          <w:lang w:eastAsia="en-US" w:bidi="ar-SA"/>
+        </w:rPr>
+      </w:pPr>
+    </w:p>
+    <w:p>
+      <w:pPr>
+        <w:rPr>
+          <w:sz w:val="24"/>
+          <w:szCs w:val="24"/>
+          <w:lang w:eastAsia="en-US" w:bidi="ar-SA"/>
+        </w:rPr>
+      </w:pPr>
+      <w:r>
+        <w:rPr>
+          <w:noProof/>
+          <w:sz w:val="24"/>
+          <w:szCs w:val="24"/>
+          <w:lang w:eastAsia="en-US" w:bidi="ar-SA"/>
+        </w:rPr>
+        <mc:AlternateContent>
+          <mc:Choice Requires="wps">
+            <w:drawing>
+              <wp:anchor distT="0" distB="0" distL="114300" distR="114300" simplePos="0" relativeHeight="251681792" behindDoc="0" locked="0" layoutInCell="1" allowOverlap="1" wp14:anchorId="72609B10" wp14:editId="6FE51F07">
+                <wp:simplePos x="0" y="0"/>
+                <wp:positionH relativeFrom="column">
+                  <wp:posOffset>3966845</wp:posOffset>
+                </wp:positionH>
+                <wp:positionV relativeFrom="paragraph">
+                  <wp:posOffset>5080</wp:posOffset>
+                </wp:positionV>
+                <wp:extent cx="1400175" cy="1114425"/>
+                <wp:effectExtent l="0" t="0" r="28575" b="28575"/>
+                <wp:wrapNone/>
+                <wp:docPr id="1" name="Hình chữ nhật 1"/>
+                <wp:cNvGraphicFramePr/>
+                <a:graphic xmlns:a="http://schemas.openxmlformats.org/drawingml/2006/main">
+                  <a:graphicData uri="http://schemas.microsoft.com/office/word/2010/wordprocessingShape">
+                    <wps:wsp>
+                      <wps:cNvSpPr/>
+                      <wps:spPr>
+                        <a:xfrm>
+                          <a:off x="0" y="0"/>
+                          <a:ext cx="1400175" cy="1114425"/>
+                        </a:xfrm>
+                        <a:prstGeom prst="rect">
+                          <a:avLst/>
+                        </a:prstGeom>
+                      </wps:spPr>
+                      <wps:style>
+                        <a:lnRef idx="2">
+                          <a:schemeClr val="dk1"/>
+                        </a:lnRef>
+                        <a:fillRef idx="1">
+                          <a:schemeClr val="lt1"/>
+                        </a:fillRef>
+                        <a:effectRef idx="0">
+                          <a:schemeClr val="dk1"/>
+                        </a:effectRef>
+                        <a:fontRef idx="minor">
+                          <a:schemeClr val="dk1"/>
+                        </a:fontRef>
+                      </wps:style>
+                      <wps:txbx>
+                        <w:txbxContent>
+                          <w:p>
+                            <w:pPr>
+                              <w:jc w:val="center"/>
+                            </w:pPr>
+                            <w:r>
+                              <w:t>SERVER</w:t>
+                            </w:r>
+                          </w:p>
+                        </w:txbxContent>
+                      </wps:txbx>
+                      <wps:bodyPr rot="0" spcFirstLastPara="0" vertOverflow="overflow" horzOverflow="overflow" vert="horz" wrap="square" lIns="91440" tIns="45720" rIns="91440" bIns="45720" numCol="1" spcCol="0" rtlCol="0" fromWordArt="0" anchor="ctr" anchorCtr="0" forceAA="0" compatLnSpc="1">
+                        <a:prstTxWarp prst="textNoShape">
+                          <a:avLst/>
+                        </a:prstTxWarp>
+                        <a:noAutofit/>
+                      </wps:bodyPr>
+                    </wps:wsp>
+                  </a:graphicData>
+                </a:graphic>
+                <wp14:sizeRelH relativeFrom="margin">
+                  <wp14:pctWidth>0</wp14:pctWidth>
+                </wp14:sizeRelH>
+                <wp14:sizeRelV relativeFrom="margin">
+                  <wp14:pctHeight>0</wp14:pctHeight>
+                </wp14:sizeRelV>
+              </wp:anchor>
+            </w:drawing>
+          </mc:Choice>
+          <mc:Fallback>
+            <w:pict>
+              <v:rect w14:anchorId="72609B10" id="Hình chữ nhật 1" o:spid="_x0000_s1038" style="position:absolute;left:0;text-align:left;margin-left:312.35pt;margin-top:.4pt;width:110.25pt;height:87.75pt;z-index:251681792;visibility:visible;mso-wrap-style:square;mso-width-percent:0;mso-height-percent:0;mso-wrap-distance-left:9pt;mso-wrap-distance-top:0;mso-wrap-distance-right:9pt;mso-wrap-distance-bottom:0;mso-position-horizontal:absolute;mso-position-horizontal-relative:text;mso-position-vertical:absolute;mso-position-vertical-relative:text;mso-width-percent:0;mso-height-percent:0;mso-width-relative:margin;mso-height-relative:margin;v-text-anchor:middle" o:gfxdata="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" fillcolor="white [3201]" strokecolor="black [3200]" strokeweight="2pt">
+                <v:textbox>
+                  <w:txbxContent>
+                    <w:p>
+                      <w:pPr>
+                        <w:jc w:val="center"/>
+                      </w:pPr>
+                      <w:r>
+                        <w:t>SERVER</w:t>
+                      </w:r>
+                    </w:p>
+                  </w:txbxContent>
+                </v:textbox>
+              </v:rect>
+            </w:pict>
+          </mc:Fallback>
+        </mc:AlternateContent>
+      </w:r>
+      <w:r>
+        <w:rPr>
+          <w:noProof/>
+          <w:sz w:val="24"/>
+          <w:szCs w:val="24"/>
+          <w:lang w:eastAsia="en-US" w:bidi="ar-SA"/>
+        </w:rPr>
+        <mc:AlternateContent>
+          <mc:Choice Requires="wps">
+            <w:drawing>
+              <wp:anchor distT="0" distB="0" distL="114300" distR="114300" simplePos="0" relativeHeight="251684864" behindDoc="0" locked="0" layoutInCell="1" allowOverlap="1" wp14:anchorId="0742433C" wp14:editId="31618703">
+                <wp:simplePos x="0" y="0"/>
+                <wp:positionH relativeFrom="column">
+                  <wp:posOffset>1157605</wp:posOffset>
+                </wp:positionH>
+                <wp:positionV relativeFrom="paragraph">
+                  <wp:posOffset>81280</wp:posOffset>
+                </wp:positionV>
+                <wp:extent cx="1543050" cy="714375"/>
+                <wp:effectExtent l="0" t="0" r="19050" b="28575"/>
+                <wp:wrapNone/>
+                <wp:docPr id="9" name="Lưu đồ: Chuẩn bị 9"/>
+                <wp:cNvGraphicFramePr/>
+                <a:graphic xmlns:a="http://schemas.openxmlformats.org/drawingml/2006/main">
+                  <a:graphicData uri="http://schemas.microsoft.com/office/word/2010/wordprocessingShape">
+                    <wps:wsp>
+                      <wps:cNvSpPr/>
+                      <wps:spPr>
+                        <a:xfrm>
+                          <a:off x="0" y="0"/>
+                          <a:ext cx="1543050" cy="714375"/>
+                        </a:xfrm>
+                        <a:prstGeom prst="flowChartPreparation">
+                          <a:avLst/>
+                        </a:prstGeom>
+                      </wps:spPr>
+                      <wps:style>
+                        <a:lnRef idx="2">
+                          <a:schemeClr val="dk1"/>
+                        </a:lnRef>
+                        <a:fillRef idx="1">
+                          <a:schemeClr val="lt1"/>
+                        </a:fillRef>
+                        <a:effectRef idx="0">
+                          <a:schemeClr val="dk1"/>
+                        </a:effectRef>
+                        <a:fontRef idx="minor">
+                          <a:schemeClr val="dk1"/>
+                        </a:fontRef>
+                      </wps:style>
+                      <wps:txbx>
+                        <w:txbxContent>
+                          <w:p>
+                            <w:pPr>
+                              <w:jc w:val="center"/>
+                            </w:pPr>
+                            <w:proofErr w:type="spellStart"/>
+                            <w:r>
+                              <w:t>Thiết</w:t>
+                            </w:r>
+                            <w:proofErr w:type="spellEnd"/>
+                            <w:r>
+                              <w:t xml:space="preserve"> </w:t>
+                            </w:r>
+                            <w:proofErr w:type="spellStart"/>
+                            <w:r>
+                              <w:t>bị</w:t>
+                            </w:r>
+                            <w:proofErr w:type="spellEnd"/>
+                            <w:r>
+                              <w:t xml:space="preserve"> </w:t>
+                            </w:r>
+                            <w:proofErr w:type="spellStart"/>
+                            <w:r>
+                              <w:t>xử</w:t>
+                            </w:r>
+                            <w:proofErr w:type="spellEnd"/>
+                            <w:r>
+                              <w:t xml:space="preserve"> </w:t>
+                            </w:r>
+                            <w:proofErr w:type="spellStart"/>
+                            <w:r>
+                              <w:t>lý</w:t>
+                            </w:r>
+                            <w:proofErr w:type="spellEnd"/>
+                            <w:r>
+                              <w:t xml:space="preserve"> </w:t>
+                            </w:r>
+                            <w:proofErr w:type="spellStart"/>
+                            <w:r>
+                              <w:t>dữ</w:t>
+                            </w:r>
+                            <w:proofErr w:type="spellEnd"/>
+                            <w:r>
+                              <w:t xml:space="preserve"> </w:t>
+                            </w:r>
+                            <w:proofErr w:type="spellStart"/>
+                            <w:r>
+                              <w:t>liệu</w:t>
+                            </w:r>
+                            <w:proofErr w:type="spellEnd"/>
+                          </w:p>
+                        </w:txbxContent>
+                      </wps:txbx>
+                      <wps:bodyPr rot="0" spcFirstLastPara="0" vertOverflow="overflow" horzOverflow="overflow" vert="horz" wrap="square" lIns="91440" tIns="45720" rIns="91440" bIns="45720" numCol="1" spcCol="0" rtlCol="0" fromWordArt="0" anchor="ctr" anchorCtr="0" forceAA="0" compatLnSpc="1">
+                        <a:prstTxWarp prst="textNoShape">
+                          <a:avLst/>
+                        </a:prstTxWarp>
+                        <a:noAutofit/>
+                      </wps:bodyPr>
+                    </wps:wsp>
+                  </a:graphicData>
+                </a:graphic>
+              </wp:anchor>
+            </w:drawing>
+          </mc:Choice>
+          <mc:Fallback>
+            <w:pict>
+              <v:shapetype w14:anchorId="0742433C" id="_x0000_t117" coordsize="21600,21600" o:spt="117" path="m4353,l17214,r4386,10800l17214,21600r-12861,l,10800xe">
+                <v:stroke joinstyle="miter"/>
+                <v:path gradientshapeok="t" o:connecttype="rect" textboxrect="4353,0,17214,21600"/>
+              </v:shapetype>
+              <v:shape id="Lưu đồ: Chuẩn bị 9" o:spid="_x0000_s1039" type="#_x0000_t117" style="position:absolute;left:0;text-align:left;margin-left:91.15pt;margin-top:6.4pt;width:121.5pt;height:56.25pt;z-index:251684864;visibility:visible;mso-wrap-style:square;mso-wrap-distance-left:9pt;mso-wrap-distance-top:0;mso-wrap-distance-right:9pt;mso-wrap-distance-bottom:0;mso-position-horizontal:absolute;mso-position-horizontal-relative:text;mso-position-vertical:absolute;mso-position-vertical-relative:text;v-text-anchor:middle" o:gfxdata="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" fillcolor="white [3201]" strokecolor="black [3200]" strokeweight="2pt">
+                <v:textbox>
+                  <w:txbxContent>
+                    <w:p>
+                      <w:pPr>
+                        <w:jc w:val="center"/>
+                      </w:pPr>
+                      <w:proofErr w:type="spellStart"/>
+                      <w:r>
+                        <w:t>Thiết</w:t>
+                      </w:r>
+                      <w:proofErr w:type="spellEnd"/>
+                      <w:r>
+                        <w:t xml:space="preserve"> </w:t>
+                      </w:r>
+                      <w:proofErr w:type="spellStart"/>
+                      <w:r>
+                        <w:t>bị</w:t>
+                      </w:r>
+                      <w:proofErr w:type="spellEnd"/>
+                      <w:r>
+                        <w:t xml:space="preserve"> </w:t>
+                      </w:r>
+                      <w:proofErr w:type="spellStart"/>
+                      <w:r>
+                        <w:t>xử</w:t>
+                      </w:r>
+                      <w:proofErr w:type="spellEnd"/>
+                      <w:r>
+                        <w:t xml:space="preserve"> </w:t>
+                      </w:r>
+                      <w:proofErr w:type="spellStart"/>
+                      <w:r>
+                        <w:t>lý</w:t>
+                      </w:r>
+                      <w:proofErr w:type="spellEnd"/>
+                      <w:r>
+                        <w:t xml:space="preserve"> </w:t>
+                      </w:r>
+                      <w:proofErr w:type="spellStart"/>
+                      <w:r>
+                        <w:t>dữ</w:t>
+                      </w:r>
+                      <w:proofErr w:type="spellEnd"/>
+                      <w:r>
+                        <w:t xml:space="preserve"> </w:t>
+                      </w:r>
+                      <w:proofErr w:type="spellStart"/>
+                      <w:r>
+                        <w:t>liệu</w:t>
+                      </w:r>
+                      <w:proofErr w:type="spellEnd"/>
+                    </w:p>
+                  </w:txbxContent>
+                </v:textbox>
+              </v:shape>
+            </w:pict>
+          </mc:Fallback>
+        </mc:AlternateContent>
+      </w:r>
+      <w:r>
+        <w:rPr>
+          <w:noProof/>
+          <w:sz w:val="24"/>
+          <w:szCs w:val="24"/>
+          <w:lang w:eastAsia="en-US" w:bidi="ar-SA"/>
+        </w:rPr>
+        <mc:AlternateContent>
+          <mc:Choice Requires="wps">
+            <w:drawing>
+              <wp:anchor distT="0" distB="0" distL="114300" distR="114300" simplePos="0" relativeHeight="251682816" behindDoc="0" locked="0" layoutInCell="1" allowOverlap="1" wp14:anchorId="2285EED6" wp14:editId="037D6982">
+                <wp:simplePos x="0" y="0"/>
+                <wp:positionH relativeFrom="column">
+                  <wp:posOffset>-804545</wp:posOffset>
+                </wp:positionH>
+                <wp:positionV relativeFrom="paragraph">
+                  <wp:posOffset>205105</wp:posOffset>
+                </wp:positionV>
+                <wp:extent cx="1152525" cy="561975"/>
+                <wp:effectExtent l="0" t="0" r="28575" b="28575"/>
+                <wp:wrapNone/>
+                <wp:docPr id="2" name="Hình chữ nhật 2"/>
+                <wp:cNvGraphicFramePr/>
+                <a:graphic xmlns:a="http://schemas.openxmlformats.org/drawingml/2006/main">
+                  <a:graphicData uri="http://schemas.microsoft.com/office/word/2010/wordprocessingShape">
+                    <wps:wsp>
+                      <wps:cNvSpPr/>
+                      <wps:spPr>
+                        <a:xfrm>
+                          <a:off x="0" y="0"/>
+                          <a:ext cx="1152525" cy="561975"/>
+                        </a:xfrm>
+                        <a:prstGeom prst="rect">
+                          <a:avLst/>
+                        </a:prstGeom>
+                      </wps:spPr>
+                      <wps:style>
+                        <a:lnRef idx="2">
+                          <a:schemeClr val="dk1"/>
+                        </a:lnRef>
+                        <a:fillRef idx="1">
+                          <a:schemeClr val="lt1"/>
+                        </a:fillRef>
+                        <a:effectRef idx="0">
+                          <a:schemeClr val="dk1"/>
+                        </a:effectRef>
+                        <a:fontRef idx="minor">
+                          <a:schemeClr val="dk1"/>
+                        </a:fontRef>
+                      </wps:style>
+                      <wps:txbx>
+                        <w:txbxContent>
+                          <w:p>
+                            <w:pPr>
+                              <w:jc w:val="center"/>
+                            </w:pPr>
+                            <w:r>
+                              <w:t>Camera</w:t>
+                            </w:r>
+                          </w:p>
+                        </w:txbxContent>
+                      </wps:txbx>
+                      <wps:bodyPr rot="0" spcFirstLastPara="0" vertOverflow="overflow" horzOverflow="overflow" vert="horz" wrap="square" lIns="91440" tIns="45720" rIns="91440" bIns="45720" numCol="1" spcCol="0" rtlCol="0" fromWordArt="0" anchor="ctr" anchorCtr="0" forceAA="0" compatLnSpc="1">
+                        <a:prstTxWarp prst="textNoShape">
+                          <a:avLst/>
+                        </a:prstTxWarp>
+                        <a:noAutofit/>
+                      </wps:bodyPr>
+                    </wps:wsp>
+                  </a:graphicData>
+                </a:graphic>
+              </wp:anchor>
+            </w:drawing>
+          </mc:Choice>
+          <mc:Fallback>
+            <w:pict>
+              <v:rect w14:anchorId="2285EED6" id="Hình chữ nhật 2" o:spid="_x0000_s1040" style="position:absolute;left:0;text-align:left;margin-left:-63.35pt;margin-top:16.15pt;width:90.75pt;height:44.25pt;z-index:251682816;visibility:visible;mso-wrap-style:square;mso-wrap-distance-left:9pt;mso-wrap-distance-top:0;mso-wrap-distance-right:9pt;mso-wrap-distance-bottom:0;mso-position-horizontal:absolute;mso-position-horizontal-relative:text;mso-position-vertical:absolute;mso-position-vertical-relative:text;v-text-anchor:middle" o:gfxdata="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" fillcolor="white [3201]" strokecolor="black [3200]" strokeweight="2pt">
+                <v:textbox>
+                  <w:txbxContent>
+                    <w:p>
+                      <w:pPr>
+                        <w:jc w:val="center"/>
+                      </w:pPr>
+                      <w:r>
+                        <w:t>Camera</w:t>
+                      </w:r>
+                    </w:p>
+                  </w:txbxContent>
+                </v:textbox>
+              </v:rect>
+            </w:pict>
+          </mc:Fallback>
+        </mc:AlternateContent>
+      </w:r>
+    </w:p>
+    <w:p>
+      <w:pPr>
+        <w:rPr>
+          <w:sz w:val="24"/>
+          <w:szCs w:val="24"/>
+          <w:lang w:eastAsia="en-US" w:bidi="ar-SA"/>
+        </w:rPr>
+      </w:pPr>
+      <w:r>
+        <w:rPr>
+          <w:noProof/>
+          <w:sz w:val="24"/>
+          <w:szCs w:val="24"/>
+          <w:lang w:eastAsia="en-US" w:bidi="ar-SA"/>
+        </w:rPr>
+        <mc:AlternateContent>
+          <mc:Choice Requires="wps">
+            <w:drawing>
+              <wp:anchor distT="0" distB="0" distL="114300" distR="114300" simplePos="0" relativeHeight="251687936" behindDoc="0" locked="0" layoutInCell="1" allowOverlap="1" wp14:anchorId="703FA7C2" wp14:editId="57B6AD77">
+                <wp:simplePos x="0" y="0"/>
+                <wp:positionH relativeFrom="column">
+                  <wp:posOffset>2662555</wp:posOffset>
+                </wp:positionH>
+                <wp:positionV relativeFrom="paragraph">
+                  <wp:posOffset>31750</wp:posOffset>
+                </wp:positionV>
+                <wp:extent cx="1276350" cy="238125"/>
+                <wp:effectExtent l="0" t="19050" r="38100" b="47625"/>
+                <wp:wrapNone/>
+                <wp:docPr id="32" name="Mũi tên: Phải 32"/>
+                <wp:cNvGraphicFramePr/>
+                <a:graphic xmlns:a="http://schemas.openxmlformats.org/drawingml/2006/main">
+                  <a:graphicData uri="http://schemas.microsoft.com/office/word/2010/wordprocessingShape">
+                    <wps:wsp>
+                      <wps:cNvSpPr/>
+                      <wps:spPr>
+                        <a:xfrm>
+                          <a:off x="0" y="0"/>
+                          <a:ext cx="1276350" cy="238125"/>
+                        </a:xfrm>
+                        <a:prstGeom prst="rightArrow">
+                          <a:avLst/>
+                        </a:prstGeom>
+                      </wps:spPr>
+                      <wps:style>
+                        <a:lnRef idx="2">
+                          <a:schemeClr val="dk1"/>
+                        </a:lnRef>
+                        <a:fillRef idx="1">
+                          <a:schemeClr val="lt1"/>
+                        </a:fillRef>
+                        <a:effectRef idx="0">
+                          <a:schemeClr val="dk1"/>
+                        </a:effectRef>
+                        <a:fontRef idx="minor">
+                          <a:schemeClr val="dk1"/>
+                        </a:fontRef>
+                      </wps:style>
+                      <wps:bodyPr rot="0" spcFirstLastPara="0" vertOverflow="overflow" horzOverflow="overflow" vert="horz" wrap="square" lIns="91440" tIns="45720" rIns="91440" bIns="45720" numCol="1" spcCol="0" rtlCol="0" fromWordArt="0" anchor="ctr" anchorCtr="0" forceAA="0" compatLnSpc="1">
+                        <a:prstTxWarp prst="textNoShape">
+                          <a:avLst/>
+                        </a:prstTxWarp>
+                        <a:noAutofit/>
+                      </wps:bodyPr>
+                    </wps:wsp>
+                  </a:graphicData>
+                </a:graphic>
+              </wp:anchor>
+            </w:drawing>
+          </mc:Choice>
+          <mc:Fallback>
+            <w:pict>
+              <v:shapetype w14:anchorId="49E740C6" id="_x0000_t13" coordsize="21600,21600" o:spt="13" adj="16200,5400" path="m@0,l@0@1,0@1,0@2@0@2@0,21600,21600,10800xe">
+                <v:stroke joinstyle="miter"/>
+                <v:formulas>
+                  <v:f eqn="val #0"/>
+                  <v:f eqn="val #1"/>
+                  <v:f eqn="sum height 0 #1"/>
+                  <v:f eqn="sum 10800 0 #1"/>
+                  <v:f eqn="sum width 0 #0"/>
+                  <v:f eqn="prod @4 @3 10800"/>
+                  <v:f eqn="sum width 0 @5"/>
+                </v:formulas>
+                <v:path o:connecttype="custom" o:connectlocs="@0,0;0,10800;@0,21600;21600,10800" o:connectangles="270,180,90,0" textboxrect="0,@1,@6,@2"/>
+                <v:handles>
+                  <v:h position="#0,#1" xrange="0,21600" yrange="0,10800"/>
+                </v:handles>
+              </v:shapetype>
+              <v:shape id="Mũi tên: Phải 32" o:spid="_x0000_s1026" type="#_x0000_t13" style="position:absolute;margin-left:209.65pt;margin-top:2.5pt;width:100.5pt;height:18.75pt;z-index:251687936;visibility:visible;mso-wrap-style:square;mso-wrap-distance-left:9pt;mso-wrap-distance-top:0;mso-wrap-distance-right:9pt;mso-wrap-distance-bottom:0;mso-position-horizontal:absolute;mso-position-horizontal-relative:text;mso-position-vertical:absolute;mso-position-vertical-relative:text;v-text-anchor:middle" o:gfxdata="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" adj="19585" fillcolor="white [3201]" strokecolor="black [3200]" strokeweight="2pt"/>
+            </w:pict>
+          </mc:Fallback>
+        </mc:AlternateContent>
+      </w:r>
+      <w:r>
+        <w:rPr>
+          <w:noProof/>
+          <w:sz w:val="24"/>
+          <w:szCs w:val="24"/>
+          <w:lang w:eastAsia="en-US" w:bidi="ar-SA"/>
+        </w:rPr>
+        <mc:AlternateContent>
+          <mc:Choice Requires="wps">
+            <w:drawing>
+              <wp:anchor distT="0" distB="0" distL="114300" distR="114300" simplePos="0" relativeHeight="251686912" behindDoc="0" locked="0" layoutInCell="1" allowOverlap="1" wp14:anchorId="55BB9C82" wp14:editId="77EF89EA">
+                <wp:simplePos x="0" y="0"/>
+                <wp:positionH relativeFrom="column">
+                  <wp:posOffset>357505</wp:posOffset>
+                </wp:positionH>
+                <wp:positionV relativeFrom="paragraph">
+                  <wp:posOffset>69850</wp:posOffset>
+                </wp:positionV>
+                <wp:extent cx="781050" cy="152400"/>
+                <wp:effectExtent l="0" t="19050" r="38100" b="38100"/>
+                <wp:wrapNone/>
+                <wp:docPr id="31" name="Mũi tên: Phải 31"/>
+                <wp:cNvGraphicFramePr/>
+                <a:graphic xmlns:a="http://schemas.openxmlformats.org/drawingml/2006/main">
+                  <a:graphicData uri="http://schemas.microsoft.com/office/word/2010/wordprocessingShape">
+                    <wps:wsp>
+                      <wps:cNvSpPr/>
+                      <wps:spPr>
+                        <a:xfrm>
+                          <a:off x="0" y="0"/>
+                          <a:ext cx="781050" cy="152400"/>
+                        </a:xfrm>
+                        <a:prstGeom prst="rightArrow">
+                          <a:avLst/>
+                        </a:prstGeom>
+                      </wps:spPr>
+                      <wps:style>
+                        <a:lnRef idx="2">
+                          <a:schemeClr val="dk1"/>
+                        </a:lnRef>
+                        <a:fillRef idx="1">
+                          <a:schemeClr val="lt1"/>
+                        </a:fillRef>
+                        <a:effectRef idx="0">
+                          <a:schemeClr val="dk1"/>
+                        </a:effectRef>
+                        <a:fontRef idx="minor">
+                          <a:schemeClr val="dk1"/>
+                        </a:fontRef>
+                      </wps:style>
+                      <wps:bodyPr rot="0" spcFirstLastPara="0" vertOverflow="overflow" horzOverflow="overflow" vert="horz" wrap="square" lIns="91440" tIns="45720" rIns="91440" bIns="45720" numCol="1" spcCol="0" rtlCol="0" fromWordArt="0" anchor="ctr" anchorCtr="0" forceAA="0" compatLnSpc="1">
+                        <a:prstTxWarp prst="textNoShape">
+                          <a:avLst/>
+                        </a:prstTxWarp>
+                        <a:noAutofit/>
+                      </wps:bodyPr>
+                    </wps:wsp>
+                  </a:graphicData>
+                </a:graphic>
+              </wp:anchor>
+            </w:drawing>
+          </mc:Choice>
+          <mc:Fallback>
+            <w:pict>
+              <v:shape w14:anchorId="70B0D5FB" id="Mũi tên: Phải 31" o:spid="_x0000_s1026" type="#_x0000_t13" style="position:absolute;margin-left:28.15pt;margin-top:5.5pt;width:61.5pt;height:12pt;z-index:251686912;visibility:visible;mso-wrap-style:square;mso-wrap-distance-left:9pt;mso-wrap-distance-top:0;mso-wrap-distance-right:9pt;mso-wrap-distance-bottom:0;mso-position-horizontal:absolute;mso-position-horizontal-relative:text;mso-position-vertical:absolute;mso-position-vertical-relative:text;v-text-anchor:middle" o:gfxdata="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" adj="19493" fillcolor="white [3201]" strokecolor="black [3200]" strokeweight="2pt"/>
+            </w:pict>
+          </mc:Fallback>
+        </mc:AlternateContent>
+      </w:r>
+    </w:p>
+    <w:p>
+      <w:pPr>
+        <w:rPr>
+          <w:sz w:val="24"/>
+          <w:szCs w:val="24"/>
+          <w:lang w:eastAsia="en-US" w:bidi="ar-SA"/>
+        </w:rPr>
+      </w:pPr>
+      <w:r>
+        <w:rPr>
+          <w:noProof/>
+          <w:sz w:val="24"/>
+          <w:szCs w:val="24"/>
+          <w:lang w:eastAsia="en-US" w:bidi="ar-SA"/>
+        </w:rPr>
+        <mc:AlternateContent>
+          <mc:Choice Requires="wps">
+            <w:drawing>
+              <wp:anchor distT="0" distB="0" distL="114300" distR="114300" simplePos="0" relativeHeight="251685888" behindDoc="0" locked="0" layoutInCell="1" allowOverlap="1" wp14:anchorId="10F49E7A" wp14:editId="31FC9126">
+                <wp:simplePos x="0" y="0"/>
+                <wp:positionH relativeFrom="column">
+                  <wp:posOffset>405130</wp:posOffset>
+                </wp:positionH>
+                <wp:positionV relativeFrom="paragraph">
+                  <wp:posOffset>267971</wp:posOffset>
+                </wp:positionV>
+                <wp:extent cx="1647825" cy="666750"/>
+                <wp:effectExtent l="0" t="19050" r="47625" b="19050"/>
+                <wp:wrapNone/>
+                <wp:docPr id="13" name="Mũi tên: Cong Hướng lên 13"/>
+                <wp:cNvGraphicFramePr/>
+                <a:graphic xmlns:a="http://schemas.openxmlformats.org/drawingml/2006/main">
+                  <a:graphicData uri="http://schemas.microsoft.com/office/word/2010/wordprocessingShape">
+                    <wps:wsp>
+                      <wps:cNvSpPr/>
+                      <wps:spPr>
+                        <a:xfrm>
+                          <a:off x="0" y="0"/>
+                          <a:ext cx="1647825" cy="666750"/>
+                        </a:xfrm>
+                        <a:prstGeom prst="bentUpArrow">
+                          <a:avLst/>
+                        </a:prstGeom>
+                      </wps:spPr>
+                      <wps:style>
+                        <a:lnRef idx="2">
+                          <a:schemeClr val="dk1"/>
+                        </a:lnRef>
+                        <a:fillRef idx="1">
+                          <a:schemeClr val="lt1"/>
+                        </a:fillRef>
+                        <a:effectRef idx="0">
+                          <a:schemeClr val="dk1"/>
+                        </a:effectRef>
+                        <a:fontRef idx="minor">
+                          <a:schemeClr val="dk1"/>
+                        </a:fontRef>
+                      </wps:style>
+                      <wps:bodyPr rot="0" spcFirstLastPara="0" vertOverflow="overflow" horzOverflow="overflow" vert="horz" wrap="square" lIns="91440" tIns="45720" rIns="91440" bIns="45720" numCol="1" spcCol="0" rtlCol="0" fromWordArt="0" anchor="ctr" anchorCtr="0" forceAA="0" compatLnSpc="1">
+                        <a:prstTxWarp prst="textNoShape">
+                          <a:avLst/>
+                        </a:prstTxWarp>
+                        <a:noAutofit/>
+                      </wps:bodyPr>
+                    </wps:wsp>
+                  </a:graphicData>
+                </a:graphic>
+                <wp14:sizeRelH relativeFrom="margin">
+                  <wp14:pctWidth>0</wp14:pctWidth>
+                </wp14:sizeRelH>
+                <wp14:sizeRelV relativeFrom="margin">
+                  <wp14:pctHeight>0</wp14:pctHeight>
+                </wp14:sizeRelV>
+              </wp:anchor>
+            </w:drawing>
+          </mc:Choice>
+          <mc:Fallback>
+            <w:pict>
+              <v:shape w14:anchorId="2D1C7ED0" id="Mũi tên: Cong Hướng lên 13" o:spid="_x0000_s1026" style="position:absolute;margin-left:31.9pt;margin-top:21.1pt;width:129.75pt;height:52.5pt;z-index:251685888;visibility:visible;mso-wrap-style:square;mso-width-percent:0;mso-height-percent:0;mso-wrap-distance-left:9pt;mso-wrap-distance-top:0;mso-wrap-distance-right:9pt;mso-wrap-distance-bottom:0;mso-position-horizontal:absolute;mso-position-horizontal-relative:text;mso-position-vertical:absolute;mso-position-vertical-relative:text;mso-width-percent:0;mso-height-percent:0;mso-width-relative:margin;mso-height-relative:margin;v-text-anchor:middle" coordsize="1647825,666750" o:gfxdata="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" path="m,500063r1397794,l1397794,166688r-83344,l1481138,r166687,166688l1564481,166688r,500062l,666750,,500063xe" fillcolor="white [3201]" strokecolor="black [3200]" strokeweight="2pt">
+                <v:path arrowok="t" o:connecttype="custom" o:connectlocs="0,500063;1397794,500063;1397794,166688;1314450,166688;1481138,0;1647825,166688;1564481,166688;1564481,666750;0,666750;0,500063" o:connectangles="0,0,0,0,0,0,0,0,0,0"/>
+              </v:shape>
+            </w:pict>
+          </mc:Fallback>
+        </mc:AlternateContent>
+      </w:r>
+    </w:p>
+    <w:p>
+      <w:pPr>
+        <w:rPr>
+          <w:sz w:val="24"/>
+          <w:szCs w:val="24"/>
+          <w:lang w:eastAsia="en-US" w:bidi="ar-SA"/>
+        </w:rPr>
+      </w:pPr>
+      <w:r>
+        <w:rPr>
+          <w:noProof/>
+          <w:sz w:val="24"/>
+          <w:szCs w:val="24"/>
+          <w:lang w:eastAsia="en-US" w:bidi="ar-SA"/>
+        </w:rPr>
+        <mc:AlternateContent>
+          <mc:Choice Requires="wps">
+            <w:drawing>
+              <wp:anchor distT="0" distB="0" distL="114300" distR="114300" simplePos="0" relativeHeight="251689984" behindDoc="0" locked="0" layoutInCell="1" allowOverlap="1" wp14:anchorId="20F2E850" wp14:editId="22C20A79">
+                <wp:simplePos x="0" y="0"/>
+                <wp:positionH relativeFrom="column">
+                  <wp:posOffset>4624705</wp:posOffset>
+                </wp:positionH>
+                <wp:positionV relativeFrom="paragraph">
+                  <wp:posOffset>246380</wp:posOffset>
+                </wp:positionV>
+                <wp:extent cx="228600" cy="495300"/>
+                <wp:effectExtent l="19050" t="0" r="19050" b="38100"/>
+                <wp:wrapNone/>
+                <wp:docPr id="35" name="Mũi tên: Xuống 35"/>
+                <wp:cNvGraphicFramePr/>
+                <a:graphic xmlns:a="http://schemas.openxmlformats.org/drawingml/2006/main">
+                  <a:graphicData uri="http://schemas.microsoft.com/office/word/2010/wordprocessingShape">
+                    <wps:wsp>
+                      <wps:cNvSpPr/>
+                      <wps:spPr>
+                        <a:xfrm>
+                          <a:off x="0" y="0"/>
+                          <a:ext cx="228600" cy="495300"/>
+                        </a:xfrm>
+                        <a:prstGeom prst="downArrow">
+                          <a:avLst/>
+                        </a:prstGeom>
+                      </wps:spPr>
+                      <wps:style>
+                        <a:lnRef idx="2">
+                          <a:schemeClr val="dk1"/>
+                        </a:lnRef>
+                        <a:fillRef idx="1">
+                          <a:schemeClr val="lt1"/>
+                        </a:fillRef>
+                        <a:effectRef idx="0">
+                          <a:schemeClr val="dk1"/>
+                        </a:effectRef>
+                        <a:fontRef idx="minor">
+                          <a:schemeClr val="dk1"/>
+                        </a:fontRef>
+                      </wps:style>
+                      <wps:bodyPr rot="0" spcFirstLastPara="0" vertOverflow="overflow" horzOverflow="overflow" vert="horz" wrap="square" lIns="91440" tIns="45720" rIns="91440" bIns="45720" numCol="1" spcCol="0" rtlCol="0" fromWordArt="0" anchor="ctr" anchorCtr="0" forceAA="0" compatLnSpc="1">
+                        <a:prstTxWarp prst="textNoShape">
+                          <a:avLst/>
+                        </a:prstTxWarp>
+                        <a:noAutofit/>
+                      </wps:bodyPr>
+                    </wps:wsp>
+                  </a:graphicData>
+                </a:graphic>
+              </wp:anchor>
+            </w:drawing>
+          </mc:Choice>
+          <mc:Fallback>
+            <w:pict>
+              <v:shapetype w14:anchorId="1A2EFE19" id="_x0000_t67" coordsize="21600,21600" o:spt="67" adj="16200,5400" path="m0@0l@1@0@1,0@2,0@2@0,21600@0,10800,21600xe">
+                <v:stroke joinstyle="miter"/>
+                <v:formulas>
+                  <v:f eqn="val #0"/>
+                  <v:f eqn="val #1"/>
+                  <v:f eqn="sum height 0 #1"/>
+                  <v:f eqn="sum 10800 0 #1"/>
+                  <v:f eqn="sum width 0 #0"/>
+                  <v:f eqn="prod @4 @3 10800"/>
+                  <v:f eqn="sum width 0 @5"/>
+                </v:formulas>
+                <v:path o:connecttype="custom" o:connectlocs="10800,0;0,@0;10800,21600;21600,@0" o:connectangles="270,180,90,0" textboxrect="@1,0,@2,@6"/>
+                <v:handles>
+                  <v:h position="#1,#0" xrange="0,10800" yrange="0,21600"/>
+                </v:handles>
+              </v:shapetype>
+              <v:shape id="Mũi tên: Xuống 35" o:spid="_x0000_s1026" type="#_x0000_t67" style="position:absolute;margin-left:364.15pt;margin-top:19.4pt;width:18pt;height:39pt;z-index:251689984;visibility:visible;mso-wrap-style:square;mso-wrap-distance-left:9pt;mso-wrap-distance-top:0;mso-wrap-distance-right:9pt;mso-wrap-distance-bottom:0;mso-position-horizontal:absolute;mso-position-horizontal-relative:text;mso-position-vertical:absolute;mso-position-vertical-relative:text;v-text-anchor:middle" o:gfxdata="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" adj="16615" fillcolor="white [3201]" strokecolor="black [3200]" strokeweight="2pt"/>
+            </w:pict>
+          </mc:Fallback>
+        </mc:AlternateContent>
+      </w:r>
+      <w:r>
+        <w:rPr>
+          <w:noProof/>
+          <w:sz w:val="24"/>
+          <w:szCs w:val="24"/>
+          <w:lang w:eastAsia="en-US" w:bidi="ar-SA"/>
+        </w:rPr>
+        <mc:AlternateContent>
+          <mc:Choice Requires="wps">
+            <w:drawing>
+              <wp:anchor distT="0" distB="0" distL="114300" distR="114300" simplePos="0" relativeHeight="251683840" behindDoc="0" locked="0" layoutInCell="1" allowOverlap="1" wp14:anchorId="56F3CECF" wp14:editId="37CBD790">
+                <wp:simplePos x="0" y="0"/>
+                <wp:positionH relativeFrom="column">
+                  <wp:posOffset>-775970</wp:posOffset>
+                </wp:positionH>
+                <wp:positionV relativeFrom="paragraph">
+                  <wp:posOffset>303530</wp:posOffset>
+                </wp:positionV>
+                <wp:extent cx="1209675" cy="590550"/>
+                <wp:effectExtent l="0" t="0" r="28575" b="19050"/>
+                <wp:wrapNone/>
+                <wp:docPr id="3" name="Hình chữ nhật 3"/>
+                <wp:cNvGraphicFramePr/>
+                <a:graphic xmlns:a="http://schemas.openxmlformats.org/drawingml/2006/main">
+                  <a:graphicData uri="http://schemas.microsoft.com/office/word/2010/wordprocessingShape">
+                    <wps:wsp>
+                      <wps:cNvSpPr/>
+                      <wps:spPr>
+                        <a:xfrm>
+                          <a:off x="0" y="0"/>
+                          <a:ext cx="1209675" cy="590550"/>
+                        </a:xfrm>
+                        <a:prstGeom prst="rect">
+                          <a:avLst/>
+                        </a:prstGeom>
+                      </wps:spPr>
+                      <wps:style>
+                        <a:lnRef idx="2">
+                          <a:schemeClr val="dk1"/>
+                        </a:lnRef>
+                        <a:fillRef idx="1">
+                          <a:schemeClr val="lt1"/>
+                        </a:fillRef>
+                        <a:effectRef idx="0">
+                          <a:schemeClr val="dk1"/>
+                        </a:effectRef>
+                        <a:fontRef idx="minor">
+                          <a:schemeClr val="dk1"/>
+                        </a:fontRef>
+                      </wps:style>
+                      <wps:txbx>
+                        <w:txbxContent>
+                          <w:p>
+                            <w:pPr>
+                              <w:jc w:val="center"/>
+                            </w:pPr>
+                            <w:proofErr w:type="spellStart"/>
+                            <w:r>
+                              <w:t>Cảm</w:t>
+                            </w:r>
+                            <w:proofErr w:type="spellEnd"/>
+                            <w:r>
+                              <w:t xml:space="preserve"> </w:t>
+                            </w:r>
+                            <w:proofErr w:type="spellStart"/>
+                            <w:r>
+                              <w:t>biến</w:t>
+                            </w:r>
+                            <w:proofErr w:type="spellEnd"/>
+                          </w:p>
+                        </w:txbxContent>
+                      </wps:txbx>
+                      <wps:bodyPr rot="0" spcFirstLastPara="0" vertOverflow="overflow" horzOverflow="overflow" vert="horz" wrap="square" lIns="91440" tIns="45720" rIns="91440" bIns="45720" numCol="1" spcCol="0" rtlCol="0" fromWordArt="0" anchor="ctr" anchorCtr="0" forceAA="0" compatLnSpc="1">
+                        <a:prstTxWarp prst="textNoShape">
+                          <a:avLst/>
+                        </a:prstTxWarp>
+                        <a:noAutofit/>
+                      </wps:bodyPr>
+                    </wps:wsp>
+                  </a:graphicData>
+                </a:graphic>
+              </wp:anchor>
+            </w:drawing>
+          </mc:Choice>
+          <mc:Fallback>
+            <w:pict>
+              <v:rect w14:anchorId="56F3CECF" id="Hình chữ nhật 3" o:spid="_x0000_s1041" style="position:absolute;left:0;text-align:left;margin-left:-61.1pt;margin-top:23.9pt;width:95.25pt;height:46.5pt;z-index:251683840;visibility:visible;mso-wrap-style:square;mso-wrap-distance-left:9pt;mso-wrap-distance-top:0;mso-wrap-distance-right:9pt;mso-wrap-distance-bottom:0;mso-position-horizontal:absolute;mso-position-horizontal-relative:text;mso-position-vertical:absolute;mso-position-vertical-relative:text;v-text-anchor:middle" o:gfxdata="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" fillcolor="white [3201]" strokecolor="black [3200]" strokeweight="2pt">
+                <v:textbox>
+                  <w:txbxContent>
+                    <w:p>
+                      <w:pPr>
+                        <w:jc w:val="center"/>
+                      </w:pPr>
+                      <w:proofErr w:type="spellStart"/>
+                      <w:r>
+                        <w:t>Cảm</w:t>
+                      </w:r>
+                      <w:proofErr w:type="spellEnd"/>
+                      <w:r>
+                        <w:t xml:space="preserve"> </w:t>
+                      </w:r>
+                      <w:proofErr w:type="spellStart"/>
+                      <w:r>
+                        <w:t>biến</w:t>
+                      </w:r>
+                      <w:proofErr w:type="spellEnd"/>
+                    </w:p>
+                  </w:txbxContent>
+                </v:textbox>
+              </v:rect>
+            </w:pict>
+          </mc:Fallback>
+        </mc:AlternateContent>
+      </w:r>
+    </w:p>
+    <w:p>
+      <w:pPr>
+        <w:rPr>
+          <w:sz w:val="24"/>
+          <w:szCs w:val="24"/>
+          <w:lang w:eastAsia="en-US" w:bidi="ar-SA"/>
+        </w:rPr>
+      </w:pPr>
+    </w:p>
+    <w:p>
+      <w:pPr>
+        <w:rPr>
+          <w:sz w:val="24"/>
+          <w:szCs w:val="24"/>
+          <w:lang w:eastAsia="en-US" w:bidi="ar-SA"/>
+        </w:rPr>
+      </w:pPr>
+      <w:r>
+        <w:rPr>
+          <w:noProof/>
+          <w:sz w:val="24"/>
+          <w:szCs w:val="24"/>
+          <w:lang w:eastAsia="en-US" w:bidi="ar-SA"/>
+        </w:rPr>
+        <mc:AlternateContent>
+          <mc:Choice Requires="wps">
+            <w:drawing>
+              <wp:anchor distT="0" distB="0" distL="114300" distR="114300" simplePos="0" relativeHeight="251688960" behindDoc="0" locked="0" layoutInCell="1" allowOverlap="1" wp14:anchorId="35FEE90A" wp14:editId="30730FA2">
+                <wp:simplePos x="0" y="0"/>
+                <wp:positionH relativeFrom="column">
+                  <wp:posOffset>4138930</wp:posOffset>
+                </wp:positionH>
+                <wp:positionV relativeFrom="paragraph">
+                  <wp:posOffset>185420</wp:posOffset>
+                </wp:positionV>
+                <wp:extent cx="1228725" cy="800100"/>
+                <wp:effectExtent l="0" t="0" r="28575" b="19050"/>
+                <wp:wrapNone/>
+                <wp:docPr id="34" name="Hình Bầu dục 34"/>
+                <wp:cNvGraphicFramePr/>
+                <a:graphic xmlns:a="http://schemas.openxmlformats.org/drawingml/2006/main">
+                  <a:graphicData uri="http://schemas.microsoft.com/office/word/2010/wordprocessingShape">
+                    <wps:wsp>
+                      <wps:cNvSpPr/>
+                      <wps:spPr>
+                        <a:xfrm>
+                          <a:off x="0" y="0"/>
+                          <a:ext cx="1228725" cy="800100"/>
+                        </a:xfrm>
+                        <a:prstGeom prst="ellipse">
+                          <a:avLst/>
+                        </a:prstGeom>
+                      </wps:spPr>
+                      <wps:style>
+                        <a:lnRef idx="2">
+                          <a:schemeClr val="dk1"/>
+                        </a:lnRef>
+                        <a:fillRef idx="1">
+                          <a:schemeClr val="lt1"/>
+                        </a:fillRef>
+                        <a:effectRef idx="0">
+                          <a:schemeClr val="dk1"/>
+                        </a:effectRef>
+                        <a:fontRef idx="minor">
+                          <a:schemeClr val="dk1"/>
+                        </a:fontRef>
+                      </wps:style>
+                      <wps:txbx>
+                        <w:txbxContent>
+                          <w:p>
+                            <w:pPr>
+                              <w:jc w:val="center"/>
+                            </w:pPr>
+                            <w:r>
+                              <w:t>API</w:t>
+                            </w:r>
+                          </w:p>
+                        </w:txbxContent>
+                      </wps:txbx>
+                      <wps:bodyPr rot="0" spcFirstLastPara="0" vertOverflow="overflow" horzOverflow="overflow" vert="horz" wrap="square" lIns="91440" tIns="45720" rIns="91440" bIns="45720" numCol="1" spcCol="0" rtlCol="0" fromWordArt="0" anchor="ctr" anchorCtr="0" forceAA="0" compatLnSpc="1">
+                        <a:prstTxWarp prst="textNoShape">
+                          <a:avLst/>
+                        </a:prstTxWarp>
+                        <a:noAutofit/>
+                      </wps:bodyPr>
+                    </wps:wsp>
+                  </a:graphicData>
+                </a:graphic>
+                <wp14:sizeRelV relativeFrom="margin">
+                  <wp14:pctHeight>0</wp14:pctHeight>
+                </wp14:sizeRelV>
+              </wp:anchor>
+            </w:drawing>
+          </mc:Choice>
+          <mc:Fallback>
+            <w:pict>
+              <v:oval w14:anchorId="35FEE90A" id="Hình Bầu dục 34" o:spid="_x0000_s1042" style="position:absolute;left:0;text-align:left;margin-left:325.9pt;margin-top:14.6pt;width:96.75pt;height:63pt;z-index:251688960;visibility:visible;mso-wrap-style:square;mso-height-percent:0;mso-wrap-distance-left:9pt;mso-wrap-distance-top:0;mso-wrap-distance-right:9pt;mso-wrap-distance-bottom:0;mso-position-horizontal:absolute;mso-position-horizontal-relative:text;mso-position-vertical:absolute;mso-position-vertical-relative:text;mso-height-percent:0;mso-height-relative:margin;v-text-anchor:middle" o:gfxdata="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" fillcolor="white [3201]" strokecolor="black [3200]" strokeweight="2pt">
+                <v:textbox>
+                  <w:txbxContent>
+                    <w:p>
+                      <w:pPr>
+                        <w:jc w:val="center"/>
+                      </w:pPr>
+                      <w:r>
+                        <w:t>API</w:t>
+                      </w:r>
+                    </w:p>
+                  </w:txbxContent>
+                </v:textbox>
+              </v:oval>
+            </w:pict>
+          </mc:Fallback>
+        </mc:AlternateContent>
+      </w:r>
+    </w:p>
+    <w:p>
+      <w:pPr>
+        <w:rPr>
+          <w:sz w:val="24"/>
+          <w:szCs w:val="24"/>
+          <w:lang w:eastAsia="en-US" w:bidi="ar-SA"/>
+        </w:rPr>
+      </w:pPr>
+    </w:p>
+    <w:p>
+      <w:pPr>
+        <w:rPr>
+          <w:sz w:val="24"/>
+          <w:szCs w:val="24"/>
+          <w:lang w:eastAsia="en-US" w:bidi="ar-SA"/>
+        </w:rPr>
+      </w:pPr>
+    </w:p>
+    <w:p>
+      <w:pPr>
+        <w:rPr>
+          <w:lang w:eastAsia="en-US" w:bidi="ar-SA"/>
+        </w:rPr>
+      </w:pPr>
+      <w:r>
+        <w:rPr>
+          <w:noProof/>
+          <w:lang w:eastAsia="en-US" w:bidi="ar-SA"/>
+        </w:rPr>
+        <mc:AlternateContent>
+          <mc:Choice Requires="wps">
+            <w:drawing>
+              <wp:anchor distT="0" distB="0" distL="114300" distR="114300" simplePos="0" relativeHeight="251692032" behindDoc="0" locked="0" layoutInCell="1" allowOverlap="1" wp14:anchorId="0F471BB2" wp14:editId="09918499">
+                <wp:simplePos x="0" y="0"/>
+                <wp:positionH relativeFrom="column">
+                  <wp:posOffset>4681855</wp:posOffset>
+                </wp:positionH>
+                <wp:positionV relativeFrom="paragraph">
+                  <wp:posOffset>137160</wp:posOffset>
+                </wp:positionV>
+                <wp:extent cx="190500" cy="390525"/>
+                <wp:effectExtent l="19050" t="0" r="38100" b="47625"/>
+                <wp:wrapNone/>
+                <wp:docPr id="37" name="Mũi tên: Xuống 37"/>
+                <wp:cNvGraphicFramePr/>
+                <a:graphic xmlns:a="http://schemas.openxmlformats.org/drawingml/2006/main">
+                  <a:graphicData uri="http://schemas.microsoft.com/office/word/2010/wordprocessingShape">
+                    <wps:wsp>
+                      <wps:cNvSpPr/>
+                      <wps:spPr>
+                        <a:xfrm>
+                          <a:off x="0" y="0"/>
+                          <a:ext cx="190500" cy="390525"/>
+                        </a:xfrm>
+                        <a:prstGeom prst="downArrow">
+                          <a:avLst/>
+                        </a:prstGeom>
+                      </wps:spPr>
+                      <wps:style>
+                        <a:lnRef idx="2">
+                          <a:schemeClr val="dk1"/>
+                        </a:lnRef>
+                        <a:fillRef idx="1">
+                          <a:schemeClr val="lt1"/>
+                        </a:fillRef>
+                        <a:effectRef idx="0">
+                          <a:schemeClr val="dk1"/>
+                        </a:effectRef>
+                        <a:fontRef idx="minor">
+                          <a:schemeClr val="dk1"/>
+                        </a:fontRef>
+                      </wps:style>
+                      <wps:bodyPr rot="0" spcFirstLastPara="0" vertOverflow="overflow" horzOverflow="overflow" vert="horz" wrap="square" lIns="91440" tIns="45720" rIns="91440" bIns="45720" numCol="1" spcCol="0" rtlCol="0" fromWordArt="0" anchor="ctr" anchorCtr="0" forceAA="0" compatLnSpc="1">
+                        <a:prstTxWarp prst="textNoShape">
+                          <a:avLst/>
+                        </a:prstTxWarp>
+                        <a:noAutofit/>
+                      </wps:bodyPr>
+                    </wps:wsp>
+                  </a:graphicData>
+                </a:graphic>
+                <wp14:sizeRelH relativeFrom="margin">
+                  <wp14:pctWidth>0</wp14:pctWidth>
+                </wp14:sizeRelH>
+              </wp:anchor>
+            </w:drawing>
+          </mc:Choice>
+          <mc:Fallback>
+            <w:pict>
+              <v:shape w14:anchorId="70B0EF8B" id="Mũi tên: Xuống 37" o:spid="_x0000_s1026" type="#_x0000_t67" style="position:absolute;margin-left:368.65pt;margin-top:10.8pt;width:15pt;height:30.75pt;z-index:251692032;visibility:visible;mso-wrap-style:square;mso-width-percent:0;mso-wrap-distance-left:9pt;mso-wrap-distance-top:0;mso-wrap-distance-right:9pt;mso-wrap-distance-bottom:0;mso-position-horizontal:absolute;mso-position-horizontal-relative:text;mso-position-vertical:absolute;mso-position-vertical-relative:text;mso-width-percent:0;mso-width-relative:margin;v-text-anchor:middle" o:gfxdata="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" adj="16332" fillcolor="white [3201]" strokecolor="black [3200]" strokeweight="2pt"/>
+            </w:pict>
+          </mc:Fallback>
+        </mc:AlternateContent>
+      </w:r>
+    </w:p>
+    <w:p>
+      <w:pPr>
+        <w:rPr>
+          <w:lang w:eastAsia="en-US" w:bidi="ar-SA"/>
+        </w:rPr>
+      </w:pPr>
+    </w:p>
+    <w:p>
+      <w:pPr>
+        <w:rPr>
+          <w:lang w:eastAsia="en-US" w:bidi="ar-SA"/>
+        </w:rPr>
+      </w:pPr>
+      <w:r>
+        <w:rPr>
+          <w:noProof/>
+          <w:lang w:eastAsia="en-US" w:bidi="ar-SA"/>
+        </w:rPr>
+        <mc:AlternateContent>
+          <mc:Choice Requires="wps">
+            <w:drawing>
+              <wp:anchor distT="0" distB="0" distL="114300" distR="114300" simplePos="0" relativeHeight="251691008" behindDoc="0" locked="0" layoutInCell="1" allowOverlap="1" wp14:anchorId="02482320" wp14:editId="1C7BB716">
+                <wp:simplePos x="0" y="0"/>
+                <wp:positionH relativeFrom="column">
+                  <wp:posOffset>4072255</wp:posOffset>
+                </wp:positionH>
+                <wp:positionV relativeFrom="paragraph">
+                  <wp:posOffset>79375</wp:posOffset>
+                </wp:positionV>
+                <wp:extent cx="1362075" cy="733425"/>
+                <wp:effectExtent l="0" t="0" r="28575" b="28575"/>
+                <wp:wrapNone/>
+                <wp:docPr id="36" name="Lưu đồ: Tiến trình 36"/>
+                <wp:cNvGraphicFramePr/>
+                <a:graphic xmlns:a="http://schemas.openxmlformats.org/drawingml/2006/main">
+                  <a:graphicData uri="http://schemas.microsoft.com/office/word/2010/wordprocessingShape">
+                    <wps:wsp>
+                      <wps:cNvSpPr/>
+                      <wps:spPr>
+                        <a:xfrm>
+                          <a:off x="0" y="0"/>
+                          <a:ext cx="1362075" cy="733425"/>
+                        </a:xfrm>
+                        <a:prstGeom prst="flowChartProcess">
+                          <a:avLst/>
+                        </a:prstGeom>
+                      </wps:spPr>
+                      <wps:style>
+                        <a:lnRef idx="2">
+                          <a:schemeClr val="dk1"/>
+                        </a:lnRef>
+                        <a:fillRef idx="1">
+                          <a:schemeClr val="lt1"/>
+                        </a:fillRef>
+                        <a:effectRef idx="0">
+                          <a:schemeClr val="dk1"/>
+                        </a:effectRef>
+                        <a:fontRef idx="minor">
+                          <a:schemeClr val="dk1"/>
+                        </a:fontRef>
+                      </wps:style>
+                      <wps:txbx>
+                        <w:txbxContent>
+                          <w:p>
+                            <w:pPr>
+                              <w:jc w:val="center"/>
+                            </w:pPr>
+                            <w:proofErr w:type="spellStart"/>
+                            <w:r>
+                              <w:t>Ứng</w:t>
+                            </w:r>
+                            <w:proofErr w:type="spellEnd"/>
+                            <w:r>
+                              <w:t xml:space="preserve"> </w:t>
+                            </w:r>
+                            <w:proofErr w:type="spellStart"/>
+                            <w:r>
+                              <w:t>dụng</w:t>
+                            </w:r>
+                            <w:proofErr w:type="spellEnd"/>
+                          </w:p>
+                        </w:txbxContent>
+                      </wps:txbx>
+                      <wps:bodyPr rot="0" spcFirstLastPara="0" vertOverflow="overflow" horzOverflow="overflow" vert="horz" wrap="square" lIns="91440" tIns="45720" rIns="91440" bIns="45720" numCol="1" spcCol="0" rtlCol="0" fromWordArt="0" anchor="ctr" anchorCtr="0" forceAA="0" compatLnSpc="1">
+                        <a:prstTxWarp prst="textNoShape">
+                          <a:avLst/>
+                        </a:prstTxWarp>
+                        <a:noAutofit/>
+                      </wps:bodyPr>
+                    </wps:wsp>
+                  </a:graphicData>
+                </a:graphic>
+                <wp14:sizeRelH relativeFrom="margin">
+                  <wp14:pctWidth>0</wp14:pctWidth>
+                </wp14:sizeRelH>
+              </wp:anchor>
+            </w:drawing>
+          </mc:Choice>
+          <mc:Fallback>
+            <w:pict>
+              <v:shapetype w14:anchorId="02482320" id="_x0000_t109" coordsize="21600,21600" o:spt="109" path="m,l,21600r21600,l21600,xe">
+                <v:stroke joinstyle="miter"/>
+                <v:path gradientshapeok="t" o:connecttype="rect"/>
+              </v:shapetype>
+              <v:shape id="Lưu đồ: Tiến trình 36" o:spid="_x0000_s1043" type="#_x0000_t109" style="position:absolute;left:0;text-align:left;margin-left:320.65pt;margin-top:6.25pt;width:107.25pt;height:57.75pt;z-index:251691008;visibility:visible;mso-wrap-style:square;mso-width-percent:0;mso-wrap-distance-left:9pt;mso-wrap-distance-top:0;mso-wrap-distance-right:9pt;mso-wrap-distance-bottom:0;mso-position-horizontal:absolute;mso-position-horizontal-relative:text;mso-position-vertical:absolute;mso-position-vertical-relative:text;mso-width-percent:0;mso-width-relative:margin;v-text-anchor:middle" o:gfxdata="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" fillcolor="white [3201]" strokecolor="black [3200]" strokeweight="2pt">
+                <v:textbox>
+                  <w:txbxContent>
+                    <w:p>
+                      <w:pPr>
+                        <w:jc w:val="center"/>
+                      </w:pPr>
+                      <w:proofErr w:type="spellStart"/>
+                      <w:r>
+                        <w:t>Ứng</w:t>
+                      </w:r>
+                      <w:proofErr w:type="spellEnd"/>
+                      <w:r>
+                        <w:t xml:space="preserve"> </w:t>
+                      </w:r>
+                      <w:proofErr w:type="spellStart"/>
+                      <w:r>
+                        <w:t>dụng</w:t>
+                      </w:r>
+                      <w:proofErr w:type="spellEnd"/>
+                    </w:p>
+                  </w:txbxContent>
+                </v:textbox>
+              </v:shape>
+            </w:pict>
+          </mc:Fallback>
+        </mc:AlternateContent>
+      </w:r>
+    </w:p>
+    <w:p>
+      <w:pPr>
+        <w:rPr>
+          <w:lang w:eastAsia="en-US" w:bidi="ar-SA"/>
+        </w:rPr>
+      </w:pPr>
+    </w:p>
+    <w:p>
+      <w:pPr>
+        <w:rPr>
+          <w:lang w:eastAsia="en-US" w:bidi="ar-SA"/>
+        </w:rPr>
+      </w:pPr>
+    </w:p>
+    <w:p>
+      <w:pPr>
+        <w:rPr>
+          <w:lang w:eastAsia="en-US" w:bidi="ar-SA"/>
+        </w:rPr>
+      </w:pPr>
+      <w:bookmarkStart w:id="20" w:name="_GoBack"/>
       <w:bookmarkEnd w:id="20"/>
-      <w:proofErr w:type="spellEnd"/>
     </w:p>
     <w:p>
       <w:pPr>
@@ -19872,12 +21113,12 @@
     <w:p/>
     <w:p/>
     <w:sectPr>
-      <w:headerReference w:type="even" r:id="rId12"/>
-      <w:headerReference w:type="default" r:id="rId13"/>
-      <w:footerReference w:type="even" r:id="rId14"/>
-      <w:footerReference w:type="default" r:id="rId15"/>
-      <w:headerReference w:type="first" r:id="rId16"/>
-      <w:footerReference w:type="first" r:id="rId17"/>
+      <w:headerReference w:type="even" r:id="rId13"/>
+      <w:headerReference w:type="default" r:id="rId14"/>
+      <w:footerReference w:type="even" r:id="rId15"/>
+      <w:footerReference w:type="default" r:id="rId16"/>
+      <w:headerReference w:type="first" r:id="rId17"/>
+      <w:footerReference w:type="first" r:id="rId18"/>
       <w:footnotePr>
         <w:pos w:val="beneathText"/>
       </w:footnotePr>
@@ -20551,7 +21792,7 @@
                                   <pic:cNvPicPr/>
                                 </pic:nvPicPr>
                                 <pic:blipFill>
-                                  <a:blip r:embed="rId1">
+                                  <a:blip r:embed="rId2">
                                     <a:extLst>
                                       <a:ext uri="{28A0092B-C50C-407E-A947-70E740481C1C}">
                                         <a14:useLocalDpi xmlns:a14="http://schemas.microsoft.com/office/drawing/2010/main" val="0"/>
@@ -26650,7 +27891,7 @@
 </file>
 
 <file path=customXml/itemProps1.xml><?xml version="1.0" encoding="utf-8"?>
-<ds:datastoreItem xmlns:ds="http://schemas.openxmlformats.org/officeDocument/2006/customXml" ds:itemID="{DC48EEC6-507F-4FC5-8BA2-3D4BD2CCF683}">
+<ds:datastoreItem xmlns:ds="http://schemas.openxmlformats.org/officeDocument/2006/customXml" ds:itemID="{FFD6B382-D902-456E-80E7-3D83082E09FC}">
   <ds:schemaRefs>
     <ds:schemaRef ds:uri="http://schemas.openxmlformats.org/officeDocument/2006/bibliography"/>
   </ds:schemaRefs>

</xml_diff>

<commit_message>
Chi tiết giao diện
</commit_message>
<xml_diff>
--- a/MyProjectMgnt .docx
+++ b/MyProjectMgnt .docx
@@ -189,7 +189,7 @@
                                     <pic:cNvPicPr/>
                                   </pic:nvPicPr>
                                   <pic:blipFill>
-                                    <a:blip r:embed="rId9">
+                                    <a:blip r:embed="rId8">
                                       <a:extLst>
                                         <a:ext uri="{28A0092B-C50C-407E-A947-70E740481C1C}">
                                           <a14:useLocalDpi xmlns:a14="http://schemas.microsoft.com/office/drawing/2010/main" val="0"/>
@@ -3953,9 +3953,9 @@
       <w:pPr>
         <w:pStyle w:val="Mucluc3"/>
         <w:sectPr>
-          <w:headerReference w:type="default" r:id="rId10"/>
-          <w:footerReference w:type="default" r:id="rId11"/>
-          <w:footerReference w:type="first" r:id="rId12"/>
+          <w:headerReference w:type="default" r:id="rId9"/>
+          <w:footerReference w:type="default" r:id="rId10"/>
+          <w:footerReference w:type="first" r:id="rId11"/>
           <w:footnotePr>
             <w:pos w:val="beneathText"/>
           </w:footnotePr>
@@ -19861,7 +19861,7 @@
           </mc:Choice>
           <mc:Fallback>
             <w:pict>
-              <v:shapetype w14:anchorId="49E740C6" id="_x0000_t13" coordsize="21600,21600" o:spt="13" adj="16200,5400" path="m@0,l@0@1,0@1,0@2@0@2@0,21600,21600,10800xe">
+              <v:shapetype w14:anchorId="05A49A17" id="_x0000_t13" coordsize="21600,21600" o:spt="13" adj="16200,5400" path="m@0,l@0@1,0@1,0@2@0@2@0,21600,21600,10800xe">
                 <v:stroke joinstyle="miter"/>
                 <v:formulas>
                   <v:f eqn="val #0"/>
@@ -19946,7 +19946,7 @@
           </mc:Choice>
           <mc:Fallback>
             <w:pict>
-              <v:shape w14:anchorId="70B0D5FB" id="Mũi tên: Phải 31" o:spid="_x0000_s1026" type="#_x0000_t13" style="position:absolute;margin-left:28.15pt;margin-top:5.5pt;width:61.5pt;height:12pt;z-index:251686912;visibility:visible;mso-wrap-style:square;mso-wrap-distance-left:9pt;mso-wrap-distance-top:0;mso-wrap-distance-right:9pt;mso-wrap-distance-bottom:0;mso-position-horizontal:absolute;mso-position-horizontal-relative:text;mso-position-vertical:absolute;mso-position-vertical-relative:text;v-text-anchor:middle" o:gfxdata="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" adj="19493" fillcolor="white [3201]" strokecolor="black [3200]" strokeweight="2pt"/>
+              <v:shape w14:anchorId="51DC9FCB" id="Mũi tên: Phải 31" o:spid="_x0000_s1026" type="#_x0000_t13" style="position:absolute;margin-left:28.15pt;margin-top:5.5pt;width:61.5pt;height:12pt;z-index:251686912;visibility:visible;mso-wrap-style:square;mso-wrap-distance-left:9pt;mso-wrap-distance-top:0;mso-wrap-distance-right:9pt;mso-wrap-distance-bottom:0;mso-position-horizontal:absolute;mso-position-horizontal-relative:text;mso-position-vertical:absolute;mso-position-vertical-relative:text;v-text-anchor:middle" o:gfxdata="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" adj="19493" fillcolor="white [3201]" strokecolor="black [3200]" strokeweight="2pt"/>
             </w:pict>
           </mc:Fallback>
         </mc:AlternateContent>
@@ -20030,7 +20030,7 @@
           </mc:Choice>
           <mc:Fallback>
             <w:pict>
-              <v:shape w14:anchorId="2D1C7ED0" id="Mũi tên: Cong Hướng lên 13" o:spid="_x0000_s1026" style="position:absolute;margin-left:31.9pt;margin-top:21.1pt;width:129.75pt;height:52.5pt;z-index:251685888;visibility:visible;mso-wrap-style:square;mso-width-percent:0;mso-height-percent:0;mso-wrap-distance-left:9pt;mso-wrap-distance-top:0;mso-wrap-distance-right:9pt;mso-wrap-distance-bottom:0;mso-position-horizontal:absolute;mso-position-horizontal-relative:text;mso-position-vertical:absolute;mso-position-vertical-relative:text;mso-width-percent:0;mso-height-percent:0;mso-width-relative:margin;mso-height-relative:margin;v-text-anchor:middle" coordsize="1647825,666750" o:gfxdata="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" path="m,500063r1397794,l1397794,166688r-83344,l1481138,r166687,166688l1564481,166688r,500062l,666750,,500063xe" fillcolor="white [3201]" strokecolor="black [3200]" strokeweight="2pt">
+              <v:shape w14:anchorId="3975FB67" id="Mũi tên: Cong Hướng lên 13" o:spid="_x0000_s1026" style="position:absolute;margin-left:31.9pt;margin-top:21.1pt;width:129.75pt;height:52.5pt;z-index:251685888;visibility:visible;mso-wrap-style:square;mso-width-percent:0;mso-height-percent:0;mso-wrap-distance-left:9pt;mso-wrap-distance-top:0;mso-wrap-distance-right:9pt;mso-wrap-distance-bottom:0;mso-position-horizontal:absolute;mso-position-horizontal-relative:text;mso-position-vertical:absolute;mso-position-vertical-relative:text;mso-width-percent:0;mso-height-percent:0;mso-width-relative:margin;mso-height-relative:margin;v-text-anchor:middle" coordsize="1647825,666750" o:gfxdata="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" path="m,500063r1397794,l1397794,166688r-83344,l1481138,r166687,166688l1564481,166688r,500062l,666750,,500063xe" fillcolor="white [3201]" strokecolor="black [3200]" strokeweight="2pt">
                 <v:path arrowok="t" o:connecttype="custom" o:connectlocs="0,500063;1397794,500063;1397794,166688;1314450,166688;1481138,0;1647825,166688;1564481,166688;1564481,666750;0,666750;0,500063" o:connectangles="0,0,0,0,0,0,0,0,0,0"/>
               </v:shape>
             </w:pict>
@@ -20110,7 +20110,7 @@
           </mc:Choice>
           <mc:Fallback>
             <w:pict>
-              <v:shapetype w14:anchorId="1A2EFE19" id="_x0000_t67" coordsize="21600,21600" o:spt="67" adj="16200,5400" path="m0@0l@1@0@1,0@2,0@2@0,21600@0,10800,21600xe">
+              <v:shapetype w14:anchorId="7D060B10" id="_x0000_t67" coordsize="21600,21600" o:spt="67" adj="16200,5400" path="m0@0l@1@0@1,0@2,0@2@0,21600@0,10800,21600xe">
                 <v:stroke joinstyle="miter"/>
                 <v:formulas>
                   <v:f eqn="val #0"/>
@@ -20450,7 +20450,7 @@
           </mc:Choice>
           <mc:Fallback>
             <w:pict>
-              <v:shape w14:anchorId="70B0EF8B" id="Mũi tên: Xuống 37" o:spid="_x0000_s1026" type="#_x0000_t67" style="position:absolute;margin-left:368.65pt;margin-top:10.8pt;width:15pt;height:30.75pt;z-index:251692032;visibility:visible;mso-wrap-style:square;mso-width-percent:0;mso-wrap-distance-left:9pt;mso-wrap-distance-top:0;mso-wrap-distance-right:9pt;mso-wrap-distance-bottom:0;mso-position-horizontal:absolute;mso-position-horizontal-relative:text;mso-position-vertical:absolute;mso-position-vertical-relative:text;mso-width-percent:0;mso-width-relative:margin;v-text-anchor:middle" o:gfxdata="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" adj="16332" fillcolor="white [3201]" strokecolor="black [3200]" strokeweight="2pt"/>
+              <v:shape w14:anchorId="66BF91A5" id="Mũi tên: Xuống 37" o:spid="_x0000_s1026" type="#_x0000_t67" style="position:absolute;margin-left:368.65pt;margin-top:10.8pt;width:15pt;height:30.75pt;z-index:251692032;visibility:visible;mso-wrap-style:square;mso-width-percent:0;mso-wrap-distance-left:9pt;mso-wrap-distance-top:0;mso-wrap-distance-right:9pt;mso-wrap-distance-bottom:0;mso-position-horizontal:absolute;mso-position-horizontal-relative:text;mso-position-vertical:absolute;mso-position-vertical-relative:text;mso-width-percent:0;mso-width-relative:margin;v-text-anchor:middle" o:gfxdata="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" adj="16332" fillcolor="white [3201]" strokecolor="black [3200]" strokeweight="2pt"/>
             </w:pict>
           </mc:Fallback>
         </mc:AlternateContent>
@@ -20556,11 +20556,7 @@
           </mc:Choice>
           <mc:Fallback>
             <w:pict>
-              <v:shapetype w14:anchorId="02482320" id="_x0000_t109" coordsize="21600,21600" o:spt="109" path="m,l,21600r21600,l21600,xe">
-                <v:stroke joinstyle="miter"/>
-                <v:path gradientshapeok="t" o:connecttype="rect"/>
-              </v:shapetype>
-              <v:shape id="Lưu đồ: Tiến trình 36" o:spid="_x0000_s1043" type="#_x0000_t109" style="position:absolute;left:0;text-align:left;margin-left:320.65pt;margin-top:6.25pt;width:107.25pt;height:57.75pt;z-index:251691008;visibility:visible;mso-wrap-style:square;mso-width-percent:0;mso-wrap-distance-left:9pt;mso-wrap-distance-top:0;mso-wrap-distance-right:9pt;mso-wrap-distance-bottom:0;mso-position-horizontal:absolute;mso-position-horizontal-relative:text;mso-position-vertical:absolute;mso-position-vertical-relative:text;mso-width-percent:0;mso-width-relative:margin;v-text-anchor:middle" o:gfxdata="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" fillcolor="white [3201]" strokecolor="black [3200]" strokeweight="2pt">
+              <v:shape w14:anchorId="02482320" id="Lưu đồ: Tiến trình 36" o:spid="_x0000_s1043" type="#_x0000_t109" style="position:absolute;left:0;text-align:left;margin-left:320.65pt;margin-top:6.25pt;width:107.25pt;height:57.75pt;z-index:251691008;visibility:visible;mso-wrap-style:square;mso-width-percent:0;mso-wrap-distance-left:9pt;mso-wrap-distance-top:0;mso-wrap-distance-right:9pt;mso-wrap-distance-bottom:0;mso-position-horizontal:absolute;mso-position-horizontal-relative:text;mso-position-vertical:absolute;mso-position-vertical-relative:text;mso-width-percent:0;mso-width-relative:margin;v-text-anchor:middle" o:gfxdata="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" fillcolor="white [3201]" strokecolor="black [3200]" strokeweight="2pt">
                 <v:textbox>
                   <w:txbxContent>
                     <w:p>
@@ -20609,8 +20605,6 @@
           <w:lang w:eastAsia="en-US" w:bidi="ar-SA"/>
         </w:rPr>
       </w:pPr>
-      <w:bookmarkStart w:id="20" w:name="_GoBack"/>
-      <w:bookmarkEnd w:id="20"/>
     </w:p>
     <w:p>
       <w:pPr>
@@ -20619,7 +20613,7 @@
           <w:lang w:eastAsia="en-US" w:bidi="ar-SA"/>
         </w:rPr>
       </w:pPr>
-      <w:bookmarkStart w:id="21" w:name="_Toc527975146"/>
+      <w:bookmarkStart w:id="20" w:name="_Toc527975146"/>
       <w:proofErr w:type="spellStart"/>
       <w:r>
         <w:rPr>
@@ -20641,11 +20635,1263 @@
         </w:rPr>
         <w:t>diện</w:t>
       </w:r>
-      <w:bookmarkEnd w:id="21"/>
+      <w:bookmarkEnd w:id="20"/>
       <w:proofErr w:type="spellEnd"/>
     </w:p>
     <w:p>
       <w:pPr>
+        <w:pStyle w:val="oancuaDanhsach"/>
+        <w:numPr>
+          <w:ilvl w:val="0"/>
+          <w:numId w:val="42"/>
+        </w:numPr>
+        <w:rPr>
+          <w:sz w:val="24"/>
+          <w:szCs w:val="24"/>
+          <w:lang w:eastAsia="en-US" w:bidi="ar-SA"/>
+        </w:rPr>
+      </w:pPr>
+      <w:proofErr w:type="spellStart"/>
+      <w:r>
+        <w:rPr>
+          <w:sz w:val="24"/>
+          <w:szCs w:val="24"/>
+          <w:lang w:eastAsia="en-US" w:bidi="ar-SA"/>
+        </w:rPr>
+        <w:t>Giao</w:t>
+      </w:r>
+      <w:proofErr w:type="spellEnd"/>
+      <w:r>
+        <w:rPr>
+          <w:sz w:val="24"/>
+          <w:szCs w:val="24"/>
+          <w:lang w:eastAsia="en-US" w:bidi="ar-SA"/>
+        </w:rPr>
+        <w:t xml:space="preserve"> </w:t>
+      </w:r>
+      <w:proofErr w:type="spellStart"/>
+      <w:r>
+        <w:rPr>
+          <w:sz w:val="24"/>
+          <w:szCs w:val="24"/>
+          <w:lang w:eastAsia="en-US" w:bidi="ar-SA"/>
+        </w:rPr>
+        <w:t>diện</w:t>
+      </w:r>
+      <w:proofErr w:type="spellEnd"/>
+      <w:r>
+        <w:rPr>
+          <w:sz w:val="24"/>
+          <w:szCs w:val="24"/>
+          <w:lang w:eastAsia="en-US" w:bidi="ar-SA"/>
+        </w:rPr>
+        <w:t xml:space="preserve"> </w:t>
+      </w:r>
+      <w:proofErr w:type="spellStart"/>
+      <w:r>
+        <w:rPr>
+          <w:sz w:val="24"/>
+          <w:szCs w:val="24"/>
+          <w:lang w:eastAsia="en-US" w:bidi="ar-SA"/>
+        </w:rPr>
+        <w:t>ứng</w:t>
+      </w:r>
+      <w:proofErr w:type="spellEnd"/>
+      <w:r>
+        <w:rPr>
+          <w:sz w:val="24"/>
+          <w:szCs w:val="24"/>
+          <w:lang w:eastAsia="en-US" w:bidi="ar-SA"/>
+        </w:rPr>
+        <w:t xml:space="preserve"> </w:t>
+      </w:r>
+      <w:proofErr w:type="spellStart"/>
+      <w:r>
+        <w:rPr>
+          <w:sz w:val="24"/>
+          <w:szCs w:val="24"/>
+          <w:lang w:eastAsia="en-US" w:bidi="ar-SA"/>
+        </w:rPr>
+        <w:t>dụng</w:t>
+      </w:r>
+      <w:proofErr w:type="spellEnd"/>
+    </w:p>
+    <w:p>
+      <w:pPr>
+        <w:rPr>
+          <w:sz w:val="24"/>
+          <w:szCs w:val="24"/>
+          <w:lang w:eastAsia="en-US" w:bidi="ar-SA"/>
+        </w:rPr>
+      </w:pPr>
+      <w:r>
+        <w:rPr>
+          <w:noProof/>
+          <w:sz w:val="24"/>
+          <w:szCs w:val="24"/>
+          <w:lang w:eastAsia="en-US" w:bidi="ar-SA"/>
+        </w:rPr>
+        <w:drawing>
+          <wp:inline distT="0" distB="0" distL="0" distR="0" wp14:anchorId="12EBA07D" wp14:editId="3AD34886">
+            <wp:extent cx="2341489" cy="4162425"/>
+            <wp:effectExtent l="0" t="0" r="1905" b="0"/>
+            <wp:docPr id="38" name="Hình ảnh 38" descr="Ảnh có chứa ảnh chụp màn hình&#10;&#10;Mô tả được tạo với mức tin cậy rất cao"/>
+            <wp:cNvGraphicFramePr>
+              <a:graphicFrameLocks xmlns:a="http://schemas.openxmlformats.org/drawingml/2006/main" noChangeAspect="1"/>
+            </wp:cNvGraphicFramePr>
+            <a:graphic xmlns:a="http://schemas.openxmlformats.org/drawingml/2006/main">
+              <a:graphicData uri="http://schemas.openxmlformats.org/drawingml/2006/picture">
+                <pic:pic xmlns:pic="http://schemas.openxmlformats.org/drawingml/2006/picture">
+                  <pic:nvPicPr>
+                    <pic:cNvPr id="38" name="Screenshot_2018-12-17-10-17-01_com.pakme.png"/>
+                    <pic:cNvPicPr/>
+                  </pic:nvPicPr>
+                  <pic:blipFill>
+                    <a:blip r:embed="rId12" cstate="print">
+                      <a:extLst>
+                        <a:ext uri="{28A0092B-C50C-407E-A947-70E740481C1C}">
+                          <a14:useLocalDpi xmlns:a14="http://schemas.microsoft.com/office/drawing/2010/main" val="0"/>
+                        </a:ext>
+                      </a:extLst>
+                    </a:blip>
+                    <a:stretch>
+                      <a:fillRect/>
+                    </a:stretch>
+                  </pic:blipFill>
+                  <pic:spPr>
+                    <a:xfrm>
+                      <a:off x="0" y="0"/>
+                      <a:ext cx="2346205" cy="4170809"/>
+                    </a:xfrm>
+                    <a:prstGeom prst="rect">
+                      <a:avLst/>
+                    </a:prstGeom>
+                  </pic:spPr>
+                </pic:pic>
+              </a:graphicData>
+            </a:graphic>
+          </wp:inline>
+        </w:drawing>
+      </w:r>
+    </w:p>
+    <w:p>
+      <w:pPr>
+        <w:pStyle w:val="oancuaDanhsach"/>
+        <w:numPr>
+          <w:ilvl w:val="0"/>
+          <w:numId w:val="42"/>
+        </w:numPr>
+        <w:rPr>
+          <w:sz w:val="24"/>
+          <w:szCs w:val="24"/>
+          <w:lang w:eastAsia="en-US" w:bidi="ar-SA"/>
+        </w:rPr>
+      </w:pPr>
+      <w:proofErr w:type="spellStart"/>
+      <w:r>
+        <w:rPr>
+          <w:sz w:val="24"/>
+          <w:szCs w:val="24"/>
+          <w:lang w:eastAsia="en-US" w:bidi="ar-SA"/>
+        </w:rPr>
+        <w:lastRenderedPageBreak/>
+        <w:t>Giao</w:t>
+      </w:r>
+      <w:proofErr w:type="spellEnd"/>
+      <w:r>
+        <w:rPr>
+          <w:sz w:val="24"/>
+          <w:szCs w:val="24"/>
+          <w:lang w:eastAsia="en-US" w:bidi="ar-SA"/>
+        </w:rPr>
+        <w:t xml:space="preserve"> </w:t>
+      </w:r>
+      <w:proofErr w:type="spellStart"/>
+      <w:r>
+        <w:rPr>
+          <w:sz w:val="24"/>
+          <w:szCs w:val="24"/>
+          <w:lang w:eastAsia="en-US" w:bidi="ar-SA"/>
+        </w:rPr>
+        <w:t>diện</w:t>
+      </w:r>
+      <w:proofErr w:type="spellEnd"/>
+      <w:r>
+        <w:rPr>
+          <w:sz w:val="24"/>
+          <w:szCs w:val="24"/>
+          <w:lang w:eastAsia="en-US" w:bidi="ar-SA"/>
+        </w:rPr>
+        <w:t xml:space="preserve"> </w:t>
+      </w:r>
+      <w:proofErr w:type="spellStart"/>
+      <w:r>
+        <w:rPr>
+          <w:sz w:val="24"/>
+          <w:szCs w:val="24"/>
+          <w:lang w:eastAsia="en-US" w:bidi="ar-SA"/>
+        </w:rPr>
+        <w:t>đăng</w:t>
+      </w:r>
+      <w:proofErr w:type="spellEnd"/>
+      <w:r>
+        <w:rPr>
+          <w:sz w:val="24"/>
+          <w:szCs w:val="24"/>
+          <w:lang w:eastAsia="en-US" w:bidi="ar-SA"/>
+        </w:rPr>
+        <w:t xml:space="preserve"> </w:t>
+      </w:r>
+      <w:proofErr w:type="spellStart"/>
+      <w:r>
+        <w:rPr>
+          <w:sz w:val="24"/>
+          <w:szCs w:val="24"/>
+          <w:lang w:eastAsia="en-US" w:bidi="ar-SA"/>
+        </w:rPr>
+        <w:t>nhập</w:t>
+      </w:r>
+      <w:proofErr w:type="spellEnd"/>
+    </w:p>
+    <w:p>
+      <w:pPr>
+        <w:pStyle w:val="oancuaDanhsach"/>
+        <w:ind w:left="720"/>
+        <w:rPr>
+          <w:sz w:val="24"/>
+          <w:szCs w:val="24"/>
+          <w:lang w:eastAsia="en-US" w:bidi="ar-SA"/>
+        </w:rPr>
+      </w:pPr>
+      <w:r>
+        <w:rPr>
+          <w:noProof/>
+          <w:sz w:val="24"/>
+          <w:szCs w:val="24"/>
+          <w:lang w:eastAsia="en-US" w:bidi="ar-SA"/>
+        </w:rPr>
+        <w:drawing>
+          <wp:inline distT="0" distB="0" distL="0" distR="0" wp14:anchorId="522F8782" wp14:editId="64B4DC48">
+            <wp:extent cx="2641543" cy="4695825"/>
+            <wp:effectExtent l="0" t="0" r="6985" b="0"/>
+            <wp:docPr id="39" name="Hình ảnh 39" descr="Ảnh có chứa ảnh chụp màn hình&#10;&#10;Mô tả được tạo với mức tin cậy rất cao"/>
+            <wp:cNvGraphicFramePr>
+              <a:graphicFrameLocks xmlns:a="http://schemas.openxmlformats.org/drawingml/2006/main" noChangeAspect="1"/>
+            </wp:cNvGraphicFramePr>
+            <a:graphic xmlns:a="http://schemas.openxmlformats.org/drawingml/2006/main">
+              <a:graphicData uri="http://schemas.openxmlformats.org/drawingml/2006/picture">
+                <pic:pic xmlns:pic="http://schemas.openxmlformats.org/drawingml/2006/picture">
+                  <pic:nvPicPr>
+                    <pic:cNvPr id="39" name="Screenshot_2018-12-17-10-17-08_com.pakme.png"/>
+                    <pic:cNvPicPr/>
+                  </pic:nvPicPr>
+                  <pic:blipFill>
+                    <a:blip r:embed="rId13" cstate="print">
+                      <a:extLst>
+                        <a:ext uri="{28A0092B-C50C-407E-A947-70E740481C1C}">
+                          <a14:useLocalDpi xmlns:a14="http://schemas.microsoft.com/office/drawing/2010/main" val="0"/>
+                        </a:ext>
+                      </a:extLst>
+                    </a:blip>
+                    <a:stretch>
+                      <a:fillRect/>
+                    </a:stretch>
+                  </pic:blipFill>
+                  <pic:spPr>
+                    <a:xfrm>
+                      <a:off x="0" y="0"/>
+                      <a:ext cx="2645613" cy="4703060"/>
+                    </a:xfrm>
+                    <a:prstGeom prst="rect">
+                      <a:avLst/>
+                    </a:prstGeom>
+                  </pic:spPr>
+                </pic:pic>
+              </a:graphicData>
+            </a:graphic>
+          </wp:inline>
+        </w:drawing>
+      </w:r>
+    </w:p>
+    <w:p>
+      <w:pPr>
+        <w:pStyle w:val="oancuaDanhsach"/>
+        <w:numPr>
+          <w:ilvl w:val="0"/>
+          <w:numId w:val="42"/>
+        </w:numPr>
+        <w:rPr>
+          <w:sz w:val="24"/>
+          <w:szCs w:val="24"/>
+          <w:lang w:eastAsia="en-US" w:bidi="ar-SA"/>
+        </w:rPr>
+      </w:pPr>
+      <w:proofErr w:type="spellStart"/>
+      <w:r>
+        <w:rPr>
+          <w:sz w:val="24"/>
+          <w:szCs w:val="24"/>
+          <w:lang w:eastAsia="en-US" w:bidi="ar-SA"/>
+        </w:rPr>
+        <w:t>Giao</w:t>
+      </w:r>
+      <w:proofErr w:type="spellEnd"/>
+      <w:r>
+        <w:rPr>
+          <w:sz w:val="24"/>
+          <w:szCs w:val="24"/>
+          <w:lang w:eastAsia="en-US" w:bidi="ar-SA"/>
+        </w:rPr>
+        <w:t xml:space="preserve"> </w:t>
+      </w:r>
+      <w:proofErr w:type="spellStart"/>
+      <w:r>
+        <w:rPr>
+          <w:sz w:val="24"/>
+          <w:szCs w:val="24"/>
+          <w:lang w:eastAsia="en-US" w:bidi="ar-SA"/>
+        </w:rPr>
+        <w:t>diện</w:t>
+      </w:r>
+      <w:proofErr w:type="spellEnd"/>
+      <w:r>
+        <w:rPr>
+          <w:sz w:val="24"/>
+          <w:szCs w:val="24"/>
+          <w:lang w:eastAsia="en-US" w:bidi="ar-SA"/>
+        </w:rPr>
+        <w:t xml:space="preserve"> </w:t>
+      </w:r>
+      <w:proofErr w:type="spellStart"/>
+      <w:r>
+        <w:rPr>
+          <w:sz w:val="24"/>
+          <w:szCs w:val="24"/>
+          <w:lang w:eastAsia="en-US" w:bidi="ar-SA"/>
+        </w:rPr>
+        <w:t>tìm</w:t>
+      </w:r>
+      <w:proofErr w:type="spellEnd"/>
+      <w:r>
+        <w:rPr>
+          <w:sz w:val="24"/>
+          <w:szCs w:val="24"/>
+          <w:lang w:eastAsia="en-US" w:bidi="ar-SA"/>
+        </w:rPr>
+        <w:t xml:space="preserve"> </w:t>
+      </w:r>
+      <w:proofErr w:type="spellStart"/>
+      <w:r>
+        <w:rPr>
+          <w:sz w:val="24"/>
+          <w:szCs w:val="24"/>
+          <w:lang w:eastAsia="en-US" w:bidi="ar-SA"/>
+        </w:rPr>
+        <w:t>kiếm</w:t>
+      </w:r>
+      <w:proofErr w:type="spellEnd"/>
+    </w:p>
+    <w:p>
+      <w:pPr>
+        <w:pStyle w:val="oancuaDanhsach"/>
+        <w:ind w:left="720"/>
+        <w:rPr>
+          <w:sz w:val="24"/>
+          <w:szCs w:val="24"/>
+          <w:lang w:eastAsia="en-US" w:bidi="ar-SA"/>
+        </w:rPr>
+      </w:pPr>
+      <w:r>
+        <w:rPr>
+          <w:noProof/>
+          <w:sz w:val="24"/>
+          <w:szCs w:val="24"/>
+          <w:lang w:eastAsia="en-US" w:bidi="ar-SA"/>
+        </w:rPr>
+        <w:drawing>
+          <wp:inline distT="0" distB="0" distL="0" distR="0" wp14:anchorId="33FDAAD7" wp14:editId="23D45BF8">
+            <wp:extent cx="1950348" cy="3467100"/>
+            <wp:effectExtent l="0" t="0" r="0" b="0"/>
+            <wp:docPr id="40" name="Hình ảnh 40" descr="Ảnh có chứa văn bản, bản đồ&#10;&#10;Mô tả được tạo với mức tin cậy rất cao"/>
+            <wp:cNvGraphicFramePr>
+              <a:graphicFrameLocks xmlns:a="http://schemas.openxmlformats.org/drawingml/2006/main" noChangeAspect="1"/>
+            </wp:cNvGraphicFramePr>
+            <a:graphic xmlns:a="http://schemas.openxmlformats.org/drawingml/2006/main">
+              <a:graphicData uri="http://schemas.openxmlformats.org/drawingml/2006/picture">
+                <pic:pic xmlns:pic="http://schemas.openxmlformats.org/drawingml/2006/picture">
+                  <pic:nvPicPr>
+                    <pic:cNvPr id="40" name="Screenshot_2018-12-17-10-22-50_com.pakme.png"/>
+                    <pic:cNvPicPr/>
+                  </pic:nvPicPr>
+                  <pic:blipFill>
+                    <a:blip r:embed="rId14" cstate="print">
+                      <a:extLst>
+                        <a:ext uri="{28A0092B-C50C-407E-A947-70E740481C1C}">
+                          <a14:useLocalDpi xmlns:a14="http://schemas.microsoft.com/office/drawing/2010/main" val="0"/>
+                        </a:ext>
+                      </a:extLst>
+                    </a:blip>
+                    <a:stretch>
+                      <a:fillRect/>
+                    </a:stretch>
+                  </pic:blipFill>
+                  <pic:spPr>
+                    <a:xfrm>
+                      <a:off x="0" y="0"/>
+                      <a:ext cx="1959402" cy="3483196"/>
+                    </a:xfrm>
+                    <a:prstGeom prst="rect">
+                      <a:avLst/>
+                    </a:prstGeom>
+                  </pic:spPr>
+                </pic:pic>
+              </a:graphicData>
+            </a:graphic>
+          </wp:inline>
+        </w:drawing>
+      </w:r>
+    </w:p>
+    <w:p>
+      <w:pPr>
+        <w:pStyle w:val="oancuaDanhsach"/>
+        <w:numPr>
+          <w:ilvl w:val="0"/>
+          <w:numId w:val="42"/>
+        </w:numPr>
+        <w:rPr>
+          <w:sz w:val="24"/>
+          <w:szCs w:val="24"/>
+          <w:lang w:eastAsia="en-US" w:bidi="ar-SA"/>
+        </w:rPr>
+      </w:pPr>
+      <w:proofErr w:type="spellStart"/>
+      <w:r>
+        <w:rPr>
+          <w:sz w:val="24"/>
+          <w:szCs w:val="24"/>
+          <w:lang w:eastAsia="en-US" w:bidi="ar-SA"/>
+        </w:rPr>
+        <w:lastRenderedPageBreak/>
+        <w:t>Giao</w:t>
+      </w:r>
+      <w:proofErr w:type="spellEnd"/>
+      <w:r>
+        <w:rPr>
+          <w:sz w:val="24"/>
+          <w:szCs w:val="24"/>
+          <w:lang w:eastAsia="en-US" w:bidi="ar-SA"/>
+        </w:rPr>
+        <w:t xml:space="preserve"> </w:t>
+      </w:r>
+      <w:proofErr w:type="spellStart"/>
+      <w:r>
+        <w:rPr>
+          <w:sz w:val="24"/>
+          <w:szCs w:val="24"/>
+          <w:lang w:eastAsia="en-US" w:bidi="ar-SA"/>
+        </w:rPr>
+        <w:t>diện</w:t>
+      </w:r>
+      <w:proofErr w:type="spellEnd"/>
+      <w:r>
+        <w:rPr>
+          <w:sz w:val="24"/>
+          <w:szCs w:val="24"/>
+          <w:lang w:eastAsia="en-US" w:bidi="ar-SA"/>
+        </w:rPr>
+        <w:t xml:space="preserve"> </w:t>
+      </w:r>
+      <w:proofErr w:type="spellStart"/>
+      <w:r>
+        <w:rPr>
+          <w:sz w:val="24"/>
+          <w:szCs w:val="24"/>
+          <w:lang w:eastAsia="en-US" w:bidi="ar-SA"/>
+        </w:rPr>
+        <w:t>chọn</w:t>
+      </w:r>
+      <w:proofErr w:type="spellEnd"/>
+      <w:r>
+        <w:rPr>
+          <w:sz w:val="24"/>
+          <w:szCs w:val="24"/>
+          <w:lang w:eastAsia="en-US" w:bidi="ar-SA"/>
+        </w:rPr>
+        <w:t xml:space="preserve"> 1 </w:t>
+      </w:r>
+      <w:proofErr w:type="spellStart"/>
+      <w:r>
+        <w:rPr>
+          <w:sz w:val="24"/>
+          <w:szCs w:val="24"/>
+          <w:lang w:eastAsia="en-US" w:bidi="ar-SA"/>
+        </w:rPr>
+        <w:t>bãi</w:t>
+      </w:r>
+      <w:proofErr w:type="spellEnd"/>
+      <w:r>
+        <w:rPr>
+          <w:sz w:val="24"/>
+          <w:szCs w:val="24"/>
+          <w:lang w:eastAsia="en-US" w:bidi="ar-SA"/>
+        </w:rPr>
+        <w:t xml:space="preserve"> </w:t>
+      </w:r>
+      <w:proofErr w:type="spellStart"/>
+      <w:r>
+        <w:rPr>
+          <w:sz w:val="24"/>
+          <w:szCs w:val="24"/>
+          <w:lang w:eastAsia="en-US" w:bidi="ar-SA"/>
+        </w:rPr>
+        <w:t>đỗ</w:t>
+      </w:r>
+      <w:proofErr w:type="spellEnd"/>
+      <w:r>
+        <w:rPr>
+          <w:sz w:val="24"/>
+          <w:szCs w:val="24"/>
+          <w:lang w:eastAsia="en-US" w:bidi="ar-SA"/>
+        </w:rPr>
+        <w:t xml:space="preserve"> </w:t>
+      </w:r>
+      <w:proofErr w:type="spellStart"/>
+      <w:r>
+        <w:rPr>
+          <w:sz w:val="24"/>
+          <w:szCs w:val="24"/>
+          <w:lang w:eastAsia="en-US" w:bidi="ar-SA"/>
+        </w:rPr>
+        <w:t>xe</w:t>
+      </w:r>
+      <w:proofErr w:type="spellEnd"/>
+    </w:p>
+    <w:p>
+      <w:pPr>
+        <w:pStyle w:val="oancuaDanhsach"/>
+        <w:ind w:left="720"/>
+        <w:rPr>
+          <w:sz w:val="24"/>
+          <w:szCs w:val="24"/>
+          <w:lang w:eastAsia="en-US" w:bidi="ar-SA"/>
+        </w:rPr>
+      </w:pPr>
+      <w:r>
+        <w:rPr>
+          <w:noProof/>
+          <w:sz w:val="24"/>
+          <w:szCs w:val="24"/>
+          <w:lang w:eastAsia="en-US" w:bidi="ar-SA"/>
+        </w:rPr>
+        <w:drawing>
+          <wp:inline distT="0" distB="0" distL="0" distR="0" wp14:anchorId="27276620" wp14:editId="136F7D77">
+            <wp:extent cx="2336131" cy="4152900"/>
+            <wp:effectExtent l="0" t="0" r="7620" b="0"/>
+            <wp:docPr id="41" name="Hình ảnh 41" descr="Ảnh có chứa văn bản&#10;&#10;Mô tả được tạo với mức tin cậy cao"/>
+            <wp:cNvGraphicFramePr>
+              <a:graphicFrameLocks xmlns:a="http://schemas.openxmlformats.org/drawingml/2006/main" noChangeAspect="1"/>
+            </wp:cNvGraphicFramePr>
+            <a:graphic xmlns:a="http://schemas.openxmlformats.org/drawingml/2006/main">
+              <a:graphicData uri="http://schemas.openxmlformats.org/drawingml/2006/picture">
+                <pic:pic xmlns:pic="http://schemas.openxmlformats.org/drawingml/2006/picture">
+                  <pic:nvPicPr>
+                    <pic:cNvPr id="41" name="Screenshot_2018-12-17-10-22-56_com.pakme.png"/>
+                    <pic:cNvPicPr/>
+                  </pic:nvPicPr>
+                  <pic:blipFill>
+                    <a:blip r:embed="rId15" cstate="print">
+                      <a:extLst>
+                        <a:ext uri="{28A0092B-C50C-407E-A947-70E740481C1C}">
+                          <a14:useLocalDpi xmlns:a14="http://schemas.microsoft.com/office/drawing/2010/main" val="0"/>
+                        </a:ext>
+                      </a:extLst>
+                    </a:blip>
+                    <a:stretch>
+                      <a:fillRect/>
+                    </a:stretch>
+                  </pic:blipFill>
+                  <pic:spPr>
+                    <a:xfrm>
+                      <a:off x="0" y="0"/>
+                      <a:ext cx="2340529" cy="4160718"/>
+                    </a:xfrm>
+                    <a:prstGeom prst="rect">
+                      <a:avLst/>
+                    </a:prstGeom>
+                  </pic:spPr>
+                </pic:pic>
+              </a:graphicData>
+            </a:graphic>
+          </wp:inline>
+        </w:drawing>
+      </w:r>
+    </w:p>
+    <w:p>
+      <w:pPr>
+        <w:pStyle w:val="oancuaDanhsach"/>
+        <w:numPr>
+          <w:ilvl w:val="0"/>
+          <w:numId w:val="42"/>
+        </w:numPr>
+        <w:rPr>
+          <w:sz w:val="24"/>
+          <w:szCs w:val="24"/>
+          <w:lang w:eastAsia="en-US" w:bidi="ar-SA"/>
+        </w:rPr>
+      </w:pPr>
+      <w:proofErr w:type="spellStart"/>
+      <w:r>
+        <w:rPr>
+          <w:sz w:val="24"/>
+          <w:szCs w:val="24"/>
+          <w:lang w:eastAsia="en-US" w:bidi="ar-SA"/>
+        </w:rPr>
+        <w:t>Giao</w:t>
+      </w:r>
+      <w:proofErr w:type="spellEnd"/>
+      <w:r>
+        <w:rPr>
+          <w:sz w:val="24"/>
+          <w:szCs w:val="24"/>
+          <w:lang w:eastAsia="en-US" w:bidi="ar-SA"/>
+        </w:rPr>
+        <w:t xml:space="preserve"> </w:t>
+      </w:r>
+      <w:proofErr w:type="spellStart"/>
+      <w:r>
+        <w:rPr>
+          <w:sz w:val="24"/>
+          <w:szCs w:val="24"/>
+          <w:lang w:eastAsia="en-US" w:bidi="ar-SA"/>
+        </w:rPr>
+        <w:t>diện</w:t>
+      </w:r>
+      <w:proofErr w:type="spellEnd"/>
+      <w:r>
+        <w:rPr>
+          <w:sz w:val="24"/>
+          <w:szCs w:val="24"/>
+          <w:lang w:eastAsia="en-US" w:bidi="ar-SA"/>
+        </w:rPr>
+        <w:t xml:space="preserve"> </w:t>
+      </w:r>
+      <w:proofErr w:type="spellStart"/>
+      <w:r>
+        <w:rPr>
+          <w:sz w:val="24"/>
+          <w:szCs w:val="24"/>
+          <w:lang w:eastAsia="en-US" w:bidi="ar-SA"/>
+        </w:rPr>
+        <w:t>thông</w:t>
+      </w:r>
+      <w:proofErr w:type="spellEnd"/>
+      <w:r>
+        <w:rPr>
+          <w:sz w:val="24"/>
+          <w:szCs w:val="24"/>
+          <w:lang w:eastAsia="en-US" w:bidi="ar-SA"/>
+        </w:rPr>
+        <w:t xml:space="preserve"> tin </w:t>
+      </w:r>
+      <w:proofErr w:type="spellStart"/>
+      <w:r>
+        <w:rPr>
+          <w:sz w:val="24"/>
+          <w:szCs w:val="24"/>
+          <w:lang w:eastAsia="en-US" w:bidi="ar-SA"/>
+        </w:rPr>
+        <w:t>bãi</w:t>
+      </w:r>
+      <w:proofErr w:type="spellEnd"/>
+      <w:r>
+        <w:rPr>
+          <w:sz w:val="24"/>
+          <w:szCs w:val="24"/>
+          <w:lang w:eastAsia="en-US" w:bidi="ar-SA"/>
+        </w:rPr>
+        <w:t xml:space="preserve"> </w:t>
+      </w:r>
+      <w:proofErr w:type="spellStart"/>
+      <w:r>
+        <w:rPr>
+          <w:sz w:val="24"/>
+          <w:szCs w:val="24"/>
+          <w:lang w:eastAsia="en-US" w:bidi="ar-SA"/>
+        </w:rPr>
+        <w:t>đỗ</w:t>
+      </w:r>
+      <w:proofErr w:type="spellEnd"/>
+      <w:r>
+        <w:rPr>
+          <w:sz w:val="24"/>
+          <w:szCs w:val="24"/>
+          <w:lang w:eastAsia="en-US" w:bidi="ar-SA"/>
+        </w:rPr>
+        <w:t xml:space="preserve"> </w:t>
+      </w:r>
+      <w:proofErr w:type="spellStart"/>
+      <w:r>
+        <w:rPr>
+          <w:sz w:val="24"/>
+          <w:szCs w:val="24"/>
+          <w:lang w:eastAsia="en-US" w:bidi="ar-SA"/>
+        </w:rPr>
+        <w:t>xe</w:t>
+      </w:r>
+      <w:proofErr w:type="spellEnd"/>
+    </w:p>
+    <w:p>
+      <w:pPr>
+        <w:pStyle w:val="oancuaDanhsach"/>
+        <w:ind w:left="720"/>
+        <w:rPr>
+          <w:sz w:val="24"/>
+          <w:szCs w:val="24"/>
+          <w:lang w:eastAsia="en-US" w:bidi="ar-SA"/>
+        </w:rPr>
+      </w:pPr>
+      <w:r>
+        <w:rPr>
+          <w:noProof/>
+          <w:sz w:val="24"/>
+          <w:szCs w:val="24"/>
+          <w:lang w:eastAsia="en-US" w:bidi="ar-SA"/>
+        </w:rPr>
+        <w:drawing>
+          <wp:inline distT="0" distB="0" distL="0" distR="0" wp14:anchorId="598CCF57" wp14:editId="51C04B7E">
+            <wp:extent cx="2346848" cy="4171950"/>
+            <wp:effectExtent l="0" t="0" r="0" b="0"/>
+            <wp:docPr id="42" name="Hình ảnh 42" descr="Ảnh có chứa ảnh chụp màn hình&#10;&#10;Mô tả được tạo với mức tin cậy rất cao"/>
+            <wp:cNvGraphicFramePr>
+              <a:graphicFrameLocks xmlns:a="http://schemas.openxmlformats.org/drawingml/2006/main" noChangeAspect="1"/>
+            </wp:cNvGraphicFramePr>
+            <a:graphic xmlns:a="http://schemas.openxmlformats.org/drawingml/2006/main">
+              <a:graphicData uri="http://schemas.openxmlformats.org/drawingml/2006/picture">
+                <pic:pic xmlns:pic="http://schemas.openxmlformats.org/drawingml/2006/picture">
+                  <pic:nvPicPr>
+                    <pic:cNvPr id="42" name="Screenshot_2018-12-17-10-23-03_com.pakme.png"/>
+                    <pic:cNvPicPr/>
+                  </pic:nvPicPr>
+                  <pic:blipFill>
+                    <a:blip r:embed="rId16" cstate="print">
+                      <a:extLst>
+                        <a:ext uri="{28A0092B-C50C-407E-A947-70E740481C1C}">
+                          <a14:useLocalDpi xmlns:a14="http://schemas.microsoft.com/office/drawing/2010/main" val="0"/>
+                        </a:ext>
+                      </a:extLst>
+                    </a:blip>
+                    <a:stretch>
+                      <a:fillRect/>
+                    </a:stretch>
+                  </pic:blipFill>
+                  <pic:spPr>
+                    <a:xfrm>
+                      <a:off x="0" y="0"/>
+                      <a:ext cx="2350901" cy="4179155"/>
+                    </a:xfrm>
+                    <a:prstGeom prst="rect">
+                      <a:avLst/>
+                    </a:prstGeom>
+                  </pic:spPr>
+                </pic:pic>
+              </a:graphicData>
+            </a:graphic>
+          </wp:inline>
+        </w:drawing>
+      </w:r>
+    </w:p>
+    <w:p>
+      <w:pPr>
+        <w:pStyle w:val="oancuaDanhsach"/>
+        <w:numPr>
+          <w:ilvl w:val="0"/>
+          <w:numId w:val="42"/>
+        </w:numPr>
+        <w:rPr>
+          <w:sz w:val="24"/>
+          <w:szCs w:val="24"/>
+          <w:lang w:eastAsia="en-US" w:bidi="ar-SA"/>
+        </w:rPr>
+      </w:pPr>
+      <w:proofErr w:type="spellStart"/>
+      <w:r>
+        <w:rPr>
+          <w:sz w:val="24"/>
+          <w:szCs w:val="24"/>
+          <w:lang w:eastAsia="en-US" w:bidi="ar-SA"/>
+        </w:rPr>
+        <w:lastRenderedPageBreak/>
+        <w:t>Giao</w:t>
+      </w:r>
+      <w:proofErr w:type="spellEnd"/>
+      <w:r>
+        <w:rPr>
+          <w:sz w:val="24"/>
+          <w:szCs w:val="24"/>
+          <w:lang w:eastAsia="en-US" w:bidi="ar-SA"/>
+        </w:rPr>
+        <w:t xml:space="preserve"> </w:t>
+      </w:r>
+      <w:proofErr w:type="spellStart"/>
+      <w:r>
+        <w:rPr>
+          <w:sz w:val="24"/>
+          <w:szCs w:val="24"/>
+          <w:lang w:eastAsia="en-US" w:bidi="ar-SA"/>
+        </w:rPr>
+        <w:t>diện</w:t>
+      </w:r>
+      <w:proofErr w:type="spellEnd"/>
+      <w:r>
+        <w:rPr>
+          <w:sz w:val="24"/>
+          <w:szCs w:val="24"/>
+          <w:lang w:eastAsia="en-US" w:bidi="ar-SA"/>
+        </w:rPr>
+        <w:t xml:space="preserve"> </w:t>
+      </w:r>
+      <w:proofErr w:type="spellStart"/>
+      <w:r>
+        <w:rPr>
+          <w:sz w:val="24"/>
+          <w:szCs w:val="24"/>
+          <w:lang w:eastAsia="en-US" w:bidi="ar-SA"/>
+        </w:rPr>
+        <w:t>đặt</w:t>
+      </w:r>
+      <w:proofErr w:type="spellEnd"/>
+      <w:r>
+        <w:rPr>
+          <w:sz w:val="24"/>
+          <w:szCs w:val="24"/>
+          <w:lang w:eastAsia="en-US" w:bidi="ar-SA"/>
+        </w:rPr>
+        <w:t xml:space="preserve"> </w:t>
+      </w:r>
+      <w:proofErr w:type="spellStart"/>
+      <w:r>
+        <w:rPr>
+          <w:sz w:val="24"/>
+          <w:szCs w:val="24"/>
+          <w:lang w:eastAsia="en-US" w:bidi="ar-SA"/>
+        </w:rPr>
+        <w:t>chỗ</w:t>
+      </w:r>
+      <w:proofErr w:type="spellEnd"/>
+    </w:p>
+    <w:p>
+      <w:pPr>
+        <w:pStyle w:val="oancuaDanhsach"/>
+        <w:ind w:left="720"/>
+        <w:rPr>
+          <w:sz w:val="24"/>
+          <w:szCs w:val="24"/>
+          <w:lang w:eastAsia="en-US" w:bidi="ar-SA"/>
+        </w:rPr>
+      </w:pPr>
+      <w:r>
+        <w:rPr>
+          <w:noProof/>
+          <w:sz w:val="24"/>
+          <w:szCs w:val="24"/>
+          <w:lang w:eastAsia="en-US" w:bidi="ar-SA"/>
+        </w:rPr>
+        <w:drawing>
+          <wp:inline distT="0" distB="0" distL="0" distR="0" wp14:anchorId="5C17B7A8" wp14:editId="074EB9B9">
+            <wp:extent cx="2952750" cy="5249054"/>
+            <wp:effectExtent l="0" t="0" r="0" b="8890"/>
+            <wp:docPr id="43" name="Hình ảnh 43" descr="Ảnh có chứa ảnh chụp màn hình&#10;&#10;Mô tả được tạo với mức tin cậy rất cao"/>
+            <wp:cNvGraphicFramePr>
+              <a:graphicFrameLocks xmlns:a="http://schemas.openxmlformats.org/drawingml/2006/main" noChangeAspect="1"/>
+            </wp:cNvGraphicFramePr>
+            <a:graphic xmlns:a="http://schemas.openxmlformats.org/drawingml/2006/main">
+              <a:graphicData uri="http://schemas.openxmlformats.org/drawingml/2006/picture">
+                <pic:pic xmlns:pic="http://schemas.openxmlformats.org/drawingml/2006/picture">
+                  <pic:nvPicPr>
+                    <pic:cNvPr id="43" name="Screenshot_2018-12-17-10-24-17_com.android.vending.png"/>
+                    <pic:cNvPicPr/>
+                  </pic:nvPicPr>
+                  <pic:blipFill>
+                    <a:blip r:embed="rId17" cstate="print">
+                      <a:extLst>
+                        <a:ext uri="{28A0092B-C50C-407E-A947-70E740481C1C}">
+                          <a14:useLocalDpi xmlns:a14="http://schemas.microsoft.com/office/drawing/2010/main" val="0"/>
+                        </a:ext>
+                      </a:extLst>
+                    </a:blip>
+                    <a:stretch>
+                      <a:fillRect/>
+                    </a:stretch>
+                  </pic:blipFill>
+                  <pic:spPr>
+                    <a:xfrm>
+                      <a:off x="0" y="0"/>
+                      <a:ext cx="2959416" cy="5260903"/>
+                    </a:xfrm>
+                    <a:prstGeom prst="rect">
+                      <a:avLst/>
+                    </a:prstGeom>
+                  </pic:spPr>
+                </pic:pic>
+              </a:graphicData>
+            </a:graphic>
+          </wp:inline>
+        </w:drawing>
+      </w:r>
+    </w:p>
+    <w:p>
+      <w:pPr>
+        <w:pStyle w:val="oancuaDanhsach"/>
+        <w:numPr>
+          <w:ilvl w:val="0"/>
+          <w:numId w:val="42"/>
+        </w:numPr>
+        <w:rPr>
+          <w:sz w:val="24"/>
+          <w:szCs w:val="24"/>
+          <w:lang w:eastAsia="en-US" w:bidi="ar-SA"/>
+        </w:rPr>
+      </w:pPr>
+      <w:proofErr w:type="spellStart"/>
+      <w:r>
+        <w:rPr>
+          <w:sz w:val="24"/>
+          <w:szCs w:val="24"/>
+          <w:lang w:eastAsia="en-US" w:bidi="ar-SA"/>
+        </w:rPr>
+        <w:t>Giao</w:t>
+      </w:r>
+      <w:proofErr w:type="spellEnd"/>
+      <w:r>
+        <w:rPr>
+          <w:sz w:val="24"/>
+          <w:szCs w:val="24"/>
+          <w:lang w:eastAsia="en-US" w:bidi="ar-SA"/>
+        </w:rPr>
+        <w:t xml:space="preserve"> </w:t>
+      </w:r>
+      <w:proofErr w:type="spellStart"/>
+      <w:r>
+        <w:rPr>
+          <w:sz w:val="24"/>
+          <w:szCs w:val="24"/>
+          <w:lang w:eastAsia="en-US" w:bidi="ar-SA"/>
+        </w:rPr>
+        <w:t>diện</w:t>
+      </w:r>
+      <w:proofErr w:type="spellEnd"/>
+      <w:r>
+        <w:rPr>
+          <w:sz w:val="24"/>
+          <w:szCs w:val="24"/>
+          <w:lang w:eastAsia="en-US" w:bidi="ar-SA"/>
+        </w:rPr>
+        <w:t xml:space="preserve"> </w:t>
+      </w:r>
+      <w:proofErr w:type="spellStart"/>
+      <w:r>
+        <w:rPr>
+          <w:sz w:val="24"/>
+          <w:szCs w:val="24"/>
+          <w:lang w:eastAsia="en-US" w:bidi="ar-SA"/>
+        </w:rPr>
+        <w:t>Chỉ</w:t>
+      </w:r>
+      <w:proofErr w:type="spellEnd"/>
+      <w:r>
+        <w:rPr>
+          <w:sz w:val="24"/>
+          <w:szCs w:val="24"/>
+          <w:lang w:eastAsia="en-US" w:bidi="ar-SA"/>
+        </w:rPr>
+        <w:t xml:space="preserve"> </w:t>
+      </w:r>
+      <w:proofErr w:type="spellStart"/>
+      <w:r>
+        <w:rPr>
+          <w:sz w:val="24"/>
+          <w:szCs w:val="24"/>
+          <w:lang w:eastAsia="en-US" w:bidi="ar-SA"/>
+        </w:rPr>
+        <w:t>đường</w:t>
+      </w:r>
+      <w:proofErr w:type="spellEnd"/>
+    </w:p>
+    <w:p>
+      <w:pPr>
+        <w:pStyle w:val="oancuaDanhsach"/>
+        <w:ind w:left="720"/>
+        <w:rPr>
+          <w:sz w:val="24"/>
+          <w:szCs w:val="24"/>
+          <w:lang w:eastAsia="en-US" w:bidi="ar-SA"/>
+        </w:rPr>
+      </w:pPr>
+      <w:r>
+        <w:rPr>
+          <w:noProof/>
+          <w:sz w:val="24"/>
+          <w:szCs w:val="24"/>
+          <w:lang w:eastAsia="en-US" w:bidi="ar-SA"/>
+        </w:rPr>
+        <w:lastRenderedPageBreak/>
+        <w:drawing>
+          <wp:inline distT="0" distB="0" distL="0" distR="0" wp14:anchorId="70AD1634" wp14:editId="6BB7FDC8">
+            <wp:extent cx="2743200" cy="4876540"/>
+            <wp:effectExtent l="0" t="0" r="0" b="635"/>
+            <wp:docPr id="44" name="Hình ảnh 44" descr="Ảnh có chứa ảnh chụp màn hình&#10;&#10;Mô tả được tạo với mức tin cậy cao"/>
+            <wp:cNvGraphicFramePr>
+              <a:graphicFrameLocks xmlns:a="http://schemas.openxmlformats.org/drawingml/2006/main" noChangeAspect="1"/>
+            </wp:cNvGraphicFramePr>
+            <a:graphic xmlns:a="http://schemas.openxmlformats.org/drawingml/2006/main">
+              <a:graphicData uri="http://schemas.openxmlformats.org/drawingml/2006/picture">
+                <pic:pic xmlns:pic="http://schemas.openxmlformats.org/drawingml/2006/picture">
+                  <pic:nvPicPr>
+                    <pic:cNvPr id="44" name="Screenshot_2018-12-17-10-24-26_com.android.vending.png"/>
+                    <pic:cNvPicPr/>
+                  </pic:nvPicPr>
+                  <pic:blipFill>
+                    <a:blip r:embed="rId18" cstate="print">
+                      <a:extLst>
+                        <a:ext uri="{28A0092B-C50C-407E-A947-70E740481C1C}">
+                          <a14:useLocalDpi xmlns:a14="http://schemas.microsoft.com/office/drawing/2010/main" val="0"/>
+                        </a:ext>
+                      </a:extLst>
+                    </a:blip>
+                    <a:stretch>
+                      <a:fillRect/>
+                    </a:stretch>
+                  </pic:blipFill>
+                  <pic:spPr>
+                    <a:xfrm>
+                      <a:off x="0" y="0"/>
+                      <a:ext cx="2755585" cy="4898557"/>
+                    </a:xfrm>
+                    <a:prstGeom prst="rect">
+                      <a:avLst/>
+                    </a:prstGeom>
+                  </pic:spPr>
+                </pic:pic>
+              </a:graphicData>
+            </a:graphic>
+          </wp:inline>
+        </w:drawing>
+      </w:r>
+    </w:p>
+    <w:p>
+      <w:pPr>
+        <w:pStyle w:val="oancuaDanhsach"/>
+        <w:numPr>
+          <w:ilvl w:val="0"/>
+          <w:numId w:val="42"/>
+        </w:numPr>
+        <w:rPr>
+          <w:sz w:val="24"/>
+          <w:szCs w:val="24"/>
+          <w:lang w:eastAsia="en-US" w:bidi="ar-SA"/>
+        </w:rPr>
+      </w:pPr>
+      <w:proofErr w:type="spellStart"/>
+      <w:r>
+        <w:rPr>
+          <w:sz w:val="24"/>
+          <w:szCs w:val="24"/>
+          <w:lang w:eastAsia="en-US" w:bidi="ar-SA"/>
+        </w:rPr>
+        <w:t>Giao</w:t>
+      </w:r>
+      <w:proofErr w:type="spellEnd"/>
+      <w:r>
+        <w:rPr>
+          <w:sz w:val="24"/>
+          <w:szCs w:val="24"/>
+          <w:lang w:eastAsia="en-US" w:bidi="ar-SA"/>
+        </w:rPr>
+        <w:t xml:space="preserve"> </w:t>
+      </w:r>
+      <w:proofErr w:type="spellStart"/>
+      <w:r>
+        <w:rPr>
+          <w:sz w:val="24"/>
+          <w:szCs w:val="24"/>
+          <w:lang w:eastAsia="en-US" w:bidi="ar-SA"/>
+        </w:rPr>
+        <w:t>diện</w:t>
+      </w:r>
+      <w:proofErr w:type="spellEnd"/>
+      <w:r>
+        <w:rPr>
+          <w:sz w:val="24"/>
+          <w:szCs w:val="24"/>
+          <w:lang w:eastAsia="en-US" w:bidi="ar-SA"/>
+        </w:rPr>
+        <w:t xml:space="preserve"> </w:t>
+      </w:r>
+      <w:proofErr w:type="spellStart"/>
+      <w:r>
+        <w:rPr>
+          <w:sz w:val="24"/>
+          <w:szCs w:val="24"/>
+          <w:lang w:eastAsia="en-US" w:bidi="ar-SA"/>
+        </w:rPr>
+        <w:t>nạp</w:t>
+      </w:r>
+      <w:proofErr w:type="spellEnd"/>
+      <w:r>
+        <w:rPr>
+          <w:sz w:val="24"/>
+          <w:szCs w:val="24"/>
+          <w:lang w:eastAsia="en-US" w:bidi="ar-SA"/>
+        </w:rPr>
+        <w:t xml:space="preserve"> </w:t>
+      </w:r>
+      <w:proofErr w:type="spellStart"/>
+      <w:r>
+        <w:rPr>
+          <w:sz w:val="24"/>
+          <w:szCs w:val="24"/>
+          <w:lang w:eastAsia="en-US" w:bidi="ar-SA"/>
+        </w:rPr>
+        <w:t>tiền</w:t>
+      </w:r>
+      <w:proofErr w:type="spellEnd"/>
+      <w:r>
+        <w:rPr>
+          <w:sz w:val="24"/>
+          <w:szCs w:val="24"/>
+          <w:lang w:eastAsia="en-US" w:bidi="ar-SA"/>
+        </w:rPr>
+        <w:t xml:space="preserve"> </w:t>
+      </w:r>
+      <w:proofErr w:type="spellStart"/>
+      <w:r>
+        <w:rPr>
+          <w:sz w:val="24"/>
+          <w:szCs w:val="24"/>
+          <w:lang w:eastAsia="en-US" w:bidi="ar-SA"/>
+        </w:rPr>
+        <w:t>vào</w:t>
+      </w:r>
+      <w:proofErr w:type="spellEnd"/>
+      <w:r>
+        <w:rPr>
+          <w:sz w:val="24"/>
+          <w:szCs w:val="24"/>
+          <w:lang w:eastAsia="en-US" w:bidi="ar-SA"/>
+        </w:rPr>
+        <w:t xml:space="preserve"> </w:t>
+      </w:r>
+      <w:proofErr w:type="spellStart"/>
+      <w:r>
+        <w:rPr>
+          <w:sz w:val="24"/>
+          <w:szCs w:val="24"/>
+          <w:lang w:eastAsia="en-US" w:bidi="ar-SA"/>
+        </w:rPr>
+        <w:t>ví</w:t>
+      </w:r>
+      <w:proofErr w:type="spellEnd"/>
+      <w:r>
+        <w:rPr>
+          <w:sz w:val="24"/>
+          <w:szCs w:val="24"/>
+          <w:lang w:eastAsia="en-US" w:bidi="ar-SA"/>
+        </w:rPr>
+        <w:t xml:space="preserve"> </w:t>
+      </w:r>
+      <w:proofErr w:type="spellStart"/>
+      <w:r>
+        <w:rPr>
+          <w:sz w:val="24"/>
+          <w:szCs w:val="24"/>
+          <w:lang w:eastAsia="en-US" w:bidi="ar-SA"/>
+        </w:rPr>
+        <w:t>điện</w:t>
+      </w:r>
+      <w:proofErr w:type="spellEnd"/>
+      <w:r>
+        <w:rPr>
+          <w:sz w:val="24"/>
+          <w:szCs w:val="24"/>
+          <w:lang w:eastAsia="en-US" w:bidi="ar-SA"/>
+        </w:rPr>
+        <w:t xml:space="preserve"> </w:t>
+      </w:r>
+      <w:proofErr w:type="spellStart"/>
+      <w:r>
+        <w:rPr>
+          <w:sz w:val="24"/>
+          <w:szCs w:val="24"/>
+          <w:lang w:eastAsia="en-US" w:bidi="ar-SA"/>
+        </w:rPr>
+        <w:t>tử</w:t>
+      </w:r>
+      <w:proofErr w:type="spellEnd"/>
+    </w:p>
+    <w:p>
+      <w:pPr>
+        <w:pStyle w:val="oancuaDanhsach"/>
+        <w:ind w:left="720"/>
+        <w:rPr>
+          <w:sz w:val="24"/>
+          <w:szCs w:val="24"/>
+          <w:lang w:eastAsia="en-US" w:bidi="ar-SA"/>
+        </w:rPr>
+      </w:pPr>
+      <w:r>
+        <w:rPr>
+          <w:noProof/>
+          <w:sz w:val="24"/>
+          <w:szCs w:val="24"/>
+          <w:lang w:eastAsia="en-US" w:bidi="ar-SA"/>
+        </w:rPr>
+        <w:drawing>
+          <wp:inline distT="0" distB="0" distL="0" distR="0" wp14:anchorId="21A55C39" wp14:editId="4A659E06">
+            <wp:extent cx="1924050" cy="3420351"/>
+            <wp:effectExtent l="0" t="0" r="0" b="8890"/>
+            <wp:docPr id="45" name="Hình ảnh 45" descr="Ảnh có chứa ảnh chụp màn hình&#10;&#10;Mô tả được tạo với mức tin cậy rất cao"/>
+            <wp:cNvGraphicFramePr>
+              <a:graphicFrameLocks xmlns:a="http://schemas.openxmlformats.org/drawingml/2006/main" noChangeAspect="1"/>
+            </wp:cNvGraphicFramePr>
+            <a:graphic xmlns:a="http://schemas.openxmlformats.org/drawingml/2006/main">
+              <a:graphicData uri="http://schemas.openxmlformats.org/drawingml/2006/picture">
+                <pic:pic xmlns:pic="http://schemas.openxmlformats.org/drawingml/2006/picture">
+                  <pic:nvPicPr>
+                    <pic:cNvPr id="45" name="Screenshot_2018-12-17-10-22-18_com.pakme.png"/>
+                    <pic:cNvPicPr/>
+                  </pic:nvPicPr>
+                  <pic:blipFill>
+                    <a:blip r:embed="rId19" cstate="print">
+                      <a:extLst>
+                        <a:ext uri="{28A0092B-C50C-407E-A947-70E740481C1C}">
+                          <a14:useLocalDpi xmlns:a14="http://schemas.microsoft.com/office/drawing/2010/main" val="0"/>
+                        </a:ext>
+                      </a:extLst>
+                    </a:blip>
+                    <a:stretch>
+                      <a:fillRect/>
+                    </a:stretch>
+                  </pic:blipFill>
+                  <pic:spPr>
+                    <a:xfrm>
+                      <a:off x="0" y="0"/>
+                      <a:ext cx="1932038" cy="3434552"/>
+                    </a:xfrm>
+                    <a:prstGeom prst="rect">
+                      <a:avLst/>
+                    </a:prstGeom>
+                  </pic:spPr>
+                </pic:pic>
+              </a:graphicData>
+            </a:graphic>
+          </wp:inline>
+        </w:drawing>
+      </w:r>
+      <w:bookmarkStart w:id="21" w:name="_GoBack"/>
+      <w:bookmarkEnd w:id="21"/>
+    </w:p>
+    <w:p>
+      <w:pPr>
         <w:pStyle w:val="u2"/>
         <w:rPr>
           <w:lang w:eastAsia="en-US" w:bidi="ar-SA"/>
@@ -20657,6 +21903,7 @@
         <w:rPr>
           <w:lang w:eastAsia="en-US" w:bidi="ar-SA"/>
         </w:rPr>
+        <w:lastRenderedPageBreak/>
         <w:t>Cơ</w:t>
       </w:r>
       <w:proofErr w:type="spellEnd"/>
@@ -21113,12 +22360,12 @@
     <w:p/>
     <w:p/>
     <w:sectPr>
-      <w:headerReference w:type="even" r:id="rId13"/>
-      <w:headerReference w:type="default" r:id="rId14"/>
-      <w:footerReference w:type="even" r:id="rId15"/>
-      <w:footerReference w:type="default" r:id="rId16"/>
-      <w:headerReference w:type="first" r:id="rId17"/>
-      <w:footerReference w:type="first" r:id="rId18"/>
+      <w:headerReference w:type="even" r:id="rId20"/>
+      <w:headerReference w:type="default" r:id="rId21"/>
+      <w:footerReference w:type="even" r:id="rId22"/>
+      <w:footerReference w:type="default" r:id="rId23"/>
+      <w:headerReference w:type="first" r:id="rId24"/>
+      <w:footerReference w:type="first" r:id="rId25"/>
       <w:footnotePr>
         <w:pos w:val="beneathText"/>
       </w:footnotePr>
@@ -21756,7 +23003,7 @@
               <v:stroke joinstyle="miter"/>
               <v:path gradientshapeok="t" o:connecttype="rect"/>
             </v:shapetype>
-            <v:shape id="Text Box 14" o:spid="_x0000_s1038" type="#_x0000_t202" style="position:absolute;left:0;text-align:left;margin-left:-78.05pt;margin-top:-10.3pt;width:71.35pt;height:30.7pt;z-index:251659264;visibility:visible;mso-wrap-style:square;mso-width-percent:0;mso-height-percent:0;mso-wrap-distance-left:9pt;mso-wrap-distance-top:0;mso-wrap-distance-right:9pt;mso-wrap-distance-bottom:0;mso-position-horizontal:absolute;mso-position-horizontal-relative:margin;mso-position-vertical:absolute;mso-position-vertical-relative:text;mso-width-percent:0;mso-height-percent:0;mso-width-relative:margin;mso-height-relative:margin;v-text-anchor:top" o:gfxdata="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" fillcolor="white [3201]" strokeweight=".5pt">
+            <v:shape id="Text Box 14" o:spid="_x0000_s1044" type="#_x0000_t202" style="position:absolute;left:0;text-align:left;margin-left:-78.05pt;margin-top:-10.3pt;width:71.35pt;height:30.7pt;z-index:251659264;visibility:visible;mso-wrap-style:square;mso-width-percent:0;mso-height-percent:0;mso-wrap-distance-left:9pt;mso-wrap-distance-top:0;mso-wrap-distance-right:9pt;mso-wrap-distance-bottom:0;mso-position-horizontal:absolute;mso-position-horizontal-relative:margin;mso-position-vertical:absolute;mso-position-vertical-relative:text;mso-width-percent:0;mso-height-percent:0;mso-width-relative:margin;mso-height-relative:margin;v-text-anchor:top" o:gfxdata="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" fillcolor="white [3201]" strokeweight=".5pt">
               <v:textbox>
                 <w:txbxContent>
                   <w:p>
@@ -21792,7 +23039,7 @@
                                   <pic:cNvPicPr/>
                                 </pic:nvPicPr>
                                 <pic:blipFill>
-                                  <a:blip r:embed="rId2">
+                                  <a:blip r:embed="rId1">
                                     <a:extLst>
                                       <a:ext uri="{28A0092B-C50C-407E-A947-70E740481C1C}">
                                         <a14:useLocalDpi xmlns:a14="http://schemas.microsoft.com/office/drawing/2010/main" val="0"/>
@@ -24599,7 +25846,7 @@
   <w:abstractNum w:abstractNumId="34" w15:restartNumberingAfterBreak="0">
     <w:nsid w:val="59D62233"/>
     <w:multiLevelType w:val="hybridMultilevel"/>
-    <w:tmpl w:val="859C450E"/>
+    <w:tmpl w:val="EAF66B54"/>
     <w:lvl w:ilvl="0" w:tplc="04090009">
       <w:start w:val="1"/>
       <w:numFmt w:val="bullet"/>
@@ -27891,7 +29138,7 @@
 </file>
 
 <file path=customXml/itemProps1.xml><?xml version="1.0" encoding="utf-8"?>
-<ds:datastoreItem xmlns:ds="http://schemas.openxmlformats.org/officeDocument/2006/customXml" ds:itemID="{FFD6B382-D902-456E-80E7-3D83082E09FC}">
+<ds:datastoreItem xmlns:ds="http://schemas.openxmlformats.org/officeDocument/2006/customXml" ds:itemID="{35DF5BF2-09DB-48EE-8D00-B27B93C58715}">
   <ds:schemaRefs>
     <ds:schemaRef ds:uri="http://schemas.openxmlformats.org/officeDocument/2006/bibliography"/>
   </ds:schemaRefs>

</xml_diff>

<commit_message>
Bổ sung thiết kế giao diện
</commit_message>
<xml_diff>
--- a/MyProjectMgnt .docx
+++ b/MyProjectMgnt .docx
@@ -19861,7 +19861,7 @@
           </mc:Choice>
           <mc:Fallback>
             <w:pict>
-              <v:shapetype w14:anchorId="05A49A17" id="_x0000_t13" coordsize="21600,21600" o:spt="13" adj="16200,5400" path="m@0,l@0@1,0@1,0@2@0@2@0,21600,21600,10800xe">
+              <v:shapetype w14:anchorId="476E2E91" id="_x0000_t13" coordsize="21600,21600" o:spt="13" adj="16200,5400" path="m@0,l@0@1,0@1,0@2@0@2@0,21600,21600,10800xe">
                 <v:stroke joinstyle="miter"/>
                 <v:formulas>
                   <v:f eqn="val #0"/>
@@ -19946,7 +19946,7 @@
           </mc:Choice>
           <mc:Fallback>
             <w:pict>
-              <v:shape w14:anchorId="51DC9FCB" id="Mũi tên: Phải 31" o:spid="_x0000_s1026" type="#_x0000_t13" style="position:absolute;margin-left:28.15pt;margin-top:5.5pt;width:61.5pt;height:12pt;z-index:251686912;visibility:visible;mso-wrap-style:square;mso-wrap-distance-left:9pt;mso-wrap-distance-top:0;mso-wrap-distance-right:9pt;mso-wrap-distance-bottom:0;mso-position-horizontal:absolute;mso-position-horizontal-relative:text;mso-position-vertical:absolute;mso-position-vertical-relative:text;v-text-anchor:middle" o:gfxdata="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" adj="19493" fillcolor="white [3201]" strokecolor="black [3200]" strokeweight="2pt"/>
+              <v:shape w14:anchorId="6A95D938" id="Mũi tên: Phải 31" o:spid="_x0000_s1026" type="#_x0000_t13" style="position:absolute;margin-left:28.15pt;margin-top:5.5pt;width:61.5pt;height:12pt;z-index:251686912;visibility:visible;mso-wrap-style:square;mso-wrap-distance-left:9pt;mso-wrap-distance-top:0;mso-wrap-distance-right:9pt;mso-wrap-distance-bottom:0;mso-position-horizontal:absolute;mso-position-horizontal-relative:text;mso-position-vertical:absolute;mso-position-vertical-relative:text;v-text-anchor:middle" o:gfxdata="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" adj="19493" fillcolor="white [3201]" strokecolor="black [3200]" strokeweight="2pt"/>
             </w:pict>
           </mc:Fallback>
         </mc:AlternateContent>
@@ -20030,7 +20030,7 @@
           </mc:Choice>
           <mc:Fallback>
             <w:pict>
-              <v:shape w14:anchorId="3975FB67" id="Mũi tên: Cong Hướng lên 13" o:spid="_x0000_s1026" style="position:absolute;margin-left:31.9pt;margin-top:21.1pt;width:129.75pt;height:52.5pt;z-index:251685888;visibility:visible;mso-wrap-style:square;mso-width-percent:0;mso-height-percent:0;mso-wrap-distance-left:9pt;mso-wrap-distance-top:0;mso-wrap-distance-right:9pt;mso-wrap-distance-bottom:0;mso-position-horizontal:absolute;mso-position-horizontal-relative:text;mso-position-vertical:absolute;mso-position-vertical-relative:text;mso-width-percent:0;mso-height-percent:0;mso-width-relative:margin;mso-height-relative:margin;v-text-anchor:middle" coordsize="1647825,666750" o:gfxdata="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" path="m,500063r1397794,l1397794,166688r-83344,l1481138,r166687,166688l1564481,166688r,500062l,666750,,500063xe" fillcolor="white [3201]" strokecolor="black [3200]" strokeweight="2pt">
+              <v:shape w14:anchorId="41B3DFEA" id="Mũi tên: Cong Hướng lên 13" o:spid="_x0000_s1026" style="position:absolute;margin-left:31.9pt;margin-top:21.1pt;width:129.75pt;height:52.5pt;z-index:251685888;visibility:visible;mso-wrap-style:square;mso-width-percent:0;mso-height-percent:0;mso-wrap-distance-left:9pt;mso-wrap-distance-top:0;mso-wrap-distance-right:9pt;mso-wrap-distance-bottom:0;mso-position-horizontal:absolute;mso-position-horizontal-relative:text;mso-position-vertical:absolute;mso-position-vertical-relative:text;mso-width-percent:0;mso-height-percent:0;mso-width-relative:margin;mso-height-relative:margin;v-text-anchor:middle" coordsize="1647825,666750" o:gfxdata="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" path="m,500063r1397794,l1397794,166688r-83344,l1481138,r166687,166688l1564481,166688r,500062l,666750,,500063xe" fillcolor="white [3201]" strokecolor="black [3200]" strokeweight="2pt">
                 <v:path arrowok="t" o:connecttype="custom" o:connectlocs="0,500063;1397794,500063;1397794,166688;1314450,166688;1481138,0;1647825,166688;1564481,166688;1564481,666750;0,666750;0,500063" o:connectangles="0,0,0,0,0,0,0,0,0,0"/>
               </v:shape>
             </w:pict>
@@ -20110,7 +20110,7 @@
           </mc:Choice>
           <mc:Fallback>
             <w:pict>
-              <v:shapetype w14:anchorId="7D060B10" id="_x0000_t67" coordsize="21600,21600" o:spt="67" adj="16200,5400" path="m0@0l@1@0@1,0@2,0@2@0,21600@0,10800,21600xe">
+              <v:shapetype w14:anchorId="73862670" id="_x0000_t67" coordsize="21600,21600" o:spt="67" adj="16200,5400" path="m0@0l@1@0@1,0@2,0@2@0,21600@0,10800,21600xe">
                 <v:stroke joinstyle="miter"/>
                 <v:formulas>
                   <v:f eqn="val #0"/>
@@ -20450,7 +20450,7 @@
           </mc:Choice>
           <mc:Fallback>
             <w:pict>
-              <v:shape w14:anchorId="66BF91A5" id="Mũi tên: Xuống 37" o:spid="_x0000_s1026" type="#_x0000_t67" style="position:absolute;margin-left:368.65pt;margin-top:10.8pt;width:15pt;height:30.75pt;z-index:251692032;visibility:visible;mso-wrap-style:square;mso-width-percent:0;mso-wrap-distance-left:9pt;mso-wrap-distance-top:0;mso-wrap-distance-right:9pt;mso-wrap-distance-bottom:0;mso-position-horizontal:absolute;mso-position-horizontal-relative:text;mso-position-vertical:absolute;mso-position-vertical-relative:text;mso-width-percent:0;mso-width-relative:margin;v-text-anchor:middle" o:gfxdata="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" adj="16332" fillcolor="white [3201]" strokecolor="black [3200]" strokeweight="2pt"/>
+              <v:shape w14:anchorId="6AAB4050" id="Mũi tên: Xuống 37" o:spid="_x0000_s1026" type="#_x0000_t67" style="position:absolute;margin-left:368.65pt;margin-top:10.8pt;width:15pt;height:30.75pt;z-index:251692032;visibility:visible;mso-wrap-style:square;mso-width-percent:0;mso-wrap-distance-left:9pt;mso-wrap-distance-top:0;mso-wrap-distance-right:9pt;mso-wrap-distance-bottom:0;mso-position-horizontal:absolute;mso-position-horizontal-relative:text;mso-position-vertical:absolute;mso-position-vertical-relative:text;mso-width-percent:0;mso-width-relative:margin;v-text-anchor:middle" o:gfxdata="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" adj="16332" fillcolor="white [3201]" strokecolor="black [3200]" strokeweight="2pt"/>
             </w:pict>
           </mc:Fallback>
         </mc:AlternateContent>
@@ -21887,8 +21887,6 @@
           </wp:inline>
         </w:drawing>
       </w:r>
-      <w:bookmarkStart w:id="21" w:name="_GoBack"/>
-      <w:bookmarkEnd w:id="21"/>
     </w:p>
     <w:p>
       <w:pPr>
@@ -21897,7 +21895,7 @@
           <w:lang w:eastAsia="en-US" w:bidi="ar-SA"/>
         </w:rPr>
       </w:pPr>
-      <w:bookmarkStart w:id="22" w:name="_Toc527975147"/>
+      <w:bookmarkStart w:id="21" w:name="_Toc527975147"/>
       <w:proofErr w:type="spellStart"/>
       <w:r>
         <w:rPr>
@@ -21948,8 +21946,2231 @@
         </w:rPr>
         <w:t>liệu</w:t>
       </w:r>
+      <w:bookmarkEnd w:id="21"/>
+      <w:proofErr w:type="spellEnd"/>
+    </w:p>
+    <w:p>
+      <w:pPr>
+        <w:rPr>
+          <w:lang w:eastAsia="en-US" w:bidi="ar-SA"/>
+        </w:rPr>
+      </w:pPr>
+      <w:r>
+        <w:rPr>
+          <w:noProof/>
+          <w:lang w:eastAsia="en-US" w:bidi="ar-SA"/>
+        </w:rPr>
+        <mc:AlternateContent>
+          <mc:Choice Requires="wps">
+            <w:drawing>
+              <wp:anchor distT="0" distB="0" distL="114300" distR="114300" simplePos="0" relativeHeight="251694080" behindDoc="0" locked="0" layoutInCell="1" allowOverlap="1" wp14:anchorId="3FFD1858" wp14:editId="40CE4E78">
+                <wp:simplePos x="0" y="0"/>
+                <wp:positionH relativeFrom="column">
+                  <wp:posOffset>-566420</wp:posOffset>
+                </wp:positionH>
+                <wp:positionV relativeFrom="paragraph">
+                  <wp:posOffset>263525</wp:posOffset>
+                </wp:positionV>
+                <wp:extent cx="733425" cy="438150"/>
+                <wp:effectExtent l="0" t="0" r="28575" b="19050"/>
+                <wp:wrapNone/>
+                <wp:docPr id="47" name="Hình Bầu dục 47"/>
+                <wp:cNvGraphicFramePr/>
+                <a:graphic xmlns:a="http://schemas.openxmlformats.org/drawingml/2006/main">
+                  <a:graphicData uri="http://schemas.microsoft.com/office/word/2010/wordprocessingShape">
+                    <wps:wsp>
+                      <wps:cNvSpPr/>
+                      <wps:spPr>
+                        <a:xfrm>
+                          <a:off x="0" y="0"/>
+                          <a:ext cx="733425" cy="438150"/>
+                        </a:xfrm>
+                        <a:prstGeom prst="ellipse">
+                          <a:avLst/>
+                        </a:prstGeom>
+                      </wps:spPr>
+                      <wps:style>
+                        <a:lnRef idx="2">
+                          <a:schemeClr val="dk1"/>
+                        </a:lnRef>
+                        <a:fillRef idx="1">
+                          <a:schemeClr val="lt1"/>
+                        </a:fillRef>
+                        <a:effectRef idx="0">
+                          <a:schemeClr val="dk1"/>
+                        </a:effectRef>
+                        <a:fontRef idx="minor">
+                          <a:schemeClr val="dk1"/>
+                        </a:fontRef>
+                      </wps:style>
+                      <wps:txbx>
+                        <w:txbxContent>
+                          <w:p>
+                            <w:pPr>
+                              <w:jc w:val="center"/>
+                            </w:pPr>
+                            <w:proofErr w:type="spellStart"/>
+                            <w:r>
+                              <w:t>Tên</w:t>
+                            </w:r>
+                            <w:proofErr w:type="spellEnd"/>
+                          </w:p>
+                        </w:txbxContent>
+                      </wps:txbx>
+                      <wps:bodyPr rot="0" spcFirstLastPara="0" vertOverflow="overflow" horzOverflow="overflow" vert="horz" wrap="square" lIns="91440" tIns="45720" rIns="91440" bIns="45720" numCol="1" spcCol="0" rtlCol="0" fromWordArt="0" anchor="ctr" anchorCtr="0" forceAA="0" compatLnSpc="1">
+                        <a:prstTxWarp prst="textNoShape">
+                          <a:avLst/>
+                        </a:prstTxWarp>
+                        <a:noAutofit/>
+                      </wps:bodyPr>
+                    </wps:wsp>
+                  </a:graphicData>
+                </a:graphic>
+              </wp:anchor>
+            </w:drawing>
+          </mc:Choice>
+          <mc:Fallback>
+            <w:pict>
+              <v:oval w14:anchorId="3FFD1858" id="Hình Bầu dục 47" o:spid="_x0000_s1044" style="position:absolute;left:0;text-align:left;margin-left:-44.6pt;margin-top:20.75pt;width:57.75pt;height:34.5pt;z-index:251694080;visibility:visible;mso-wrap-style:square;mso-wrap-distance-left:9pt;mso-wrap-distance-top:0;mso-wrap-distance-right:9pt;mso-wrap-distance-bottom:0;mso-position-horizontal:absolute;mso-position-horizontal-relative:text;mso-position-vertical:absolute;mso-position-vertical-relative:text;v-text-anchor:middle" o:gfxdata="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" fillcolor="white [3201]" strokecolor="black [3200]" strokeweight="2pt">
+                <v:textbox>
+                  <w:txbxContent>
+                    <w:p>
+                      <w:pPr>
+                        <w:jc w:val="center"/>
+                      </w:pPr>
+                      <w:proofErr w:type="spellStart"/>
+                      <w:r>
+                        <w:t>Tên</w:t>
+                      </w:r>
+                      <w:proofErr w:type="spellEnd"/>
+                    </w:p>
+                  </w:txbxContent>
+                </v:textbox>
+              </v:oval>
+            </w:pict>
+          </mc:Fallback>
+        </mc:AlternateContent>
+      </w:r>
+    </w:p>
+    <w:p>
+      <w:pPr>
+        <w:rPr>
+          <w:lang w:eastAsia="en-US" w:bidi="ar-SA"/>
+        </w:rPr>
+      </w:pPr>
+      <w:r>
+        <w:rPr>
+          <w:noProof/>
+          <w:lang w:eastAsia="en-US" w:bidi="ar-SA"/>
+        </w:rPr>
+        <mc:AlternateContent>
+          <mc:Choice Requires="wps">
+            <w:drawing>
+              <wp:anchor distT="0" distB="0" distL="114300" distR="114300" simplePos="0" relativeHeight="251695104" behindDoc="0" locked="0" layoutInCell="1" allowOverlap="1" wp14:anchorId="50BEFE78" wp14:editId="685181D5">
+                <wp:simplePos x="0" y="0"/>
+                <wp:positionH relativeFrom="column">
+                  <wp:posOffset>395605</wp:posOffset>
+                </wp:positionH>
+                <wp:positionV relativeFrom="paragraph">
+                  <wp:posOffset>10795</wp:posOffset>
+                </wp:positionV>
+                <wp:extent cx="762000" cy="428625"/>
+                <wp:effectExtent l="0" t="0" r="19050" b="28575"/>
+                <wp:wrapNone/>
+                <wp:docPr id="48" name="Hình Bầu dục 48"/>
+                <wp:cNvGraphicFramePr/>
+                <a:graphic xmlns:a="http://schemas.openxmlformats.org/drawingml/2006/main">
+                  <a:graphicData uri="http://schemas.microsoft.com/office/word/2010/wordprocessingShape">
+                    <wps:wsp>
+                      <wps:cNvSpPr/>
+                      <wps:spPr>
+                        <a:xfrm>
+                          <a:off x="0" y="0"/>
+                          <a:ext cx="762000" cy="428625"/>
+                        </a:xfrm>
+                        <a:prstGeom prst="ellipse">
+                          <a:avLst/>
+                        </a:prstGeom>
+                      </wps:spPr>
+                      <wps:style>
+                        <a:lnRef idx="2">
+                          <a:schemeClr val="dk1"/>
+                        </a:lnRef>
+                        <a:fillRef idx="1">
+                          <a:schemeClr val="lt1"/>
+                        </a:fillRef>
+                        <a:effectRef idx="0">
+                          <a:schemeClr val="dk1"/>
+                        </a:effectRef>
+                        <a:fontRef idx="minor">
+                          <a:schemeClr val="dk1"/>
+                        </a:fontRef>
+                      </wps:style>
+                      <wps:txbx>
+                        <w:txbxContent>
+                          <w:p>
+                            <w:pPr>
+                              <w:jc w:val="center"/>
+                            </w:pPr>
+                            <w:r>
+                              <w:t>SĐT</w:t>
+                            </w:r>
+                          </w:p>
+                        </w:txbxContent>
+                      </wps:txbx>
+                      <wps:bodyPr rot="0" spcFirstLastPara="0" vertOverflow="overflow" horzOverflow="overflow" vert="horz" wrap="square" lIns="91440" tIns="45720" rIns="91440" bIns="45720" numCol="1" spcCol="0" rtlCol="0" fromWordArt="0" anchor="ctr" anchorCtr="0" forceAA="0" compatLnSpc="1">
+                        <a:prstTxWarp prst="textNoShape">
+                          <a:avLst/>
+                        </a:prstTxWarp>
+                        <a:noAutofit/>
+                      </wps:bodyPr>
+                    </wps:wsp>
+                  </a:graphicData>
+                </a:graphic>
+              </wp:anchor>
+            </w:drawing>
+          </mc:Choice>
+          <mc:Fallback>
+            <w:pict>
+              <v:oval w14:anchorId="50BEFE78" id="Hình Bầu dục 48" o:spid="_x0000_s1045" style="position:absolute;left:0;text-align:left;margin-left:31.15pt;margin-top:.85pt;width:60pt;height:33.75pt;z-index:251695104;visibility:visible;mso-wrap-style:square;mso-wrap-distance-left:9pt;mso-wrap-distance-top:0;mso-wrap-distance-right:9pt;mso-wrap-distance-bottom:0;mso-position-horizontal:absolute;mso-position-horizontal-relative:text;mso-position-vertical:absolute;mso-position-vertical-relative:text;v-text-anchor:middle" o:gfxdata="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" fillcolor="white [3201]" strokecolor="black [3200]" strokeweight="2pt">
+                <v:textbox>
+                  <w:txbxContent>
+                    <w:p>
+                      <w:pPr>
+                        <w:jc w:val="center"/>
+                      </w:pPr>
+                      <w:r>
+                        <w:t>SĐT</w:t>
+                      </w:r>
+                    </w:p>
+                  </w:txbxContent>
+                </v:textbox>
+              </v:oval>
+            </w:pict>
+          </mc:Fallback>
+        </mc:AlternateContent>
+      </w:r>
+      <w:r>
+        <w:rPr>
+          <w:noProof/>
+          <w:lang w:eastAsia="en-US" w:bidi="ar-SA"/>
+        </w:rPr>
+        <mc:AlternateContent>
+          <mc:Choice Requires="wps">
+            <w:drawing>
+              <wp:anchor distT="0" distB="0" distL="114300" distR="114300" simplePos="0" relativeHeight="251697152" behindDoc="0" locked="0" layoutInCell="1" allowOverlap="1" wp14:anchorId="739832D0" wp14:editId="349E1178">
+                <wp:simplePos x="0" y="0"/>
+                <wp:positionH relativeFrom="column">
+                  <wp:posOffset>2633980</wp:posOffset>
+                </wp:positionH>
+                <wp:positionV relativeFrom="paragraph">
+                  <wp:posOffset>10795</wp:posOffset>
+                </wp:positionV>
+                <wp:extent cx="933450" cy="666750"/>
+                <wp:effectExtent l="0" t="0" r="19050" b="19050"/>
+                <wp:wrapNone/>
+                <wp:docPr id="51" name="Hình Bầu dục 51"/>
+                <wp:cNvGraphicFramePr/>
+                <a:graphic xmlns:a="http://schemas.openxmlformats.org/drawingml/2006/main">
+                  <a:graphicData uri="http://schemas.microsoft.com/office/word/2010/wordprocessingShape">
+                    <wps:wsp>
+                      <wps:cNvSpPr/>
+                      <wps:spPr>
+                        <a:xfrm>
+                          <a:off x="0" y="0"/>
+                          <a:ext cx="933450" cy="666750"/>
+                        </a:xfrm>
+                        <a:prstGeom prst="ellipse">
+                          <a:avLst/>
+                        </a:prstGeom>
+                      </wps:spPr>
+                      <wps:style>
+                        <a:lnRef idx="2">
+                          <a:schemeClr val="dk1"/>
+                        </a:lnRef>
+                        <a:fillRef idx="1">
+                          <a:schemeClr val="lt1"/>
+                        </a:fillRef>
+                        <a:effectRef idx="0">
+                          <a:schemeClr val="dk1"/>
+                        </a:effectRef>
+                        <a:fontRef idx="minor">
+                          <a:schemeClr val="dk1"/>
+                        </a:fontRef>
+                      </wps:style>
+                      <wps:txbx>
+                        <w:txbxContent>
+                          <w:p>
+                            <w:pPr>
+                              <w:jc w:val="center"/>
+                            </w:pPr>
+                            <w:proofErr w:type="spellStart"/>
+                            <w:r>
+                              <w:t>Biển</w:t>
+                            </w:r>
+                            <w:proofErr w:type="spellEnd"/>
+                            <w:r>
+                              <w:t xml:space="preserve"> </w:t>
+                            </w:r>
+                            <w:proofErr w:type="spellStart"/>
+                            <w:r>
+                              <w:t>số</w:t>
+                            </w:r>
+                            <w:proofErr w:type="spellEnd"/>
+                            <w:r>
+                              <w:t xml:space="preserve"> </w:t>
+                            </w:r>
+                            <w:proofErr w:type="spellStart"/>
+                            <w:r>
+                              <w:t>xe</w:t>
+                            </w:r>
+                            <w:proofErr w:type="spellEnd"/>
+                          </w:p>
+                        </w:txbxContent>
+                      </wps:txbx>
+                      <wps:bodyPr rot="0" spcFirstLastPara="0" vertOverflow="overflow" horzOverflow="overflow" vert="horz" wrap="square" lIns="91440" tIns="45720" rIns="91440" bIns="45720" numCol="1" spcCol="0" rtlCol="0" fromWordArt="0" anchor="ctr" anchorCtr="0" forceAA="0" compatLnSpc="1">
+                        <a:prstTxWarp prst="textNoShape">
+                          <a:avLst/>
+                        </a:prstTxWarp>
+                        <a:noAutofit/>
+                      </wps:bodyPr>
+                    </wps:wsp>
+                  </a:graphicData>
+                </a:graphic>
+                <wp14:sizeRelV relativeFrom="margin">
+                  <wp14:pctHeight>0</wp14:pctHeight>
+                </wp14:sizeRelV>
+              </wp:anchor>
+            </w:drawing>
+          </mc:Choice>
+          <mc:Fallback>
+            <w:pict>
+              <v:oval w14:anchorId="739832D0" id="Hình Bầu dục 51" o:spid="_x0000_s1046" style="position:absolute;left:0;text-align:left;margin-left:207.4pt;margin-top:.85pt;width:73.5pt;height:52.5pt;z-index:251697152;visibility:visible;mso-wrap-style:square;mso-height-percent:0;mso-wrap-distance-left:9pt;mso-wrap-distance-top:0;mso-wrap-distance-right:9pt;mso-wrap-distance-bottom:0;mso-position-horizontal:absolute;mso-position-horizontal-relative:text;mso-position-vertical:absolute;mso-position-vertical-relative:text;mso-height-percent:0;mso-height-relative:margin;v-text-anchor:middle" o:gfxdata="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" fillcolor="white [3201]" strokecolor="black [3200]" strokeweight="2pt">
+                <v:textbox>
+                  <w:txbxContent>
+                    <w:p>
+                      <w:pPr>
+                        <w:jc w:val="center"/>
+                      </w:pPr>
+                      <w:proofErr w:type="spellStart"/>
+                      <w:r>
+                        <w:t>Biển</w:t>
+                      </w:r>
+                      <w:proofErr w:type="spellEnd"/>
+                      <w:r>
+                        <w:t xml:space="preserve"> </w:t>
+                      </w:r>
+                      <w:proofErr w:type="spellStart"/>
+                      <w:r>
+                        <w:t>số</w:t>
+                      </w:r>
+                      <w:proofErr w:type="spellEnd"/>
+                      <w:r>
+                        <w:t xml:space="preserve"> </w:t>
+                      </w:r>
+                      <w:proofErr w:type="spellStart"/>
+                      <w:r>
+                        <w:t>xe</w:t>
+                      </w:r>
+                      <w:proofErr w:type="spellEnd"/>
+                    </w:p>
+                  </w:txbxContent>
+                </v:textbox>
+              </v:oval>
+            </w:pict>
+          </mc:Fallback>
+        </mc:AlternateContent>
+      </w:r>
+      <w:r>
+        <w:rPr>
+          <w:noProof/>
+          <w:lang w:eastAsia="en-US" w:bidi="ar-SA"/>
+        </w:rPr>
+        <mc:AlternateContent>
+          <mc:Choice Requires="wps">
+            <w:drawing>
+              <wp:anchor distT="0" distB="0" distL="114300" distR="114300" simplePos="0" relativeHeight="251698176" behindDoc="0" locked="0" layoutInCell="1" allowOverlap="1" wp14:anchorId="0E417995" wp14:editId="140D0670">
+                <wp:simplePos x="0" y="0"/>
+                <wp:positionH relativeFrom="column">
+                  <wp:posOffset>3900805</wp:posOffset>
+                </wp:positionH>
+                <wp:positionV relativeFrom="paragraph">
+                  <wp:posOffset>10795</wp:posOffset>
+                </wp:positionV>
+                <wp:extent cx="1066800" cy="619125"/>
+                <wp:effectExtent l="0" t="0" r="19050" b="28575"/>
+                <wp:wrapNone/>
+                <wp:docPr id="52" name="Hình Bầu dục 52"/>
+                <wp:cNvGraphicFramePr/>
+                <a:graphic xmlns:a="http://schemas.openxmlformats.org/drawingml/2006/main">
+                  <a:graphicData uri="http://schemas.microsoft.com/office/word/2010/wordprocessingShape">
+                    <wps:wsp>
+                      <wps:cNvSpPr/>
+                      <wps:spPr>
+                        <a:xfrm>
+                          <a:off x="0" y="0"/>
+                          <a:ext cx="1066800" cy="619125"/>
+                        </a:xfrm>
+                        <a:prstGeom prst="ellipse">
+                          <a:avLst/>
+                        </a:prstGeom>
+                      </wps:spPr>
+                      <wps:style>
+                        <a:lnRef idx="2">
+                          <a:schemeClr val="dk1"/>
+                        </a:lnRef>
+                        <a:fillRef idx="1">
+                          <a:schemeClr val="lt1"/>
+                        </a:fillRef>
+                        <a:effectRef idx="0">
+                          <a:schemeClr val="dk1"/>
+                        </a:effectRef>
+                        <a:fontRef idx="minor">
+                          <a:schemeClr val="dk1"/>
+                        </a:fontRef>
+                      </wps:style>
+                      <wps:txbx>
+                        <w:txbxContent>
+                          <w:p>
+                            <w:pPr>
+                              <w:jc w:val="center"/>
+                            </w:pPr>
+                            <w:r>
+                              <w:t>TKNH</w:t>
+                            </w:r>
+                          </w:p>
+                        </w:txbxContent>
+                      </wps:txbx>
+                      <wps:bodyPr rot="0" spcFirstLastPara="0" vertOverflow="overflow" horzOverflow="overflow" vert="horz" wrap="square" lIns="91440" tIns="45720" rIns="91440" bIns="45720" numCol="1" spcCol="0" rtlCol="0" fromWordArt="0" anchor="ctr" anchorCtr="0" forceAA="0" compatLnSpc="1">
+                        <a:prstTxWarp prst="textNoShape">
+                          <a:avLst/>
+                        </a:prstTxWarp>
+                        <a:noAutofit/>
+                      </wps:bodyPr>
+                    </wps:wsp>
+                  </a:graphicData>
+                </a:graphic>
+              </wp:anchor>
+            </w:drawing>
+          </mc:Choice>
+          <mc:Fallback>
+            <w:pict>
+              <v:oval w14:anchorId="0E417995" id="Hình Bầu dục 52" o:spid="_x0000_s1047" style="position:absolute;left:0;text-align:left;margin-left:307.15pt;margin-top:.85pt;width:84pt;height:48.75pt;z-index:251698176;visibility:visible;mso-wrap-style:square;mso-wrap-distance-left:9pt;mso-wrap-distance-top:0;mso-wrap-distance-right:9pt;mso-wrap-distance-bottom:0;mso-position-horizontal:absolute;mso-position-horizontal-relative:text;mso-position-vertical:absolute;mso-position-vertical-relative:text;v-text-anchor:middle" o:gfxdata="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" fillcolor="white [3201]" strokecolor="black [3200]" strokeweight="2pt">
+                <v:textbox>
+                  <w:txbxContent>
+                    <w:p>
+                      <w:pPr>
+                        <w:jc w:val="center"/>
+                      </w:pPr>
+                      <w:r>
+                        <w:t>TKNH</w:t>
+                      </w:r>
+                    </w:p>
+                  </w:txbxContent>
+                </v:textbox>
+              </v:oval>
+            </w:pict>
+          </mc:Fallback>
+        </mc:AlternateContent>
+      </w:r>
+      <w:r>
+        <w:rPr>
+          <w:noProof/>
+          <w:lang w:eastAsia="en-US" w:bidi="ar-SA"/>
+        </w:rPr>
+        <mc:AlternateContent>
+          <mc:Choice Requires="wps">
+            <w:drawing>
+              <wp:anchor distT="0" distB="0" distL="114300" distR="114300" simplePos="0" relativeHeight="251696128" behindDoc="0" locked="0" layoutInCell="1" allowOverlap="1" wp14:anchorId="2B898CD5" wp14:editId="56751233">
+                <wp:simplePos x="0" y="0"/>
+                <wp:positionH relativeFrom="column">
+                  <wp:posOffset>1481455</wp:posOffset>
+                </wp:positionH>
+                <wp:positionV relativeFrom="paragraph">
+                  <wp:posOffset>10795</wp:posOffset>
+                </wp:positionV>
+                <wp:extent cx="895350" cy="457200"/>
+                <wp:effectExtent l="0" t="0" r="19050" b="19050"/>
+                <wp:wrapNone/>
+                <wp:docPr id="50" name="Hình Bầu dục 50"/>
+                <wp:cNvGraphicFramePr/>
+                <a:graphic xmlns:a="http://schemas.openxmlformats.org/drawingml/2006/main">
+                  <a:graphicData uri="http://schemas.microsoft.com/office/word/2010/wordprocessingShape">
+                    <wps:wsp>
+                      <wps:cNvSpPr/>
+                      <wps:spPr>
+                        <a:xfrm>
+                          <a:off x="0" y="0"/>
+                          <a:ext cx="895350" cy="457200"/>
+                        </a:xfrm>
+                        <a:prstGeom prst="ellipse">
+                          <a:avLst/>
+                        </a:prstGeom>
+                      </wps:spPr>
+                      <wps:style>
+                        <a:lnRef idx="2">
+                          <a:schemeClr val="dk1"/>
+                        </a:lnRef>
+                        <a:fillRef idx="1">
+                          <a:schemeClr val="lt1"/>
+                        </a:fillRef>
+                        <a:effectRef idx="0">
+                          <a:schemeClr val="dk1"/>
+                        </a:effectRef>
+                        <a:fontRef idx="minor">
+                          <a:schemeClr val="dk1"/>
+                        </a:fontRef>
+                      </wps:style>
+                      <wps:txbx>
+                        <w:txbxContent>
+                          <w:p>
+                            <w:pPr>
+                              <w:jc w:val="center"/>
+                            </w:pPr>
+                            <w:r>
+                              <w:t>Email</w:t>
+                            </w:r>
+                          </w:p>
+                        </w:txbxContent>
+                      </wps:txbx>
+                      <wps:bodyPr rot="0" spcFirstLastPara="0" vertOverflow="overflow" horzOverflow="overflow" vert="horz" wrap="square" lIns="91440" tIns="45720" rIns="91440" bIns="45720" numCol="1" spcCol="0" rtlCol="0" fromWordArt="0" anchor="ctr" anchorCtr="0" forceAA="0" compatLnSpc="1">
+                        <a:prstTxWarp prst="textNoShape">
+                          <a:avLst/>
+                        </a:prstTxWarp>
+                        <a:noAutofit/>
+                      </wps:bodyPr>
+                    </wps:wsp>
+                  </a:graphicData>
+                </a:graphic>
+              </wp:anchor>
+            </w:drawing>
+          </mc:Choice>
+          <mc:Fallback>
+            <w:pict>
+              <v:oval w14:anchorId="2B898CD5" id="Hình Bầu dục 50" o:spid="_x0000_s1048" style="position:absolute;left:0;text-align:left;margin-left:116.65pt;margin-top:.85pt;width:70.5pt;height:36pt;z-index:251696128;visibility:visible;mso-wrap-style:square;mso-wrap-distance-left:9pt;mso-wrap-distance-top:0;mso-wrap-distance-right:9pt;mso-wrap-distance-bottom:0;mso-position-horizontal:absolute;mso-position-horizontal-relative:text;mso-position-vertical:absolute;mso-position-vertical-relative:text;v-text-anchor:middle" o:gfxdata="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" fillcolor="white [3201]" strokecolor="black [3200]" strokeweight="2pt">
+                <v:textbox>
+                  <w:txbxContent>
+                    <w:p>
+                      <w:pPr>
+                        <w:jc w:val="center"/>
+                      </w:pPr>
+                      <w:r>
+                        <w:t>Email</w:t>
+                      </w:r>
+                    </w:p>
+                  </w:txbxContent>
+                </v:textbox>
+              </v:oval>
+            </w:pict>
+          </mc:Fallback>
+        </mc:AlternateContent>
+      </w:r>
+    </w:p>
+    <w:p>
+      <w:pPr>
+        <w:rPr>
+          <w:lang w:eastAsia="en-US" w:bidi="ar-SA"/>
+        </w:rPr>
+      </w:pPr>
+      <w:r>
+        <w:rPr>
+          <w:noProof/>
+          <w:lang w:eastAsia="en-US" w:bidi="ar-SA"/>
+        </w:rPr>
+        <mc:AlternateContent>
+          <mc:Choice Requires="wps">
+            <w:drawing>
+              <wp:anchor distT="0" distB="0" distL="114300" distR="114300" simplePos="0" relativeHeight="251701248" behindDoc="0" locked="0" layoutInCell="1" allowOverlap="1" wp14:anchorId="77E3DC47" wp14:editId="762F011B">
+                <wp:simplePos x="0" y="0"/>
+                <wp:positionH relativeFrom="column">
+                  <wp:posOffset>1976755</wp:posOffset>
+                </wp:positionH>
+                <wp:positionV relativeFrom="paragraph">
+                  <wp:posOffset>234950</wp:posOffset>
+                </wp:positionV>
+                <wp:extent cx="28575" cy="704850"/>
+                <wp:effectExtent l="0" t="0" r="28575" b="19050"/>
+                <wp:wrapNone/>
+                <wp:docPr id="55" name="Đường nối Thẳng 55"/>
+                <wp:cNvGraphicFramePr/>
+                <a:graphic xmlns:a="http://schemas.openxmlformats.org/drawingml/2006/main">
+                  <a:graphicData uri="http://schemas.microsoft.com/office/word/2010/wordprocessingShape">
+                    <wps:wsp>
+                      <wps:cNvCnPr/>
+                      <wps:spPr>
+                        <a:xfrm>
+                          <a:off x="0" y="0"/>
+                          <a:ext cx="28575" cy="704850"/>
+                        </a:xfrm>
+                        <a:prstGeom prst="line">
+                          <a:avLst/>
+                        </a:prstGeom>
+                        <a:ln>
+                          <a:solidFill>
+                            <a:schemeClr val="tx1"/>
+                          </a:solidFill>
+                        </a:ln>
+                      </wps:spPr>
+                      <wps:style>
+                        <a:lnRef idx="1">
+                          <a:schemeClr val="accent1"/>
+                        </a:lnRef>
+                        <a:fillRef idx="0">
+                          <a:schemeClr val="accent1"/>
+                        </a:fillRef>
+                        <a:effectRef idx="0">
+                          <a:schemeClr val="accent1"/>
+                        </a:effectRef>
+                        <a:fontRef idx="minor">
+                          <a:schemeClr val="tx1"/>
+                        </a:fontRef>
+                      </wps:style>
+                      <wps:bodyPr/>
+                    </wps:wsp>
+                  </a:graphicData>
+                </a:graphic>
+              </wp:anchor>
+            </w:drawing>
+          </mc:Choice>
+          <mc:Fallback>
+            <w:pict>
+              <v:line w14:anchorId="4F678509" id="Đường nối Thẳng 55" o:spid="_x0000_s1026" style="position:absolute;z-index:251701248;visibility:visible;mso-wrap-style:square;mso-wrap-distance-left:9pt;mso-wrap-distance-top:0;mso-wrap-distance-right:9pt;mso-wrap-distance-bottom:0;mso-position-horizontal:absolute;mso-position-horizontal-relative:text;mso-position-vertical:absolute;mso-position-vertical-relative:text" from="155.65pt,18.5pt" to="157.9pt,74pt" o:gfxdata="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" strokecolor="black [3213]"/>
+            </w:pict>
+          </mc:Fallback>
+        </mc:AlternateContent>
+      </w:r>
+      <w:r>
+        <w:rPr>
+          <w:noProof/>
+          <w:lang w:eastAsia="en-US" w:bidi="ar-SA"/>
+        </w:rPr>
+        <mc:AlternateContent>
+          <mc:Choice Requires="wps">
+            <w:drawing>
+              <wp:anchor distT="0" distB="0" distL="114300" distR="114300" simplePos="0" relativeHeight="251700224" behindDoc="0" locked="0" layoutInCell="1" allowOverlap="1" wp14:anchorId="52DE9DF5" wp14:editId="06FB7BC8">
+                <wp:simplePos x="0" y="0"/>
+                <wp:positionH relativeFrom="column">
+                  <wp:posOffset>776605</wp:posOffset>
+                </wp:positionH>
+                <wp:positionV relativeFrom="paragraph">
+                  <wp:posOffset>196850</wp:posOffset>
+                </wp:positionV>
+                <wp:extent cx="1200150" cy="733425"/>
+                <wp:effectExtent l="0" t="0" r="19050" b="28575"/>
+                <wp:wrapNone/>
+                <wp:docPr id="54" name="Đường nối Thẳng 54"/>
+                <wp:cNvGraphicFramePr/>
+                <a:graphic xmlns:a="http://schemas.openxmlformats.org/drawingml/2006/main">
+                  <a:graphicData uri="http://schemas.microsoft.com/office/word/2010/wordprocessingShape">
+                    <wps:wsp>
+                      <wps:cNvCnPr/>
+                      <wps:spPr>
+                        <a:xfrm>
+                          <a:off x="0" y="0"/>
+                          <a:ext cx="1200150" cy="733425"/>
+                        </a:xfrm>
+                        <a:prstGeom prst="line">
+                          <a:avLst/>
+                        </a:prstGeom>
+                        <a:ln>
+                          <a:solidFill>
+                            <a:schemeClr val="tx1"/>
+                          </a:solidFill>
+                        </a:ln>
+                      </wps:spPr>
+                      <wps:style>
+                        <a:lnRef idx="1">
+                          <a:schemeClr val="accent1"/>
+                        </a:lnRef>
+                        <a:fillRef idx="0">
+                          <a:schemeClr val="accent1"/>
+                        </a:fillRef>
+                        <a:effectRef idx="0">
+                          <a:schemeClr val="accent1"/>
+                        </a:effectRef>
+                        <a:fontRef idx="minor">
+                          <a:schemeClr val="tx1"/>
+                        </a:fontRef>
+                      </wps:style>
+                      <wps:bodyPr/>
+                    </wps:wsp>
+                  </a:graphicData>
+                </a:graphic>
+              </wp:anchor>
+            </w:drawing>
+          </mc:Choice>
+          <mc:Fallback>
+            <w:pict>
+              <v:line w14:anchorId="5C7C2AEE" id="Đường nối Thẳng 54" o:spid="_x0000_s1026" style="position:absolute;z-index:251700224;visibility:visible;mso-wrap-style:square;mso-wrap-distance-left:9pt;mso-wrap-distance-top:0;mso-wrap-distance-right:9pt;mso-wrap-distance-bottom:0;mso-position-horizontal:absolute;mso-position-horizontal-relative:text;mso-position-vertical:absolute;mso-position-vertical-relative:text" from="61.15pt,15.5pt" to="155.65pt,73.25pt" o:gfxdata="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" strokecolor="black [3213]"/>
+            </w:pict>
+          </mc:Fallback>
+        </mc:AlternateContent>
+      </w:r>
+      <w:r>
+        <w:rPr>
+          <w:noProof/>
+          <w:lang w:eastAsia="en-US" w:bidi="ar-SA"/>
+        </w:rPr>
+        <mc:AlternateContent>
+          <mc:Choice Requires="wps">
+            <w:drawing>
+              <wp:anchor distT="0" distB="0" distL="114300" distR="114300" simplePos="0" relativeHeight="251699200" behindDoc="0" locked="0" layoutInCell="1" allowOverlap="1" wp14:anchorId="2BD98770" wp14:editId="2571EE46">
+                <wp:simplePos x="0" y="0"/>
+                <wp:positionH relativeFrom="column">
+                  <wp:posOffset>-204471</wp:posOffset>
+                </wp:positionH>
+                <wp:positionV relativeFrom="paragraph">
+                  <wp:posOffset>206375</wp:posOffset>
+                </wp:positionV>
+                <wp:extent cx="2219325" cy="733425"/>
+                <wp:effectExtent l="0" t="0" r="28575" b="28575"/>
+                <wp:wrapNone/>
+                <wp:docPr id="53" name="Đường nối Thẳng 53"/>
+                <wp:cNvGraphicFramePr/>
+                <a:graphic xmlns:a="http://schemas.openxmlformats.org/drawingml/2006/main">
+                  <a:graphicData uri="http://schemas.microsoft.com/office/word/2010/wordprocessingShape">
+                    <wps:wsp>
+                      <wps:cNvCnPr/>
+                      <wps:spPr>
+                        <a:xfrm>
+                          <a:off x="0" y="0"/>
+                          <a:ext cx="2219325" cy="733425"/>
+                        </a:xfrm>
+                        <a:prstGeom prst="line">
+                          <a:avLst/>
+                        </a:prstGeom>
+                        <a:ln/>
+                      </wps:spPr>
+                      <wps:style>
+                        <a:lnRef idx="1">
+                          <a:schemeClr val="dk1"/>
+                        </a:lnRef>
+                        <a:fillRef idx="0">
+                          <a:schemeClr val="dk1"/>
+                        </a:fillRef>
+                        <a:effectRef idx="0">
+                          <a:schemeClr val="dk1"/>
+                        </a:effectRef>
+                        <a:fontRef idx="minor">
+                          <a:schemeClr val="tx1"/>
+                        </a:fontRef>
+                      </wps:style>
+                      <wps:bodyPr/>
+                    </wps:wsp>
+                  </a:graphicData>
+                </a:graphic>
+              </wp:anchor>
+            </w:drawing>
+          </mc:Choice>
+          <mc:Fallback>
+            <w:pict>
+              <v:line w14:anchorId="014DB0D0" id="Đường nối Thẳng 53" o:spid="_x0000_s1026" style="position:absolute;z-index:251699200;visibility:visible;mso-wrap-style:square;mso-wrap-distance-left:9pt;mso-wrap-distance-top:0;mso-wrap-distance-right:9pt;mso-wrap-distance-bottom:0;mso-position-horizontal:absolute;mso-position-horizontal-relative:text;mso-position-vertical:absolute;mso-position-vertical-relative:text" from="-16.1pt,16.25pt" to="158.65pt,74pt" o:gfxdata="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" strokecolor="black [3040]"/>
+            </w:pict>
+          </mc:Fallback>
+        </mc:AlternateContent>
+      </w:r>
+    </w:p>
+    <w:p>
+      <w:pPr>
+        <w:rPr>
+          <w:lang w:eastAsia="en-US" w:bidi="ar-SA"/>
+        </w:rPr>
+      </w:pPr>
+      <w:r>
+        <w:rPr>
+          <w:noProof/>
+          <w:lang w:eastAsia="en-US" w:bidi="ar-SA"/>
+        </w:rPr>
+        <mc:AlternateContent>
+          <mc:Choice Requires="wps">
+            <w:drawing>
+              <wp:anchor distT="0" distB="0" distL="114300" distR="114300" simplePos="0" relativeHeight="251703296" behindDoc="0" locked="0" layoutInCell="1" allowOverlap="1" wp14:anchorId="389898FF" wp14:editId="0DFDA8E3">
+                <wp:simplePos x="0" y="0"/>
+                <wp:positionH relativeFrom="column">
+                  <wp:posOffset>1995805</wp:posOffset>
+                </wp:positionH>
+                <wp:positionV relativeFrom="paragraph">
+                  <wp:posOffset>106045</wp:posOffset>
+                </wp:positionV>
+                <wp:extent cx="2466975" cy="561975"/>
+                <wp:effectExtent l="0" t="0" r="28575" b="28575"/>
+                <wp:wrapNone/>
+                <wp:docPr id="57" name="Đường nối Thẳng 57"/>
+                <wp:cNvGraphicFramePr/>
+                <a:graphic xmlns:a="http://schemas.openxmlformats.org/drawingml/2006/main">
+                  <a:graphicData uri="http://schemas.microsoft.com/office/word/2010/wordprocessingShape">
+                    <wps:wsp>
+                      <wps:cNvCnPr/>
+                      <wps:spPr>
+                        <a:xfrm flipH="1">
+                          <a:off x="0" y="0"/>
+                          <a:ext cx="2466975" cy="561975"/>
+                        </a:xfrm>
+                        <a:prstGeom prst="line">
+                          <a:avLst/>
+                        </a:prstGeom>
+                        <a:ln>
+                          <a:solidFill>
+                            <a:schemeClr val="tx1"/>
+                          </a:solidFill>
+                        </a:ln>
+                      </wps:spPr>
+                      <wps:style>
+                        <a:lnRef idx="1">
+                          <a:schemeClr val="accent1"/>
+                        </a:lnRef>
+                        <a:fillRef idx="0">
+                          <a:schemeClr val="accent1"/>
+                        </a:fillRef>
+                        <a:effectRef idx="0">
+                          <a:schemeClr val="accent1"/>
+                        </a:effectRef>
+                        <a:fontRef idx="minor">
+                          <a:schemeClr val="tx1"/>
+                        </a:fontRef>
+                      </wps:style>
+                      <wps:bodyPr/>
+                    </wps:wsp>
+                  </a:graphicData>
+                </a:graphic>
+              </wp:anchor>
+            </w:drawing>
+          </mc:Choice>
+          <mc:Fallback>
+            <w:pict>
+              <v:line w14:anchorId="3FD1E6C0" id="Đường nối Thẳng 57" o:spid="_x0000_s1026" style="position:absolute;flip:x;z-index:251703296;visibility:visible;mso-wrap-style:square;mso-wrap-distance-left:9pt;mso-wrap-distance-top:0;mso-wrap-distance-right:9pt;mso-wrap-distance-bottom:0;mso-position-horizontal:absolute;mso-position-horizontal-relative:text;mso-position-vertical:absolute;mso-position-vertical-relative:text" from="157.15pt,8.35pt" to="351.4pt,52.6pt" o:gfxdata="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" strokecolor="black [3213]"/>
+            </w:pict>
+          </mc:Fallback>
+        </mc:AlternateContent>
+      </w:r>
+      <w:r>
+        <w:rPr>
+          <w:noProof/>
+          <w:lang w:eastAsia="en-US" w:bidi="ar-SA"/>
+        </w:rPr>
+        <mc:AlternateContent>
+          <mc:Choice Requires="wps">
+            <w:drawing>
+              <wp:anchor distT="0" distB="0" distL="114300" distR="114300" simplePos="0" relativeHeight="251702272" behindDoc="0" locked="0" layoutInCell="1" allowOverlap="1" wp14:anchorId="1239BBFD" wp14:editId="2060600C">
+                <wp:simplePos x="0" y="0"/>
+                <wp:positionH relativeFrom="column">
+                  <wp:posOffset>1995805</wp:posOffset>
+                </wp:positionH>
+                <wp:positionV relativeFrom="paragraph">
+                  <wp:posOffset>163195</wp:posOffset>
+                </wp:positionV>
+                <wp:extent cx="942975" cy="504825"/>
+                <wp:effectExtent l="0" t="0" r="28575" b="28575"/>
+                <wp:wrapNone/>
+                <wp:docPr id="56" name="Đường nối Thẳng 56"/>
+                <wp:cNvGraphicFramePr/>
+                <a:graphic xmlns:a="http://schemas.openxmlformats.org/drawingml/2006/main">
+                  <a:graphicData uri="http://schemas.microsoft.com/office/word/2010/wordprocessingShape">
+                    <wps:wsp>
+                      <wps:cNvCnPr/>
+                      <wps:spPr>
+                        <a:xfrm flipH="1">
+                          <a:off x="0" y="0"/>
+                          <a:ext cx="942975" cy="504825"/>
+                        </a:xfrm>
+                        <a:prstGeom prst="line">
+                          <a:avLst/>
+                        </a:prstGeom>
+                        <a:ln>
+                          <a:solidFill>
+                            <a:schemeClr val="tx1"/>
+                          </a:solidFill>
+                        </a:ln>
+                      </wps:spPr>
+                      <wps:style>
+                        <a:lnRef idx="1">
+                          <a:schemeClr val="accent1"/>
+                        </a:lnRef>
+                        <a:fillRef idx="0">
+                          <a:schemeClr val="accent1"/>
+                        </a:fillRef>
+                        <a:effectRef idx="0">
+                          <a:schemeClr val="accent1"/>
+                        </a:effectRef>
+                        <a:fontRef idx="minor">
+                          <a:schemeClr val="tx1"/>
+                        </a:fontRef>
+                      </wps:style>
+                      <wps:bodyPr/>
+                    </wps:wsp>
+                  </a:graphicData>
+                </a:graphic>
+              </wp:anchor>
+            </w:drawing>
+          </mc:Choice>
+          <mc:Fallback>
+            <w:pict>
+              <v:line w14:anchorId="71B00D6E" id="Đường nối Thẳng 56" o:spid="_x0000_s1026" style="position:absolute;flip:x;z-index:251702272;visibility:visible;mso-wrap-style:square;mso-wrap-distance-left:9pt;mso-wrap-distance-top:0;mso-wrap-distance-right:9pt;mso-wrap-distance-bottom:0;mso-position-horizontal:absolute;mso-position-horizontal-relative:text;mso-position-vertical:absolute;mso-position-vertical-relative:text" from="157.15pt,12.85pt" to="231.4pt,52.6pt" o:gfxdata="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" strokecolor="black [3213]"/>
+            </w:pict>
+          </mc:Fallback>
+        </mc:AlternateContent>
+      </w:r>
+    </w:p>
+    <w:p>
+      <w:pPr>
+        <w:rPr>
+          <w:lang w:eastAsia="en-US" w:bidi="ar-SA"/>
+        </w:rPr>
+      </w:pPr>
+    </w:p>
+    <w:p>
+      <w:pPr>
+        <w:rPr>
+          <w:lang w:eastAsia="en-US" w:bidi="ar-SA"/>
+        </w:rPr>
+      </w:pPr>
+      <w:r>
+        <w:rPr>
+          <w:noProof/>
+          <w:lang w:eastAsia="en-US" w:bidi="ar-SA"/>
+        </w:rPr>
+        <mc:AlternateContent>
+          <mc:Choice Requires="wps">
+            <w:drawing>
+              <wp:anchor distT="0" distB="0" distL="114300" distR="114300" simplePos="0" relativeHeight="251693056" behindDoc="0" locked="0" layoutInCell="1" allowOverlap="1" wp14:anchorId="0FA1F822" wp14:editId="0B8A380C">
+                <wp:simplePos x="0" y="0"/>
+                <wp:positionH relativeFrom="column">
+                  <wp:posOffset>1471930</wp:posOffset>
+                </wp:positionH>
+                <wp:positionV relativeFrom="paragraph">
+                  <wp:posOffset>153670</wp:posOffset>
+                </wp:positionV>
+                <wp:extent cx="1152525" cy="571500"/>
+                <wp:effectExtent l="0" t="0" r="28575" b="19050"/>
+                <wp:wrapNone/>
+                <wp:docPr id="46" name="Lưu đồ: Tiến trình 46"/>
+                <wp:cNvGraphicFramePr/>
+                <a:graphic xmlns:a="http://schemas.openxmlformats.org/drawingml/2006/main">
+                  <a:graphicData uri="http://schemas.microsoft.com/office/word/2010/wordprocessingShape">
+                    <wps:wsp>
+                      <wps:cNvSpPr/>
+                      <wps:spPr>
+                        <a:xfrm>
+                          <a:off x="0" y="0"/>
+                          <a:ext cx="1152525" cy="571500"/>
+                        </a:xfrm>
+                        <a:prstGeom prst="flowChartProcess">
+                          <a:avLst/>
+                        </a:prstGeom>
+                      </wps:spPr>
+                      <wps:style>
+                        <a:lnRef idx="2">
+                          <a:schemeClr val="dk1"/>
+                        </a:lnRef>
+                        <a:fillRef idx="1">
+                          <a:schemeClr val="lt1"/>
+                        </a:fillRef>
+                        <a:effectRef idx="0">
+                          <a:schemeClr val="dk1"/>
+                        </a:effectRef>
+                        <a:fontRef idx="minor">
+                          <a:schemeClr val="dk1"/>
+                        </a:fontRef>
+                      </wps:style>
+                      <wps:txbx>
+                        <w:txbxContent>
+                          <w:p>
+                            <w:pPr>
+                              <w:jc w:val="center"/>
+                            </w:pPr>
+                            <w:r>
+                              <w:t>User</w:t>
+                            </w:r>
+                          </w:p>
+                        </w:txbxContent>
+                      </wps:txbx>
+                      <wps:bodyPr rot="0" spcFirstLastPara="0" vertOverflow="overflow" horzOverflow="overflow" vert="horz" wrap="square" lIns="91440" tIns="45720" rIns="91440" bIns="45720" numCol="1" spcCol="0" rtlCol="0" fromWordArt="0" anchor="ctr" anchorCtr="0" forceAA="0" compatLnSpc="1">
+                        <a:prstTxWarp prst="textNoShape">
+                          <a:avLst/>
+                        </a:prstTxWarp>
+                        <a:noAutofit/>
+                      </wps:bodyPr>
+                    </wps:wsp>
+                  </a:graphicData>
+                </a:graphic>
+              </wp:anchor>
+            </w:drawing>
+          </mc:Choice>
+          <mc:Fallback>
+            <w:pict>
+              <v:shape w14:anchorId="0FA1F822" id="Lưu đồ: Tiến trình 46" o:spid="_x0000_s1049" type="#_x0000_t109" style="position:absolute;left:0;text-align:left;margin-left:115.9pt;margin-top:12.1pt;width:90.75pt;height:45pt;z-index:251693056;visibility:visible;mso-wrap-style:square;mso-wrap-distance-left:9pt;mso-wrap-distance-top:0;mso-wrap-distance-right:9pt;mso-wrap-distance-bottom:0;mso-position-horizontal:absolute;mso-position-horizontal-relative:text;mso-position-vertical:absolute;mso-position-vertical-relative:text;v-text-anchor:middle" o:gfxdata="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" fillcolor="white [3201]" strokecolor="black [3200]" strokeweight="2pt">
+                <v:textbox>
+                  <w:txbxContent>
+                    <w:p>
+                      <w:pPr>
+                        <w:jc w:val="center"/>
+                      </w:pPr>
+                      <w:r>
+                        <w:t>User</w:t>
+                      </w:r>
+                    </w:p>
+                  </w:txbxContent>
+                </v:textbox>
+              </v:shape>
+            </w:pict>
+          </mc:Fallback>
+        </mc:AlternateContent>
+      </w:r>
+    </w:p>
+    <w:p>
+      <w:pPr>
+        <w:rPr>
+          <w:lang w:eastAsia="en-US" w:bidi="ar-SA"/>
+        </w:rPr>
+      </w:pPr>
+    </w:p>
+    <w:p>
+      <w:pPr>
+        <w:rPr>
+          <w:lang w:eastAsia="en-US" w:bidi="ar-SA"/>
+        </w:rPr>
+      </w:pPr>
+      <w:r>
+        <w:rPr>
+          <w:noProof/>
+          <w:lang w:eastAsia="en-US" w:bidi="ar-SA"/>
+        </w:rPr>
+        <mc:AlternateContent>
+          <mc:Choice Requires="wps">
+            <w:drawing>
+              <wp:anchor distT="0" distB="0" distL="114300" distR="114300" simplePos="0" relativeHeight="251713536" behindDoc="0" locked="0" layoutInCell="1" allowOverlap="1" wp14:anchorId="459A0E7F" wp14:editId="3A501D01">
+                <wp:simplePos x="0" y="0"/>
+                <wp:positionH relativeFrom="column">
+                  <wp:posOffset>1957705</wp:posOffset>
+                </wp:positionH>
+                <wp:positionV relativeFrom="paragraph">
+                  <wp:posOffset>248920</wp:posOffset>
+                </wp:positionV>
+                <wp:extent cx="0" cy="714375"/>
+                <wp:effectExtent l="0" t="0" r="38100" b="28575"/>
+                <wp:wrapNone/>
+                <wp:docPr id="69" name="Đường nối Thẳng 69"/>
+                <wp:cNvGraphicFramePr/>
+                <a:graphic xmlns:a="http://schemas.openxmlformats.org/drawingml/2006/main">
+                  <a:graphicData uri="http://schemas.microsoft.com/office/word/2010/wordprocessingShape">
+                    <wps:wsp>
+                      <wps:cNvCnPr/>
+                      <wps:spPr>
+                        <a:xfrm>
+                          <a:off x="0" y="0"/>
+                          <a:ext cx="0" cy="714375"/>
+                        </a:xfrm>
+                        <a:prstGeom prst="line">
+                          <a:avLst/>
+                        </a:prstGeom>
+                        <a:ln>
+                          <a:solidFill>
+                            <a:schemeClr val="tx1"/>
+                          </a:solidFill>
+                        </a:ln>
+                      </wps:spPr>
+                      <wps:style>
+                        <a:lnRef idx="1">
+                          <a:schemeClr val="accent1"/>
+                        </a:lnRef>
+                        <a:fillRef idx="0">
+                          <a:schemeClr val="accent1"/>
+                        </a:fillRef>
+                        <a:effectRef idx="0">
+                          <a:schemeClr val="accent1"/>
+                        </a:effectRef>
+                        <a:fontRef idx="minor">
+                          <a:schemeClr val="tx1"/>
+                        </a:fontRef>
+                      </wps:style>
+                      <wps:bodyPr/>
+                    </wps:wsp>
+                  </a:graphicData>
+                </a:graphic>
+              </wp:anchor>
+            </w:drawing>
+          </mc:Choice>
+          <mc:Fallback>
+            <w:pict>
+              <v:line w14:anchorId="37FF02BB" id="Đường nối Thẳng 69" o:spid="_x0000_s1026" style="position:absolute;z-index:251713536;visibility:visible;mso-wrap-style:square;mso-wrap-distance-left:9pt;mso-wrap-distance-top:0;mso-wrap-distance-right:9pt;mso-wrap-distance-bottom:0;mso-position-horizontal:absolute;mso-position-horizontal-relative:text;mso-position-vertical:absolute;mso-position-vertical-relative:text" from="154.15pt,19.6pt" to="154.15pt,75.85pt" o:gfxdata="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" strokecolor="black [3213]"/>
+            </w:pict>
+          </mc:Fallback>
+        </mc:AlternateContent>
+      </w:r>
+    </w:p>
+    <w:p>
+      <w:pPr>
+        <w:rPr>
+          <w:lang w:eastAsia="en-US" w:bidi="ar-SA"/>
+        </w:rPr>
+      </w:pPr>
+      <w:r>
+        <w:rPr>
+          <w:noProof/>
+          <w:lang w:eastAsia="en-US" w:bidi="ar-SA"/>
+        </w:rPr>
+        <mc:AlternateContent>
+          <mc:Choice Requires="wps">
+            <w:drawing>
+              <wp:anchor distT="0" distB="0" distL="114300" distR="114300" simplePos="0" relativeHeight="251715584" behindDoc="0" locked="0" layoutInCell="1" allowOverlap="1" wp14:anchorId="444B4C94" wp14:editId="1A1AC12F">
+                <wp:simplePos x="0" y="0"/>
+                <wp:positionH relativeFrom="column">
+                  <wp:posOffset>2014220</wp:posOffset>
+                </wp:positionH>
+                <wp:positionV relativeFrom="paragraph">
+                  <wp:posOffset>15240</wp:posOffset>
+                </wp:positionV>
+                <wp:extent cx="257175" cy="276225"/>
+                <wp:effectExtent l="0" t="0" r="28575" b="28575"/>
+                <wp:wrapNone/>
+                <wp:docPr id="71" name="Hộp Văn bản 71"/>
+                <wp:cNvGraphicFramePr/>
+                <a:graphic xmlns:a="http://schemas.openxmlformats.org/drawingml/2006/main">
+                  <a:graphicData uri="http://schemas.microsoft.com/office/word/2010/wordprocessingShape">
+                    <wps:wsp>
+                      <wps:cNvSpPr txBox="1"/>
+                      <wps:spPr>
+                        <a:xfrm flipH="1">
+                          <a:off x="0" y="0"/>
+                          <a:ext cx="257175" cy="276225"/>
+                        </a:xfrm>
+                        <a:prstGeom prst="rect">
+                          <a:avLst/>
+                        </a:prstGeom>
+                        <a:solidFill>
+                          <a:schemeClr val="lt1"/>
+                        </a:solidFill>
+                        <a:ln w="6350">
+                          <a:solidFill>
+                            <a:prstClr val="black"/>
+                          </a:solidFill>
+                        </a:ln>
+                      </wps:spPr>
+                      <wps:txbx>
+                        <w:txbxContent>
+                          <w:p>
+                            <w:r>
+                              <w:t>n</w:t>
+                            </w:r>
+                          </w:p>
+                        </w:txbxContent>
+                      </wps:txbx>
+                      <wps:bodyPr rot="0" spcFirstLastPara="0" vertOverflow="overflow" horzOverflow="overflow" vert="horz" wrap="square" lIns="91440" tIns="45720" rIns="91440" bIns="45720" numCol="1" spcCol="0" rtlCol="0" fromWordArt="0" anchor="t" anchorCtr="0" forceAA="0" compatLnSpc="1">
+                        <a:prstTxWarp prst="textNoShape">
+                          <a:avLst/>
+                        </a:prstTxWarp>
+                        <a:noAutofit/>
+                      </wps:bodyPr>
+                    </wps:wsp>
+                  </a:graphicData>
+                </a:graphic>
+                <wp14:sizeRelH relativeFrom="margin">
+                  <wp14:pctWidth>0</wp14:pctWidth>
+                </wp14:sizeRelH>
+                <wp14:sizeRelV relativeFrom="margin">
+                  <wp14:pctHeight>0</wp14:pctHeight>
+                </wp14:sizeRelV>
+              </wp:anchor>
+            </w:drawing>
+          </mc:Choice>
+          <mc:Fallback>
+            <w:pict>
+              <v:shape w14:anchorId="444B4C94" id="Hộp Văn bản 71" o:spid="_x0000_s1050" type="#_x0000_t202" style="position:absolute;left:0;text-align:left;margin-left:158.6pt;margin-top:1.2pt;width:20.25pt;height:21.75pt;flip:x;z-index:251715584;visibility:visible;mso-wrap-style:square;mso-width-percent:0;mso-height-percent:0;mso-wrap-distance-left:9pt;mso-wrap-distance-top:0;mso-wrap-distance-right:9pt;mso-wrap-distance-bottom:0;mso-position-horizontal:absolute;mso-position-horizontal-relative:text;mso-position-vertical:absolute;mso-position-vertical-relative:text;mso-width-percent:0;mso-height-percent:0;mso-width-relative:margin;mso-height-relative:margin;v-text-anchor:top" o:gfxdata="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" fillcolor="white [3201]" strokeweight=".5pt">
+                <v:textbox>
+                  <w:txbxContent>
+                    <w:p>
+                      <w:r>
+                        <w:t>n</w:t>
+                      </w:r>
+                    </w:p>
+                  </w:txbxContent>
+                </v:textbox>
+              </v:shape>
+            </w:pict>
+          </mc:Fallback>
+        </mc:AlternateContent>
+      </w:r>
+    </w:p>
+    <w:p>
+      <w:pPr>
+        <w:rPr>
+          <w:lang w:eastAsia="en-US" w:bidi="ar-SA"/>
+        </w:rPr>
+      </w:pPr>
+      <w:bookmarkStart w:id="22" w:name="_GoBack"/>
       <w:bookmarkEnd w:id="22"/>
-      <w:proofErr w:type="spellEnd"/>
+      <w:r>
+        <w:rPr>
+          <w:noProof/>
+          <w:lang w:eastAsia="en-US" w:bidi="ar-SA"/>
+        </w:rPr>
+        <mc:AlternateContent>
+          <mc:Choice Requires="wps">
+            <w:drawing>
+              <wp:anchor distT="0" distB="0" distL="114300" distR="114300" simplePos="0" relativeHeight="251714560" behindDoc="0" locked="0" layoutInCell="1" allowOverlap="1" wp14:anchorId="7191F4F9" wp14:editId="67B6CA92">
+                <wp:simplePos x="0" y="0"/>
+                <wp:positionH relativeFrom="column">
+                  <wp:posOffset>2043430</wp:posOffset>
+                </wp:positionH>
+                <wp:positionV relativeFrom="paragraph">
+                  <wp:posOffset>182245</wp:posOffset>
+                </wp:positionV>
+                <wp:extent cx="228600" cy="219075"/>
+                <wp:effectExtent l="0" t="0" r="19050" b="28575"/>
+                <wp:wrapNone/>
+                <wp:docPr id="70" name="Hộp Văn bản 70"/>
+                <wp:cNvGraphicFramePr/>
+                <a:graphic xmlns:a="http://schemas.openxmlformats.org/drawingml/2006/main">
+                  <a:graphicData uri="http://schemas.microsoft.com/office/word/2010/wordprocessingShape">
+                    <wps:wsp>
+                      <wps:cNvSpPr txBox="1"/>
+                      <wps:spPr>
+                        <a:xfrm>
+                          <a:off x="0" y="0"/>
+                          <a:ext cx="228600" cy="219075"/>
+                        </a:xfrm>
+                        <a:prstGeom prst="rect">
+                          <a:avLst/>
+                        </a:prstGeom>
+                        <a:solidFill>
+                          <a:schemeClr val="lt1"/>
+                        </a:solidFill>
+                        <a:ln w="6350">
+                          <a:solidFill>
+                            <a:prstClr val="black"/>
+                          </a:solidFill>
+                        </a:ln>
+                      </wps:spPr>
+                      <wps:txbx>
+                        <w:txbxContent>
+                          <w:p>
+                            <w:r>
+                              <w:t>1</w:t>
+                            </w:r>
+                          </w:p>
+                        </w:txbxContent>
+                      </wps:txbx>
+                      <wps:bodyPr rot="0" spcFirstLastPara="0" vertOverflow="overflow" horzOverflow="overflow" vert="horz" wrap="square" lIns="91440" tIns="45720" rIns="91440" bIns="45720" numCol="1" spcCol="0" rtlCol="0" fromWordArt="0" anchor="t" anchorCtr="0" forceAA="0" compatLnSpc="1">
+                        <a:prstTxWarp prst="textNoShape">
+                          <a:avLst/>
+                        </a:prstTxWarp>
+                        <a:noAutofit/>
+                      </wps:bodyPr>
+                    </wps:wsp>
+                  </a:graphicData>
+                </a:graphic>
+                <wp14:sizeRelH relativeFrom="margin">
+                  <wp14:pctWidth>0</wp14:pctWidth>
+                </wp14:sizeRelH>
+                <wp14:sizeRelV relativeFrom="margin">
+                  <wp14:pctHeight>0</wp14:pctHeight>
+                </wp14:sizeRelV>
+              </wp:anchor>
+            </w:drawing>
+          </mc:Choice>
+          <mc:Fallback>
+            <w:pict>
+              <v:shape w14:anchorId="7191F4F9" id="Hộp Văn bản 70" o:spid="_x0000_s1051" type="#_x0000_t202" style="position:absolute;left:0;text-align:left;margin-left:160.9pt;margin-top:14.35pt;width:18pt;height:17.25pt;z-index:251714560;visibility:visible;mso-wrap-style:square;mso-width-percent:0;mso-height-percent:0;mso-wrap-distance-left:9pt;mso-wrap-distance-top:0;mso-wrap-distance-right:9pt;mso-wrap-distance-bottom:0;mso-position-horizontal:absolute;mso-position-horizontal-relative:text;mso-position-vertical:absolute;mso-position-vertical-relative:text;mso-width-percent:0;mso-height-percent:0;mso-width-relative:margin;mso-height-relative:margin;v-text-anchor:top" o:gfxdata="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" fillcolor="white [3201]" strokeweight=".5pt">
+                <v:textbox>
+                  <w:txbxContent>
+                    <w:p>
+                      <w:r>
+                        <w:t>1</w:t>
+                      </w:r>
+                    </w:p>
+                  </w:txbxContent>
+                </v:textbox>
+              </v:shape>
+            </w:pict>
+          </mc:Fallback>
+        </mc:AlternateContent>
+      </w:r>
+    </w:p>
+    <w:p>
+      <w:pPr>
+        <w:rPr>
+          <w:lang w:eastAsia="en-US" w:bidi="ar-SA"/>
+        </w:rPr>
+      </w:pPr>
+      <w:r>
+        <w:rPr>
+          <w:noProof/>
+          <w:lang w:eastAsia="en-US" w:bidi="ar-SA"/>
+        </w:rPr>
+        <mc:AlternateContent>
+          <mc:Choice Requires="wps">
+            <w:drawing>
+              <wp:anchor distT="0" distB="0" distL="114300" distR="114300" simplePos="0" relativeHeight="251704320" behindDoc="0" locked="0" layoutInCell="1" allowOverlap="1" wp14:anchorId="0295FFD7" wp14:editId="34FC1435">
+                <wp:simplePos x="0" y="0"/>
+                <wp:positionH relativeFrom="column">
+                  <wp:posOffset>1367155</wp:posOffset>
+                </wp:positionH>
+                <wp:positionV relativeFrom="paragraph">
+                  <wp:posOffset>205740</wp:posOffset>
+                </wp:positionV>
+                <wp:extent cx="1276350" cy="771525"/>
+                <wp:effectExtent l="0" t="0" r="19050" b="28575"/>
+                <wp:wrapNone/>
+                <wp:docPr id="58" name="Lưu đồ: Tiến trình 58"/>
+                <wp:cNvGraphicFramePr/>
+                <a:graphic xmlns:a="http://schemas.openxmlformats.org/drawingml/2006/main">
+                  <a:graphicData uri="http://schemas.microsoft.com/office/word/2010/wordprocessingShape">
+                    <wps:wsp>
+                      <wps:cNvSpPr/>
+                      <wps:spPr>
+                        <a:xfrm>
+                          <a:off x="0" y="0"/>
+                          <a:ext cx="1276350" cy="771525"/>
+                        </a:xfrm>
+                        <a:prstGeom prst="flowChartProcess">
+                          <a:avLst/>
+                        </a:prstGeom>
+                      </wps:spPr>
+                      <wps:style>
+                        <a:lnRef idx="2">
+                          <a:schemeClr val="dk1"/>
+                        </a:lnRef>
+                        <a:fillRef idx="1">
+                          <a:schemeClr val="lt1"/>
+                        </a:fillRef>
+                        <a:effectRef idx="0">
+                          <a:schemeClr val="dk1"/>
+                        </a:effectRef>
+                        <a:fontRef idx="minor">
+                          <a:schemeClr val="dk1"/>
+                        </a:fontRef>
+                      </wps:style>
+                      <wps:txbx>
+                        <w:txbxContent>
+                          <w:p>
+                            <w:pPr>
+                              <w:jc w:val="center"/>
+                            </w:pPr>
+                            <w:proofErr w:type="spellStart"/>
+                            <w:r>
+                              <w:t>Bãi</w:t>
+                            </w:r>
+                            <w:proofErr w:type="spellEnd"/>
+                            <w:r>
+                              <w:t xml:space="preserve"> </w:t>
+                            </w:r>
+                            <w:proofErr w:type="spellStart"/>
+                            <w:r>
+                              <w:t>đỗ</w:t>
+                            </w:r>
+                            <w:proofErr w:type="spellEnd"/>
+                            <w:r>
+                              <w:t xml:space="preserve"> </w:t>
+                            </w:r>
+                            <w:proofErr w:type="spellStart"/>
+                            <w:r>
+                              <w:t>xe</w:t>
+                            </w:r>
+                            <w:proofErr w:type="spellEnd"/>
+                          </w:p>
+                        </w:txbxContent>
+                      </wps:txbx>
+                      <wps:bodyPr rot="0" spcFirstLastPara="0" vertOverflow="overflow" horzOverflow="overflow" vert="horz" wrap="square" lIns="91440" tIns="45720" rIns="91440" bIns="45720" numCol="1" spcCol="0" rtlCol="0" fromWordArt="0" anchor="ctr" anchorCtr="0" forceAA="0" compatLnSpc="1">
+                        <a:prstTxWarp prst="textNoShape">
+                          <a:avLst/>
+                        </a:prstTxWarp>
+                        <a:noAutofit/>
+                      </wps:bodyPr>
+                    </wps:wsp>
+                  </a:graphicData>
+                </a:graphic>
+              </wp:anchor>
+            </w:drawing>
+          </mc:Choice>
+          <mc:Fallback>
+            <w:pict>
+              <v:shape w14:anchorId="0295FFD7" id="Lưu đồ: Tiến trình 58" o:spid="_x0000_s1052" type="#_x0000_t109" style="position:absolute;left:0;text-align:left;margin-left:107.65pt;margin-top:16.2pt;width:100.5pt;height:60.75pt;z-index:251704320;visibility:visible;mso-wrap-style:square;mso-wrap-distance-left:9pt;mso-wrap-distance-top:0;mso-wrap-distance-right:9pt;mso-wrap-distance-bottom:0;mso-position-horizontal:absolute;mso-position-horizontal-relative:text;mso-position-vertical:absolute;mso-position-vertical-relative:text;v-text-anchor:middle" o:gfxdata="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" fillcolor="white [3201]" strokecolor="black [3200]" strokeweight="2pt">
+                <v:textbox>
+                  <w:txbxContent>
+                    <w:p>
+                      <w:pPr>
+                        <w:jc w:val="center"/>
+                      </w:pPr>
+                      <w:proofErr w:type="spellStart"/>
+                      <w:r>
+                        <w:t>Bãi</w:t>
+                      </w:r>
+                      <w:proofErr w:type="spellEnd"/>
+                      <w:r>
+                        <w:t xml:space="preserve"> </w:t>
+                      </w:r>
+                      <w:proofErr w:type="spellStart"/>
+                      <w:r>
+                        <w:t>đỗ</w:t>
+                      </w:r>
+                      <w:proofErr w:type="spellEnd"/>
+                      <w:r>
+                        <w:t xml:space="preserve"> </w:t>
+                      </w:r>
+                      <w:proofErr w:type="spellStart"/>
+                      <w:r>
+                        <w:t>xe</w:t>
+                      </w:r>
+                      <w:proofErr w:type="spellEnd"/>
+                    </w:p>
+                  </w:txbxContent>
+                </v:textbox>
+              </v:shape>
+            </w:pict>
+          </mc:Fallback>
+        </mc:AlternateContent>
+      </w:r>
+    </w:p>
+    <w:p>
+      <w:pPr>
+        <w:rPr>
+          <w:lang w:eastAsia="en-US" w:bidi="ar-SA"/>
+        </w:rPr>
+      </w:pPr>
+    </w:p>
+    <w:p>
+      <w:pPr>
+        <w:rPr>
+          <w:lang w:eastAsia="en-US" w:bidi="ar-SA"/>
+        </w:rPr>
+      </w:pPr>
+    </w:p>
+    <w:p>
+      <w:pPr>
+        <w:rPr>
+          <w:lang w:eastAsia="en-US" w:bidi="ar-SA"/>
+        </w:rPr>
+      </w:pPr>
+      <w:r>
+        <w:rPr>
+          <w:noProof/>
+          <w:lang w:eastAsia="en-US" w:bidi="ar-SA"/>
+        </w:rPr>
+        <mc:AlternateContent>
+          <mc:Choice Requires="wps">
+            <w:drawing>
+              <wp:anchor distT="0" distB="0" distL="114300" distR="114300" simplePos="0" relativeHeight="251712512" behindDoc="0" locked="0" layoutInCell="1" allowOverlap="1" wp14:anchorId="2B85383E" wp14:editId="546F24F5">
+                <wp:simplePos x="0" y="0"/>
+                <wp:positionH relativeFrom="column">
+                  <wp:posOffset>2005330</wp:posOffset>
+                </wp:positionH>
+                <wp:positionV relativeFrom="paragraph">
+                  <wp:posOffset>219710</wp:posOffset>
+                </wp:positionV>
+                <wp:extent cx="3438525" cy="533400"/>
+                <wp:effectExtent l="0" t="0" r="28575" b="19050"/>
+                <wp:wrapNone/>
+                <wp:docPr id="67" name="Đường nối Thẳng 67"/>
+                <wp:cNvGraphicFramePr/>
+                <a:graphic xmlns:a="http://schemas.openxmlformats.org/drawingml/2006/main">
+                  <a:graphicData uri="http://schemas.microsoft.com/office/word/2010/wordprocessingShape">
+                    <wps:wsp>
+                      <wps:cNvCnPr/>
+                      <wps:spPr>
+                        <a:xfrm flipH="1" flipV="1">
+                          <a:off x="0" y="0"/>
+                          <a:ext cx="3438525" cy="533400"/>
+                        </a:xfrm>
+                        <a:prstGeom prst="line">
+                          <a:avLst/>
+                        </a:prstGeom>
+                        <a:ln>
+                          <a:solidFill>
+                            <a:schemeClr val="tx1"/>
+                          </a:solidFill>
+                        </a:ln>
+                      </wps:spPr>
+                      <wps:style>
+                        <a:lnRef idx="1">
+                          <a:schemeClr val="accent1"/>
+                        </a:lnRef>
+                        <a:fillRef idx="0">
+                          <a:schemeClr val="accent1"/>
+                        </a:fillRef>
+                        <a:effectRef idx="0">
+                          <a:schemeClr val="accent1"/>
+                        </a:effectRef>
+                        <a:fontRef idx="minor">
+                          <a:schemeClr val="tx1"/>
+                        </a:fontRef>
+                      </wps:style>
+                      <wps:bodyPr/>
+                    </wps:wsp>
+                  </a:graphicData>
+                </a:graphic>
+              </wp:anchor>
+            </w:drawing>
+          </mc:Choice>
+          <mc:Fallback>
+            <w:pict>
+              <v:line w14:anchorId="2BE77D44" id="Đường nối Thẳng 67" o:spid="_x0000_s1026" style="position:absolute;flip:x y;z-index:251712512;visibility:visible;mso-wrap-style:square;mso-wrap-distance-left:9pt;mso-wrap-distance-top:0;mso-wrap-distance-right:9pt;mso-wrap-distance-bottom:0;mso-position-horizontal:absolute;mso-position-horizontal-relative:text;mso-position-vertical:absolute;mso-position-vertical-relative:text" from="157.9pt,17.3pt" to="428.65pt,59.3pt" o:gfxdata="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" strokecolor="black [3213]"/>
+            </w:pict>
+          </mc:Fallback>
+        </mc:AlternateContent>
+      </w:r>
+      <w:r>
+        <w:rPr>
+          <w:noProof/>
+          <w:lang w:eastAsia="en-US" w:bidi="ar-SA"/>
+        </w:rPr>
+        <mc:AlternateContent>
+          <mc:Choice Requires="wps">
+            <w:drawing>
+              <wp:anchor distT="0" distB="0" distL="114300" distR="114300" simplePos="0" relativeHeight="251711488" behindDoc="0" locked="0" layoutInCell="1" allowOverlap="1" wp14:anchorId="6A8573E5" wp14:editId="394FD411">
+                <wp:simplePos x="0" y="0"/>
+                <wp:positionH relativeFrom="column">
+                  <wp:posOffset>2005330</wp:posOffset>
+                </wp:positionH>
+                <wp:positionV relativeFrom="paragraph">
+                  <wp:posOffset>229235</wp:posOffset>
+                </wp:positionV>
+                <wp:extent cx="1819275" cy="571500"/>
+                <wp:effectExtent l="0" t="0" r="28575" b="19050"/>
+                <wp:wrapNone/>
+                <wp:docPr id="66" name="Đường nối Thẳng 66"/>
+                <wp:cNvGraphicFramePr/>
+                <a:graphic xmlns:a="http://schemas.openxmlformats.org/drawingml/2006/main">
+                  <a:graphicData uri="http://schemas.microsoft.com/office/word/2010/wordprocessingShape">
+                    <wps:wsp>
+                      <wps:cNvCnPr/>
+                      <wps:spPr>
+                        <a:xfrm flipH="1" flipV="1">
+                          <a:off x="0" y="0"/>
+                          <a:ext cx="1819275" cy="571500"/>
+                        </a:xfrm>
+                        <a:prstGeom prst="line">
+                          <a:avLst/>
+                        </a:prstGeom>
+                        <a:ln>
+                          <a:solidFill>
+                            <a:schemeClr val="tx1"/>
+                          </a:solidFill>
+                        </a:ln>
+                      </wps:spPr>
+                      <wps:style>
+                        <a:lnRef idx="1">
+                          <a:schemeClr val="accent1"/>
+                        </a:lnRef>
+                        <a:fillRef idx="0">
+                          <a:schemeClr val="accent1"/>
+                        </a:fillRef>
+                        <a:effectRef idx="0">
+                          <a:schemeClr val="accent1"/>
+                        </a:effectRef>
+                        <a:fontRef idx="minor">
+                          <a:schemeClr val="tx1"/>
+                        </a:fontRef>
+                      </wps:style>
+                      <wps:bodyPr/>
+                    </wps:wsp>
+                  </a:graphicData>
+                </a:graphic>
+              </wp:anchor>
+            </w:drawing>
+          </mc:Choice>
+          <mc:Fallback>
+            <w:pict>
+              <v:line w14:anchorId="65B73B4A" id="Đường nối Thẳng 66" o:spid="_x0000_s1026" style="position:absolute;flip:x y;z-index:251711488;visibility:visible;mso-wrap-style:square;mso-wrap-distance-left:9pt;mso-wrap-distance-top:0;mso-wrap-distance-right:9pt;mso-wrap-distance-bottom:0;mso-position-horizontal:absolute;mso-position-horizontal-relative:text;mso-position-vertical:absolute;mso-position-vertical-relative:text" from="157.9pt,18.05pt" to="301.15pt,63.05pt" o:gfxdata="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" strokecolor="black [3213]"/>
+            </w:pict>
+          </mc:Fallback>
+        </mc:AlternateContent>
+      </w:r>
+      <w:r>
+        <w:rPr>
+          <w:noProof/>
+          <w:lang w:eastAsia="en-US" w:bidi="ar-SA"/>
+        </w:rPr>
+        <mc:AlternateContent>
+          <mc:Choice Requires="wps">
+            <w:drawing>
+              <wp:anchor distT="0" distB="0" distL="114300" distR="114300" simplePos="0" relativeHeight="251710464" behindDoc="0" locked="0" layoutInCell="1" allowOverlap="1" wp14:anchorId="282133AD" wp14:editId="64CB6901">
+                <wp:simplePos x="0" y="0"/>
+                <wp:positionH relativeFrom="column">
+                  <wp:posOffset>1976755</wp:posOffset>
+                </wp:positionH>
+                <wp:positionV relativeFrom="paragraph">
+                  <wp:posOffset>238760</wp:posOffset>
+                </wp:positionV>
+                <wp:extent cx="171450" cy="447675"/>
+                <wp:effectExtent l="0" t="0" r="19050" b="28575"/>
+                <wp:wrapNone/>
+                <wp:docPr id="65" name="Đường nối Thẳng 65"/>
+                <wp:cNvGraphicFramePr/>
+                <a:graphic xmlns:a="http://schemas.openxmlformats.org/drawingml/2006/main">
+                  <a:graphicData uri="http://schemas.microsoft.com/office/word/2010/wordprocessingShape">
+                    <wps:wsp>
+                      <wps:cNvCnPr/>
+                      <wps:spPr>
+                        <a:xfrm flipH="1" flipV="1">
+                          <a:off x="0" y="0"/>
+                          <a:ext cx="171450" cy="447675"/>
+                        </a:xfrm>
+                        <a:prstGeom prst="line">
+                          <a:avLst/>
+                        </a:prstGeom>
+                        <a:ln>
+                          <a:solidFill>
+                            <a:schemeClr val="tx1"/>
+                          </a:solidFill>
+                        </a:ln>
+                      </wps:spPr>
+                      <wps:style>
+                        <a:lnRef idx="1">
+                          <a:schemeClr val="accent1"/>
+                        </a:lnRef>
+                        <a:fillRef idx="0">
+                          <a:schemeClr val="accent1"/>
+                        </a:fillRef>
+                        <a:effectRef idx="0">
+                          <a:schemeClr val="accent1"/>
+                        </a:effectRef>
+                        <a:fontRef idx="minor">
+                          <a:schemeClr val="tx1"/>
+                        </a:fontRef>
+                      </wps:style>
+                      <wps:bodyPr/>
+                    </wps:wsp>
+                  </a:graphicData>
+                </a:graphic>
+              </wp:anchor>
+            </w:drawing>
+          </mc:Choice>
+          <mc:Fallback>
+            <w:pict>
+              <v:line w14:anchorId="3E8220AB" id="Đường nối Thẳng 65" o:spid="_x0000_s1026" style="position:absolute;flip:x y;z-index:251710464;visibility:visible;mso-wrap-style:square;mso-wrap-distance-left:9pt;mso-wrap-distance-top:0;mso-wrap-distance-right:9pt;mso-wrap-distance-bottom:0;mso-position-horizontal:absolute;mso-position-horizontal-relative:text;mso-position-vertical:absolute;mso-position-vertical-relative:text" from="155.65pt,18.8pt" to="169.15pt,54.05pt" o:gfxdata="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" strokecolor="black [3213]"/>
+            </w:pict>
+          </mc:Fallback>
+        </mc:AlternateContent>
+      </w:r>
+      <w:r>
+        <w:rPr>
+          <w:noProof/>
+          <w:lang w:eastAsia="en-US" w:bidi="ar-SA"/>
+        </w:rPr>
+        <mc:AlternateContent>
+          <mc:Choice Requires="wps">
+            <w:drawing>
+              <wp:anchor distT="0" distB="0" distL="114300" distR="114300" simplePos="0" relativeHeight="251709440" behindDoc="0" locked="0" layoutInCell="1" allowOverlap="1" wp14:anchorId="39622255" wp14:editId="703401CF">
+                <wp:simplePos x="0" y="0"/>
+                <wp:positionH relativeFrom="column">
+                  <wp:posOffset>443230</wp:posOffset>
+                </wp:positionH>
+                <wp:positionV relativeFrom="paragraph">
+                  <wp:posOffset>219710</wp:posOffset>
+                </wp:positionV>
+                <wp:extent cx="1543050" cy="514350"/>
+                <wp:effectExtent l="0" t="0" r="19050" b="19050"/>
+                <wp:wrapNone/>
+                <wp:docPr id="64" name="Đường nối Thẳng 64"/>
+                <wp:cNvGraphicFramePr/>
+                <a:graphic xmlns:a="http://schemas.openxmlformats.org/drawingml/2006/main">
+                  <a:graphicData uri="http://schemas.microsoft.com/office/word/2010/wordprocessingShape">
+                    <wps:wsp>
+                      <wps:cNvCnPr/>
+                      <wps:spPr>
+                        <a:xfrm flipV="1">
+                          <a:off x="0" y="0"/>
+                          <a:ext cx="1543050" cy="514350"/>
+                        </a:xfrm>
+                        <a:prstGeom prst="line">
+                          <a:avLst/>
+                        </a:prstGeom>
+                        <a:ln>
+                          <a:solidFill>
+                            <a:schemeClr val="tx1"/>
+                          </a:solidFill>
+                        </a:ln>
+                      </wps:spPr>
+                      <wps:style>
+                        <a:lnRef idx="1">
+                          <a:schemeClr val="accent1"/>
+                        </a:lnRef>
+                        <a:fillRef idx="0">
+                          <a:schemeClr val="accent1"/>
+                        </a:fillRef>
+                        <a:effectRef idx="0">
+                          <a:schemeClr val="accent1"/>
+                        </a:effectRef>
+                        <a:fontRef idx="minor">
+                          <a:schemeClr val="tx1"/>
+                        </a:fontRef>
+                      </wps:style>
+                      <wps:bodyPr/>
+                    </wps:wsp>
+                  </a:graphicData>
+                </a:graphic>
+              </wp:anchor>
+            </w:drawing>
+          </mc:Choice>
+          <mc:Fallback>
+            <w:pict>
+              <v:line w14:anchorId="158E1156" id="Đường nối Thẳng 64" o:spid="_x0000_s1026" style="position:absolute;flip:y;z-index:251709440;visibility:visible;mso-wrap-style:square;mso-wrap-distance-left:9pt;mso-wrap-distance-top:0;mso-wrap-distance-right:9pt;mso-wrap-distance-bottom:0;mso-position-horizontal:absolute;mso-position-horizontal-relative:text;mso-position-vertical:absolute;mso-position-vertical-relative:text" from="34.9pt,17.3pt" to="156.4pt,57.8pt" o:gfxdata="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" strokecolor="black [3213]"/>
+            </w:pict>
+          </mc:Fallback>
+        </mc:AlternateContent>
+      </w:r>
+    </w:p>
+    <w:p>
+      <w:pPr>
+        <w:rPr>
+          <w:lang w:eastAsia="en-US" w:bidi="ar-SA"/>
+        </w:rPr>
+      </w:pPr>
+    </w:p>
+    <w:p>
+      <w:pPr>
+        <w:rPr>
+          <w:lang w:eastAsia="en-US" w:bidi="ar-SA"/>
+        </w:rPr>
+      </w:pPr>
+      <w:r>
+        <w:rPr>
+          <w:noProof/>
+          <w:lang w:eastAsia="en-US" w:bidi="ar-SA"/>
+        </w:rPr>
+        <mc:AlternateContent>
+          <mc:Choice Requires="wps">
+            <w:drawing>
+              <wp:anchor distT="0" distB="0" distL="114300" distR="114300" simplePos="0" relativeHeight="251708416" behindDoc="0" locked="0" layoutInCell="1" allowOverlap="1" wp14:anchorId="36E90B5A" wp14:editId="7AA1EAD6">
+                <wp:simplePos x="0" y="0"/>
+                <wp:positionH relativeFrom="column">
+                  <wp:posOffset>4881880</wp:posOffset>
+                </wp:positionH>
+                <wp:positionV relativeFrom="paragraph">
+                  <wp:posOffset>248285</wp:posOffset>
+                </wp:positionV>
+                <wp:extent cx="1162050" cy="638175"/>
+                <wp:effectExtent l="0" t="0" r="19050" b="28575"/>
+                <wp:wrapNone/>
+                <wp:docPr id="62" name="Hình Bầu dục 62"/>
+                <wp:cNvGraphicFramePr/>
+                <a:graphic xmlns:a="http://schemas.openxmlformats.org/drawingml/2006/main">
+                  <a:graphicData uri="http://schemas.microsoft.com/office/word/2010/wordprocessingShape">
+                    <wps:wsp>
+                      <wps:cNvSpPr/>
+                      <wps:spPr>
+                        <a:xfrm>
+                          <a:off x="0" y="0"/>
+                          <a:ext cx="1162050" cy="638175"/>
+                        </a:xfrm>
+                        <a:prstGeom prst="ellipse">
+                          <a:avLst/>
+                        </a:prstGeom>
+                      </wps:spPr>
+                      <wps:style>
+                        <a:lnRef idx="2">
+                          <a:schemeClr val="dk1"/>
+                        </a:lnRef>
+                        <a:fillRef idx="1">
+                          <a:schemeClr val="lt1"/>
+                        </a:fillRef>
+                        <a:effectRef idx="0">
+                          <a:schemeClr val="dk1"/>
+                        </a:effectRef>
+                        <a:fontRef idx="minor">
+                          <a:schemeClr val="dk1"/>
+                        </a:fontRef>
+                      </wps:style>
+                      <wps:txbx>
+                        <w:txbxContent>
+                          <w:p>
+                            <w:pPr>
+                              <w:jc w:val="center"/>
+                            </w:pPr>
+                            <w:proofErr w:type="spellStart"/>
+                            <w:r>
+                              <w:t>Mô</w:t>
+                            </w:r>
+                            <w:proofErr w:type="spellEnd"/>
+                            <w:r>
+                              <w:t xml:space="preserve"> </w:t>
+                            </w:r>
+                            <w:proofErr w:type="spellStart"/>
+                            <w:r>
+                              <w:t>tả</w:t>
+                            </w:r>
+                            <w:proofErr w:type="spellEnd"/>
+                          </w:p>
+                        </w:txbxContent>
+                      </wps:txbx>
+                      <wps:bodyPr rot="0" spcFirstLastPara="0" vertOverflow="overflow" horzOverflow="overflow" vert="horz" wrap="square" lIns="91440" tIns="45720" rIns="91440" bIns="45720" numCol="1" spcCol="0" rtlCol="0" fromWordArt="0" anchor="ctr" anchorCtr="0" forceAA="0" compatLnSpc="1">
+                        <a:prstTxWarp prst="textNoShape">
+                          <a:avLst/>
+                        </a:prstTxWarp>
+                        <a:noAutofit/>
+                      </wps:bodyPr>
+                    </wps:wsp>
+                  </a:graphicData>
+                </a:graphic>
+              </wp:anchor>
+            </w:drawing>
+          </mc:Choice>
+          <mc:Fallback>
+            <w:pict>
+              <v:oval w14:anchorId="36E90B5A" id="Hình Bầu dục 62" o:spid="_x0000_s1053" style="position:absolute;left:0;text-align:left;margin-left:384.4pt;margin-top:19.55pt;width:91.5pt;height:50.25pt;z-index:251708416;visibility:visible;mso-wrap-style:square;mso-wrap-distance-left:9pt;mso-wrap-distance-top:0;mso-wrap-distance-right:9pt;mso-wrap-distance-bottom:0;mso-position-horizontal:absolute;mso-position-horizontal-relative:text;mso-position-vertical:absolute;mso-position-vertical-relative:text;v-text-anchor:middle" o:gfxdata="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" fillcolor="white [3201]" strokecolor="black [3200]" strokeweight="2pt">
+                <v:textbox>
+                  <w:txbxContent>
+                    <w:p>
+                      <w:pPr>
+                        <w:jc w:val="center"/>
+                      </w:pPr>
+                      <w:proofErr w:type="spellStart"/>
+                      <w:r>
+                        <w:t>Mô</w:t>
+                      </w:r>
+                      <w:proofErr w:type="spellEnd"/>
+                      <w:r>
+                        <w:t xml:space="preserve"> </w:t>
+                      </w:r>
+                      <w:proofErr w:type="spellStart"/>
+                      <w:r>
+                        <w:t>tả</w:t>
+                      </w:r>
+                      <w:proofErr w:type="spellEnd"/>
+                    </w:p>
+                  </w:txbxContent>
+                </v:textbox>
+              </v:oval>
+            </w:pict>
+          </mc:Fallback>
+        </mc:AlternateContent>
+      </w:r>
+      <w:r>
+        <w:rPr>
+          <w:noProof/>
+          <w:lang w:eastAsia="en-US" w:bidi="ar-SA"/>
+        </w:rPr>
+        <mc:AlternateContent>
+          <mc:Choice Requires="wps">
+            <w:drawing>
+              <wp:anchor distT="0" distB="0" distL="114300" distR="114300" simplePos="0" relativeHeight="251705344" behindDoc="0" locked="0" layoutInCell="1" allowOverlap="1" wp14:anchorId="2F21D44D" wp14:editId="09D51ACB">
+                <wp:simplePos x="0" y="0"/>
+                <wp:positionH relativeFrom="column">
+                  <wp:posOffset>-213995</wp:posOffset>
+                </wp:positionH>
+                <wp:positionV relativeFrom="paragraph">
+                  <wp:posOffset>238760</wp:posOffset>
+                </wp:positionV>
+                <wp:extent cx="1343025" cy="581025"/>
+                <wp:effectExtent l="0" t="0" r="28575" b="28575"/>
+                <wp:wrapNone/>
+                <wp:docPr id="59" name="Hình Bầu dục 59"/>
+                <wp:cNvGraphicFramePr/>
+                <a:graphic xmlns:a="http://schemas.openxmlformats.org/drawingml/2006/main">
+                  <a:graphicData uri="http://schemas.microsoft.com/office/word/2010/wordprocessingShape">
+                    <wps:wsp>
+                      <wps:cNvSpPr/>
+                      <wps:spPr>
+                        <a:xfrm>
+                          <a:off x="0" y="0"/>
+                          <a:ext cx="1343025" cy="581025"/>
+                        </a:xfrm>
+                        <a:prstGeom prst="ellipse">
+                          <a:avLst/>
+                        </a:prstGeom>
+                      </wps:spPr>
+                      <wps:style>
+                        <a:lnRef idx="2">
+                          <a:schemeClr val="dk1"/>
+                        </a:lnRef>
+                        <a:fillRef idx="1">
+                          <a:schemeClr val="lt1"/>
+                        </a:fillRef>
+                        <a:effectRef idx="0">
+                          <a:schemeClr val="dk1"/>
+                        </a:effectRef>
+                        <a:fontRef idx="minor">
+                          <a:schemeClr val="dk1"/>
+                        </a:fontRef>
+                      </wps:style>
+                      <wps:txbx>
+                        <w:txbxContent>
+                          <w:p>
+                            <w:pPr>
+                              <w:jc w:val="center"/>
+                            </w:pPr>
+                            <w:proofErr w:type="spellStart"/>
+                            <w:r>
+                              <w:t>Địa</w:t>
+                            </w:r>
+                            <w:proofErr w:type="spellEnd"/>
+                            <w:r>
+                              <w:t xml:space="preserve"> </w:t>
+                            </w:r>
+                            <w:proofErr w:type="spellStart"/>
+                            <w:r>
+                              <w:t>điểm</w:t>
+                            </w:r>
+                            <w:proofErr w:type="spellEnd"/>
+                          </w:p>
+                        </w:txbxContent>
+                      </wps:txbx>
+                      <wps:bodyPr rot="0" spcFirstLastPara="0" vertOverflow="overflow" horzOverflow="overflow" vert="horz" wrap="square" lIns="91440" tIns="45720" rIns="91440" bIns="45720" numCol="1" spcCol="0" rtlCol="0" fromWordArt="0" anchor="ctr" anchorCtr="0" forceAA="0" compatLnSpc="1">
+                        <a:prstTxWarp prst="textNoShape">
+                          <a:avLst/>
+                        </a:prstTxWarp>
+                        <a:noAutofit/>
+                      </wps:bodyPr>
+                    </wps:wsp>
+                  </a:graphicData>
+                </a:graphic>
+              </wp:anchor>
+            </w:drawing>
+          </mc:Choice>
+          <mc:Fallback>
+            <w:pict>
+              <v:oval w14:anchorId="2F21D44D" id="Hình Bầu dục 59" o:spid="_x0000_s1054" style="position:absolute;left:0;text-align:left;margin-left:-16.85pt;margin-top:18.8pt;width:105.75pt;height:45.75pt;z-index:251705344;visibility:visible;mso-wrap-style:square;mso-wrap-distance-left:9pt;mso-wrap-distance-top:0;mso-wrap-distance-right:9pt;mso-wrap-distance-bottom:0;mso-position-horizontal:absolute;mso-position-horizontal-relative:text;mso-position-vertical:absolute;mso-position-vertical-relative:text;v-text-anchor:middle" o:gfxdata="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" fillcolor="white [3201]" strokecolor="black [3200]" strokeweight="2pt">
+                <v:textbox>
+                  <w:txbxContent>
+                    <w:p>
+                      <w:pPr>
+                        <w:jc w:val="center"/>
+                      </w:pPr>
+                      <w:proofErr w:type="spellStart"/>
+                      <w:r>
+                        <w:t>Địa</w:t>
+                      </w:r>
+                      <w:proofErr w:type="spellEnd"/>
+                      <w:r>
+                        <w:t xml:space="preserve"> </w:t>
+                      </w:r>
+                      <w:proofErr w:type="spellStart"/>
+                      <w:r>
+                        <w:t>điểm</w:t>
+                      </w:r>
+                      <w:proofErr w:type="spellEnd"/>
+                    </w:p>
+                  </w:txbxContent>
+                </v:textbox>
+              </v:oval>
+            </w:pict>
+          </mc:Fallback>
+        </mc:AlternateContent>
+      </w:r>
+      <w:r>
+        <w:rPr>
+          <w:noProof/>
+          <w:lang w:eastAsia="en-US" w:bidi="ar-SA"/>
+        </w:rPr>
+        <mc:AlternateContent>
+          <mc:Choice Requires="wps">
+            <w:drawing>
+              <wp:anchor distT="0" distB="0" distL="114300" distR="114300" simplePos="0" relativeHeight="251706368" behindDoc="0" locked="0" layoutInCell="1" allowOverlap="1" wp14:anchorId="4DF2662A" wp14:editId="49702B53">
+                <wp:simplePos x="0" y="0"/>
+                <wp:positionH relativeFrom="column">
+                  <wp:posOffset>1643380</wp:posOffset>
+                </wp:positionH>
+                <wp:positionV relativeFrom="paragraph">
+                  <wp:posOffset>162560</wp:posOffset>
+                </wp:positionV>
+                <wp:extent cx="1257300" cy="695325"/>
+                <wp:effectExtent l="0" t="0" r="19050" b="28575"/>
+                <wp:wrapNone/>
+                <wp:docPr id="60" name="Hình Bầu dục 60"/>
+                <wp:cNvGraphicFramePr/>
+                <a:graphic xmlns:a="http://schemas.openxmlformats.org/drawingml/2006/main">
+                  <a:graphicData uri="http://schemas.microsoft.com/office/word/2010/wordprocessingShape">
+                    <wps:wsp>
+                      <wps:cNvSpPr/>
+                      <wps:spPr>
+                        <a:xfrm>
+                          <a:off x="0" y="0"/>
+                          <a:ext cx="1257300" cy="695325"/>
+                        </a:xfrm>
+                        <a:prstGeom prst="ellipse">
+                          <a:avLst/>
+                        </a:prstGeom>
+                      </wps:spPr>
+                      <wps:style>
+                        <a:lnRef idx="2">
+                          <a:schemeClr val="dk1"/>
+                        </a:lnRef>
+                        <a:fillRef idx="1">
+                          <a:schemeClr val="lt1"/>
+                        </a:fillRef>
+                        <a:effectRef idx="0">
+                          <a:schemeClr val="dk1"/>
+                        </a:effectRef>
+                        <a:fontRef idx="minor">
+                          <a:schemeClr val="dk1"/>
+                        </a:fontRef>
+                      </wps:style>
+                      <wps:txbx>
+                        <w:txbxContent>
+                          <w:p>
+                            <w:pPr>
+                              <w:jc w:val="center"/>
+                            </w:pPr>
+                            <w:proofErr w:type="spellStart"/>
+                            <w:r>
+                              <w:t>Số</w:t>
+                            </w:r>
+                            <w:proofErr w:type="spellEnd"/>
+                            <w:r>
+                              <w:t xml:space="preserve"> </w:t>
+                            </w:r>
+                            <w:proofErr w:type="spellStart"/>
+                            <w:r>
+                              <w:t>lượng</w:t>
+                            </w:r>
+                            <w:proofErr w:type="spellEnd"/>
+                            <w:r>
+                              <w:t xml:space="preserve"> </w:t>
+                            </w:r>
+                            <w:proofErr w:type="spellStart"/>
+                            <w:r>
+                              <w:t>chỗ</w:t>
+                            </w:r>
+                            <w:proofErr w:type="spellEnd"/>
+                            <w:r>
+                              <w:t xml:space="preserve"> </w:t>
+                            </w:r>
+                            <w:proofErr w:type="spellStart"/>
+                            <w:r>
+                              <w:t>đỗ</w:t>
+                            </w:r>
+                            <w:proofErr w:type="spellEnd"/>
+                            <w:r>
+                              <w:t xml:space="preserve"> </w:t>
+                            </w:r>
+                            <w:proofErr w:type="spellStart"/>
+                            <w:r>
+                              <w:t>xe</w:t>
+                            </w:r>
+                            <w:proofErr w:type="spellEnd"/>
+                          </w:p>
+                        </w:txbxContent>
+                      </wps:txbx>
+                      <wps:bodyPr rot="0" spcFirstLastPara="0" vertOverflow="overflow" horzOverflow="overflow" vert="horz" wrap="square" lIns="91440" tIns="45720" rIns="91440" bIns="45720" numCol="1" spcCol="0" rtlCol="0" fromWordArt="0" anchor="ctr" anchorCtr="0" forceAA="0" compatLnSpc="1">
+                        <a:prstTxWarp prst="textNoShape">
+                          <a:avLst/>
+                        </a:prstTxWarp>
+                        <a:noAutofit/>
+                      </wps:bodyPr>
+                    </wps:wsp>
+                  </a:graphicData>
+                </a:graphic>
+                <wp14:sizeRelV relativeFrom="margin">
+                  <wp14:pctHeight>0</wp14:pctHeight>
+                </wp14:sizeRelV>
+              </wp:anchor>
+            </w:drawing>
+          </mc:Choice>
+          <mc:Fallback>
+            <w:pict>
+              <v:oval w14:anchorId="4DF2662A" id="Hình Bầu dục 60" o:spid="_x0000_s1055" style="position:absolute;left:0;text-align:left;margin-left:129.4pt;margin-top:12.8pt;width:99pt;height:54.75pt;z-index:251706368;visibility:visible;mso-wrap-style:square;mso-height-percent:0;mso-wrap-distance-left:9pt;mso-wrap-distance-top:0;mso-wrap-distance-right:9pt;mso-wrap-distance-bottom:0;mso-position-horizontal:absolute;mso-position-horizontal-relative:text;mso-position-vertical:absolute;mso-position-vertical-relative:text;mso-height-percent:0;mso-height-relative:margin;v-text-anchor:middle" o:gfxdata="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" fillcolor="white [3201]" strokecolor="black [3200]" strokeweight="2pt">
+                <v:textbox>
+                  <w:txbxContent>
+                    <w:p>
+                      <w:pPr>
+                        <w:jc w:val="center"/>
+                      </w:pPr>
+                      <w:proofErr w:type="spellStart"/>
+                      <w:r>
+                        <w:t>Số</w:t>
+                      </w:r>
+                      <w:proofErr w:type="spellEnd"/>
+                      <w:r>
+                        <w:t xml:space="preserve"> </w:t>
+                      </w:r>
+                      <w:proofErr w:type="spellStart"/>
+                      <w:r>
+                        <w:t>lượng</w:t>
+                      </w:r>
+                      <w:proofErr w:type="spellEnd"/>
+                      <w:r>
+                        <w:t xml:space="preserve"> </w:t>
+                      </w:r>
+                      <w:proofErr w:type="spellStart"/>
+                      <w:r>
+                        <w:t>chỗ</w:t>
+                      </w:r>
+                      <w:proofErr w:type="spellEnd"/>
+                      <w:r>
+                        <w:t xml:space="preserve"> </w:t>
+                      </w:r>
+                      <w:proofErr w:type="spellStart"/>
+                      <w:r>
+                        <w:t>đỗ</w:t>
+                      </w:r>
+                      <w:proofErr w:type="spellEnd"/>
+                      <w:r>
+                        <w:t xml:space="preserve"> </w:t>
+                      </w:r>
+                      <w:proofErr w:type="spellStart"/>
+                      <w:r>
+                        <w:t>xe</w:t>
+                      </w:r>
+                      <w:proofErr w:type="spellEnd"/>
+                    </w:p>
+                  </w:txbxContent>
+                </v:textbox>
+              </v:oval>
+            </w:pict>
+          </mc:Fallback>
+        </mc:AlternateContent>
+      </w:r>
+    </w:p>
+    <w:p>
+      <w:pPr>
+        <w:rPr>
+          <w:lang w:eastAsia="en-US" w:bidi="ar-SA"/>
+        </w:rPr>
+      </w:pPr>
+      <w:r>
+        <w:rPr>
+          <w:noProof/>
+          <w:lang w:eastAsia="en-US" w:bidi="ar-SA"/>
+        </w:rPr>
+        <mc:AlternateContent>
+          <mc:Choice Requires="wps">
+            <w:drawing>
+              <wp:anchor distT="0" distB="0" distL="114300" distR="114300" simplePos="0" relativeHeight="251707392" behindDoc="0" locked="0" layoutInCell="1" allowOverlap="1" wp14:anchorId="79C898C1" wp14:editId="5175B98B">
+                <wp:simplePos x="0" y="0"/>
+                <wp:positionH relativeFrom="column">
+                  <wp:posOffset>3310255</wp:posOffset>
+                </wp:positionH>
+                <wp:positionV relativeFrom="paragraph">
+                  <wp:posOffset>33655</wp:posOffset>
+                </wp:positionV>
+                <wp:extent cx="1238250" cy="571500"/>
+                <wp:effectExtent l="0" t="0" r="19050" b="19050"/>
+                <wp:wrapNone/>
+                <wp:docPr id="61" name="Hình Bầu dục 61"/>
+                <wp:cNvGraphicFramePr/>
+                <a:graphic xmlns:a="http://schemas.openxmlformats.org/drawingml/2006/main">
+                  <a:graphicData uri="http://schemas.microsoft.com/office/word/2010/wordprocessingShape">
+                    <wps:wsp>
+                      <wps:cNvSpPr/>
+                      <wps:spPr>
+                        <a:xfrm>
+                          <a:off x="0" y="0"/>
+                          <a:ext cx="1238250" cy="571500"/>
+                        </a:xfrm>
+                        <a:prstGeom prst="ellipse">
+                          <a:avLst/>
+                        </a:prstGeom>
+                      </wps:spPr>
+                      <wps:style>
+                        <a:lnRef idx="2">
+                          <a:schemeClr val="dk1"/>
+                        </a:lnRef>
+                        <a:fillRef idx="1">
+                          <a:schemeClr val="lt1"/>
+                        </a:fillRef>
+                        <a:effectRef idx="0">
+                          <a:schemeClr val="dk1"/>
+                        </a:effectRef>
+                        <a:fontRef idx="minor">
+                          <a:schemeClr val="dk1"/>
+                        </a:fontRef>
+                      </wps:style>
+                      <wps:txbx>
+                        <w:txbxContent>
+                          <w:p>
+                            <w:pPr>
+                              <w:jc w:val="center"/>
+                            </w:pPr>
+                            <w:proofErr w:type="spellStart"/>
+                            <w:r>
+                              <w:t>Giá</w:t>
+                            </w:r>
+                            <w:proofErr w:type="spellEnd"/>
+                            <w:r>
+                              <w:t xml:space="preserve"> </w:t>
+                            </w:r>
+                            <w:proofErr w:type="spellStart"/>
+                            <w:r>
+                              <w:t>cả</w:t>
+                            </w:r>
+                            <w:proofErr w:type="spellEnd"/>
+                          </w:p>
+                        </w:txbxContent>
+                      </wps:txbx>
+                      <wps:bodyPr rot="0" spcFirstLastPara="0" vertOverflow="overflow" horzOverflow="overflow" vert="horz" wrap="square" lIns="91440" tIns="45720" rIns="91440" bIns="45720" numCol="1" spcCol="0" rtlCol="0" fromWordArt="0" anchor="ctr" anchorCtr="0" forceAA="0" compatLnSpc="1">
+                        <a:prstTxWarp prst="textNoShape">
+                          <a:avLst/>
+                        </a:prstTxWarp>
+                        <a:noAutofit/>
+                      </wps:bodyPr>
+                    </wps:wsp>
+                  </a:graphicData>
+                </a:graphic>
+              </wp:anchor>
+            </w:drawing>
+          </mc:Choice>
+          <mc:Fallback>
+            <w:pict>
+              <v:oval w14:anchorId="79C898C1" id="Hình Bầu dục 61" o:spid="_x0000_s1056" style="position:absolute;left:0;text-align:left;margin-left:260.65pt;margin-top:2.65pt;width:97.5pt;height:45pt;z-index:251707392;visibility:visible;mso-wrap-style:square;mso-wrap-distance-left:9pt;mso-wrap-distance-top:0;mso-wrap-distance-right:9pt;mso-wrap-distance-bottom:0;mso-position-horizontal:absolute;mso-position-horizontal-relative:text;mso-position-vertical:absolute;mso-position-vertical-relative:text;v-text-anchor:middle" o:gfxdata="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" fillcolor="white [3201]" strokecolor="black [3200]" strokeweight="2pt">
+                <v:textbox>
+                  <w:txbxContent>
+                    <w:p>
+                      <w:pPr>
+                        <w:jc w:val="center"/>
+                      </w:pPr>
+                      <w:proofErr w:type="spellStart"/>
+                      <w:r>
+                        <w:t>Giá</w:t>
+                      </w:r>
+                      <w:proofErr w:type="spellEnd"/>
+                      <w:r>
+                        <w:t xml:space="preserve"> </w:t>
+                      </w:r>
+                      <w:proofErr w:type="spellStart"/>
+                      <w:r>
+                        <w:t>cả</w:t>
+                      </w:r>
+                      <w:proofErr w:type="spellEnd"/>
+                    </w:p>
+                  </w:txbxContent>
+                </v:textbox>
+              </v:oval>
+            </w:pict>
+          </mc:Fallback>
+        </mc:AlternateContent>
+      </w:r>
+    </w:p>
+    <w:p>
+      <w:pPr>
+        <w:rPr>
+          <w:lang w:eastAsia="en-US" w:bidi="ar-SA"/>
+        </w:rPr>
+      </w:pPr>
+    </w:p>
+    <w:p>
+      <w:pPr>
+        <w:rPr>
+          <w:lang w:eastAsia="en-US" w:bidi="ar-SA"/>
+        </w:rPr>
+      </w:pPr>
+    </w:p>
+    <w:p>
+      <w:pPr>
+        <w:rPr>
+          <w:lang w:eastAsia="en-US" w:bidi="ar-SA"/>
+        </w:rPr>
+      </w:pPr>
+    </w:p>
+    <w:p>
+      <w:pPr>
+        <w:rPr>
+          <w:lang w:eastAsia="en-US" w:bidi="ar-SA"/>
+        </w:rPr>
+      </w:pPr>
+    </w:p>
+    <w:p>
+      <w:pPr>
+        <w:rPr>
+          <w:lang w:eastAsia="en-US" w:bidi="ar-SA"/>
+        </w:rPr>
+      </w:pPr>
+    </w:p>
+    <w:p>
+      <w:pPr>
+        <w:rPr>
+          <w:lang w:eastAsia="en-US" w:bidi="ar-SA"/>
+        </w:rPr>
+      </w:pPr>
     </w:p>
     <w:p>
       <w:pPr>
@@ -22259,6 +24480,7 @@
         <w:rPr>
           <w:lang w:eastAsia="en-US" w:bidi="ar-SA"/>
         </w:rPr>
+        <w:lastRenderedPageBreak/>
         <w:t>Danh</w:t>
       </w:r>
       <w:proofErr w:type="spellEnd"/>
@@ -23003,7 +25225,7 @@
               <v:stroke joinstyle="miter"/>
               <v:path gradientshapeok="t" o:connecttype="rect"/>
             </v:shapetype>
-            <v:shape id="Text Box 14" o:spid="_x0000_s1044" type="#_x0000_t202" style="position:absolute;left:0;text-align:left;margin-left:-78.05pt;margin-top:-10.3pt;width:71.35pt;height:30.7pt;z-index:251659264;visibility:visible;mso-wrap-style:square;mso-width-percent:0;mso-height-percent:0;mso-wrap-distance-left:9pt;mso-wrap-distance-top:0;mso-wrap-distance-right:9pt;mso-wrap-distance-bottom:0;mso-position-horizontal:absolute;mso-position-horizontal-relative:margin;mso-position-vertical:absolute;mso-position-vertical-relative:text;mso-width-percent:0;mso-height-percent:0;mso-width-relative:margin;mso-height-relative:margin;v-text-anchor:top" o:gfxdata="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" fillcolor="white [3201]" strokeweight=".5pt">
+            <v:shape id="Text Box 14" o:spid="_x0000_s1057" type="#_x0000_t202" style="position:absolute;left:0;text-align:left;margin-left:-78.05pt;margin-top:-10.3pt;width:71.35pt;height:30.7pt;z-index:251659264;visibility:visible;mso-wrap-style:square;mso-width-percent:0;mso-height-percent:0;mso-wrap-distance-left:9pt;mso-wrap-distance-top:0;mso-wrap-distance-right:9pt;mso-wrap-distance-bottom:0;mso-position-horizontal:absolute;mso-position-horizontal-relative:margin;mso-position-vertical:absolute;mso-position-vertical-relative:text;mso-width-percent:0;mso-height-percent:0;mso-width-relative:margin;mso-height-relative:margin;v-text-anchor:top" o:gfxdata="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" fillcolor="white [3201]" strokeweight=".5pt">
               <v:textbox>
                 <w:txbxContent>
                   <w:p>
@@ -29128,7 +31350,52 @@
       </a:bgFillStyleLst>
     </a:fmtScheme>
   </a:themeElements>
-  <a:objectDefaults/>
+  <a:objectDefaults>
+    <a:spDef>
+      <a:spPr/>
+      <a:bodyPr rtlCol="0" anchor="ctr"/>
+      <a:lstStyle/>
+      <a:style>
+        <a:lnRef idx="2">
+          <a:schemeClr val="dk1"/>
+        </a:lnRef>
+        <a:fillRef idx="1">
+          <a:schemeClr val="lt1"/>
+        </a:fillRef>
+        <a:effectRef idx="0">
+          <a:schemeClr val="dk1"/>
+        </a:effectRef>
+        <a:fontRef idx="minor">
+          <a:schemeClr val="dk1"/>
+        </a:fontRef>
+      </a:style>
+    </a:spDef>
+    <a:lnDef>
+      <a:spPr>
+        <a:ln>
+          <a:solidFill>
+            <a:schemeClr val="tx1"/>
+          </a:solidFill>
+        </a:ln>
+      </a:spPr>
+      <a:bodyPr/>
+      <a:lstStyle/>
+      <a:style>
+        <a:lnRef idx="1">
+          <a:schemeClr val="accent1"/>
+        </a:lnRef>
+        <a:fillRef idx="0">
+          <a:schemeClr val="accent1"/>
+        </a:fillRef>
+        <a:effectRef idx="0">
+          <a:schemeClr val="accent1"/>
+        </a:effectRef>
+        <a:fontRef idx="minor">
+          <a:schemeClr val="tx1"/>
+        </a:fontRef>
+      </a:style>
+    </a:lnDef>
+  </a:objectDefaults>
   <a:extraClrSchemeLst/>
 </a:theme>
 </file>
@@ -29138,7 +31405,7 @@
 </file>
 
 <file path=customXml/itemProps1.xml><?xml version="1.0" encoding="utf-8"?>
-<ds:datastoreItem xmlns:ds="http://schemas.openxmlformats.org/officeDocument/2006/customXml" ds:itemID="{35DF5BF2-09DB-48EE-8D00-B27B93C58715}">
+<ds:datastoreItem xmlns:ds="http://schemas.openxmlformats.org/officeDocument/2006/customXml" ds:itemID="{728F2805-6915-4FD8-8B53-321304ABF0F9}">
   <ds:schemaRefs>
     <ds:schemaRef ds:uri="http://schemas.openxmlformats.org/officeDocument/2006/bibliography"/>
   </ds:schemaRefs>

</xml_diff>

<commit_message>
SAo lưu và phục hồi dữ liệu
</commit_message>
<xml_diff>
--- a/MyProjectMgnt .docx
+++ b/MyProjectMgnt .docx
@@ -3882,8 +3882,17 @@
           <w:sz w:val="24"/>
           <w:szCs w:val="24"/>
         </w:rPr>
-        <w:t>e mang lại như :</w:t>
-      </w:r>
+        <w:t xml:space="preserve">e mang lại </w:t>
+      </w:r>
+      <w:proofErr w:type="gramStart"/>
+      <w:r>
+        <w:rPr>
+          <w:sz w:val="24"/>
+          <w:szCs w:val="24"/>
+        </w:rPr>
+        <w:t>như :</w:t>
+      </w:r>
+      <w:proofErr w:type="gramEnd"/>
     </w:p>
     <w:p>
       <w:pPr>
@@ -4095,7 +4104,23 @@
           <w:sz w:val="24"/>
           <w:szCs w:val="24"/>
         </w:rPr>
-        <w:t>Số điện thoại : 0362894567</w:t>
+        <w:t xml:space="preserve">Số điện </w:t>
+      </w:r>
+      <w:proofErr w:type="gramStart"/>
+      <w:r>
+        <w:rPr>
+          <w:sz w:val="24"/>
+          <w:szCs w:val="24"/>
+        </w:rPr>
+        <w:t>thoại :</w:t>
+      </w:r>
+      <w:proofErr w:type="gramEnd"/>
+      <w:r>
+        <w:rPr>
+          <w:sz w:val="24"/>
+          <w:szCs w:val="24"/>
+        </w:rPr>
+        <w:t xml:space="preserve"> 0362894567</w:t>
       </w:r>
     </w:p>
     <w:p>
@@ -4156,7 +4181,23 @@
           <w:sz w:val="24"/>
           <w:szCs w:val="24"/>
         </w:rPr>
-        <w:t>Số điện thoại : 0810081008</w:t>
+        <w:t xml:space="preserve">Số điện </w:t>
+      </w:r>
+      <w:proofErr w:type="gramStart"/>
+      <w:r>
+        <w:rPr>
+          <w:sz w:val="24"/>
+          <w:szCs w:val="24"/>
+        </w:rPr>
+        <w:t>thoại :</w:t>
+      </w:r>
+      <w:proofErr w:type="gramEnd"/>
+      <w:r>
+        <w:rPr>
+          <w:sz w:val="24"/>
+          <w:szCs w:val="24"/>
+        </w:rPr>
+        <w:t xml:space="preserve"> 0810081008</w:t>
       </w:r>
     </w:p>
     <w:p>
@@ -4168,6 +4209,7 @@
           <w:szCs w:val="24"/>
         </w:rPr>
       </w:pPr>
+      <w:proofErr w:type="gramStart"/>
       <w:r>
         <w:rPr>
           <w:sz w:val="24"/>
@@ -4175,6 +4217,7 @@
         </w:rPr>
         <w:t>Email:hoangpd_0810@gmail.com</w:t>
       </w:r>
+      <w:proofErr w:type="gramEnd"/>
     </w:p>
     <w:p>
       <w:pPr>
@@ -4210,7 +4253,23 @@
           <w:sz w:val="24"/>
           <w:szCs w:val="24"/>
         </w:rPr>
-        <w:t>Số điện thoại : 0388888888</w:t>
+        <w:t xml:space="preserve">Số điện </w:t>
+      </w:r>
+      <w:proofErr w:type="gramStart"/>
+      <w:r>
+        <w:rPr>
+          <w:sz w:val="24"/>
+          <w:szCs w:val="24"/>
+        </w:rPr>
+        <w:t>thoại :</w:t>
+      </w:r>
+      <w:proofErr w:type="gramEnd"/>
+      <w:r>
+        <w:rPr>
+          <w:sz w:val="24"/>
+          <w:szCs w:val="24"/>
+        </w:rPr>
+        <w:t xml:space="preserve"> 0388888888</w:t>
       </w:r>
     </w:p>
     <w:p>
@@ -4437,6 +4496,7 @@
         </w:rPr>
         <w:t xml:space="preserve">Khách </w:t>
       </w:r>
+      <w:proofErr w:type="gramStart"/>
       <w:r>
         <w:rPr>
           <w:sz w:val="24"/>
@@ -4451,6 +4511,7 @@
         </w:rPr>
         <w:t>ng :</w:t>
       </w:r>
+      <w:proofErr w:type="gramEnd"/>
     </w:p>
     <w:p>
       <w:pPr>
@@ -4487,7 +4548,23 @@
           <w:sz w:val="24"/>
           <w:szCs w:val="24"/>
         </w:rPr>
-        <w:t>Vai trò : Phê duyệt dự án</w:t>
+        <w:t xml:space="preserve">Vai </w:t>
+      </w:r>
+      <w:proofErr w:type="gramStart"/>
+      <w:r>
+        <w:rPr>
+          <w:sz w:val="24"/>
+          <w:szCs w:val="24"/>
+        </w:rPr>
+        <w:t>trò :</w:t>
+      </w:r>
+      <w:proofErr w:type="gramEnd"/>
+      <w:r>
+        <w:rPr>
+          <w:sz w:val="24"/>
+          <w:szCs w:val="24"/>
+        </w:rPr>
+        <w:t xml:space="preserve"> Phê duyệt dự án</w:t>
       </w:r>
     </w:p>
     <w:p>
@@ -4525,7 +4602,23 @@
           <w:sz w:val="24"/>
           <w:szCs w:val="24"/>
         </w:rPr>
-        <w:t>Vai trò : Quản lý tiến độ</w:t>
+        <w:t xml:space="preserve">Vai </w:t>
+      </w:r>
+      <w:proofErr w:type="gramStart"/>
+      <w:r>
+        <w:rPr>
+          <w:sz w:val="24"/>
+          <w:szCs w:val="24"/>
+        </w:rPr>
+        <w:t>trò :</w:t>
+      </w:r>
+      <w:proofErr w:type="gramEnd"/>
+      <w:r>
+        <w:rPr>
+          <w:sz w:val="24"/>
+          <w:szCs w:val="24"/>
+        </w:rPr>
+        <w:t xml:space="preserve"> Quản lý tiến độ</w:t>
       </w:r>
     </w:p>
     <w:p>
@@ -4563,7 +4656,23 @@
           <w:sz w:val="24"/>
           <w:szCs w:val="24"/>
         </w:rPr>
-        <w:t>Vai trò : Quản lý ngân sách cho dự án</w:t>
+        <w:t xml:space="preserve">Vai </w:t>
+      </w:r>
+      <w:proofErr w:type="gramStart"/>
+      <w:r>
+        <w:rPr>
+          <w:sz w:val="24"/>
+          <w:szCs w:val="24"/>
+        </w:rPr>
+        <w:t>trò :</w:t>
+      </w:r>
+      <w:proofErr w:type="gramEnd"/>
+      <w:r>
+        <w:rPr>
+          <w:sz w:val="24"/>
+          <w:szCs w:val="24"/>
+        </w:rPr>
+        <w:t xml:space="preserve"> Quản lý ngân sách cho dự án</w:t>
       </w:r>
     </w:p>
     <w:p>
@@ -4579,8 +4688,17 @@
           <w:sz w:val="24"/>
           <w:szCs w:val="24"/>
         </w:rPr>
-        <w:t>Công ty :</w:t>
-      </w:r>
+        <w:t xml:space="preserve">Công </w:t>
+      </w:r>
+      <w:proofErr w:type="gramStart"/>
+      <w:r>
+        <w:rPr>
+          <w:sz w:val="24"/>
+          <w:szCs w:val="24"/>
+        </w:rPr>
+        <w:t>ty :</w:t>
+      </w:r>
+      <w:proofErr w:type="gramEnd"/>
     </w:p>
     <w:p>
       <w:pPr>
@@ -4617,7 +4735,23 @@
           <w:sz w:val="24"/>
           <w:szCs w:val="24"/>
         </w:rPr>
-        <w:t>Vai trò : Quản lý dự án, lập trình viên</w:t>
+        <w:t xml:space="preserve">Vai </w:t>
+      </w:r>
+      <w:proofErr w:type="gramStart"/>
+      <w:r>
+        <w:rPr>
+          <w:sz w:val="24"/>
+          <w:szCs w:val="24"/>
+        </w:rPr>
+        <w:t>trò :</w:t>
+      </w:r>
+      <w:proofErr w:type="gramEnd"/>
+      <w:r>
+        <w:rPr>
+          <w:sz w:val="24"/>
+          <w:szCs w:val="24"/>
+        </w:rPr>
+        <w:t xml:space="preserve"> Quản lý dự án, lập trình viên</w:t>
       </w:r>
     </w:p>
     <w:p>
@@ -4655,7 +4789,23 @@
           <w:sz w:val="24"/>
           <w:szCs w:val="24"/>
         </w:rPr>
-        <w:t>Vai trò : Sale, lập trình viên</w:t>
+        <w:t xml:space="preserve">Vai </w:t>
+      </w:r>
+      <w:proofErr w:type="gramStart"/>
+      <w:r>
+        <w:rPr>
+          <w:sz w:val="24"/>
+          <w:szCs w:val="24"/>
+        </w:rPr>
+        <w:t>trò :</w:t>
+      </w:r>
+      <w:proofErr w:type="gramEnd"/>
+      <w:r>
+        <w:rPr>
+          <w:sz w:val="24"/>
+          <w:szCs w:val="24"/>
+        </w:rPr>
+        <w:t xml:space="preserve"> Sale, lập trình viên</w:t>
       </w:r>
     </w:p>
     <w:p>
@@ -4689,7 +4839,23 @@
           <w:sz w:val="24"/>
           <w:szCs w:val="24"/>
         </w:rPr>
-        <w:t>Vai trò : Tester</w:t>
+        <w:t xml:space="preserve">Vai </w:t>
+      </w:r>
+      <w:proofErr w:type="gramStart"/>
+      <w:r>
+        <w:rPr>
+          <w:sz w:val="24"/>
+          <w:szCs w:val="24"/>
+        </w:rPr>
+        <w:t>trò :</w:t>
+      </w:r>
+      <w:proofErr w:type="gramEnd"/>
+      <w:r>
+        <w:rPr>
+          <w:sz w:val="24"/>
+          <w:szCs w:val="24"/>
+        </w:rPr>
+        <w:t xml:space="preserve"> Tester</w:t>
       </w:r>
     </w:p>
     <w:p>
@@ -6687,7 +6853,7 @@
           </mc:Choice>
           <mc:Fallback>
             <w:pict>
-              <v:shapetype w14:anchorId="6ECBA20E" id="_x0000_t13" coordsize="21600,21600" o:spt="13" adj="16200,5400" path="m@0,l@0@1,0@1,0@2@0@2@0,21600,21600,10800xe">
+              <v:shapetype w14:anchorId="2BE5AD59" id="_x0000_t13" coordsize="21600,21600" o:spt="13" adj="16200,5400" path="m@0,l@0@1,0@1,0@2@0@2@0,21600,21600,10800xe">
                 <v:stroke joinstyle="miter"/>
                 <v:formulas>
                   <v:f eqn="val #0"/>
@@ -6957,8 +7123,17 @@
           <w:sz w:val="24"/>
           <w:szCs w:val="24"/>
         </w:rPr>
-        <w:t>Ưu điểm :</w:t>
-      </w:r>
+        <w:t xml:space="preserve">Ưu </w:t>
+      </w:r>
+      <w:proofErr w:type="gramStart"/>
+      <w:r>
+        <w:rPr>
+          <w:sz w:val="24"/>
+          <w:szCs w:val="24"/>
+        </w:rPr>
+        <w:t>điểm :</w:t>
+      </w:r>
+      <w:proofErr w:type="gramEnd"/>
     </w:p>
     <w:p>
       <w:pPr>
@@ -7017,8 +7192,17 @@
           <w:sz w:val="24"/>
           <w:szCs w:val="24"/>
         </w:rPr>
-        <w:t>Nhược điểm :</w:t>
-      </w:r>
+        <w:t xml:space="preserve">Nhược </w:t>
+      </w:r>
+      <w:proofErr w:type="gramStart"/>
+      <w:r>
+        <w:rPr>
+          <w:sz w:val="24"/>
+          <w:szCs w:val="24"/>
+        </w:rPr>
+        <w:t>điểm :</w:t>
+      </w:r>
+      <w:proofErr w:type="gramEnd"/>
     </w:p>
     <w:p>
       <w:pPr>
@@ -7178,7 +7362,23 @@
           <w:sz w:val="24"/>
           <w:szCs w:val="24"/>
         </w:rPr>
-        <w:t>Phản hồi , đánh giá, thêm mới địa chỉ đỗ xe</w:t>
+        <w:t xml:space="preserve">Phản </w:t>
+      </w:r>
+      <w:proofErr w:type="gramStart"/>
+      <w:r>
+        <w:rPr>
+          <w:sz w:val="24"/>
+          <w:szCs w:val="24"/>
+        </w:rPr>
+        <w:t>hồi ,</w:t>
+      </w:r>
+      <w:proofErr w:type="gramEnd"/>
+      <w:r>
+        <w:rPr>
+          <w:sz w:val="24"/>
+          <w:szCs w:val="24"/>
+        </w:rPr>
+        <w:t xml:space="preserve"> đánh giá, thêm mới địa chỉ đỗ xe</w:t>
       </w:r>
     </w:p>
     <w:p>
@@ -9213,7 +9413,7 @@
           </mc:Choice>
           <mc:Fallback>
             <w:pict>
-              <v:shape w14:anchorId="418396B6" id="Mũi tên: Phải 32" o:spid="_x0000_s1026" type="#_x0000_t13" style="position:absolute;margin-left:209.65pt;margin-top:2.5pt;width:100.5pt;height:18.75pt;z-index:251687936;visibility:visible;mso-wrap-style:square;mso-wrap-distance-left:9pt;mso-wrap-distance-top:0;mso-wrap-distance-right:9pt;mso-wrap-distance-bottom:0;mso-position-horizontal:absolute;mso-position-horizontal-relative:text;mso-position-vertical:absolute;mso-position-vertical-relative:text;v-text-anchor:middle" o:gfxdata="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" adj="19585" fillcolor="white [3201]" strokecolor="black [3200]" strokeweight="2pt"/>
+              <v:shape w14:anchorId="13907830" id="Mũi tên: Phải 32" o:spid="_x0000_s1026" type="#_x0000_t13" style="position:absolute;margin-left:209.65pt;margin-top:2.5pt;width:100.5pt;height:18.75pt;z-index:251687936;visibility:visible;mso-wrap-style:square;mso-wrap-distance-left:9pt;mso-wrap-distance-top:0;mso-wrap-distance-right:9pt;mso-wrap-distance-bottom:0;mso-position-horizontal:absolute;mso-position-horizontal-relative:text;mso-position-vertical:absolute;mso-position-vertical-relative:text;v-text-anchor:middle" o:gfxdata="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" adj="19585" fillcolor="white [3201]" strokecolor="black [3200]" strokeweight="2pt"/>
             </w:pict>
           </mc:Fallback>
         </mc:AlternateContent>
@@ -9282,7 +9482,7 @@
           </mc:Choice>
           <mc:Fallback>
             <w:pict>
-              <v:shape w14:anchorId="3A5BD25B" id="Mũi tên: Phải 31" o:spid="_x0000_s1026" type="#_x0000_t13" style="position:absolute;margin-left:28.15pt;margin-top:5.5pt;width:61.5pt;height:12pt;z-index:251686912;visibility:visible;mso-wrap-style:square;mso-wrap-distance-left:9pt;mso-wrap-distance-top:0;mso-wrap-distance-right:9pt;mso-wrap-distance-bottom:0;mso-position-horizontal:absolute;mso-position-horizontal-relative:text;mso-position-vertical:absolute;mso-position-vertical-relative:text;v-text-anchor:middle" o:gfxdata="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" adj="19493" fillcolor="white [3201]" strokecolor="black [3200]" strokeweight="2pt"/>
+              <v:shape w14:anchorId="2F92EFEB" id="Mũi tên: Phải 31" o:spid="_x0000_s1026" type="#_x0000_t13" style="position:absolute;margin-left:28.15pt;margin-top:5.5pt;width:61.5pt;height:12pt;z-index:251686912;visibility:visible;mso-wrap-style:square;mso-wrap-distance-left:9pt;mso-wrap-distance-top:0;mso-wrap-distance-right:9pt;mso-wrap-distance-bottom:0;mso-position-horizontal:absolute;mso-position-horizontal-relative:text;mso-position-vertical:absolute;mso-position-vertical-relative:text;v-text-anchor:middle" o:gfxdata="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" adj="19493" fillcolor="white [3201]" strokecolor="black [3200]" strokeweight="2pt"/>
             </w:pict>
           </mc:Fallback>
         </mc:AlternateContent>
@@ -9366,7 +9566,7 @@
           </mc:Choice>
           <mc:Fallback>
             <w:pict>
-              <v:shape w14:anchorId="0814006F" id="Mũi tên: Cong Hướng lên 13" o:spid="_x0000_s1026" style="position:absolute;margin-left:31.9pt;margin-top:21.1pt;width:129.75pt;height:52.5pt;z-index:251685888;visibility:visible;mso-wrap-style:square;mso-width-percent:0;mso-height-percent:0;mso-wrap-distance-left:9pt;mso-wrap-distance-top:0;mso-wrap-distance-right:9pt;mso-wrap-distance-bottom:0;mso-position-horizontal:absolute;mso-position-horizontal-relative:text;mso-position-vertical:absolute;mso-position-vertical-relative:text;mso-width-percent:0;mso-height-percent:0;mso-width-relative:margin;mso-height-relative:margin;v-text-anchor:middle" coordsize="1647825,666750" o:gfxdata="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" path="m,500063r1397794,l1397794,166688r-83344,l1481138,r166687,166688l1564481,166688r,500062l,666750,,500063xe" fillcolor="white [3201]" strokecolor="black [3200]" strokeweight="2pt">
+              <v:shape w14:anchorId="45A54EAD" id="Mũi tên: Cong Hướng lên 13" o:spid="_x0000_s1026" style="position:absolute;margin-left:31.9pt;margin-top:21.1pt;width:129.75pt;height:52.5pt;z-index:251685888;visibility:visible;mso-wrap-style:square;mso-width-percent:0;mso-height-percent:0;mso-wrap-distance-left:9pt;mso-wrap-distance-top:0;mso-wrap-distance-right:9pt;mso-wrap-distance-bottom:0;mso-position-horizontal:absolute;mso-position-horizontal-relative:text;mso-position-vertical:absolute;mso-position-vertical-relative:text;mso-width-percent:0;mso-height-percent:0;mso-width-relative:margin;mso-height-relative:margin;v-text-anchor:middle" coordsize="1647825,666750" o:gfxdata="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" path="m,500063r1397794,l1397794,166688r-83344,l1481138,r166687,166688l1564481,166688r,500062l,666750,,500063xe" fillcolor="white [3201]" strokecolor="black [3200]" strokeweight="2pt">
                 <v:path arrowok="t" o:connecttype="custom" o:connectlocs="0,500063;1397794,500063;1397794,166688;1314450,166688;1481138,0;1647825,166688;1564481,166688;1564481,666750;0,666750;0,500063" o:connectangles="0,0,0,0,0,0,0,0,0,0"/>
               </v:shape>
             </w:pict>
@@ -9446,7 +9646,7 @@
           </mc:Choice>
           <mc:Fallback>
             <w:pict>
-              <v:shapetype w14:anchorId="479DF108" id="_x0000_t67" coordsize="21600,21600" o:spt="67" adj="16200,5400" path="m0@0l@1@0@1,0@2,0@2@0,21600@0,10800,21600xe">
+              <v:shapetype w14:anchorId="03B6A612" id="_x0000_t67" coordsize="21600,21600" o:spt="67" adj="16200,5400" path="m0@0l@1@0@1,0@2,0@2@0,21600@0,10800,21600xe">
                 <v:stroke joinstyle="miter"/>
                 <v:formulas>
                   <v:f eqn="val #0"/>
@@ -9766,7 +9966,7 @@
           </mc:Choice>
           <mc:Fallback>
             <w:pict>
-              <v:shape w14:anchorId="28F48BDD" id="Mũi tên: Xuống 37" o:spid="_x0000_s1026" type="#_x0000_t67" style="position:absolute;margin-left:368.65pt;margin-top:10.8pt;width:15pt;height:30.75pt;z-index:251692032;visibility:visible;mso-wrap-style:square;mso-width-percent:0;mso-wrap-distance-left:9pt;mso-wrap-distance-top:0;mso-wrap-distance-right:9pt;mso-wrap-distance-bottom:0;mso-position-horizontal:absolute;mso-position-horizontal-relative:text;mso-position-vertical:absolute;mso-position-vertical-relative:text;mso-width-percent:0;mso-width-relative:margin;v-text-anchor:middle" o:gfxdata="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" adj="16332" fillcolor="white [3201]" strokecolor="black [3200]" strokeweight="2pt"/>
+              <v:shape w14:anchorId="3DD0B5E3" id="Mũi tên: Xuống 37" o:spid="_x0000_s1026" type="#_x0000_t67" style="position:absolute;margin-left:368.65pt;margin-top:10.8pt;width:15pt;height:30.75pt;z-index:251692032;visibility:visible;mso-wrap-style:square;mso-width-percent:0;mso-wrap-distance-left:9pt;mso-wrap-distance-top:0;mso-wrap-distance-right:9pt;mso-wrap-distance-bottom:0;mso-position-horizontal:absolute;mso-position-horizontal-relative:text;mso-position-vertical:absolute;mso-position-vertical-relative:text;mso-width-percent:0;mso-width-relative:margin;v-text-anchor:middle" o:gfxdata="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" adj="16332" fillcolor="white [3201]" strokecolor="black [3200]" strokeweight="2pt"/>
             </w:pict>
           </mc:Fallback>
         </mc:AlternateContent>
@@ -11138,7 +11338,7 @@
           </mc:Choice>
           <mc:Fallback>
             <w:pict>
-              <v:line w14:anchorId="3D92FC54" id="Đường nối Thẳng 55" o:spid="_x0000_s1026" style="position:absolute;z-index:251701248;visibility:visible;mso-wrap-style:square;mso-wrap-distance-left:9pt;mso-wrap-distance-top:0;mso-wrap-distance-right:9pt;mso-wrap-distance-bottom:0;mso-position-horizontal:absolute;mso-position-horizontal-relative:text;mso-position-vertical:absolute;mso-position-vertical-relative:text" from="155.65pt,18.5pt" to="157.9pt,74pt" o:gfxdata="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" strokecolor="black [3213]"/>
+              <v:line w14:anchorId="65E7AE52" id="Đường nối Thẳng 55" o:spid="_x0000_s1026" style="position:absolute;z-index:251701248;visibility:visible;mso-wrap-style:square;mso-wrap-distance-left:9pt;mso-wrap-distance-top:0;mso-wrap-distance-right:9pt;mso-wrap-distance-bottom:0;mso-position-horizontal:absolute;mso-position-horizontal-relative:text;mso-position-vertical:absolute;mso-position-vertical-relative:text" from="155.65pt,18.5pt" to="157.9pt,74pt" o:gfxdata="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" strokecolor="black [3213]"/>
             </w:pict>
           </mc:Fallback>
         </mc:AlternateContent>
@@ -11205,7 +11405,7 @@
           </mc:Choice>
           <mc:Fallback>
             <w:pict>
-              <v:line w14:anchorId="7843F5E7" id="Đường nối Thẳng 54" o:spid="_x0000_s1026" style="position:absolute;z-index:251700224;visibility:visible;mso-wrap-style:square;mso-wrap-distance-left:9pt;mso-wrap-distance-top:0;mso-wrap-distance-right:9pt;mso-wrap-distance-bottom:0;mso-position-horizontal:absolute;mso-position-horizontal-relative:text;mso-position-vertical:absolute;mso-position-vertical-relative:text" from="61.15pt,15.5pt" to="155.65pt,73.25pt" o:gfxdata="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" strokecolor="black [3213]"/>
+              <v:line w14:anchorId="4502C1B3" id="Đường nối Thẳng 54" o:spid="_x0000_s1026" style="position:absolute;z-index:251700224;visibility:visible;mso-wrap-style:square;mso-wrap-distance-left:9pt;mso-wrap-distance-top:0;mso-wrap-distance-right:9pt;mso-wrap-distance-bottom:0;mso-position-horizontal:absolute;mso-position-horizontal-relative:text;mso-position-vertical:absolute;mso-position-vertical-relative:text" from="61.15pt,15.5pt" to="155.65pt,73.25pt" o:gfxdata="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" strokecolor="black [3213]"/>
             </w:pict>
           </mc:Fallback>
         </mc:AlternateContent>
@@ -11268,7 +11468,7 @@
           </mc:Choice>
           <mc:Fallback>
             <w:pict>
-              <v:line w14:anchorId="1CB8CB93" id="Đường nối Thẳng 53" o:spid="_x0000_s1026" style="position:absolute;z-index:251699200;visibility:visible;mso-wrap-style:square;mso-wrap-distance-left:9pt;mso-wrap-distance-top:0;mso-wrap-distance-right:9pt;mso-wrap-distance-bottom:0;mso-position-horizontal:absolute;mso-position-horizontal-relative:text;mso-position-vertical:absolute;mso-position-vertical-relative:text" from="-16.1pt,16.25pt" to="158.65pt,74pt" o:gfxdata="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" strokecolor="black [3040]"/>
+              <v:line w14:anchorId="3E1E98C5" id="Đường nối Thẳng 53" o:spid="_x0000_s1026" style="position:absolute;z-index:251699200;visibility:visible;mso-wrap-style:square;mso-wrap-distance-left:9pt;mso-wrap-distance-top:0;mso-wrap-distance-right:9pt;mso-wrap-distance-bottom:0;mso-position-horizontal:absolute;mso-position-horizontal-relative:text;mso-position-vertical:absolute;mso-position-vertical-relative:text" from="-16.1pt,16.25pt" to="158.65pt,74pt" o:gfxdata="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" strokecolor="black [3040]"/>
             </w:pict>
           </mc:Fallback>
         </mc:AlternateContent>
@@ -11342,7 +11542,7 @@
           </mc:Choice>
           <mc:Fallback>
             <w:pict>
-              <v:line w14:anchorId="0E84BC4A" id="Đường nối Thẳng 57" o:spid="_x0000_s1026" style="position:absolute;flip:x;z-index:251703296;visibility:visible;mso-wrap-style:square;mso-wrap-distance-left:9pt;mso-wrap-distance-top:0;mso-wrap-distance-right:9pt;mso-wrap-distance-bottom:0;mso-position-horizontal:absolute;mso-position-horizontal-relative:text;mso-position-vertical:absolute;mso-position-vertical-relative:text" from="157.15pt,8.35pt" to="351.4pt,52.6pt" o:gfxdata="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" strokecolor="black [3213]"/>
+              <v:line w14:anchorId="443442DF" id="Đường nối Thẳng 57" o:spid="_x0000_s1026" style="position:absolute;flip:x;z-index:251703296;visibility:visible;mso-wrap-style:square;mso-wrap-distance-left:9pt;mso-wrap-distance-top:0;mso-wrap-distance-right:9pt;mso-wrap-distance-bottom:0;mso-position-horizontal:absolute;mso-position-horizontal-relative:text;mso-position-vertical:absolute;mso-position-vertical-relative:text" from="157.15pt,8.35pt" to="351.4pt,52.6pt" o:gfxdata="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" strokecolor="black [3213]"/>
             </w:pict>
           </mc:Fallback>
         </mc:AlternateContent>
@@ -11409,7 +11609,7 @@
           </mc:Choice>
           <mc:Fallback>
             <w:pict>
-              <v:line w14:anchorId="6C0AB1E7" id="Đường nối Thẳng 56" o:spid="_x0000_s1026" style="position:absolute;flip:x;z-index:251702272;visibility:visible;mso-wrap-style:square;mso-wrap-distance-left:9pt;mso-wrap-distance-top:0;mso-wrap-distance-right:9pt;mso-wrap-distance-bottom:0;mso-position-horizontal:absolute;mso-position-horizontal-relative:text;mso-position-vertical:absolute;mso-position-vertical-relative:text" from="157.15pt,12.85pt" to="231.4pt,52.6pt" o:gfxdata="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" strokecolor="black [3213]"/>
+              <v:line w14:anchorId="2736E264" id="Đường nối Thẳng 56" o:spid="_x0000_s1026" style="position:absolute;flip:x;z-index:251702272;visibility:visible;mso-wrap-style:square;mso-wrap-distance-left:9pt;mso-wrap-distance-top:0;mso-wrap-distance-right:9pt;mso-wrap-distance-bottom:0;mso-position-horizontal:absolute;mso-position-horizontal-relative:text;mso-position-vertical:absolute;mso-position-vertical-relative:text" from="157.15pt,12.85pt" to="231.4pt,52.6pt" o:gfxdata="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" strokecolor="black [3213]"/>
             </w:pict>
           </mc:Fallback>
         </mc:AlternateContent>
@@ -11596,7 +11796,7 @@
           </mc:Choice>
           <mc:Fallback>
             <w:pict>
-              <v:line w14:anchorId="37C25564" id="Đường nối Thẳng 69" o:spid="_x0000_s1026" style="position:absolute;z-index:251713536;visibility:visible;mso-wrap-style:square;mso-wrap-distance-left:9pt;mso-wrap-distance-top:0;mso-wrap-distance-right:9pt;mso-wrap-distance-bottom:0;mso-position-horizontal:absolute;mso-position-horizontal-relative:text;mso-position-vertical:absolute;mso-position-vertical-relative:text" from="154.15pt,19.6pt" to="154.15pt,75.85pt" o:gfxdata="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" strokecolor="black [3213]"/>
+              <v:line w14:anchorId="37AA175F" id="Đường nối Thẳng 69" o:spid="_x0000_s1026" style="position:absolute;z-index:251713536;visibility:visible;mso-wrap-style:square;mso-wrap-distance-left:9pt;mso-wrap-distance-top:0;mso-wrap-distance-right:9pt;mso-wrap-distance-bottom:0;mso-position-horizontal:absolute;mso-position-horizontal-relative:text;mso-position-vertical:absolute;mso-position-vertical-relative:text" from="154.15pt,19.6pt" to="154.15pt,75.85pt" o:gfxdata="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" strokecolor="black [3213]"/>
             </w:pict>
           </mc:Fallback>
         </mc:AlternateContent>
@@ -11969,7 +12169,7 @@
           </mc:Choice>
           <mc:Fallback>
             <w:pict>
-              <v:line w14:anchorId="6C4ACA97" id="Đường nối Thẳng 67" o:spid="_x0000_s1026" style="position:absolute;flip:x y;z-index:251712512;visibility:visible;mso-wrap-style:square;mso-wrap-distance-left:9pt;mso-wrap-distance-top:0;mso-wrap-distance-right:9pt;mso-wrap-distance-bottom:0;mso-position-horizontal:absolute;mso-position-horizontal-relative:text;mso-position-vertical:absolute;mso-position-vertical-relative:text" from="157.9pt,17.3pt" to="428.65pt,59.3pt" o:gfxdata="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" strokecolor="black [3213]"/>
+              <v:line w14:anchorId="2EF534A3" id="Đường nối Thẳng 67" o:spid="_x0000_s1026" style="position:absolute;flip:x y;z-index:251712512;visibility:visible;mso-wrap-style:square;mso-wrap-distance-left:9pt;mso-wrap-distance-top:0;mso-wrap-distance-right:9pt;mso-wrap-distance-bottom:0;mso-position-horizontal:absolute;mso-position-horizontal-relative:text;mso-position-vertical:absolute;mso-position-vertical-relative:text" from="157.9pt,17.3pt" to="428.65pt,59.3pt" o:gfxdata="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" strokecolor="black [3213]"/>
             </w:pict>
           </mc:Fallback>
         </mc:AlternateContent>
@@ -12036,7 +12236,7 @@
           </mc:Choice>
           <mc:Fallback>
             <w:pict>
-              <v:line w14:anchorId="1E850947" id="Đường nối Thẳng 66" o:spid="_x0000_s1026" style="position:absolute;flip:x y;z-index:251711488;visibility:visible;mso-wrap-style:square;mso-wrap-distance-left:9pt;mso-wrap-distance-top:0;mso-wrap-distance-right:9pt;mso-wrap-distance-bottom:0;mso-position-horizontal:absolute;mso-position-horizontal-relative:text;mso-position-vertical:absolute;mso-position-vertical-relative:text" from="157.9pt,18.05pt" to="301.15pt,63.05pt" o:gfxdata="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" strokecolor="black [3213]"/>
+              <v:line w14:anchorId="45B20D8C" id="Đường nối Thẳng 66" o:spid="_x0000_s1026" style="position:absolute;flip:x y;z-index:251711488;visibility:visible;mso-wrap-style:square;mso-wrap-distance-left:9pt;mso-wrap-distance-top:0;mso-wrap-distance-right:9pt;mso-wrap-distance-bottom:0;mso-position-horizontal:absolute;mso-position-horizontal-relative:text;mso-position-vertical:absolute;mso-position-vertical-relative:text" from="157.9pt,18.05pt" to="301.15pt,63.05pt" o:gfxdata="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" strokecolor="black [3213]"/>
             </w:pict>
           </mc:Fallback>
         </mc:AlternateContent>
@@ -12103,7 +12303,7 @@
           </mc:Choice>
           <mc:Fallback>
             <w:pict>
-              <v:line w14:anchorId="3EDB479A" id="Đường nối Thẳng 65" o:spid="_x0000_s1026" style="position:absolute;flip:x y;z-index:251710464;visibility:visible;mso-wrap-style:square;mso-wrap-distance-left:9pt;mso-wrap-distance-top:0;mso-wrap-distance-right:9pt;mso-wrap-distance-bottom:0;mso-position-horizontal:absolute;mso-position-horizontal-relative:text;mso-position-vertical:absolute;mso-position-vertical-relative:text" from="155.65pt,18.8pt" to="169.15pt,54.05pt" o:gfxdata="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" strokecolor="black [3213]"/>
+              <v:line w14:anchorId="52BC72D9" id="Đường nối Thẳng 65" o:spid="_x0000_s1026" style="position:absolute;flip:x y;z-index:251710464;visibility:visible;mso-wrap-style:square;mso-wrap-distance-left:9pt;mso-wrap-distance-top:0;mso-wrap-distance-right:9pt;mso-wrap-distance-bottom:0;mso-position-horizontal:absolute;mso-position-horizontal-relative:text;mso-position-vertical:absolute;mso-position-vertical-relative:text" from="155.65pt,18.8pt" to="169.15pt,54.05pt" o:gfxdata="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" strokecolor="black [3213]"/>
             </w:pict>
           </mc:Fallback>
         </mc:AlternateContent>
@@ -12170,7 +12370,7 @@
           </mc:Choice>
           <mc:Fallback>
             <w:pict>
-              <v:line w14:anchorId="55E371DE" id="Đường nối Thẳng 64" o:spid="_x0000_s1026" style="position:absolute;flip:y;z-index:251709440;visibility:visible;mso-wrap-style:square;mso-wrap-distance-left:9pt;mso-wrap-distance-top:0;mso-wrap-distance-right:9pt;mso-wrap-distance-bottom:0;mso-position-horizontal:absolute;mso-position-horizontal-relative:text;mso-position-vertical:absolute;mso-position-vertical-relative:text" from="34.9pt,17.3pt" to="156.4pt,57.8pt" o:gfxdata="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" strokecolor="black [3213]"/>
+              <v:line w14:anchorId="638A577B" id="Đường nối Thẳng 64" o:spid="_x0000_s1026" style="position:absolute;flip:y;z-index:251709440;visibility:visible;mso-wrap-style:square;mso-wrap-distance-left:9pt;mso-wrap-distance-top:0;mso-wrap-distance-right:9pt;mso-wrap-distance-bottom:0;mso-position-horizontal:absolute;mso-position-horizontal-relative:text;mso-position-vertical:absolute;mso-position-vertical-relative:text" from="34.9pt,17.3pt" to="156.4pt,57.8pt" o:gfxdata="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" strokecolor="black [3213]"/>
             </w:pict>
           </mc:Fallback>
         </mc:AlternateContent>
@@ -13040,32 +13240,211 @@
         </w:rPr>
         <w:t xml:space="preserve">Xác thực người dùng </w:t>
       </w:r>
-      <w:bookmarkStart w:id="26" w:name="_GoBack"/>
+    </w:p>
+    <w:p>
+      <w:pPr>
+        <w:pStyle w:val="u2"/>
+        <w:rPr>
+          <w:lang w:eastAsia="en-US" w:bidi="ar-SA"/>
+        </w:rPr>
+      </w:pPr>
+      <w:bookmarkStart w:id="26" w:name="_Toc527975152"/>
+      <w:r>
+        <w:rPr>
+          <w:lang w:eastAsia="en-US" w:bidi="ar-SA"/>
+        </w:rPr>
+        <w:t>Sao lưu phục hồi</w:t>
+      </w:r>
       <w:bookmarkEnd w:id="26"/>
     </w:p>
     <w:p>
       <w:pPr>
+        <w:rPr>
+          <w:sz w:val="24"/>
+          <w:szCs w:val="24"/>
+          <w:lang w:eastAsia="en-US" w:bidi="ar-SA"/>
+        </w:rPr>
+      </w:pPr>
+      <w:r>
+        <w:rPr>
+          <w:sz w:val="24"/>
+          <w:szCs w:val="24"/>
+          <w:lang w:eastAsia="en-US" w:bidi="ar-SA"/>
+        </w:rPr>
+        <w:t>Sử dụng giải pháp sao lưu</w:t>
+      </w:r>
+      <w:r>
+        <w:rPr>
+          <w:sz w:val="24"/>
+          <w:szCs w:val="24"/>
+          <w:lang w:eastAsia="en-US" w:bidi="ar-SA"/>
+        </w:rPr>
+        <w:t xml:space="preserve"> và phục hồi dữ </w:t>
+      </w:r>
+      <w:proofErr w:type="gramStart"/>
+      <w:r>
+        <w:rPr>
+          <w:sz w:val="24"/>
+          <w:szCs w:val="24"/>
+          <w:lang w:eastAsia="en-US" w:bidi="ar-SA"/>
+        </w:rPr>
+        <w:t xml:space="preserve">liệu </w:t>
+      </w:r>
+      <w:r>
+        <w:rPr>
+          <w:sz w:val="24"/>
+          <w:szCs w:val="24"/>
+          <w:lang w:eastAsia="en-US" w:bidi="ar-SA"/>
+        </w:rPr>
+        <w:t xml:space="preserve"> Actifio</w:t>
+      </w:r>
+      <w:proofErr w:type="gramEnd"/>
+      <w:r>
+        <w:rPr>
+          <w:sz w:val="24"/>
+          <w:szCs w:val="24"/>
+          <w:lang w:eastAsia="en-US" w:bidi="ar-SA"/>
+        </w:rPr>
+        <w:t>:t</w:t>
+      </w:r>
+      <w:bookmarkStart w:id="27" w:name="_GoBack"/>
+      <w:bookmarkEnd w:id="27"/>
+      <w:r>
+        <w:rPr>
+          <w:sz w:val="24"/>
+          <w:szCs w:val="24"/>
+          <w:lang w:eastAsia="en-US" w:bidi="ar-SA"/>
+        </w:rPr>
+        <w:t>ích hợp các dịch vụ đám mây như AmazonS3,Google Cloud,….</w:t>
+      </w:r>
+    </w:p>
+    <w:p>
+      <w:pPr>
+        <w:rPr>
+          <w:sz w:val="24"/>
+          <w:szCs w:val="24"/>
+          <w:lang w:eastAsia="en-US" w:bidi="ar-SA"/>
+        </w:rPr>
+      </w:pPr>
+      <w:r>
+        <w:rPr>
+          <w:rFonts w:hint="eastAsia"/>
+          <w:sz w:val="24"/>
+          <w:szCs w:val="24"/>
+          <w:lang w:eastAsia="en-US" w:bidi="ar-SA"/>
+        </w:rPr>
+        <w:t>●</w:t>
+      </w:r>
+      <w:r>
+        <w:rPr>
+          <w:sz w:val="24"/>
+          <w:szCs w:val="24"/>
+          <w:lang w:eastAsia="en-US" w:bidi="ar-SA"/>
+        </w:rPr>
+        <w:t xml:space="preserve"> Sao lưu gia tăng mãi mãi bằng cách sử dụng theo dõi khối thay đổi độc quyền Actifio (CBT), giảm cửa sổ sao lưu và tác động lên sản xuất lên tới 10x.</w:t>
+      </w:r>
+    </w:p>
+    <w:p>
+      <w:pPr>
+        <w:rPr>
+          <w:sz w:val="24"/>
+          <w:szCs w:val="24"/>
+          <w:lang w:eastAsia="en-US" w:bidi="ar-SA"/>
+        </w:rPr>
+      </w:pPr>
+      <w:r>
+        <w:rPr>
+          <w:sz w:val="24"/>
+          <w:szCs w:val="24"/>
+          <w:lang w:eastAsia="en-US" w:bidi="ar-SA"/>
+        </w:rPr>
+        <w:t xml:space="preserve"> </w:t>
+      </w:r>
+      <w:r>
+        <w:rPr>
+          <w:rFonts w:hint="eastAsia"/>
+          <w:sz w:val="24"/>
+          <w:szCs w:val="24"/>
+          <w:lang w:eastAsia="en-US" w:bidi="ar-SA"/>
+        </w:rPr>
+        <w:t>●</w:t>
+      </w:r>
+      <w:r>
+        <w:rPr>
+          <w:sz w:val="24"/>
+          <w:szCs w:val="24"/>
+          <w:lang w:eastAsia="en-US" w:bidi="ar-SA"/>
+        </w:rPr>
+        <w:t xml:space="preserve"> Ứng dụng sao lưu đồng nhất bằng cách sử dụng API Microsoft VSS cho MS SQL &amp; Exchange, API DB gốc cho các cơ sở dữ liệu khác như DB2, </w:t>
+      </w:r>
+      <w:r>
+        <w:rPr>
+          <w:sz w:val="24"/>
+          <w:szCs w:val="24"/>
+          <w:lang w:eastAsia="en-US" w:bidi="ar-SA"/>
+        </w:rPr>
+        <w:t xml:space="preserve">MySQL, </w:t>
+      </w:r>
+      <w:proofErr w:type="gramStart"/>
+      <w:r>
+        <w:rPr>
+          <w:sz w:val="24"/>
+          <w:szCs w:val="24"/>
+          <w:lang w:eastAsia="en-US" w:bidi="ar-SA"/>
+        </w:rPr>
+        <w:t>PostgreSQL,</w:t>
+      </w:r>
+      <w:r>
+        <w:rPr>
+          <w:sz w:val="24"/>
+          <w:szCs w:val="24"/>
+          <w:lang w:eastAsia="en-US" w:bidi="ar-SA"/>
+        </w:rPr>
+        <w:t>…</w:t>
+      </w:r>
+      <w:proofErr w:type="gramEnd"/>
+      <w:r>
+        <w:rPr>
+          <w:sz w:val="24"/>
+          <w:szCs w:val="24"/>
+          <w:lang w:eastAsia="en-US" w:bidi="ar-SA"/>
+        </w:rPr>
+        <w:t xml:space="preserve"> </w:t>
+      </w:r>
+    </w:p>
+    <w:p>
+      <w:pPr>
+        <w:rPr>
+          <w:sz w:val="24"/>
+          <w:szCs w:val="24"/>
+          <w:lang w:eastAsia="en-US" w:bidi="ar-SA"/>
+        </w:rPr>
+      </w:pPr>
+      <w:r>
+        <w:rPr>
+          <w:rFonts w:hint="eastAsia"/>
+          <w:sz w:val="24"/>
+          <w:szCs w:val="24"/>
+          <w:lang w:eastAsia="en-US" w:bidi="ar-SA"/>
+        </w:rPr>
+        <w:t>●</w:t>
+      </w:r>
+      <w:r>
+        <w:rPr>
+          <w:sz w:val="24"/>
+          <w:szCs w:val="24"/>
+          <w:lang w:eastAsia="en-US" w:bidi="ar-SA"/>
+        </w:rPr>
+        <w:t xml:space="preserve"> Khả năng phục hồi nhanh có thể mở rộng ngay cả đối với nhiều cơ sở dữ liệu có kích thước TB là có thể nhờ công nghệ ảo hóa dữ liệu Actifio.</w:t>
+      </w:r>
+    </w:p>
+    <w:p>
+      <w:pPr>
         <w:pStyle w:val="u2"/>
         <w:rPr>
           <w:lang w:eastAsia="en-US" w:bidi="ar-SA"/>
         </w:rPr>
       </w:pPr>
-      <w:bookmarkStart w:id="27" w:name="_Toc527975152"/>
-      <w:r>
-        <w:rPr>
-          <w:lang w:eastAsia="en-US" w:bidi="ar-SA"/>
-        </w:rPr>
-        <w:t>Sao lưu phục hồi</w:t>
-      </w:r>
-      <w:bookmarkEnd w:id="27"/>
-    </w:p>
-    <w:p>
-      <w:pPr>
-        <w:pStyle w:val="u2"/>
-        <w:rPr>
-          <w:lang w:eastAsia="en-US" w:bidi="ar-SA"/>
-        </w:rPr>
-      </w:pPr>
       <w:bookmarkStart w:id="28" w:name="_Toc527975153"/>
       <w:r>
         <w:rPr>
@@ -13094,6 +13473,7 @@
         <w:rPr>
           <w:lang w:eastAsia="en-US" w:bidi="ar-SA"/>
         </w:rPr>
+        <w:lastRenderedPageBreak/>
         <w:t>Danh mục tài liệu liên quan</w:t>
       </w:r>
       <w:bookmarkEnd w:id="29"/>
@@ -16332,6 +16712,119 @@
     </w:lvl>
   </w:abstractNum>
   <w:abstractNum w:abstractNumId="32" w15:restartNumberingAfterBreak="0">
+    <w:nsid w:val="4FD43D73"/>
+    <w:multiLevelType w:val="hybridMultilevel"/>
+    <w:tmpl w:val="6C50D836"/>
+    <w:lvl w:ilvl="0" w:tplc="0409000B">
+      <w:start w:val="1"/>
+      <w:numFmt w:val="bullet"/>
+      <w:lvlText w:val=""/>
+      <w:lvlJc w:val="left"/>
+      <w:pPr>
+        <w:ind w:left="720" w:hanging="360"/>
+      </w:pPr>
+      <w:rPr>
+        <w:rFonts w:ascii="Wingdings" w:hAnsi="Wingdings" w:hint="default"/>
+      </w:rPr>
+    </w:lvl>
+    <w:lvl w:ilvl="1" w:tplc="04090003" w:tentative="1">
+      <w:start w:val="1"/>
+      <w:numFmt w:val="bullet"/>
+      <w:lvlText w:val="o"/>
+      <w:lvlJc w:val="left"/>
+      <w:pPr>
+        <w:ind w:left="1440" w:hanging="360"/>
+      </w:pPr>
+      <w:rPr>
+        <w:rFonts w:ascii="Courier New" w:hAnsi="Courier New" w:cs="Courier New" w:hint="default"/>
+      </w:rPr>
+    </w:lvl>
+    <w:lvl w:ilvl="2" w:tplc="04090005" w:tentative="1">
+      <w:start w:val="1"/>
+      <w:numFmt w:val="bullet"/>
+      <w:lvlText w:val=""/>
+      <w:lvlJc w:val="left"/>
+      <w:pPr>
+        <w:ind w:left="2160" w:hanging="360"/>
+      </w:pPr>
+      <w:rPr>
+        <w:rFonts w:ascii="Wingdings" w:hAnsi="Wingdings" w:hint="default"/>
+      </w:rPr>
+    </w:lvl>
+    <w:lvl w:ilvl="3" w:tplc="04090001" w:tentative="1">
+      <w:start w:val="1"/>
+      <w:numFmt w:val="bullet"/>
+      <w:lvlText w:val=""/>
+      <w:lvlJc w:val="left"/>
+      <w:pPr>
+        <w:ind w:left="2880" w:hanging="360"/>
+      </w:pPr>
+      <w:rPr>
+        <w:rFonts w:ascii="Symbol" w:hAnsi="Symbol" w:hint="default"/>
+      </w:rPr>
+    </w:lvl>
+    <w:lvl w:ilvl="4" w:tplc="04090003" w:tentative="1">
+      <w:start w:val="1"/>
+      <w:numFmt w:val="bullet"/>
+      <w:lvlText w:val="o"/>
+      <w:lvlJc w:val="left"/>
+      <w:pPr>
+        <w:ind w:left="3600" w:hanging="360"/>
+      </w:pPr>
+      <w:rPr>
+        <w:rFonts w:ascii="Courier New" w:hAnsi="Courier New" w:cs="Courier New" w:hint="default"/>
+      </w:rPr>
+    </w:lvl>
+    <w:lvl w:ilvl="5" w:tplc="04090005" w:tentative="1">
+      <w:start w:val="1"/>
+      <w:numFmt w:val="bullet"/>
+      <w:lvlText w:val=""/>
+      <w:lvlJc w:val="left"/>
+      <w:pPr>
+        <w:ind w:left="4320" w:hanging="360"/>
+      </w:pPr>
+      <w:rPr>
+        <w:rFonts w:ascii="Wingdings" w:hAnsi="Wingdings" w:hint="default"/>
+      </w:rPr>
+    </w:lvl>
+    <w:lvl w:ilvl="6" w:tplc="04090001" w:tentative="1">
+      <w:start w:val="1"/>
+      <w:numFmt w:val="bullet"/>
+      <w:lvlText w:val=""/>
+      <w:lvlJc w:val="left"/>
+      <w:pPr>
+        <w:ind w:left="5040" w:hanging="360"/>
+      </w:pPr>
+      <w:rPr>
+        <w:rFonts w:ascii="Symbol" w:hAnsi="Symbol" w:hint="default"/>
+      </w:rPr>
+    </w:lvl>
+    <w:lvl w:ilvl="7" w:tplc="04090003" w:tentative="1">
+      <w:start w:val="1"/>
+      <w:numFmt w:val="bullet"/>
+      <w:lvlText w:val="o"/>
+      <w:lvlJc w:val="left"/>
+      <w:pPr>
+        <w:ind w:left="5760" w:hanging="360"/>
+      </w:pPr>
+      <w:rPr>
+        <w:rFonts w:ascii="Courier New" w:hAnsi="Courier New" w:cs="Courier New" w:hint="default"/>
+      </w:rPr>
+    </w:lvl>
+    <w:lvl w:ilvl="8" w:tplc="04090005" w:tentative="1">
+      <w:start w:val="1"/>
+      <w:numFmt w:val="bullet"/>
+      <w:lvlText w:val=""/>
+      <w:lvlJc w:val="left"/>
+      <w:pPr>
+        <w:ind w:left="6480" w:hanging="360"/>
+      </w:pPr>
+      <w:rPr>
+        <w:rFonts w:ascii="Wingdings" w:hAnsi="Wingdings" w:hint="default"/>
+      </w:rPr>
+    </w:lvl>
+  </w:abstractNum>
+  <w:abstractNum w:abstractNumId="33" w15:restartNumberingAfterBreak="0">
     <w:nsid w:val="511A1910"/>
     <w:multiLevelType w:val="hybridMultilevel"/>
     <w:tmpl w:val="6930AF66"/>
@@ -16444,7 +16937,7 @@
       </w:rPr>
     </w:lvl>
   </w:abstractNum>
-  <w:abstractNum w:abstractNumId="33" w15:restartNumberingAfterBreak="0">
+  <w:abstractNum w:abstractNumId="34" w15:restartNumberingAfterBreak="0">
     <w:nsid w:val="58B72105"/>
     <w:multiLevelType w:val="multilevel"/>
     <w:tmpl w:val="D960FB60"/>
@@ -16593,7 +17086,7 @@
       </w:rPr>
     </w:lvl>
   </w:abstractNum>
-  <w:abstractNum w:abstractNumId="34" w15:restartNumberingAfterBreak="0">
+  <w:abstractNum w:abstractNumId="35" w15:restartNumberingAfterBreak="0">
     <w:nsid w:val="59D62233"/>
     <w:multiLevelType w:val="hybridMultilevel"/>
     <w:tmpl w:val="3EA6D738"/>
@@ -16706,7 +17199,7 @@
       </w:rPr>
     </w:lvl>
   </w:abstractNum>
-  <w:abstractNum w:abstractNumId="35" w15:restartNumberingAfterBreak="0">
+  <w:abstractNum w:abstractNumId="36" w15:restartNumberingAfterBreak="0">
     <w:nsid w:val="5DC75A0E"/>
     <w:multiLevelType w:val="hybridMultilevel"/>
     <w:tmpl w:val="27AC74E2"/>
@@ -16819,7 +17312,7 @@
       </w:rPr>
     </w:lvl>
   </w:abstractNum>
-  <w:abstractNum w:abstractNumId="36" w15:restartNumberingAfterBreak="0">
+  <w:abstractNum w:abstractNumId="37" w15:restartNumberingAfterBreak="0">
     <w:nsid w:val="60450257"/>
     <w:multiLevelType w:val="hybridMultilevel"/>
     <w:tmpl w:val="152EE910"/>
@@ -16932,7 +17425,7 @@
       </w:rPr>
     </w:lvl>
   </w:abstractNum>
-  <w:abstractNum w:abstractNumId="37" w15:restartNumberingAfterBreak="0">
+  <w:abstractNum w:abstractNumId="38" w15:restartNumberingAfterBreak="0">
     <w:nsid w:val="644273D5"/>
     <w:multiLevelType w:val="hybridMultilevel"/>
     <w:tmpl w:val="0DDCF002"/>
@@ -17044,7 +17537,7 @@
       </w:rPr>
     </w:lvl>
   </w:abstractNum>
-  <w:abstractNum w:abstractNumId="38" w15:restartNumberingAfterBreak="0">
+  <w:abstractNum w:abstractNumId="39" w15:restartNumberingAfterBreak="0">
     <w:nsid w:val="67C1146D"/>
     <w:multiLevelType w:val="hybridMultilevel"/>
     <w:tmpl w:val="7DA8282E"/>
@@ -17184,7 +17677,7 @@
       </w:rPr>
     </w:lvl>
   </w:abstractNum>
-  <w:abstractNum w:abstractNumId="39" w15:restartNumberingAfterBreak="0">
+  <w:abstractNum w:abstractNumId="40" w15:restartNumberingAfterBreak="0">
     <w:nsid w:val="68136143"/>
     <w:multiLevelType w:val="hybridMultilevel"/>
     <w:tmpl w:val="38F6AFFA"/>
@@ -17297,7 +17790,7 @@
       </w:rPr>
     </w:lvl>
   </w:abstractNum>
-  <w:abstractNum w:abstractNumId="40" w15:restartNumberingAfterBreak="0">
+  <w:abstractNum w:abstractNumId="41" w15:restartNumberingAfterBreak="0">
     <w:nsid w:val="69372342"/>
     <w:multiLevelType w:val="hybridMultilevel"/>
     <w:tmpl w:val="BB649B9C"/>
@@ -17410,7 +17903,7 @@
       </w:rPr>
     </w:lvl>
   </w:abstractNum>
-  <w:abstractNum w:abstractNumId="41" w15:restartNumberingAfterBreak="0">
+  <w:abstractNum w:abstractNumId="42" w15:restartNumberingAfterBreak="0">
     <w:nsid w:val="69EC4886"/>
     <w:multiLevelType w:val="hybridMultilevel"/>
     <w:tmpl w:val="154EB416"/>
@@ -17523,7 +18016,7 @@
       </w:rPr>
     </w:lvl>
   </w:abstractNum>
-  <w:abstractNum w:abstractNumId="42" w15:restartNumberingAfterBreak="0">
+  <w:abstractNum w:abstractNumId="43" w15:restartNumberingAfterBreak="0">
     <w:nsid w:val="6F5C5BAF"/>
     <w:multiLevelType w:val="hybridMultilevel"/>
     <w:tmpl w:val="315E2C62"/>
@@ -17636,7 +18129,7 @@
       </w:rPr>
     </w:lvl>
   </w:abstractNum>
-  <w:abstractNum w:abstractNumId="43" w15:restartNumberingAfterBreak="0">
+  <w:abstractNum w:abstractNumId="44" w15:restartNumberingAfterBreak="0">
     <w:nsid w:val="79405515"/>
     <w:multiLevelType w:val="hybridMultilevel"/>
     <w:tmpl w:val="B588D586"/>
@@ -17752,7 +18245,7 @@
       </w:pPr>
     </w:lvl>
   </w:abstractNum>
-  <w:abstractNum w:abstractNumId="44" w15:restartNumberingAfterBreak="0">
+  <w:abstractNum w:abstractNumId="45" w15:restartNumberingAfterBreak="0">
     <w:nsid w:val="795348F1"/>
     <w:multiLevelType w:val="multilevel"/>
     <w:tmpl w:val="00000011"/>
@@ -17865,7 +18358,7 @@
       </w:pPr>
     </w:lvl>
   </w:abstractNum>
-  <w:abstractNum w:abstractNumId="45" w15:restartNumberingAfterBreak="0">
+  <w:abstractNum w:abstractNumId="46" w15:restartNumberingAfterBreak="0">
     <w:nsid w:val="79A46B55"/>
     <w:multiLevelType w:val="hybridMultilevel"/>
     <w:tmpl w:val="A50657AE"/>
@@ -17978,7 +18471,7 @@
       </w:rPr>
     </w:lvl>
   </w:abstractNum>
-  <w:abstractNum w:abstractNumId="46" w15:restartNumberingAfterBreak="0">
+  <w:abstractNum w:abstractNumId="47" w15:restartNumberingAfterBreak="0">
     <w:nsid w:val="7E1A7A24"/>
     <w:multiLevelType w:val="hybridMultilevel"/>
     <w:tmpl w:val="F342ED32"/>
@@ -18091,7 +18584,7 @@
       </w:rPr>
     </w:lvl>
   </w:abstractNum>
-  <w:abstractNum w:abstractNumId="47" w15:restartNumberingAfterBreak="0">
+  <w:abstractNum w:abstractNumId="48" w15:restartNumberingAfterBreak="0">
     <w:nsid w:val="7E820D19"/>
     <w:multiLevelType w:val="hybridMultilevel"/>
     <w:tmpl w:val="4A5C1FCA"/>
@@ -18262,10 +18755,10 @@
     <w:abstractNumId w:val="22"/>
   </w:num>
   <w:num w:numId="20">
-    <w:abstractNumId w:val="44"/>
+    <w:abstractNumId w:val="45"/>
   </w:num>
   <w:num w:numId="21">
-    <w:abstractNumId w:val="43"/>
+    <w:abstractNumId w:val="44"/>
   </w:num>
   <w:num w:numId="22">
     <w:abstractNumId w:val="21"/>
@@ -18283,7 +18776,7 @@
     <w:abstractNumId w:val="24"/>
   </w:num>
   <w:num w:numId="27">
-    <w:abstractNumId w:val="38"/>
+    <w:abstractNumId w:val="39"/>
   </w:num>
   <w:num w:numId="28">
     <w:abstractNumId w:val="28"/>
@@ -18295,16 +18788,16 @@
     <w:abstractNumId w:val="18"/>
   </w:num>
   <w:num w:numId="31">
-    <w:abstractNumId w:val="33"/>
+    <w:abstractNumId w:val="34"/>
   </w:num>
   <w:num w:numId="32">
     <w:abstractNumId w:val="25"/>
   </w:num>
   <w:num w:numId="33">
-    <w:abstractNumId w:val="47"/>
+    <w:abstractNumId w:val="48"/>
   </w:num>
   <w:num w:numId="34">
-    <w:abstractNumId w:val="45"/>
+    <w:abstractNumId w:val="46"/>
   </w:num>
   <w:num w:numId="35">
     <w:abstractNumId w:val="27"/>
@@ -18313,40 +18806,43 @@
     <w:abstractNumId w:val="31"/>
   </w:num>
   <w:num w:numId="37">
-    <w:abstractNumId w:val="37"/>
+    <w:abstractNumId w:val="38"/>
   </w:num>
   <w:num w:numId="38">
-    <w:abstractNumId w:val="32"/>
+    <w:abstractNumId w:val="33"/>
   </w:num>
   <w:num w:numId="39">
     <w:abstractNumId w:val="30"/>
   </w:num>
   <w:num w:numId="40">
+    <w:abstractNumId w:val="43"/>
+  </w:num>
+  <w:num w:numId="41">
     <w:abstractNumId w:val="42"/>
   </w:num>
-  <w:num w:numId="41">
-    <w:abstractNumId w:val="41"/>
-  </w:num>
   <w:num w:numId="42">
-    <w:abstractNumId w:val="34"/>
+    <w:abstractNumId w:val="35"/>
   </w:num>
   <w:num w:numId="43">
-    <w:abstractNumId w:val="39"/>
+    <w:abstractNumId w:val="40"/>
   </w:num>
   <w:num w:numId="44">
-    <w:abstractNumId w:val="36"/>
+    <w:abstractNumId w:val="37"/>
   </w:num>
   <w:num w:numId="45">
     <w:abstractNumId w:val="29"/>
   </w:num>
   <w:num w:numId="46">
-    <w:abstractNumId w:val="40"/>
+    <w:abstractNumId w:val="41"/>
   </w:num>
   <w:num w:numId="47">
-    <w:abstractNumId w:val="46"/>
+    <w:abstractNumId w:val="47"/>
   </w:num>
   <w:num w:numId="48">
-    <w:abstractNumId w:val="35"/>
+    <w:abstractNumId w:val="36"/>
+  </w:num>
+  <w:num w:numId="49">
+    <w:abstractNumId w:val="32"/>
   </w:num>
 </w:numbering>
 </file>
@@ -20049,7 +20545,7 @@
 </file>
 
 <file path=customXml/itemProps1.xml><?xml version="1.0" encoding="utf-8"?>
-<ds:datastoreItem xmlns:ds="http://schemas.openxmlformats.org/officeDocument/2006/customXml" ds:itemID="{31ECECC3-F28D-48D4-AE45-B78EB69202F5}">
+<ds:datastoreItem xmlns:ds="http://schemas.openxmlformats.org/officeDocument/2006/customXml" ds:itemID="{27B21A64-CFED-4E0C-97BD-D040DA2A2BAA}">
   <ds:schemaRefs>
     <ds:schemaRef ds:uri="http://schemas.openxmlformats.org/officeDocument/2006/bibliography"/>
   </ds:schemaRefs>

</xml_diff>

<commit_message>
Them file test case
</commit_message>
<xml_diff>
--- a/MyProjectMgnt .docx
+++ b/MyProjectMgnt .docx
@@ -14217,7 +14217,23 @@
           <w:sz w:val="28"/>
           <w:szCs w:val="28"/>
         </w:rPr>
-        <w:t>Các server kết nối với client thông qua mạng interntt</w:t>
+        <w:t>Các server kết nối với client thông qua mạng intern</w:t>
+      </w:r>
+      <w:r>
+        <w:rPr>
+          <w:color w:val="000000" w:themeColor="text1"/>
+          <w:sz w:val="28"/>
+          <w:szCs w:val="28"/>
+        </w:rPr>
+        <w:t>e</w:t>
+      </w:r>
+      <w:r>
+        <w:rPr>
+          <w:color w:val="000000" w:themeColor="text1"/>
+          <w:sz w:val="28"/>
+          <w:szCs w:val="28"/>
+        </w:rPr>
+        <w:t>t</w:t>
       </w:r>
     </w:p>
     <w:p>

</xml_diff>

<commit_message>
Them tuong tac nguoi dung
</commit_message>
<xml_diff>
--- a/MyProjectMgnt .docx
+++ b/MyProjectMgnt .docx
@@ -14290,211 +14290,51 @@
         <w:rPr>
           <w:lang w:eastAsia="en-US" w:bidi="ar-SA"/>
         </w:rPr>
-      </w:r>
-    </w:p>
-    <w:p>
-      <w:pPr>
-        <w:pStyle w:val="Normal"/>
-        <w:rPr>
-          <w:lang w:eastAsia="en-US" w:bidi="ar-SA"/>
-        </w:rPr>
-      </w:pPr>
-      <w:r>
-        <w:rPr>
-          <w:lang w:eastAsia="en-US" w:bidi="ar-SA"/>
-        </w:rPr>
-      </w:r>
-    </w:p>
-    <w:p>
-      <w:pPr>
-        <w:pStyle w:val="Normal"/>
-        <w:rPr>
-          <w:lang w:eastAsia="en-US" w:bidi="ar-SA"/>
-        </w:rPr>
-      </w:pPr>
-      <w:r>
-        <w:rPr>
-          <w:lang w:eastAsia="en-US" w:bidi="ar-SA"/>
-        </w:rPr>
-      </w:r>
-    </w:p>
-    <w:p>
-      <w:pPr>
-        <w:pStyle w:val="Normal"/>
-        <w:rPr>
-          <w:lang w:eastAsia="en-US" w:bidi="ar-SA"/>
-        </w:rPr>
-      </w:pPr>
-      <w:r>
-        <w:rPr>
-          <w:lang w:eastAsia="en-US" w:bidi="ar-SA"/>
-        </w:rPr>
-      </w:r>
-    </w:p>
-    <w:p>
-      <w:pPr>
-        <w:pStyle w:val="Normal"/>
-        <w:rPr>
-          <w:lang w:eastAsia="en-US" w:bidi="ar-SA"/>
-        </w:rPr>
-      </w:pPr>
-      <w:r>
-        <w:rPr>
-          <w:lang w:eastAsia="en-US" w:bidi="ar-SA"/>
-        </w:rPr>
-      </w:r>
-    </w:p>
-    <w:p>
-      <w:pPr>
-        <w:pStyle w:val="Normal"/>
-        <w:rPr>
-          <w:sz w:val="24"/>
-          <w:szCs w:val="24"/>
-          <w:lang w:eastAsia="en-US" w:bidi="ar-SA"/>
-        </w:rPr>
-      </w:pPr>
-      <w:r>
-        <w:rPr>
-          <w:sz w:val="24"/>
-          <w:szCs w:val="24"/>
-          <w:lang w:eastAsia="en-US" w:bidi="ar-SA"/>
-        </w:rPr>
-      </w:r>
-    </w:p>
-    <w:p>
-      <w:pPr>
-        <w:pStyle w:val="Normal"/>
-        <w:rPr>
-          <w:sz w:val="24"/>
-          <w:szCs w:val="24"/>
-          <w:lang w:eastAsia="en-US" w:bidi="ar-SA"/>
-        </w:rPr>
-      </w:pPr>
-      <w:r>
-        <w:rPr>
-          <w:sz w:val="24"/>
-          <w:szCs w:val="24"/>
-          <w:lang w:eastAsia="en-US" w:bidi="ar-SA"/>
-        </w:rPr>
-      </w:r>
-    </w:p>
-    <w:p>
-      <w:pPr>
-        <w:pStyle w:val="Normal"/>
-        <w:rPr>
-          <w:sz w:val="24"/>
-          <w:szCs w:val="24"/>
-          <w:lang w:eastAsia="en-US" w:bidi="ar-SA"/>
-        </w:rPr>
-      </w:pPr>
-      <w:r>
-        <w:rPr>
-          <w:sz w:val="24"/>
-          <w:szCs w:val="24"/>
-          <w:lang w:eastAsia="en-US" w:bidi="ar-SA"/>
-        </w:rPr>
-      </w:r>
-    </w:p>
-    <w:p>
-      <w:pPr>
-        <w:pStyle w:val="Normal"/>
-        <w:rPr>
-          <w:sz w:val="24"/>
-          <w:szCs w:val="24"/>
-          <w:lang w:eastAsia="en-US" w:bidi="ar-SA"/>
-        </w:rPr>
-      </w:pPr>
-      <w:r>
-        <w:rPr>
-          <w:sz w:val="24"/>
-          <w:szCs w:val="24"/>
-          <w:lang w:eastAsia="en-US" w:bidi="ar-SA"/>
-        </w:rPr>
-      </w:r>
-    </w:p>
-    <w:p>
-      <w:pPr>
-        <w:pStyle w:val="Normal"/>
-        <w:rPr>
-          <w:sz w:val="24"/>
-          <w:szCs w:val="24"/>
-          <w:lang w:eastAsia="en-US" w:bidi="ar-SA"/>
-        </w:rPr>
-      </w:pPr>
-      <w:r>
-        <w:rPr>
-          <w:sz w:val="24"/>
-          <w:szCs w:val="24"/>
-          <w:lang w:eastAsia="en-US" w:bidi="ar-SA"/>
-        </w:rPr>
-      </w:r>
-    </w:p>
-    <w:p>
-      <w:pPr>
-        <w:pStyle w:val="Normal"/>
-        <w:rPr>
-          <w:sz w:val="24"/>
-          <w:szCs w:val="24"/>
-          <w:lang w:eastAsia="en-US" w:bidi="ar-SA"/>
-        </w:rPr>
-      </w:pPr>
-      <w:r>
-        <w:rPr>
-          <w:sz w:val="24"/>
-          <w:szCs w:val="24"/>
-          <w:lang w:eastAsia="en-US" w:bidi="ar-SA"/>
-        </w:rPr>
-      </w:r>
-    </w:p>
-    <w:p>
-      <w:pPr>
-        <w:pStyle w:val="Normal"/>
-        <w:rPr>
-          <w:sz w:val="24"/>
-          <w:szCs w:val="24"/>
-          <w:lang w:eastAsia="en-US" w:bidi="ar-SA"/>
-        </w:rPr>
-      </w:pPr>
-      <w:r>
-        <w:rPr>
-          <w:sz w:val="24"/>
-          <w:szCs w:val="24"/>
-          <w:lang w:eastAsia="en-US" w:bidi="ar-SA"/>
-        </w:rPr>
-      </w:r>
-    </w:p>
-    <w:p>
-      <w:pPr>
-        <w:pStyle w:val="Normal"/>
-        <w:rPr>
-          <w:sz w:val="24"/>
-          <w:szCs w:val="24"/>
-          <w:lang w:eastAsia="en-US" w:bidi="ar-SA"/>
-        </w:rPr>
-      </w:pPr>
-      <w:r>
-        <w:rPr>
-          <w:sz w:val="24"/>
-          <w:szCs w:val="24"/>
-          <w:lang w:eastAsia="en-US" w:bidi="ar-SA"/>
-        </w:rPr>
-      </w:r>
-    </w:p>
-    <w:p>
-      <w:pPr>
-        <w:pStyle w:val="Normal"/>
-        <w:rPr>
-          <w:sz w:val="24"/>
-          <w:szCs w:val="24"/>
-          <w:lang w:eastAsia="en-US" w:bidi="ar-SA"/>
-        </w:rPr>
-      </w:pPr>
-      <w:r>
-        <w:rPr>
-          <w:sz w:val="24"/>
-          <w:szCs w:val="24"/>
-          <w:lang w:eastAsia="en-US" w:bidi="ar-SA"/>
-        </w:rPr>
+        <w:drawing>
+          <wp:anchor behindDoc="0" distT="0" distB="0" distL="0" distR="0" simplePos="0" locked="0" layoutInCell="1" allowOverlap="1" relativeHeight="139">
+            <wp:simplePos x="0" y="0"/>
+            <wp:positionH relativeFrom="column">
+              <wp:align>center</wp:align>
+            </wp:positionH>
+            <wp:positionV relativeFrom="paragraph">
+              <wp:posOffset>635</wp:posOffset>
+            </wp:positionV>
+            <wp:extent cx="5575935" cy="4745355"/>
+            <wp:effectExtent l="0" t="0" r="0" b="0"/>
+            <wp:wrapSquare wrapText="largest"/>
+            <wp:docPr id="97" name="Image1" descr=""/>
+            <wp:cNvGraphicFramePr>
+              <a:graphicFrameLocks xmlns:a="http://schemas.openxmlformats.org/drawingml/2006/main" noChangeAspect="1"/>
+            </wp:cNvGraphicFramePr>
+            <a:graphic xmlns:a="http://schemas.openxmlformats.org/drawingml/2006/main">
+              <a:graphicData uri="http://schemas.openxmlformats.org/drawingml/2006/picture">
+                <pic:pic xmlns:pic="http://schemas.openxmlformats.org/drawingml/2006/picture">
+                  <pic:nvPicPr>
+                    <pic:cNvPr id="97" name="Image1" descr=""/>
+                    <pic:cNvPicPr>
+                      <a:picLocks noChangeAspect="1" noChangeArrowheads="1"/>
+                    </pic:cNvPicPr>
+                  </pic:nvPicPr>
+                  <pic:blipFill>
+                    <a:blip r:embed="rId14"/>
+                    <a:stretch>
+                      <a:fillRect/>
+                    </a:stretch>
+                  </pic:blipFill>
+                  <pic:spPr bwMode="auto">
+                    <a:xfrm>
+                      <a:off x="0" y="0"/>
+                      <a:ext cx="5575935" cy="4745355"/>
+                    </a:xfrm>
+                    <a:prstGeom prst="rect">
+                      <a:avLst/>
+                    </a:prstGeom>
+                  </pic:spPr>
+                </pic:pic>
+              </a:graphicData>
+            </a:graphic>
+          </wp:anchor>
+        </w:drawing>
       </w:r>
     </w:p>
     <w:p>
@@ -15089,8 +14929,8 @@
       </w:r>
     </w:p>
     <w:sectPr>
-      <w:headerReference w:type="default" r:id="rId14"/>
-      <w:footerReference w:type="default" r:id="rId15"/>
+      <w:headerReference w:type="default" r:id="rId15"/>
+      <w:footerReference w:type="default" r:id="rId16"/>
       <w:type w:val="nextPage"/>
       <w:pgSz w:w="11906" w:h="16838"/>
       <w:pgMar w:left="1987" w:right="1138" w:header="720" w:top="1138" w:footer="720" w:bottom="1138" w:gutter="0"/>
@@ -15455,7 +15295,7 @@
               <wp:extent cx="907415" cy="389890"/>
               <wp:effectExtent l="0" t="0" r="27305" b="10795"/>
               <wp:wrapNone/>
-              <wp:docPr id="97" name="Text Box 14"/>
+              <wp:docPr id="98" name="Text Box 14"/>
               <a:graphic xmlns:a="http://schemas.openxmlformats.org/drawingml/2006/main">
                 <a:graphicData uri="http://schemas.microsoft.com/office/word/2010/wordprocessingShape">
                   <wps:wsp>
@@ -15507,7 +15347,7 @@
                               <wp:inline distT="0" distB="0" distL="0" distR="0">
                                 <wp:extent cx="800100" cy="291465"/>
                                 <wp:effectExtent l="0" t="0" r="0" b="0"/>
-                                <wp:docPr id="99" name="Hình ảnh 5" descr="Ảnh có chứa mẫu họa&#10;&#10;Mô tả được tạo với mức tin cậy cao"/>
+                                <wp:docPr id="100" name="Hình ảnh 5" descr="Ảnh có chứa mẫu họa&#10;&#10;Mô tả được tạo với mức tin cậy cao"/>
                                 <wp:cNvGraphicFramePr>
                                   <a:graphicFrameLocks xmlns:a="http://schemas.openxmlformats.org/drawingml/2006/main" noChangeAspect="1"/>
                                 </wp:cNvGraphicFramePr>
@@ -15515,7 +15355,7 @@
                                   <a:graphicData uri="http://schemas.openxmlformats.org/drawingml/2006/picture">
                                     <pic:pic xmlns:pic="http://schemas.openxmlformats.org/drawingml/2006/picture">
                                       <pic:nvPicPr>
-                                        <pic:cNvPr id="99" name="Hình ảnh 5" descr="Ảnh có chứa mẫu họa&#10;&#10;Mô tả được tạo với mức tin cậy cao"/>
+                                        <pic:cNvPr id="100" name="Hình ảnh 5" descr="Ảnh có chứa mẫu họa&#10;&#10;Mô tả được tạo với mức tin cậy cao"/>
                                         <pic:cNvPicPr>
                                           <a:picLocks noChangeAspect="1" noChangeArrowheads="1"/>
                                         </pic:cNvPicPr>
@@ -15583,7 +15423,7 @@
                         <wp:inline distT="0" distB="0" distL="0" distR="0">
                           <wp:extent cx="800100" cy="291465"/>
                           <wp:effectExtent l="0" t="0" r="0" b="0"/>
-                          <wp:docPr id="100" name="Hình ảnh 5" descr="Ảnh có chứa mẫu họa&#10;&#10;Mô tả được tạo với mức tin cậy cao"/>
+                          <wp:docPr id="101" name="Hình ảnh 5" descr="Ảnh có chứa mẫu họa&#10;&#10;Mô tả được tạo với mức tin cậy cao"/>
                           <wp:cNvGraphicFramePr>
                             <a:graphicFrameLocks xmlns:a="http://schemas.openxmlformats.org/drawingml/2006/main" noChangeAspect="1"/>
                           </wp:cNvGraphicFramePr>
@@ -15591,7 +15431,7 @@
                             <a:graphicData uri="http://schemas.openxmlformats.org/drawingml/2006/picture">
                               <pic:pic xmlns:pic="http://schemas.openxmlformats.org/drawingml/2006/picture">
                                 <pic:nvPicPr>
-                                  <pic:cNvPr id="100" name="Hình ảnh 5" descr="Ảnh có chứa mẫu họa&#10;&#10;Mô tả được tạo với mức tin cậy cao"/>
+                                  <pic:cNvPr id="101" name="Hình ảnh 5" descr="Ảnh có chứa mẫu họa&#10;&#10;Mô tả được tạo với mức tin cậy cao"/>
                                   <pic:cNvPicPr>
                                     <a:picLocks noChangeAspect="1" noChangeArrowheads="1"/>
                                   </pic:cNvPicPr>

</xml_diff>

<commit_message>
Them phan chuyen doi du lieu
</commit_message>
<xml_diff>
--- a/MyProjectMgnt .docx
+++ b/MyProjectMgnt .docx
@@ -14364,11 +14364,7 @@
           <w:ilvl w:val="0"/>
           <w:numId w:val="10"/>
         </w:numPr>
-        <w:rPr>
-          <w:sz w:val="24"/>
-          <w:szCs w:val="24"/>
-          <w:lang w:eastAsia="en-US" w:bidi="ar-SA"/>
-        </w:rPr>
+        <w:rPr/>
       </w:pPr>
       <w:r>
         <w:rPr>
@@ -14670,11 +14666,29 @@
     <w:p>
       <w:pPr>
         <w:pStyle w:val="Normal"/>
+        <w:numPr>
+          <w:ilvl w:val="0"/>
+          <w:numId w:val="18"/>
+        </w:numPr>
+        <w:rPr/>
+      </w:pPr>
+      <w:r>
         <w:rPr>
           <w:sz w:val="24"/>
           <w:szCs w:val="24"/>
           <w:lang w:eastAsia="en-US" w:bidi="ar-SA"/>
         </w:rPr>
+        <w:t>Sao lưu gia tăng mãi mãi bằng cách sử dụng theo dõi khối thay đổi độc quyền Actifio (CBT), giảm cửa sổ sao lưu và tác động lên sản xuất lên tới 10x.</w:t>
+      </w:r>
+    </w:p>
+    <w:p>
+      <w:pPr>
+        <w:pStyle w:val="Normal"/>
+        <w:numPr>
+          <w:ilvl w:val="0"/>
+          <w:numId w:val="18"/>
+        </w:numPr>
+        <w:rPr/>
       </w:pPr>
       <w:r>
         <w:rPr>
@@ -14682,60 +14696,18 @@
           <w:szCs w:val="24"/>
           <w:lang w:eastAsia="en-US" w:bidi="ar-SA"/>
         </w:rPr>
-        <w:t xml:space="preserve">● </w:t>
-      </w:r>
-      <w:r>
-        <w:rPr>
-          <w:sz w:val="24"/>
-          <w:szCs w:val="24"/>
-          <w:lang w:eastAsia="en-US" w:bidi="ar-SA"/>
-        </w:rPr>
-        <w:t>Sao lưu gia tăng mãi mãi bằng cách sử dụng theo dõi khối thay đổi độc quyền Actifio (CBT), giảm cửa sổ sao lưu và tác động lên sản xuất lên tới 10x.</w:t>
+        <w:t xml:space="preserve">Ứng dụng sao lưu đồng nhất bằng cách sử dụng API Microsoft VSS cho MS SQL &amp; Exchange, API DB gốc cho các cơ sở dữ liệu khác như DB2, MySQL, PostgreSQL,… </w:t>
       </w:r>
     </w:p>
     <w:p>
       <w:pPr>
         <w:pStyle w:val="Normal"/>
-        <w:rPr>
-          <w:sz w:val="24"/>
-          <w:szCs w:val="24"/>
-          <w:lang w:eastAsia="en-US" w:bidi="ar-SA"/>
-        </w:rPr>
-      </w:pPr>
-      <w:r>
-        <w:rPr>
-          <w:sz w:val="24"/>
-          <w:szCs w:val="24"/>
-          <w:lang w:eastAsia="en-US" w:bidi="ar-SA"/>
-        </w:rPr>
-        <w:t xml:space="preserve"> ● </w:t>
-      </w:r>
-      <w:r>
-        <w:rPr>
-          <w:sz w:val="24"/>
-          <w:szCs w:val="24"/>
-          <w:lang w:eastAsia="en-US" w:bidi="ar-SA"/>
-        </w:rPr>
-        <w:t xml:space="preserve">Ứng dụng sao lưu đồng nhất bằng cách sử dụng API Microsoft VSS cho MS SQL &amp; Exchange, API DB gốc cho các cơ sở dữ liệu khác như DB2, MySQL, PostgreSQL,… </w:t>
-      </w:r>
-    </w:p>
-    <w:p>
-      <w:pPr>
-        <w:pStyle w:val="Normal"/>
-        <w:rPr>
-          <w:sz w:val="24"/>
-          <w:szCs w:val="24"/>
-          <w:lang w:eastAsia="en-US" w:bidi="ar-SA"/>
-        </w:rPr>
-      </w:pPr>
-      <w:r>
-        <w:rPr>
-          <w:sz w:val="24"/>
-          <w:szCs w:val="24"/>
-          <w:lang w:eastAsia="en-US" w:bidi="ar-SA"/>
-        </w:rPr>
-        <w:t xml:space="preserve">● </w:t>
-      </w:r>
+        <w:numPr>
+          <w:ilvl w:val="0"/>
+          <w:numId w:val="18"/>
+        </w:numPr>
+        <w:rPr/>
+      </w:pPr>
       <w:r>
         <w:rPr>
           <w:sz w:val="24"/>
@@ -14768,14 +14740,37 @@
     <w:p>
       <w:pPr>
         <w:pStyle w:val="Normal"/>
-        <w:rPr>
+        <w:numPr>
+          <w:ilvl w:val="0"/>
+          <w:numId w:val="19"/>
+        </w:numPr>
+        <w:rPr/>
+      </w:pPr>
+      <w:r>
+        <w:rPr>
+          <w:sz w:val="24"/>
+          <w:szCs w:val="24"/>
           <w:lang w:eastAsia="en-US" w:bidi="ar-SA"/>
         </w:rPr>
-      </w:pPr>
-      <w:r>
-        <w:rPr>
+        <w:t>Dữ liệu sẽ được lưu dưới các dạng khác nhau như text,mysql…</w:t>
+      </w:r>
+    </w:p>
+    <w:p>
+      <w:pPr>
+        <w:pStyle w:val="Normal"/>
+        <w:numPr>
+          <w:ilvl w:val="0"/>
+          <w:numId w:val="19"/>
+        </w:numPr>
+        <w:rPr/>
+      </w:pPr>
+      <w:r>
+        <w:rPr>
+          <w:sz w:val="24"/>
+          <w:szCs w:val="24"/>
           <w:lang w:eastAsia="en-US" w:bidi="ar-SA"/>
         </w:rPr>
+        <w:t>Chúng ta có thể chuyển đổi dễ dàng giữa các hệ thống</w:t>
       </w:r>
     </w:p>
     <w:p>
@@ -14785,9 +14780,7 @@
           <w:ilvl w:val="0"/>
           <w:numId w:val="2"/>
         </w:numPr>
-        <w:rPr>
-          <w:lang w:eastAsia="en-US" w:bidi="ar-SA"/>
-        </w:rPr>
+        <w:rPr/>
       </w:pPr>
       <w:bookmarkStart w:id="29" w:name="_Toc527975154"/>
       <w:r>
@@ -15176,7 +15169,7 @@
       <w:rPr>
         <w:i/>
       </w:rPr>
-      <w:t>17</w:t>
+      <w:t>16</w:t>
     </w:r>
     <w:r>
       <w:rPr>
@@ -17441,6 +17434,298 @@
       </w:rPr>
     </w:lvl>
   </w:abstractNum>
+  <w:abstractNum w:abstractNumId="18">
+    <w:lvl w:ilvl="0">
+      <w:start w:val="1"/>
+      <w:numFmt w:val="bullet"/>
+      <w:lvlText w:val=""/>
+      <w:lvlJc w:val="left"/>
+      <w:pPr>
+        <w:tabs>
+          <w:tab w:val="num" w:pos="803"/>
+        </w:tabs>
+        <w:ind w:left="803" w:hanging="360"/>
+      </w:pPr>
+      <w:rPr>
+        <w:rFonts w:ascii="Symbol" w:hAnsi="Symbol" w:cs="Symbol" w:hint="default"/>
+        <w:rFonts w:cs="OpenSymbol"/>
+      </w:rPr>
+    </w:lvl>
+    <w:lvl w:ilvl="1">
+      <w:start w:val="1"/>
+      <w:numFmt w:val="bullet"/>
+      <w:lvlText w:val="◦"/>
+      <w:lvlJc w:val="left"/>
+      <w:pPr>
+        <w:tabs>
+          <w:tab w:val="num" w:pos="1163"/>
+        </w:tabs>
+        <w:ind w:left="1163" w:hanging="360"/>
+      </w:pPr>
+      <w:rPr>
+        <w:rFonts w:ascii="OpenSymbol" w:hAnsi="OpenSymbol" w:cs="OpenSymbol" w:hint="default"/>
+        <w:rFonts w:cs="OpenSymbol"/>
+      </w:rPr>
+    </w:lvl>
+    <w:lvl w:ilvl="2">
+      <w:start w:val="1"/>
+      <w:numFmt w:val="bullet"/>
+      <w:lvlText w:val="▪"/>
+      <w:lvlJc w:val="left"/>
+      <w:pPr>
+        <w:tabs>
+          <w:tab w:val="num" w:pos="1523"/>
+        </w:tabs>
+        <w:ind w:left="1523" w:hanging="360"/>
+      </w:pPr>
+      <w:rPr>
+        <w:rFonts w:ascii="OpenSymbol" w:hAnsi="OpenSymbol" w:cs="OpenSymbol" w:hint="default"/>
+        <w:rFonts w:cs="OpenSymbol"/>
+      </w:rPr>
+    </w:lvl>
+    <w:lvl w:ilvl="3">
+      <w:start w:val="1"/>
+      <w:numFmt w:val="bullet"/>
+      <w:lvlText w:val=""/>
+      <w:lvlJc w:val="left"/>
+      <w:pPr>
+        <w:tabs>
+          <w:tab w:val="num" w:pos="1883"/>
+        </w:tabs>
+        <w:ind w:left="1883" w:hanging="360"/>
+      </w:pPr>
+      <w:rPr>
+        <w:rFonts w:ascii="Symbol" w:hAnsi="Symbol" w:cs="Symbol" w:hint="default"/>
+        <w:rFonts w:cs="OpenSymbol"/>
+      </w:rPr>
+    </w:lvl>
+    <w:lvl w:ilvl="4">
+      <w:start w:val="1"/>
+      <w:numFmt w:val="bullet"/>
+      <w:lvlText w:val="◦"/>
+      <w:lvlJc w:val="left"/>
+      <w:pPr>
+        <w:tabs>
+          <w:tab w:val="num" w:pos="2243"/>
+        </w:tabs>
+        <w:ind w:left="2243" w:hanging="360"/>
+      </w:pPr>
+      <w:rPr>
+        <w:rFonts w:ascii="OpenSymbol" w:hAnsi="OpenSymbol" w:cs="OpenSymbol" w:hint="default"/>
+        <w:rFonts w:cs="OpenSymbol"/>
+      </w:rPr>
+    </w:lvl>
+    <w:lvl w:ilvl="5">
+      <w:start w:val="1"/>
+      <w:numFmt w:val="bullet"/>
+      <w:lvlText w:val="▪"/>
+      <w:lvlJc w:val="left"/>
+      <w:pPr>
+        <w:tabs>
+          <w:tab w:val="num" w:pos="2603"/>
+        </w:tabs>
+        <w:ind w:left="2603" w:hanging="360"/>
+      </w:pPr>
+      <w:rPr>
+        <w:rFonts w:ascii="OpenSymbol" w:hAnsi="OpenSymbol" w:cs="OpenSymbol" w:hint="default"/>
+        <w:rFonts w:cs="OpenSymbol"/>
+      </w:rPr>
+    </w:lvl>
+    <w:lvl w:ilvl="6">
+      <w:start w:val="1"/>
+      <w:numFmt w:val="bullet"/>
+      <w:lvlText w:val=""/>
+      <w:lvlJc w:val="left"/>
+      <w:pPr>
+        <w:tabs>
+          <w:tab w:val="num" w:pos="2963"/>
+        </w:tabs>
+        <w:ind w:left="2963" w:hanging="360"/>
+      </w:pPr>
+      <w:rPr>
+        <w:rFonts w:ascii="Symbol" w:hAnsi="Symbol" w:cs="Symbol" w:hint="default"/>
+        <w:rFonts w:cs="OpenSymbol"/>
+      </w:rPr>
+    </w:lvl>
+    <w:lvl w:ilvl="7">
+      <w:start w:val="1"/>
+      <w:numFmt w:val="bullet"/>
+      <w:lvlText w:val="◦"/>
+      <w:lvlJc w:val="left"/>
+      <w:pPr>
+        <w:tabs>
+          <w:tab w:val="num" w:pos="3323"/>
+        </w:tabs>
+        <w:ind w:left="3323" w:hanging="360"/>
+      </w:pPr>
+      <w:rPr>
+        <w:rFonts w:ascii="OpenSymbol" w:hAnsi="OpenSymbol" w:cs="OpenSymbol" w:hint="default"/>
+        <w:rFonts w:cs="OpenSymbol"/>
+      </w:rPr>
+    </w:lvl>
+    <w:lvl w:ilvl="8">
+      <w:start w:val="1"/>
+      <w:numFmt w:val="bullet"/>
+      <w:lvlText w:val="▪"/>
+      <w:lvlJc w:val="left"/>
+      <w:pPr>
+        <w:tabs>
+          <w:tab w:val="num" w:pos="3683"/>
+        </w:tabs>
+        <w:ind w:left="3683" w:hanging="360"/>
+      </w:pPr>
+      <w:rPr>
+        <w:rFonts w:ascii="OpenSymbol" w:hAnsi="OpenSymbol" w:cs="OpenSymbol" w:hint="default"/>
+        <w:rFonts w:cs="OpenSymbol"/>
+      </w:rPr>
+    </w:lvl>
+  </w:abstractNum>
+  <w:abstractNum w:abstractNumId="19">
+    <w:lvl w:ilvl="0">
+      <w:start w:val="1"/>
+      <w:numFmt w:val="bullet"/>
+      <w:lvlText w:val=""/>
+      <w:lvlJc w:val="left"/>
+      <w:pPr>
+        <w:tabs>
+          <w:tab w:val="num" w:pos="720"/>
+        </w:tabs>
+        <w:ind w:left="720" w:hanging="360"/>
+      </w:pPr>
+      <w:rPr>
+        <w:rFonts w:ascii="Symbol" w:hAnsi="Symbol" w:cs="Symbol" w:hint="default"/>
+        <w:rFonts w:cs="OpenSymbol"/>
+      </w:rPr>
+    </w:lvl>
+    <w:lvl w:ilvl="1">
+      <w:start w:val="1"/>
+      <w:numFmt w:val="bullet"/>
+      <w:lvlText w:val="◦"/>
+      <w:lvlJc w:val="left"/>
+      <w:pPr>
+        <w:tabs>
+          <w:tab w:val="num" w:pos="1080"/>
+        </w:tabs>
+        <w:ind w:left="1080" w:hanging="360"/>
+      </w:pPr>
+      <w:rPr>
+        <w:rFonts w:ascii="OpenSymbol" w:hAnsi="OpenSymbol" w:cs="OpenSymbol" w:hint="default"/>
+        <w:rFonts w:cs="OpenSymbol"/>
+      </w:rPr>
+    </w:lvl>
+    <w:lvl w:ilvl="2">
+      <w:start w:val="1"/>
+      <w:numFmt w:val="bullet"/>
+      <w:lvlText w:val="▪"/>
+      <w:lvlJc w:val="left"/>
+      <w:pPr>
+        <w:tabs>
+          <w:tab w:val="num" w:pos="1440"/>
+        </w:tabs>
+        <w:ind w:left="1440" w:hanging="360"/>
+      </w:pPr>
+      <w:rPr>
+        <w:rFonts w:ascii="OpenSymbol" w:hAnsi="OpenSymbol" w:cs="OpenSymbol" w:hint="default"/>
+        <w:rFonts w:cs="OpenSymbol"/>
+      </w:rPr>
+    </w:lvl>
+    <w:lvl w:ilvl="3">
+      <w:start w:val="1"/>
+      <w:numFmt w:val="bullet"/>
+      <w:lvlText w:val=""/>
+      <w:lvlJc w:val="left"/>
+      <w:pPr>
+        <w:tabs>
+          <w:tab w:val="num" w:pos="1800"/>
+        </w:tabs>
+        <w:ind w:left="1800" w:hanging="360"/>
+      </w:pPr>
+      <w:rPr>
+        <w:rFonts w:ascii="Symbol" w:hAnsi="Symbol" w:cs="Symbol" w:hint="default"/>
+        <w:rFonts w:cs="OpenSymbol"/>
+      </w:rPr>
+    </w:lvl>
+    <w:lvl w:ilvl="4">
+      <w:start w:val="1"/>
+      <w:numFmt w:val="bullet"/>
+      <w:lvlText w:val="◦"/>
+      <w:lvlJc w:val="left"/>
+      <w:pPr>
+        <w:tabs>
+          <w:tab w:val="num" w:pos="2160"/>
+        </w:tabs>
+        <w:ind w:left="2160" w:hanging="360"/>
+      </w:pPr>
+      <w:rPr>
+        <w:rFonts w:ascii="OpenSymbol" w:hAnsi="OpenSymbol" w:cs="OpenSymbol" w:hint="default"/>
+        <w:rFonts w:cs="OpenSymbol"/>
+      </w:rPr>
+    </w:lvl>
+    <w:lvl w:ilvl="5">
+      <w:start w:val="1"/>
+      <w:numFmt w:val="bullet"/>
+      <w:lvlText w:val="▪"/>
+      <w:lvlJc w:val="left"/>
+      <w:pPr>
+        <w:tabs>
+          <w:tab w:val="num" w:pos="2520"/>
+        </w:tabs>
+        <w:ind w:left="2520" w:hanging="360"/>
+      </w:pPr>
+      <w:rPr>
+        <w:rFonts w:ascii="OpenSymbol" w:hAnsi="OpenSymbol" w:cs="OpenSymbol" w:hint="default"/>
+        <w:rFonts w:cs="OpenSymbol"/>
+      </w:rPr>
+    </w:lvl>
+    <w:lvl w:ilvl="6">
+      <w:start w:val="1"/>
+      <w:numFmt w:val="bullet"/>
+      <w:lvlText w:val=""/>
+      <w:lvlJc w:val="left"/>
+      <w:pPr>
+        <w:tabs>
+          <w:tab w:val="num" w:pos="2880"/>
+        </w:tabs>
+        <w:ind w:left="2880" w:hanging="360"/>
+      </w:pPr>
+      <w:rPr>
+        <w:rFonts w:ascii="Symbol" w:hAnsi="Symbol" w:cs="Symbol" w:hint="default"/>
+        <w:rFonts w:cs="OpenSymbol"/>
+      </w:rPr>
+    </w:lvl>
+    <w:lvl w:ilvl="7">
+      <w:start w:val="1"/>
+      <w:numFmt w:val="bullet"/>
+      <w:lvlText w:val="◦"/>
+      <w:lvlJc w:val="left"/>
+      <w:pPr>
+        <w:tabs>
+          <w:tab w:val="num" w:pos="3240"/>
+        </w:tabs>
+        <w:ind w:left="3240" w:hanging="360"/>
+      </w:pPr>
+      <w:rPr>
+        <w:rFonts w:ascii="OpenSymbol" w:hAnsi="OpenSymbol" w:cs="OpenSymbol" w:hint="default"/>
+        <w:rFonts w:cs="OpenSymbol"/>
+      </w:rPr>
+    </w:lvl>
+    <w:lvl w:ilvl="8">
+      <w:start w:val="1"/>
+      <w:numFmt w:val="bullet"/>
+      <w:lvlText w:val="▪"/>
+      <w:lvlJc w:val="left"/>
+      <w:pPr>
+        <w:tabs>
+          <w:tab w:val="num" w:pos="3600"/>
+        </w:tabs>
+        <w:ind w:left="3600" w:hanging="360"/>
+      </w:pPr>
+      <w:rPr>
+        <w:rFonts w:ascii="OpenSymbol" w:hAnsi="OpenSymbol" w:cs="OpenSymbol" w:hint="default"/>
+        <w:rFonts w:cs="OpenSymbol"/>
+      </w:rPr>
+    </w:lvl>
+  </w:abstractNum>
   <w:num w:numId="1">
     <w:abstractNumId w:val="1"/>
   </w:num>
@@ -17491,6 +17776,12 @@
   </w:num>
   <w:num w:numId="17">
     <w:abstractNumId w:val="17"/>
+  </w:num>
+  <w:num w:numId="18">
+    <w:abstractNumId w:val="18"/>
+  </w:num>
+  <w:num w:numId="19">
+    <w:abstractNumId w:val="19"/>
   </w:num>
 </w:numbering>
 </file>

</xml_diff>

<commit_message>
Them danh muc tai lieu lien quan
</commit_message>
<xml_diff>
--- a/MyProjectMgnt .docx
+++ b/MyProjectMgnt .docx
@@ -14795,11 +14795,15 @@
       <w:pPr>
         <w:pStyle w:val="Normal"/>
         <w:rPr>
+          <w:sz w:val="24"/>
+          <w:szCs w:val="24"/>
           <w:lang w:eastAsia="en-US" w:bidi="ar-SA"/>
         </w:rPr>
       </w:pPr>
       <w:r>
         <w:rPr>
+          <w:sz w:val="24"/>
+          <w:szCs w:val="24"/>
           <w:lang w:eastAsia="en-US" w:bidi="ar-SA"/>
         </w:rPr>
       </w:r>
@@ -14807,118 +14811,211 @@
     <w:p>
       <w:pPr>
         <w:pStyle w:val="Normal"/>
-        <w:rPr>
+        <w:numPr>
+          <w:ilvl w:val="0"/>
+          <w:numId w:val="20"/>
+        </w:numPr>
+        <w:rPr>
+          <w:sz w:val="24"/>
+          <w:szCs w:val="24"/>
           <w:lang w:eastAsia="en-US" w:bidi="ar-SA"/>
         </w:rPr>
       </w:pPr>
       <w:r>
         <w:rPr>
+          <w:sz w:val="24"/>
+          <w:szCs w:val="24"/>
           <w:lang w:eastAsia="en-US" w:bidi="ar-SA"/>
         </w:rPr>
+        <w:t>Internet</w:t>
       </w:r>
     </w:p>
     <w:p>
       <w:pPr>
         <w:pStyle w:val="Normal"/>
-        <w:rPr/>
-      </w:pPr>
-      <w:r>
-        <w:rPr/>
+        <w:numPr>
+          <w:ilvl w:val="0"/>
+          <w:numId w:val="20"/>
+        </w:numPr>
+        <w:rPr>
+          <w:sz w:val="24"/>
+          <w:szCs w:val="24"/>
+          <w:lang w:eastAsia="en-US" w:bidi="ar-SA"/>
+        </w:rPr>
+      </w:pPr>
+      <w:r>
+        <w:rPr>
+          <w:sz w:val="24"/>
+          <w:szCs w:val="24"/>
+          <w:lang w:eastAsia="en-US" w:bidi="ar-SA"/>
+        </w:rPr>
+        <w:t xml:space="preserve">Hỗ trợ kỹ thuật: Ông Nguyễn Đức Tiến </w:t>
       </w:r>
     </w:p>
     <w:p>
       <w:pPr>
         <w:pStyle w:val="Normal"/>
-        <w:rPr/>
-      </w:pPr>
-      <w:r>
-        <w:rPr/>
+        <w:rPr>
+          <w:sz w:val="24"/>
+          <w:szCs w:val="24"/>
+        </w:rPr>
+      </w:pPr>
+      <w:r>
+        <w:rPr>
+          <w:sz w:val="24"/>
+          <w:szCs w:val="24"/>
+        </w:rPr>
       </w:r>
     </w:p>
     <w:p>
       <w:pPr>
         <w:pStyle w:val="Normal"/>
-        <w:rPr/>
-      </w:pPr>
-      <w:r>
-        <w:rPr/>
+        <w:rPr>
+          <w:sz w:val="24"/>
+          <w:szCs w:val="24"/>
+        </w:rPr>
+      </w:pPr>
+      <w:r>
+        <w:rPr>
+          <w:sz w:val="24"/>
+          <w:szCs w:val="24"/>
+        </w:rPr>
       </w:r>
     </w:p>
     <w:p>
       <w:pPr>
         <w:pStyle w:val="Normal"/>
-        <w:rPr/>
-      </w:pPr>
-      <w:r>
-        <w:rPr/>
+        <w:rPr>
+          <w:sz w:val="24"/>
+          <w:szCs w:val="24"/>
+        </w:rPr>
+      </w:pPr>
+      <w:r>
+        <w:rPr>
+          <w:sz w:val="24"/>
+          <w:szCs w:val="24"/>
+        </w:rPr>
       </w:r>
     </w:p>
     <w:p>
       <w:pPr>
         <w:pStyle w:val="Normal"/>
-        <w:rPr/>
-      </w:pPr>
-      <w:r>
-        <w:rPr/>
+        <w:rPr>
+          <w:sz w:val="24"/>
+          <w:szCs w:val="24"/>
+        </w:rPr>
+      </w:pPr>
+      <w:r>
+        <w:rPr>
+          <w:sz w:val="24"/>
+          <w:szCs w:val="24"/>
+        </w:rPr>
       </w:r>
     </w:p>
     <w:p>
       <w:pPr>
         <w:pStyle w:val="Normal"/>
-        <w:rPr/>
-      </w:pPr>
-      <w:r>
-        <w:rPr/>
+        <w:rPr>
+          <w:sz w:val="24"/>
+          <w:szCs w:val="24"/>
+        </w:rPr>
+      </w:pPr>
+      <w:r>
+        <w:rPr>
+          <w:sz w:val="24"/>
+          <w:szCs w:val="24"/>
+        </w:rPr>
       </w:r>
     </w:p>
     <w:p>
       <w:pPr>
         <w:pStyle w:val="Normal"/>
-        <w:rPr/>
-      </w:pPr>
-      <w:r>
-        <w:rPr/>
+        <w:rPr>
+          <w:sz w:val="24"/>
+          <w:szCs w:val="24"/>
+        </w:rPr>
+      </w:pPr>
+      <w:r>
+        <w:rPr>
+          <w:sz w:val="24"/>
+          <w:szCs w:val="24"/>
+        </w:rPr>
       </w:r>
     </w:p>
     <w:p>
       <w:pPr>
         <w:pStyle w:val="Normal"/>
-        <w:rPr/>
-      </w:pPr>
-      <w:r>
-        <w:rPr/>
+        <w:rPr>
+          <w:sz w:val="24"/>
+          <w:szCs w:val="24"/>
+        </w:rPr>
+      </w:pPr>
+      <w:r>
+        <w:rPr>
+          <w:sz w:val="24"/>
+          <w:szCs w:val="24"/>
+        </w:rPr>
       </w:r>
     </w:p>
     <w:p>
       <w:pPr>
         <w:pStyle w:val="Normal"/>
-        <w:rPr/>
-      </w:pPr>
-      <w:r>
-        <w:rPr/>
+        <w:rPr>
+          <w:sz w:val="24"/>
+          <w:szCs w:val="24"/>
+        </w:rPr>
+      </w:pPr>
+      <w:r>
+        <w:rPr>
+          <w:sz w:val="24"/>
+          <w:szCs w:val="24"/>
+        </w:rPr>
       </w:r>
     </w:p>
     <w:p>
       <w:pPr>
         <w:pStyle w:val="Normal"/>
-        <w:rPr/>
-      </w:pPr>
-      <w:r>
-        <w:rPr/>
+        <w:rPr>
+          <w:sz w:val="24"/>
+          <w:szCs w:val="24"/>
+        </w:rPr>
+      </w:pPr>
+      <w:r>
+        <w:rPr>
+          <w:sz w:val="24"/>
+          <w:szCs w:val="24"/>
+        </w:rPr>
       </w:r>
     </w:p>
     <w:p>
       <w:pPr>
         <w:pStyle w:val="Normal"/>
-        <w:widowControl w:val="false"/>
-        <w:suppressAutoHyphens w:val="true"/>
-        <w:bidi w:val="0"/>
-        <w:spacing w:lineRule="auto" w:line="276" w:before="0" w:after="120"/>
-        <w:jc w:val="both"/>
-        <w:rPr/>
-      </w:pPr>
-      <w:r>
-        <w:rPr/>
+        <w:rPr>
+          <w:sz w:val="24"/>
+          <w:szCs w:val="24"/>
+        </w:rPr>
+      </w:pPr>
+      <w:r>
+        <w:rPr>
+          <w:sz w:val="24"/>
+          <w:szCs w:val="24"/>
+        </w:rPr>
+      </w:r>
+    </w:p>
+    <w:p>
+      <w:pPr>
+        <w:pStyle w:val="Normal"/>
+        <w:spacing w:before="0" w:after="120"/>
+        <w:rPr>
+          <w:sz w:val="24"/>
+          <w:szCs w:val="24"/>
+        </w:rPr>
+      </w:pPr>
+      <w:r>
+        <w:rPr>
+          <w:sz w:val="24"/>
+          <w:szCs w:val="24"/>
+        </w:rPr>
       </w:r>
     </w:p>
     <w:sectPr>
@@ -17726,6 +17823,152 @@
       </w:rPr>
     </w:lvl>
   </w:abstractNum>
+  <w:abstractNum w:abstractNumId="20">
+    <w:lvl w:ilvl="0">
+      <w:start w:val="1"/>
+      <w:numFmt w:val="bullet"/>
+      <w:lvlText w:val=""/>
+      <w:lvlJc w:val="left"/>
+      <w:pPr>
+        <w:tabs>
+          <w:tab w:val="num" w:pos="720"/>
+        </w:tabs>
+        <w:ind w:left="720" w:hanging="360"/>
+      </w:pPr>
+      <w:rPr>
+        <w:rFonts w:ascii="Symbol" w:hAnsi="Symbol" w:cs="Symbol" w:hint="default"/>
+        <w:rFonts w:cs="OpenSymbol"/>
+      </w:rPr>
+    </w:lvl>
+    <w:lvl w:ilvl="1">
+      <w:start w:val="1"/>
+      <w:numFmt w:val="bullet"/>
+      <w:lvlText w:val="◦"/>
+      <w:lvlJc w:val="left"/>
+      <w:pPr>
+        <w:tabs>
+          <w:tab w:val="num" w:pos="1080"/>
+        </w:tabs>
+        <w:ind w:left="1080" w:hanging="360"/>
+      </w:pPr>
+      <w:rPr>
+        <w:rFonts w:ascii="OpenSymbol" w:hAnsi="OpenSymbol" w:cs="OpenSymbol" w:hint="default"/>
+        <w:rFonts w:cs="OpenSymbol"/>
+      </w:rPr>
+    </w:lvl>
+    <w:lvl w:ilvl="2">
+      <w:start w:val="1"/>
+      <w:numFmt w:val="bullet"/>
+      <w:lvlText w:val="▪"/>
+      <w:lvlJc w:val="left"/>
+      <w:pPr>
+        <w:tabs>
+          <w:tab w:val="num" w:pos="1440"/>
+        </w:tabs>
+        <w:ind w:left="1440" w:hanging="360"/>
+      </w:pPr>
+      <w:rPr>
+        <w:rFonts w:ascii="OpenSymbol" w:hAnsi="OpenSymbol" w:cs="OpenSymbol" w:hint="default"/>
+        <w:rFonts w:cs="OpenSymbol"/>
+      </w:rPr>
+    </w:lvl>
+    <w:lvl w:ilvl="3">
+      <w:start w:val="1"/>
+      <w:numFmt w:val="bullet"/>
+      <w:lvlText w:val=""/>
+      <w:lvlJc w:val="left"/>
+      <w:pPr>
+        <w:tabs>
+          <w:tab w:val="num" w:pos="1800"/>
+        </w:tabs>
+        <w:ind w:left="1800" w:hanging="360"/>
+      </w:pPr>
+      <w:rPr>
+        <w:rFonts w:ascii="Symbol" w:hAnsi="Symbol" w:cs="Symbol" w:hint="default"/>
+        <w:rFonts w:cs="OpenSymbol"/>
+      </w:rPr>
+    </w:lvl>
+    <w:lvl w:ilvl="4">
+      <w:start w:val="1"/>
+      <w:numFmt w:val="bullet"/>
+      <w:lvlText w:val="◦"/>
+      <w:lvlJc w:val="left"/>
+      <w:pPr>
+        <w:tabs>
+          <w:tab w:val="num" w:pos="2160"/>
+        </w:tabs>
+        <w:ind w:left="2160" w:hanging="360"/>
+      </w:pPr>
+      <w:rPr>
+        <w:rFonts w:ascii="OpenSymbol" w:hAnsi="OpenSymbol" w:cs="OpenSymbol" w:hint="default"/>
+        <w:rFonts w:cs="OpenSymbol"/>
+      </w:rPr>
+    </w:lvl>
+    <w:lvl w:ilvl="5">
+      <w:start w:val="1"/>
+      <w:numFmt w:val="bullet"/>
+      <w:lvlText w:val="▪"/>
+      <w:lvlJc w:val="left"/>
+      <w:pPr>
+        <w:tabs>
+          <w:tab w:val="num" w:pos="2520"/>
+        </w:tabs>
+        <w:ind w:left="2520" w:hanging="360"/>
+      </w:pPr>
+      <w:rPr>
+        <w:rFonts w:ascii="OpenSymbol" w:hAnsi="OpenSymbol" w:cs="OpenSymbol" w:hint="default"/>
+        <w:rFonts w:cs="OpenSymbol"/>
+      </w:rPr>
+    </w:lvl>
+    <w:lvl w:ilvl="6">
+      <w:start w:val="1"/>
+      <w:numFmt w:val="bullet"/>
+      <w:lvlText w:val=""/>
+      <w:lvlJc w:val="left"/>
+      <w:pPr>
+        <w:tabs>
+          <w:tab w:val="num" w:pos="2880"/>
+        </w:tabs>
+        <w:ind w:left="2880" w:hanging="360"/>
+      </w:pPr>
+      <w:rPr>
+        <w:rFonts w:ascii="Symbol" w:hAnsi="Symbol" w:cs="Symbol" w:hint="default"/>
+        <w:rFonts w:cs="OpenSymbol"/>
+      </w:rPr>
+    </w:lvl>
+    <w:lvl w:ilvl="7">
+      <w:start w:val="1"/>
+      <w:numFmt w:val="bullet"/>
+      <w:lvlText w:val="◦"/>
+      <w:lvlJc w:val="left"/>
+      <w:pPr>
+        <w:tabs>
+          <w:tab w:val="num" w:pos="3240"/>
+        </w:tabs>
+        <w:ind w:left="3240" w:hanging="360"/>
+      </w:pPr>
+      <w:rPr>
+        <w:rFonts w:ascii="OpenSymbol" w:hAnsi="OpenSymbol" w:cs="OpenSymbol" w:hint="default"/>
+        <w:rFonts w:cs="OpenSymbol"/>
+      </w:rPr>
+    </w:lvl>
+    <w:lvl w:ilvl="8">
+      <w:start w:val="1"/>
+      <w:numFmt w:val="bullet"/>
+      <w:lvlText w:val="▪"/>
+      <w:lvlJc w:val="left"/>
+      <w:pPr>
+        <w:tabs>
+          <w:tab w:val="num" w:pos="3600"/>
+        </w:tabs>
+        <w:ind w:left="3600" w:hanging="360"/>
+      </w:pPr>
+      <w:rPr>
+        <w:rFonts w:ascii="OpenSymbol" w:hAnsi="OpenSymbol" w:cs="OpenSymbol" w:hint="default"/>
+        <w:rFonts w:cs="OpenSymbol"/>
+      </w:rPr>
+    </w:lvl>
+  </w:abstractNum>
   <w:num w:numId="1">
     <w:abstractNumId w:val="1"/>
   </w:num>
@@ -17782,6 +18025,9 @@
   </w:num>
   <w:num w:numId="19">
     <w:abstractNumId w:val="19"/>
+  </w:num>
+  <w:num w:numId="20">
+    <w:abstractNumId w:val="20"/>
   </w:num>
 </w:numbering>
 </file>

</xml_diff>

<commit_message>
Danh gia lai thoi gian du an
</commit_message>
<xml_diff>
--- a/MyProjectMgnt .docx
+++ b/MyProjectMgnt .docx
@@ -7678,7 +7678,21 @@
           <w:sz w:val="24"/>
           <w:szCs w:val="24"/>
         </w:rPr>
-        <w:t>Cập nhật cơ sở dữ liệu 2 ph mỗi lần</w:t>
+        <w:t xml:space="preserve">Cập nhật cơ sở dữ liệu 2 </w:t>
+      </w:r>
+      <w:r>
+        <w:rPr>
+          <w:sz w:val="24"/>
+          <w:szCs w:val="24"/>
+        </w:rPr>
+        <w:t>phút</w:t>
+      </w:r>
+      <w:r>
+        <w:rPr>
+          <w:sz w:val="24"/>
+          <w:szCs w:val="24"/>
+        </w:rPr>
+        <w:t xml:space="preserve"> mỗi lần</w:t>
       </w:r>
     </w:p>
     <w:p>
@@ -7847,17 +7861,21 @@
               <w:bidi w:val="0"/>
               <w:spacing w:lineRule="auto" w:line="276" w:before="0" w:after="120"/>
               <w:jc w:val="both"/>
-              <w:rPr>
-                <w:sz w:val="24"/>
-                <w:szCs w:val="24"/>
-              </w:rPr>
+              <w:rPr/>
             </w:pPr>
             <w:r>
               <w:rPr>
                 <w:sz w:val="24"/>
                 <w:szCs w:val="24"/>
               </w:rPr>
-              <w:t>2 tháng</w:t>
+              <w:t>3</w:t>
+            </w:r>
+            <w:r>
+              <w:rPr>
+                <w:sz w:val="24"/>
+                <w:szCs w:val="24"/>
+              </w:rPr>
+              <w:t xml:space="preserve"> tháng</w:t>
             </w:r>
           </w:p>
         </w:tc>
@@ -7934,17 +7952,21 @@
               <w:bidi w:val="0"/>
               <w:spacing w:lineRule="auto" w:line="276" w:before="0" w:after="120"/>
               <w:jc w:val="both"/>
-              <w:rPr>
-                <w:sz w:val="24"/>
-                <w:szCs w:val="24"/>
-              </w:rPr>
+              <w:rPr/>
             </w:pPr>
             <w:r>
               <w:rPr>
                 <w:sz w:val="24"/>
                 <w:szCs w:val="24"/>
               </w:rPr>
-              <w:t>2 tháng</w:t>
+              <w:t>4</w:t>
+            </w:r>
+            <w:r>
+              <w:rPr>
+                <w:sz w:val="24"/>
+                <w:szCs w:val="24"/>
+              </w:rPr>
+              <w:t xml:space="preserve"> tháng</w:t>
             </w:r>
           </w:p>
         </w:tc>
@@ -8021,17 +8043,21 @@
               <w:bidi w:val="0"/>
               <w:spacing w:lineRule="auto" w:line="276" w:before="0" w:after="120"/>
               <w:jc w:val="both"/>
-              <w:rPr>
-                <w:sz w:val="24"/>
-                <w:szCs w:val="24"/>
-              </w:rPr>
+              <w:rPr/>
             </w:pPr>
             <w:r>
               <w:rPr>
                 <w:sz w:val="24"/>
                 <w:szCs w:val="24"/>
               </w:rPr>
-              <w:t>2 tháng</w:t>
+              <w:t>5</w:t>
+            </w:r>
+            <w:r>
+              <w:rPr>
+                <w:sz w:val="24"/>
+                <w:szCs w:val="24"/>
+              </w:rPr>
+              <w:t xml:space="preserve"> tháng</w:t>
             </w:r>
           </w:p>
         </w:tc>
@@ -15266,7 +15292,7 @@
       <w:rPr>
         <w:i/>
       </w:rPr>
-      <w:t>16</w:t>
+      <w:t>8</w:t>
     </w:r>
     <w:r>
       <w:rPr>

</xml_diff>

<commit_message>
Danh gia lai chi phi du an
</commit_message>
<xml_diff>
--- a/MyProjectMgnt .docx
+++ b/MyProjectMgnt .docx
@@ -7668,10 +7668,7 @@
           <w:ilvl w:val="0"/>
           <w:numId w:val="13"/>
         </w:numPr>
-        <w:rPr>
-          <w:sz w:val="24"/>
-          <w:szCs w:val="24"/>
-        </w:rPr>
+        <w:rPr/>
       </w:pPr>
       <w:r>
         <w:rPr>
@@ -8709,17 +8706,21 @@
               <w:bidi w:val="0"/>
               <w:spacing w:lineRule="auto" w:line="276" w:before="0" w:after="120"/>
               <w:jc w:val="both"/>
-              <w:rPr>
-                <w:sz w:val="24"/>
-                <w:szCs w:val="24"/>
-              </w:rPr>
+              <w:rPr/>
             </w:pPr>
             <w:r>
               <w:rPr>
                 <w:sz w:val="24"/>
                 <w:szCs w:val="24"/>
               </w:rPr>
-              <w:t>100 000 000 đ</w:t>
+              <w:t>3</w:t>
+            </w:r>
+            <w:r>
+              <w:rPr>
+                <w:sz w:val="24"/>
+                <w:szCs w:val="24"/>
+              </w:rPr>
+              <w:t>00 000 000 đ</w:t>
             </w:r>
           </w:p>
         </w:tc>
@@ -8827,17 +8828,21 @@
               <w:bidi w:val="0"/>
               <w:spacing w:lineRule="auto" w:line="276" w:before="0" w:after="120"/>
               <w:jc w:val="both"/>
-              <w:rPr>
-                <w:sz w:val="24"/>
-                <w:szCs w:val="24"/>
-              </w:rPr>
+              <w:rPr/>
             </w:pPr>
             <w:r>
               <w:rPr>
                 <w:sz w:val="24"/>
                 <w:szCs w:val="24"/>
               </w:rPr>
-              <w:t>50 000 000 đ</w:t>
+              <w:t>10</w:t>
+            </w:r>
+            <w:r>
+              <w:rPr>
+                <w:sz w:val="24"/>
+                <w:szCs w:val="24"/>
+              </w:rPr>
+              <w:t>0 000 000 đ</w:t>
             </w:r>
           </w:p>
         </w:tc>
@@ -8886,17 +8891,21 @@
               <w:bidi w:val="0"/>
               <w:spacing w:lineRule="auto" w:line="276" w:before="0" w:after="120"/>
               <w:jc w:val="both"/>
-              <w:rPr>
-                <w:sz w:val="24"/>
-                <w:szCs w:val="24"/>
-              </w:rPr>
+              <w:rPr/>
             </w:pPr>
             <w:r>
               <w:rPr>
                 <w:sz w:val="24"/>
                 <w:szCs w:val="24"/>
               </w:rPr>
-              <w:t>200 000 000 đ</w:t>
+              <w:t>5</w:t>
+            </w:r>
+            <w:r>
+              <w:rPr>
+                <w:sz w:val="24"/>
+                <w:szCs w:val="24"/>
+              </w:rPr>
+              <w:t>00 000 000 đ</w:t>
             </w:r>
           </w:p>
         </w:tc>
@@ -8945,17 +8954,21 @@
               <w:bidi w:val="0"/>
               <w:spacing w:lineRule="auto" w:line="276" w:before="0" w:after="120"/>
               <w:jc w:val="both"/>
-              <w:rPr>
-                <w:sz w:val="24"/>
-                <w:szCs w:val="24"/>
-              </w:rPr>
+              <w:rPr/>
             </w:pPr>
             <w:r>
               <w:rPr>
                 <w:sz w:val="24"/>
                 <w:szCs w:val="24"/>
               </w:rPr>
-              <w:t>50 000 000 đ</w:t>
+              <w:t>20</w:t>
+            </w:r>
+            <w:r>
+              <w:rPr>
+                <w:sz w:val="24"/>
+                <w:szCs w:val="24"/>
+              </w:rPr>
+              <w:t>0 000 000 đ</w:t>
             </w:r>
           </w:p>
         </w:tc>
@@ -9004,17 +9017,21 @@
               <w:bidi w:val="0"/>
               <w:spacing w:lineRule="auto" w:line="276" w:before="0" w:after="120"/>
               <w:jc w:val="both"/>
-              <w:rPr>
-                <w:sz w:val="24"/>
-                <w:szCs w:val="24"/>
-              </w:rPr>
+              <w:rPr/>
             </w:pPr>
             <w:r>
               <w:rPr>
                 <w:sz w:val="24"/>
                 <w:szCs w:val="24"/>
               </w:rPr>
-              <w:t>50 000 000 đ</w:t>
+              <w:t>10</w:t>
+            </w:r>
+            <w:r>
+              <w:rPr>
+                <w:sz w:val="24"/>
+                <w:szCs w:val="24"/>
+              </w:rPr>
+              <w:t>0 000 000 đ</w:t>
             </w:r>
           </w:p>
         </w:tc>
@@ -9063,17 +9080,21 @@
               <w:bidi w:val="0"/>
               <w:spacing w:lineRule="auto" w:line="276" w:before="0" w:after="120"/>
               <w:jc w:val="both"/>
-              <w:rPr>
-                <w:sz w:val="24"/>
-                <w:szCs w:val="24"/>
-              </w:rPr>
+              <w:rPr/>
             </w:pPr>
             <w:r>
               <w:rPr>
                 <w:sz w:val="24"/>
                 <w:szCs w:val="24"/>
               </w:rPr>
-              <w:t>300 000 000 đ</w:t>
+              <w:t>2</w:t>
+            </w:r>
+            <w:r>
+              <w:rPr>
+                <w:sz w:val="24"/>
+                <w:szCs w:val="24"/>
+              </w:rPr>
+              <w:t>00 000 000 đ</w:t>
             </w:r>
           </w:p>
         </w:tc>
@@ -9122,17 +9143,35 @@
               <w:bidi w:val="0"/>
               <w:spacing w:lineRule="auto" w:line="276" w:before="0" w:after="120"/>
               <w:jc w:val="both"/>
-              <w:rPr>
-                <w:sz w:val="24"/>
-                <w:szCs w:val="24"/>
-              </w:rPr>
+              <w:rPr/>
             </w:pPr>
             <w:r>
               <w:rPr>
                 <w:sz w:val="24"/>
                 <w:szCs w:val="24"/>
               </w:rPr>
-              <w:t>1 750 000 000 đ</w:t>
+              <w:t>2</w:t>
+            </w:r>
+            <w:r>
+              <w:rPr>
+                <w:sz w:val="24"/>
+                <w:szCs w:val="24"/>
+              </w:rPr>
+              <w:t xml:space="preserve"> </w:t>
+            </w:r>
+            <w:r>
+              <w:rPr>
+                <w:sz w:val="24"/>
+                <w:szCs w:val="24"/>
+              </w:rPr>
+              <w:t>40</w:t>
+            </w:r>
+            <w:r>
+              <w:rPr>
+                <w:sz w:val="24"/>
+                <w:szCs w:val="24"/>
+              </w:rPr>
+              <w:t>0 000 000 đ</w:t>
             </w:r>
           </w:p>
         </w:tc>
@@ -15292,7 +15331,7 @@
       <w:rPr>
         <w:i/>
       </w:rPr>
-      <w:t>8</w:t>
+      <w:t>17</w:t>
     </w:r>
     <w:r>
       <w:rPr>

</xml_diff>

<commit_message>
Danh gia lai tiep chi phi dua tren phat sinh moi
</commit_message>
<xml_diff>
--- a/MyProjectMgnt .docx
+++ b/MyProjectMgnt .docx
@@ -9024,7 +9024,70 @@
                 <w:sz w:val="24"/>
                 <w:szCs w:val="24"/>
               </w:rPr>
-              <w:t>10</w:t>
+              <w:t>50</w:t>
+            </w:r>
+            <w:r>
+              <w:rPr>
+                <w:sz w:val="24"/>
+                <w:szCs w:val="24"/>
+              </w:rPr>
+              <w:t>0 000 000 đ</w:t>
+            </w:r>
+          </w:p>
+        </w:tc>
+      </w:tr>
+      <w:tr>
+        <w:trPr/>
+        <w:tc>
+          <w:tcPr>
+            <w:tcW w:w="4385" w:type="dxa"/>
+            <w:tcBorders>
+              <w:top w:val="nil"/>
+            </w:tcBorders>
+            <w:shd w:fill="auto" w:val="clear"/>
+          </w:tcPr>
+          <w:p>
+            <w:pPr>
+              <w:pStyle w:val="Normal"/>
+              <w:spacing w:before="0" w:after="120"/>
+              <w:rPr>
+                <w:sz w:val="24"/>
+                <w:szCs w:val="24"/>
+              </w:rPr>
+            </w:pPr>
+            <w:r>
+              <w:rPr>
+                <w:sz w:val="24"/>
+                <w:szCs w:val="24"/>
+              </w:rPr>
+              <w:t>Chi phí nâng cấp ứng dụng</w:t>
+            </w:r>
+          </w:p>
+        </w:tc>
+        <w:tc>
+          <w:tcPr>
+            <w:tcW w:w="4384" w:type="dxa"/>
+            <w:tcBorders>
+              <w:top w:val="nil"/>
+            </w:tcBorders>
+            <w:shd w:fill="auto" w:val="clear"/>
+          </w:tcPr>
+          <w:p>
+            <w:pPr>
+              <w:pStyle w:val="Normal"/>
+              <w:widowControl w:val="false"/>
+              <w:suppressAutoHyphens w:val="true"/>
+              <w:bidi w:val="0"/>
+              <w:spacing w:lineRule="auto" w:line="276" w:before="0" w:after="120"/>
+              <w:jc w:val="both"/>
+              <w:rPr/>
+            </w:pPr>
+            <w:r>
+              <w:rPr>
+                <w:sz w:val="24"/>
+                <w:szCs w:val="24"/>
+              </w:rPr>
+              <w:t>50</w:t>
             </w:r>
             <w:r>
               <w:rPr>
@@ -9150,21 +9213,21 @@
                 <w:sz w:val="24"/>
                 <w:szCs w:val="24"/>
               </w:rPr>
-              <w:t>2</w:t>
+              <w:t>3</w:t>
             </w:r>
             <w:r>
               <w:rPr>
                 <w:sz w:val="24"/>
                 <w:szCs w:val="24"/>
               </w:rPr>
-              <w:t xml:space="preserve"> </w:t>
+              <w:t xml:space="preserve"> 2</w:t>
             </w:r>
             <w:r>
               <w:rPr>
                 <w:sz w:val="24"/>
                 <w:szCs w:val="24"/>
               </w:rPr>
-              <w:t>40</w:t>
+              <w:t>0</w:t>
             </w:r>
             <w:r>
               <w:rPr>
@@ -9384,7 +9447,11 @@
             </w:pPr>
             <w:r>
               <w:rPr/>
-              <w:t>1 tháng</w:t>
+              <w:t>2</w:t>
+            </w:r>
+            <w:r>
+              <w:rPr/>
+              <w:t xml:space="preserve"> tháng</w:t>
             </w:r>
           </w:p>
         </w:tc>
@@ -19992,6 +20059,28 @@
     <w:pPr/>
     <w:rPr/>
   </w:style>
+  <w:style w:type="paragraph" w:styleId="TableContents">
+    <w:name w:val="Table Contents"/>
+    <w:basedOn w:val="Normal"/>
+    <w:qFormat/>
+    <w:pPr>
+      <w:suppressLineNumbers/>
+    </w:pPr>
+    <w:rPr/>
+  </w:style>
+  <w:style w:type="paragraph" w:styleId="TableHeading">
+    <w:name w:val="Table Heading"/>
+    <w:basedOn w:val="TableContents"/>
+    <w:qFormat/>
+    <w:pPr>
+      <w:suppressLineNumbers/>
+      <w:jc w:val="center"/>
+    </w:pPr>
+    <w:rPr>
+      <w:b/>
+      <w:bCs/>
+    </w:rPr>
+  </w:style>
   <w:style w:type="numbering" w:styleId="NoList" w:default="1">
     <w:name w:val="No List"/>
     <w:uiPriority w:val="99"/>

</xml_diff>

<commit_message>
Danh gia lai so tien can tra trong moi giai doan
</commit_message>
<xml_diff>
--- a/MyProjectMgnt .docx
+++ b/MyProjectMgnt .docx
@@ -9517,7 +9517,11 @@
             </w:pPr>
             <w:r>
               <w:rPr/>
-              <w:t>150 000 000 đ</w:t>
+              <w:t>35</w:t>
+            </w:r>
+            <w:r>
+              <w:rPr/>
+              <w:t>0 000 000 đ</w:t>
             </w:r>
           </w:p>
         </w:tc>
@@ -9630,7 +9634,11 @@
             </w:pPr>
             <w:r>
               <w:rPr/>
-              <w:t>200 000 000 đ</w:t>
+              <w:t>5</w:t>
+            </w:r>
+            <w:r>
+              <w:rPr/>
+              <w:t>00 000 000 đ</w:t>
             </w:r>
           </w:p>
         </w:tc>
@@ -9677,7 +9685,11 @@
             </w:pPr>
             <w:r>
               <w:rPr/>
-              <w:t>1 tháng</w:t>
+              <w:t>3</w:t>
+            </w:r>
+            <w:r>
+              <w:rPr/>
+              <w:t xml:space="preserve"> tháng</w:t>
             </w:r>
           </w:p>
         </w:tc>
@@ -9743,7 +9755,11 @@
             </w:pPr>
             <w:r>
               <w:rPr/>
-              <w:t>150 000 000 đ</w:t>
+              <w:t>80</w:t>
+            </w:r>
+            <w:r>
+              <w:rPr/>
+              <w:t>0 000 000 đ</w:t>
             </w:r>
           </w:p>
         </w:tc>
@@ -9790,7 +9806,11 @@
             </w:pPr>
             <w:r>
               <w:rPr/>
-              <w:t>0.5 tháng</w:t>
+              <w:t>2</w:t>
+            </w:r>
+            <w:r>
+              <w:rPr/>
+              <w:t xml:space="preserve"> tháng</w:t>
             </w:r>
           </w:p>
         </w:tc>
@@ -9851,7 +9871,11 @@
             </w:pPr>
             <w:r>
               <w:rPr/>
-              <w:t>500 000 000 đ</w:t>
+              <w:t>6</w:t>
+            </w:r>
+            <w:r>
+              <w:rPr/>
+              <w:t>00 000 000 đ</w:t>
             </w:r>
           </w:p>
           <w:p>
@@ -9912,7 +9936,11 @@
             </w:pPr>
             <w:r>
               <w:rPr/>
-              <w:t>2 tháng</w:t>
+              <w:t>3</w:t>
+            </w:r>
+            <w:r>
+              <w:rPr/>
+              <w:t xml:space="preserve"> tháng</w:t>
             </w:r>
           </w:p>
         </w:tc>
@@ -10025,7 +10053,11 @@
             </w:pPr>
             <w:r>
               <w:rPr/>
-              <w:t>0.5 tháng</w:t>
+              <w:t>1</w:t>
+            </w:r>
+            <w:r>
+              <w:rPr/>
+              <w:t xml:space="preserve"> tháng</w:t>
             </w:r>
           </w:p>
         </w:tc>

</xml_diff>

<commit_message>
Them gioi thieu du an
</commit_message>
<xml_diff>
--- a/MyProjectMgnt .docx
+++ b/MyProjectMgnt .docx
@@ -4085,10 +4085,7 @@
           <w:ilvl w:val="0"/>
           <w:numId w:val="3"/>
         </w:numPr>
-        <w:rPr>
-          <w:sz w:val="24"/>
-          <w:szCs w:val="24"/>
-        </w:rPr>
+        <w:rPr/>
       </w:pPr>
       <w:r>
         <w:rPr>
@@ -4096,6 +4093,23 @@
           <w:szCs w:val="24"/>
         </w:rPr>
         <w:t>Nhường lại chỗ cho người khác</w:t>
+      </w:r>
+    </w:p>
+    <w:p>
+      <w:pPr>
+        <w:pStyle w:val="ListParagraph"/>
+        <w:numPr>
+          <w:ilvl w:val="0"/>
+          <w:numId w:val="3"/>
+        </w:numPr>
+        <w:rPr/>
+      </w:pPr>
+      <w:r>
+        <w:rPr>
+          <w:sz w:val="24"/>
+          <w:szCs w:val="24"/>
+        </w:rPr>
+        <w:t xml:space="preserve">Tìm kiếm bằng giọng nói </w:t>
       </w:r>
     </w:p>
     <w:p>
@@ -6501,10 +6515,7 @@
           <w:ilvl w:val="0"/>
           <w:numId w:val="9"/>
         </w:numPr>
-        <w:rPr>
-          <w:sz w:val="24"/>
-          <w:szCs w:val="24"/>
-        </w:rPr>
+        <w:rPr/>
       </w:pPr>
       <w:r>
         <w:rPr>
@@ -6516,89 +6527,16 @@
     </w:p>
     <w:p>
       <w:pPr>
-        <w:pStyle w:val="Normal"/>
-        <w:rPr/>
-      </w:pPr>
-      <w:r>
-        <w:rPr/>
-      </w:r>
-    </w:p>
-    <w:p>
-      <w:pPr>
-        <w:pStyle w:val="Normal"/>
-        <w:rPr/>
-      </w:pPr>
-      <w:r>
-        <w:rPr/>
-      </w:r>
-    </w:p>
-    <w:p>
-      <w:pPr>
-        <w:pStyle w:val="Normal"/>
-        <w:rPr/>
-      </w:pPr>
-      <w:r>
-        <w:rPr/>
-      </w:r>
-    </w:p>
-    <w:p>
-      <w:pPr>
-        <w:pStyle w:val="Normal"/>
-        <w:rPr/>
-      </w:pPr>
-      <w:r>
-        <w:rPr/>
-      </w:r>
-    </w:p>
-    <w:p>
-      <w:pPr>
-        <w:pStyle w:val="Normal"/>
-        <w:rPr/>
-      </w:pPr>
-      <w:r>
-        <w:rPr/>
-      </w:r>
-    </w:p>
-    <w:p>
-      <w:pPr>
-        <w:pStyle w:val="Normal"/>
-        <w:rPr/>
-      </w:pPr>
-      <w:r>
-        <w:rPr/>
-      </w:r>
-    </w:p>
-    <w:p>
-      <w:pPr>
-        <w:pStyle w:val="Normal"/>
-        <w:rPr/>
-      </w:pPr>
-      <w:r>
-        <w:rPr/>
-      </w:r>
-    </w:p>
-    <w:p>
-      <w:pPr>
-        <w:pStyle w:val="Normal"/>
-        <w:rPr/>
-      </w:pPr>
-      <w:r>
-        <w:rPr/>
-      </w:r>
-    </w:p>
-    <w:p>
-      <w:pPr>
-        <w:pStyle w:val="Normal"/>
-        <w:rPr/>
-      </w:pPr>
-      <w:r>
-        <w:rPr/>
-      </w:r>
-    </w:p>
-    <w:p>
-      <w:pPr>
-        <w:pStyle w:val="Normal"/>
-        <w:rPr/>
+        <w:pStyle w:val="ListParagraph"/>
+        <w:numPr>
+          <w:ilvl w:val="0"/>
+          <w:numId w:val="0"/>
+        </w:numPr>
+        <w:ind w:left="1560" w:hanging="0"/>
+        <w:rPr>
+          <w:sz w:val="24"/>
+          <w:szCs w:val="24"/>
+        </w:rPr>
       </w:pPr>
       <w:r>
         <w:rPr/>
@@ -10165,113 +10103,16 @@
           <w:ilvl w:val="1"/>
           <w:numId w:val="2"/>
         </w:numPr>
+        <w:rPr/>
+      </w:pPr>
+      <w:bookmarkStart w:id="19" w:name="_Toc527975145"/>
+      <w:r>
         <w:rPr>
           <w:lang w:eastAsia="en-US" w:bidi="ar-SA"/>
         </w:rPr>
-      </w:pPr>
-      <w:bookmarkStart w:id="19" w:name="_Toc527975145"/>
-      <w:r>
-        <w:rPr>
-          <w:lang w:eastAsia="en-US" w:bidi="ar-SA"/>
-        </w:rPr>
         <w:t>Mô hình tích hợp phần cứng/phần mềm</w:t>
       </w:r>
       <w:bookmarkEnd w:id="19"/>
-    </w:p>
-    <w:p>
-      <w:pPr>
-        <w:pStyle w:val="Normal"/>
-        <w:rPr>
-          <w:lang w:eastAsia="en-US" w:bidi="ar-SA"/>
-        </w:rPr>
-      </w:pPr>
-      <w:r>
-        <w:rPr>
-          <w:lang w:eastAsia="en-US" w:bidi="ar-SA"/>
-        </w:rPr>
-      </w:r>
-    </w:p>
-    <w:p>
-      <w:pPr>
-        <w:pStyle w:val="Normal"/>
-        <w:rPr>
-          <w:lang w:eastAsia="en-US" w:bidi="ar-SA"/>
-        </w:rPr>
-      </w:pPr>
-      <w:r>
-        <w:rPr>
-          <w:lang w:eastAsia="en-US" w:bidi="ar-SA"/>
-        </w:rPr>
-      </w:r>
-    </w:p>
-    <w:p>
-      <w:pPr>
-        <w:pStyle w:val="Normal"/>
-        <w:rPr>
-          <w:lang w:eastAsia="en-US" w:bidi="ar-SA"/>
-        </w:rPr>
-      </w:pPr>
-      <w:r>
-        <w:rPr>
-          <w:lang w:eastAsia="en-US" w:bidi="ar-SA"/>
-        </w:rPr>
-      </w:r>
-    </w:p>
-    <w:p>
-      <w:pPr>
-        <w:pStyle w:val="Normal"/>
-        <w:rPr>
-          <w:lang w:eastAsia="en-US" w:bidi="ar-SA"/>
-        </w:rPr>
-      </w:pPr>
-      <w:r>
-        <w:rPr>
-          <w:lang w:eastAsia="en-US" w:bidi="ar-SA"/>
-        </w:rPr>
-      </w:r>
-    </w:p>
-    <w:p>
-      <w:pPr>
-        <w:pStyle w:val="Normal"/>
-        <w:rPr>
-          <w:lang w:eastAsia="en-US" w:bidi="ar-SA"/>
-        </w:rPr>
-      </w:pPr>
-      <w:r>
-        <w:rPr>
-          <w:lang w:eastAsia="en-US" w:bidi="ar-SA"/>
-        </w:rPr>
-      </w:r>
-    </w:p>
-    <w:p>
-      <w:pPr>
-        <w:pStyle w:val="Normal"/>
-        <w:rPr>
-          <w:lang w:eastAsia="en-US" w:bidi="ar-SA"/>
-        </w:rPr>
-      </w:pPr>
-      <w:r>
-        <w:rPr>
-          <w:lang w:eastAsia="en-US" w:bidi="ar-SA"/>
-        </w:rPr>
-      </w:r>
-    </w:p>
-    <w:p>
-      <w:pPr>
-        <w:pStyle w:val="Normal"/>
-        <w:rPr>
-          <w:sz w:val="24"/>
-          <w:szCs w:val="24"/>
-          <w:lang w:eastAsia="en-US" w:bidi="ar-SA"/>
-        </w:rPr>
-      </w:pPr>
-      <w:r>
-        <w:rPr>
-          <w:sz w:val="24"/>
-          <w:szCs w:val="24"/>
-          <w:lang w:eastAsia="en-US" w:bidi="ar-SA"/>
-        </w:rPr>
-      </w:r>
     </w:p>
     <w:p>
       <w:pPr>
@@ -15430,7 +15271,7 @@
       <w:rPr>
         <w:i/>
       </w:rPr>
-      <w:t>17</w:t>
+      <w:t>6</w:t>
     </w:r>
     <w:r>
       <w:rPr>

</xml_diff>

<commit_message>
Bo sung uoc luong tinh nang
</commit_message>
<xml_diff>
--- a/MyProjectMgnt .docx
+++ b/MyProjectMgnt .docx
@@ -7526,10 +7526,7 @@
           <w:ilvl w:val="0"/>
           <w:numId w:val="12"/>
         </w:numPr>
-        <w:rPr>
-          <w:sz w:val="24"/>
-          <w:szCs w:val="24"/>
-        </w:rPr>
+        <w:rPr/>
       </w:pPr>
       <w:r>
         <w:rPr>
@@ -7537,6 +7534,23 @@
           <w:szCs w:val="24"/>
         </w:rPr>
         <w:t>Nhường chỗ đỗ xe</w:t>
+      </w:r>
+    </w:p>
+    <w:p>
+      <w:pPr>
+        <w:pStyle w:val="ListParagraph"/>
+        <w:numPr>
+          <w:ilvl w:val="0"/>
+          <w:numId w:val="12"/>
+        </w:numPr>
+        <w:rPr/>
+      </w:pPr>
+      <w:r>
+        <w:rPr>
+          <w:sz w:val="24"/>
+          <w:szCs w:val="24"/>
+        </w:rPr>
+        <w:t xml:space="preserve">Thêm lịch sử giao dịch </w:t>
       </w:r>
     </w:p>
     <w:p>
@@ -15271,7 +15285,7 @@
       <w:rPr>
         <w:i/>
       </w:rPr>
-      <w:t>6</w:t>
+      <w:t>9</w:t>
     </w:r>
     <w:r>
       <w:rPr>

</xml_diff>

<commit_message>
Chinh sua lan cuoi
</commit_message>
<xml_diff>
--- a/MyProjectMgnt .docx
+++ b/MyProjectMgnt .docx
@@ -3006,6 +3006,7 @@
                 <w:b/>
                 <w:bCs/>
               </w:rPr>
+              <w:t>17/12/2018</w:t>
             </w:r>
           </w:p>
         </w:tc>
@@ -3024,6 +3025,7 @@
             </w:pPr>
             <w:r>
               <w:rPr/>
+              <w:t xml:space="preserve">Bản cuối cùng </w:t>
             </w:r>
           </w:p>
         </w:tc>
@@ -3042,6 +3044,7 @@
             </w:pPr>
             <w:r>
               <w:rPr/>
+              <w:t xml:space="preserve">2.0 </w:t>
             </w:r>
           </w:p>
         </w:tc>
@@ -3060,6 +3063,7 @@
             </w:pPr>
             <w:r>
               <w:rPr/>
+              <w:t xml:space="preserve">Đỗ Thiện Quang </w:t>
             </w:r>
           </w:p>
         </w:tc>
@@ -3078,6 +3082,7 @@
             </w:pPr>
             <w:r>
               <w:rPr/>
+              <w:t>Trần Văn An</w:t>
             </w:r>
           </w:p>
         </w:tc>
@@ -11408,11 +11413,7 @@
           <w:ilvl w:val="0"/>
           <w:numId w:val="10"/>
         </w:numPr>
-        <w:rPr>
-          <w:sz w:val="24"/>
-          <w:szCs w:val="24"/>
-          <w:lang w:eastAsia="en-US" w:bidi="ar-SA"/>
-        </w:rPr>
+        <w:rPr/>
       </w:pPr>
       <w:r>
         <w:rPr>
@@ -11427,11 +11428,7 @@
       <w:pPr>
         <w:pStyle w:val="ListParagraph"/>
         <w:ind w:left="720" w:hanging="0"/>
-        <w:rPr>
-          <w:sz w:val="24"/>
-          <w:szCs w:val="24"/>
-          <w:lang w:eastAsia="en-US" w:bidi="ar-SA"/>
-        </w:rPr>
+        <w:rPr/>
       </w:pPr>
       <w:r>
         <w:rPr/>
@@ -15285,7 +15282,7 @@
       <w:rPr>
         <w:i/>
       </w:rPr>
-      <w:t>9</w:t>
+      <w:t>13</w:t>
     </w:r>
     <w:r>
       <w:rPr>

</xml_diff>